<commit_message>
Update livrable 4 report
Added table of content, introduction, UML diagrams, lessons learned
</commit_message>
<xml_diff>
--- a/SEG2505_PROJET_G12.docx
+++ b/SEG2505_PROJET_G12.docx
@@ -1,6 +1,6 @@
 
 <file path=word/document.xml><?xml version="1.0" encoding="utf-8"?>
-<w:document xmlns:wpc="http://schemas.microsoft.com/office/word/2010/wordprocessingCanvas" xmlns:cx="http://schemas.microsoft.com/office/drawing/2014/chartex" xmlns:cx1="http://schemas.microsoft.com/office/drawing/2015/9/8/chartex" xmlns:cx2="http://schemas.microsoft.com/office/drawing/2015/10/21/chartex" xmlns:cx3="http://schemas.microsoft.com/office/drawing/2016/5/9/chartex" xmlns:cx4="http://schemas.microsoft.com/office/drawing/2016/5/10/chartex" xmlns:cx5="http://schemas.microsoft.com/office/drawing/2016/5/11/chartex" xmlns:cx6="http://schemas.microsoft.com/office/drawing/2016/5/12/chartex" xmlns:cx7="http://schemas.microsoft.com/office/drawing/2016/5/13/chartex" xmlns:cx8="http://schemas.microsoft.com/office/drawing/2016/5/14/chartex" xmlns:mc="http://schemas.openxmlformats.org/markup-compatibility/2006" xmlns:aink="http://schemas.microsoft.com/office/drawing/2016/ink" xmlns:am3d="http://schemas.microsoft.com/office/drawing/2017/model3d" xmlns:o="urn:schemas-microsoft-com:office:office" xmlns:oel="http://schemas.microsoft.com/office/2019/extlst" xmlns:r="http://schemas.openxmlformats.org/officeDocument/2006/relationships" xmlns:m="http://schemas.openxmlformats.org/officeDocument/2006/math" xmlns:v="urn:schemas-microsoft-com:vml" xmlns:wp14="http://schemas.microsoft.com/office/word/2010/wordprocessingDrawing" xmlns:wp="http://schemas.openxmlformats.org/drawingml/2006/wordprocessingDrawing" xmlns:w10="urn:schemas-microsoft-com:office:word" xmlns:w="http://schemas.openxmlformats.org/wordprocessingml/2006/main" xmlns:w14="http://schemas.microsoft.com/office/word/2010/wordml" xmlns:w15="http://schemas.microsoft.com/office/word/2012/wordml" xmlns:w16cex="http://schemas.microsoft.com/office/word/2018/wordml/cex" xmlns:w16cid="http://schemas.microsoft.com/office/word/2016/wordml/cid" xmlns:w16="http://schemas.microsoft.com/office/word/2018/wordml" xmlns:w16sdtdh="http://schemas.microsoft.com/office/word/2020/wordml/sdtdatahash" xmlns:w16se="http://schemas.microsoft.com/office/word/2015/wordml/symex" xmlns:wpg="http://schemas.microsoft.com/office/word/2010/wordprocessingGroup" xmlns:wpi="http://schemas.microsoft.com/office/word/2010/wordprocessingInk" xmlns:wne="http://schemas.microsoft.com/office/word/2006/wordml" xmlns:wps="http://schemas.microsoft.com/office/word/2010/wordprocessingShape" mc:Ignorable="w14 w15 w16se w16cid w16 w16cex w16sdtdh wp14">
+<w:document xmlns:wpc="http://schemas.microsoft.com/office/word/2010/wordprocessingCanvas" xmlns:cx="http://schemas.microsoft.com/office/drawing/2014/chartex" xmlns:cx1="http://schemas.microsoft.com/office/drawing/2015/9/8/chartex" xmlns:cx2="http://schemas.microsoft.com/office/drawing/2015/10/21/chartex" xmlns:cx3="http://schemas.microsoft.com/office/drawing/2016/5/9/chartex" xmlns:cx4="http://schemas.microsoft.com/office/drawing/2016/5/10/chartex" xmlns:cx5="http://schemas.microsoft.com/office/drawing/2016/5/11/chartex" xmlns:cx6="http://schemas.microsoft.com/office/drawing/2016/5/12/chartex" xmlns:cx7="http://schemas.microsoft.com/office/drawing/2016/5/13/chartex" xmlns:cx8="http://schemas.microsoft.com/office/drawing/2016/5/14/chartex" xmlns:mc="http://schemas.openxmlformats.org/markup-compatibility/2006" xmlns:aink="http://schemas.microsoft.com/office/drawing/2016/ink" xmlns:am3d="http://schemas.microsoft.com/office/drawing/2017/model3d" xmlns:o="urn:schemas-microsoft-com:office:office" xmlns:r="http://schemas.openxmlformats.org/officeDocument/2006/relationships" xmlns:m="http://schemas.openxmlformats.org/officeDocument/2006/math" xmlns:v="urn:schemas-microsoft-com:vml" xmlns:wp14="http://schemas.microsoft.com/office/word/2010/wordprocessingDrawing" xmlns:wp="http://schemas.openxmlformats.org/drawingml/2006/wordprocessingDrawing" xmlns:w10="urn:schemas-microsoft-com:office:word" xmlns:w="http://schemas.openxmlformats.org/wordprocessingml/2006/main" xmlns:w14="http://schemas.microsoft.com/office/word/2010/wordml" xmlns:w15="http://schemas.microsoft.com/office/word/2012/wordml" xmlns:w16cex="http://schemas.microsoft.com/office/word/2018/wordml/cex" xmlns:w16cid="http://schemas.microsoft.com/office/word/2016/wordml/cid" xmlns:w16="http://schemas.microsoft.com/office/word/2018/wordml" xmlns:w16sdtdh="http://schemas.microsoft.com/office/word/2020/wordml/sdtdatahash" xmlns:w16se="http://schemas.microsoft.com/office/word/2015/wordml/symex" xmlns:wpg="http://schemas.microsoft.com/office/word/2010/wordprocessingGroup" xmlns:wpi="http://schemas.microsoft.com/office/word/2010/wordprocessingInk" xmlns:wne="http://schemas.microsoft.com/office/word/2006/wordml" xmlns:wps="http://schemas.microsoft.com/office/word/2010/wordprocessingShape" mc:Ignorable="w14 w15 w16se w16cid w16 w16cex w16sdtdh wp14">
   <w:body>
     <w:p>
       <w:pPr>
@@ -31,9 +31,9 @@
           <w:lang w:val="fr-CA"/>
         </w:rPr>
       </w:pPr>
+      <w:bookmarkStart w:id="0" w:name="_Toc152673565"/>
       <w:r>
         <w:rPr>
-          <w:noProof/>
           <w:lang w:val="fr-CA" w:eastAsia="fr-CA"/>
         </w:rPr>
         <mc:AlternateContent>
@@ -226,7 +226,7 @@
           </mc:Choice>
           <mc:Fallback>
             <w:pict>
-              <v:group w14:anchorId="6C85A1E3" id="Group 11" o:spid="_x0000_s1026" style="position:absolute;left:0;text-align:left;margin-left:9pt;margin-top:61.9pt;width:459pt;height:152.25pt;z-index:251655168;mso-width-relative:margin;mso-height-relative:margin" coordorigin="-464" coordsize="62463,24955" o:gfxdata="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">
+              <v:group w14:anchorId="6C85A1E3" id="Group 11" o:spid="_x0000_s1026" style="position:absolute;left:0;text-align:left;margin-left:9pt;margin-top:61.9pt;width:459pt;height:152.25pt;z-index:251655168;mso-width-relative:margin;mso-height-relative:margin" coordorigin="-464" coordsize="62463,24955" o:gfxdata="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">
                 <v:rect id="Rectangle 27" o:spid="_x0000_s1027" style="position:absolute;left:-464;width:62463;height:24955;visibility:visible;mso-wrap-style:square;v-text-anchor:top" o:gfxdata="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" fillcolor="#3b3734" stroked="f" strokeweight="2pt"/>
                 <v:rect id="Rectangle 14" o:spid="_x0000_s1028" style="position:absolute;width:781;height:12236;visibility:visible;mso-wrap-style:square;v-text-anchor:top" o:gfxdata="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" fillcolor="#8f001a" stroked="f" strokeweight="2pt"/>
                 <v:rect id="Rectangle 17" o:spid="_x0000_s1029" style="position:absolute;top:12960;width:781;height:3213;visibility:visible;mso-wrap-style:square;v-text-anchor:top" o:gfxdata="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" fillcolor="#8f001a" stroked="f" strokeweight="2pt">
@@ -253,7 +253,6 @@
       </w:r>
       <w:r>
         <w:rPr>
-          <w:noProof/>
           <w:lang w:val="fr-CA" w:eastAsia="fr-CA"/>
         </w:rPr>
         <mc:AlternateContent>
@@ -291,7 +290,7 @@
                         <a:effectLst/>
                         <a:extLst>
                           <a:ext uri="{C572A759-6A51-4108-AA02-DFA0A04FC94B}">
-                            <ma14:wrappingTextBoxFlag xmlns:ma14="http://schemas.microsoft.com/office/mac/drawingml/2011/main" xmlns:w="http://schemas.openxmlformats.org/wordprocessingml/2006/main" xmlns:w10="urn:schemas-microsoft-com:office:word" xmlns:v="urn:schemas-microsoft-com:vml" xmlns:o="urn:schemas-microsoft-com:office:office" xmlns:mv="urn:schemas-microsoft-com:mac:vml" xmlns:mo="http://schemas.microsoft.com/office/mac/office/2008/main" xmlns=""/>
+                            <ma14:wrappingTextBoxFlag xmlns="" xmlns:mo="http://schemas.microsoft.com/office/mac/office/2008/main" xmlns:mv="urn:schemas-microsoft-com:mac:vml" xmlns:o="urn:schemas-microsoft-com:office:office" xmlns:v="urn:schemas-microsoft-com:vml" xmlns:w10="urn:schemas-microsoft-com:office:word" xmlns:w="http://schemas.openxmlformats.org/wordprocessingml/2006/main" xmlns:ma14="http://schemas.microsoft.com/office/mac/drawingml/2011/main" xmlns:oel="http://schemas.microsoft.com/office/2019/extlst"/>
                           </a:ext>
                         </a:extLst>
                       </wps:spPr>
@@ -870,7 +869,7 @@
                 <v:stroke joinstyle="miter"/>
                 <v:path gradientshapeok="t" o:connecttype="rect"/>
               </v:shapetype>
-              <v:shape id="Text Box 8" o:spid="_x0000_s1030" type="#_x0000_t202" style="position:absolute;left:0;text-align:left;margin-left:17.25pt;margin-top:63.4pt;width:450.75pt;height:165.75pt;z-index:251675648;visibility:visible;mso-wrap-style:square;mso-width-percent:0;mso-height-percent:0;mso-wrap-distance-left:9pt;mso-wrap-distance-top:0;mso-wrap-distance-right:9pt;mso-wrap-distance-bottom:0;mso-position-horizontal:absolute;mso-position-horizontal-relative:text;mso-position-vertical:absolute;mso-position-vertical-relative:text;mso-width-percent:0;mso-height-percent:0;mso-width-relative:margin;mso-height-relative:margin;v-text-anchor:top" o:gfxdata="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" filled="f" stroked="f">
+              <v:shape id="Text Box 8" o:spid="_x0000_s1030" type="#_x0000_t202" style="position:absolute;left:0;text-align:left;margin-left:17.25pt;margin-top:63.4pt;width:450.75pt;height:165.75pt;z-index:251675648;visibility:visible;mso-wrap-style:square;mso-width-percent:0;mso-height-percent:0;mso-wrap-distance-left:9pt;mso-wrap-distance-top:0;mso-wrap-distance-right:9pt;mso-wrap-distance-bottom:0;mso-position-horizontal:absolute;mso-position-horizontal-relative:text;mso-position-vertical:absolute;mso-position-vertical-relative:text;mso-width-percent:0;mso-height-percent:0;mso-width-relative:margin;mso-height-relative:margin;v-text-anchor:top" o:gfxdata="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" filled="f" stroked="f">
                 <v:textbox>
                   <w:txbxContent>
                     <w:tbl>
@@ -1413,6 +1412,7 @@
           </mc:Fallback>
         </mc:AlternateContent>
       </w:r>
+      <w:bookmarkEnd w:id="0"/>
     </w:p>
     <w:p>
       <w:pPr>
@@ -1462,72 +1462,31 @@
         <w:pStyle w:val="BodyText"/>
       </w:pPr>
       <w:r>
-        <w:t xml:space="preserve">Andy How </w:t>
-      </w:r>
-      <w:proofErr w:type="spellStart"/>
-      <w:r>
-        <w:t>Hok</w:t>
-      </w:r>
-      <w:proofErr w:type="spellEnd"/>
-      <w:r>
-        <w:t xml:space="preserve"> </w:t>
-      </w:r>
-      <w:proofErr w:type="spellStart"/>
-      <w:r>
-        <w:t>Hium</w:t>
-      </w:r>
-      <w:proofErr w:type="spellEnd"/>
-    </w:p>
-    <w:p>
-      <w:pPr>
-        <w:pStyle w:val="BodyText"/>
-      </w:pPr>
-      <w:proofErr w:type="spellStart"/>
-      <w:r>
-        <w:t>Chenliwei</w:t>
-      </w:r>
-      <w:proofErr w:type="spellEnd"/>
-      <w:r>
-        <w:t xml:space="preserve"> Zhou</w:t>
+        <w:t>Andy How Hok Hium</w:t>
       </w:r>
     </w:p>
     <w:p>
       <w:pPr>
         <w:pStyle w:val="BodyText"/>
       </w:pPr>
-      <w:proofErr w:type="spellStart"/>
       <w:r>
-        <w:t>Javisen</w:t>
+        <w:t>Chenliwei Zhou</w:t>
       </w:r>
-      <w:proofErr w:type="spellEnd"/>
-      <w:r>
-        <w:t xml:space="preserve"> </w:t>
-      </w:r>
-      <w:proofErr w:type="spellStart"/>
-      <w:r>
-        <w:t>Katherasa</w:t>
-      </w:r>
-      <w:proofErr w:type="spellEnd"/>
-      <w:r>
-        <w:t xml:space="preserve"> </w:t>
-      </w:r>
-      <w:proofErr w:type="spellStart"/>
-      <w:r>
-        <w:t>Pillay</w:t>
-      </w:r>
-      <w:proofErr w:type="spellEnd"/>
     </w:p>
     <w:p>
       <w:pPr>
         <w:pStyle w:val="BodyText"/>
       </w:pPr>
-      <w:proofErr w:type="spellStart"/>
       <w:r>
-        <w:t>Penghao</w:t>
+        <w:t>Javisen Katherasa Pillay</w:t>
       </w:r>
-      <w:proofErr w:type="spellEnd"/>
+    </w:p>
+    <w:p>
+      <w:pPr>
+        <w:pStyle w:val="BodyText"/>
+      </w:pPr>
       <w:r>
-        <w:t xml:space="preserve"> Yuan</w:t>
+        <w:t>Penghao Yuan</w:t>
       </w:r>
     </w:p>
     <w:p>
@@ -1557,112 +1516,949 @@
     </w:p>
     <w:p>
       <w:pPr>
-        <w:rPr>
+        <w:jc w:val="center"/>
+        <w:rPr>
+          <w:sz w:val="96"/>
+          <w:szCs w:val="96"/>
           <w:lang w:val="fr-CA" w:eastAsia="en-US"/>
         </w:rPr>
       </w:pPr>
     </w:p>
     <w:p>
       <w:pPr>
-        <w:rPr>
+        <w:jc w:val="center"/>
+        <w:rPr>
+          <w:sz w:val="96"/>
+          <w:szCs w:val="96"/>
           <w:lang w:val="fr-CA" w:eastAsia="en-US"/>
         </w:rPr>
       </w:pPr>
     </w:p>
     <w:p>
       <w:pPr>
-        <w:rPr>
+        <w:jc w:val="center"/>
+        <w:rPr>
+          <w:sz w:val="96"/>
+          <w:szCs w:val="96"/>
           <w:lang w:val="fr-CA" w:eastAsia="en-US"/>
         </w:rPr>
       </w:pPr>
+      <w:r>
+        <w:rPr>
+          <w:sz w:val="96"/>
+          <w:szCs w:val="96"/>
+          <w:lang w:val="fr-CA" w:eastAsia="en-US"/>
+        </w:rPr>
+        <w:t>Livrable 4: Implémentation des fonctionnalités des clients.</w:t>
+      </w:r>
     </w:p>
     <w:p>
       <w:pPr>
         <w:rPr>
+          <w:sz w:val="96"/>
+          <w:szCs w:val="96"/>
           <w:lang w:val="fr-CA" w:eastAsia="en-US"/>
+        </w:rPr>
+      </w:pPr>
+      <w:r>
+        <w:rPr>
+          <w:sz w:val="96"/>
+          <w:szCs w:val="96"/>
+          <w:lang w:val="fr-CA" w:eastAsia="en-US"/>
+        </w:rPr>
+        <w:br w:type="page"/>
+      </w:r>
+    </w:p>
+    <w:sdt>
+      <w:sdtPr>
+        <w:rPr>
+          <w:lang w:val="fr-CA"/>
+        </w:rPr>
+        <w:id w:val="664822486"/>
+        <w:docPartObj>
+          <w:docPartGallery w:val="Table of Contents"/>
+          <w:docPartUnique/>
+        </w:docPartObj>
+      </w:sdtPr>
+      <w:sdtEndPr>
+        <w:rPr>
+          <w:rFonts w:ascii="MyriadPro-Regular" w:eastAsiaTheme="minorEastAsia" w:hAnsi="MyriadPro-Regular" w:cstheme="minorBidi"/>
+          <w:b/>
+          <w:bCs/>
+          <w:color w:val="000000"/>
+          <w:spacing w:val="4"/>
+          <w:kern w:val="22"/>
+          <w:sz w:val="22"/>
+          <w:szCs w:val="20"/>
+          <w:lang w:eastAsia="ja-JP"/>
+        </w:rPr>
+      </w:sdtEndPr>
+      <w:sdtContent>
+        <w:p>
+          <w:pPr>
+            <w:pStyle w:val="TOCHeading"/>
+            <w:rPr>
+              <w:lang w:val="fr-CA"/>
+            </w:rPr>
+          </w:pPr>
+          <w:r>
+            <w:rPr>
+              <w:lang w:val="fr-CA"/>
+            </w:rPr>
+            <w:t>Table des matières:</w:t>
+          </w:r>
+        </w:p>
+        <w:p>
+          <w:pPr>
+            <w:pStyle w:val="TOC1"/>
+            <w:rPr>
+              <w:rFonts w:asciiTheme="minorHAnsi" w:hAnsiTheme="minorHAnsi"/>
+              <w:noProof/>
+              <w:color w:val="auto"/>
+              <w:spacing w:val="0"/>
+              <w:kern w:val="0"/>
+              <w:szCs w:val="22"/>
+              <w:lang w:val="fr-CA" w:eastAsia="zh-CN"/>
+            </w:rPr>
+          </w:pPr>
+          <w:r>
+            <w:rPr>
+              <w:lang w:val="fr-CA"/>
+            </w:rPr>
+            <w:fldChar w:fldCharType="begin"/>
+          </w:r>
+          <w:r>
+            <w:rPr>
+              <w:lang w:val="fr-CA"/>
+            </w:rPr>
+            <w:instrText xml:space="preserve"> TOC \o "1-3" \h \z \u </w:instrText>
+          </w:r>
+          <w:r>
+            <w:rPr>
+              <w:lang w:val="fr-CA"/>
+            </w:rPr>
+            <w:fldChar w:fldCharType="separate"/>
+          </w:r>
+          <w:hyperlink w:anchor="_Toc152673565" w:history="1">
+            <w:r>
+              <w:rPr>
+                <w:noProof/>
+                <w:webHidden/>
+                <w:lang w:val="fr-CA"/>
+              </w:rPr>
+              <w:tab/>
+            </w:r>
+            <w:r>
+              <w:rPr>
+                <w:noProof/>
+                <w:webHidden/>
+                <w:lang w:val="fr-CA"/>
+              </w:rPr>
+              <w:fldChar w:fldCharType="begin"/>
+            </w:r>
+            <w:r>
+              <w:rPr>
+                <w:noProof/>
+                <w:webHidden/>
+                <w:lang w:val="fr-CA"/>
+              </w:rPr>
+              <w:instrText xml:space="preserve"> PAGEREF _Toc152673565 \h </w:instrText>
+            </w:r>
+            <w:r>
+              <w:rPr>
+                <w:noProof/>
+                <w:webHidden/>
+                <w:lang w:val="fr-CA"/>
+              </w:rPr>
+            </w:r>
+            <w:r>
+              <w:rPr>
+                <w:noProof/>
+                <w:webHidden/>
+                <w:lang w:val="fr-CA"/>
+              </w:rPr>
+              <w:fldChar w:fldCharType="separate"/>
+            </w:r>
+            <w:r>
+              <w:rPr>
+                <w:noProof/>
+                <w:webHidden/>
+                <w:lang w:val="fr-CA"/>
+              </w:rPr>
+              <w:t>1</w:t>
+            </w:r>
+            <w:r>
+              <w:rPr>
+                <w:noProof/>
+                <w:webHidden/>
+                <w:lang w:val="fr-CA"/>
+              </w:rPr>
+              <w:fldChar w:fldCharType="end"/>
+            </w:r>
+          </w:hyperlink>
+        </w:p>
+        <w:p>
+          <w:pPr>
+            <w:pStyle w:val="TOC1"/>
+            <w:rPr>
+              <w:rFonts w:asciiTheme="minorHAnsi" w:hAnsiTheme="minorHAnsi"/>
+              <w:noProof/>
+              <w:color w:val="auto"/>
+              <w:spacing w:val="0"/>
+              <w:kern w:val="0"/>
+              <w:lang w:val="fr-CA" w:eastAsia="zh-CN"/>
+            </w:rPr>
+          </w:pPr>
+          <w:hyperlink w:anchor="_Toc152673566" w:history="1">
+            <w:r>
+              <w:rPr>
+                <w:rStyle w:val="Hyperlink"/>
+                <w:noProof/>
+                <w:sz w:val="24"/>
+                <w:szCs w:val="24"/>
+                <w:lang w:val="fr-CA"/>
+              </w:rPr>
+              <w:t>Introduction:</w:t>
+            </w:r>
+            <w:r>
+              <w:rPr>
+                <w:noProof/>
+                <w:webHidden/>
+                <w:lang w:val="fr-CA"/>
+              </w:rPr>
+              <w:tab/>
+            </w:r>
+            <w:r>
+              <w:rPr>
+                <w:noProof/>
+                <w:webHidden/>
+                <w:lang w:val="fr-CA"/>
+              </w:rPr>
+              <w:fldChar w:fldCharType="begin"/>
+            </w:r>
+            <w:r>
+              <w:rPr>
+                <w:noProof/>
+                <w:webHidden/>
+                <w:lang w:val="fr-CA"/>
+              </w:rPr>
+              <w:instrText xml:space="preserve"> PAGEREF _Toc152673566 \h </w:instrText>
+            </w:r>
+            <w:r>
+              <w:rPr>
+                <w:noProof/>
+                <w:webHidden/>
+                <w:lang w:val="fr-CA"/>
+              </w:rPr>
+            </w:r>
+            <w:r>
+              <w:rPr>
+                <w:noProof/>
+                <w:webHidden/>
+                <w:lang w:val="fr-CA"/>
+              </w:rPr>
+              <w:fldChar w:fldCharType="separate"/>
+            </w:r>
+            <w:r>
+              <w:rPr>
+                <w:noProof/>
+                <w:webHidden/>
+                <w:lang w:val="fr-CA"/>
+              </w:rPr>
+              <w:t>4</w:t>
+            </w:r>
+            <w:r>
+              <w:rPr>
+                <w:noProof/>
+                <w:webHidden/>
+                <w:lang w:val="fr-CA"/>
+              </w:rPr>
+              <w:fldChar w:fldCharType="end"/>
+            </w:r>
+          </w:hyperlink>
+        </w:p>
+        <w:p>
+          <w:pPr>
+            <w:pStyle w:val="TOC1"/>
+            <w:rPr>
+              <w:rFonts w:asciiTheme="minorHAnsi" w:hAnsiTheme="minorHAnsi"/>
+              <w:noProof/>
+              <w:color w:val="auto"/>
+              <w:spacing w:val="0"/>
+              <w:kern w:val="0"/>
+              <w:lang w:val="fr-CA" w:eastAsia="zh-CN"/>
+            </w:rPr>
+          </w:pPr>
+          <w:hyperlink w:anchor="_Toc152673567" w:history="1">
+            <w:r>
+              <w:rPr>
+                <w:rStyle w:val="Hyperlink"/>
+                <w:noProof/>
+                <w:sz w:val="24"/>
+                <w:szCs w:val="24"/>
+                <w:lang w:val="fr-CA"/>
+              </w:rPr>
+              <w:t>Diagrammes et classes UML:</w:t>
+            </w:r>
+            <w:r>
+              <w:rPr>
+                <w:noProof/>
+                <w:webHidden/>
+                <w:lang w:val="fr-CA"/>
+              </w:rPr>
+              <w:tab/>
+            </w:r>
+            <w:r>
+              <w:rPr>
+                <w:noProof/>
+                <w:webHidden/>
+                <w:lang w:val="fr-CA"/>
+              </w:rPr>
+              <w:fldChar w:fldCharType="begin"/>
+            </w:r>
+            <w:r>
+              <w:rPr>
+                <w:noProof/>
+                <w:webHidden/>
+                <w:lang w:val="fr-CA"/>
+              </w:rPr>
+              <w:instrText xml:space="preserve"> PAGEREF _Toc152673567 \h </w:instrText>
+            </w:r>
+            <w:r>
+              <w:rPr>
+                <w:noProof/>
+                <w:webHidden/>
+                <w:lang w:val="fr-CA"/>
+              </w:rPr>
+            </w:r>
+            <w:r>
+              <w:rPr>
+                <w:noProof/>
+                <w:webHidden/>
+                <w:lang w:val="fr-CA"/>
+              </w:rPr>
+              <w:fldChar w:fldCharType="separate"/>
+            </w:r>
+            <w:r>
+              <w:rPr>
+                <w:noProof/>
+                <w:webHidden/>
+                <w:lang w:val="fr-CA"/>
+              </w:rPr>
+              <w:t>5</w:t>
+            </w:r>
+            <w:r>
+              <w:rPr>
+                <w:noProof/>
+                <w:webHidden/>
+                <w:lang w:val="fr-CA"/>
+              </w:rPr>
+              <w:fldChar w:fldCharType="end"/>
+            </w:r>
+          </w:hyperlink>
+        </w:p>
+        <w:p>
+          <w:pPr>
+            <w:pStyle w:val="TOC1"/>
+            <w:rPr>
+              <w:rFonts w:asciiTheme="minorHAnsi" w:hAnsiTheme="minorHAnsi"/>
+              <w:noProof/>
+              <w:color w:val="auto"/>
+              <w:spacing w:val="0"/>
+              <w:kern w:val="0"/>
+              <w:lang w:val="fr-CA" w:eastAsia="zh-CN"/>
+            </w:rPr>
+          </w:pPr>
+          <w:hyperlink w:anchor="_Toc152673568" w:history="1">
+            <w:r>
+              <w:rPr>
+                <w:rStyle w:val="Hyperlink"/>
+                <w:noProof/>
+                <w:sz w:val="24"/>
+                <w:szCs w:val="24"/>
+                <w:lang w:val="fr-CA"/>
+              </w:rPr>
+              <w:t>Leçons apprises:</w:t>
+            </w:r>
+            <w:r>
+              <w:rPr>
+                <w:noProof/>
+                <w:webHidden/>
+                <w:lang w:val="fr-CA"/>
+              </w:rPr>
+              <w:tab/>
+            </w:r>
+            <w:r>
+              <w:rPr>
+                <w:noProof/>
+                <w:webHidden/>
+                <w:lang w:val="fr-CA"/>
+              </w:rPr>
+              <w:fldChar w:fldCharType="begin"/>
+            </w:r>
+            <w:r>
+              <w:rPr>
+                <w:noProof/>
+                <w:webHidden/>
+                <w:lang w:val="fr-CA"/>
+              </w:rPr>
+              <w:instrText xml:space="preserve"> PAGEREF _Toc152673568 \h </w:instrText>
+            </w:r>
+            <w:r>
+              <w:rPr>
+                <w:noProof/>
+                <w:webHidden/>
+                <w:lang w:val="fr-CA"/>
+              </w:rPr>
+            </w:r>
+            <w:r>
+              <w:rPr>
+                <w:noProof/>
+                <w:webHidden/>
+                <w:lang w:val="fr-CA"/>
+              </w:rPr>
+              <w:fldChar w:fldCharType="separate"/>
+            </w:r>
+            <w:r>
+              <w:rPr>
+                <w:noProof/>
+                <w:webHidden/>
+                <w:lang w:val="fr-CA"/>
+              </w:rPr>
+              <w:t>10</w:t>
+            </w:r>
+            <w:r>
+              <w:rPr>
+                <w:noProof/>
+                <w:webHidden/>
+                <w:lang w:val="fr-CA"/>
+              </w:rPr>
+              <w:fldChar w:fldCharType="end"/>
+            </w:r>
+          </w:hyperlink>
+        </w:p>
+        <w:p>
+          <w:pPr>
+            <w:pStyle w:val="TOC1"/>
+            <w:rPr>
+              <w:rFonts w:asciiTheme="minorHAnsi" w:hAnsiTheme="minorHAnsi"/>
+              <w:noProof/>
+              <w:color w:val="auto"/>
+              <w:spacing w:val="0"/>
+              <w:kern w:val="0"/>
+              <w:lang w:val="fr-CA" w:eastAsia="zh-CN"/>
+            </w:rPr>
+          </w:pPr>
+          <w:hyperlink w:anchor="_Toc152673569" w:history="1">
+            <w:r>
+              <w:rPr>
+                <w:rStyle w:val="Hyperlink"/>
+                <w:noProof/>
+                <w:sz w:val="24"/>
+                <w:szCs w:val="24"/>
+                <w:lang w:val="fr-CA"/>
+              </w:rPr>
+              <w:t>Rôles de chacun des membres de l'équipe de chaque livrables:</w:t>
+            </w:r>
+            <w:r>
+              <w:rPr>
+                <w:noProof/>
+                <w:webHidden/>
+                <w:lang w:val="fr-CA"/>
+              </w:rPr>
+              <w:tab/>
+            </w:r>
+            <w:r>
+              <w:rPr>
+                <w:noProof/>
+                <w:webHidden/>
+                <w:lang w:val="fr-CA"/>
+              </w:rPr>
+              <w:fldChar w:fldCharType="begin"/>
+            </w:r>
+            <w:r>
+              <w:rPr>
+                <w:noProof/>
+                <w:webHidden/>
+                <w:lang w:val="fr-CA"/>
+              </w:rPr>
+              <w:instrText xml:space="preserve"> PAGEREF _Toc152673569 \h </w:instrText>
+            </w:r>
+            <w:r>
+              <w:rPr>
+                <w:noProof/>
+                <w:webHidden/>
+                <w:lang w:val="fr-CA"/>
+              </w:rPr>
+            </w:r>
+            <w:r>
+              <w:rPr>
+                <w:noProof/>
+                <w:webHidden/>
+                <w:lang w:val="fr-CA"/>
+              </w:rPr>
+              <w:fldChar w:fldCharType="separate"/>
+            </w:r>
+            <w:r>
+              <w:rPr>
+                <w:noProof/>
+                <w:webHidden/>
+                <w:lang w:val="fr-CA"/>
+              </w:rPr>
+              <w:t>10</w:t>
+            </w:r>
+            <w:r>
+              <w:rPr>
+                <w:noProof/>
+                <w:webHidden/>
+                <w:lang w:val="fr-CA"/>
+              </w:rPr>
+              <w:fldChar w:fldCharType="end"/>
+            </w:r>
+          </w:hyperlink>
+        </w:p>
+        <w:p>
+          <w:pPr>
+            <w:pStyle w:val="TOC1"/>
+            <w:rPr>
+              <w:rFonts w:asciiTheme="minorHAnsi" w:hAnsiTheme="minorHAnsi"/>
+              <w:noProof/>
+              <w:color w:val="auto"/>
+              <w:spacing w:val="0"/>
+              <w:kern w:val="0"/>
+              <w:lang w:val="fr-CA" w:eastAsia="zh-CN"/>
+            </w:rPr>
+          </w:pPr>
+          <w:hyperlink w:anchor="_Toc152673570" w:history="1">
+            <w:r>
+              <w:rPr>
+                <w:rStyle w:val="Hyperlink"/>
+                <w:noProof/>
+                <w:sz w:val="24"/>
+                <w:szCs w:val="24"/>
+                <w:lang w:val="fr-CA"/>
+              </w:rPr>
+              <w:t>Captures d'écreans de notres aoolications:</w:t>
+            </w:r>
+            <w:r>
+              <w:rPr>
+                <w:noProof/>
+                <w:webHidden/>
+                <w:lang w:val="fr-CA"/>
+              </w:rPr>
+              <w:tab/>
+            </w:r>
+            <w:r>
+              <w:rPr>
+                <w:noProof/>
+                <w:webHidden/>
+                <w:lang w:val="fr-CA"/>
+              </w:rPr>
+              <w:fldChar w:fldCharType="begin"/>
+            </w:r>
+            <w:r>
+              <w:rPr>
+                <w:noProof/>
+                <w:webHidden/>
+                <w:lang w:val="fr-CA"/>
+              </w:rPr>
+              <w:instrText xml:space="preserve"> PAGEREF _Toc152673570 \h </w:instrText>
+            </w:r>
+            <w:r>
+              <w:rPr>
+                <w:noProof/>
+                <w:webHidden/>
+                <w:lang w:val="fr-CA"/>
+              </w:rPr>
+            </w:r>
+            <w:r>
+              <w:rPr>
+                <w:noProof/>
+                <w:webHidden/>
+                <w:lang w:val="fr-CA"/>
+              </w:rPr>
+              <w:fldChar w:fldCharType="separate"/>
+            </w:r>
+            <w:r>
+              <w:rPr>
+                <w:noProof/>
+                <w:webHidden/>
+                <w:lang w:val="fr-CA"/>
+              </w:rPr>
+              <w:t>10</w:t>
+            </w:r>
+            <w:r>
+              <w:rPr>
+                <w:noProof/>
+                <w:webHidden/>
+                <w:lang w:val="fr-CA"/>
+              </w:rPr>
+              <w:fldChar w:fldCharType="end"/>
+            </w:r>
+          </w:hyperlink>
+        </w:p>
+        <w:p>
+          <w:pPr>
+            <w:rPr>
+              <w:b/>
+              <w:bCs/>
+              <w:lang w:val="fr-CA"/>
+            </w:rPr>
+          </w:pPr>
+          <w:r>
+            <w:rPr>
+              <w:b/>
+              <w:bCs/>
+              <w:lang w:val="fr-CA"/>
+            </w:rPr>
+            <w:fldChar w:fldCharType="end"/>
+          </w:r>
+        </w:p>
+      </w:sdtContent>
+    </w:sdt>
+    <w:bookmarkStart w:id="1" w:name="_Toc152673566" w:displacedByCustomXml="prev"/>
+    <w:p>
+      <w:pPr>
+        <w:rPr>
+          <w:lang w:val="fr-CA"/>
         </w:rPr>
       </w:pPr>
     </w:p>
     <w:p>
       <w:pPr>
         <w:rPr>
-          <w:lang w:val="fr-CA" w:eastAsia="en-US"/>
-        </w:rPr>
-      </w:pPr>
+          <w:lang w:val="fr-CA"/>
+        </w:rPr>
+      </w:pPr>
+      <w:r>
+        <w:rPr>
+          <w:lang w:val="fr-CA"/>
+        </w:rPr>
+        <w:br w:type="page"/>
+      </w:r>
     </w:p>
     <w:p>
       <w:pPr>
-        <w:rPr>
-          <w:lang w:val="fr-CA" w:eastAsia="en-US"/>
-        </w:rPr>
-      </w:pPr>
+        <w:pStyle w:val="Heading1"/>
+        <w:rPr>
+          <w:rFonts w:cs="Arial"/>
+          <w:lang w:val="fr-CA"/>
+        </w:rPr>
+      </w:pPr>
+      <w:r>
+        <w:rPr>
+          <w:rFonts w:cs="Arial"/>
+          <w:lang w:val="fr-CA"/>
+        </w:rPr>
+        <w:lastRenderedPageBreak/>
+        <w:t>Introduction:</w:t>
+      </w:r>
     </w:p>
     <w:p>
       <w:pPr>
-        <w:rPr>
+        <w:spacing w:line="480" w:lineRule="auto"/>
+        <w:ind w:firstLine="720"/>
+        <w:rPr>
+          <w:rFonts w:ascii="Arial" w:hAnsi="Arial" w:cs="Arial"/>
+          <w:sz w:val="24"/>
+          <w:szCs w:val="24"/>
           <w:lang w:val="fr-CA" w:eastAsia="en-US"/>
         </w:rPr>
       </w:pPr>
+      <w:r>
+        <w:rPr>
+          <w:rFonts w:ascii="Arial" w:hAnsi="Arial" w:cs="Arial"/>
+          <w:sz w:val="24"/>
+          <w:szCs w:val="24"/>
+          <w:lang w:val="fr-CA" w:eastAsia="en-US"/>
+        </w:rPr>
+        <w:t>Nous avons développé une application</w:t>
+      </w:r>
+      <w:r>
+        <w:rPr>
+          <w:rFonts w:ascii="Arial" w:hAnsi="Arial" w:cs="Arial"/>
+          <w:sz w:val="24"/>
+          <w:szCs w:val="24"/>
+          <w:lang w:val="fr-CA" w:eastAsia="en-US"/>
+        </w:rPr>
+        <w:t xml:space="preserve"> appelé Service Novigrad</w:t>
+      </w:r>
+      <w:r>
+        <w:rPr>
+          <w:rFonts w:ascii="Arial" w:hAnsi="Arial" w:cs="Arial"/>
+          <w:sz w:val="24"/>
+          <w:szCs w:val="24"/>
+          <w:lang w:val="fr-CA" w:eastAsia="en-US"/>
+        </w:rPr>
+        <w:t xml:space="preserve"> qui permet </w:t>
+      </w:r>
+      <w:r>
+        <w:rPr>
+          <w:rFonts w:ascii="Arial" w:hAnsi="Arial" w:cs="Arial"/>
+          <w:sz w:val="24"/>
+          <w:szCs w:val="24"/>
+          <w:lang w:val="fr-CA" w:eastAsia="en-US"/>
+        </w:rPr>
+        <w:t>à</w:t>
+      </w:r>
+      <w:r>
+        <w:rPr>
+          <w:rFonts w:ascii="Arial" w:hAnsi="Arial" w:cs="Arial"/>
+          <w:sz w:val="24"/>
+          <w:szCs w:val="24"/>
+          <w:lang w:val="fr-CA" w:eastAsia="en-US"/>
+        </w:rPr>
+        <w:t xml:space="preserve"> un utilisateur de créer un compte </w:t>
+      </w:r>
+      <w:r>
+        <w:rPr>
+          <w:rFonts w:ascii="Arial" w:hAnsi="Arial" w:cs="Arial"/>
+          <w:sz w:val="24"/>
+          <w:szCs w:val="24"/>
+          <w:lang w:val="fr-CA" w:eastAsia="en-US"/>
+        </w:rPr>
+        <w:t>en tant qu’utilisateur</w:t>
+      </w:r>
+      <w:r>
+        <w:rPr>
+          <w:rFonts w:ascii="Arial" w:hAnsi="Arial" w:cs="Arial"/>
+          <w:sz w:val="24"/>
+          <w:szCs w:val="24"/>
+          <w:lang w:val="fr-CA" w:eastAsia="en-US"/>
+        </w:rPr>
+        <w:t xml:space="preserve">. Les administrateurs peuvent ajouter, modifier ou enlever les services qui seront offert par les succursales de Service Novigrad. De plus, </w:t>
+      </w:r>
+      <w:r>
+        <w:rPr>
+          <w:rFonts w:ascii="Arial" w:hAnsi="Arial" w:cs="Arial"/>
+          <w:sz w:val="24"/>
+          <w:szCs w:val="24"/>
+          <w:lang w:val="fr-CA" w:eastAsia="en-US"/>
+        </w:rPr>
+        <w:t>les employés</w:t>
+      </w:r>
+      <w:r>
+        <w:rPr>
+          <w:rFonts w:ascii="Arial" w:hAnsi="Arial" w:cs="Arial"/>
+          <w:sz w:val="24"/>
+          <w:szCs w:val="24"/>
+          <w:lang w:val="fr-CA" w:eastAsia="en-US"/>
+        </w:rPr>
+        <w:t xml:space="preserve"> de la succursale peuvent modifier le profil de la </w:t>
+      </w:r>
+      <w:r>
+        <w:rPr>
+          <w:rFonts w:ascii="Arial" w:hAnsi="Arial" w:cs="Arial"/>
+          <w:sz w:val="24"/>
+          <w:szCs w:val="24"/>
+          <w:lang w:val="fr-CA" w:eastAsia="en-US"/>
+        </w:rPr>
+        <w:t>succursale</w:t>
+      </w:r>
+      <w:r>
+        <w:rPr>
+          <w:rFonts w:ascii="Arial" w:hAnsi="Arial" w:cs="Arial"/>
+          <w:sz w:val="24"/>
+          <w:szCs w:val="24"/>
+          <w:lang w:val="fr-CA" w:eastAsia="en-US"/>
+        </w:rPr>
+        <w:t xml:space="preserve"> et de l'associer a un ensemble de services. Ils sont aussi capables de définir les heures de travail de </w:t>
+      </w:r>
+      <w:r>
+        <w:rPr>
+          <w:rFonts w:ascii="Arial" w:hAnsi="Arial" w:cs="Arial"/>
+          <w:sz w:val="24"/>
+          <w:szCs w:val="24"/>
+          <w:lang w:val="fr-CA" w:eastAsia="en-US"/>
+        </w:rPr>
+        <w:t>leur succursale</w:t>
+      </w:r>
+      <w:r>
+        <w:rPr>
+          <w:rFonts w:ascii="Arial" w:hAnsi="Arial" w:cs="Arial"/>
+          <w:sz w:val="24"/>
+          <w:szCs w:val="24"/>
+          <w:lang w:val="fr-CA" w:eastAsia="en-US"/>
+        </w:rPr>
+        <w:t xml:space="preserve">. Finalement, nous avons aussi implémenté </w:t>
+      </w:r>
+      <w:r>
+        <w:rPr>
+          <w:rFonts w:ascii="Arial" w:hAnsi="Arial" w:cs="Arial"/>
+          <w:sz w:val="24"/>
+          <w:szCs w:val="24"/>
+          <w:lang w:val="fr-CA" w:eastAsia="en-US"/>
+        </w:rPr>
+        <w:t>les fonctionnalités relatives</w:t>
+      </w:r>
+      <w:r>
+        <w:rPr>
+          <w:rFonts w:ascii="Arial" w:hAnsi="Arial" w:cs="Arial"/>
+          <w:sz w:val="24"/>
+          <w:szCs w:val="24"/>
+          <w:lang w:val="fr-CA" w:eastAsia="en-US"/>
+        </w:rPr>
+        <w:t xml:space="preserve"> au client, c'est à dire l'</w:t>
+      </w:r>
+      <w:r>
+        <w:rPr>
+          <w:rFonts w:ascii="Arial" w:hAnsi="Arial" w:cs="Arial"/>
+          <w:sz w:val="24"/>
+          <w:szCs w:val="24"/>
+          <w:lang w:val="fr-CA" w:eastAsia="en-US"/>
+        </w:rPr>
+        <w:t>habilité</w:t>
+      </w:r>
+      <w:r>
+        <w:rPr>
+          <w:rFonts w:ascii="Arial" w:hAnsi="Arial" w:cs="Arial"/>
+          <w:sz w:val="24"/>
+          <w:szCs w:val="24"/>
+          <w:lang w:val="fr-CA" w:eastAsia="en-US"/>
+        </w:rPr>
+        <w:t xml:space="preserve"> du client de rechercher une succursale avec notre application. Le client pourrait trouver l'</w:t>
+      </w:r>
+      <w:r>
+        <w:rPr>
+          <w:rFonts w:ascii="Arial" w:hAnsi="Arial" w:cs="Arial"/>
+          <w:sz w:val="24"/>
+          <w:szCs w:val="24"/>
+          <w:lang w:val="fr-CA" w:eastAsia="en-US"/>
+        </w:rPr>
+        <w:t>adresse</w:t>
+      </w:r>
+      <w:r>
+        <w:rPr>
+          <w:rFonts w:ascii="Arial" w:hAnsi="Arial" w:cs="Arial"/>
+          <w:sz w:val="24"/>
+          <w:szCs w:val="24"/>
+          <w:lang w:val="fr-CA" w:eastAsia="en-US"/>
+        </w:rPr>
+        <w:t xml:space="preserve">, le type </w:t>
+      </w:r>
+      <w:r>
+        <w:rPr>
+          <w:rFonts w:ascii="Arial" w:hAnsi="Arial" w:cs="Arial"/>
+          <w:sz w:val="24"/>
+          <w:szCs w:val="24"/>
+          <w:lang w:val="fr-CA" w:eastAsia="en-US"/>
+        </w:rPr>
+        <w:t>de service</w:t>
+      </w:r>
+      <w:r>
+        <w:rPr>
+          <w:rFonts w:ascii="Arial" w:hAnsi="Arial" w:cs="Arial"/>
+          <w:sz w:val="24"/>
+          <w:szCs w:val="24"/>
+          <w:lang w:val="fr-CA" w:eastAsia="en-US"/>
+        </w:rPr>
+        <w:t xml:space="preserve"> fournis, et les heures de travails. Il pourrait aussi soumettre une demande.</w:t>
+      </w:r>
     </w:p>
     <w:p>
       <w:pPr>
-        <w:rPr>
+        <w:spacing w:line="480" w:lineRule="auto"/>
+        <w:ind w:firstLine="720"/>
+        <w:rPr>
+          <w:rFonts w:ascii="Arial" w:hAnsi="Arial" w:cs="Arial"/>
+          <w:sz w:val="24"/>
+          <w:szCs w:val="24"/>
           <w:lang w:val="fr-CA" w:eastAsia="en-US"/>
         </w:rPr>
       </w:pPr>
     </w:p>
     <w:p>
       <w:pPr>
-        <w:rPr>
+        <w:spacing w:line="480" w:lineRule="auto"/>
+        <w:ind w:firstLine="720"/>
+        <w:rPr>
+          <w:rFonts w:ascii="Arial" w:hAnsi="Arial" w:cs="Arial"/>
+          <w:sz w:val="24"/>
+          <w:szCs w:val="24"/>
           <w:lang w:val="fr-CA" w:eastAsia="en-US"/>
         </w:rPr>
       </w:pPr>
     </w:p>
     <w:p>
       <w:pPr>
-        <w:rPr>
+        <w:spacing w:line="480" w:lineRule="auto"/>
+        <w:ind w:firstLine="720"/>
+        <w:rPr>
+          <w:rFonts w:ascii="Arial" w:hAnsi="Arial" w:cs="Arial"/>
+          <w:sz w:val="24"/>
+          <w:szCs w:val="24"/>
           <w:lang w:val="fr-CA" w:eastAsia="en-US"/>
         </w:rPr>
       </w:pPr>
     </w:p>
     <w:p>
       <w:pPr>
-        <w:rPr>
+        <w:spacing w:line="480" w:lineRule="auto"/>
+        <w:ind w:firstLine="720"/>
+        <w:rPr>
+          <w:rFonts w:ascii="Arial" w:hAnsi="Arial" w:cs="Arial"/>
+          <w:sz w:val="24"/>
+          <w:szCs w:val="24"/>
           <w:lang w:val="fr-CA" w:eastAsia="en-US"/>
         </w:rPr>
       </w:pPr>
     </w:p>
     <w:p>
       <w:pPr>
-        <w:rPr>
+        <w:spacing w:line="480" w:lineRule="auto"/>
+        <w:ind w:firstLine="720"/>
+        <w:rPr>
+          <w:rFonts w:ascii="Arial" w:hAnsi="Arial" w:cs="Arial"/>
+          <w:sz w:val="24"/>
+          <w:szCs w:val="24"/>
           <w:lang w:val="fr-CA" w:eastAsia="en-US"/>
         </w:rPr>
       </w:pPr>
     </w:p>
     <w:p>
       <w:pPr>
-        <w:rPr>
+        <w:spacing w:line="480" w:lineRule="auto"/>
+        <w:ind w:firstLine="720"/>
+        <w:rPr>
+          <w:rFonts w:ascii="Arial" w:hAnsi="Arial" w:cs="Arial"/>
+          <w:sz w:val="24"/>
+          <w:szCs w:val="24"/>
           <w:lang w:val="fr-CA" w:eastAsia="en-US"/>
         </w:rPr>
       </w:pPr>
     </w:p>
     <w:p>
       <w:pPr>
-        <w:rPr>
+        <w:spacing w:line="480" w:lineRule="auto"/>
+        <w:ind w:firstLine="720"/>
+        <w:rPr>
+          <w:rFonts w:ascii="Arial" w:hAnsi="Arial" w:cs="Arial"/>
+          <w:sz w:val="24"/>
+          <w:szCs w:val="24"/>
           <w:lang w:val="fr-CA" w:eastAsia="en-US"/>
         </w:rPr>
       </w:pPr>
     </w:p>
     <w:p>
       <w:pPr>
-        <w:rPr>
+        <w:spacing w:line="480" w:lineRule="auto"/>
+        <w:ind w:firstLine="720"/>
+        <w:rPr>
+          <w:rFonts w:ascii="Arial" w:hAnsi="Arial" w:cs="Arial"/>
+          <w:sz w:val="24"/>
+          <w:szCs w:val="24"/>
           <w:lang w:val="fr-CA" w:eastAsia="en-US"/>
         </w:rPr>
       </w:pPr>
     </w:p>
     <w:p>
       <w:pPr>
-        <w:rPr>
+        <w:spacing w:line="480" w:lineRule="auto"/>
+        <w:ind w:firstLine="720"/>
+        <w:rPr>
+          <w:rFonts w:ascii="Arial" w:hAnsi="Arial" w:cs="Arial"/>
+          <w:sz w:val="24"/>
+          <w:szCs w:val="24"/>
           <w:lang w:val="fr-CA" w:eastAsia="en-US"/>
         </w:rPr>
       </w:pPr>
@@ -1670,6 +2466,7 @@
     <w:p>
       <w:pPr>
         <w:rPr>
+          <w:rFonts w:ascii="Arial" w:hAnsi="Arial" w:cs="Arial"/>
           <w:lang w:val="fr-CA" w:eastAsia="en-US"/>
         </w:rPr>
       </w:pPr>
@@ -1677,97 +2474,670 @@
     <w:p>
       <w:pPr>
         <w:rPr>
+          <w:rFonts w:ascii="Arial" w:hAnsi="Arial" w:cs="Arial"/>
           <w:lang w:val="fr-CA" w:eastAsia="en-US"/>
         </w:rPr>
       </w:pPr>
     </w:p>
     <w:p>
       <w:pPr>
-        <w:rPr>
-          <w:lang w:val="fr-CA" w:eastAsia="en-US"/>
-        </w:rPr>
-      </w:pPr>
+        <w:pStyle w:val="Heading1"/>
+        <w:rPr>
+          <w:rFonts w:cs="Arial"/>
+          <w:lang w:val="fr-CA"/>
+        </w:rPr>
+      </w:pPr>
+      <w:bookmarkStart w:id="2" w:name="_Toc152673567"/>
+      <w:r>
+        <w:rPr>
+          <w:rFonts w:cs="Arial"/>
+          <w:lang w:val="fr-CA"/>
+        </w:rPr>
+        <w:lastRenderedPageBreak/>
+        <w:t>Diagrammes et classes UML:</w:t>
+      </w:r>
+      <w:bookmarkEnd w:id="2"/>
     </w:p>
     <w:p>
       <w:pPr>
         <w:rPr>
+          <w:rFonts w:ascii="Arial" w:hAnsi="Arial" w:cs="Arial"/>
           <w:lang w:val="fr-CA" w:eastAsia="en-US"/>
         </w:rPr>
       </w:pPr>
+      <w:r>
+        <w:rPr>
+          <w:rFonts w:ascii="Arial" w:hAnsi="Arial" w:cs="Arial"/>
+          <w:lang w:val="fr-CA" w:eastAsia="en-US"/>
+        </w:rPr>
+        <w:drawing>
+          <wp:inline distT="0" distB="0" distL="0" distR="0" wp14:anchorId="20D52144" wp14:editId="2B69F7E2">
+            <wp:extent cx="7515339" cy="2957096"/>
+            <wp:effectExtent l="0" t="6667" r="2857" b="2858"/>
+            <wp:docPr id="2" name="Picture 2"/>
+            <wp:cNvGraphicFramePr>
+              <a:graphicFrameLocks xmlns:a="http://schemas.openxmlformats.org/drawingml/2006/main" noChangeAspect="1"/>
+            </wp:cNvGraphicFramePr>
+            <a:graphic xmlns:a="http://schemas.openxmlformats.org/drawingml/2006/main">
+              <a:graphicData uri="http://schemas.openxmlformats.org/drawingml/2006/picture">
+                <pic:pic xmlns:pic="http://schemas.openxmlformats.org/drawingml/2006/picture">
+                  <pic:nvPicPr>
+                    <pic:cNvPr id="0" name="Picture 1"/>
+                    <pic:cNvPicPr>
+                      <a:picLocks noChangeAspect="1" noChangeArrowheads="1"/>
+                    </pic:cNvPicPr>
+                  </pic:nvPicPr>
+                  <pic:blipFill>
+                    <a:blip r:embed="rId8">
+                      <a:extLst>
+                        <a:ext uri="{28A0092B-C50C-407E-A947-70E740481C1C}">
+                          <a14:useLocalDpi xmlns:a14="http://schemas.microsoft.com/office/drawing/2010/main" val="0"/>
+                        </a:ext>
+                      </a:extLst>
+                    </a:blip>
+                    <a:srcRect/>
+                    <a:stretch>
+                      <a:fillRect/>
+                    </a:stretch>
+                  </pic:blipFill>
+                  <pic:spPr bwMode="auto">
+                    <a:xfrm rot="16200000">
+                      <a:off x="0" y="0"/>
+                      <a:ext cx="7540069" cy="2966827"/>
+                    </a:xfrm>
+                    <a:prstGeom prst="rect">
+                      <a:avLst/>
+                    </a:prstGeom>
+                    <a:noFill/>
+                    <a:ln>
+                      <a:noFill/>
+                    </a:ln>
+                  </pic:spPr>
+                </pic:pic>
+              </a:graphicData>
+            </a:graphic>
+          </wp:inline>
+        </w:drawing>
+      </w:r>
     </w:p>
     <w:p>
       <w:pPr>
         <w:rPr>
+          <w:rFonts w:ascii="Arial" w:hAnsi="Arial" w:cs="Arial"/>
+          <w:sz w:val="24"/>
+          <w:szCs w:val="24"/>
           <w:lang w:val="fr-CA" w:eastAsia="en-US"/>
         </w:rPr>
       </w:pPr>
+      <w:r>
+        <w:rPr>
+          <w:rFonts w:ascii="Arial" w:hAnsi="Arial" w:cs="Arial"/>
+          <w:sz w:val="24"/>
+          <w:szCs w:val="24"/>
+          <w:lang w:val="fr-CA" w:eastAsia="en-US"/>
+        </w:rPr>
+        <w:lastRenderedPageBreak/>
+        <w:t>Voilà</w:t>
+      </w:r>
+      <w:r>
+        <w:rPr>
+          <w:rFonts w:ascii="Arial" w:hAnsi="Arial" w:cs="Arial"/>
+          <w:sz w:val="24"/>
+          <w:szCs w:val="24"/>
+          <w:lang w:val="fr-CA" w:eastAsia="en-US"/>
+        </w:rPr>
+        <w:t xml:space="preserve"> le diagramme UML divisé en 4 pour une meilleure visibilité:</w:t>
+      </w:r>
     </w:p>
     <w:p>
       <w:pPr>
         <w:rPr>
+          <w:rFonts w:ascii="Arial" w:hAnsi="Arial" w:cs="Arial"/>
           <w:lang w:val="fr-CA" w:eastAsia="en-US"/>
         </w:rPr>
       </w:pPr>
+      <w:r>
+        <w:rPr>
+          <w:rFonts w:ascii="Arial" w:hAnsi="Arial" w:cs="Arial"/>
+          <w:lang w:val="fr-CA" w:eastAsia="en-US"/>
+        </w:rPr>
+        <w:drawing>
+          <wp:inline distT="0" distB="0" distL="0" distR="0" wp14:anchorId="1B576C33" wp14:editId="03DEA4DE">
+            <wp:extent cx="5598173" cy="6740236"/>
+            <wp:effectExtent l="0" t="0" r="2540" b="3810"/>
+            <wp:docPr id="7" name="Picture 7"/>
+            <wp:cNvGraphicFramePr>
+              <a:graphicFrameLocks xmlns:a="http://schemas.openxmlformats.org/drawingml/2006/main" noChangeAspect="1"/>
+            </wp:cNvGraphicFramePr>
+            <a:graphic xmlns:a="http://schemas.openxmlformats.org/drawingml/2006/main">
+              <a:graphicData uri="http://schemas.openxmlformats.org/drawingml/2006/picture">
+                <pic:pic xmlns:pic="http://schemas.openxmlformats.org/drawingml/2006/picture">
+                  <pic:nvPicPr>
+                    <pic:cNvPr id="0" name="Picture 4"/>
+                    <pic:cNvPicPr>
+                      <a:picLocks noChangeAspect="1" noChangeArrowheads="1"/>
+                    </pic:cNvPicPr>
+                  </pic:nvPicPr>
+                  <pic:blipFill rotWithShape="1">
+                    <a:blip r:embed="rId8">
+                      <a:extLst>
+                        <a:ext uri="{28A0092B-C50C-407E-A947-70E740481C1C}">
+                          <a14:useLocalDpi xmlns:a14="http://schemas.microsoft.com/office/drawing/2010/main" val="0"/>
+                        </a:ext>
+                      </a:extLst>
+                    </a:blip>
+                    <a:srcRect r="67300"/>
+                    <a:stretch/>
+                  </pic:blipFill>
+                  <pic:spPr bwMode="auto">
+                    <a:xfrm>
+                      <a:off x="0" y="0"/>
+                      <a:ext cx="5603813" cy="6747026"/>
+                    </a:xfrm>
+                    <a:prstGeom prst="rect">
+                      <a:avLst/>
+                    </a:prstGeom>
+                    <a:noFill/>
+                    <a:ln>
+                      <a:noFill/>
+                    </a:ln>
+                    <a:extLst>
+                      <a:ext uri="{53640926-AAD7-44D8-BBD7-CCE9431645EC}">
+                        <a14:shadowObscured xmlns:a14="http://schemas.microsoft.com/office/drawing/2010/main"/>
+                      </a:ext>
+                    </a:extLst>
+                  </pic:spPr>
+                </pic:pic>
+              </a:graphicData>
+            </a:graphic>
+          </wp:inline>
+        </w:drawing>
+      </w:r>
+      <w:r>
+        <w:rPr>
+          <w:rFonts w:ascii="Arial" w:hAnsi="Arial" w:cs="Arial"/>
+          <w:lang w:val="fr-CA" w:eastAsia="en-US"/>
+        </w:rPr>
+        <w:t xml:space="preserve"> </w:t>
+      </w:r>
     </w:p>
     <w:p>
       <w:pPr>
         <w:rPr>
+          <w:rFonts w:ascii="Arial" w:hAnsi="Arial" w:cs="Arial"/>
           <w:lang w:val="fr-CA" w:eastAsia="en-US"/>
         </w:rPr>
       </w:pPr>
+      <w:r>
+        <w:rPr>
+          <w:rFonts w:ascii="Arial" w:hAnsi="Arial" w:cs="Arial"/>
+          <w:lang w:val="fr-CA" w:eastAsia="en-US"/>
+        </w:rPr>
+        <w:lastRenderedPageBreak/>
+        <w:drawing>
+          <wp:inline distT="0" distB="0" distL="0" distR="0" wp14:anchorId="0F677EF1" wp14:editId="107D9010">
+            <wp:extent cx="5742709" cy="7428028"/>
+            <wp:effectExtent l="0" t="0" r="0" b="1905"/>
+            <wp:docPr id="9" name="Picture 9"/>
+            <wp:cNvGraphicFramePr>
+              <a:graphicFrameLocks xmlns:a="http://schemas.openxmlformats.org/drawingml/2006/main" noChangeAspect="1"/>
+            </wp:cNvGraphicFramePr>
+            <a:graphic xmlns:a="http://schemas.openxmlformats.org/drawingml/2006/main">
+              <a:graphicData uri="http://schemas.openxmlformats.org/drawingml/2006/picture">
+                <pic:pic xmlns:pic="http://schemas.openxmlformats.org/drawingml/2006/picture">
+                  <pic:nvPicPr>
+                    <pic:cNvPr id="0" name="Picture 5"/>
+                    <pic:cNvPicPr>
+                      <a:picLocks noChangeAspect="1" noChangeArrowheads="1"/>
+                    </pic:cNvPicPr>
+                  </pic:nvPicPr>
+                  <pic:blipFill rotWithShape="1">
+                    <a:blip r:embed="rId8">
+                      <a:extLst>
+                        <a:ext uri="{28A0092B-C50C-407E-A947-70E740481C1C}">
+                          <a14:useLocalDpi xmlns:a14="http://schemas.microsoft.com/office/drawing/2010/main" val="0"/>
+                        </a:ext>
+                      </a:extLst>
+                    </a:blip>
+                    <a:srcRect l="24147" r="45415"/>
+                    <a:stretch/>
+                  </pic:blipFill>
+                  <pic:spPr bwMode="auto">
+                    <a:xfrm>
+                      <a:off x="0" y="0"/>
+                      <a:ext cx="5745871" cy="7432118"/>
+                    </a:xfrm>
+                    <a:prstGeom prst="rect">
+                      <a:avLst/>
+                    </a:prstGeom>
+                    <a:noFill/>
+                    <a:ln>
+                      <a:noFill/>
+                    </a:ln>
+                    <a:extLst>
+                      <a:ext uri="{53640926-AAD7-44D8-BBD7-CCE9431645EC}">
+                        <a14:shadowObscured xmlns:a14="http://schemas.microsoft.com/office/drawing/2010/main"/>
+                      </a:ext>
+                    </a:extLst>
+                  </pic:spPr>
+                </pic:pic>
+              </a:graphicData>
+            </a:graphic>
+          </wp:inline>
+        </w:drawing>
+      </w:r>
+      <w:r>
+        <w:rPr>
+          <w:rFonts w:ascii="Arial" w:hAnsi="Arial" w:cs="Arial"/>
+          <w:lang w:val="fr-CA" w:eastAsia="en-US"/>
+        </w:rPr>
+        <w:t xml:space="preserve"> </w:t>
+      </w:r>
+      <w:r>
+        <w:rPr>
+          <w:rFonts w:ascii="Arial" w:hAnsi="Arial" w:cs="Arial"/>
+          <w:lang w:val="fr-CA" w:eastAsia="en-US"/>
+        </w:rPr>
+        <w:lastRenderedPageBreak/>
+        <w:drawing>
+          <wp:inline distT="0" distB="0" distL="0" distR="0" wp14:anchorId="3C0C653E" wp14:editId="4294D48A">
+            <wp:extent cx="5444836" cy="7574904"/>
+            <wp:effectExtent l="0" t="0" r="3810" b="7620"/>
+            <wp:docPr id="10" name="Picture 10"/>
+            <wp:cNvGraphicFramePr>
+              <a:graphicFrameLocks xmlns:a="http://schemas.openxmlformats.org/drawingml/2006/main" noChangeAspect="1"/>
+            </wp:cNvGraphicFramePr>
+            <a:graphic xmlns:a="http://schemas.openxmlformats.org/drawingml/2006/main">
+              <a:graphicData uri="http://schemas.openxmlformats.org/drawingml/2006/picture">
+                <pic:pic xmlns:pic="http://schemas.openxmlformats.org/drawingml/2006/picture">
+                  <pic:nvPicPr>
+                    <pic:cNvPr id="0" name="Picture 6"/>
+                    <pic:cNvPicPr>
+                      <a:picLocks noChangeAspect="1" noChangeArrowheads="1"/>
+                    </pic:cNvPicPr>
+                  </pic:nvPicPr>
+                  <pic:blipFill rotWithShape="1">
+                    <a:blip r:embed="rId8">
+                      <a:extLst>
+                        <a:ext uri="{28A0092B-C50C-407E-A947-70E740481C1C}">
+                          <a14:useLocalDpi xmlns:a14="http://schemas.microsoft.com/office/drawing/2010/main" val="0"/>
+                        </a:ext>
+                      </a:extLst>
+                    </a:blip>
+                    <a:srcRect l="50181" r="21520"/>
+                    <a:stretch/>
+                  </pic:blipFill>
+                  <pic:spPr bwMode="auto">
+                    <a:xfrm>
+                      <a:off x="0" y="0"/>
+                      <a:ext cx="5456290" cy="7590838"/>
+                    </a:xfrm>
+                    <a:prstGeom prst="rect">
+                      <a:avLst/>
+                    </a:prstGeom>
+                    <a:noFill/>
+                    <a:ln>
+                      <a:noFill/>
+                    </a:ln>
+                    <a:extLst>
+                      <a:ext uri="{53640926-AAD7-44D8-BBD7-CCE9431645EC}">
+                        <a14:shadowObscured xmlns:a14="http://schemas.microsoft.com/office/drawing/2010/main"/>
+                      </a:ext>
+                    </a:extLst>
+                  </pic:spPr>
+                </pic:pic>
+              </a:graphicData>
+            </a:graphic>
+          </wp:inline>
+        </w:drawing>
+      </w:r>
+      <w:r>
+        <w:rPr>
+          <w:rFonts w:ascii="Arial" w:hAnsi="Arial" w:cs="Arial"/>
+          <w:lang w:val="fr-CA" w:eastAsia="en-US"/>
+        </w:rPr>
+        <w:t xml:space="preserve"> </w:t>
+      </w:r>
+      <w:r>
+        <w:rPr>
+          <w:rFonts w:ascii="Arial" w:hAnsi="Arial" w:cs="Arial"/>
+          <w:lang w:val="fr-CA" w:eastAsia="en-US"/>
+        </w:rPr>
+        <w:lastRenderedPageBreak/>
+        <w:drawing>
+          <wp:inline distT="0" distB="0" distL="0" distR="0" wp14:anchorId="62AA83E1" wp14:editId="42922F19">
+            <wp:extent cx="5899808" cy="7994073"/>
+            <wp:effectExtent l="0" t="0" r="5715" b="6985"/>
+            <wp:docPr id="12" name="Picture 12"/>
+            <wp:cNvGraphicFramePr>
+              <a:graphicFrameLocks xmlns:a="http://schemas.openxmlformats.org/drawingml/2006/main" noChangeAspect="1"/>
+            </wp:cNvGraphicFramePr>
+            <a:graphic xmlns:a="http://schemas.openxmlformats.org/drawingml/2006/main">
+              <a:graphicData uri="http://schemas.openxmlformats.org/drawingml/2006/picture">
+                <pic:pic xmlns:pic="http://schemas.openxmlformats.org/drawingml/2006/picture">
+                  <pic:nvPicPr>
+                    <pic:cNvPr id="0" name="Picture 7"/>
+                    <pic:cNvPicPr>
+                      <a:picLocks noChangeAspect="1" noChangeArrowheads="1"/>
+                    </pic:cNvPicPr>
+                  </pic:nvPicPr>
+                  <pic:blipFill rotWithShape="1">
+                    <a:blip r:embed="rId8">
+                      <a:extLst>
+                        <a:ext uri="{28A0092B-C50C-407E-A947-70E740481C1C}">
+                          <a14:useLocalDpi xmlns:a14="http://schemas.microsoft.com/office/drawing/2010/main" val="0"/>
+                        </a:ext>
+                      </a:extLst>
+                    </a:blip>
+                    <a:srcRect l="74203" b="11217"/>
+                    <a:stretch/>
+                  </pic:blipFill>
+                  <pic:spPr bwMode="auto">
+                    <a:xfrm>
+                      <a:off x="0" y="0"/>
+                      <a:ext cx="5913956" cy="8013243"/>
+                    </a:xfrm>
+                    <a:prstGeom prst="rect">
+                      <a:avLst/>
+                    </a:prstGeom>
+                    <a:noFill/>
+                    <a:ln>
+                      <a:noFill/>
+                    </a:ln>
+                    <a:extLst>
+                      <a:ext uri="{53640926-AAD7-44D8-BBD7-CCE9431645EC}">
+                        <a14:shadowObscured xmlns:a14="http://schemas.microsoft.com/office/drawing/2010/main"/>
+                      </a:ext>
+                    </a:extLst>
+                  </pic:spPr>
+                </pic:pic>
+              </a:graphicData>
+            </a:graphic>
+          </wp:inline>
+        </w:drawing>
+      </w:r>
     </w:p>
     <w:p>
       <w:pPr>
-        <w:rPr>
-          <w:lang w:val="fr-CA" w:eastAsia="en-US"/>
-        </w:rPr>
-      </w:pPr>
+        <w:pStyle w:val="Heading1"/>
+        <w:rPr>
+          <w:rFonts w:cs="Arial"/>
+          <w:lang w:val="fr-CA"/>
+        </w:rPr>
+      </w:pPr>
+      <w:bookmarkStart w:id="3" w:name="_Toc152673568"/>
+      <w:r>
+        <w:rPr>
+          <w:rFonts w:cs="Arial"/>
+          <w:lang w:val="fr-CA"/>
+        </w:rPr>
+        <w:lastRenderedPageBreak/>
+        <w:t>Leçons apprises:</w:t>
+      </w:r>
+      <w:bookmarkEnd w:id="3"/>
     </w:p>
     <w:p>
       <w:pPr>
-        <w:rPr>
+        <w:spacing w:line="480" w:lineRule="auto"/>
+        <w:ind w:firstLine="720"/>
+        <w:rPr>
+          <w:rFonts w:ascii="Arial" w:hAnsi="Arial" w:cs="Arial"/>
+          <w:sz w:val="24"/>
+          <w:szCs w:val="24"/>
           <w:lang w:val="fr-CA" w:eastAsia="en-US"/>
         </w:rPr>
       </w:pPr>
+      <w:r>
+        <w:rPr>
+          <w:rFonts w:ascii="Arial" w:hAnsi="Arial" w:cs="Arial"/>
+          <w:sz w:val="24"/>
+          <w:szCs w:val="24"/>
+          <w:lang w:val="fr-CA" w:eastAsia="en-US"/>
+        </w:rPr>
+        <w:t xml:space="preserve">Nous avons appris plein de choses avec ce projet. Nous avons appris </w:t>
+      </w:r>
+      <w:r>
+        <w:rPr>
+          <w:rFonts w:ascii="Arial" w:hAnsi="Arial" w:cs="Arial"/>
+          <w:sz w:val="24"/>
+          <w:szCs w:val="24"/>
+          <w:lang w:val="fr-CA" w:eastAsia="en-US"/>
+        </w:rPr>
+        <w:t>comme</w:t>
+      </w:r>
+      <w:r>
+        <w:rPr>
+          <w:rFonts w:ascii="Arial" w:hAnsi="Arial" w:cs="Arial"/>
+          <w:sz w:val="24"/>
+          <w:szCs w:val="24"/>
+          <w:lang w:val="fr-CA" w:eastAsia="en-US"/>
+        </w:rPr>
+        <w:t xml:space="preserve"> comment faire des diagrammes UML, ou faires des tests unitaires pour tester l</w:t>
+      </w:r>
+      <w:r>
+        <w:rPr>
+          <w:rFonts w:ascii="Arial" w:hAnsi="Arial" w:cs="Arial"/>
+          <w:sz w:val="24"/>
+          <w:szCs w:val="24"/>
+          <w:lang w:val="fr-CA" w:eastAsia="en-US"/>
+        </w:rPr>
+        <w:t>es</w:t>
+      </w:r>
+      <w:r>
+        <w:rPr>
+          <w:rFonts w:ascii="Arial" w:hAnsi="Arial" w:cs="Arial"/>
+          <w:sz w:val="24"/>
+          <w:szCs w:val="24"/>
+          <w:lang w:val="fr-CA" w:eastAsia="en-US"/>
+        </w:rPr>
+        <w:t xml:space="preserve"> </w:t>
+      </w:r>
+      <w:r>
+        <w:rPr>
+          <w:rFonts w:ascii="Arial" w:hAnsi="Arial" w:cs="Arial"/>
+          <w:sz w:val="24"/>
+          <w:szCs w:val="24"/>
+          <w:lang w:val="fr-CA" w:eastAsia="en-US"/>
+        </w:rPr>
+        <w:t>fonctionnalités</w:t>
+      </w:r>
+      <w:r>
+        <w:rPr>
+          <w:rFonts w:ascii="Arial" w:hAnsi="Arial" w:cs="Arial"/>
+          <w:sz w:val="24"/>
+          <w:szCs w:val="24"/>
+          <w:lang w:val="fr-CA" w:eastAsia="en-US"/>
+        </w:rPr>
+        <w:t xml:space="preserve"> </w:t>
+      </w:r>
+      <w:r>
+        <w:rPr>
+          <w:rFonts w:ascii="Arial" w:hAnsi="Arial" w:cs="Arial"/>
+          <w:sz w:val="24"/>
+          <w:szCs w:val="24"/>
+          <w:lang w:val="fr-CA" w:eastAsia="en-US"/>
+        </w:rPr>
+        <w:t>de</w:t>
+      </w:r>
+      <w:r>
+        <w:rPr>
+          <w:rFonts w:ascii="Arial" w:hAnsi="Arial" w:cs="Arial"/>
+          <w:sz w:val="24"/>
+          <w:szCs w:val="24"/>
+          <w:lang w:val="fr-CA" w:eastAsia="en-US"/>
+        </w:rPr>
+        <w:t xml:space="preserve"> nos </w:t>
+      </w:r>
+      <w:r>
+        <w:rPr>
+          <w:rFonts w:ascii="Arial" w:hAnsi="Arial" w:cs="Arial"/>
+          <w:sz w:val="24"/>
+          <w:szCs w:val="24"/>
+          <w:lang w:val="fr-CA" w:eastAsia="en-US"/>
+        </w:rPr>
+        <w:t>méthodes</w:t>
+      </w:r>
+      <w:r>
+        <w:rPr>
+          <w:rFonts w:ascii="Arial" w:hAnsi="Arial" w:cs="Arial"/>
+          <w:sz w:val="24"/>
+          <w:szCs w:val="24"/>
+          <w:lang w:val="fr-CA" w:eastAsia="en-US"/>
+        </w:rPr>
+        <w:t xml:space="preserve">. Mais le plus Important est que nous avons appris </w:t>
+      </w:r>
+      <w:r>
+        <w:rPr>
+          <w:rFonts w:ascii="Arial" w:hAnsi="Arial" w:cs="Arial"/>
+          <w:sz w:val="24"/>
+          <w:szCs w:val="24"/>
+          <w:lang w:val="fr-CA" w:eastAsia="en-US"/>
+        </w:rPr>
+        <w:t>à</w:t>
+      </w:r>
+      <w:r>
+        <w:rPr>
+          <w:rFonts w:ascii="Arial" w:hAnsi="Arial" w:cs="Arial"/>
+          <w:sz w:val="24"/>
+          <w:szCs w:val="24"/>
+          <w:lang w:val="fr-CA" w:eastAsia="en-US"/>
+        </w:rPr>
+        <w:t xml:space="preserve"> utiliser Android Studio pendant ce semestre, ce qui est un outil qui pourrait </w:t>
+      </w:r>
+      <w:r>
+        <w:rPr>
+          <w:rFonts w:ascii="Arial" w:hAnsi="Arial" w:cs="Arial"/>
+          <w:sz w:val="24"/>
+          <w:szCs w:val="24"/>
+          <w:lang w:val="fr-CA" w:eastAsia="en-US"/>
+        </w:rPr>
+        <w:t>être</w:t>
+      </w:r>
+      <w:r>
+        <w:rPr>
+          <w:rFonts w:ascii="Arial" w:hAnsi="Arial" w:cs="Arial"/>
+          <w:sz w:val="24"/>
+          <w:szCs w:val="24"/>
+          <w:lang w:val="fr-CA" w:eastAsia="en-US"/>
+        </w:rPr>
+        <w:t xml:space="preserve"> essentiel dans </w:t>
+      </w:r>
+      <w:r>
+        <w:rPr>
+          <w:rFonts w:ascii="Arial" w:hAnsi="Arial" w:cs="Arial"/>
+          <w:sz w:val="24"/>
+          <w:szCs w:val="24"/>
+          <w:lang w:val="fr-CA" w:eastAsia="en-US"/>
+        </w:rPr>
+        <w:t>le futur</w:t>
+      </w:r>
+      <w:r>
+        <w:rPr>
+          <w:rFonts w:ascii="Arial" w:hAnsi="Arial" w:cs="Arial"/>
+          <w:sz w:val="24"/>
+          <w:szCs w:val="24"/>
+          <w:lang w:val="fr-CA" w:eastAsia="en-US"/>
+        </w:rPr>
+        <w:t>.</w:t>
+      </w:r>
     </w:p>
     <w:p>
       <w:pPr>
-        <w:rPr>
-          <w:lang w:val="fr-CA" w:eastAsia="en-US"/>
+        <w:pStyle w:val="Heading1"/>
+        <w:rPr>
+          <w:rFonts w:cs="Arial"/>
+          <w:lang w:val="fr-CA"/>
         </w:rPr>
       </w:pPr>
     </w:p>
     <w:p>
       <w:pPr>
-        <w:rPr>
-          <w:lang w:val="fr-CA" w:eastAsia="en-US"/>
+        <w:pStyle w:val="Heading1"/>
+        <w:rPr>
+          <w:rFonts w:cs="Arial"/>
+          <w:lang w:val="fr-CA"/>
         </w:rPr>
       </w:pPr>
     </w:p>
     <w:p>
       <w:pPr>
-        <w:rPr>
-          <w:lang w:val="fr-CA" w:eastAsia="en-US"/>
-        </w:rPr>
-      </w:pPr>
+        <w:pStyle w:val="Heading1"/>
+        <w:rPr>
+          <w:rFonts w:cs="Arial"/>
+          <w:lang w:val="fr-CA"/>
+        </w:rPr>
+      </w:pPr>
+      <w:bookmarkStart w:id="4" w:name="_Toc152673569"/>
+      <w:r>
+        <w:rPr>
+          <w:rFonts w:cs="Arial"/>
+          <w:lang w:val="fr-CA"/>
+        </w:rPr>
+        <w:t>Rôles de chacun des membres de l'équipe de chaque livrables:</w:t>
+      </w:r>
+      <w:bookmarkEnd w:id="4"/>
     </w:p>
     <w:p>
       <w:pPr>
-        <w:rPr>
-          <w:lang w:val="fr-CA" w:eastAsia="en-US"/>
+        <w:pStyle w:val="Heading1"/>
+        <w:rPr>
+          <w:rFonts w:cs="Arial"/>
+          <w:lang w:val="fr-CA"/>
         </w:rPr>
       </w:pPr>
     </w:p>
     <w:p>
       <w:pPr>
-        <w:rPr>
-          <w:lang w:val="fr-CA" w:eastAsia="en-US"/>
-        </w:rPr>
-      </w:pPr>
+        <w:pStyle w:val="Heading1"/>
+        <w:rPr>
+          <w:rFonts w:cs="Arial"/>
+          <w:lang w:val="fr-CA"/>
+        </w:rPr>
+      </w:pPr>
+      <w:bookmarkStart w:id="5" w:name="_Toc152673570"/>
+      <w:r>
+        <w:rPr>
+          <w:rFonts w:cs="Arial"/>
+          <w:lang w:val="fr-CA"/>
+        </w:rPr>
+        <w:t>Captures d'</w:t>
+      </w:r>
+      <w:r>
+        <w:rPr>
+          <w:rFonts w:cs="Arial"/>
+          <w:lang w:val="fr-CA"/>
+        </w:rPr>
+        <w:t>écrans</w:t>
+      </w:r>
+      <w:r>
+        <w:rPr>
+          <w:rFonts w:cs="Arial"/>
+          <w:lang w:val="fr-CA"/>
+        </w:rPr>
+        <w:t xml:space="preserve"> de </w:t>
+      </w:r>
+      <w:r>
+        <w:rPr>
+          <w:rFonts w:cs="Arial"/>
+          <w:lang w:val="fr-CA"/>
+        </w:rPr>
+        <w:t>notre application</w:t>
+      </w:r>
+      <w:r>
+        <w:rPr>
+          <w:rFonts w:cs="Arial"/>
+          <w:lang w:val="fr-CA"/>
+        </w:rPr>
+        <w:t>:</w:t>
+      </w:r>
+      <w:bookmarkEnd w:id="5"/>
     </w:p>
     <w:p>
       <w:pPr>
         <w:rPr>
+          <w:rFonts w:ascii="Arial" w:hAnsi="Arial" w:cs="Arial"/>
+          <w:sz w:val="24"/>
+          <w:szCs w:val="24"/>
           <w:lang w:val="fr-CA" w:eastAsia="en-US"/>
         </w:rPr>
       </w:pPr>
@@ -1775,6 +3145,9 @@
     <w:p>
       <w:pPr>
         <w:rPr>
+          <w:rFonts w:ascii="Arial" w:hAnsi="Arial" w:cs="Arial"/>
+          <w:sz w:val="24"/>
+          <w:szCs w:val="24"/>
           <w:lang w:val="fr-CA" w:eastAsia="en-US"/>
         </w:rPr>
       </w:pPr>
@@ -1782,80 +3155,34 @@
     <w:p>
       <w:pPr>
         <w:rPr>
-          <w:lang w:val="fr-CA" w:eastAsia="en-US"/>
+          <w:rFonts w:ascii="Arial" w:hAnsi="Arial" w:cs="Arial"/>
+          <w:lang w:val="fr-CA"/>
         </w:rPr>
       </w:pPr>
     </w:p>
     <w:p>
       <w:pPr>
         <w:rPr>
-          <w:lang w:val="fr-CA" w:eastAsia="en-US"/>
-        </w:rPr>
-      </w:pPr>
-    </w:p>
-    <w:p>
-      <w:pPr>
-        <w:rPr>
-          <w:lang w:val="fr-CA" w:eastAsia="en-US"/>
-        </w:rPr>
-      </w:pPr>
-    </w:p>
-    <w:p>
-      <w:pPr>
-        <w:rPr>
-          <w:lang w:val="fr-CA" w:eastAsia="en-US"/>
-        </w:rPr>
-      </w:pPr>
-    </w:p>
-    <w:p>
-      <w:pPr>
-        <w:rPr>
-          <w:lang w:val="fr-CA" w:eastAsia="en-US"/>
-        </w:rPr>
-      </w:pPr>
-    </w:p>
-    <w:p>
-      <w:pPr>
-        <w:rPr>
-          <w:lang w:val="fr-CA" w:eastAsia="en-US"/>
-        </w:rPr>
-      </w:pPr>
-    </w:p>
-    <w:p>
-      <w:pPr>
-        <w:rPr>
-          <w:lang w:val="fr-CA" w:eastAsia="en-US"/>
-        </w:rPr>
-      </w:pPr>
-    </w:p>
-    <w:p>
-      <w:pPr>
-        <w:rPr>
-          <w:lang w:val="fr-CA" w:eastAsia="en-US"/>
-        </w:rPr>
-      </w:pPr>
-    </w:p>
-    <w:p>
-      <w:pPr>
-        <w:rPr>
-          <w:lang w:val="fr-CA" w:eastAsia="en-US"/>
-        </w:rPr>
-      </w:pPr>
-    </w:p>
-    <w:p>
-      <w:pPr>
-        <w:rPr>
-          <w:lang w:val="fr-CA" w:eastAsia="en-US"/>
-        </w:rPr>
-      </w:pPr>
+          <w:rFonts w:ascii="Arial" w:hAnsi="Arial" w:cs="Arial"/>
+          <w:lang w:val="fr-CA"/>
+        </w:rPr>
+      </w:pPr>
+      <w:r>
+        <w:rPr>
+          <w:rFonts w:ascii="Arial" w:hAnsi="Arial" w:cs="Arial"/>
+          <w:lang w:val="fr-CA"/>
+        </w:rPr>
+        <w:br w:type="page"/>
+      </w:r>
+      <w:bookmarkEnd w:id="1"/>
     </w:p>
     <w:sectPr>
-      <w:headerReference w:type="even" r:id="rId8"/>
-      <w:headerReference w:type="default" r:id="rId9"/>
-      <w:footerReference w:type="even" r:id="rId10"/>
-      <w:footerReference w:type="default" r:id="rId11"/>
-      <w:headerReference w:type="first" r:id="rId12"/>
-      <w:footerReference w:type="first" r:id="rId13"/>
+      <w:headerReference w:type="even" r:id="rId9"/>
+      <w:headerReference w:type="default" r:id="rId10"/>
+      <w:footerReference w:type="even" r:id="rId11"/>
+      <w:footerReference w:type="default" r:id="rId12"/>
+      <w:headerReference w:type="first" r:id="rId13"/>
+      <w:footerReference w:type="first" r:id="rId14"/>
       <w:pgSz w:w="12240" w:h="15840"/>
       <w:pgMar w:top="1809" w:right="2126" w:bottom="1080" w:left="1440" w:header="426" w:footer="425" w:gutter="0"/>
       <w:cols w:space="708"/>
@@ -1867,7 +3194,7 @@
 </file>
 
 <file path=word/endnotes.xml><?xml version="1.0" encoding="utf-8"?>
-<w:endnotes xmlns:wpc="http://schemas.microsoft.com/office/word/2010/wordprocessingCanvas" xmlns:cx="http://schemas.microsoft.com/office/drawing/2014/chartex" xmlns:cx1="http://schemas.microsoft.com/office/drawing/2015/9/8/chartex" xmlns:cx2="http://schemas.microsoft.com/office/drawing/2015/10/21/chartex" xmlns:cx3="http://schemas.microsoft.com/office/drawing/2016/5/9/chartex" xmlns:cx4="http://schemas.microsoft.com/office/drawing/2016/5/10/chartex" xmlns:cx5="http://schemas.microsoft.com/office/drawing/2016/5/11/chartex" xmlns:cx6="http://schemas.microsoft.com/office/drawing/2016/5/12/chartex" xmlns:cx7="http://schemas.microsoft.com/office/drawing/2016/5/13/chartex" xmlns:cx8="http://schemas.microsoft.com/office/drawing/2016/5/14/chartex" xmlns:mc="http://schemas.openxmlformats.org/markup-compatibility/2006" xmlns:aink="http://schemas.microsoft.com/office/drawing/2016/ink" xmlns:am3d="http://schemas.microsoft.com/office/drawing/2017/model3d" xmlns:o="urn:schemas-microsoft-com:office:office" xmlns:oel="http://schemas.microsoft.com/office/2019/extlst" xmlns:r="http://schemas.openxmlformats.org/officeDocument/2006/relationships" xmlns:m="http://schemas.openxmlformats.org/officeDocument/2006/math" xmlns:v="urn:schemas-microsoft-com:vml" xmlns:wp14="http://schemas.microsoft.com/office/word/2010/wordprocessingDrawing" xmlns:wp="http://schemas.openxmlformats.org/drawingml/2006/wordprocessingDrawing" xmlns:w10="urn:schemas-microsoft-com:office:word" xmlns:w="http://schemas.openxmlformats.org/wordprocessingml/2006/main" xmlns:w14="http://schemas.microsoft.com/office/word/2010/wordml" xmlns:w15="http://schemas.microsoft.com/office/word/2012/wordml" xmlns:w16cex="http://schemas.microsoft.com/office/word/2018/wordml/cex" xmlns:w16cid="http://schemas.microsoft.com/office/word/2016/wordml/cid" xmlns:w16="http://schemas.microsoft.com/office/word/2018/wordml" xmlns:w16sdtdh="http://schemas.microsoft.com/office/word/2020/wordml/sdtdatahash" xmlns:w16se="http://schemas.microsoft.com/office/word/2015/wordml/symex" xmlns:wpg="http://schemas.microsoft.com/office/word/2010/wordprocessingGroup" xmlns:wpi="http://schemas.microsoft.com/office/word/2010/wordprocessingInk" xmlns:wne="http://schemas.microsoft.com/office/word/2006/wordml" xmlns:wps="http://schemas.microsoft.com/office/word/2010/wordprocessingShape" mc:Ignorable="w14 w15 w16se w16cid w16 w16cex w16sdtdh wp14">
+<w:endnotes xmlns:wpc="http://schemas.microsoft.com/office/word/2010/wordprocessingCanvas" xmlns:cx="http://schemas.microsoft.com/office/drawing/2014/chartex" xmlns:cx1="http://schemas.microsoft.com/office/drawing/2015/9/8/chartex" xmlns:cx2="http://schemas.microsoft.com/office/drawing/2015/10/21/chartex" xmlns:cx3="http://schemas.microsoft.com/office/drawing/2016/5/9/chartex" xmlns:cx4="http://schemas.microsoft.com/office/drawing/2016/5/10/chartex" xmlns:cx5="http://schemas.microsoft.com/office/drawing/2016/5/11/chartex" xmlns:cx6="http://schemas.microsoft.com/office/drawing/2016/5/12/chartex" xmlns:cx7="http://schemas.microsoft.com/office/drawing/2016/5/13/chartex" xmlns:cx8="http://schemas.microsoft.com/office/drawing/2016/5/14/chartex" xmlns:mc="http://schemas.openxmlformats.org/markup-compatibility/2006" xmlns:aink="http://schemas.microsoft.com/office/drawing/2016/ink" xmlns:am3d="http://schemas.microsoft.com/office/drawing/2017/model3d" xmlns:o="urn:schemas-microsoft-com:office:office" xmlns:r="http://schemas.openxmlformats.org/officeDocument/2006/relationships" xmlns:m="http://schemas.openxmlformats.org/officeDocument/2006/math" xmlns:v="urn:schemas-microsoft-com:vml" xmlns:wp14="http://schemas.microsoft.com/office/word/2010/wordprocessingDrawing" xmlns:wp="http://schemas.openxmlformats.org/drawingml/2006/wordprocessingDrawing" xmlns:w10="urn:schemas-microsoft-com:office:word" xmlns:w="http://schemas.openxmlformats.org/wordprocessingml/2006/main" xmlns:w14="http://schemas.microsoft.com/office/word/2010/wordml" xmlns:w15="http://schemas.microsoft.com/office/word/2012/wordml" xmlns:w16cex="http://schemas.microsoft.com/office/word/2018/wordml/cex" xmlns:w16cid="http://schemas.microsoft.com/office/word/2016/wordml/cid" xmlns:w16="http://schemas.microsoft.com/office/word/2018/wordml" xmlns:w16sdtdh="http://schemas.microsoft.com/office/word/2020/wordml/sdtdatahash" xmlns:w16se="http://schemas.microsoft.com/office/word/2015/wordml/symex" xmlns:wpg="http://schemas.microsoft.com/office/word/2010/wordprocessingGroup" xmlns:wpi="http://schemas.microsoft.com/office/word/2010/wordprocessingInk" xmlns:wne="http://schemas.microsoft.com/office/word/2006/wordml" xmlns:wps="http://schemas.microsoft.com/office/word/2010/wordprocessingShape" mc:Ignorable="w14 w15 w16se w16cid w16 w16cex w16sdtdh wp14">
   <w:endnote w:type="separator" w:id="-1">
     <w:p>
       <w:r>
@@ -1886,7 +3213,7 @@
 </file>
 
 <file path=word/footer1.xml><?xml version="1.0" encoding="utf-8"?>
-<w:ftr xmlns:wpc="http://schemas.microsoft.com/office/word/2010/wordprocessingCanvas" xmlns:cx="http://schemas.microsoft.com/office/drawing/2014/chartex" xmlns:cx1="http://schemas.microsoft.com/office/drawing/2015/9/8/chartex" xmlns:cx2="http://schemas.microsoft.com/office/drawing/2015/10/21/chartex" xmlns:cx3="http://schemas.microsoft.com/office/drawing/2016/5/9/chartex" xmlns:cx4="http://schemas.microsoft.com/office/drawing/2016/5/10/chartex" xmlns:cx5="http://schemas.microsoft.com/office/drawing/2016/5/11/chartex" xmlns:cx6="http://schemas.microsoft.com/office/drawing/2016/5/12/chartex" xmlns:cx7="http://schemas.microsoft.com/office/drawing/2016/5/13/chartex" xmlns:cx8="http://schemas.microsoft.com/office/drawing/2016/5/14/chartex" xmlns:mc="http://schemas.openxmlformats.org/markup-compatibility/2006" xmlns:aink="http://schemas.microsoft.com/office/drawing/2016/ink" xmlns:am3d="http://schemas.microsoft.com/office/drawing/2017/model3d" xmlns:o="urn:schemas-microsoft-com:office:office" xmlns:oel="http://schemas.microsoft.com/office/2019/extlst" xmlns:r="http://schemas.openxmlformats.org/officeDocument/2006/relationships" xmlns:m="http://schemas.openxmlformats.org/officeDocument/2006/math" xmlns:v="urn:schemas-microsoft-com:vml" xmlns:wp14="http://schemas.microsoft.com/office/word/2010/wordprocessingDrawing" xmlns:wp="http://schemas.openxmlformats.org/drawingml/2006/wordprocessingDrawing" xmlns:w10="urn:schemas-microsoft-com:office:word" xmlns:w="http://schemas.openxmlformats.org/wordprocessingml/2006/main" xmlns:w14="http://schemas.microsoft.com/office/word/2010/wordml" xmlns:w15="http://schemas.microsoft.com/office/word/2012/wordml" xmlns:w16cex="http://schemas.microsoft.com/office/word/2018/wordml/cex" xmlns:w16cid="http://schemas.microsoft.com/office/word/2016/wordml/cid" xmlns:w16="http://schemas.microsoft.com/office/word/2018/wordml" xmlns:w16sdtdh="http://schemas.microsoft.com/office/word/2020/wordml/sdtdatahash" xmlns:w16se="http://schemas.microsoft.com/office/word/2015/wordml/symex" xmlns:wpg="http://schemas.microsoft.com/office/word/2010/wordprocessingGroup" xmlns:wpi="http://schemas.microsoft.com/office/word/2010/wordprocessingInk" xmlns:wne="http://schemas.microsoft.com/office/word/2006/wordml" xmlns:wps="http://schemas.microsoft.com/office/word/2010/wordprocessingShape" mc:Ignorable="w14 w15 w16se w16cid w16 w16cex w16sdtdh wp14">
+<w:ftr xmlns:wpc="http://schemas.microsoft.com/office/word/2010/wordprocessingCanvas" xmlns:cx="http://schemas.microsoft.com/office/drawing/2014/chartex" xmlns:cx1="http://schemas.microsoft.com/office/drawing/2015/9/8/chartex" xmlns:cx2="http://schemas.microsoft.com/office/drawing/2015/10/21/chartex" xmlns:cx3="http://schemas.microsoft.com/office/drawing/2016/5/9/chartex" xmlns:cx4="http://schemas.microsoft.com/office/drawing/2016/5/10/chartex" xmlns:cx5="http://schemas.microsoft.com/office/drawing/2016/5/11/chartex" xmlns:cx6="http://schemas.microsoft.com/office/drawing/2016/5/12/chartex" xmlns:cx7="http://schemas.microsoft.com/office/drawing/2016/5/13/chartex" xmlns:cx8="http://schemas.microsoft.com/office/drawing/2016/5/14/chartex" xmlns:mc="http://schemas.openxmlformats.org/markup-compatibility/2006" xmlns:aink="http://schemas.microsoft.com/office/drawing/2016/ink" xmlns:am3d="http://schemas.microsoft.com/office/drawing/2017/model3d" xmlns:o="urn:schemas-microsoft-com:office:office" xmlns:r="http://schemas.openxmlformats.org/officeDocument/2006/relationships" xmlns:m="http://schemas.openxmlformats.org/officeDocument/2006/math" xmlns:v="urn:schemas-microsoft-com:vml" xmlns:wp14="http://schemas.microsoft.com/office/word/2010/wordprocessingDrawing" xmlns:wp="http://schemas.openxmlformats.org/drawingml/2006/wordprocessingDrawing" xmlns:w10="urn:schemas-microsoft-com:office:word" xmlns:w="http://schemas.openxmlformats.org/wordprocessingml/2006/main" xmlns:w14="http://schemas.microsoft.com/office/word/2010/wordml" xmlns:w15="http://schemas.microsoft.com/office/word/2012/wordml" xmlns:w16cex="http://schemas.microsoft.com/office/word/2018/wordml/cex" xmlns:w16cid="http://schemas.microsoft.com/office/word/2016/wordml/cid" xmlns:w16="http://schemas.microsoft.com/office/word/2018/wordml" xmlns:w16sdtdh="http://schemas.microsoft.com/office/word/2020/wordml/sdtdatahash" xmlns:w16se="http://schemas.microsoft.com/office/word/2015/wordml/symex" xmlns:wpg="http://schemas.microsoft.com/office/word/2010/wordprocessingGroup" xmlns:wpi="http://schemas.microsoft.com/office/word/2010/wordprocessingInk" xmlns:wne="http://schemas.microsoft.com/office/word/2006/wordml" xmlns:wps="http://schemas.microsoft.com/office/word/2010/wordprocessingShape" mc:Ignorable="w14 w15 w16se w16cid w16 w16cex w16sdtdh wp14">
   <w:p>
     <w:pPr>
       <w:pStyle w:val="Footer"/>
@@ -2091,7 +3418,7 @@
                   <v:stroke joinstyle="miter"/>
                   <v:path gradientshapeok="t" o:connecttype="rect"/>
                 </v:shapetype>
-                <v:shape id="Text Box 1" o:spid="_x0000_s1031" type="#_x0000_t202" style="position:absolute;margin-left:323pt;margin-top:10.6pt;width:180pt;height:26.35pt;z-index:251661312;visibility:visible;mso-wrap-style:square;mso-width-percent:0;mso-height-percent:0;mso-wrap-distance-left:9pt;mso-wrap-distance-top:0;mso-wrap-distance-right:9pt;mso-wrap-distance-bottom:0;mso-position-horizontal:absolute;mso-position-horizontal-relative:text;mso-position-vertical:absolute;mso-position-vertical-relative:text;mso-width-percent:0;mso-height-percent:0;mso-width-relative:page;mso-height-relative:page;v-text-anchor:top" o:gfxdata="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" filled="f" stroked="f" strokeweight=".5pt">
+                <v:shape id="Text Box 1" o:spid="_x0000_s1031" type="#_x0000_t202" style="position:absolute;margin-left:323pt;margin-top:10.6pt;width:180pt;height:26.35pt;z-index:251661312;visibility:visible;mso-wrap-style:square;mso-width-percent:0;mso-height-percent:0;mso-wrap-distance-left:9pt;mso-wrap-distance-top:0;mso-wrap-distance-right:9pt;mso-wrap-distance-bottom:0;mso-position-horizontal:absolute;mso-position-horizontal-relative:text;mso-position-vertical:absolute;mso-position-vertical-relative:text;mso-width-percent:0;mso-height-percent:0;mso-width-relative:page;mso-height-relative:page;v-text-anchor:top" o:gfxdata="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" filled="f" stroked="f" strokeweight=".5pt">
                   <v:textbox>
                     <w:txbxContent>
                       <w:p>
@@ -2224,7 +3551,7 @@
 </file>
 
 <file path=word/footer2.xml><?xml version="1.0" encoding="utf-8"?>
-<w:ftr xmlns:wpc="http://schemas.microsoft.com/office/word/2010/wordprocessingCanvas" xmlns:cx="http://schemas.microsoft.com/office/drawing/2014/chartex" xmlns:cx1="http://schemas.microsoft.com/office/drawing/2015/9/8/chartex" xmlns:cx2="http://schemas.microsoft.com/office/drawing/2015/10/21/chartex" xmlns:cx3="http://schemas.microsoft.com/office/drawing/2016/5/9/chartex" xmlns:cx4="http://schemas.microsoft.com/office/drawing/2016/5/10/chartex" xmlns:cx5="http://schemas.microsoft.com/office/drawing/2016/5/11/chartex" xmlns:cx6="http://schemas.microsoft.com/office/drawing/2016/5/12/chartex" xmlns:cx7="http://schemas.microsoft.com/office/drawing/2016/5/13/chartex" xmlns:cx8="http://schemas.microsoft.com/office/drawing/2016/5/14/chartex" xmlns:mc="http://schemas.openxmlformats.org/markup-compatibility/2006" xmlns:aink="http://schemas.microsoft.com/office/drawing/2016/ink" xmlns:am3d="http://schemas.microsoft.com/office/drawing/2017/model3d" xmlns:o="urn:schemas-microsoft-com:office:office" xmlns:oel="http://schemas.microsoft.com/office/2019/extlst" xmlns:r="http://schemas.openxmlformats.org/officeDocument/2006/relationships" xmlns:m="http://schemas.openxmlformats.org/officeDocument/2006/math" xmlns:v="urn:schemas-microsoft-com:vml" xmlns:wp14="http://schemas.microsoft.com/office/word/2010/wordprocessingDrawing" xmlns:wp="http://schemas.openxmlformats.org/drawingml/2006/wordprocessingDrawing" xmlns:w10="urn:schemas-microsoft-com:office:word" xmlns:w="http://schemas.openxmlformats.org/wordprocessingml/2006/main" xmlns:w14="http://schemas.microsoft.com/office/word/2010/wordml" xmlns:w15="http://schemas.microsoft.com/office/word/2012/wordml" xmlns:w16cex="http://schemas.microsoft.com/office/word/2018/wordml/cex" xmlns:w16cid="http://schemas.microsoft.com/office/word/2016/wordml/cid" xmlns:w16="http://schemas.microsoft.com/office/word/2018/wordml" xmlns:w16sdtdh="http://schemas.microsoft.com/office/word/2020/wordml/sdtdatahash" xmlns:w16se="http://schemas.microsoft.com/office/word/2015/wordml/symex" xmlns:wpg="http://schemas.microsoft.com/office/word/2010/wordprocessingGroup" xmlns:wpi="http://schemas.microsoft.com/office/word/2010/wordprocessingInk" xmlns:wne="http://schemas.microsoft.com/office/word/2006/wordml" xmlns:wps="http://schemas.microsoft.com/office/word/2010/wordprocessingShape" mc:Ignorable="w14 w15 w16se w16cid w16 w16cex w16sdtdh wp14">
+<w:ftr xmlns:wpc="http://schemas.microsoft.com/office/word/2010/wordprocessingCanvas" xmlns:cx="http://schemas.microsoft.com/office/drawing/2014/chartex" xmlns:cx1="http://schemas.microsoft.com/office/drawing/2015/9/8/chartex" xmlns:cx2="http://schemas.microsoft.com/office/drawing/2015/10/21/chartex" xmlns:cx3="http://schemas.microsoft.com/office/drawing/2016/5/9/chartex" xmlns:cx4="http://schemas.microsoft.com/office/drawing/2016/5/10/chartex" xmlns:cx5="http://schemas.microsoft.com/office/drawing/2016/5/11/chartex" xmlns:cx6="http://schemas.microsoft.com/office/drawing/2016/5/12/chartex" xmlns:cx7="http://schemas.microsoft.com/office/drawing/2016/5/13/chartex" xmlns:cx8="http://schemas.microsoft.com/office/drawing/2016/5/14/chartex" xmlns:mc="http://schemas.openxmlformats.org/markup-compatibility/2006" xmlns:aink="http://schemas.microsoft.com/office/drawing/2016/ink" xmlns:am3d="http://schemas.microsoft.com/office/drawing/2017/model3d" xmlns:o="urn:schemas-microsoft-com:office:office" xmlns:r="http://schemas.openxmlformats.org/officeDocument/2006/relationships" xmlns:m="http://schemas.openxmlformats.org/officeDocument/2006/math" xmlns:v="urn:schemas-microsoft-com:vml" xmlns:wp14="http://schemas.microsoft.com/office/word/2010/wordprocessingDrawing" xmlns:wp="http://schemas.openxmlformats.org/drawingml/2006/wordprocessingDrawing" xmlns:w10="urn:schemas-microsoft-com:office:word" xmlns:w="http://schemas.openxmlformats.org/wordprocessingml/2006/main" xmlns:w14="http://schemas.microsoft.com/office/word/2010/wordml" xmlns:w15="http://schemas.microsoft.com/office/word/2012/wordml" xmlns:w16cex="http://schemas.microsoft.com/office/word/2018/wordml/cex" xmlns:w16cid="http://schemas.microsoft.com/office/word/2016/wordml/cid" xmlns:w16="http://schemas.microsoft.com/office/word/2018/wordml" xmlns:w16sdtdh="http://schemas.microsoft.com/office/word/2020/wordml/sdtdatahash" xmlns:w16se="http://schemas.microsoft.com/office/word/2015/wordml/symex" xmlns:wpg="http://schemas.microsoft.com/office/word/2010/wordprocessingGroup" xmlns:wpi="http://schemas.microsoft.com/office/word/2010/wordprocessingInk" xmlns:wne="http://schemas.microsoft.com/office/word/2006/wordml" xmlns:wps="http://schemas.microsoft.com/office/word/2010/wordprocessingShape" mc:Ignorable="w14 w15 w16se w16cid w16 w16cex w16sdtdh wp14">
   <w:p>
     <w:pPr>
       <w:pStyle w:val="Footer"/>
@@ -2286,7 +3613,7 @@
                       <a:effectLst/>
                       <a:extLst>
                         <a:ext uri="{C572A759-6A51-4108-AA02-DFA0A04FC94B}">
-                          <ma14:wrappingTextBoxFlag xmlns:ma14="http://schemas.microsoft.com/office/mac/drawingml/2011/main" xmlns:w="http://schemas.openxmlformats.org/wordprocessingml/2006/main" xmlns:w10="urn:schemas-microsoft-com:office:word" xmlns:v="urn:schemas-microsoft-com:vml" xmlns:o="urn:schemas-microsoft-com:office:office" xmlns:mv="urn:schemas-microsoft-com:mac:vml" xmlns:mo="http://schemas.microsoft.com/office/mac/office/2008/main" xmlns=""/>
+                          <ma14:wrappingTextBoxFlag xmlns="" xmlns:mo="http://schemas.microsoft.com/office/mac/office/2008/main" xmlns:mv="urn:schemas-microsoft-com:mac:vml" xmlns:o="urn:schemas-microsoft-com:office:office" xmlns:v="urn:schemas-microsoft-com:vml" xmlns:w10="urn:schemas-microsoft-com:office:word" xmlns:w="http://schemas.openxmlformats.org/wordprocessingml/2006/main" xmlns:ma14="http://schemas.microsoft.com/office/mac/drawingml/2011/main" xmlns:oel="http://schemas.microsoft.com/office/2019/extlst"/>
                         </a:ext>
                       </a:extLst>
                     </wps:spPr>
@@ -2457,7 +3784,7 @@
               <v:stroke joinstyle="miter"/>
               <v:path gradientshapeok="t" o:connecttype="rect"/>
             </v:shapetype>
-            <v:shape id="Text Box 4" o:spid="_x0000_s1032" type="#_x0000_t202" style="position:absolute;left:0;text-align:left;margin-left:-21pt;margin-top:-3.5pt;width:423pt;height:22pt;z-index:251662336;visibility:visible;mso-wrap-style:square;mso-width-percent:0;mso-height-percent:0;mso-wrap-distance-left:9pt;mso-wrap-distance-top:0;mso-wrap-distance-right:9pt;mso-wrap-distance-bottom:0;mso-position-horizontal:absolute;mso-position-horizontal-relative:text;mso-position-vertical:absolute;mso-position-vertical-relative:text;mso-width-percent:0;mso-height-percent:0;mso-width-relative:margin;mso-height-relative:margin;v-text-anchor:top" o:gfxdata="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" filled="f" stroked="f">
+            <v:shape id="Text Box 4" o:spid="_x0000_s1032" type="#_x0000_t202" style="position:absolute;left:0;text-align:left;margin-left:-21pt;margin-top:-3.5pt;width:423pt;height:22pt;z-index:251662336;visibility:visible;mso-wrap-style:square;mso-width-percent:0;mso-height-percent:0;mso-wrap-distance-left:9pt;mso-wrap-distance-top:0;mso-wrap-distance-right:9pt;mso-wrap-distance-bottom:0;mso-position-horizontal:absolute;mso-position-horizontal-relative:text;mso-position-vertical:absolute;mso-position-vertical-relative:text;mso-width-percent:0;mso-height-percent:0;mso-width-relative:margin;mso-height-relative:margin;v-text-anchor:top" o:gfxdata="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" filled="f" stroked="f">
               <v:textbox>
                 <w:txbxContent>
                   <w:p>
@@ -2707,7 +4034,7 @@
 </file>
 
 <file path=word/footer3.xml><?xml version="1.0" encoding="utf-8"?>
-<w:ftr xmlns:wpc="http://schemas.microsoft.com/office/word/2010/wordprocessingCanvas" xmlns:cx="http://schemas.microsoft.com/office/drawing/2014/chartex" xmlns:cx1="http://schemas.microsoft.com/office/drawing/2015/9/8/chartex" xmlns:cx2="http://schemas.microsoft.com/office/drawing/2015/10/21/chartex" xmlns:cx3="http://schemas.microsoft.com/office/drawing/2016/5/9/chartex" xmlns:cx4="http://schemas.microsoft.com/office/drawing/2016/5/10/chartex" xmlns:cx5="http://schemas.microsoft.com/office/drawing/2016/5/11/chartex" xmlns:cx6="http://schemas.microsoft.com/office/drawing/2016/5/12/chartex" xmlns:cx7="http://schemas.microsoft.com/office/drawing/2016/5/13/chartex" xmlns:cx8="http://schemas.microsoft.com/office/drawing/2016/5/14/chartex" xmlns:mc="http://schemas.openxmlformats.org/markup-compatibility/2006" xmlns:aink="http://schemas.microsoft.com/office/drawing/2016/ink" xmlns:am3d="http://schemas.microsoft.com/office/drawing/2017/model3d" xmlns:o="urn:schemas-microsoft-com:office:office" xmlns:oel="http://schemas.microsoft.com/office/2019/extlst" xmlns:r="http://schemas.openxmlformats.org/officeDocument/2006/relationships" xmlns:m="http://schemas.openxmlformats.org/officeDocument/2006/math" xmlns:v="urn:schemas-microsoft-com:vml" xmlns:wp14="http://schemas.microsoft.com/office/word/2010/wordprocessingDrawing" xmlns:wp="http://schemas.openxmlformats.org/drawingml/2006/wordprocessingDrawing" xmlns:w10="urn:schemas-microsoft-com:office:word" xmlns:w="http://schemas.openxmlformats.org/wordprocessingml/2006/main" xmlns:w14="http://schemas.microsoft.com/office/word/2010/wordml" xmlns:w15="http://schemas.microsoft.com/office/word/2012/wordml" xmlns:w16cex="http://schemas.microsoft.com/office/word/2018/wordml/cex" xmlns:w16cid="http://schemas.microsoft.com/office/word/2016/wordml/cid" xmlns:w16="http://schemas.microsoft.com/office/word/2018/wordml" xmlns:w16sdtdh="http://schemas.microsoft.com/office/word/2020/wordml/sdtdatahash" xmlns:w16se="http://schemas.microsoft.com/office/word/2015/wordml/symex" xmlns:wpg="http://schemas.microsoft.com/office/word/2010/wordprocessingGroup" xmlns:wpi="http://schemas.microsoft.com/office/word/2010/wordprocessingInk" xmlns:wne="http://schemas.microsoft.com/office/word/2006/wordml" xmlns:wps="http://schemas.microsoft.com/office/word/2010/wordprocessingShape" mc:Ignorable="w14 w15 w16se w16cid w16 w16cex w16sdtdh wp14">
+<w:ftr xmlns:wpc="http://schemas.microsoft.com/office/word/2010/wordprocessingCanvas" xmlns:cx="http://schemas.microsoft.com/office/drawing/2014/chartex" xmlns:cx1="http://schemas.microsoft.com/office/drawing/2015/9/8/chartex" xmlns:cx2="http://schemas.microsoft.com/office/drawing/2015/10/21/chartex" xmlns:cx3="http://schemas.microsoft.com/office/drawing/2016/5/9/chartex" xmlns:cx4="http://schemas.microsoft.com/office/drawing/2016/5/10/chartex" xmlns:cx5="http://schemas.microsoft.com/office/drawing/2016/5/11/chartex" xmlns:cx6="http://schemas.microsoft.com/office/drawing/2016/5/12/chartex" xmlns:cx7="http://schemas.microsoft.com/office/drawing/2016/5/13/chartex" xmlns:cx8="http://schemas.microsoft.com/office/drawing/2016/5/14/chartex" xmlns:mc="http://schemas.openxmlformats.org/markup-compatibility/2006" xmlns:aink="http://schemas.microsoft.com/office/drawing/2016/ink" xmlns:am3d="http://schemas.microsoft.com/office/drawing/2017/model3d" xmlns:o="urn:schemas-microsoft-com:office:office" xmlns:r="http://schemas.openxmlformats.org/officeDocument/2006/relationships" xmlns:m="http://schemas.openxmlformats.org/officeDocument/2006/math" xmlns:v="urn:schemas-microsoft-com:vml" xmlns:wp14="http://schemas.microsoft.com/office/word/2010/wordprocessingDrawing" xmlns:wp="http://schemas.openxmlformats.org/drawingml/2006/wordprocessingDrawing" xmlns:w10="urn:schemas-microsoft-com:office:word" xmlns:w="http://schemas.openxmlformats.org/wordprocessingml/2006/main" xmlns:w14="http://schemas.microsoft.com/office/word/2010/wordml" xmlns:w15="http://schemas.microsoft.com/office/word/2012/wordml" xmlns:w16cex="http://schemas.microsoft.com/office/word/2018/wordml/cex" xmlns:w16cid="http://schemas.microsoft.com/office/word/2016/wordml/cid" xmlns:w16="http://schemas.microsoft.com/office/word/2018/wordml" xmlns:w16sdtdh="http://schemas.microsoft.com/office/word/2020/wordml/sdtdatahash" xmlns:w16se="http://schemas.microsoft.com/office/word/2015/wordml/symex" xmlns:wpg="http://schemas.microsoft.com/office/word/2010/wordprocessingGroup" xmlns:wpi="http://schemas.microsoft.com/office/word/2010/wordprocessingInk" xmlns:wne="http://schemas.microsoft.com/office/word/2006/wordml" xmlns:wps="http://schemas.microsoft.com/office/word/2010/wordprocessingShape" mc:Ignorable="w14 w15 w16se w16cid w16 w16cex w16sdtdh wp14">
   <w:p>
     <w:pPr>
       <w:pStyle w:val="Footer"/>
@@ -2843,7 +4170,7 @@
               <v:stroke joinstyle="miter"/>
               <v:path gradientshapeok="t" o:connecttype="rect"/>
             </v:shapetype>
-            <v:shape id="Text Box 5" o:spid="_x0000_s1033" type="#_x0000_t202" style="position:absolute;margin-left:-53.8pt;margin-top:-69.05pt;width:475.5pt;height:80.25pt;z-index:251666432;visibility:visible;mso-wrap-style:square;mso-width-percent:0;mso-height-percent:0;mso-wrap-distance-left:9pt;mso-wrap-distance-top:0;mso-wrap-distance-right:9pt;mso-wrap-distance-bottom:0;mso-position-horizontal:absolute;mso-position-horizontal-relative:margin;mso-position-vertical:absolute;mso-position-vertical-relative:text;mso-width-percent:0;mso-height-percent:0;mso-width-relative:page;mso-height-relative:page;v-text-anchor:bottom" o:gfxdata="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" filled="f" stroked="f">
+            <v:shape id="Text Box 5" o:spid="_x0000_s1033" type="#_x0000_t202" style="position:absolute;margin-left:-53.8pt;margin-top:-69.05pt;width:475.5pt;height:80.25pt;z-index:251666432;visibility:visible;mso-wrap-style:square;mso-width-percent:0;mso-height-percent:0;mso-wrap-distance-left:9pt;mso-wrap-distance-top:0;mso-wrap-distance-right:9pt;mso-wrap-distance-bottom:0;mso-position-horizontal:absolute;mso-position-horizontal-relative:margin;mso-position-vertical:absolute;mso-position-vertical-relative:text;mso-width-percent:0;mso-height-percent:0;mso-width-relative:page;mso-height-relative:page;v-text-anchor:bottom" o:gfxdata="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" filled="f" stroked="f">
               <v:textbox>
                 <w:txbxContent>
                   <w:p>
@@ -2918,7 +4245,7 @@
 </file>
 
 <file path=word/footnotes.xml><?xml version="1.0" encoding="utf-8"?>
-<w:footnotes xmlns:wpc="http://schemas.microsoft.com/office/word/2010/wordprocessingCanvas" xmlns:cx="http://schemas.microsoft.com/office/drawing/2014/chartex" xmlns:cx1="http://schemas.microsoft.com/office/drawing/2015/9/8/chartex" xmlns:cx2="http://schemas.microsoft.com/office/drawing/2015/10/21/chartex" xmlns:cx3="http://schemas.microsoft.com/office/drawing/2016/5/9/chartex" xmlns:cx4="http://schemas.microsoft.com/office/drawing/2016/5/10/chartex" xmlns:cx5="http://schemas.microsoft.com/office/drawing/2016/5/11/chartex" xmlns:cx6="http://schemas.microsoft.com/office/drawing/2016/5/12/chartex" xmlns:cx7="http://schemas.microsoft.com/office/drawing/2016/5/13/chartex" xmlns:cx8="http://schemas.microsoft.com/office/drawing/2016/5/14/chartex" xmlns:mc="http://schemas.openxmlformats.org/markup-compatibility/2006" xmlns:aink="http://schemas.microsoft.com/office/drawing/2016/ink" xmlns:am3d="http://schemas.microsoft.com/office/drawing/2017/model3d" xmlns:o="urn:schemas-microsoft-com:office:office" xmlns:oel="http://schemas.microsoft.com/office/2019/extlst" xmlns:r="http://schemas.openxmlformats.org/officeDocument/2006/relationships" xmlns:m="http://schemas.openxmlformats.org/officeDocument/2006/math" xmlns:v="urn:schemas-microsoft-com:vml" xmlns:wp14="http://schemas.microsoft.com/office/word/2010/wordprocessingDrawing" xmlns:wp="http://schemas.openxmlformats.org/drawingml/2006/wordprocessingDrawing" xmlns:w10="urn:schemas-microsoft-com:office:word" xmlns:w="http://schemas.openxmlformats.org/wordprocessingml/2006/main" xmlns:w14="http://schemas.microsoft.com/office/word/2010/wordml" xmlns:w15="http://schemas.microsoft.com/office/word/2012/wordml" xmlns:w16cex="http://schemas.microsoft.com/office/word/2018/wordml/cex" xmlns:w16cid="http://schemas.microsoft.com/office/word/2016/wordml/cid" xmlns:w16="http://schemas.microsoft.com/office/word/2018/wordml" xmlns:w16sdtdh="http://schemas.microsoft.com/office/word/2020/wordml/sdtdatahash" xmlns:w16se="http://schemas.microsoft.com/office/word/2015/wordml/symex" xmlns:wpg="http://schemas.microsoft.com/office/word/2010/wordprocessingGroup" xmlns:wpi="http://schemas.microsoft.com/office/word/2010/wordprocessingInk" xmlns:wne="http://schemas.microsoft.com/office/word/2006/wordml" xmlns:wps="http://schemas.microsoft.com/office/word/2010/wordprocessingShape" mc:Ignorable="w14 w15 w16se w16cid w16 w16cex w16sdtdh wp14">
+<w:footnotes xmlns:wpc="http://schemas.microsoft.com/office/word/2010/wordprocessingCanvas" xmlns:cx="http://schemas.microsoft.com/office/drawing/2014/chartex" xmlns:cx1="http://schemas.microsoft.com/office/drawing/2015/9/8/chartex" xmlns:cx2="http://schemas.microsoft.com/office/drawing/2015/10/21/chartex" xmlns:cx3="http://schemas.microsoft.com/office/drawing/2016/5/9/chartex" xmlns:cx4="http://schemas.microsoft.com/office/drawing/2016/5/10/chartex" xmlns:cx5="http://schemas.microsoft.com/office/drawing/2016/5/11/chartex" xmlns:cx6="http://schemas.microsoft.com/office/drawing/2016/5/12/chartex" xmlns:cx7="http://schemas.microsoft.com/office/drawing/2016/5/13/chartex" xmlns:cx8="http://schemas.microsoft.com/office/drawing/2016/5/14/chartex" xmlns:mc="http://schemas.openxmlformats.org/markup-compatibility/2006" xmlns:aink="http://schemas.microsoft.com/office/drawing/2016/ink" xmlns:am3d="http://schemas.microsoft.com/office/drawing/2017/model3d" xmlns:o="urn:schemas-microsoft-com:office:office" xmlns:r="http://schemas.openxmlformats.org/officeDocument/2006/relationships" xmlns:m="http://schemas.openxmlformats.org/officeDocument/2006/math" xmlns:v="urn:schemas-microsoft-com:vml" xmlns:wp14="http://schemas.microsoft.com/office/word/2010/wordprocessingDrawing" xmlns:wp="http://schemas.openxmlformats.org/drawingml/2006/wordprocessingDrawing" xmlns:w10="urn:schemas-microsoft-com:office:word" xmlns:w="http://schemas.openxmlformats.org/wordprocessingml/2006/main" xmlns:w14="http://schemas.microsoft.com/office/word/2010/wordml" xmlns:w15="http://schemas.microsoft.com/office/word/2012/wordml" xmlns:w16cex="http://schemas.microsoft.com/office/word/2018/wordml/cex" xmlns:w16cid="http://schemas.microsoft.com/office/word/2016/wordml/cid" xmlns:w16="http://schemas.microsoft.com/office/word/2018/wordml" xmlns:w16sdtdh="http://schemas.microsoft.com/office/word/2020/wordml/sdtdatahash" xmlns:w16se="http://schemas.microsoft.com/office/word/2015/wordml/symex" xmlns:wpg="http://schemas.microsoft.com/office/word/2010/wordprocessingGroup" xmlns:wpi="http://schemas.microsoft.com/office/word/2010/wordprocessingInk" xmlns:wne="http://schemas.microsoft.com/office/word/2006/wordml" xmlns:wps="http://schemas.microsoft.com/office/word/2010/wordprocessingShape" mc:Ignorable="w14 w15 w16se w16cid w16 w16cex w16sdtdh wp14">
   <w:footnote w:type="separator" w:id="-1">
     <w:p>
       <w:r>
@@ -2937,7 +4264,7 @@
 </file>
 
 <file path=word/header1.xml><?xml version="1.0" encoding="utf-8"?>
-<w:hdr xmlns:wpc="http://schemas.microsoft.com/office/word/2010/wordprocessingCanvas" xmlns:cx="http://schemas.microsoft.com/office/drawing/2014/chartex" xmlns:cx1="http://schemas.microsoft.com/office/drawing/2015/9/8/chartex" xmlns:cx2="http://schemas.microsoft.com/office/drawing/2015/10/21/chartex" xmlns:cx3="http://schemas.microsoft.com/office/drawing/2016/5/9/chartex" xmlns:cx4="http://schemas.microsoft.com/office/drawing/2016/5/10/chartex" xmlns:cx5="http://schemas.microsoft.com/office/drawing/2016/5/11/chartex" xmlns:cx6="http://schemas.microsoft.com/office/drawing/2016/5/12/chartex" xmlns:cx7="http://schemas.microsoft.com/office/drawing/2016/5/13/chartex" xmlns:cx8="http://schemas.microsoft.com/office/drawing/2016/5/14/chartex" xmlns:mc="http://schemas.openxmlformats.org/markup-compatibility/2006" xmlns:aink="http://schemas.microsoft.com/office/drawing/2016/ink" xmlns:am3d="http://schemas.microsoft.com/office/drawing/2017/model3d" xmlns:o="urn:schemas-microsoft-com:office:office" xmlns:oel="http://schemas.microsoft.com/office/2019/extlst" xmlns:r="http://schemas.openxmlformats.org/officeDocument/2006/relationships" xmlns:m="http://schemas.openxmlformats.org/officeDocument/2006/math" xmlns:v="urn:schemas-microsoft-com:vml" xmlns:wp14="http://schemas.microsoft.com/office/word/2010/wordprocessingDrawing" xmlns:wp="http://schemas.openxmlformats.org/drawingml/2006/wordprocessingDrawing" xmlns:w10="urn:schemas-microsoft-com:office:word" xmlns:w="http://schemas.openxmlformats.org/wordprocessingml/2006/main" xmlns:w14="http://schemas.microsoft.com/office/word/2010/wordml" xmlns:w15="http://schemas.microsoft.com/office/word/2012/wordml" xmlns:w16cex="http://schemas.microsoft.com/office/word/2018/wordml/cex" xmlns:w16cid="http://schemas.microsoft.com/office/word/2016/wordml/cid" xmlns:w16="http://schemas.microsoft.com/office/word/2018/wordml" xmlns:w16sdtdh="http://schemas.microsoft.com/office/word/2020/wordml/sdtdatahash" xmlns:w16se="http://schemas.microsoft.com/office/word/2015/wordml/symex" xmlns:wpg="http://schemas.microsoft.com/office/word/2010/wordprocessingGroup" xmlns:wpi="http://schemas.microsoft.com/office/word/2010/wordprocessingInk" xmlns:wne="http://schemas.microsoft.com/office/word/2006/wordml" xmlns:wps="http://schemas.microsoft.com/office/word/2010/wordprocessingShape" mc:Ignorable="w14 w15 w16se w16cid w16 w16cex w16sdtdh wp14">
+<w:hdr xmlns:wpc="http://schemas.microsoft.com/office/word/2010/wordprocessingCanvas" xmlns:cx="http://schemas.microsoft.com/office/drawing/2014/chartex" xmlns:cx1="http://schemas.microsoft.com/office/drawing/2015/9/8/chartex" xmlns:cx2="http://schemas.microsoft.com/office/drawing/2015/10/21/chartex" xmlns:cx3="http://schemas.microsoft.com/office/drawing/2016/5/9/chartex" xmlns:cx4="http://schemas.microsoft.com/office/drawing/2016/5/10/chartex" xmlns:cx5="http://schemas.microsoft.com/office/drawing/2016/5/11/chartex" xmlns:cx6="http://schemas.microsoft.com/office/drawing/2016/5/12/chartex" xmlns:cx7="http://schemas.microsoft.com/office/drawing/2016/5/13/chartex" xmlns:cx8="http://schemas.microsoft.com/office/drawing/2016/5/14/chartex" xmlns:mc="http://schemas.openxmlformats.org/markup-compatibility/2006" xmlns:aink="http://schemas.microsoft.com/office/drawing/2016/ink" xmlns:am3d="http://schemas.microsoft.com/office/drawing/2017/model3d" xmlns:o="urn:schemas-microsoft-com:office:office" xmlns:r="http://schemas.openxmlformats.org/officeDocument/2006/relationships" xmlns:m="http://schemas.openxmlformats.org/officeDocument/2006/math" xmlns:v="urn:schemas-microsoft-com:vml" xmlns:wp14="http://schemas.microsoft.com/office/word/2010/wordprocessingDrawing" xmlns:wp="http://schemas.openxmlformats.org/drawingml/2006/wordprocessingDrawing" xmlns:w10="urn:schemas-microsoft-com:office:word" xmlns:w="http://schemas.openxmlformats.org/wordprocessingml/2006/main" xmlns:w14="http://schemas.microsoft.com/office/word/2010/wordml" xmlns:w15="http://schemas.microsoft.com/office/word/2012/wordml" xmlns:w16cex="http://schemas.microsoft.com/office/word/2018/wordml/cex" xmlns:w16cid="http://schemas.microsoft.com/office/word/2016/wordml/cid" xmlns:w16="http://schemas.microsoft.com/office/word/2018/wordml" xmlns:w16sdtdh="http://schemas.microsoft.com/office/word/2020/wordml/sdtdatahash" xmlns:w16se="http://schemas.microsoft.com/office/word/2015/wordml/symex" xmlns:wpg="http://schemas.microsoft.com/office/word/2010/wordprocessingGroup" xmlns:wpi="http://schemas.microsoft.com/office/word/2010/wordprocessingInk" xmlns:wne="http://schemas.microsoft.com/office/word/2006/wordml" xmlns:wps="http://schemas.microsoft.com/office/word/2010/wordprocessingShape" mc:Ignorable="w14 w15 w16se w16cid w16 w16cex w16sdtdh wp14">
   <w:p>
     <w:pPr>
       <w:pStyle w:val="Header"/>
@@ -2999,7 +4326,7 @@
 </file>
 
 <file path=word/header2.xml><?xml version="1.0" encoding="utf-8"?>
-<w:hdr xmlns:wpc="http://schemas.microsoft.com/office/word/2010/wordprocessingCanvas" xmlns:cx="http://schemas.microsoft.com/office/drawing/2014/chartex" xmlns:cx1="http://schemas.microsoft.com/office/drawing/2015/9/8/chartex" xmlns:cx2="http://schemas.microsoft.com/office/drawing/2015/10/21/chartex" xmlns:cx3="http://schemas.microsoft.com/office/drawing/2016/5/9/chartex" xmlns:cx4="http://schemas.microsoft.com/office/drawing/2016/5/10/chartex" xmlns:cx5="http://schemas.microsoft.com/office/drawing/2016/5/11/chartex" xmlns:cx6="http://schemas.microsoft.com/office/drawing/2016/5/12/chartex" xmlns:cx7="http://schemas.microsoft.com/office/drawing/2016/5/13/chartex" xmlns:cx8="http://schemas.microsoft.com/office/drawing/2016/5/14/chartex" xmlns:mc="http://schemas.openxmlformats.org/markup-compatibility/2006" xmlns:aink="http://schemas.microsoft.com/office/drawing/2016/ink" xmlns:am3d="http://schemas.microsoft.com/office/drawing/2017/model3d" xmlns:o="urn:schemas-microsoft-com:office:office" xmlns:oel="http://schemas.microsoft.com/office/2019/extlst" xmlns:r="http://schemas.openxmlformats.org/officeDocument/2006/relationships" xmlns:m="http://schemas.openxmlformats.org/officeDocument/2006/math" xmlns:v="urn:schemas-microsoft-com:vml" xmlns:wp14="http://schemas.microsoft.com/office/word/2010/wordprocessingDrawing" xmlns:wp="http://schemas.openxmlformats.org/drawingml/2006/wordprocessingDrawing" xmlns:w10="urn:schemas-microsoft-com:office:word" xmlns:w="http://schemas.openxmlformats.org/wordprocessingml/2006/main" xmlns:w14="http://schemas.microsoft.com/office/word/2010/wordml" xmlns:w15="http://schemas.microsoft.com/office/word/2012/wordml" xmlns:w16cex="http://schemas.microsoft.com/office/word/2018/wordml/cex" xmlns:w16cid="http://schemas.microsoft.com/office/word/2016/wordml/cid" xmlns:w16="http://schemas.microsoft.com/office/word/2018/wordml" xmlns:w16sdtdh="http://schemas.microsoft.com/office/word/2020/wordml/sdtdatahash" xmlns:w16se="http://schemas.microsoft.com/office/word/2015/wordml/symex" xmlns:wpg="http://schemas.microsoft.com/office/word/2010/wordprocessingGroup" xmlns:wpi="http://schemas.microsoft.com/office/word/2010/wordprocessingInk" xmlns:wne="http://schemas.microsoft.com/office/word/2006/wordml" xmlns:wps="http://schemas.microsoft.com/office/word/2010/wordprocessingShape" mc:Ignorable="w14 w15 w16se w16cid w16 w16cex w16sdtdh wp14">
+<w:hdr xmlns:wpc="http://schemas.microsoft.com/office/word/2010/wordprocessingCanvas" xmlns:cx="http://schemas.microsoft.com/office/drawing/2014/chartex" xmlns:cx1="http://schemas.microsoft.com/office/drawing/2015/9/8/chartex" xmlns:cx2="http://schemas.microsoft.com/office/drawing/2015/10/21/chartex" xmlns:cx3="http://schemas.microsoft.com/office/drawing/2016/5/9/chartex" xmlns:cx4="http://schemas.microsoft.com/office/drawing/2016/5/10/chartex" xmlns:cx5="http://schemas.microsoft.com/office/drawing/2016/5/11/chartex" xmlns:cx6="http://schemas.microsoft.com/office/drawing/2016/5/12/chartex" xmlns:cx7="http://schemas.microsoft.com/office/drawing/2016/5/13/chartex" xmlns:cx8="http://schemas.microsoft.com/office/drawing/2016/5/14/chartex" xmlns:mc="http://schemas.openxmlformats.org/markup-compatibility/2006" xmlns:aink="http://schemas.microsoft.com/office/drawing/2016/ink" xmlns:am3d="http://schemas.microsoft.com/office/drawing/2017/model3d" xmlns:o="urn:schemas-microsoft-com:office:office" xmlns:r="http://schemas.openxmlformats.org/officeDocument/2006/relationships" xmlns:m="http://schemas.openxmlformats.org/officeDocument/2006/math" xmlns:v="urn:schemas-microsoft-com:vml" xmlns:wp14="http://schemas.microsoft.com/office/word/2010/wordprocessingDrawing" xmlns:wp="http://schemas.openxmlformats.org/drawingml/2006/wordprocessingDrawing" xmlns:w10="urn:schemas-microsoft-com:office:word" xmlns:w="http://schemas.openxmlformats.org/wordprocessingml/2006/main" xmlns:w14="http://schemas.microsoft.com/office/word/2010/wordml" xmlns:w15="http://schemas.microsoft.com/office/word/2012/wordml" xmlns:w16cex="http://schemas.microsoft.com/office/word/2018/wordml/cex" xmlns:w16cid="http://schemas.microsoft.com/office/word/2016/wordml/cid" xmlns:w16="http://schemas.microsoft.com/office/word/2018/wordml" xmlns:w16sdtdh="http://schemas.microsoft.com/office/word/2020/wordml/sdtdatahash" xmlns:w16se="http://schemas.microsoft.com/office/word/2015/wordml/symex" xmlns:wpg="http://schemas.microsoft.com/office/word/2010/wordprocessingGroup" xmlns:wpi="http://schemas.microsoft.com/office/word/2010/wordprocessingInk" xmlns:wne="http://schemas.microsoft.com/office/word/2006/wordml" xmlns:wps="http://schemas.microsoft.com/office/word/2010/wordprocessingShape" mc:Ignorable="w14 w15 w16se w16cid w16 w16cex w16sdtdh wp14">
   <w:p>
     <w:pPr>
       <w:pStyle w:val="Header"/>
@@ -3061,7 +4388,7 @@
 </file>
 
 <file path=word/header3.xml><?xml version="1.0" encoding="utf-8"?>
-<w:hdr xmlns:wpc="http://schemas.microsoft.com/office/word/2010/wordprocessingCanvas" xmlns:cx="http://schemas.microsoft.com/office/drawing/2014/chartex" xmlns:cx1="http://schemas.microsoft.com/office/drawing/2015/9/8/chartex" xmlns:cx2="http://schemas.microsoft.com/office/drawing/2015/10/21/chartex" xmlns:cx3="http://schemas.microsoft.com/office/drawing/2016/5/9/chartex" xmlns:cx4="http://schemas.microsoft.com/office/drawing/2016/5/10/chartex" xmlns:cx5="http://schemas.microsoft.com/office/drawing/2016/5/11/chartex" xmlns:cx6="http://schemas.microsoft.com/office/drawing/2016/5/12/chartex" xmlns:cx7="http://schemas.microsoft.com/office/drawing/2016/5/13/chartex" xmlns:cx8="http://schemas.microsoft.com/office/drawing/2016/5/14/chartex" xmlns:mc="http://schemas.openxmlformats.org/markup-compatibility/2006" xmlns:aink="http://schemas.microsoft.com/office/drawing/2016/ink" xmlns:am3d="http://schemas.microsoft.com/office/drawing/2017/model3d" xmlns:o="urn:schemas-microsoft-com:office:office" xmlns:oel="http://schemas.microsoft.com/office/2019/extlst" xmlns:r="http://schemas.openxmlformats.org/officeDocument/2006/relationships" xmlns:m="http://schemas.openxmlformats.org/officeDocument/2006/math" xmlns:v="urn:schemas-microsoft-com:vml" xmlns:wp14="http://schemas.microsoft.com/office/word/2010/wordprocessingDrawing" xmlns:wp="http://schemas.openxmlformats.org/drawingml/2006/wordprocessingDrawing" xmlns:w10="urn:schemas-microsoft-com:office:word" xmlns:w="http://schemas.openxmlformats.org/wordprocessingml/2006/main" xmlns:w14="http://schemas.microsoft.com/office/word/2010/wordml" xmlns:w15="http://schemas.microsoft.com/office/word/2012/wordml" xmlns:w16cex="http://schemas.microsoft.com/office/word/2018/wordml/cex" xmlns:w16cid="http://schemas.microsoft.com/office/word/2016/wordml/cid" xmlns:w16="http://schemas.microsoft.com/office/word/2018/wordml" xmlns:w16sdtdh="http://schemas.microsoft.com/office/word/2020/wordml/sdtdatahash" xmlns:w16se="http://schemas.microsoft.com/office/word/2015/wordml/symex" xmlns:wpg="http://schemas.microsoft.com/office/word/2010/wordprocessingGroup" xmlns:wpi="http://schemas.microsoft.com/office/word/2010/wordprocessingInk" xmlns:wne="http://schemas.microsoft.com/office/word/2006/wordml" xmlns:wps="http://schemas.microsoft.com/office/word/2010/wordprocessingShape" mc:Ignorable="w14 w15 w16se w16cid w16 w16cex w16sdtdh wp14">
+<w:hdr xmlns:wpc="http://schemas.microsoft.com/office/word/2010/wordprocessingCanvas" xmlns:cx="http://schemas.microsoft.com/office/drawing/2014/chartex" xmlns:cx1="http://schemas.microsoft.com/office/drawing/2015/9/8/chartex" xmlns:cx2="http://schemas.microsoft.com/office/drawing/2015/10/21/chartex" xmlns:cx3="http://schemas.microsoft.com/office/drawing/2016/5/9/chartex" xmlns:cx4="http://schemas.microsoft.com/office/drawing/2016/5/10/chartex" xmlns:cx5="http://schemas.microsoft.com/office/drawing/2016/5/11/chartex" xmlns:cx6="http://schemas.microsoft.com/office/drawing/2016/5/12/chartex" xmlns:cx7="http://schemas.microsoft.com/office/drawing/2016/5/13/chartex" xmlns:cx8="http://schemas.microsoft.com/office/drawing/2016/5/14/chartex" xmlns:mc="http://schemas.openxmlformats.org/markup-compatibility/2006" xmlns:aink="http://schemas.microsoft.com/office/drawing/2016/ink" xmlns:am3d="http://schemas.microsoft.com/office/drawing/2017/model3d" xmlns:o="urn:schemas-microsoft-com:office:office" xmlns:r="http://schemas.openxmlformats.org/officeDocument/2006/relationships" xmlns:m="http://schemas.openxmlformats.org/officeDocument/2006/math" xmlns:v="urn:schemas-microsoft-com:vml" xmlns:wp14="http://schemas.microsoft.com/office/word/2010/wordprocessingDrawing" xmlns:wp="http://schemas.openxmlformats.org/drawingml/2006/wordprocessingDrawing" xmlns:w10="urn:schemas-microsoft-com:office:word" xmlns:w="http://schemas.openxmlformats.org/wordprocessingml/2006/main" xmlns:w14="http://schemas.microsoft.com/office/word/2010/wordml" xmlns:w15="http://schemas.microsoft.com/office/word/2012/wordml" xmlns:w16cex="http://schemas.microsoft.com/office/word/2018/wordml/cex" xmlns:w16cid="http://schemas.microsoft.com/office/word/2016/wordml/cid" xmlns:w16="http://schemas.microsoft.com/office/word/2018/wordml" xmlns:w16sdtdh="http://schemas.microsoft.com/office/word/2020/wordml/sdtdatahash" xmlns:w16se="http://schemas.microsoft.com/office/word/2015/wordml/symex" xmlns:wpg="http://schemas.microsoft.com/office/word/2010/wordprocessingGroup" xmlns:wpi="http://schemas.microsoft.com/office/word/2010/wordprocessingInk" xmlns:wne="http://schemas.microsoft.com/office/word/2006/wordml" xmlns:wps="http://schemas.microsoft.com/office/word/2010/wordprocessingShape" mc:Ignorable="w14 w15 w16se w16cid w16 w16cex w16sdtdh wp14">
   <w:p>
     <w:pPr>
       <w:pStyle w:val="Header"/>
@@ -3140,7 +4467,7 @@
 </file>
 
 <file path=word/numbering.xml><?xml version="1.0" encoding="utf-8"?>
-<w:numbering xmlns:wpc="http://schemas.microsoft.com/office/word/2010/wordprocessingCanvas" xmlns:cx="http://schemas.microsoft.com/office/drawing/2014/chartex" xmlns:cx1="http://schemas.microsoft.com/office/drawing/2015/9/8/chartex" xmlns:cx2="http://schemas.microsoft.com/office/drawing/2015/10/21/chartex" xmlns:cx3="http://schemas.microsoft.com/office/drawing/2016/5/9/chartex" xmlns:cx4="http://schemas.microsoft.com/office/drawing/2016/5/10/chartex" xmlns:cx5="http://schemas.microsoft.com/office/drawing/2016/5/11/chartex" xmlns:cx6="http://schemas.microsoft.com/office/drawing/2016/5/12/chartex" xmlns:cx7="http://schemas.microsoft.com/office/drawing/2016/5/13/chartex" xmlns:cx8="http://schemas.microsoft.com/office/drawing/2016/5/14/chartex" xmlns:mc="http://schemas.openxmlformats.org/markup-compatibility/2006" xmlns:aink="http://schemas.microsoft.com/office/drawing/2016/ink" xmlns:am3d="http://schemas.microsoft.com/office/drawing/2017/model3d" xmlns:o="urn:schemas-microsoft-com:office:office" xmlns:oel="http://schemas.microsoft.com/office/2019/extlst" xmlns:r="http://schemas.openxmlformats.org/officeDocument/2006/relationships" xmlns:m="http://schemas.openxmlformats.org/officeDocument/2006/math" xmlns:v="urn:schemas-microsoft-com:vml" xmlns:wp14="http://schemas.microsoft.com/office/word/2010/wordprocessingDrawing" xmlns:wp="http://schemas.openxmlformats.org/drawingml/2006/wordprocessingDrawing" xmlns:w10="urn:schemas-microsoft-com:office:word" xmlns:w="http://schemas.openxmlformats.org/wordprocessingml/2006/main" xmlns:w14="http://schemas.microsoft.com/office/word/2010/wordml" xmlns:w15="http://schemas.microsoft.com/office/word/2012/wordml" xmlns:w16cex="http://schemas.microsoft.com/office/word/2018/wordml/cex" xmlns:w16cid="http://schemas.microsoft.com/office/word/2016/wordml/cid" xmlns:w16="http://schemas.microsoft.com/office/word/2018/wordml" xmlns:w16sdtdh="http://schemas.microsoft.com/office/word/2020/wordml/sdtdatahash" xmlns:w16se="http://schemas.microsoft.com/office/word/2015/wordml/symex" xmlns:wpg="http://schemas.microsoft.com/office/word/2010/wordprocessingGroup" xmlns:wpi="http://schemas.microsoft.com/office/word/2010/wordprocessingInk" xmlns:wne="http://schemas.microsoft.com/office/word/2006/wordml" xmlns:wps="http://schemas.microsoft.com/office/word/2010/wordprocessingShape" mc:Ignorable="w14 w15 w16se w16cid w16 w16cex w16sdtdh wp14">
+<w:numbering xmlns:wpc="http://schemas.microsoft.com/office/word/2010/wordprocessingCanvas" xmlns:cx="http://schemas.microsoft.com/office/drawing/2014/chartex" xmlns:cx1="http://schemas.microsoft.com/office/drawing/2015/9/8/chartex" xmlns:cx2="http://schemas.microsoft.com/office/drawing/2015/10/21/chartex" xmlns:cx3="http://schemas.microsoft.com/office/drawing/2016/5/9/chartex" xmlns:cx4="http://schemas.microsoft.com/office/drawing/2016/5/10/chartex" xmlns:cx5="http://schemas.microsoft.com/office/drawing/2016/5/11/chartex" xmlns:cx6="http://schemas.microsoft.com/office/drawing/2016/5/12/chartex" xmlns:cx7="http://schemas.microsoft.com/office/drawing/2016/5/13/chartex" xmlns:cx8="http://schemas.microsoft.com/office/drawing/2016/5/14/chartex" xmlns:mc="http://schemas.openxmlformats.org/markup-compatibility/2006" xmlns:aink="http://schemas.microsoft.com/office/drawing/2016/ink" xmlns:am3d="http://schemas.microsoft.com/office/drawing/2017/model3d" xmlns:o="urn:schemas-microsoft-com:office:office" xmlns:r="http://schemas.openxmlformats.org/officeDocument/2006/relationships" xmlns:m="http://schemas.openxmlformats.org/officeDocument/2006/math" xmlns:v="urn:schemas-microsoft-com:vml" xmlns:wp14="http://schemas.microsoft.com/office/word/2010/wordprocessingDrawing" xmlns:wp="http://schemas.openxmlformats.org/drawingml/2006/wordprocessingDrawing" xmlns:w10="urn:schemas-microsoft-com:office:word" xmlns:w="http://schemas.openxmlformats.org/wordprocessingml/2006/main" xmlns:w14="http://schemas.microsoft.com/office/word/2010/wordml" xmlns:w15="http://schemas.microsoft.com/office/word/2012/wordml" xmlns:w16cex="http://schemas.microsoft.com/office/word/2018/wordml/cex" xmlns:w16cid="http://schemas.microsoft.com/office/word/2016/wordml/cid" xmlns:w16="http://schemas.microsoft.com/office/word/2018/wordml" xmlns:w16sdtdh="http://schemas.microsoft.com/office/word/2020/wordml/sdtdatahash" xmlns:w16se="http://schemas.microsoft.com/office/word/2015/wordml/symex" xmlns:wpg="http://schemas.microsoft.com/office/word/2010/wordprocessingGroup" xmlns:wpi="http://schemas.microsoft.com/office/word/2010/wordprocessingInk" xmlns:wne="http://schemas.microsoft.com/office/word/2006/wordml" xmlns:wps="http://schemas.microsoft.com/office/word/2010/wordprocessingShape" mc:Ignorable="w14 w15 w16se w16cid w16 w16cex w16sdtdh wp14">
   <w:abstractNum w:abstractNumId="0" w15:restartNumberingAfterBreak="0">
     <w:nsid w:val="05FA7DBF"/>
     <w:multiLevelType w:val="hybridMultilevel"/>
@@ -7568,133 +8895,133 @@
       </w:pPr>
     </w:lvl>
   </w:abstractNum>
-  <w:num w:numId="1" w16cid:durableId="1034965457">
+  <w:num w:numId="1">
     <w:abstractNumId w:val="23"/>
   </w:num>
-  <w:num w:numId="2" w16cid:durableId="786201863">
+  <w:num w:numId="2">
     <w:abstractNumId w:val="33"/>
   </w:num>
-  <w:num w:numId="3" w16cid:durableId="1707756692">
+  <w:num w:numId="3">
     <w:abstractNumId w:val="0"/>
   </w:num>
-  <w:num w:numId="4" w16cid:durableId="1362853118">
+  <w:num w:numId="4">
     <w:abstractNumId w:val="16"/>
   </w:num>
-  <w:num w:numId="5" w16cid:durableId="1070543914">
+  <w:num w:numId="5">
     <w:abstractNumId w:val="5"/>
   </w:num>
-  <w:num w:numId="6" w16cid:durableId="810709548">
+  <w:num w:numId="6">
     <w:abstractNumId w:val="31"/>
   </w:num>
-  <w:num w:numId="7" w16cid:durableId="1425154385">
+  <w:num w:numId="7">
     <w:abstractNumId w:val="4"/>
   </w:num>
-  <w:num w:numId="8" w16cid:durableId="1726250314">
+  <w:num w:numId="8">
     <w:abstractNumId w:val="24"/>
   </w:num>
-  <w:num w:numId="9" w16cid:durableId="641739738">
+  <w:num w:numId="9">
     <w:abstractNumId w:val="7"/>
   </w:num>
-  <w:num w:numId="10" w16cid:durableId="1570723552">
+  <w:num w:numId="10">
     <w:abstractNumId w:val="37"/>
   </w:num>
-  <w:num w:numId="11" w16cid:durableId="1997107248">
+  <w:num w:numId="11">
     <w:abstractNumId w:val="2"/>
   </w:num>
-  <w:num w:numId="12" w16cid:durableId="212273711">
+  <w:num w:numId="12">
     <w:abstractNumId w:val="34"/>
   </w:num>
-  <w:num w:numId="13" w16cid:durableId="1463157849">
+  <w:num w:numId="13">
     <w:abstractNumId w:val="26"/>
   </w:num>
-  <w:num w:numId="14" w16cid:durableId="901871806">
+  <w:num w:numId="14">
     <w:abstractNumId w:val="25"/>
   </w:num>
-  <w:num w:numId="15" w16cid:durableId="1472213424">
+  <w:num w:numId="15">
     <w:abstractNumId w:val="19"/>
   </w:num>
-  <w:num w:numId="16" w16cid:durableId="1532375392">
+  <w:num w:numId="16">
     <w:abstractNumId w:val="38"/>
   </w:num>
-  <w:num w:numId="17" w16cid:durableId="832642780">
+  <w:num w:numId="17">
     <w:abstractNumId w:val="15"/>
   </w:num>
-  <w:num w:numId="18" w16cid:durableId="1423334143">
+  <w:num w:numId="18">
     <w:abstractNumId w:val="6"/>
   </w:num>
-  <w:num w:numId="19" w16cid:durableId="384064273">
+  <w:num w:numId="19">
     <w:abstractNumId w:val="8"/>
   </w:num>
-  <w:num w:numId="20" w16cid:durableId="1449859972">
+  <w:num w:numId="20">
     <w:abstractNumId w:val="18"/>
   </w:num>
-  <w:num w:numId="21" w16cid:durableId="1357002670">
+  <w:num w:numId="21">
     <w:abstractNumId w:val="12"/>
   </w:num>
-  <w:num w:numId="22" w16cid:durableId="80611685">
+  <w:num w:numId="22">
     <w:abstractNumId w:val="28"/>
   </w:num>
-  <w:num w:numId="23" w16cid:durableId="1046367166">
+  <w:num w:numId="23">
     <w:abstractNumId w:val="30"/>
   </w:num>
-  <w:num w:numId="24" w16cid:durableId="267853794">
+  <w:num w:numId="24">
     <w:abstractNumId w:val="9"/>
   </w:num>
-  <w:num w:numId="25" w16cid:durableId="263150412">
+  <w:num w:numId="25">
     <w:abstractNumId w:val="36"/>
   </w:num>
-  <w:num w:numId="26" w16cid:durableId="1316181506">
+  <w:num w:numId="26">
     <w:abstractNumId w:val="35"/>
   </w:num>
-  <w:num w:numId="27" w16cid:durableId="418645122">
+  <w:num w:numId="27">
     <w:abstractNumId w:val="3"/>
   </w:num>
-  <w:num w:numId="28" w16cid:durableId="788470850">
+  <w:num w:numId="28">
     <w:abstractNumId w:val="17"/>
   </w:num>
-  <w:num w:numId="29" w16cid:durableId="1149902080">
+  <w:num w:numId="29">
     <w:abstractNumId w:val="14"/>
   </w:num>
-  <w:num w:numId="30" w16cid:durableId="431556326">
+  <w:num w:numId="30">
     <w:abstractNumId w:val="32"/>
   </w:num>
-  <w:num w:numId="31" w16cid:durableId="676350966">
+  <w:num w:numId="31">
     <w:abstractNumId w:val="11"/>
   </w:num>
-  <w:num w:numId="32" w16cid:durableId="1043868560">
+  <w:num w:numId="32">
     <w:abstractNumId w:val="22"/>
   </w:num>
-  <w:num w:numId="33" w16cid:durableId="2143496638">
+  <w:num w:numId="33">
     <w:abstractNumId w:val="1"/>
   </w:num>
-  <w:num w:numId="34" w16cid:durableId="1130786733">
+  <w:num w:numId="34">
     <w:abstractNumId w:val="13"/>
   </w:num>
-  <w:num w:numId="35" w16cid:durableId="727724883">
+  <w:num w:numId="35">
     <w:abstractNumId w:val="27"/>
   </w:num>
-  <w:num w:numId="36" w16cid:durableId="1034381550">
+  <w:num w:numId="36">
     <w:abstractNumId w:val="10"/>
   </w:num>
-  <w:num w:numId="37" w16cid:durableId="83498879">
+  <w:num w:numId="37">
     <w:abstractNumId w:val="29"/>
   </w:num>
-  <w:num w:numId="38" w16cid:durableId="797337321">
+  <w:num w:numId="38">
     <w:abstractNumId w:val="39"/>
   </w:num>
-  <w:num w:numId="39" w16cid:durableId="1204515861">
+  <w:num w:numId="39">
     <w:abstractNumId w:val="40"/>
   </w:num>
-  <w:num w:numId="40" w16cid:durableId="1350595911">
+  <w:num w:numId="40">
     <w:abstractNumId w:val="20"/>
   </w:num>
-  <w:num w:numId="41" w16cid:durableId="1069420704">
+  <w:num w:numId="41">
     <w:abstractNumId w:val="21"/>
   </w:num>
-  <w:num w:numId="42" w16cid:durableId="826363467">
+  <w:num w:numId="42">
     <w:abstractNumId w:val="21"/>
   </w:num>
-  <w:num w:numId="43" w16cid:durableId="1858420964">
+  <w:num w:numId="43">
     <w:abstractNumId w:val="21"/>
   </w:num>
 </w:numbering>
@@ -8617,6 +9944,45 @@
       <w:bCs/>
     </w:rPr>
   </w:style>
+  <w:style w:type="paragraph" w:styleId="TOCHeading">
+    <w:name w:val="TOC Heading"/>
+    <w:basedOn w:val="Heading1"/>
+    <w:next w:val="Normal"/>
+    <w:uiPriority w:val="39"/>
+    <w:unhideWhenUsed/>
+    <w:qFormat/>
+    <w:rsid w:val="00B71D9D"/>
+    <w:pPr>
+      <w:keepNext/>
+      <w:keepLines/>
+      <w:spacing w:before="240" w:after="0" w:line="259" w:lineRule="auto"/>
+      <w:contextualSpacing w:val="0"/>
+      <w:outlineLvl w:val="9"/>
+    </w:pPr>
+    <w:rPr>
+      <w:rFonts w:asciiTheme="majorHAnsi" w:eastAsiaTheme="majorEastAsia" w:hAnsiTheme="majorHAnsi" w:cstheme="majorBidi"/>
+      <w:color w:val="365F91" w:themeColor="accent1" w:themeShade="BF"/>
+      <w:kern w:val="0"/>
+      <w:sz w:val="32"/>
+      <w:szCs w:val="32"/>
+      <w:lang w:val="en-US"/>
+    </w:rPr>
+  </w:style>
+  <w:style w:type="paragraph" w:styleId="TOC1">
+    <w:name w:val="toc 1"/>
+    <w:basedOn w:val="Normal"/>
+    <w:next w:val="Normal"/>
+    <w:autoRedefine/>
+    <w:uiPriority w:val="39"/>
+    <w:unhideWhenUsed/>
+    <w:rsid w:val="003412D4"/>
+    <w:pPr>
+      <w:tabs>
+        <w:tab w:val="right" w:leader="dot" w:pos="8664"/>
+      </w:tabs>
+      <w:spacing w:after="100" w:line="480" w:lineRule="auto"/>
+    </w:pPr>
+  </w:style>
 </w:styles>
 </file>
 

</xml_diff>

<commit_message>
add contribution table in report
added contributions tables to be filled in
</commit_message>
<xml_diff>
--- a/SEG2505_PROJET_G12.docx
+++ b/SEG2505_PROJET_G12.docx
@@ -34,6 +34,7 @@
       <w:bookmarkStart w:id="0" w:name="_Toc152673565"/>
       <w:r>
         <w:rPr>
+          <w:noProof/>
           <w:lang w:val="fr-CA" w:eastAsia="fr-CA"/>
         </w:rPr>
         <mc:AlternateContent>
@@ -253,6 +254,7 @@
       </w:r>
       <w:r>
         <w:rPr>
+          <w:noProof/>
           <w:lang w:val="fr-CA" w:eastAsia="fr-CA"/>
         </w:rPr>
         <mc:AlternateContent>
@@ -290,7 +292,7 @@
                         <a:effectLst/>
                         <a:extLst>
                           <a:ext uri="{C572A759-6A51-4108-AA02-DFA0A04FC94B}">
-                            <ma14:wrappingTextBoxFlag xmlns="" xmlns:mo="http://schemas.microsoft.com/office/mac/office/2008/main" xmlns:mv="urn:schemas-microsoft-com:mac:vml" xmlns:o="urn:schemas-microsoft-com:office:office" xmlns:v="urn:schemas-microsoft-com:vml" xmlns:w10="urn:schemas-microsoft-com:office:word" xmlns:w="http://schemas.openxmlformats.org/wordprocessingml/2006/main" xmlns:ma14="http://schemas.microsoft.com/office/mac/drawingml/2011/main" xmlns:oel="http://schemas.microsoft.com/office/2019/extlst"/>
+                            <ma14:wrappingTextBoxFlag xmlns:oel="http://schemas.microsoft.com/office/2019/extlst" xmlns:ma14="http://schemas.microsoft.com/office/mac/drawingml/2011/main" xmlns:w="http://schemas.openxmlformats.org/wordprocessingml/2006/main" xmlns:w10="urn:schemas-microsoft-com:office:word" xmlns:v="urn:schemas-microsoft-com:vml" xmlns:o="urn:schemas-microsoft-com:office:office" xmlns:mv="urn:schemas-microsoft-com:mac:vml" xmlns:mo="http://schemas.microsoft.com/office/mac/office/2008/main" xmlns=""/>
                           </a:ext>
                         </a:extLst>
                       </wps:spPr>
@@ -1572,7 +1574,13 @@
     <w:sdt>
       <w:sdtPr>
         <w:rPr>
-          <w:lang w:val="fr-CA"/>
+          <w:rFonts w:ascii="MyriadPro-Regular" w:eastAsiaTheme="minorEastAsia" w:hAnsi="MyriadPro-Regular" w:cstheme="minorBidi"/>
+          <w:color w:val="000000"/>
+          <w:spacing w:val="4"/>
+          <w:kern w:val="22"/>
+          <w:sz w:val="22"/>
+          <w:szCs w:val="20"/>
+          <w:lang w:val="fr-CA" w:eastAsia="ja-JP"/>
         </w:rPr>
         <w:id w:val="664822486"/>
         <w:docPartObj>
@@ -1582,15 +1590,8 @@
       </w:sdtPr>
       <w:sdtEndPr>
         <w:rPr>
-          <w:rFonts w:ascii="MyriadPro-Regular" w:eastAsiaTheme="minorEastAsia" w:hAnsi="MyriadPro-Regular" w:cstheme="minorBidi"/>
           <w:b/>
           <w:bCs/>
-          <w:color w:val="000000"/>
-          <w:spacing w:val="4"/>
-          <w:kern w:val="22"/>
-          <w:sz w:val="22"/>
-          <w:szCs w:val="20"/>
-          <w:lang w:eastAsia="ja-JP"/>
         </w:rPr>
       </w:sdtEndPr>
       <w:sdtContent>
@@ -2508,6 +2509,7 @@
       <w:r>
         <w:rPr>
           <w:rFonts w:ascii="Arial" w:hAnsi="Arial" w:cs="Arial"/>
+          <w:noProof/>
           <w:lang w:val="fr-CA" w:eastAsia="en-US"/>
         </w:rPr>
         <w:drawing>
@@ -2599,6 +2601,7 @@
       <w:r>
         <w:rPr>
           <w:rFonts w:ascii="Arial" w:hAnsi="Arial" w:cs="Arial"/>
+          <w:noProof/>
           <w:lang w:val="fr-CA" w:eastAsia="en-US"/>
         </w:rPr>
         <w:drawing>
@@ -2671,6 +2674,7 @@
       <w:r>
         <w:rPr>
           <w:rFonts w:ascii="Arial" w:hAnsi="Arial" w:cs="Arial"/>
+          <w:noProof/>
           <w:lang w:val="fr-CA" w:eastAsia="en-US"/>
         </w:rPr>
         <w:lastRenderedPageBreak/>
@@ -2736,6 +2740,7 @@
       <w:r>
         <w:rPr>
           <w:rFonts w:ascii="Arial" w:hAnsi="Arial" w:cs="Arial"/>
+          <w:noProof/>
           <w:lang w:val="fr-CA" w:eastAsia="en-US"/>
         </w:rPr>
         <w:lastRenderedPageBreak/>
@@ -2801,6 +2806,7 @@
       <w:r>
         <w:rPr>
           <w:rFonts w:ascii="Arial" w:hAnsi="Arial" w:cs="Arial"/>
+          <w:noProof/>
           <w:lang w:val="fr-CA" w:eastAsia="en-US"/>
         </w:rPr>
         <w:lastRenderedPageBreak/>
@@ -3058,15 +3064,6 @@
           <w:lang w:val="fr-CA"/>
         </w:rPr>
       </w:pPr>
-    </w:p>
-    <w:p>
-      <w:pPr>
-        <w:pStyle w:val="Heading1"/>
-        <w:rPr>
-          <w:rFonts w:cs="Arial"/>
-          <w:lang w:val="fr-CA"/>
-        </w:rPr>
-      </w:pPr>
       <w:bookmarkStart w:id="4" w:name="_Toc152673569"/>
       <w:r>
         <w:rPr>
@@ -3076,6 +3073,2530 @@
         <w:t>Rôles de chacun des membres de l'équipe de chaque livrables:</w:t>
       </w:r>
       <w:bookmarkEnd w:id="4"/>
+    </w:p>
+    <w:tbl>
+      <w:tblPr>
+        <w:tblW w:w="4580" w:type="dxa"/>
+        <w:tblLook w:val="04A0" w:firstRow="1" w:lastRow="0" w:firstColumn="1" w:lastColumn="0" w:noHBand="0" w:noVBand="1"/>
+      </w:tblPr>
+      <w:tblGrid>
+        <w:gridCol w:w="2500"/>
+        <w:gridCol w:w="2080"/>
+      </w:tblGrid>
+      <w:tr>
+        <w:trPr>
+          <w:trHeight w:val="288"/>
+        </w:trPr>
+        <w:tc>
+          <w:tcPr>
+            <w:tcW w:w="2500" w:type="dxa"/>
+            <w:tcBorders>
+              <w:top w:val="single" w:sz="4" w:space="0" w:color="auto"/>
+              <w:left w:val="single" w:sz="4" w:space="0" w:color="auto"/>
+              <w:bottom w:val="single" w:sz="4" w:space="0" w:color="auto"/>
+              <w:right w:val="single" w:sz="4" w:space="0" w:color="auto"/>
+            </w:tcBorders>
+            <w:shd w:val="clear" w:color="auto" w:fill="auto"/>
+            <w:noWrap/>
+            <w:vAlign w:val="bottom"/>
+            <w:hideMark/>
+          </w:tcPr>
+          <w:p>
+            <w:pPr>
+              <w:rPr>
+                <w:rFonts w:ascii="Calibri" w:eastAsia="Times New Roman" w:hAnsi="Calibri" w:cs="Calibri"/>
+                <w:spacing w:val="0"/>
+                <w:kern w:val="0"/>
+                <w:szCs w:val="22"/>
+                <w:lang w:val="en-MU" w:eastAsia="zh-CN"/>
+              </w:rPr>
+            </w:pPr>
+            <w:proofErr w:type="spellStart"/>
+            <w:r>
+              <w:rPr>
+                <w:rFonts w:ascii="Calibri" w:eastAsia="Times New Roman" w:hAnsi="Calibri" w:cs="Calibri"/>
+                <w:spacing w:val="0"/>
+                <w:kern w:val="0"/>
+                <w:szCs w:val="22"/>
+                <w:lang w:val="en-MU" w:eastAsia="zh-CN"/>
+              </w:rPr>
+              <w:t>Livrable</w:t>
+            </w:r>
+            <w:proofErr w:type="spellEnd"/>
+            <w:r>
+              <w:rPr>
+                <w:rFonts w:ascii="Calibri" w:eastAsia="Times New Roman" w:hAnsi="Calibri" w:cs="Calibri"/>
+                <w:spacing w:val="0"/>
+                <w:kern w:val="0"/>
+                <w:szCs w:val="22"/>
+                <w:lang w:val="en-MU" w:eastAsia="zh-CN"/>
+              </w:rPr>
+              <w:t xml:space="preserve"> 1</w:t>
+            </w:r>
+          </w:p>
+        </w:tc>
+        <w:tc>
+          <w:tcPr>
+            <w:tcW w:w="2080" w:type="dxa"/>
+            <w:tcBorders>
+              <w:top w:val="single" w:sz="4" w:space="0" w:color="auto"/>
+              <w:left w:val="nil"/>
+              <w:bottom w:val="single" w:sz="4" w:space="0" w:color="auto"/>
+              <w:right w:val="single" w:sz="4" w:space="0" w:color="auto"/>
+            </w:tcBorders>
+            <w:shd w:val="clear" w:color="auto" w:fill="auto"/>
+            <w:noWrap/>
+            <w:vAlign w:val="bottom"/>
+            <w:hideMark/>
+          </w:tcPr>
+          <w:p>
+            <w:pPr>
+              <w:rPr>
+                <w:rFonts w:ascii="Calibri" w:eastAsia="Times New Roman" w:hAnsi="Calibri" w:cs="Calibri"/>
+                <w:spacing w:val="0"/>
+                <w:kern w:val="0"/>
+                <w:szCs w:val="22"/>
+                <w:lang w:val="en-MU" w:eastAsia="zh-CN"/>
+              </w:rPr>
+            </w:pPr>
+            <w:r>
+              <w:rPr>
+                <w:rFonts w:ascii="Calibri" w:eastAsia="Times New Roman" w:hAnsi="Calibri" w:cs="Calibri"/>
+                <w:spacing w:val="0"/>
+                <w:kern w:val="0"/>
+                <w:szCs w:val="22"/>
+                <w:lang w:val="en-MU" w:eastAsia="zh-CN"/>
+              </w:rPr>
+              <w:t> </w:t>
+            </w:r>
+          </w:p>
+        </w:tc>
+      </w:tr>
+      <w:tr>
+        <w:trPr>
+          <w:trHeight w:val="288"/>
+        </w:trPr>
+        <w:tc>
+          <w:tcPr>
+            <w:tcW w:w="2500" w:type="dxa"/>
+            <w:tcBorders>
+              <w:top w:val="nil"/>
+              <w:left w:val="single" w:sz="4" w:space="0" w:color="auto"/>
+              <w:bottom w:val="single" w:sz="4" w:space="0" w:color="auto"/>
+              <w:right w:val="single" w:sz="4" w:space="0" w:color="auto"/>
+            </w:tcBorders>
+            <w:shd w:val="clear" w:color="auto" w:fill="auto"/>
+            <w:noWrap/>
+            <w:vAlign w:val="bottom"/>
+            <w:hideMark/>
+          </w:tcPr>
+          <w:p>
+            <w:pPr>
+              <w:rPr>
+                <w:rFonts w:ascii="Calibri" w:eastAsia="Times New Roman" w:hAnsi="Calibri" w:cs="Calibri"/>
+                <w:spacing w:val="0"/>
+                <w:kern w:val="0"/>
+                <w:szCs w:val="22"/>
+                <w:lang w:val="en-MU" w:eastAsia="zh-CN"/>
+              </w:rPr>
+            </w:pPr>
+            <w:r>
+              <w:rPr>
+                <w:rFonts w:ascii="Calibri" w:eastAsia="Times New Roman" w:hAnsi="Calibri" w:cs="Calibri"/>
+                <w:spacing w:val="0"/>
+                <w:kern w:val="0"/>
+                <w:szCs w:val="22"/>
+                <w:lang w:val="en-MU" w:eastAsia="zh-CN"/>
+              </w:rPr>
+              <w:t>Nom</w:t>
+            </w:r>
+          </w:p>
+        </w:tc>
+        <w:tc>
+          <w:tcPr>
+            <w:tcW w:w="2080" w:type="dxa"/>
+            <w:tcBorders>
+              <w:top w:val="nil"/>
+              <w:left w:val="nil"/>
+              <w:bottom w:val="single" w:sz="4" w:space="0" w:color="auto"/>
+              <w:right w:val="single" w:sz="4" w:space="0" w:color="auto"/>
+            </w:tcBorders>
+            <w:shd w:val="clear" w:color="auto" w:fill="auto"/>
+            <w:noWrap/>
+            <w:vAlign w:val="bottom"/>
+            <w:hideMark/>
+          </w:tcPr>
+          <w:p>
+            <w:pPr>
+              <w:rPr>
+                <w:rFonts w:ascii="Calibri" w:eastAsia="Times New Roman" w:hAnsi="Calibri" w:cs="Calibri"/>
+                <w:spacing w:val="0"/>
+                <w:kern w:val="0"/>
+                <w:szCs w:val="22"/>
+                <w:lang w:val="en-MU" w:eastAsia="zh-CN"/>
+              </w:rPr>
+            </w:pPr>
+            <w:r>
+              <w:rPr>
+                <w:rFonts w:ascii="Calibri" w:eastAsia="Times New Roman" w:hAnsi="Calibri" w:cs="Calibri"/>
+                <w:spacing w:val="0"/>
+                <w:kern w:val="0"/>
+                <w:szCs w:val="22"/>
+                <w:lang w:val="en-MU" w:eastAsia="zh-CN"/>
+              </w:rPr>
+              <w:t>contribution</w:t>
+            </w:r>
+          </w:p>
+        </w:tc>
+      </w:tr>
+      <w:tr>
+        <w:trPr>
+          <w:trHeight w:val="288"/>
+        </w:trPr>
+        <w:tc>
+          <w:tcPr>
+            <w:tcW w:w="2500" w:type="dxa"/>
+            <w:tcBorders>
+              <w:top w:val="nil"/>
+              <w:left w:val="single" w:sz="4" w:space="0" w:color="auto"/>
+              <w:bottom w:val="single" w:sz="4" w:space="0" w:color="auto"/>
+              <w:right w:val="single" w:sz="4" w:space="0" w:color="auto"/>
+            </w:tcBorders>
+            <w:shd w:val="clear" w:color="auto" w:fill="auto"/>
+            <w:noWrap/>
+            <w:vAlign w:val="bottom"/>
+            <w:hideMark/>
+          </w:tcPr>
+          <w:p>
+            <w:pPr>
+              <w:rPr>
+                <w:rFonts w:ascii="Calibri" w:eastAsia="Times New Roman" w:hAnsi="Calibri" w:cs="Calibri"/>
+                <w:spacing w:val="0"/>
+                <w:kern w:val="0"/>
+                <w:szCs w:val="22"/>
+                <w:lang w:val="en-MU" w:eastAsia="zh-CN"/>
+              </w:rPr>
+            </w:pPr>
+            <w:r>
+              <w:rPr>
+                <w:rFonts w:ascii="Calibri" w:eastAsia="Times New Roman" w:hAnsi="Calibri" w:cs="Calibri"/>
+                <w:spacing w:val="0"/>
+                <w:kern w:val="0"/>
+                <w:szCs w:val="22"/>
+                <w:lang w:val="en-MU" w:eastAsia="zh-CN"/>
+              </w:rPr>
+              <w:t>William Mallette</w:t>
+            </w:r>
+          </w:p>
+        </w:tc>
+        <w:tc>
+          <w:tcPr>
+            <w:tcW w:w="2080" w:type="dxa"/>
+            <w:tcBorders>
+              <w:top w:val="nil"/>
+              <w:left w:val="nil"/>
+              <w:bottom w:val="single" w:sz="4" w:space="0" w:color="auto"/>
+              <w:right w:val="single" w:sz="4" w:space="0" w:color="auto"/>
+            </w:tcBorders>
+            <w:shd w:val="clear" w:color="auto" w:fill="auto"/>
+            <w:noWrap/>
+            <w:vAlign w:val="bottom"/>
+            <w:hideMark/>
+          </w:tcPr>
+          <w:p>
+            <w:pPr>
+              <w:rPr>
+                <w:rFonts w:ascii="Calibri" w:eastAsia="Times New Roman" w:hAnsi="Calibri" w:cs="Calibri"/>
+                <w:spacing w:val="0"/>
+                <w:kern w:val="0"/>
+                <w:szCs w:val="22"/>
+                <w:lang w:eastAsia="zh-CN"/>
+              </w:rPr>
+            </w:pPr>
+          </w:p>
+        </w:tc>
+      </w:tr>
+      <w:tr>
+        <w:trPr>
+          <w:trHeight w:val="288"/>
+        </w:trPr>
+        <w:tc>
+          <w:tcPr>
+            <w:tcW w:w="2500" w:type="dxa"/>
+            <w:tcBorders>
+              <w:top w:val="nil"/>
+              <w:left w:val="single" w:sz="4" w:space="0" w:color="auto"/>
+              <w:bottom w:val="single" w:sz="4" w:space="0" w:color="auto"/>
+              <w:right w:val="single" w:sz="4" w:space="0" w:color="auto"/>
+            </w:tcBorders>
+            <w:shd w:val="clear" w:color="auto" w:fill="auto"/>
+            <w:noWrap/>
+            <w:vAlign w:val="bottom"/>
+            <w:hideMark/>
+          </w:tcPr>
+          <w:p>
+            <w:pPr>
+              <w:rPr>
+                <w:rFonts w:ascii="Calibri" w:eastAsia="Times New Roman" w:hAnsi="Calibri" w:cs="Calibri"/>
+                <w:spacing w:val="0"/>
+                <w:kern w:val="0"/>
+                <w:szCs w:val="22"/>
+                <w:lang w:val="en-MU" w:eastAsia="zh-CN"/>
+              </w:rPr>
+            </w:pPr>
+            <w:r>
+              <w:rPr>
+                <w:rFonts w:ascii="Calibri" w:eastAsia="Times New Roman" w:hAnsi="Calibri" w:cs="Calibri"/>
+                <w:spacing w:val="0"/>
+                <w:kern w:val="0"/>
+                <w:szCs w:val="22"/>
+                <w:lang w:val="en-MU" w:eastAsia="zh-CN"/>
+              </w:rPr>
+              <w:t>Andy How Hok Hium</w:t>
+            </w:r>
+          </w:p>
+        </w:tc>
+        <w:tc>
+          <w:tcPr>
+            <w:tcW w:w="2080" w:type="dxa"/>
+            <w:tcBorders>
+              <w:top w:val="nil"/>
+              <w:left w:val="nil"/>
+              <w:bottom w:val="single" w:sz="4" w:space="0" w:color="auto"/>
+              <w:right w:val="single" w:sz="4" w:space="0" w:color="auto"/>
+            </w:tcBorders>
+            <w:shd w:val="clear" w:color="auto" w:fill="auto"/>
+            <w:noWrap/>
+            <w:vAlign w:val="bottom"/>
+            <w:hideMark/>
+          </w:tcPr>
+          <w:p>
+            <w:pPr>
+              <w:rPr>
+                <w:rFonts w:ascii="Calibri" w:eastAsia="Times New Roman" w:hAnsi="Calibri" w:cs="Calibri"/>
+                <w:spacing w:val="0"/>
+                <w:kern w:val="0"/>
+                <w:szCs w:val="22"/>
+                <w:lang w:val="en-MU" w:eastAsia="zh-CN"/>
+              </w:rPr>
+            </w:pPr>
+            <w:r>
+              <w:rPr>
+                <w:rFonts w:ascii="Calibri" w:eastAsia="Times New Roman" w:hAnsi="Calibri" w:cs="Calibri"/>
+                <w:spacing w:val="0"/>
+                <w:kern w:val="0"/>
+                <w:szCs w:val="22"/>
+                <w:lang w:val="en-MU" w:eastAsia="zh-CN"/>
+              </w:rPr>
+              <w:t> </w:t>
+            </w:r>
+          </w:p>
+        </w:tc>
+      </w:tr>
+      <w:tr>
+        <w:trPr>
+          <w:trHeight w:val="288"/>
+        </w:trPr>
+        <w:tc>
+          <w:tcPr>
+            <w:tcW w:w="2500" w:type="dxa"/>
+            <w:tcBorders>
+              <w:top w:val="nil"/>
+              <w:left w:val="single" w:sz="4" w:space="0" w:color="auto"/>
+              <w:bottom w:val="single" w:sz="4" w:space="0" w:color="auto"/>
+              <w:right w:val="single" w:sz="4" w:space="0" w:color="auto"/>
+            </w:tcBorders>
+            <w:shd w:val="clear" w:color="auto" w:fill="auto"/>
+            <w:noWrap/>
+            <w:vAlign w:val="bottom"/>
+            <w:hideMark/>
+          </w:tcPr>
+          <w:p>
+            <w:pPr>
+              <w:rPr>
+                <w:rFonts w:ascii="Calibri" w:eastAsia="Times New Roman" w:hAnsi="Calibri" w:cs="Calibri"/>
+                <w:spacing w:val="0"/>
+                <w:kern w:val="0"/>
+                <w:szCs w:val="22"/>
+                <w:lang w:val="en-MU" w:eastAsia="zh-CN"/>
+              </w:rPr>
+            </w:pPr>
+            <w:proofErr w:type="spellStart"/>
+            <w:r>
+              <w:rPr>
+                <w:rFonts w:ascii="Calibri" w:eastAsia="Times New Roman" w:hAnsi="Calibri" w:cs="Calibri"/>
+                <w:spacing w:val="0"/>
+                <w:kern w:val="0"/>
+                <w:szCs w:val="22"/>
+                <w:lang w:val="en-MU" w:eastAsia="zh-CN"/>
+              </w:rPr>
+              <w:t>Chenliwei</w:t>
+            </w:r>
+            <w:proofErr w:type="spellEnd"/>
+            <w:r>
+              <w:rPr>
+                <w:rFonts w:ascii="Calibri" w:eastAsia="Times New Roman" w:hAnsi="Calibri" w:cs="Calibri"/>
+                <w:spacing w:val="0"/>
+                <w:kern w:val="0"/>
+                <w:szCs w:val="22"/>
+                <w:lang w:val="en-MU" w:eastAsia="zh-CN"/>
+              </w:rPr>
+              <w:t xml:space="preserve"> Zhou</w:t>
+            </w:r>
+          </w:p>
+        </w:tc>
+        <w:tc>
+          <w:tcPr>
+            <w:tcW w:w="2080" w:type="dxa"/>
+            <w:tcBorders>
+              <w:top w:val="nil"/>
+              <w:left w:val="nil"/>
+              <w:bottom w:val="single" w:sz="4" w:space="0" w:color="auto"/>
+              <w:right w:val="single" w:sz="4" w:space="0" w:color="auto"/>
+            </w:tcBorders>
+            <w:shd w:val="clear" w:color="auto" w:fill="auto"/>
+            <w:noWrap/>
+            <w:vAlign w:val="bottom"/>
+            <w:hideMark/>
+          </w:tcPr>
+          <w:p>
+            <w:pPr>
+              <w:rPr>
+                <w:rFonts w:ascii="Calibri" w:eastAsia="Times New Roman" w:hAnsi="Calibri" w:cs="Calibri"/>
+                <w:spacing w:val="0"/>
+                <w:kern w:val="0"/>
+                <w:szCs w:val="22"/>
+                <w:lang w:val="en-MU" w:eastAsia="zh-CN"/>
+              </w:rPr>
+            </w:pPr>
+            <w:r>
+              <w:rPr>
+                <w:rFonts w:ascii="Calibri" w:eastAsia="Times New Roman" w:hAnsi="Calibri" w:cs="Calibri"/>
+                <w:spacing w:val="0"/>
+                <w:kern w:val="0"/>
+                <w:szCs w:val="22"/>
+                <w:lang w:val="en-MU" w:eastAsia="zh-CN"/>
+              </w:rPr>
+              <w:t> </w:t>
+            </w:r>
+          </w:p>
+        </w:tc>
+      </w:tr>
+      <w:tr>
+        <w:trPr>
+          <w:trHeight w:val="288"/>
+        </w:trPr>
+        <w:tc>
+          <w:tcPr>
+            <w:tcW w:w="2500" w:type="dxa"/>
+            <w:tcBorders>
+              <w:top w:val="nil"/>
+              <w:left w:val="single" w:sz="4" w:space="0" w:color="auto"/>
+              <w:bottom w:val="single" w:sz="4" w:space="0" w:color="auto"/>
+              <w:right w:val="single" w:sz="4" w:space="0" w:color="auto"/>
+            </w:tcBorders>
+            <w:shd w:val="clear" w:color="auto" w:fill="auto"/>
+            <w:noWrap/>
+            <w:vAlign w:val="bottom"/>
+            <w:hideMark/>
+          </w:tcPr>
+          <w:p>
+            <w:pPr>
+              <w:rPr>
+                <w:rFonts w:ascii="Calibri" w:eastAsia="Times New Roman" w:hAnsi="Calibri" w:cs="Calibri"/>
+                <w:spacing w:val="0"/>
+                <w:kern w:val="0"/>
+                <w:szCs w:val="22"/>
+                <w:lang w:val="en-MU" w:eastAsia="zh-CN"/>
+              </w:rPr>
+            </w:pPr>
+            <w:proofErr w:type="spellStart"/>
+            <w:r>
+              <w:rPr>
+                <w:rFonts w:ascii="Calibri" w:eastAsia="Times New Roman" w:hAnsi="Calibri" w:cs="Calibri"/>
+                <w:spacing w:val="0"/>
+                <w:kern w:val="0"/>
+                <w:szCs w:val="22"/>
+                <w:lang w:val="en-MU" w:eastAsia="zh-CN"/>
+              </w:rPr>
+              <w:t>Javisen</w:t>
+            </w:r>
+            <w:proofErr w:type="spellEnd"/>
+            <w:r>
+              <w:rPr>
+                <w:rFonts w:ascii="Calibri" w:eastAsia="Times New Roman" w:hAnsi="Calibri" w:cs="Calibri"/>
+                <w:spacing w:val="0"/>
+                <w:kern w:val="0"/>
+                <w:szCs w:val="22"/>
+                <w:lang w:val="en-MU" w:eastAsia="zh-CN"/>
+              </w:rPr>
+              <w:t xml:space="preserve"> </w:t>
+            </w:r>
+            <w:proofErr w:type="spellStart"/>
+            <w:r>
+              <w:rPr>
+                <w:rFonts w:ascii="Calibri" w:eastAsia="Times New Roman" w:hAnsi="Calibri" w:cs="Calibri"/>
+                <w:spacing w:val="0"/>
+                <w:kern w:val="0"/>
+                <w:szCs w:val="22"/>
+                <w:lang w:val="en-MU" w:eastAsia="zh-CN"/>
+              </w:rPr>
+              <w:t>Katherasa</w:t>
+            </w:r>
+            <w:proofErr w:type="spellEnd"/>
+            <w:r>
+              <w:rPr>
+                <w:rFonts w:ascii="Calibri" w:eastAsia="Times New Roman" w:hAnsi="Calibri" w:cs="Calibri"/>
+                <w:spacing w:val="0"/>
+                <w:kern w:val="0"/>
+                <w:szCs w:val="22"/>
+                <w:lang w:val="en-MU" w:eastAsia="zh-CN"/>
+              </w:rPr>
+              <w:t xml:space="preserve"> Pillay</w:t>
+            </w:r>
+          </w:p>
+        </w:tc>
+        <w:tc>
+          <w:tcPr>
+            <w:tcW w:w="2080" w:type="dxa"/>
+            <w:tcBorders>
+              <w:top w:val="nil"/>
+              <w:left w:val="nil"/>
+              <w:bottom w:val="single" w:sz="4" w:space="0" w:color="auto"/>
+              <w:right w:val="single" w:sz="4" w:space="0" w:color="auto"/>
+            </w:tcBorders>
+            <w:shd w:val="clear" w:color="auto" w:fill="auto"/>
+            <w:noWrap/>
+            <w:vAlign w:val="bottom"/>
+            <w:hideMark/>
+          </w:tcPr>
+          <w:p>
+            <w:pPr>
+              <w:rPr>
+                <w:rFonts w:ascii="Calibri" w:eastAsia="Times New Roman" w:hAnsi="Calibri" w:cs="Calibri"/>
+                <w:spacing w:val="0"/>
+                <w:kern w:val="0"/>
+                <w:szCs w:val="22"/>
+                <w:lang w:val="en-MU" w:eastAsia="zh-CN"/>
+              </w:rPr>
+            </w:pPr>
+            <w:r>
+              <w:rPr>
+                <w:rFonts w:ascii="Calibri" w:eastAsia="Times New Roman" w:hAnsi="Calibri" w:cs="Calibri"/>
+                <w:spacing w:val="0"/>
+                <w:kern w:val="0"/>
+                <w:szCs w:val="22"/>
+                <w:lang w:val="en-MU" w:eastAsia="zh-CN"/>
+              </w:rPr>
+              <w:t> </w:t>
+            </w:r>
+          </w:p>
+        </w:tc>
+      </w:tr>
+      <w:tr>
+        <w:trPr>
+          <w:trHeight w:val="288"/>
+        </w:trPr>
+        <w:tc>
+          <w:tcPr>
+            <w:tcW w:w="2500" w:type="dxa"/>
+            <w:tcBorders>
+              <w:top w:val="nil"/>
+              <w:left w:val="single" w:sz="4" w:space="0" w:color="auto"/>
+              <w:bottom w:val="single" w:sz="4" w:space="0" w:color="auto"/>
+              <w:right w:val="single" w:sz="4" w:space="0" w:color="auto"/>
+            </w:tcBorders>
+            <w:shd w:val="clear" w:color="auto" w:fill="auto"/>
+            <w:noWrap/>
+            <w:vAlign w:val="bottom"/>
+            <w:hideMark/>
+          </w:tcPr>
+          <w:p>
+            <w:pPr>
+              <w:rPr>
+                <w:rFonts w:ascii="Calibri" w:eastAsia="Times New Roman" w:hAnsi="Calibri" w:cs="Calibri"/>
+                <w:spacing w:val="0"/>
+                <w:kern w:val="0"/>
+                <w:szCs w:val="22"/>
+                <w:lang w:val="en-MU" w:eastAsia="zh-CN"/>
+              </w:rPr>
+            </w:pPr>
+            <w:proofErr w:type="spellStart"/>
+            <w:r>
+              <w:rPr>
+                <w:rFonts w:ascii="Calibri" w:eastAsia="Times New Roman" w:hAnsi="Calibri" w:cs="Calibri"/>
+                <w:spacing w:val="0"/>
+                <w:kern w:val="0"/>
+                <w:szCs w:val="22"/>
+                <w:lang w:val="en-MU" w:eastAsia="zh-CN"/>
+              </w:rPr>
+              <w:t>Penghao</w:t>
+            </w:r>
+            <w:proofErr w:type="spellEnd"/>
+            <w:r>
+              <w:rPr>
+                <w:rFonts w:ascii="Calibri" w:eastAsia="Times New Roman" w:hAnsi="Calibri" w:cs="Calibri"/>
+                <w:spacing w:val="0"/>
+                <w:kern w:val="0"/>
+                <w:szCs w:val="22"/>
+                <w:lang w:val="en-MU" w:eastAsia="zh-CN"/>
+              </w:rPr>
+              <w:t xml:space="preserve"> Yuan</w:t>
+            </w:r>
+          </w:p>
+        </w:tc>
+        <w:tc>
+          <w:tcPr>
+            <w:tcW w:w="2080" w:type="dxa"/>
+            <w:tcBorders>
+              <w:top w:val="nil"/>
+              <w:left w:val="nil"/>
+              <w:bottom w:val="single" w:sz="4" w:space="0" w:color="auto"/>
+              <w:right w:val="single" w:sz="4" w:space="0" w:color="auto"/>
+            </w:tcBorders>
+            <w:shd w:val="clear" w:color="auto" w:fill="auto"/>
+            <w:noWrap/>
+            <w:vAlign w:val="bottom"/>
+            <w:hideMark/>
+          </w:tcPr>
+          <w:p>
+            <w:pPr>
+              <w:rPr>
+                <w:rFonts w:ascii="Calibri" w:eastAsia="Times New Roman" w:hAnsi="Calibri" w:cs="Calibri"/>
+                <w:spacing w:val="0"/>
+                <w:kern w:val="0"/>
+                <w:szCs w:val="22"/>
+                <w:lang w:val="en-MU" w:eastAsia="zh-CN"/>
+              </w:rPr>
+            </w:pPr>
+            <w:r>
+              <w:rPr>
+                <w:rFonts w:ascii="Calibri" w:eastAsia="Times New Roman" w:hAnsi="Calibri" w:cs="Calibri"/>
+                <w:spacing w:val="0"/>
+                <w:kern w:val="0"/>
+                <w:szCs w:val="22"/>
+                <w:lang w:val="en-MU" w:eastAsia="zh-CN"/>
+              </w:rPr>
+              <w:t> </w:t>
+            </w:r>
+          </w:p>
+        </w:tc>
+      </w:tr>
+    </w:tbl>
+    <w:p>
+      <w:pPr>
+        <w:rPr>
+          <w:lang w:val="fr-CA" w:eastAsia="en-US"/>
+        </w:rPr>
+      </w:pPr>
+    </w:p>
+    <w:tbl>
+      <w:tblPr>
+        <w:tblW w:w="4580" w:type="dxa"/>
+        <w:tblLook w:val="04A0" w:firstRow="1" w:lastRow="0" w:firstColumn="1" w:lastColumn="0" w:noHBand="0" w:noVBand="1"/>
+      </w:tblPr>
+      <w:tblGrid>
+        <w:gridCol w:w="2500"/>
+        <w:gridCol w:w="2080"/>
+      </w:tblGrid>
+      <w:tr>
+        <w:trPr>
+          <w:trHeight w:val="288"/>
+        </w:trPr>
+        <w:tc>
+          <w:tcPr>
+            <w:tcW w:w="2500" w:type="dxa"/>
+            <w:tcBorders>
+              <w:top w:val="single" w:sz="4" w:space="0" w:color="auto"/>
+              <w:left w:val="single" w:sz="4" w:space="0" w:color="auto"/>
+              <w:bottom w:val="single" w:sz="4" w:space="0" w:color="auto"/>
+              <w:right w:val="single" w:sz="4" w:space="0" w:color="auto"/>
+            </w:tcBorders>
+            <w:shd w:val="clear" w:color="auto" w:fill="auto"/>
+            <w:noWrap/>
+            <w:vAlign w:val="bottom"/>
+            <w:hideMark/>
+          </w:tcPr>
+          <w:p>
+            <w:pPr>
+              <w:rPr>
+                <w:rFonts w:ascii="Calibri" w:eastAsia="Times New Roman" w:hAnsi="Calibri" w:cs="Calibri"/>
+                <w:spacing w:val="0"/>
+                <w:kern w:val="0"/>
+                <w:szCs w:val="22"/>
+                <w:lang w:eastAsia="zh-CN"/>
+              </w:rPr>
+            </w:pPr>
+            <w:proofErr w:type="spellStart"/>
+            <w:r>
+              <w:rPr>
+                <w:rFonts w:ascii="Calibri" w:eastAsia="Times New Roman" w:hAnsi="Calibri" w:cs="Calibri"/>
+                <w:spacing w:val="0"/>
+                <w:kern w:val="0"/>
+                <w:szCs w:val="22"/>
+                <w:lang w:val="en-MU" w:eastAsia="zh-CN"/>
+              </w:rPr>
+              <w:t>Livrable</w:t>
+            </w:r>
+            <w:proofErr w:type="spellEnd"/>
+            <w:r>
+              <w:rPr>
+                <w:rFonts w:ascii="Calibri" w:eastAsia="Times New Roman" w:hAnsi="Calibri" w:cs="Calibri"/>
+                <w:spacing w:val="0"/>
+                <w:kern w:val="0"/>
+                <w:szCs w:val="22"/>
+                <w:lang w:val="en-MU" w:eastAsia="zh-CN"/>
+              </w:rPr>
+              <w:t xml:space="preserve"> </w:t>
+            </w:r>
+            <w:r>
+              <w:rPr>
+                <w:rFonts w:ascii="Calibri" w:eastAsia="Times New Roman" w:hAnsi="Calibri" w:cs="Calibri"/>
+                <w:spacing w:val="0"/>
+                <w:kern w:val="0"/>
+                <w:szCs w:val="22"/>
+                <w:lang w:eastAsia="zh-CN"/>
+              </w:rPr>
+              <w:t>2</w:t>
+            </w:r>
+          </w:p>
+        </w:tc>
+        <w:tc>
+          <w:tcPr>
+            <w:tcW w:w="2080" w:type="dxa"/>
+            <w:tcBorders>
+              <w:top w:val="single" w:sz="4" w:space="0" w:color="auto"/>
+              <w:left w:val="nil"/>
+              <w:bottom w:val="single" w:sz="4" w:space="0" w:color="auto"/>
+              <w:right w:val="single" w:sz="4" w:space="0" w:color="auto"/>
+            </w:tcBorders>
+            <w:shd w:val="clear" w:color="auto" w:fill="auto"/>
+            <w:noWrap/>
+            <w:vAlign w:val="bottom"/>
+            <w:hideMark/>
+          </w:tcPr>
+          <w:p>
+            <w:pPr>
+              <w:rPr>
+                <w:rFonts w:ascii="Calibri" w:eastAsia="Times New Roman" w:hAnsi="Calibri" w:cs="Calibri"/>
+                <w:spacing w:val="0"/>
+                <w:kern w:val="0"/>
+                <w:szCs w:val="22"/>
+                <w:lang w:val="en-MU" w:eastAsia="zh-CN"/>
+              </w:rPr>
+            </w:pPr>
+            <w:r>
+              <w:rPr>
+                <w:rFonts w:ascii="Calibri" w:eastAsia="Times New Roman" w:hAnsi="Calibri" w:cs="Calibri"/>
+                <w:spacing w:val="0"/>
+                <w:kern w:val="0"/>
+                <w:szCs w:val="22"/>
+                <w:lang w:val="en-MU" w:eastAsia="zh-CN"/>
+              </w:rPr>
+              <w:t> </w:t>
+            </w:r>
+          </w:p>
+        </w:tc>
+      </w:tr>
+      <w:tr>
+        <w:trPr>
+          <w:trHeight w:val="288"/>
+        </w:trPr>
+        <w:tc>
+          <w:tcPr>
+            <w:tcW w:w="2500" w:type="dxa"/>
+            <w:tcBorders>
+              <w:top w:val="nil"/>
+              <w:left w:val="single" w:sz="4" w:space="0" w:color="auto"/>
+              <w:bottom w:val="single" w:sz="4" w:space="0" w:color="auto"/>
+              <w:right w:val="single" w:sz="4" w:space="0" w:color="auto"/>
+            </w:tcBorders>
+            <w:shd w:val="clear" w:color="auto" w:fill="auto"/>
+            <w:noWrap/>
+            <w:vAlign w:val="bottom"/>
+            <w:hideMark/>
+          </w:tcPr>
+          <w:p>
+            <w:pPr>
+              <w:rPr>
+                <w:rFonts w:ascii="Calibri" w:eastAsia="Times New Roman" w:hAnsi="Calibri" w:cs="Calibri"/>
+                <w:spacing w:val="0"/>
+                <w:kern w:val="0"/>
+                <w:szCs w:val="22"/>
+                <w:lang w:val="en-MU" w:eastAsia="zh-CN"/>
+              </w:rPr>
+            </w:pPr>
+            <w:r>
+              <w:rPr>
+                <w:rFonts w:ascii="Calibri" w:eastAsia="Times New Roman" w:hAnsi="Calibri" w:cs="Calibri"/>
+                <w:spacing w:val="0"/>
+                <w:kern w:val="0"/>
+                <w:szCs w:val="22"/>
+                <w:lang w:val="en-MU" w:eastAsia="zh-CN"/>
+              </w:rPr>
+              <w:t>Nom</w:t>
+            </w:r>
+          </w:p>
+        </w:tc>
+        <w:tc>
+          <w:tcPr>
+            <w:tcW w:w="2080" w:type="dxa"/>
+            <w:tcBorders>
+              <w:top w:val="nil"/>
+              <w:left w:val="nil"/>
+              <w:bottom w:val="single" w:sz="4" w:space="0" w:color="auto"/>
+              <w:right w:val="single" w:sz="4" w:space="0" w:color="auto"/>
+            </w:tcBorders>
+            <w:shd w:val="clear" w:color="auto" w:fill="auto"/>
+            <w:noWrap/>
+            <w:vAlign w:val="bottom"/>
+            <w:hideMark/>
+          </w:tcPr>
+          <w:p>
+            <w:pPr>
+              <w:rPr>
+                <w:rFonts w:ascii="Calibri" w:eastAsia="Times New Roman" w:hAnsi="Calibri" w:cs="Calibri"/>
+                <w:spacing w:val="0"/>
+                <w:kern w:val="0"/>
+                <w:szCs w:val="22"/>
+                <w:lang w:val="en-MU" w:eastAsia="zh-CN"/>
+              </w:rPr>
+            </w:pPr>
+            <w:r>
+              <w:rPr>
+                <w:rFonts w:ascii="Calibri" w:eastAsia="Times New Roman" w:hAnsi="Calibri" w:cs="Calibri"/>
+                <w:spacing w:val="0"/>
+                <w:kern w:val="0"/>
+                <w:szCs w:val="22"/>
+                <w:lang w:val="en-MU" w:eastAsia="zh-CN"/>
+              </w:rPr>
+              <w:t>contribution</w:t>
+            </w:r>
+          </w:p>
+        </w:tc>
+      </w:tr>
+      <w:tr>
+        <w:trPr>
+          <w:trHeight w:val="288"/>
+        </w:trPr>
+        <w:tc>
+          <w:tcPr>
+            <w:tcW w:w="2500" w:type="dxa"/>
+            <w:tcBorders>
+              <w:top w:val="nil"/>
+              <w:left w:val="single" w:sz="4" w:space="0" w:color="auto"/>
+              <w:bottom w:val="single" w:sz="4" w:space="0" w:color="auto"/>
+              <w:right w:val="single" w:sz="4" w:space="0" w:color="auto"/>
+            </w:tcBorders>
+            <w:shd w:val="clear" w:color="auto" w:fill="auto"/>
+            <w:noWrap/>
+            <w:vAlign w:val="bottom"/>
+            <w:hideMark/>
+          </w:tcPr>
+          <w:p>
+            <w:pPr>
+              <w:rPr>
+                <w:rFonts w:ascii="Calibri" w:eastAsia="Times New Roman" w:hAnsi="Calibri" w:cs="Calibri"/>
+                <w:spacing w:val="0"/>
+                <w:kern w:val="0"/>
+                <w:szCs w:val="22"/>
+                <w:lang w:val="en-MU" w:eastAsia="zh-CN"/>
+              </w:rPr>
+            </w:pPr>
+            <w:r>
+              <w:rPr>
+                <w:rFonts w:ascii="Calibri" w:eastAsia="Times New Roman" w:hAnsi="Calibri" w:cs="Calibri"/>
+                <w:spacing w:val="0"/>
+                <w:kern w:val="0"/>
+                <w:szCs w:val="22"/>
+                <w:lang w:val="en-MU" w:eastAsia="zh-CN"/>
+              </w:rPr>
+              <w:t>William Mallette</w:t>
+            </w:r>
+          </w:p>
+        </w:tc>
+        <w:tc>
+          <w:tcPr>
+            <w:tcW w:w="2080" w:type="dxa"/>
+            <w:tcBorders>
+              <w:top w:val="nil"/>
+              <w:left w:val="nil"/>
+              <w:bottom w:val="single" w:sz="4" w:space="0" w:color="auto"/>
+              <w:right w:val="single" w:sz="4" w:space="0" w:color="auto"/>
+            </w:tcBorders>
+            <w:shd w:val="clear" w:color="auto" w:fill="auto"/>
+            <w:noWrap/>
+            <w:vAlign w:val="bottom"/>
+            <w:hideMark/>
+          </w:tcPr>
+          <w:p>
+            <w:pPr>
+              <w:rPr>
+                <w:rFonts w:ascii="Calibri" w:eastAsia="Times New Roman" w:hAnsi="Calibri" w:cs="Calibri"/>
+                <w:spacing w:val="0"/>
+                <w:kern w:val="0"/>
+                <w:szCs w:val="22"/>
+                <w:lang w:val="en-MU" w:eastAsia="zh-CN"/>
+              </w:rPr>
+            </w:pPr>
+            <w:r>
+              <w:rPr>
+                <w:rFonts w:ascii="Calibri" w:eastAsia="Times New Roman" w:hAnsi="Calibri" w:cs="Calibri"/>
+                <w:spacing w:val="0"/>
+                <w:kern w:val="0"/>
+                <w:szCs w:val="22"/>
+                <w:lang w:val="en-MU" w:eastAsia="zh-CN"/>
+              </w:rPr>
+              <w:t> </w:t>
+            </w:r>
+          </w:p>
+        </w:tc>
+      </w:tr>
+      <w:tr>
+        <w:trPr>
+          <w:trHeight w:val="288"/>
+        </w:trPr>
+        <w:tc>
+          <w:tcPr>
+            <w:tcW w:w="2500" w:type="dxa"/>
+            <w:tcBorders>
+              <w:top w:val="nil"/>
+              <w:left w:val="single" w:sz="4" w:space="0" w:color="auto"/>
+              <w:bottom w:val="single" w:sz="4" w:space="0" w:color="auto"/>
+              <w:right w:val="single" w:sz="4" w:space="0" w:color="auto"/>
+            </w:tcBorders>
+            <w:shd w:val="clear" w:color="auto" w:fill="auto"/>
+            <w:noWrap/>
+            <w:vAlign w:val="bottom"/>
+            <w:hideMark/>
+          </w:tcPr>
+          <w:p>
+            <w:pPr>
+              <w:rPr>
+                <w:rFonts w:ascii="Calibri" w:eastAsia="Times New Roman" w:hAnsi="Calibri" w:cs="Calibri"/>
+                <w:spacing w:val="0"/>
+                <w:kern w:val="0"/>
+                <w:szCs w:val="22"/>
+                <w:lang w:val="en-MU" w:eastAsia="zh-CN"/>
+              </w:rPr>
+            </w:pPr>
+            <w:r>
+              <w:rPr>
+                <w:rFonts w:ascii="Calibri" w:eastAsia="Times New Roman" w:hAnsi="Calibri" w:cs="Calibri"/>
+                <w:spacing w:val="0"/>
+                <w:kern w:val="0"/>
+                <w:szCs w:val="22"/>
+                <w:lang w:val="en-MU" w:eastAsia="zh-CN"/>
+              </w:rPr>
+              <w:t>Andy How Hok Hium</w:t>
+            </w:r>
+          </w:p>
+        </w:tc>
+        <w:tc>
+          <w:tcPr>
+            <w:tcW w:w="2080" w:type="dxa"/>
+            <w:tcBorders>
+              <w:top w:val="nil"/>
+              <w:left w:val="nil"/>
+              <w:bottom w:val="single" w:sz="4" w:space="0" w:color="auto"/>
+              <w:right w:val="single" w:sz="4" w:space="0" w:color="auto"/>
+            </w:tcBorders>
+            <w:shd w:val="clear" w:color="auto" w:fill="auto"/>
+            <w:noWrap/>
+            <w:vAlign w:val="bottom"/>
+            <w:hideMark/>
+          </w:tcPr>
+          <w:p>
+            <w:pPr>
+              <w:rPr>
+                <w:rFonts w:ascii="Calibri" w:eastAsia="Times New Roman" w:hAnsi="Calibri" w:cs="Calibri"/>
+                <w:spacing w:val="0"/>
+                <w:kern w:val="0"/>
+                <w:szCs w:val="22"/>
+                <w:lang w:val="en-MU" w:eastAsia="zh-CN"/>
+              </w:rPr>
+            </w:pPr>
+            <w:r>
+              <w:rPr>
+                <w:rFonts w:ascii="Calibri" w:eastAsia="Times New Roman" w:hAnsi="Calibri" w:cs="Calibri"/>
+                <w:spacing w:val="0"/>
+                <w:kern w:val="0"/>
+                <w:szCs w:val="22"/>
+                <w:lang w:val="en-MU" w:eastAsia="zh-CN"/>
+              </w:rPr>
+              <w:t> </w:t>
+            </w:r>
+          </w:p>
+        </w:tc>
+      </w:tr>
+      <w:tr>
+        <w:trPr>
+          <w:trHeight w:val="288"/>
+        </w:trPr>
+        <w:tc>
+          <w:tcPr>
+            <w:tcW w:w="2500" w:type="dxa"/>
+            <w:tcBorders>
+              <w:top w:val="nil"/>
+              <w:left w:val="single" w:sz="4" w:space="0" w:color="auto"/>
+              <w:bottom w:val="single" w:sz="4" w:space="0" w:color="auto"/>
+              <w:right w:val="single" w:sz="4" w:space="0" w:color="auto"/>
+            </w:tcBorders>
+            <w:shd w:val="clear" w:color="auto" w:fill="auto"/>
+            <w:noWrap/>
+            <w:vAlign w:val="bottom"/>
+            <w:hideMark/>
+          </w:tcPr>
+          <w:p>
+            <w:pPr>
+              <w:rPr>
+                <w:rFonts w:ascii="Calibri" w:eastAsia="Times New Roman" w:hAnsi="Calibri" w:cs="Calibri"/>
+                <w:spacing w:val="0"/>
+                <w:kern w:val="0"/>
+                <w:szCs w:val="22"/>
+                <w:lang w:val="en-MU" w:eastAsia="zh-CN"/>
+              </w:rPr>
+            </w:pPr>
+            <w:proofErr w:type="spellStart"/>
+            <w:r>
+              <w:rPr>
+                <w:rFonts w:ascii="Calibri" w:eastAsia="Times New Roman" w:hAnsi="Calibri" w:cs="Calibri"/>
+                <w:spacing w:val="0"/>
+                <w:kern w:val="0"/>
+                <w:szCs w:val="22"/>
+                <w:lang w:val="en-MU" w:eastAsia="zh-CN"/>
+              </w:rPr>
+              <w:t>Chenliwei</w:t>
+            </w:r>
+            <w:proofErr w:type="spellEnd"/>
+            <w:r>
+              <w:rPr>
+                <w:rFonts w:ascii="Calibri" w:eastAsia="Times New Roman" w:hAnsi="Calibri" w:cs="Calibri"/>
+                <w:spacing w:val="0"/>
+                <w:kern w:val="0"/>
+                <w:szCs w:val="22"/>
+                <w:lang w:val="en-MU" w:eastAsia="zh-CN"/>
+              </w:rPr>
+              <w:t xml:space="preserve"> Zhou</w:t>
+            </w:r>
+          </w:p>
+        </w:tc>
+        <w:tc>
+          <w:tcPr>
+            <w:tcW w:w="2080" w:type="dxa"/>
+            <w:tcBorders>
+              <w:top w:val="nil"/>
+              <w:left w:val="nil"/>
+              <w:bottom w:val="single" w:sz="4" w:space="0" w:color="auto"/>
+              <w:right w:val="single" w:sz="4" w:space="0" w:color="auto"/>
+            </w:tcBorders>
+            <w:shd w:val="clear" w:color="auto" w:fill="auto"/>
+            <w:noWrap/>
+            <w:vAlign w:val="bottom"/>
+            <w:hideMark/>
+          </w:tcPr>
+          <w:p>
+            <w:pPr>
+              <w:rPr>
+                <w:rFonts w:ascii="Calibri" w:eastAsia="Times New Roman" w:hAnsi="Calibri" w:cs="Calibri"/>
+                <w:spacing w:val="0"/>
+                <w:kern w:val="0"/>
+                <w:szCs w:val="22"/>
+                <w:lang w:val="en-MU" w:eastAsia="zh-CN"/>
+              </w:rPr>
+            </w:pPr>
+            <w:r>
+              <w:rPr>
+                <w:rFonts w:ascii="Calibri" w:eastAsia="Times New Roman" w:hAnsi="Calibri" w:cs="Calibri"/>
+                <w:spacing w:val="0"/>
+                <w:kern w:val="0"/>
+                <w:szCs w:val="22"/>
+                <w:lang w:val="en-MU" w:eastAsia="zh-CN"/>
+              </w:rPr>
+              <w:t> </w:t>
+            </w:r>
+          </w:p>
+        </w:tc>
+      </w:tr>
+      <w:tr>
+        <w:trPr>
+          <w:trHeight w:val="288"/>
+        </w:trPr>
+        <w:tc>
+          <w:tcPr>
+            <w:tcW w:w="2500" w:type="dxa"/>
+            <w:tcBorders>
+              <w:top w:val="nil"/>
+              <w:left w:val="single" w:sz="4" w:space="0" w:color="auto"/>
+              <w:bottom w:val="single" w:sz="4" w:space="0" w:color="auto"/>
+              <w:right w:val="single" w:sz="4" w:space="0" w:color="auto"/>
+            </w:tcBorders>
+            <w:shd w:val="clear" w:color="auto" w:fill="auto"/>
+            <w:noWrap/>
+            <w:vAlign w:val="bottom"/>
+            <w:hideMark/>
+          </w:tcPr>
+          <w:p>
+            <w:pPr>
+              <w:rPr>
+                <w:rFonts w:ascii="Calibri" w:eastAsia="Times New Roman" w:hAnsi="Calibri" w:cs="Calibri"/>
+                <w:spacing w:val="0"/>
+                <w:kern w:val="0"/>
+                <w:szCs w:val="22"/>
+                <w:lang w:val="en-MU" w:eastAsia="zh-CN"/>
+              </w:rPr>
+            </w:pPr>
+            <w:proofErr w:type="spellStart"/>
+            <w:r>
+              <w:rPr>
+                <w:rFonts w:ascii="Calibri" w:eastAsia="Times New Roman" w:hAnsi="Calibri" w:cs="Calibri"/>
+                <w:spacing w:val="0"/>
+                <w:kern w:val="0"/>
+                <w:szCs w:val="22"/>
+                <w:lang w:val="en-MU" w:eastAsia="zh-CN"/>
+              </w:rPr>
+              <w:t>Javisen</w:t>
+            </w:r>
+            <w:proofErr w:type="spellEnd"/>
+            <w:r>
+              <w:rPr>
+                <w:rFonts w:ascii="Calibri" w:eastAsia="Times New Roman" w:hAnsi="Calibri" w:cs="Calibri"/>
+                <w:spacing w:val="0"/>
+                <w:kern w:val="0"/>
+                <w:szCs w:val="22"/>
+                <w:lang w:val="en-MU" w:eastAsia="zh-CN"/>
+              </w:rPr>
+              <w:t xml:space="preserve"> </w:t>
+            </w:r>
+            <w:proofErr w:type="spellStart"/>
+            <w:r>
+              <w:rPr>
+                <w:rFonts w:ascii="Calibri" w:eastAsia="Times New Roman" w:hAnsi="Calibri" w:cs="Calibri"/>
+                <w:spacing w:val="0"/>
+                <w:kern w:val="0"/>
+                <w:szCs w:val="22"/>
+                <w:lang w:val="en-MU" w:eastAsia="zh-CN"/>
+              </w:rPr>
+              <w:t>Katherasa</w:t>
+            </w:r>
+            <w:proofErr w:type="spellEnd"/>
+            <w:r>
+              <w:rPr>
+                <w:rFonts w:ascii="Calibri" w:eastAsia="Times New Roman" w:hAnsi="Calibri" w:cs="Calibri"/>
+                <w:spacing w:val="0"/>
+                <w:kern w:val="0"/>
+                <w:szCs w:val="22"/>
+                <w:lang w:val="en-MU" w:eastAsia="zh-CN"/>
+              </w:rPr>
+              <w:t xml:space="preserve"> Pillay</w:t>
+            </w:r>
+          </w:p>
+        </w:tc>
+        <w:tc>
+          <w:tcPr>
+            <w:tcW w:w="2080" w:type="dxa"/>
+            <w:tcBorders>
+              <w:top w:val="nil"/>
+              <w:left w:val="nil"/>
+              <w:bottom w:val="single" w:sz="4" w:space="0" w:color="auto"/>
+              <w:right w:val="single" w:sz="4" w:space="0" w:color="auto"/>
+            </w:tcBorders>
+            <w:shd w:val="clear" w:color="auto" w:fill="auto"/>
+            <w:noWrap/>
+            <w:vAlign w:val="bottom"/>
+            <w:hideMark/>
+          </w:tcPr>
+          <w:p>
+            <w:pPr>
+              <w:rPr>
+                <w:rFonts w:ascii="Calibri" w:eastAsia="Times New Roman" w:hAnsi="Calibri" w:cs="Calibri"/>
+                <w:spacing w:val="0"/>
+                <w:kern w:val="0"/>
+                <w:szCs w:val="22"/>
+                <w:lang w:val="en-MU" w:eastAsia="zh-CN"/>
+              </w:rPr>
+            </w:pPr>
+            <w:r>
+              <w:rPr>
+                <w:rFonts w:ascii="Calibri" w:eastAsia="Times New Roman" w:hAnsi="Calibri" w:cs="Calibri"/>
+                <w:spacing w:val="0"/>
+                <w:kern w:val="0"/>
+                <w:szCs w:val="22"/>
+                <w:lang w:val="en-MU" w:eastAsia="zh-CN"/>
+              </w:rPr>
+              <w:t> </w:t>
+            </w:r>
+          </w:p>
+        </w:tc>
+      </w:tr>
+      <w:tr>
+        <w:trPr>
+          <w:trHeight w:val="288"/>
+        </w:trPr>
+        <w:tc>
+          <w:tcPr>
+            <w:tcW w:w="2500" w:type="dxa"/>
+            <w:tcBorders>
+              <w:top w:val="nil"/>
+              <w:left w:val="single" w:sz="4" w:space="0" w:color="auto"/>
+              <w:bottom w:val="single" w:sz="4" w:space="0" w:color="auto"/>
+              <w:right w:val="single" w:sz="4" w:space="0" w:color="auto"/>
+            </w:tcBorders>
+            <w:shd w:val="clear" w:color="auto" w:fill="auto"/>
+            <w:noWrap/>
+            <w:vAlign w:val="bottom"/>
+            <w:hideMark/>
+          </w:tcPr>
+          <w:p>
+            <w:pPr>
+              <w:rPr>
+                <w:rFonts w:ascii="Calibri" w:eastAsia="Times New Roman" w:hAnsi="Calibri" w:cs="Calibri"/>
+                <w:spacing w:val="0"/>
+                <w:kern w:val="0"/>
+                <w:szCs w:val="22"/>
+                <w:lang w:val="en-MU" w:eastAsia="zh-CN"/>
+              </w:rPr>
+            </w:pPr>
+            <w:proofErr w:type="spellStart"/>
+            <w:r>
+              <w:rPr>
+                <w:rFonts w:ascii="Calibri" w:eastAsia="Times New Roman" w:hAnsi="Calibri" w:cs="Calibri"/>
+                <w:spacing w:val="0"/>
+                <w:kern w:val="0"/>
+                <w:szCs w:val="22"/>
+                <w:lang w:val="en-MU" w:eastAsia="zh-CN"/>
+              </w:rPr>
+              <w:t>Penghao</w:t>
+            </w:r>
+            <w:proofErr w:type="spellEnd"/>
+            <w:r>
+              <w:rPr>
+                <w:rFonts w:ascii="Calibri" w:eastAsia="Times New Roman" w:hAnsi="Calibri" w:cs="Calibri"/>
+                <w:spacing w:val="0"/>
+                <w:kern w:val="0"/>
+                <w:szCs w:val="22"/>
+                <w:lang w:val="en-MU" w:eastAsia="zh-CN"/>
+              </w:rPr>
+              <w:t xml:space="preserve"> Yuan</w:t>
+            </w:r>
+          </w:p>
+        </w:tc>
+        <w:tc>
+          <w:tcPr>
+            <w:tcW w:w="2080" w:type="dxa"/>
+            <w:tcBorders>
+              <w:top w:val="nil"/>
+              <w:left w:val="nil"/>
+              <w:bottom w:val="single" w:sz="4" w:space="0" w:color="auto"/>
+              <w:right w:val="single" w:sz="4" w:space="0" w:color="auto"/>
+            </w:tcBorders>
+            <w:shd w:val="clear" w:color="auto" w:fill="auto"/>
+            <w:noWrap/>
+            <w:vAlign w:val="bottom"/>
+            <w:hideMark/>
+          </w:tcPr>
+          <w:p>
+            <w:pPr>
+              <w:rPr>
+                <w:rFonts w:ascii="Calibri" w:eastAsia="Times New Roman" w:hAnsi="Calibri" w:cs="Calibri"/>
+                <w:spacing w:val="0"/>
+                <w:kern w:val="0"/>
+                <w:szCs w:val="22"/>
+                <w:lang w:val="en-MU" w:eastAsia="zh-CN"/>
+              </w:rPr>
+            </w:pPr>
+            <w:r>
+              <w:rPr>
+                <w:rFonts w:ascii="Calibri" w:eastAsia="Times New Roman" w:hAnsi="Calibri" w:cs="Calibri"/>
+                <w:spacing w:val="0"/>
+                <w:kern w:val="0"/>
+                <w:szCs w:val="22"/>
+                <w:lang w:val="en-MU" w:eastAsia="zh-CN"/>
+              </w:rPr>
+              <w:t> </w:t>
+            </w:r>
+          </w:p>
+        </w:tc>
+      </w:tr>
+    </w:tbl>
+    <w:p>
+      <w:pPr>
+        <w:rPr>
+          <w:lang w:val="fr-CA" w:eastAsia="en-US"/>
+        </w:rPr>
+      </w:pPr>
+    </w:p>
+    <w:tbl>
+      <w:tblPr>
+        <w:tblW w:w="4580" w:type="dxa"/>
+        <w:tblLook w:val="04A0" w:firstRow="1" w:lastRow="0" w:firstColumn="1" w:lastColumn="0" w:noHBand="0" w:noVBand="1"/>
+      </w:tblPr>
+      <w:tblGrid>
+        <w:gridCol w:w="2500"/>
+        <w:gridCol w:w="2080"/>
+      </w:tblGrid>
+      <w:tr>
+        <w:trPr>
+          <w:trHeight w:val="288"/>
+        </w:trPr>
+        <w:tc>
+          <w:tcPr>
+            <w:tcW w:w="2500" w:type="dxa"/>
+            <w:tcBorders>
+              <w:top w:val="single" w:sz="4" w:space="0" w:color="auto"/>
+              <w:left w:val="single" w:sz="4" w:space="0" w:color="auto"/>
+              <w:bottom w:val="single" w:sz="4" w:space="0" w:color="auto"/>
+              <w:right w:val="single" w:sz="4" w:space="0" w:color="auto"/>
+            </w:tcBorders>
+            <w:shd w:val="clear" w:color="auto" w:fill="auto"/>
+            <w:noWrap/>
+            <w:vAlign w:val="bottom"/>
+            <w:hideMark/>
+          </w:tcPr>
+          <w:p>
+            <w:pPr>
+              <w:rPr>
+                <w:rFonts w:ascii="Calibri" w:eastAsia="Times New Roman" w:hAnsi="Calibri" w:cs="Calibri"/>
+                <w:spacing w:val="0"/>
+                <w:kern w:val="0"/>
+                <w:szCs w:val="22"/>
+                <w:lang w:eastAsia="zh-CN"/>
+              </w:rPr>
+            </w:pPr>
+            <w:proofErr w:type="spellStart"/>
+            <w:r>
+              <w:rPr>
+                <w:rFonts w:ascii="Calibri" w:eastAsia="Times New Roman" w:hAnsi="Calibri" w:cs="Calibri"/>
+                <w:spacing w:val="0"/>
+                <w:kern w:val="0"/>
+                <w:szCs w:val="22"/>
+                <w:lang w:val="en-MU" w:eastAsia="zh-CN"/>
+              </w:rPr>
+              <w:t>Livrable</w:t>
+            </w:r>
+            <w:proofErr w:type="spellEnd"/>
+            <w:r>
+              <w:rPr>
+                <w:rFonts w:ascii="Calibri" w:eastAsia="Times New Roman" w:hAnsi="Calibri" w:cs="Calibri"/>
+                <w:spacing w:val="0"/>
+                <w:kern w:val="0"/>
+                <w:szCs w:val="22"/>
+                <w:lang w:val="en-MU" w:eastAsia="zh-CN"/>
+              </w:rPr>
+              <w:t xml:space="preserve"> </w:t>
+            </w:r>
+            <w:r>
+              <w:rPr>
+                <w:rFonts w:ascii="Calibri" w:eastAsia="Times New Roman" w:hAnsi="Calibri" w:cs="Calibri"/>
+                <w:spacing w:val="0"/>
+                <w:kern w:val="0"/>
+                <w:szCs w:val="22"/>
+                <w:lang w:eastAsia="zh-CN"/>
+              </w:rPr>
+              <w:t>3</w:t>
+            </w:r>
+          </w:p>
+        </w:tc>
+        <w:tc>
+          <w:tcPr>
+            <w:tcW w:w="2080" w:type="dxa"/>
+            <w:tcBorders>
+              <w:top w:val="single" w:sz="4" w:space="0" w:color="auto"/>
+              <w:left w:val="nil"/>
+              <w:bottom w:val="single" w:sz="4" w:space="0" w:color="auto"/>
+              <w:right w:val="single" w:sz="4" w:space="0" w:color="auto"/>
+            </w:tcBorders>
+            <w:shd w:val="clear" w:color="auto" w:fill="auto"/>
+            <w:noWrap/>
+            <w:vAlign w:val="bottom"/>
+            <w:hideMark/>
+          </w:tcPr>
+          <w:p>
+            <w:pPr>
+              <w:rPr>
+                <w:rFonts w:ascii="Calibri" w:eastAsia="Times New Roman" w:hAnsi="Calibri" w:cs="Calibri"/>
+                <w:spacing w:val="0"/>
+                <w:kern w:val="0"/>
+                <w:szCs w:val="22"/>
+                <w:lang w:val="en-MU" w:eastAsia="zh-CN"/>
+              </w:rPr>
+            </w:pPr>
+            <w:r>
+              <w:rPr>
+                <w:rFonts w:ascii="Calibri" w:eastAsia="Times New Roman" w:hAnsi="Calibri" w:cs="Calibri"/>
+                <w:spacing w:val="0"/>
+                <w:kern w:val="0"/>
+                <w:szCs w:val="22"/>
+                <w:lang w:val="en-MU" w:eastAsia="zh-CN"/>
+              </w:rPr>
+              <w:t> </w:t>
+            </w:r>
+          </w:p>
+        </w:tc>
+      </w:tr>
+      <w:tr>
+        <w:trPr>
+          <w:trHeight w:val="288"/>
+        </w:trPr>
+        <w:tc>
+          <w:tcPr>
+            <w:tcW w:w="2500" w:type="dxa"/>
+            <w:tcBorders>
+              <w:top w:val="nil"/>
+              <w:left w:val="single" w:sz="4" w:space="0" w:color="auto"/>
+              <w:bottom w:val="single" w:sz="4" w:space="0" w:color="auto"/>
+              <w:right w:val="single" w:sz="4" w:space="0" w:color="auto"/>
+            </w:tcBorders>
+            <w:shd w:val="clear" w:color="auto" w:fill="auto"/>
+            <w:noWrap/>
+            <w:vAlign w:val="bottom"/>
+            <w:hideMark/>
+          </w:tcPr>
+          <w:p>
+            <w:pPr>
+              <w:rPr>
+                <w:rFonts w:ascii="Calibri" w:eastAsia="Times New Roman" w:hAnsi="Calibri" w:cs="Calibri"/>
+                <w:spacing w:val="0"/>
+                <w:kern w:val="0"/>
+                <w:szCs w:val="22"/>
+                <w:lang w:val="en-MU" w:eastAsia="zh-CN"/>
+              </w:rPr>
+            </w:pPr>
+            <w:r>
+              <w:rPr>
+                <w:rFonts w:ascii="Calibri" w:eastAsia="Times New Roman" w:hAnsi="Calibri" w:cs="Calibri"/>
+                <w:spacing w:val="0"/>
+                <w:kern w:val="0"/>
+                <w:szCs w:val="22"/>
+                <w:lang w:val="en-MU" w:eastAsia="zh-CN"/>
+              </w:rPr>
+              <w:t>Nom</w:t>
+            </w:r>
+          </w:p>
+        </w:tc>
+        <w:tc>
+          <w:tcPr>
+            <w:tcW w:w="2080" w:type="dxa"/>
+            <w:tcBorders>
+              <w:top w:val="nil"/>
+              <w:left w:val="nil"/>
+              <w:bottom w:val="single" w:sz="4" w:space="0" w:color="auto"/>
+              <w:right w:val="single" w:sz="4" w:space="0" w:color="auto"/>
+            </w:tcBorders>
+            <w:shd w:val="clear" w:color="auto" w:fill="auto"/>
+            <w:noWrap/>
+            <w:vAlign w:val="bottom"/>
+            <w:hideMark/>
+          </w:tcPr>
+          <w:p>
+            <w:pPr>
+              <w:rPr>
+                <w:rFonts w:ascii="Calibri" w:eastAsia="Times New Roman" w:hAnsi="Calibri" w:cs="Calibri"/>
+                <w:spacing w:val="0"/>
+                <w:kern w:val="0"/>
+                <w:szCs w:val="22"/>
+                <w:lang w:val="en-MU" w:eastAsia="zh-CN"/>
+              </w:rPr>
+            </w:pPr>
+            <w:r>
+              <w:rPr>
+                <w:rFonts w:ascii="Calibri" w:eastAsia="Times New Roman" w:hAnsi="Calibri" w:cs="Calibri"/>
+                <w:spacing w:val="0"/>
+                <w:kern w:val="0"/>
+                <w:szCs w:val="22"/>
+                <w:lang w:val="en-MU" w:eastAsia="zh-CN"/>
+              </w:rPr>
+              <w:t>contribution</w:t>
+            </w:r>
+          </w:p>
+        </w:tc>
+      </w:tr>
+      <w:tr>
+        <w:trPr>
+          <w:trHeight w:val="288"/>
+        </w:trPr>
+        <w:tc>
+          <w:tcPr>
+            <w:tcW w:w="2500" w:type="dxa"/>
+            <w:tcBorders>
+              <w:top w:val="nil"/>
+              <w:left w:val="single" w:sz="4" w:space="0" w:color="auto"/>
+              <w:bottom w:val="single" w:sz="4" w:space="0" w:color="auto"/>
+              <w:right w:val="single" w:sz="4" w:space="0" w:color="auto"/>
+            </w:tcBorders>
+            <w:shd w:val="clear" w:color="auto" w:fill="auto"/>
+            <w:noWrap/>
+            <w:vAlign w:val="bottom"/>
+            <w:hideMark/>
+          </w:tcPr>
+          <w:p>
+            <w:pPr>
+              <w:rPr>
+                <w:rFonts w:ascii="Calibri" w:eastAsia="Times New Roman" w:hAnsi="Calibri" w:cs="Calibri"/>
+                <w:spacing w:val="0"/>
+                <w:kern w:val="0"/>
+                <w:szCs w:val="22"/>
+                <w:lang w:val="en-MU" w:eastAsia="zh-CN"/>
+              </w:rPr>
+            </w:pPr>
+            <w:r>
+              <w:rPr>
+                <w:rFonts w:ascii="Calibri" w:eastAsia="Times New Roman" w:hAnsi="Calibri" w:cs="Calibri"/>
+                <w:spacing w:val="0"/>
+                <w:kern w:val="0"/>
+                <w:szCs w:val="22"/>
+                <w:lang w:val="en-MU" w:eastAsia="zh-CN"/>
+              </w:rPr>
+              <w:t>William Mallette</w:t>
+            </w:r>
+          </w:p>
+        </w:tc>
+        <w:tc>
+          <w:tcPr>
+            <w:tcW w:w="2080" w:type="dxa"/>
+            <w:tcBorders>
+              <w:top w:val="nil"/>
+              <w:left w:val="nil"/>
+              <w:bottom w:val="single" w:sz="4" w:space="0" w:color="auto"/>
+              <w:right w:val="single" w:sz="4" w:space="0" w:color="auto"/>
+            </w:tcBorders>
+            <w:shd w:val="clear" w:color="auto" w:fill="auto"/>
+            <w:noWrap/>
+            <w:vAlign w:val="bottom"/>
+            <w:hideMark/>
+          </w:tcPr>
+          <w:p>
+            <w:pPr>
+              <w:rPr>
+                <w:rFonts w:ascii="Calibri" w:eastAsia="Times New Roman" w:hAnsi="Calibri" w:cs="Calibri"/>
+                <w:spacing w:val="0"/>
+                <w:kern w:val="0"/>
+                <w:szCs w:val="22"/>
+                <w:lang w:val="en-MU" w:eastAsia="zh-CN"/>
+              </w:rPr>
+            </w:pPr>
+            <w:r>
+              <w:rPr>
+                <w:rFonts w:ascii="Calibri" w:eastAsia="Times New Roman" w:hAnsi="Calibri" w:cs="Calibri"/>
+                <w:spacing w:val="0"/>
+                <w:kern w:val="0"/>
+                <w:szCs w:val="22"/>
+                <w:lang w:val="en-MU" w:eastAsia="zh-CN"/>
+              </w:rPr>
+              <w:t> </w:t>
+            </w:r>
+          </w:p>
+        </w:tc>
+      </w:tr>
+      <w:tr>
+        <w:trPr>
+          <w:trHeight w:val="288"/>
+        </w:trPr>
+        <w:tc>
+          <w:tcPr>
+            <w:tcW w:w="2500" w:type="dxa"/>
+            <w:tcBorders>
+              <w:top w:val="nil"/>
+              <w:left w:val="single" w:sz="4" w:space="0" w:color="auto"/>
+              <w:bottom w:val="single" w:sz="4" w:space="0" w:color="auto"/>
+              <w:right w:val="single" w:sz="4" w:space="0" w:color="auto"/>
+            </w:tcBorders>
+            <w:shd w:val="clear" w:color="auto" w:fill="auto"/>
+            <w:noWrap/>
+            <w:vAlign w:val="bottom"/>
+            <w:hideMark/>
+          </w:tcPr>
+          <w:p>
+            <w:pPr>
+              <w:rPr>
+                <w:rFonts w:ascii="Calibri" w:eastAsia="Times New Roman" w:hAnsi="Calibri" w:cs="Calibri"/>
+                <w:spacing w:val="0"/>
+                <w:kern w:val="0"/>
+                <w:szCs w:val="22"/>
+                <w:lang w:val="en-MU" w:eastAsia="zh-CN"/>
+              </w:rPr>
+            </w:pPr>
+            <w:r>
+              <w:rPr>
+                <w:rFonts w:ascii="Calibri" w:eastAsia="Times New Roman" w:hAnsi="Calibri" w:cs="Calibri"/>
+                <w:spacing w:val="0"/>
+                <w:kern w:val="0"/>
+                <w:szCs w:val="22"/>
+                <w:lang w:val="en-MU" w:eastAsia="zh-CN"/>
+              </w:rPr>
+              <w:t>Andy How Hok Hium</w:t>
+            </w:r>
+          </w:p>
+        </w:tc>
+        <w:tc>
+          <w:tcPr>
+            <w:tcW w:w="2080" w:type="dxa"/>
+            <w:tcBorders>
+              <w:top w:val="nil"/>
+              <w:left w:val="nil"/>
+              <w:bottom w:val="single" w:sz="4" w:space="0" w:color="auto"/>
+              <w:right w:val="single" w:sz="4" w:space="0" w:color="auto"/>
+            </w:tcBorders>
+            <w:shd w:val="clear" w:color="auto" w:fill="auto"/>
+            <w:noWrap/>
+            <w:vAlign w:val="bottom"/>
+            <w:hideMark/>
+          </w:tcPr>
+          <w:p>
+            <w:pPr>
+              <w:rPr>
+                <w:rFonts w:ascii="Calibri" w:eastAsia="Times New Roman" w:hAnsi="Calibri" w:cs="Calibri"/>
+                <w:spacing w:val="0"/>
+                <w:kern w:val="0"/>
+                <w:szCs w:val="22"/>
+                <w:lang w:val="en-MU" w:eastAsia="zh-CN"/>
+              </w:rPr>
+            </w:pPr>
+            <w:r>
+              <w:rPr>
+                <w:rFonts w:ascii="Calibri" w:eastAsia="Times New Roman" w:hAnsi="Calibri" w:cs="Calibri"/>
+                <w:spacing w:val="0"/>
+                <w:kern w:val="0"/>
+                <w:szCs w:val="22"/>
+                <w:lang w:val="en-MU" w:eastAsia="zh-CN"/>
+              </w:rPr>
+              <w:t> </w:t>
+            </w:r>
+          </w:p>
+        </w:tc>
+      </w:tr>
+      <w:tr>
+        <w:trPr>
+          <w:trHeight w:val="288"/>
+        </w:trPr>
+        <w:tc>
+          <w:tcPr>
+            <w:tcW w:w="2500" w:type="dxa"/>
+            <w:tcBorders>
+              <w:top w:val="nil"/>
+              <w:left w:val="single" w:sz="4" w:space="0" w:color="auto"/>
+              <w:bottom w:val="single" w:sz="4" w:space="0" w:color="auto"/>
+              <w:right w:val="single" w:sz="4" w:space="0" w:color="auto"/>
+            </w:tcBorders>
+            <w:shd w:val="clear" w:color="auto" w:fill="auto"/>
+            <w:noWrap/>
+            <w:vAlign w:val="bottom"/>
+            <w:hideMark/>
+          </w:tcPr>
+          <w:p>
+            <w:pPr>
+              <w:rPr>
+                <w:rFonts w:ascii="Calibri" w:eastAsia="Times New Roman" w:hAnsi="Calibri" w:cs="Calibri"/>
+                <w:spacing w:val="0"/>
+                <w:kern w:val="0"/>
+                <w:szCs w:val="22"/>
+                <w:lang w:val="en-MU" w:eastAsia="zh-CN"/>
+              </w:rPr>
+            </w:pPr>
+            <w:proofErr w:type="spellStart"/>
+            <w:r>
+              <w:rPr>
+                <w:rFonts w:ascii="Calibri" w:eastAsia="Times New Roman" w:hAnsi="Calibri" w:cs="Calibri"/>
+                <w:spacing w:val="0"/>
+                <w:kern w:val="0"/>
+                <w:szCs w:val="22"/>
+                <w:lang w:val="en-MU" w:eastAsia="zh-CN"/>
+              </w:rPr>
+              <w:t>Chenliwei</w:t>
+            </w:r>
+            <w:proofErr w:type="spellEnd"/>
+            <w:r>
+              <w:rPr>
+                <w:rFonts w:ascii="Calibri" w:eastAsia="Times New Roman" w:hAnsi="Calibri" w:cs="Calibri"/>
+                <w:spacing w:val="0"/>
+                <w:kern w:val="0"/>
+                <w:szCs w:val="22"/>
+                <w:lang w:val="en-MU" w:eastAsia="zh-CN"/>
+              </w:rPr>
+              <w:t xml:space="preserve"> Zhou</w:t>
+            </w:r>
+          </w:p>
+        </w:tc>
+        <w:tc>
+          <w:tcPr>
+            <w:tcW w:w="2080" w:type="dxa"/>
+            <w:tcBorders>
+              <w:top w:val="nil"/>
+              <w:left w:val="nil"/>
+              <w:bottom w:val="single" w:sz="4" w:space="0" w:color="auto"/>
+              <w:right w:val="single" w:sz="4" w:space="0" w:color="auto"/>
+            </w:tcBorders>
+            <w:shd w:val="clear" w:color="auto" w:fill="auto"/>
+            <w:noWrap/>
+            <w:vAlign w:val="bottom"/>
+            <w:hideMark/>
+          </w:tcPr>
+          <w:p>
+            <w:pPr>
+              <w:rPr>
+                <w:rFonts w:ascii="Calibri" w:eastAsia="Times New Roman" w:hAnsi="Calibri" w:cs="Calibri"/>
+                <w:spacing w:val="0"/>
+                <w:kern w:val="0"/>
+                <w:szCs w:val="22"/>
+                <w:lang w:val="en-MU" w:eastAsia="zh-CN"/>
+              </w:rPr>
+            </w:pPr>
+            <w:r>
+              <w:rPr>
+                <w:rFonts w:ascii="Calibri" w:eastAsia="Times New Roman" w:hAnsi="Calibri" w:cs="Calibri"/>
+                <w:spacing w:val="0"/>
+                <w:kern w:val="0"/>
+                <w:szCs w:val="22"/>
+                <w:lang w:val="en-MU" w:eastAsia="zh-CN"/>
+              </w:rPr>
+              <w:t> </w:t>
+            </w:r>
+          </w:p>
+        </w:tc>
+      </w:tr>
+      <w:tr>
+        <w:trPr>
+          <w:trHeight w:val="288"/>
+        </w:trPr>
+        <w:tc>
+          <w:tcPr>
+            <w:tcW w:w="2500" w:type="dxa"/>
+            <w:tcBorders>
+              <w:top w:val="nil"/>
+              <w:left w:val="single" w:sz="4" w:space="0" w:color="auto"/>
+              <w:bottom w:val="single" w:sz="4" w:space="0" w:color="auto"/>
+              <w:right w:val="single" w:sz="4" w:space="0" w:color="auto"/>
+            </w:tcBorders>
+            <w:shd w:val="clear" w:color="auto" w:fill="auto"/>
+            <w:noWrap/>
+            <w:vAlign w:val="bottom"/>
+            <w:hideMark/>
+          </w:tcPr>
+          <w:p>
+            <w:pPr>
+              <w:rPr>
+                <w:rFonts w:ascii="Calibri" w:eastAsia="Times New Roman" w:hAnsi="Calibri" w:cs="Calibri"/>
+                <w:spacing w:val="0"/>
+                <w:kern w:val="0"/>
+                <w:szCs w:val="22"/>
+                <w:lang w:val="en-MU" w:eastAsia="zh-CN"/>
+              </w:rPr>
+            </w:pPr>
+            <w:proofErr w:type="spellStart"/>
+            <w:r>
+              <w:rPr>
+                <w:rFonts w:ascii="Calibri" w:eastAsia="Times New Roman" w:hAnsi="Calibri" w:cs="Calibri"/>
+                <w:spacing w:val="0"/>
+                <w:kern w:val="0"/>
+                <w:szCs w:val="22"/>
+                <w:lang w:val="en-MU" w:eastAsia="zh-CN"/>
+              </w:rPr>
+              <w:t>Javisen</w:t>
+            </w:r>
+            <w:proofErr w:type="spellEnd"/>
+            <w:r>
+              <w:rPr>
+                <w:rFonts w:ascii="Calibri" w:eastAsia="Times New Roman" w:hAnsi="Calibri" w:cs="Calibri"/>
+                <w:spacing w:val="0"/>
+                <w:kern w:val="0"/>
+                <w:szCs w:val="22"/>
+                <w:lang w:val="en-MU" w:eastAsia="zh-CN"/>
+              </w:rPr>
+              <w:t xml:space="preserve"> </w:t>
+            </w:r>
+            <w:proofErr w:type="spellStart"/>
+            <w:r>
+              <w:rPr>
+                <w:rFonts w:ascii="Calibri" w:eastAsia="Times New Roman" w:hAnsi="Calibri" w:cs="Calibri"/>
+                <w:spacing w:val="0"/>
+                <w:kern w:val="0"/>
+                <w:szCs w:val="22"/>
+                <w:lang w:val="en-MU" w:eastAsia="zh-CN"/>
+              </w:rPr>
+              <w:t>Katherasa</w:t>
+            </w:r>
+            <w:proofErr w:type="spellEnd"/>
+            <w:r>
+              <w:rPr>
+                <w:rFonts w:ascii="Calibri" w:eastAsia="Times New Roman" w:hAnsi="Calibri" w:cs="Calibri"/>
+                <w:spacing w:val="0"/>
+                <w:kern w:val="0"/>
+                <w:szCs w:val="22"/>
+                <w:lang w:val="en-MU" w:eastAsia="zh-CN"/>
+              </w:rPr>
+              <w:t xml:space="preserve"> Pillay</w:t>
+            </w:r>
+          </w:p>
+        </w:tc>
+        <w:tc>
+          <w:tcPr>
+            <w:tcW w:w="2080" w:type="dxa"/>
+            <w:tcBorders>
+              <w:top w:val="nil"/>
+              <w:left w:val="nil"/>
+              <w:bottom w:val="single" w:sz="4" w:space="0" w:color="auto"/>
+              <w:right w:val="single" w:sz="4" w:space="0" w:color="auto"/>
+            </w:tcBorders>
+            <w:shd w:val="clear" w:color="auto" w:fill="auto"/>
+            <w:noWrap/>
+            <w:vAlign w:val="bottom"/>
+            <w:hideMark/>
+          </w:tcPr>
+          <w:p>
+            <w:pPr>
+              <w:rPr>
+                <w:rFonts w:ascii="Calibri" w:eastAsia="Times New Roman" w:hAnsi="Calibri" w:cs="Calibri"/>
+                <w:spacing w:val="0"/>
+                <w:kern w:val="0"/>
+                <w:szCs w:val="22"/>
+                <w:lang w:val="en-MU" w:eastAsia="zh-CN"/>
+              </w:rPr>
+            </w:pPr>
+            <w:r>
+              <w:rPr>
+                <w:rFonts w:ascii="Calibri" w:eastAsia="Times New Roman" w:hAnsi="Calibri" w:cs="Calibri"/>
+                <w:spacing w:val="0"/>
+                <w:kern w:val="0"/>
+                <w:szCs w:val="22"/>
+                <w:lang w:val="en-MU" w:eastAsia="zh-CN"/>
+              </w:rPr>
+              <w:t> </w:t>
+            </w:r>
+          </w:p>
+        </w:tc>
+      </w:tr>
+      <w:tr>
+        <w:trPr>
+          <w:trHeight w:val="288"/>
+        </w:trPr>
+        <w:tc>
+          <w:tcPr>
+            <w:tcW w:w="2500" w:type="dxa"/>
+            <w:tcBorders>
+              <w:top w:val="nil"/>
+              <w:left w:val="single" w:sz="4" w:space="0" w:color="auto"/>
+              <w:bottom w:val="single" w:sz="4" w:space="0" w:color="auto"/>
+              <w:right w:val="single" w:sz="4" w:space="0" w:color="auto"/>
+            </w:tcBorders>
+            <w:shd w:val="clear" w:color="auto" w:fill="auto"/>
+            <w:noWrap/>
+            <w:vAlign w:val="bottom"/>
+            <w:hideMark/>
+          </w:tcPr>
+          <w:p>
+            <w:pPr>
+              <w:rPr>
+                <w:rFonts w:ascii="Calibri" w:eastAsia="Times New Roman" w:hAnsi="Calibri" w:cs="Calibri"/>
+                <w:spacing w:val="0"/>
+                <w:kern w:val="0"/>
+                <w:szCs w:val="22"/>
+                <w:lang w:val="en-MU" w:eastAsia="zh-CN"/>
+              </w:rPr>
+            </w:pPr>
+            <w:proofErr w:type="spellStart"/>
+            <w:r>
+              <w:rPr>
+                <w:rFonts w:ascii="Calibri" w:eastAsia="Times New Roman" w:hAnsi="Calibri" w:cs="Calibri"/>
+                <w:spacing w:val="0"/>
+                <w:kern w:val="0"/>
+                <w:szCs w:val="22"/>
+                <w:lang w:val="en-MU" w:eastAsia="zh-CN"/>
+              </w:rPr>
+              <w:t>Penghao</w:t>
+            </w:r>
+            <w:proofErr w:type="spellEnd"/>
+            <w:r>
+              <w:rPr>
+                <w:rFonts w:ascii="Calibri" w:eastAsia="Times New Roman" w:hAnsi="Calibri" w:cs="Calibri"/>
+                <w:spacing w:val="0"/>
+                <w:kern w:val="0"/>
+                <w:szCs w:val="22"/>
+                <w:lang w:val="en-MU" w:eastAsia="zh-CN"/>
+              </w:rPr>
+              <w:t xml:space="preserve"> Yuan</w:t>
+            </w:r>
+          </w:p>
+        </w:tc>
+        <w:tc>
+          <w:tcPr>
+            <w:tcW w:w="2080" w:type="dxa"/>
+            <w:tcBorders>
+              <w:top w:val="nil"/>
+              <w:left w:val="nil"/>
+              <w:bottom w:val="single" w:sz="4" w:space="0" w:color="auto"/>
+              <w:right w:val="single" w:sz="4" w:space="0" w:color="auto"/>
+            </w:tcBorders>
+            <w:shd w:val="clear" w:color="auto" w:fill="auto"/>
+            <w:noWrap/>
+            <w:vAlign w:val="bottom"/>
+            <w:hideMark/>
+          </w:tcPr>
+          <w:p>
+            <w:pPr>
+              <w:rPr>
+                <w:rFonts w:ascii="Calibri" w:eastAsia="Times New Roman" w:hAnsi="Calibri" w:cs="Calibri"/>
+                <w:spacing w:val="0"/>
+                <w:kern w:val="0"/>
+                <w:szCs w:val="22"/>
+                <w:lang w:val="en-MU" w:eastAsia="zh-CN"/>
+              </w:rPr>
+            </w:pPr>
+            <w:r>
+              <w:rPr>
+                <w:rFonts w:ascii="Calibri" w:eastAsia="Times New Roman" w:hAnsi="Calibri" w:cs="Calibri"/>
+                <w:spacing w:val="0"/>
+                <w:kern w:val="0"/>
+                <w:szCs w:val="22"/>
+                <w:lang w:val="en-MU" w:eastAsia="zh-CN"/>
+              </w:rPr>
+              <w:t> </w:t>
+            </w:r>
+          </w:p>
+        </w:tc>
+      </w:tr>
+    </w:tbl>
+    <w:p>
+      <w:pPr>
+        <w:rPr>
+          <w:lang w:val="fr-CA" w:eastAsia="en-US"/>
+        </w:rPr>
+      </w:pPr>
+    </w:p>
+    <w:tbl>
+      <w:tblPr>
+        <w:tblW w:w="4580" w:type="dxa"/>
+        <w:tblLook w:val="04A0" w:firstRow="1" w:lastRow="0" w:firstColumn="1" w:lastColumn="0" w:noHBand="0" w:noVBand="1"/>
+      </w:tblPr>
+      <w:tblGrid>
+        <w:gridCol w:w="2500"/>
+        <w:gridCol w:w="2080"/>
+      </w:tblGrid>
+      <w:tr>
+        <w:trPr>
+          <w:trHeight w:val="288"/>
+        </w:trPr>
+        <w:tc>
+          <w:tcPr>
+            <w:tcW w:w="2500" w:type="dxa"/>
+            <w:tcBorders>
+              <w:top w:val="single" w:sz="4" w:space="0" w:color="auto"/>
+              <w:left w:val="single" w:sz="4" w:space="0" w:color="auto"/>
+              <w:bottom w:val="single" w:sz="4" w:space="0" w:color="auto"/>
+              <w:right w:val="single" w:sz="4" w:space="0" w:color="auto"/>
+            </w:tcBorders>
+            <w:shd w:val="clear" w:color="auto" w:fill="auto"/>
+            <w:noWrap/>
+            <w:vAlign w:val="bottom"/>
+            <w:hideMark/>
+          </w:tcPr>
+          <w:p>
+            <w:pPr>
+              <w:rPr>
+                <w:rFonts w:ascii="Calibri" w:eastAsia="Times New Roman" w:hAnsi="Calibri" w:cs="Calibri"/>
+                <w:spacing w:val="0"/>
+                <w:kern w:val="0"/>
+                <w:szCs w:val="22"/>
+                <w:lang w:eastAsia="zh-CN"/>
+              </w:rPr>
+            </w:pPr>
+            <w:proofErr w:type="spellStart"/>
+            <w:r>
+              <w:rPr>
+                <w:rFonts w:ascii="Calibri" w:eastAsia="Times New Roman" w:hAnsi="Calibri" w:cs="Calibri"/>
+                <w:spacing w:val="0"/>
+                <w:kern w:val="0"/>
+                <w:szCs w:val="22"/>
+                <w:lang w:val="en-MU" w:eastAsia="zh-CN"/>
+              </w:rPr>
+              <w:t>Livrable</w:t>
+            </w:r>
+            <w:proofErr w:type="spellEnd"/>
+            <w:r>
+              <w:rPr>
+                <w:rFonts w:ascii="Calibri" w:eastAsia="Times New Roman" w:hAnsi="Calibri" w:cs="Calibri"/>
+                <w:spacing w:val="0"/>
+                <w:kern w:val="0"/>
+                <w:szCs w:val="22"/>
+                <w:lang w:val="en-MU" w:eastAsia="zh-CN"/>
+              </w:rPr>
+              <w:t xml:space="preserve"> </w:t>
+            </w:r>
+            <w:r>
+              <w:rPr>
+                <w:rFonts w:ascii="Calibri" w:eastAsia="Times New Roman" w:hAnsi="Calibri" w:cs="Calibri"/>
+                <w:spacing w:val="0"/>
+                <w:kern w:val="0"/>
+                <w:szCs w:val="22"/>
+                <w:lang w:eastAsia="zh-CN"/>
+              </w:rPr>
+              <w:t>4</w:t>
+            </w:r>
+          </w:p>
+        </w:tc>
+        <w:tc>
+          <w:tcPr>
+            <w:tcW w:w="2080" w:type="dxa"/>
+            <w:tcBorders>
+              <w:top w:val="single" w:sz="4" w:space="0" w:color="auto"/>
+              <w:left w:val="nil"/>
+              <w:bottom w:val="single" w:sz="4" w:space="0" w:color="auto"/>
+              <w:right w:val="single" w:sz="4" w:space="0" w:color="auto"/>
+            </w:tcBorders>
+            <w:shd w:val="clear" w:color="auto" w:fill="auto"/>
+            <w:noWrap/>
+            <w:vAlign w:val="bottom"/>
+            <w:hideMark/>
+          </w:tcPr>
+          <w:p>
+            <w:pPr>
+              <w:rPr>
+                <w:rFonts w:ascii="Calibri" w:eastAsia="Times New Roman" w:hAnsi="Calibri" w:cs="Calibri"/>
+                <w:spacing w:val="0"/>
+                <w:kern w:val="0"/>
+                <w:szCs w:val="22"/>
+                <w:lang w:val="en-MU" w:eastAsia="zh-CN"/>
+              </w:rPr>
+            </w:pPr>
+            <w:r>
+              <w:rPr>
+                <w:rFonts w:ascii="Calibri" w:eastAsia="Times New Roman" w:hAnsi="Calibri" w:cs="Calibri"/>
+                <w:spacing w:val="0"/>
+                <w:kern w:val="0"/>
+                <w:szCs w:val="22"/>
+                <w:lang w:val="en-MU" w:eastAsia="zh-CN"/>
+              </w:rPr>
+              <w:t> </w:t>
+            </w:r>
+          </w:p>
+        </w:tc>
+      </w:tr>
+      <w:tr>
+        <w:trPr>
+          <w:trHeight w:val="288"/>
+        </w:trPr>
+        <w:tc>
+          <w:tcPr>
+            <w:tcW w:w="2500" w:type="dxa"/>
+            <w:tcBorders>
+              <w:top w:val="nil"/>
+              <w:left w:val="single" w:sz="4" w:space="0" w:color="auto"/>
+              <w:bottom w:val="single" w:sz="4" w:space="0" w:color="auto"/>
+              <w:right w:val="single" w:sz="4" w:space="0" w:color="auto"/>
+            </w:tcBorders>
+            <w:shd w:val="clear" w:color="auto" w:fill="auto"/>
+            <w:noWrap/>
+            <w:vAlign w:val="bottom"/>
+            <w:hideMark/>
+          </w:tcPr>
+          <w:p>
+            <w:pPr>
+              <w:rPr>
+                <w:rFonts w:ascii="Calibri" w:eastAsia="Times New Roman" w:hAnsi="Calibri" w:cs="Calibri"/>
+                <w:spacing w:val="0"/>
+                <w:kern w:val="0"/>
+                <w:szCs w:val="22"/>
+                <w:lang w:val="en-MU" w:eastAsia="zh-CN"/>
+              </w:rPr>
+            </w:pPr>
+            <w:r>
+              <w:rPr>
+                <w:rFonts w:ascii="Calibri" w:eastAsia="Times New Roman" w:hAnsi="Calibri" w:cs="Calibri"/>
+                <w:spacing w:val="0"/>
+                <w:kern w:val="0"/>
+                <w:szCs w:val="22"/>
+                <w:lang w:val="en-MU" w:eastAsia="zh-CN"/>
+              </w:rPr>
+              <w:t>Nom</w:t>
+            </w:r>
+          </w:p>
+        </w:tc>
+        <w:tc>
+          <w:tcPr>
+            <w:tcW w:w="2080" w:type="dxa"/>
+            <w:tcBorders>
+              <w:top w:val="nil"/>
+              <w:left w:val="nil"/>
+              <w:bottom w:val="single" w:sz="4" w:space="0" w:color="auto"/>
+              <w:right w:val="single" w:sz="4" w:space="0" w:color="auto"/>
+            </w:tcBorders>
+            <w:shd w:val="clear" w:color="auto" w:fill="auto"/>
+            <w:noWrap/>
+            <w:vAlign w:val="bottom"/>
+            <w:hideMark/>
+          </w:tcPr>
+          <w:p>
+            <w:pPr>
+              <w:rPr>
+                <w:rFonts w:ascii="Calibri" w:eastAsia="Times New Roman" w:hAnsi="Calibri" w:cs="Calibri"/>
+                <w:spacing w:val="0"/>
+                <w:kern w:val="0"/>
+                <w:szCs w:val="22"/>
+                <w:lang w:val="en-MU" w:eastAsia="zh-CN"/>
+              </w:rPr>
+            </w:pPr>
+            <w:r>
+              <w:rPr>
+                <w:rFonts w:ascii="Calibri" w:eastAsia="Times New Roman" w:hAnsi="Calibri" w:cs="Calibri"/>
+                <w:spacing w:val="0"/>
+                <w:kern w:val="0"/>
+                <w:szCs w:val="22"/>
+                <w:lang w:val="en-MU" w:eastAsia="zh-CN"/>
+              </w:rPr>
+              <w:t>contribution</w:t>
+            </w:r>
+          </w:p>
+        </w:tc>
+      </w:tr>
+      <w:tr>
+        <w:trPr>
+          <w:trHeight w:val="288"/>
+        </w:trPr>
+        <w:tc>
+          <w:tcPr>
+            <w:tcW w:w="2500" w:type="dxa"/>
+            <w:tcBorders>
+              <w:top w:val="nil"/>
+              <w:left w:val="single" w:sz="4" w:space="0" w:color="auto"/>
+              <w:bottom w:val="single" w:sz="4" w:space="0" w:color="auto"/>
+              <w:right w:val="single" w:sz="4" w:space="0" w:color="auto"/>
+            </w:tcBorders>
+            <w:shd w:val="clear" w:color="auto" w:fill="auto"/>
+            <w:noWrap/>
+            <w:vAlign w:val="bottom"/>
+            <w:hideMark/>
+          </w:tcPr>
+          <w:p>
+            <w:pPr>
+              <w:rPr>
+                <w:rFonts w:ascii="Calibri" w:eastAsia="Times New Roman" w:hAnsi="Calibri" w:cs="Calibri"/>
+                <w:spacing w:val="0"/>
+                <w:kern w:val="0"/>
+                <w:szCs w:val="22"/>
+                <w:lang w:val="en-MU" w:eastAsia="zh-CN"/>
+              </w:rPr>
+            </w:pPr>
+            <w:r>
+              <w:rPr>
+                <w:rFonts w:ascii="Calibri" w:eastAsia="Times New Roman" w:hAnsi="Calibri" w:cs="Calibri"/>
+                <w:spacing w:val="0"/>
+                <w:kern w:val="0"/>
+                <w:szCs w:val="22"/>
+                <w:lang w:val="en-MU" w:eastAsia="zh-CN"/>
+              </w:rPr>
+              <w:t>William Mallette</w:t>
+            </w:r>
+          </w:p>
+        </w:tc>
+        <w:tc>
+          <w:tcPr>
+            <w:tcW w:w="2080" w:type="dxa"/>
+            <w:tcBorders>
+              <w:top w:val="nil"/>
+              <w:left w:val="nil"/>
+              <w:bottom w:val="single" w:sz="4" w:space="0" w:color="auto"/>
+              <w:right w:val="single" w:sz="4" w:space="0" w:color="auto"/>
+            </w:tcBorders>
+            <w:shd w:val="clear" w:color="auto" w:fill="auto"/>
+            <w:noWrap/>
+            <w:vAlign w:val="bottom"/>
+            <w:hideMark/>
+          </w:tcPr>
+          <w:p>
+            <w:pPr>
+              <w:rPr>
+                <w:rFonts w:ascii="Calibri" w:eastAsia="Times New Roman" w:hAnsi="Calibri" w:cs="Calibri"/>
+                <w:spacing w:val="0"/>
+                <w:kern w:val="0"/>
+                <w:szCs w:val="22"/>
+                <w:lang w:val="en-MU" w:eastAsia="zh-CN"/>
+              </w:rPr>
+            </w:pPr>
+            <w:r>
+              <w:rPr>
+                <w:rFonts w:ascii="Calibri" w:eastAsia="Times New Roman" w:hAnsi="Calibri" w:cs="Calibri"/>
+                <w:spacing w:val="0"/>
+                <w:kern w:val="0"/>
+                <w:szCs w:val="22"/>
+                <w:lang w:val="en-MU" w:eastAsia="zh-CN"/>
+              </w:rPr>
+              <w:t> </w:t>
+            </w:r>
+          </w:p>
+        </w:tc>
+      </w:tr>
+      <w:tr>
+        <w:trPr>
+          <w:trHeight w:val="288"/>
+        </w:trPr>
+        <w:tc>
+          <w:tcPr>
+            <w:tcW w:w="2500" w:type="dxa"/>
+            <w:tcBorders>
+              <w:top w:val="nil"/>
+              <w:left w:val="single" w:sz="4" w:space="0" w:color="auto"/>
+              <w:bottom w:val="single" w:sz="4" w:space="0" w:color="auto"/>
+              <w:right w:val="single" w:sz="4" w:space="0" w:color="auto"/>
+            </w:tcBorders>
+            <w:shd w:val="clear" w:color="auto" w:fill="auto"/>
+            <w:noWrap/>
+            <w:vAlign w:val="bottom"/>
+            <w:hideMark/>
+          </w:tcPr>
+          <w:p>
+            <w:pPr>
+              <w:rPr>
+                <w:rFonts w:ascii="Calibri" w:eastAsia="Times New Roman" w:hAnsi="Calibri" w:cs="Calibri"/>
+                <w:spacing w:val="0"/>
+                <w:kern w:val="0"/>
+                <w:szCs w:val="22"/>
+                <w:lang w:val="en-MU" w:eastAsia="zh-CN"/>
+              </w:rPr>
+            </w:pPr>
+            <w:r>
+              <w:rPr>
+                <w:rFonts w:ascii="Calibri" w:eastAsia="Times New Roman" w:hAnsi="Calibri" w:cs="Calibri"/>
+                <w:spacing w:val="0"/>
+                <w:kern w:val="0"/>
+                <w:szCs w:val="22"/>
+                <w:lang w:val="en-MU" w:eastAsia="zh-CN"/>
+              </w:rPr>
+              <w:t>Andy How Hok Hium</w:t>
+            </w:r>
+          </w:p>
+        </w:tc>
+        <w:tc>
+          <w:tcPr>
+            <w:tcW w:w="2080" w:type="dxa"/>
+            <w:tcBorders>
+              <w:top w:val="nil"/>
+              <w:left w:val="nil"/>
+              <w:bottom w:val="single" w:sz="4" w:space="0" w:color="auto"/>
+              <w:right w:val="single" w:sz="4" w:space="0" w:color="auto"/>
+            </w:tcBorders>
+            <w:shd w:val="clear" w:color="auto" w:fill="auto"/>
+            <w:noWrap/>
+            <w:vAlign w:val="bottom"/>
+            <w:hideMark/>
+          </w:tcPr>
+          <w:p>
+            <w:pPr>
+              <w:rPr>
+                <w:rFonts w:ascii="Calibri" w:eastAsia="Times New Roman" w:hAnsi="Calibri" w:cs="Calibri"/>
+                <w:spacing w:val="0"/>
+                <w:kern w:val="0"/>
+                <w:szCs w:val="22"/>
+                <w:lang w:val="en-MU" w:eastAsia="zh-CN"/>
+              </w:rPr>
+            </w:pPr>
+            <w:r>
+              <w:rPr>
+                <w:rFonts w:ascii="Calibri" w:eastAsia="Times New Roman" w:hAnsi="Calibri" w:cs="Calibri"/>
+                <w:spacing w:val="0"/>
+                <w:kern w:val="0"/>
+                <w:szCs w:val="22"/>
+                <w:lang w:val="en-MU" w:eastAsia="zh-CN"/>
+              </w:rPr>
+              <w:t> </w:t>
+            </w:r>
+          </w:p>
+        </w:tc>
+      </w:tr>
+      <w:tr>
+        <w:trPr>
+          <w:trHeight w:val="288"/>
+        </w:trPr>
+        <w:tc>
+          <w:tcPr>
+            <w:tcW w:w="2500" w:type="dxa"/>
+            <w:tcBorders>
+              <w:top w:val="nil"/>
+              <w:left w:val="single" w:sz="4" w:space="0" w:color="auto"/>
+              <w:bottom w:val="single" w:sz="4" w:space="0" w:color="auto"/>
+              <w:right w:val="single" w:sz="4" w:space="0" w:color="auto"/>
+            </w:tcBorders>
+            <w:shd w:val="clear" w:color="auto" w:fill="auto"/>
+            <w:noWrap/>
+            <w:vAlign w:val="bottom"/>
+            <w:hideMark/>
+          </w:tcPr>
+          <w:p>
+            <w:pPr>
+              <w:rPr>
+                <w:rFonts w:ascii="Calibri" w:eastAsia="Times New Roman" w:hAnsi="Calibri" w:cs="Calibri"/>
+                <w:spacing w:val="0"/>
+                <w:kern w:val="0"/>
+                <w:szCs w:val="22"/>
+                <w:lang w:val="en-MU" w:eastAsia="zh-CN"/>
+              </w:rPr>
+            </w:pPr>
+            <w:proofErr w:type="spellStart"/>
+            <w:r>
+              <w:rPr>
+                <w:rFonts w:ascii="Calibri" w:eastAsia="Times New Roman" w:hAnsi="Calibri" w:cs="Calibri"/>
+                <w:spacing w:val="0"/>
+                <w:kern w:val="0"/>
+                <w:szCs w:val="22"/>
+                <w:lang w:val="en-MU" w:eastAsia="zh-CN"/>
+              </w:rPr>
+              <w:t>Chenliwei</w:t>
+            </w:r>
+            <w:proofErr w:type="spellEnd"/>
+            <w:r>
+              <w:rPr>
+                <w:rFonts w:ascii="Calibri" w:eastAsia="Times New Roman" w:hAnsi="Calibri" w:cs="Calibri"/>
+                <w:spacing w:val="0"/>
+                <w:kern w:val="0"/>
+                <w:szCs w:val="22"/>
+                <w:lang w:val="en-MU" w:eastAsia="zh-CN"/>
+              </w:rPr>
+              <w:t xml:space="preserve"> Zhou</w:t>
+            </w:r>
+          </w:p>
+        </w:tc>
+        <w:tc>
+          <w:tcPr>
+            <w:tcW w:w="2080" w:type="dxa"/>
+            <w:tcBorders>
+              <w:top w:val="nil"/>
+              <w:left w:val="nil"/>
+              <w:bottom w:val="single" w:sz="4" w:space="0" w:color="auto"/>
+              <w:right w:val="single" w:sz="4" w:space="0" w:color="auto"/>
+            </w:tcBorders>
+            <w:shd w:val="clear" w:color="auto" w:fill="auto"/>
+            <w:noWrap/>
+            <w:vAlign w:val="bottom"/>
+            <w:hideMark/>
+          </w:tcPr>
+          <w:p>
+            <w:pPr>
+              <w:rPr>
+                <w:rFonts w:ascii="Calibri" w:eastAsia="Times New Roman" w:hAnsi="Calibri" w:cs="Calibri"/>
+                <w:spacing w:val="0"/>
+                <w:kern w:val="0"/>
+                <w:szCs w:val="22"/>
+                <w:lang w:val="en-MU" w:eastAsia="zh-CN"/>
+              </w:rPr>
+            </w:pPr>
+            <w:r>
+              <w:rPr>
+                <w:rFonts w:ascii="Calibri" w:eastAsia="Times New Roman" w:hAnsi="Calibri" w:cs="Calibri"/>
+                <w:spacing w:val="0"/>
+                <w:kern w:val="0"/>
+                <w:szCs w:val="22"/>
+                <w:lang w:val="en-MU" w:eastAsia="zh-CN"/>
+              </w:rPr>
+              <w:t> </w:t>
+            </w:r>
+          </w:p>
+        </w:tc>
+      </w:tr>
+      <w:tr>
+        <w:trPr>
+          <w:trHeight w:val="288"/>
+        </w:trPr>
+        <w:tc>
+          <w:tcPr>
+            <w:tcW w:w="2500" w:type="dxa"/>
+            <w:tcBorders>
+              <w:top w:val="nil"/>
+              <w:left w:val="single" w:sz="4" w:space="0" w:color="auto"/>
+              <w:bottom w:val="single" w:sz="4" w:space="0" w:color="auto"/>
+              <w:right w:val="single" w:sz="4" w:space="0" w:color="auto"/>
+            </w:tcBorders>
+            <w:shd w:val="clear" w:color="auto" w:fill="auto"/>
+            <w:noWrap/>
+            <w:vAlign w:val="bottom"/>
+            <w:hideMark/>
+          </w:tcPr>
+          <w:p>
+            <w:pPr>
+              <w:rPr>
+                <w:rFonts w:ascii="Calibri" w:eastAsia="Times New Roman" w:hAnsi="Calibri" w:cs="Calibri"/>
+                <w:spacing w:val="0"/>
+                <w:kern w:val="0"/>
+                <w:szCs w:val="22"/>
+                <w:lang w:val="en-MU" w:eastAsia="zh-CN"/>
+              </w:rPr>
+            </w:pPr>
+            <w:proofErr w:type="spellStart"/>
+            <w:r>
+              <w:rPr>
+                <w:rFonts w:ascii="Calibri" w:eastAsia="Times New Roman" w:hAnsi="Calibri" w:cs="Calibri"/>
+                <w:spacing w:val="0"/>
+                <w:kern w:val="0"/>
+                <w:szCs w:val="22"/>
+                <w:lang w:val="en-MU" w:eastAsia="zh-CN"/>
+              </w:rPr>
+              <w:t>Javisen</w:t>
+            </w:r>
+            <w:proofErr w:type="spellEnd"/>
+            <w:r>
+              <w:rPr>
+                <w:rFonts w:ascii="Calibri" w:eastAsia="Times New Roman" w:hAnsi="Calibri" w:cs="Calibri"/>
+                <w:spacing w:val="0"/>
+                <w:kern w:val="0"/>
+                <w:szCs w:val="22"/>
+                <w:lang w:val="en-MU" w:eastAsia="zh-CN"/>
+              </w:rPr>
+              <w:t xml:space="preserve"> </w:t>
+            </w:r>
+            <w:proofErr w:type="spellStart"/>
+            <w:r>
+              <w:rPr>
+                <w:rFonts w:ascii="Calibri" w:eastAsia="Times New Roman" w:hAnsi="Calibri" w:cs="Calibri"/>
+                <w:spacing w:val="0"/>
+                <w:kern w:val="0"/>
+                <w:szCs w:val="22"/>
+                <w:lang w:val="en-MU" w:eastAsia="zh-CN"/>
+              </w:rPr>
+              <w:t>Katherasa</w:t>
+            </w:r>
+            <w:proofErr w:type="spellEnd"/>
+            <w:r>
+              <w:rPr>
+                <w:rFonts w:ascii="Calibri" w:eastAsia="Times New Roman" w:hAnsi="Calibri" w:cs="Calibri"/>
+                <w:spacing w:val="0"/>
+                <w:kern w:val="0"/>
+                <w:szCs w:val="22"/>
+                <w:lang w:val="en-MU" w:eastAsia="zh-CN"/>
+              </w:rPr>
+              <w:t xml:space="preserve"> Pillay</w:t>
+            </w:r>
+          </w:p>
+        </w:tc>
+        <w:tc>
+          <w:tcPr>
+            <w:tcW w:w="2080" w:type="dxa"/>
+            <w:tcBorders>
+              <w:top w:val="nil"/>
+              <w:left w:val="nil"/>
+              <w:bottom w:val="single" w:sz="4" w:space="0" w:color="auto"/>
+              <w:right w:val="single" w:sz="4" w:space="0" w:color="auto"/>
+            </w:tcBorders>
+            <w:shd w:val="clear" w:color="auto" w:fill="auto"/>
+            <w:noWrap/>
+            <w:vAlign w:val="bottom"/>
+            <w:hideMark/>
+          </w:tcPr>
+          <w:p>
+            <w:pPr>
+              <w:rPr>
+                <w:rFonts w:ascii="Calibri" w:eastAsia="Times New Roman" w:hAnsi="Calibri" w:cs="Calibri"/>
+                <w:spacing w:val="0"/>
+                <w:kern w:val="0"/>
+                <w:szCs w:val="22"/>
+                <w:lang w:val="en-MU" w:eastAsia="zh-CN"/>
+              </w:rPr>
+            </w:pPr>
+            <w:r>
+              <w:rPr>
+                <w:rFonts w:ascii="Calibri" w:eastAsia="Times New Roman" w:hAnsi="Calibri" w:cs="Calibri"/>
+                <w:spacing w:val="0"/>
+                <w:kern w:val="0"/>
+                <w:szCs w:val="22"/>
+                <w:lang w:val="en-MU" w:eastAsia="zh-CN"/>
+              </w:rPr>
+              <w:t> </w:t>
+            </w:r>
+          </w:p>
+        </w:tc>
+      </w:tr>
+      <w:tr>
+        <w:trPr>
+          <w:trHeight w:val="288"/>
+        </w:trPr>
+        <w:tc>
+          <w:tcPr>
+            <w:tcW w:w="2500" w:type="dxa"/>
+            <w:tcBorders>
+              <w:top w:val="nil"/>
+              <w:left w:val="single" w:sz="4" w:space="0" w:color="auto"/>
+              <w:bottom w:val="single" w:sz="4" w:space="0" w:color="auto"/>
+              <w:right w:val="single" w:sz="4" w:space="0" w:color="auto"/>
+            </w:tcBorders>
+            <w:shd w:val="clear" w:color="auto" w:fill="auto"/>
+            <w:noWrap/>
+            <w:vAlign w:val="bottom"/>
+            <w:hideMark/>
+          </w:tcPr>
+          <w:p>
+            <w:pPr>
+              <w:rPr>
+                <w:rFonts w:ascii="Calibri" w:eastAsia="Times New Roman" w:hAnsi="Calibri" w:cs="Calibri"/>
+                <w:spacing w:val="0"/>
+                <w:kern w:val="0"/>
+                <w:szCs w:val="22"/>
+                <w:lang w:val="en-MU" w:eastAsia="zh-CN"/>
+              </w:rPr>
+            </w:pPr>
+            <w:proofErr w:type="spellStart"/>
+            <w:r>
+              <w:rPr>
+                <w:rFonts w:ascii="Calibri" w:eastAsia="Times New Roman" w:hAnsi="Calibri" w:cs="Calibri"/>
+                <w:spacing w:val="0"/>
+                <w:kern w:val="0"/>
+                <w:szCs w:val="22"/>
+                <w:lang w:val="en-MU" w:eastAsia="zh-CN"/>
+              </w:rPr>
+              <w:t>Penghao</w:t>
+            </w:r>
+            <w:proofErr w:type="spellEnd"/>
+            <w:r>
+              <w:rPr>
+                <w:rFonts w:ascii="Calibri" w:eastAsia="Times New Roman" w:hAnsi="Calibri" w:cs="Calibri"/>
+                <w:spacing w:val="0"/>
+                <w:kern w:val="0"/>
+                <w:szCs w:val="22"/>
+                <w:lang w:val="en-MU" w:eastAsia="zh-CN"/>
+              </w:rPr>
+              <w:t xml:space="preserve"> Yuan</w:t>
+            </w:r>
+          </w:p>
+        </w:tc>
+        <w:tc>
+          <w:tcPr>
+            <w:tcW w:w="2080" w:type="dxa"/>
+            <w:tcBorders>
+              <w:top w:val="nil"/>
+              <w:left w:val="nil"/>
+              <w:bottom w:val="single" w:sz="4" w:space="0" w:color="auto"/>
+              <w:right w:val="single" w:sz="4" w:space="0" w:color="auto"/>
+            </w:tcBorders>
+            <w:shd w:val="clear" w:color="auto" w:fill="auto"/>
+            <w:noWrap/>
+            <w:vAlign w:val="bottom"/>
+            <w:hideMark/>
+          </w:tcPr>
+          <w:p>
+            <w:pPr>
+              <w:rPr>
+                <w:rFonts w:ascii="Calibri" w:eastAsia="Times New Roman" w:hAnsi="Calibri" w:cs="Calibri"/>
+                <w:spacing w:val="0"/>
+                <w:kern w:val="0"/>
+                <w:szCs w:val="22"/>
+                <w:lang w:val="en-MU" w:eastAsia="zh-CN"/>
+              </w:rPr>
+            </w:pPr>
+            <w:r>
+              <w:rPr>
+                <w:rFonts w:ascii="Calibri" w:eastAsia="Times New Roman" w:hAnsi="Calibri" w:cs="Calibri"/>
+                <w:spacing w:val="0"/>
+                <w:kern w:val="0"/>
+                <w:szCs w:val="22"/>
+                <w:lang w:val="en-MU" w:eastAsia="zh-CN"/>
+              </w:rPr>
+              <w:t> </w:t>
+            </w:r>
+          </w:p>
+        </w:tc>
+      </w:tr>
+    </w:tbl>
+    <w:p>
+      <w:pPr>
+        <w:rPr>
+          <w:lang w:val="fr-CA" w:eastAsia="en-US"/>
+        </w:rPr>
+      </w:pPr>
     </w:p>
     <w:p>
       <w:pPr>
@@ -3613,7 +6134,7 @@
                       <a:effectLst/>
                       <a:extLst>
                         <a:ext uri="{C572A759-6A51-4108-AA02-DFA0A04FC94B}">
-                          <ma14:wrappingTextBoxFlag xmlns="" xmlns:mo="http://schemas.microsoft.com/office/mac/office/2008/main" xmlns:mv="urn:schemas-microsoft-com:mac:vml" xmlns:o="urn:schemas-microsoft-com:office:office" xmlns:v="urn:schemas-microsoft-com:vml" xmlns:w10="urn:schemas-microsoft-com:office:word" xmlns:w="http://schemas.openxmlformats.org/wordprocessingml/2006/main" xmlns:ma14="http://schemas.microsoft.com/office/mac/drawingml/2011/main" xmlns:oel="http://schemas.microsoft.com/office/2019/extlst"/>
+                          <ma14:wrappingTextBoxFlag xmlns:oel="http://schemas.microsoft.com/office/2019/extlst" xmlns:ma14="http://schemas.microsoft.com/office/mac/drawingml/2011/main" xmlns:w="http://schemas.openxmlformats.org/wordprocessingml/2006/main" xmlns:w10="urn:schemas-microsoft-com:office:word" xmlns:v="urn:schemas-microsoft-com:vml" xmlns:o="urn:schemas-microsoft-com:office:office" xmlns:mv="urn:schemas-microsoft-com:mac:vml" xmlns:mo="http://schemas.microsoft.com/office/mac/office/2008/main" xmlns=""/>
                         </a:ext>
                       </a:extLst>
                     </wps:spPr>

</xml_diff>

<commit_message>
Edit report a little
</commit_message>
<xml_diff>
--- a/SEG2505_PROJET_G12.docx
+++ b/SEG2505_PROJET_G12.docx
@@ -1,6 +1,6 @@
 
 <file path=word/document.xml><?xml version="1.0" encoding="utf-8"?>
-<w:document xmlns:wpc="http://schemas.microsoft.com/office/word/2010/wordprocessingCanvas" xmlns:cx="http://schemas.microsoft.com/office/drawing/2014/chartex" xmlns:cx1="http://schemas.microsoft.com/office/drawing/2015/9/8/chartex" xmlns:cx2="http://schemas.microsoft.com/office/drawing/2015/10/21/chartex" xmlns:cx3="http://schemas.microsoft.com/office/drawing/2016/5/9/chartex" xmlns:cx4="http://schemas.microsoft.com/office/drawing/2016/5/10/chartex" xmlns:cx5="http://schemas.microsoft.com/office/drawing/2016/5/11/chartex" xmlns:cx6="http://schemas.microsoft.com/office/drawing/2016/5/12/chartex" xmlns:cx7="http://schemas.microsoft.com/office/drawing/2016/5/13/chartex" xmlns:cx8="http://schemas.microsoft.com/office/drawing/2016/5/14/chartex" xmlns:mc="http://schemas.openxmlformats.org/markup-compatibility/2006" xmlns:aink="http://schemas.microsoft.com/office/drawing/2016/ink" xmlns:am3d="http://schemas.microsoft.com/office/drawing/2017/model3d" xmlns:o="urn:schemas-microsoft-com:office:office" xmlns:r="http://schemas.openxmlformats.org/officeDocument/2006/relationships" xmlns:m="http://schemas.openxmlformats.org/officeDocument/2006/math" xmlns:v="urn:schemas-microsoft-com:vml" xmlns:wp14="http://schemas.microsoft.com/office/word/2010/wordprocessingDrawing" xmlns:wp="http://schemas.openxmlformats.org/drawingml/2006/wordprocessingDrawing" xmlns:w10="urn:schemas-microsoft-com:office:word" xmlns:w="http://schemas.openxmlformats.org/wordprocessingml/2006/main" xmlns:w14="http://schemas.microsoft.com/office/word/2010/wordml" xmlns:w15="http://schemas.microsoft.com/office/word/2012/wordml" xmlns:w16cex="http://schemas.microsoft.com/office/word/2018/wordml/cex" xmlns:w16cid="http://schemas.microsoft.com/office/word/2016/wordml/cid" xmlns:w16="http://schemas.microsoft.com/office/word/2018/wordml" xmlns:w16sdtdh="http://schemas.microsoft.com/office/word/2020/wordml/sdtdatahash" xmlns:w16se="http://schemas.microsoft.com/office/word/2015/wordml/symex" xmlns:wpg="http://schemas.microsoft.com/office/word/2010/wordprocessingGroup" xmlns:wpi="http://schemas.microsoft.com/office/word/2010/wordprocessingInk" xmlns:wne="http://schemas.microsoft.com/office/word/2006/wordml" xmlns:wps="http://schemas.microsoft.com/office/word/2010/wordprocessingShape" mc:Ignorable="w14 w15 w16se w16cid w16 w16cex w16sdtdh wp14">
+<w:document xmlns:wpc="http://schemas.microsoft.com/office/word/2010/wordprocessingCanvas" xmlns:cx="http://schemas.microsoft.com/office/drawing/2014/chartex" xmlns:cx1="http://schemas.microsoft.com/office/drawing/2015/9/8/chartex" xmlns:cx2="http://schemas.microsoft.com/office/drawing/2015/10/21/chartex" xmlns:cx3="http://schemas.microsoft.com/office/drawing/2016/5/9/chartex" xmlns:cx4="http://schemas.microsoft.com/office/drawing/2016/5/10/chartex" xmlns:cx5="http://schemas.microsoft.com/office/drawing/2016/5/11/chartex" xmlns:cx6="http://schemas.microsoft.com/office/drawing/2016/5/12/chartex" xmlns:cx7="http://schemas.microsoft.com/office/drawing/2016/5/13/chartex" xmlns:cx8="http://schemas.microsoft.com/office/drawing/2016/5/14/chartex" xmlns:mc="http://schemas.openxmlformats.org/markup-compatibility/2006" xmlns:aink="http://schemas.microsoft.com/office/drawing/2016/ink" xmlns:am3d="http://schemas.microsoft.com/office/drawing/2017/model3d" xmlns:o="urn:schemas-microsoft-com:office:office" xmlns:oel="http://schemas.microsoft.com/office/2019/extlst" xmlns:r="http://schemas.openxmlformats.org/officeDocument/2006/relationships" xmlns:m="http://schemas.openxmlformats.org/officeDocument/2006/math" xmlns:v="urn:schemas-microsoft-com:vml" xmlns:wp14="http://schemas.microsoft.com/office/word/2010/wordprocessingDrawing" xmlns:wp="http://schemas.openxmlformats.org/drawingml/2006/wordprocessingDrawing" xmlns:w10="urn:schemas-microsoft-com:office:word" xmlns:w="http://schemas.openxmlformats.org/wordprocessingml/2006/main" xmlns:w14="http://schemas.microsoft.com/office/word/2010/wordml" xmlns:w15="http://schemas.microsoft.com/office/word/2012/wordml" xmlns:w16cex="http://schemas.microsoft.com/office/word/2018/wordml/cex" xmlns:w16cid="http://schemas.microsoft.com/office/word/2016/wordml/cid" xmlns:w16="http://schemas.microsoft.com/office/word/2018/wordml" xmlns:w16sdtdh="http://schemas.microsoft.com/office/word/2020/wordml/sdtdatahash" xmlns:w16se="http://schemas.microsoft.com/office/word/2015/wordml/symex" xmlns:wpg="http://schemas.microsoft.com/office/word/2010/wordprocessingGroup" xmlns:wpi="http://schemas.microsoft.com/office/word/2010/wordprocessingInk" xmlns:wne="http://schemas.microsoft.com/office/word/2006/wordml" xmlns:wps="http://schemas.microsoft.com/office/word/2010/wordprocessingShape" mc:Ignorable="w14 w15 w16se w16cid w16 w16cex w16sdtdh wp14">
   <w:body>
     <w:p>
       <w:pPr>
@@ -227,7 +227,7 @@
           </mc:Choice>
           <mc:Fallback>
             <w:pict>
-              <v:group w14:anchorId="6C85A1E3" id="Group 11" o:spid="_x0000_s1026" style="position:absolute;left:0;text-align:left;margin-left:9pt;margin-top:61.9pt;width:459pt;height:152.25pt;z-index:251655168;mso-width-relative:margin;mso-height-relative:margin" coordorigin="-464" coordsize="62463,24955" o:gfxdata="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">
+              <v:group w14:anchorId="6C85A1E3" id="Group 11" o:spid="_x0000_s1026" style="position:absolute;left:0;text-align:left;margin-left:9pt;margin-top:61.9pt;width:459pt;height:152.25pt;z-index:251655168;mso-width-relative:margin;mso-height-relative:margin" coordorigin="-464" coordsize="62463,24955" o:gfxdata="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">
                 <v:rect id="Rectangle 27" o:spid="_x0000_s1027" style="position:absolute;left:-464;width:62463;height:24955;visibility:visible;mso-wrap-style:square;v-text-anchor:top" o:gfxdata="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" fillcolor="#3b3734" stroked="f" strokeweight="2pt"/>
                 <v:rect id="Rectangle 14" o:spid="_x0000_s1028" style="position:absolute;width:781;height:12236;visibility:visible;mso-wrap-style:square;v-text-anchor:top" o:gfxdata="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" fillcolor="#8f001a" stroked="f" strokeweight="2pt"/>
                 <v:rect id="Rectangle 17" o:spid="_x0000_s1029" style="position:absolute;top:12960;width:781;height:3213;visibility:visible;mso-wrap-style:square;v-text-anchor:top" o:gfxdata="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" fillcolor="#8f001a" stroked="f" strokeweight="2pt">
@@ -292,7 +292,7 @@
                         <a:effectLst/>
                         <a:extLst>
                           <a:ext uri="{C572A759-6A51-4108-AA02-DFA0A04FC94B}">
-                            <ma14:wrappingTextBoxFlag xmlns:oel="http://schemas.microsoft.com/office/2019/extlst" xmlns:ma14="http://schemas.microsoft.com/office/mac/drawingml/2011/main" xmlns:w="http://schemas.openxmlformats.org/wordprocessingml/2006/main" xmlns:w10="urn:schemas-microsoft-com:office:word" xmlns:v="urn:schemas-microsoft-com:vml" xmlns:o="urn:schemas-microsoft-com:office:office" xmlns:mv="urn:schemas-microsoft-com:mac:vml" xmlns:mo="http://schemas.microsoft.com/office/mac/office/2008/main" xmlns=""/>
+                            <ma14:wrappingTextBoxFlag xmlns="" xmlns:mo="http://schemas.microsoft.com/office/mac/office/2008/main" xmlns:mv="urn:schemas-microsoft-com:mac:vml" xmlns:o="urn:schemas-microsoft-com:office:office" xmlns:v="urn:schemas-microsoft-com:vml" xmlns:w10="urn:schemas-microsoft-com:office:word" xmlns:w="http://schemas.openxmlformats.org/wordprocessingml/2006/main" xmlns:ma14="http://schemas.microsoft.com/office/mac/drawingml/2011/main"/>
                           </a:ext>
                         </a:extLst>
                       </wps:spPr>
@@ -560,8 +560,22 @@
                                       <w:szCs w:val="28"/>
                                       <w:lang w:val="fr-CA"/>
                                     </w:rPr>
-                                    <w:t>Aziz Oukaira</w:t>
+                                    <w:t xml:space="preserve">Aziz </w:t>
                                   </w:r>
+                                  <w:proofErr w:type="spellStart"/>
+                                  <w:r>
+                                    <w:rPr>
+                                      <w:rFonts w:ascii="Arial" w:hAnsi="Arial" w:cs="Arial"/>
+                                      <w:b/>
+                                      <w:bCs/>
+                                      <w:color w:val="FFFFFF" w:themeColor="background1"/>
+                                      <w:sz w:val="28"/>
+                                      <w:szCs w:val="28"/>
+                                      <w:lang w:val="fr-CA"/>
+                                    </w:rPr>
+                                    <w:t>Oukaira</w:t>
+                                  </w:r>
+                                  <w:proofErr w:type="spellEnd"/>
                                 </w:p>
                               </w:tc>
                             </w:tr>
@@ -871,7 +885,7 @@
                 <v:stroke joinstyle="miter"/>
                 <v:path gradientshapeok="t" o:connecttype="rect"/>
               </v:shapetype>
-              <v:shape id="Text Box 8" o:spid="_x0000_s1030" type="#_x0000_t202" style="position:absolute;left:0;text-align:left;margin-left:17.25pt;margin-top:63.4pt;width:450.75pt;height:165.75pt;z-index:251675648;visibility:visible;mso-wrap-style:square;mso-width-percent:0;mso-height-percent:0;mso-wrap-distance-left:9pt;mso-wrap-distance-top:0;mso-wrap-distance-right:9pt;mso-wrap-distance-bottom:0;mso-position-horizontal:absolute;mso-position-horizontal-relative:text;mso-position-vertical:absolute;mso-position-vertical-relative:text;mso-width-percent:0;mso-height-percent:0;mso-width-relative:margin;mso-height-relative:margin;v-text-anchor:top" o:gfxdata="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" filled="f" stroked="f">
+              <v:shape id="Text Box 8" o:spid="_x0000_s1030" type="#_x0000_t202" style="position:absolute;left:0;text-align:left;margin-left:17.25pt;margin-top:63.4pt;width:450.75pt;height:165.75pt;z-index:251675648;visibility:visible;mso-wrap-style:square;mso-width-percent:0;mso-height-percent:0;mso-wrap-distance-left:9pt;mso-wrap-distance-top:0;mso-wrap-distance-right:9pt;mso-wrap-distance-bottom:0;mso-position-horizontal:absolute;mso-position-horizontal-relative:text;mso-position-vertical:absolute;mso-position-vertical-relative:text;mso-width-percent:0;mso-height-percent:0;mso-width-relative:margin;mso-height-relative:margin;v-text-anchor:top" o:gfxdata="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" filled="f" stroked="f">
                 <v:textbox>
                   <w:txbxContent>
                     <w:tbl>
@@ -1122,8 +1136,22 @@
                                 <w:szCs w:val="28"/>
                                 <w:lang w:val="fr-CA"/>
                               </w:rPr>
-                              <w:t>Aziz Oukaira</w:t>
+                              <w:t xml:space="preserve">Aziz </w:t>
                             </w:r>
+                            <w:proofErr w:type="spellStart"/>
+                            <w:r>
+                              <w:rPr>
+                                <w:rFonts w:ascii="Arial" w:hAnsi="Arial" w:cs="Arial"/>
+                                <w:b/>
+                                <w:bCs/>
+                                <w:color w:val="FFFFFF" w:themeColor="background1"/>
+                                <w:sz w:val="28"/>
+                                <w:szCs w:val="28"/>
+                                <w:lang w:val="fr-CA"/>
+                              </w:rPr>
+                              <w:t>Oukaira</w:t>
+                            </w:r>
+                            <w:proofErr w:type="spellEnd"/>
                           </w:p>
                         </w:tc>
                       </w:tr>
@@ -1464,31 +1492,72 @@
         <w:pStyle w:val="BodyText"/>
       </w:pPr>
       <w:r>
-        <w:t>Andy How Hok Hium</w:t>
+        <w:t xml:space="preserve">Andy How </w:t>
+      </w:r>
+      <w:proofErr w:type="spellStart"/>
+      <w:r>
+        <w:t>Hok</w:t>
+      </w:r>
+      <w:proofErr w:type="spellEnd"/>
+      <w:r>
+        <w:t xml:space="preserve"> </w:t>
+      </w:r>
+      <w:proofErr w:type="spellStart"/>
+      <w:r>
+        <w:t>Hium</w:t>
+      </w:r>
+      <w:proofErr w:type="spellEnd"/>
+    </w:p>
+    <w:p>
+      <w:pPr>
+        <w:pStyle w:val="BodyText"/>
+      </w:pPr>
+      <w:proofErr w:type="spellStart"/>
+      <w:r>
+        <w:t>Chenliwei</w:t>
+      </w:r>
+      <w:proofErr w:type="spellEnd"/>
+      <w:r>
+        <w:t xml:space="preserve"> Zhou</w:t>
       </w:r>
     </w:p>
     <w:p>
       <w:pPr>
         <w:pStyle w:val="BodyText"/>
       </w:pPr>
+      <w:proofErr w:type="spellStart"/>
       <w:r>
-        <w:t>Chenliwei Zhou</w:t>
+        <w:t>Javisen</w:t>
       </w:r>
+      <w:proofErr w:type="spellEnd"/>
+      <w:r>
+        <w:t xml:space="preserve"> </w:t>
+      </w:r>
+      <w:proofErr w:type="spellStart"/>
+      <w:r>
+        <w:t>Katherasa</w:t>
+      </w:r>
+      <w:proofErr w:type="spellEnd"/>
+      <w:r>
+        <w:t xml:space="preserve"> </w:t>
+      </w:r>
+      <w:proofErr w:type="spellStart"/>
+      <w:r>
+        <w:t>Pillay</w:t>
+      </w:r>
+      <w:proofErr w:type="spellEnd"/>
     </w:p>
     <w:p>
       <w:pPr>
         <w:pStyle w:val="BodyText"/>
       </w:pPr>
+      <w:proofErr w:type="spellStart"/>
       <w:r>
-        <w:t>Javisen Katherasa Pillay</w:t>
+        <w:t>Penghao</w:t>
       </w:r>
-    </w:p>
-    <w:p>
-      <w:pPr>
-        <w:pStyle w:val="BodyText"/>
-      </w:pPr>
+      <w:proofErr w:type="spellEnd"/>
       <w:r>
-        <w:t>Penghao Yuan</w:t>
+        <w:t xml:space="preserve"> Yuan</w:t>
       </w:r>
     </w:p>
     <w:p>
@@ -1535,41 +1604,6 @@
           <w:lang w:val="fr-CA" w:eastAsia="en-US"/>
         </w:rPr>
       </w:pPr>
-    </w:p>
-    <w:p>
-      <w:pPr>
-        <w:jc w:val="center"/>
-        <w:rPr>
-          <w:sz w:val="96"/>
-          <w:szCs w:val="96"/>
-          <w:lang w:val="fr-CA" w:eastAsia="en-US"/>
-        </w:rPr>
-      </w:pPr>
-      <w:r>
-        <w:rPr>
-          <w:sz w:val="96"/>
-          <w:szCs w:val="96"/>
-          <w:lang w:val="fr-CA" w:eastAsia="en-US"/>
-        </w:rPr>
-        <w:t>Livrable 4: Implémentation des fonctionnalités des clients.</w:t>
-      </w:r>
-    </w:p>
-    <w:p>
-      <w:pPr>
-        <w:rPr>
-          <w:sz w:val="96"/>
-          <w:szCs w:val="96"/>
-          <w:lang w:val="fr-CA" w:eastAsia="en-US"/>
-        </w:rPr>
-      </w:pPr>
-      <w:r>
-        <w:rPr>
-          <w:sz w:val="96"/>
-          <w:szCs w:val="96"/>
-          <w:lang w:val="fr-CA" w:eastAsia="en-US"/>
-        </w:rPr>
-        <w:br w:type="page"/>
-      </w:r>
     </w:p>
     <w:sdt>
       <w:sdtPr>
@@ -1735,46 +1769,7 @@
                 <w:webHidden/>
                 <w:lang w:val="fr-CA"/>
               </w:rPr>
-              <w:fldChar w:fldCharType="begin"/>
-            </w:r>
-            <w:r>
-              <w:rPr>
-                <w:noProof/>
-                <w:webHidden/>
-                <w:lang w:val="fr-CA"/>
-              </w:rPr>
-              <w:instrText xml:space="preserve"> PAGEREF _Toc152673566 \h </w:instrText>
-            </w:r>
-            <w:r>
-              <w:rPr>
-                <w:noProof/>
-                <w:webHidden/>
-                <w:lang w:val="fr-CA"/>
-              </w:rPr>
-            </w:r>
-            <w:r>
-              <w:rPr>
-                <w:noProof/>
-                <w:webHidden/>
-                <w:lang w:val="fr-CA"/>
-              </w:rPr>
-              <w:fldChar w:fldCharType="separate"/>
-            </w:r>
-            <w:r>
-              <w:rPr>
-                <w:noProof/>
-                <w:webHidden/>
-                <w:lang w:val="fr-CA"/>
-              </w:rPr>
-              <w:t>4</w:t>
-            </w:r>
-            <w:r>
-              <w:rPr>
-                <w:noProof/>
-                <w:webHidden/>
-                <w:lang w:val="fr-CA"/>
-              </w:rPr>
-              <w:fldChar w:fldCharType="end"/>
+              <w:t>3</w:t>
             </w:r>
           </w:hyperlink>
         </w:p>
@@ -1815,46 +1810,7 @@
                 <w:webHidden/>
                 <w:lang w:val="fr-CA"/>
               </w:rPr>
-              <w:fldChar w:fldCharType="begin"/>
-            </w:r>
-            <w:r>
-              <w:rPr>
-                <w:noProof/>
-                <w:webHidden/>
-                <w:lang w:val="fr-CA"/>
-              </w:rPr>
-              <w:instrText xml:space="preserve"> PAGEREF _Toc152673567 \h </w:instrText>
-            </w:r>
-            <w:r>
-              <w:rPr>
-                <w:noProof/>
-                <w:webHidden/>
-                <w:lang w:val="fr-CA"/>
-              </w:rPr>
-            </w:r>
-            <w:r>
-              <w:rPr>
-                <w:noProof/>
-                <w:webHidden/>
-                <w:lang w:val="fr-CA"/>
-              </w:rPr>
-              <w:fldChar w:fldCharType="separate"/>
-            </w:r>
-            <w:r>
-              <w:rPr>
-                <w:noProof/>
-                <w:webHidden/>
-                <w:lang w:val="fr-CA"/>
-              </w:rPr>
-              <w:t>5</w:t>
-            </w:r>
-            <w:r>
-              <w:rPr>
-                <w:noProof/>
-                <w:webHidden/>
-                <w:lang w:val="fr-CA"/>
-              </w:rPr>
-              <w:fldChar w:fldCharType="end"/>
+              <w:t>4</w:t>
             </w:r>
           </w:hyperlink>
         </w:p>
@@ -2039,7 +1995,27 @@
                 <w:szCs w:val="24"/>
                 <w:lang w:val="fr-CA"/>
               </w:rPr>
-              <w:t>Captures d'écreans de notres aoolications:</w:t>
+              <w:t>Captures d'écreans de notres a</w:t>
+            </w:r>
+            <w:r>
+              <w:rPr>
+                <w:rStyle w:val="Hyperlink"/>
+                <w:noProof/>
+                <w:sz w:val="24"/>
+                <w:szCs w:val="24"/>
+                <w:lang w:val="fr-CA"/>
+              </w:rPr>
+              <w:t>pp</w:t>
+            </w:r>
+            <w:r>
+              <w:rPr>
+                <w:rStyle w:val="Hyperlink"/>
+                <w:noProof/>
+                <w:sz w:val="24"/>
+                <w:szCs w:val="24"/>
+                <w:lang w:val="fr-CA"/>
+              </w:rPr>
+              <w:t>lications:</w:t>
             </w:r>
             <w:r>
               <w:rPr>
@@ -2143,15 +2119,18 @@
         <w:pStyle w:val="Heading1"/>
         <w:rPr>
           <w:rFonts w:cs="Arial"/>
+          <w:sz w:val="36"/>
+          <w:szCs w:val="36"/>
           <w:lang w:val="fr-CA"/>
         </w:rPr>
       </w:pPr>
       <w:r>
         <w:rPr>
           <w:rFonts w:cs="Arial"/>
+          <w:sz w:val="36"/>
+          <w:szCs w:val="36"/>
           <w:lang w:val="fr-CA"/>
         </w:rPr>
-        <w:lastRenderedPageBreak/>
         <w:t>Introduction:</w:t>
       </w:r>
     </w:p>
@@ -2159,6 +2138,7 @@
       <w:pPr>
         <w:spacing w:line="480" w:lineRule="auto"/>
         <w:ind w:firstLine="720"/>
+        <w:jc w:val="both"/>
         <w:rPr>
           <w:rFonts w:ascii="Arial" w:hAnsi="Arial" w:cs="Arial"/>
           <w:sz w:val="24"/>
@@ -2182,8 +2162,9 @@
           <w:szCs w:val="24"/>
           <w:lang w:val="fr-CA" w:eastAsia="en-US"/>
         </w:rPr>
-        <w:t xml:space="preserve"> appelé Service Novigrad</w:t>
+        <w:t xml:space="preserve"> appelé Service </w:t>
       </w:r>
+      <w:proofErr w:type="spellStart"/>
       <w:r>
         <w:rPr>
           <w:rFonts w:ascii="Arial" w:hAnsi="Arial" w:cs="Arial"/>
@@ -2191,8 +2172,9 @@
           <w:szCs w:val="24"/>
           <w:lang w:val="fr-CA" w:eastAsia="en-US"/>
         </w:rPr>
-        <w:t xml:space="preserve"> qui permet </w:t>
+        <w:t>Novigrad</w:t>
       </w:r>
+      <w:proofErr w:type="spellEnd"/>
       <w:r>
         <w:rPr>
           <w:rFonts w:ascii="Arial" w:hAnsi="Arial" w:cs="Arial"/>
@@ -2200,7 +2182,7 @@
           <w:szCs w:val="24"/>
           <w:lang w:val="fr-CA" w:eastAsia="en-US"/>
         </w:rPr>
-        <w:t>à</w:t>
+        <w:t xml:space="preserve"> qui permet </w:t>
       </w:r>
       <w:r>
         <w:rPr>
@@ -2209,7 +2191,7 @@
           <w:szCs w:val="24"/>
           <w:lang w:val="fr-CA" w:eastAsia="en-US"/>
         </w:rPr>
-        <w:t xml:space="preserve"> un utilisateur de créer un compte </w:t>
+        <w:t>à</w:t>
       </w:r>
       <w:r>
         <w:rPr>
@@ -2218,7 +2200,7 @@
           <w:szCs w:val="24"/>
           <w:lang w:val="fr-CA" w:eastAsia="en-US"/>
         </w:rPr>
-        <w:t>en tant qu’utilisateur</w:t>
+        <w:t xml:space="preserve"> un utilisateur de créer un compte </w:t>
       </w:r>
       <w:r>
         <w:rPr>
@@ -2227,7 +2209,7 @@
           <w:szCs w:val="24"/>
           <w:lang w:val="fr-CA" w:eastAsia="en-US"/>
         </w:rPr>
-        <w:t xml:space="preserve">. Les administrateurs peuvent ajouter, modifier ou enlever les services qui seront offert par les succursales de Service Novigrad. De plus, </w:t>
+        <w:t xml:space="preserve">en tant </w:t>
       </w:r>
       <w:r>
         <w:rPr>
@@ -2236,7 +2218,7 @@
           <w:szCs w:val="24"/>
           <w:lang w:val="fr-CA" w:eastAsia="en-US"/>
         </w:rPr>
-        <w:t>les employés</w:t>
+        <w:t>que client</w:t>
       </w:r>
       <w:r>
         <w:rPr>
@@ -2245,7 +2227,7 @@
           <w:szCs w:val="24"/>
           <w:lang w:val="fr-CA" w:eastAsia="en-US"/>
         </w:rPr>
-        <w:t xml:space="preserve"> de la succursale peuvent modifier le profil de la </w:t>
+        <w:t xml:space="preserve"> ou </w:t>
       </w:r>
       <w:r>
         <w:rPr>
@@ -2254,7 +2236,7 @@
           <w:szCs w:val="24"/>
           <w:lang w:val="fr-CA" w:eastAsia="en-US"/>
         </w:rPr>
-        <w:t>succursale</w:t>
+        <w:t xml:space="preserve">employé d’une </w:t>
       </w:r>
       <w:r>
         <w:rPr>
@@ -2263,7 +2245,7 @@
           <w:szCs w:val="24"/>
           <w:lang w:val="fr-CA" w:eastAsia="en-US"/>
         </w:rPr>
-        <w:t xml:space="preserve"> et de l'associer a un ensemble de services. Ils sont aussi capables de définir les heures de travail de </w:t>
+        <w:t>succursale</w:t>
       </w:r>
       <w:r>
         <w:rPr>
@@ -2272,8 +2254,9 @@
           <w:szCs w:val="24"/>
           <w:lang w:val="fr-CA" w:eastAsia="en-US"/>
         </w:rPr>
-        <w:t>leur succursale</w:t>
+        <w:t xml:space="preserve">. Les administrateurs peuvent ajouter, modifier ou enlever les services qui seront offert par les succursales de Service </w:t>
       </w:r>
+      <w:proofErr w:type="spellStart"/>
       <w:r>
         <w:rPr>
           <w:rFonts w:ascii="Arial" w:hAnsi="Arial" w:cs="Arial"/>
@@ -2281,8 +2264,9 @@
           <w:szCs w:val="24"/>
           <w:lang w:val="fr-CA" w:eastAsia="en-US"/>
         </w:rPr>
-        <w:t xml:space="preserve">. Finalement, nous avons aussi implémenté </w:t>
+        <w:t>Novigrad</w:t>
       </w:r>
+      <w:proofErr w:type="spellEnd"/>
       <w:r>
         <w:rPr>
           <w:rFonts w:ascii="Arial" w:hAnsi="Arial" w:cs="Arial"/>
@@ -2290,7 +2274,7 @@
           <w:szCs w:val="24"/>
           <w:lang w:val="fr-CA" w:eastAsia="en-US"/>
         </w:rPr>
-        <w:t>les fonctionnalités relatives</w:t>
+        <w:t xml:space="preserve"> et supprimer des comptes de client/</w:t>
       </w:r>
       <w:r>
         <w:rPr>
@@ -2299,7 +2283,7 @@
           <w:szCs w:val="24"/>
           <w:lang w:val="fr-CA" w:eastAsia="en-US"/>
         </w:rPr>
-        <w:t xml:space="preserve"> au client, c'est à dire l'</w:t>
+        <w:t>succursale</w:t>
       </w:r>
       <w:r>
         <w:rPr>
@@ -2308,7 +2292,7 @@
           <w:szCs w:val="24"/>
           <w:lang w:val="fr-CA" w:eastAsia="en-US"/>
         </w:rPr>
-        <w:t>habilité</w:t>
+        <w:t xml:space="preserve">. De plus, </w:t>
       </w:r>
       <w:r>
         <w:rPr>
@@ -2317,7 +2301,7 @@
           <w:szCs w:val="24"/>
           <w:lang w:val="fr-CA" w:eastAsia="en-US"/>
         </w:rPr>
-        <w:t xml:space="preserve"> du client de rechercher une succursale avec notre application. Le client pourrait trouver l'</w:t>
+        <w:t>les employés</w:t>
       </w:r>
       <w:r>
         <w:rPr>
@@ -2326,7 +2310,7 @@
           <w:szCs w:val="24"/>
           <w:lang w:val="fr-CA" w:eastAsia="en-US"/>
         </w:rPr>
-        <w:t>adresse</w:t>
+        <w:t xml:space="preserve"> de la succursale peuvent modifier le profil de l</w:t>
       </w:r>
       <w:r>
         <w:rPr>
@@ -2335,7 +2319,7 @@
           <w:szCs w:val="24"/>
           <w:lang w:val="fr-CA" w:eastAsia="en-US"/>
         </w:rPr>
-        <w:t xml:space="preserve">, le type </w:t>
+        <w:t>eur</w:t>
       </w:r>
       <w:r>
         <w:rPr>
@@ -2344,7 +2328,7 @@
           <w:szCs w:val="24"/>
           <w:lang w:val="fr-CA" w:eastAsia="en-US"/>
         </w:rPr>
-        <w:t>de service</w:t>
+        <w:t xml:space="preserve"> </w:t>
       </w:r>
       <w:r>
         <w:rPr>
@@ -2353,119 +2337,316 @@
           <w:szCs w:val="24"/>
           <w:lang w:val="fr-CA" w:eastAsia="en-US"/>
         </w:rPr>
-        <w:t xml:space="preserve"> fournis, et les heures de travails. Il pourrait aussi soumettre une demande.</w:t>
+        <w:t>succursale</w:t>
       </w:r>
-    </w:p>
-    <w:p>
-      <w:pPr>
-        <w:spacing w:line="480" w:lineRule="auto"/>
-        <w:ind w:firstLine="720"/>
+      <w:r>
         <w:rPr>
           <w:rFonts w:ascii="Arial" w:hAnsi="Arial" w:cs="Arial"/>
           <w:sz w:val="24"/>
           <w:szCs w:val="24"/>
           <w:lang w:val="fr-CA" w:eastAsia="en-US"/>
         </w:rPr>
-      </w:pPr>
-    </w:p>
-    <w:p>
-      <w:pPr>
-        <w:spacing w:line="480" w:lineRule="auto"/>
-        <w:ind w:firstLine="720"/>
+        <w:t xml:space="preserve"> </w:t>
+      </w:r>
+      <w:r>
         <w:rPr>
           <w:rFonts w:ascii="Arial" w:hAnsi="Arial" w:cs="Arial"/>
           <w:sz w:val="24"/>
           <w:szCs w:val="24"/>
           <w:lang w:val="fr-CA" w:eastAsia="en-US"/>
         </w:rPr>
-      </w:pPr>
-    </w:p>
-    <w:p>
-      <w:pPr>
-        <w:spacing w:line="480" w:lineRule="auto"/>
-        <w:ind w:firstLine="720"/>
+        <w:t xml:space="preserve">(adresse, heures de travail) </w:t>
+      </w:r>
+      <w:r>
         <w:rPr>
           <w:rFonts w:ascii="Arial" w:hAnsi="Arial" w:cs="Arial"/>
           <w:sz w:val="24"/>
           <w:szCs w:val="24"/>
           <w:lang w:val="fr-CA" w:eastAsia="en-US"/>
         </w:rPr>
-      </w:pPr>
-    </w:p>
-    <w:p>
-      <w:pPr>
-        <w:spacing w:line="480" w:lineRule="auto"/>
-        <w:ind w:firstLine="720"/>
+        <w:t xml:space="preserve">et de </w:t>
+      </w:r>
+      <w:r>
         <w:rPr>
           <w:rFonts w:ascii="Arial" w:hAnsi="Arial" w:cs="Arial"/>
           <w:sz w:val="24"/>
           <w:szCs w:val="24"/>
           <w:lang w:val="fr-CA" w:eastAsia="en-US"/>
         </w:rPr>
-      </w:pPr>
-    </w:p>
-    <w:p>
-      <w:pPr>
-        <w:spacing w:line="480" w:lineRule="auto"/>
-        <w:ind w:firstLine="720"/>
+        <w:t xml:space="preserve">sélectionner </w:t>
+      </w:r>
+      <w:r>
         <w:rPr>
           <w:rFonts w:ascii="Arial" w:hAnsi="Arial" w:cs="Arial"/>
           <w:sz w:val="24"/>
           <w:szCs w:val="24"/>
           <w:lang w:val="fr-CA" w:eastAsia="en-US"/>
         </w:rPr>
-      </w:pPr>
-    </w:p>
-    <w:p>
-      <w:pPr>
-        <w:spacing w:line="480" w:lineRule="auto"/>
-        <w:ind w:firstLine="720"/>
+        <w:t>quels services</w:t>
+      </w:r>
+      <w:r>
         <w:rPr>
           <w:rFonts w:ascii="Arial" w:hAnsi="Arial" w:cs="Arial"/>
           <w:sz w:val="24"/>
           <w:szCs w:val="24"/>
           <w:lang w:val="fr-CA" w:eastAsia="en-US"/>
         </w:rPr>
-      </w:pPr>
-    </w:p>
-    <w:p>
-      <w:pPr>
-        <w:spacing w:line="480" w:lineRule="auto"/>
-        <w:ind w:firstLine="720"/>
+        <w:t xml:space="preserve"> sont offerts par </w:t>
+      </w:r>
+      <w:r>
         <w:rPr>
           <w:rFonts w:ascii="Arial" w:hAnsi="Arial" w:cs="Arial"/>
           <w:sz w:val="24"/>
           <w:szCs w:val="24"/>
           <w:lang w:val="fr-CA" w:eastAsia="en-US"/>
         </w:rPr>
-      </w:pPr>
-    </w:p>
-    <w:p>
-      <w:pPr>
-        <w:spacing w:line="480" w:lineRule="auto"/>
-        <w:ind w:firstLine="720"/>
+        <w:t xml:space="preserve">la </w:t>
+      </w:r>
+      <w:r>
         <w:rPr>
           <w:rFonts w:ascii="Arial" w:hAnsi="Arial" w:cs="Arial"/>
           <w:sz w:val="24"/>
           <w:szCs w:val="24"/>
           <w:lang w:val="fr-CA" w:eastAsia="en-US"/>
         </w:rPr>
-      </w:pPr>
-    </w:p>
-    <w:p>
-      <w:pPr>
-        <w:spacing w:line="480" w:lineRule="auto"/>
-        <w:ind w:firstLine="720"/>
+        <w:t>succursale</w:t>
+      </w:r>
+      <w:r>
         <w:rPr>
           <w:rFonts w:ascii="Arial" w:hAnsi="Arial" w:cs="Arial"/>
           <w:sz w:val="24"/>
           <w:szCs w:val="24"/>
           <w:lang w:val="fr-CA" w:eastAsia="en-US"/>
         </w:rPr>
-      </w:pPr>
+        <w:t xml:space="preserve">. Ils </w:t>
+      </w:r>
+      <w:r>
+        <w:rPr>
+          <w:rFonts w:ascii="Arial" w:hAnsi="Arial" w:cs="Arial"/>
+          <w:sz w:val="24"/>
+          <w:szCs w:val="24"/>
+          <w:lang w:val="fr-CA" w:eastAsia="en-US"/>
+        </w:rPr>
+        <w:t>peuvent aussi visionner les demandes de service soumis par les clients, et soit approuver ou rejeter</w:t>
+      </w:r>
+      <w:r>
+        <w:rPr>
+          <w:rFonts w:ascii="Arial" w:hAnsi="Arial" w:cs="Arial"/>
+          <w:sz w:val="24"/>
+          <w:szCs w:val="24"/>
+          <w:lang w:val="fr-CA" w:eastAsia="en-US"/>
+        </w:rPr>
+        <w:t xml:space="preserve"> ces demandes</w:t>
+      </w:r>
+      <w:r>
+        <w:rPr>
+          <w:rFonts w:ascii="Arial" w:hAnsi="Arial" w:cs="Arial"/>
+          <w:sz w:val="24"/>
+          <w:szCs w:val="24"/>
+          <w:lang w:val="fr-CA" w:eastAsia="en-US"/>
+        </w:rPr>
+        <w:t xml:space="preserve">. Finalement, nous avons implémenté </w:t>
+      </w:r>
+      <w:r>
+        <w:rPr>
+          <w:rFonts w:ascii="Arial" w:hAnsi="Arial" w:cs="Arial"/>
+          <w:sz w:val="24"/>
+          <w:szCs w:val="24"/>
+          <w:lang w:val="fr-CA" w:eastAsia="en-US"/>
+        </w:rPr>
+        <w:t>les fonctionnalités relatives</w:t>
+      </w:r>
+      <w:r>
+        <w:rPr>
+          <w:rFonts w:ascii="Arial" w:hAnsi="Arial" w:cs="Arial"/>
+          <w:sz w:val="24"/>
+          <w:szCs w:val="24"/>
+          <w:lang w:val="fr-CA" w:eastAsia="en-US"/>
+        </w:rPr>
+        <w:t xml:space="preserve"> au client</w:t>
+      </w:r>
+      <w:r>
+        <w:rPr>
+          <w:rFonts w:ascii="Arial" w:hAnsi="Arial" w:cs="Arial"/>
+          <w:sz w:val="24"/>
+          <w:szCs w:val="24"/>
+          <w:lang w:val="fr-CA" w:eastAsia="en-US"/>
+        </w:rPr>
+        <w:t xml:space="preserve">. C’est-à-dire, </w:t>
+      </w:r>
+      <w:r>
+        <w:rPr>
+          <w:rFonts w:ascii="Arial" w:hAnsi="Arial" w:cs="Arial"/>
+          <w:sz w:val="24"/>
+          <w:szCs w:val="24"/>
+          <w:lang w:val="fr-CA" w:eastAsia="en-US"/>
+        </w:rPr>
+        <w:t>l'</w:t>
+      </w:r>
+      <w:r>
+        <w:rPr>
+          <w:rFonts w:ascii="Arial" w:hAnsi="Arial" w:cs="Arial"/>
+          <w:sz w:val="24"/>
+          <w:szCs w:val="24"/>
+          <w:lang w:val="fr-CA" w:eastAsia="en-US"/>
+        </w:rPr>
+        <w:t>habilité</w:t>
+      </w:r>
+      <w:r>
+        <w:rPr>
+          <w:rFonts w:ascii="Arial" w:hAnsi="Arial" w:cs="Arial"/>
+          <w:sz w:val="24"/>
+          <w:szCs w:val="24"/>
+          <w:lang w:val="fr-CA" w:eastAsia="en-US"/>
+        </w:rPr>
+        <w:t xml:space="preserve"> du client de rechercher une succursale </w:t>
+      </w:r>
+      <w:r>
+        <w:rPr>
+          <w:rFonts w:ascii="Arial" w:hAnsi="Arial" w:cs="Arial"/>
+          <w:sz w:val="24"/>
+          <w:szCs w:val="24"/>
+          <w:lang w:val="fr-CA" w:eastAsia="en-US"/>
+        </w:rPr>
+        <w:t xml:space="preserve">par rapport </w:t>
+      </w:r>
+      <w:r>
+        <w:rPr>
+          <w:rFonts w:ascii="Arial" w:hAnsi="Arial" w:cs="Arial"/>
+          <w:sz w:val="24"/>
+          <w:szCs w:val="24"/>
+          <w:lang w:val="fr-CA" w:eastAsia="en-US"/>
+        </w:rPr>
+        <w:t>à l’adresse, les heures de travail, ou par les services offerts</w:t>
+      </w:r>
+      <w:r>
+        <w:rPr>
+          <w:rFonts w:ascii="Arial" w:hAnsi="Arial" w:cs="Arial"/>
+          <w:sz w:val="24"/>
+          <w:szCs w:val="24"/>
+          <w:lang w:val="fr-CA" w:eastAsia="en-US"/>
+        </w:rPr>
+        <w:t xml:space="preserve">. </w:t>
+      </w:r>
+      <w:r>
+        <w:rPr>
+          <w:rFonts w:ascii="Arial" w:hAnsi="Arial" w:cs="Arial"/>
+          <w:sz w:val="24"/>
+          <w:szCs w:val="24"/>
+          <w:lang w:val="fr-CA" w:eastAsia="en-US"/>
+        </w:rPr>
+        <w:t>Ensuite, ils peuvent visionner tous les services offerts par la succursale et faire une demande</w:t>
+      </w:r>
+      <w:r>
+        <w:rPr>
+          <w:rFonts w:ascii="Arial" w:hAnsi="Arial" w:cs="Arial"/>
+          <w:sz w:val="24"/>
+          <w:szCs w:val="24"/>
+          <w:lang w:val="fr-CA" w:eastAsia="en-US"/>
+        </w:rPr>
+        <w:t xml:space="preserve"> conformant aux exigences mises en place par l’administrateur</w:t>
+      </w:r>
+      <w:r>
+        <w:rPr>
+          <w:rFonts w:ascii="Arial" w:hAnsi="Arial" w:cs="Arial"/>
+          <w:sz w:val="24"/>
+          <w:szCs w:val="24"/>
+          <w:lang w:val="fr-CA" w:eastAsia="en-US"/>
+        </w:rPr>
+        <w:t xml:space="preserve">. Lorsqu’une demande a été soumis, le client sera </w:t>
+      </w:r>
+      <w:proofErr w:type="gramStart"/>
+      <w:r>
+        <w:rPr>
+          <w:rFonts w:ascii="Arial" w:hAnsi="Arial" w:cs="Arial"/>
+          <w:sz w:val="24"/>
+          <w:szCs w:val="24"/>
+          <w:lang w:val="fr-CA" w:eastAsia="en-US"/>
+        </w:rPr>
+        <w:t>demandée</w:t>
+      </w:r>
+      <w:proofErr w:type="gramEnd"/>
+      <w:r>
+        <w:rPr>
+          <w:rFonts w:ascii="Arial" w:hAnsi="Arial" w:cs="Arial"/>
+          <w:sz w:val="24"/>
+          <w:szCs w:val="24"/>
+          <w:lang w:val="fr-CA" w:eastAsia="en-US"/>
+        </w:rPr>
+        <w:t xml:space="preserve"> d’évaluer leur expérience avec la succursale, et la prochaine fois qu’il </w:t>
+      </w:r>
+      <w:r>
+        <w:rPr>
+          <w:rFonts w:ascii="Arial" w:hAnsi="Arial" w:cs="Arial"/>
+          <w:sz w:val="24"/>
+          <w:szCs w:val="24"/>
+          <w:lang w:val="fr-CA" w:eastAsia="en-US"/>
+        </w:rPr>
+        <w:t>se connecte au service, il sera notifié si leur demande a été acceptée ou rejetée</w:t>
+      </w:r>
     </w:p>
     <w:p>
       <w:pPr>
+        <w:spacing w:line="480" w:lineRule="auto"/>
+        <w:ind w:firstLine="720"/>
+        <w:rPr>
+          <w:rFonts w:ascii="Arial" w:hAnsi="Arial" w:cs="Arial"/>
+          <w:sz w:val="24"/>
+          <w:szCs w:val="24"/>
+          <w:lang w:val="fr-CA" w:eastAsia="en-US"/>
+        </w:rPr>
+      </w:pPr>
+    </w:p>
+    <w:p>
+      <w:pPr>
+        <w:spacing w:line="480" w:lineRule="auto"/>
+        <w:ind w:firstLine="720"/>
+        <w:rPr>
+          <w:rFonts w:ascii="Arial" w:hAnsi="Arial" w:cs="Arial"/>
+          <w:sz w:val="24"/>
+          <w:szCs w:val="24"/>
+          <w:lang w:val="fr-CA" w:eastAsia="en-US"/>
+        </w:rPr>
+      </w:pPr>
+    </w:p>
+    <w:p>
+      <w:pPr>
+        <w:spacing w:line="480" w:lineRule="auto"/>
+        <w:ind w:firstLine="720"/>
+        <w:rPr>
+          <w:rFonts w:ascii="Arial" w:hAnsi="Arial" w:cs="Arial"/>
+          <w:sz w:val="24"/>
+          <w:szCs w:val="24"/>
+          <w:lang w:val="fr-CA" w:eastAsia="en-US"/>
+        </w:rPr>
+      </w:pPr>
+    </w:p>
+    <w:p>
+      <w:pPr>
+        <w:spacing w:line="480" w:lineRule="auto"/>
+        <w:ind w:firstLine="720"/>
+        <w:rPr>
+          <w:rFonts w:ascii="Arial" w:hAnsi="Arial" w:cs="Arial"/>
+          <w:sz w:val="24"/>
+          <w:szCs w:val="24"/>
+          <w:lang w:val="fr-CA" w:eastAsia="en-US"/>
+        </w:rPr>
+      </w:pPr>
+    </w:p>
+    <w:p>
+      <w:pPr>
+        <w:spacing w:line="480" w:lineRule="auto"/>
+        <w:ind w:firstLine="720"/>
+        <w:rPr>
+          <w:rFonts w:ascii="Arial" w:hAnsi="Arial" w:cs="Arial"/>
+          <w:sz w:val="24"/>
+          <w:szCs w:val="24"/>
+          <w:lang w:val="fr-CA" w:eastAsia="en-US"/>
+        </w:rPr>
+      </w:pPr>
+    </w:p>
+    <w:p>
+      <w:pPr>
         <w:rPr>
           <w:rFonts w:ascii="Arial" w:hAnsi="Arial" w:cs="Arial"/>
           <w:lang w:val="fr-CA" w:eastAsia="en-US"/>
@@ -2478,13 +2659,44 @@
           <w:rFonts w:ascii="Arial" w:hAnsi="Arial" w:cs="Arial"/>
           <w:lang w:val="fr-CA" w:eastAsia="en-US"/>
         </w:rPr>
+        <w:sectPr>
+          <w:headerReference w:type="even" r:id="rId8"/>
+          <w:headerReference w:type="default" r:id="rId9"/>
+          <w:footerReference w:type="even" r:id="rId10"/>
+          <w:footerReference w:type="default" r:id="rId11"/>
+          <w:headerReference w:type="first" r:id="rId12"/>
+          <w:footerReference w:type="first" r:id="rId13"/>
+          <w:pgSz w:w="12240" w:h="15840"/>
+          <w:pgMar w:top="1809" w:right="2126" w:bottom="1080" w:left="1440" w:header="426" w:footer="425" w:gutter="0"/>
+          <w:cols w:space="708"/>
+          <w:titlePg/>
+          <w:docGrid w:linePitch="360"/>
+        </w:sectPr>
       </w:pPr>
     </w:p>
     <w:p>
       <w:pPr>
+        <w:rPr>
+          <w:rFonts w:ascii="Arial" w:hAnsi="Arial" w:cs="Arial"/>
+          <w:lang w:val="fr-CA" w:eastAsia="en-US"/>
+        </w:rPr>
+      </w:pPr>
+    </w:p>
+    <w:p>
+      <w:pPr>
+        <w:rPr>
+          <w:rFonts w:ascii="Arial" w:hAnsi="Arial" w:cs="Arial"/>
+          <w:lang w:val="fr-CA" w:eastAsia="en-US"/>
+        </w:rPr>
+      </w:pPr>
+    </w:p>
+    <w:p>
+      <w:pPr>
         <w:pStyle w:val="Heading1"/>
         <w:rPr>
           <w:rFonts w:cs="Arial"/>
+          <w:sz w:val="36"/>
+          <w:szCs w:val="36"/>
           <w:lang w:val="fr-CA"/>
         </w:rPr>
       </w:pPr>
@@ -2492,10 +2704,47 @@
       <w:r>
         <w:rPr>
           <w:rFonts w:cs="Arial"/>
+          <w:sz w:val="36"/>
+          <w:szCs w:val="36"/>
           <w:lang w:val="fr-CA"/>
         </w:rPr>
-        <w:lastRenderedPageBreak/>
-        <w:t>Diagrammes et classes UML:</w:t>
+        <w:t xml:space="preserve">Diagrammes </w:t>
+      </w:r>
+      <w:r>
+        <w:rPr>
+          <w:rFonts w:cs="Arial"/>
+          <w:sz w:val="36"/>
+          <w:szCs w:val="36"/>
+          <w:lang w:val="fr-CA"/>
+        </w:rPr>
+        <w:t>des</w:t>
+      </w:r>
+      <w:r>
+        <w:rPr>
+          <w:rFonts w:cs="Arial"/>
+          <w:sz w:val="36"/>
+          <w:szCs w:val="36"/>
+          <w:lang w:val="fr-CA"/>
+        </w:rPr>
+        <w:t xml:space="preserve"> classes UML</w:t>
+      </w:r>
+      <w:r>
+        <w:rPr>
+          <w:rFonts w:cs="Arial"/>
+          <w:sz w:val="36"/>
+          <w:szCs w:val="36"/>
+          <w:lang w:val="fr-CA"/>
+        </w:rPr>
+        <w:t xml:space="preserve"> (un PDF de plus haute qualité est disponible avec ce document)</w:t>
+      </w:r>
+      <w:r>
+        <w:rPr>
+          <w:rFonts w:cs="Arial"/>
+          <w:sz w:val="36"/>
+          <w:szCs w:val="36"/>
+          <w:lang w:val="fr-CA"/>
+        </w:rPr>
+        <w:t>:</w:t>
       </w:r>
       <w:bookmarkEnd w:id="2"/>
     </w:p>
@@ -2505,6 +2754,13 @@
           <w:rFonts w:ascii="Arial" w:hAnsi="Arial" w:cs="Arial"/>
           <w:lang w:val="fr-CA" w:eastAsia="en-US"/>
         </w:rPr>
+        <w:sectPr>
+          <w:pgSz w:w="15840" w:h="12240" w:orient="landscape"/>
+          <w:pgMar w:top="360" w:right="288" w:bottom="360" w:left="173" w:header="432" w:footer="432" w:gutter="0"/>
+          <w:cols w:space="708"/>
+          <w:titlePg/>
+          <w:docGrid w:linePitch="360"/>
+        </w:sectPr>
       </w:pPr>
       <w:r>
         <w:rPr>
@@ -2513,10 +2769,10 @@
           <w:lang w:val="fr-CA" w:eastAsia="en-US"/>
         </w:rPr>
         <w:drawing>
-          <wp:inline distT="0" distB="0" distL="0" distR="0" wp14:anchorId="20D52144" wp14:editId="2B69F7E2">
-            <wp:extent cx="7515339" cy="2957096"/>
-            <wp:effectExtent l="0" t="6667" r="2857" b="2858"/>
-            <wp:docPr id="2" name="Picture 2"/>
+          <wp:inline distT="0" distB="0" distL="0" distR="0" wp14:anchorId="33796B0B" wp14:editId="1134ACB3">
+            <wp:extent cx="9804730" cy="4248150"/>
+            <wp:effectExtent l="0" t="0" r="6350" b="0"/>
+            <wp:docPr id="424388196" name="Picture 1"/>
             <wp:cNvGraphicFramePr>
               <a:graphicFrameLocks xmlns:a="http://schemas.openxmlformats.org/drawingml/2006/main" noChangeAspect="1"/>
             </wp:cNvGraphicFramePr>
@@ -2530,7 +2786,7 @@
                     </pic:cNvPicPr>
                   </pic:nvPicPr>
                   <pic:blipFill>
-                    <a:blip r:embed="rId8">
+                    <a:blip r:embed="rId14">
                       <a:extLst>
                         <a:ext uri="{28A0092B-C50C-407E-A947-70E740481C1C}">
                           <a14:useLocalDpi xmlns:a14="http://schemas.microsoft.com/office/drawing/2010/main" val="0"/>
@@ -2543,9 +2799,9 @@
                     </a:stretch>
                   </pic:blipFill>
                   <pic:spPr bwMode="auto">
-                    <a:xfrm rot="16200000">
+                    <a:xfrm>
                       <a:off x="0" y="0"/>
-                      <a:ext cx="7540069" cy="2966827"/>
+                      <a:ext cx="9804730" cy="4248150"/>
                     </a:xfrm>
                     <a:prstGeom prst="rect">
                       <a:avLst/>
@@ -2564,310 +2820,11 @@
     </w:p>
     <w:p>
       <w:pPr>
-        <w:rPr>
-          <w:rFonts w:ascii="Arial" w:hAnsi="Arial" w:cs="Arial"/>
-          <w:sz w:val="24"/>
-          <w:szCs w:val="24"/>
-          <w:lang w:val="fr-CA" w:eastAsia="en-US"/>
-        </w:rPr>
-      </w:pPr>
-      <w:r>
-        <w:rPr>
-          <w:rFonts w:ascii="Arial" w:hAnsi="Arial" w:cs="Arial"/>
-          <w:sz w:val="24"/>
-          <w:szCs w:val="24"/>
-          <w:lang w:val="fr-CA" w:eastAsia="en-US"/>
-        </w:rPr>
-        <w:lastRenderedPageBreak/>
-        <w:t>Voilà</w:t>
-      </w:r>
-      <w:r>
-        <w:rPr>
-          <w:rFonts w:ascii="Arial" w:hAnsi="Arial" w:cs="Arial"/>
-          <w:sz w:val="24"/>
-          <w:szCs w:val="24"/>
-          <w:lang w:val="fr-CA" w:eastAsia="en-US"/>
-        </w:rPr>
-        <w:t xml:space="preserve"> le diagramme UML divisé en 4 pour une meilleure visibilité:</w:t>
-      </w:r>
-    </w:p>
-    <w:p>
-      <w:pPr>
-        <w:rPr>
-          <w:rFonts w:ascii="Arial" w:hAnsi="Arial" w:cs="Arial"/>
-          <w:lang w:val="fr-CA" w:eastAsia="en-US"/>
-        </w:rPr>
-      </w:pPr>
-      <w:r>
-        <w:rPr>
-          <w:rFonts w:ascii="Arial" w:hAnsi="Arial" w:cs="Arial"/>
-          <w:noProof/>
-          <w:lang w:val="fr-CA" w:eastAsia="en-US"/>
-        </w:rPr>
-        <w:drawing>
-          <wp:inline distT="0" distB="0" distL="0" distR="0" wp14:anchorId="1B576C33" wp14:editId="03DEA4DE">
-            <wp:extent cx="5598173" cy="6740236"/>
-            <wp:effectExtent l="0" t="0" r="2540" b="3810"/>
-            <wp:docPr id="7" name="Picture 7"/>
-            <wp:cNvGraphicFramePr>
-              <a:graphicFrameLocks xmlns:a="http://schemas.openxmlformats.org/drawingml/2006/main" noChangeAspect="1"/>
-            </wp:cNvGraphicFramePr>
-            <a:graphic xmlns:a="http://schemas.openxmlformats.org/drawingml/2006/main">
-              <a:graphicData uri="http://schemas.openxmlformats.org/drawingml/2006/picture">
-                <pic:pic xmlns:pic="http://schemas.openxmlformats.org/drawingml/2006/picture">
-                  <pic:nvPicPr>
-                    <pic:cNvPr id="0" name="Picture 4"/>
-                    <pic:cNvPicPr>
-                      <a:picLocks noChangeAspect="1" noChangeArrowheads="1"/>
-                    </pic:cNvPicPr>
-                  </pic:nvPicPr>
-                  <pic:blipFill rotWithShape="1">
-                    <a:blip r:embed="rId8">
-                      <a:extLst>
-                        <a:ext uri="{28A0092B-C50C-407E-A947-70E740481C1C}">
-                          <a14:useLocalDpi xmlns:a14="http://schemas.microsoft.com/office/drawing/2010/main" val="0"/>
-                        </a:ext>
-                      </a:extLst>
-                    </a:blip>
-                    <a:srcRect r="67300"/>
-                    <a:stretch/>
-                  </pic:blipFill>
-                  <pic:spPr bwMode="auto">
-                    <a:xfrm>
-                      <a:off x="0" y="0"/>
-                      <a:ext cx="5603813" cy="6747026"/>
-                    </a:xfrm>
-                    <a:prstGeom prst="rect">
-                      <a:avLst/>
-                    </a:prstGeom>
-                    <a:noFill/>
-                    <a:ln>
-                      <a:noFill/>
-                    </a:ln>
-                    <a:extLst>
-                      <a:ext uri="{53640926-AAD7-44D8-BBD7-CCE9431645EC}">
-                        <a14:shadowObscured xmlns:a14="http://schemas.microsoft.com/office/drawing/2010/main"/>
-                      </a:ext>
-                    </a:extLst>
-                  </pic:spPr>
-                </pic:pic>
-              </a:graphicData>
-            </a:graphic>
-          </wp:inline>
-        </w:drawing>
-      </w:r>
-      <w:r>
-        <w:rPr>
-          <w:rFonts w:ascii="Arial" w:hAnsi="Arial" w:cs="Arial"/>
-          <w:lang w:val="fr-CA" w:eastAsia="en-US"/>
-        </w:rPr>
-        <w:t xml:space="preserve"> </w:t>
-      </w:r>
-    </w:p>
-    <w:p>
-      <w:pPr>
-        <w:rPr>
-          <w:rFonts w:ascii="Arial" w:hAnsi="Arial" w:cs="Arial"/>
-          <w:lang w:val="fr-CA" w:eastAsia="en-US"/>
-        </w:rPr>
-      </w:pPr>
-      <w:r>
-        <w:rPr>
-          <w:rFonts w:ascii="Arial" w:hAnsi="Arial" w:cs="Arial"/>
-          <w:noProof/>
-          <w:lang w:val="fr-CA" w:eastAsia="en-US"/>
-        </w:rPr>
-        <w:lastRenderedPageBreak/>
-        <w:drawing>
-          <wp:inline distT="0" distB="0" distL="0" distR="0" wp14:anchorId="0F677EF1" wp14:editId="107D9010">
-            <wp:extent cx="5742709" cy="7428028"/>
-            <wp:effectExtent l="0" t="0" r="0" b="1905"/>
-            <wp:docPr id="9" name="Picture 9"/>
-            <wp:cNvGraphicFramePr>
-              <a:graphicFrameLocks xmlns:a="http://schemas.openxmlformats.org/drawingml/2006/main" noChangeAspect="1"/>
-            </wp:cNvGraphicFramePr>
-            <a:graphic xmlns:a="http://schemas.openxmlformats.org/drawingml/2006/main">
-              <a:graphicData uri="http://schemas.openxmlformats.org/drawingml/2006/picture">
-                <pic:pic xmlns:pic="http://schemas.openxmlformats.org/drawingml/2006/picture">
-                  <pic:nvPicPr>
-                    <pic:cNvPr id="0" name="Picture 5"/>
-                    <pic:cNvPicPr>
-                      <a:picLocks noChangeAspect="1" noChangeArrowheads="1"/>
-                    </pic:cNvPicPr>
-                  </pic:nvPicPr>
-                  <pic:blipFill rotWithShape="1">
-                    <a:blip r:embed="rId8">
-                      <a:extLst>
-                        <a:ext uri="{28A0092B-C50C-407E-A947-70E740481C1C}">
-                          <a14:useLocalDpi xmlns:a14="http://schemas.microsoft.com/office/drawing/2010/main" val="0"/>
-                        </a:ext>
-                      </a:extLst>
-                    </a:blip>
-                    <a:srcRect l="24147" r="45415"/>
-                    <a:stretch/>
-                  </pic:blipFill>
-                  <pic:spPr bwMode="auto">
-                    <a:xfrm>
-                      <a:off x="0" y="0"/>
-                      <a:ext cx="5745871" cy="7432118"/>
-                    </a:xfrm>
-                    <a:prstGeom prst="rect">
-                      <a:avLst/>
-                    </a:prstGeom>
-                    <a:noFill/>
-                    <a:ln>
-                      <a:noFill/>
-                    </a:ln>
-                    <a:extLst>
-                      <a:ext uri="{53640926-AAD7-44D8-BBD7-CCE9431645EC}">
-                        <a14:shadowObscured xmlns:a14="http://schemas.microsoft.com/office/drawing/2010/main"/>
-                      </a:ext>
-                    </a:extLst>
-                  </pic:spPr>
-                </pic:pic>
-              </a:graphicData>
-            </a:graphic>
-          </wp:inline>
-        </w:drawing>
-      </w:r>
-      <w:r>
-        <w:rPr>
-          <w:rFonts w:ascii="Arial" w:hAnsi="Arial" w:cs="Arial"/>
-          <w:lang w:val="fr-CA" w:eastAsia="en-US"/>
-        </w:rPr>
-        <w:t xml:space="preserve"> </w:t>
-      </w:r>
-      <w:r>
-        <w:rPr>
-          <w:rFonts w:ascii="Arial" w:hAnsi="Arial" w:cs="Arial"/>
-          <w:noProof/>
-          <w:lang w:val="fr-CA" w:eastAsia="en-US"/>
-        </w:rPr>
-        <w:lastRenderedPageBreak/>
-        <w:drawing>
-          <wp:inline distT="0" distB="0" distL="0" distR="0" wp14:anchorId="3C0C653E" wp14:editId="4294D48A">
-            <wp:extent cx="5444836" cy="7574904"/>
-            <wp:effectExtent l="0" t="0" r="3810" b="7620"/>
-            <wp:docPr id="10" name="Picture 10"/>
-            <wp:cNvGraphicFramePr>
-              <a:graphicFrameLocks xmlns:a="http://schemas.openxmlformats.org/drawingml/2006/main" noChangeAspect="1"/>
-            </wp:cNvGraphicFramePr>
-            <a:graphic xmlns:a="http://schemas.openxmlformats.org/drawingml/2006/main">
-              <a:graphicData uri="http://schemas.openxmlformats.org/drawingml/2006/picture">
-                <pic:pic xmlns:pic="http://schemas.openxmlformats.org/drawingml/2006/picture">
-                  <pic:nvPicPr>
-                    <pic:cNvPr id="0" name="Picture 6"/>
-                    <pic:cNvPicPr>
-                      <a:picLocks noChangeAspect="1" noChangeArrowheads="1"/>
-                    </pic:cNvPicPr>
-                  </pic:nvPicPr>
-                  <pic:blipFill rotWithShape="1">
-                    <a:blip r:embed="rId8">
-                      <a:extLst>
-                        <a:ext uri="{28A0092B-C50C-407E-A947-70E740481C1C}">
-                          <a14:useLocalDpi xmlns:a14="http://schemas.microsoft.com/office/drawing/2010/main" val="0"/>
-                        </a:ext>
-                      </a:extLst>
-                    </a:blip>
-                    <a:srcRect l="50181" r="21520"/>
-                    <a:stretch/>
-                  </pic:blipFill>
-                  <pic:spPr bwMode="auto">
-                    <a:xfrm>
-                      <a:off x="0" y="0"/>
-                      <a:ext cx="5456290" cy="7590838"/>
-                    </a:xfrm>
-                    <a:prstGeom prst="rect">
-                      <a:avLst/>
-                    </a:prstGeom>
-                    <a:noFill/>
-                    <a:ln>
-                      <a:noFill/>
-                    </a:ln>
-                    <a:extLst>
-                      <a:ext uri="{53640926-AAD7-44D8-BBD7-CCE9431645EC}">
-                        <a14:shadowObscured xmlns:a14="http://schemas.microsoft.com/office/drawing/2010/main"/>
-                      </a:ext>
-                    </a:extLst>
-                  </pic:spPr>
-                </pic:pic>
-              </a:graphicData>
-            </a:graphic>
-          </wp:inline>
-        </w:drawing>
-      </w:r>
-      <w:r>
-        <w:rPr>
-          <w:rFonts w:ascii="Arial" w:hAnsi="Arial" w:cs="Arial"/>
-          <w:lang w:val="fr-CA" w:eastAsia="en-US"/>
-        </w:rPr>
-        <w:t xml:space="preserve"> </w:t>
-      </w:r>
-      <w:r>
-        <w:rPr>
-          <w:rFonts w:ascii="Arial" w:hAnsi="Arial" w:cs="Arial"/>
-          <w:noProof/>
-          <w:lang w:val="fr-CA" w:eastAsia="en-US"/>
-        </w:rPr>
-        <w:lastRenderedPageBreak/>
-        <w:drawing>
-          <wp:inline distT="0" distB="0" distL="0" distR="0" wp14:anchorId="62AA83E1" wp14:editId="42922F19">
-            <wp:extent cx="5899808" cy="7994073"/>
-            <wp:effectExtent l="0" t="0" r="5715" b="6985"/>
-            <wp:docPr id="12" name="Picture 12"/>
-            <wp:cNvGraphicFramePr>
-              <a:graphicFrameLocks xmlns:a="http://schemas.openxmlformats.org/drawingml/2006/main" noChangeAspect="1"/>
-            </wp:cNvGraphicFramePr>
-            <a:graphic xmlns:a="http://schemas.openxmlformats.org/drawingml/2006/main">
-              <a:graphicData uri="http://schemas.openxmlformats.org/drawingml/2006/picture">
-                <pic:pic xmlns:pic="http://schemas.openxmlformats.org/drawingml/2006/picture">
-                  <pic:nvPicPr>
-                    <pic:cNvPr id="0" name="Picture 7"/>
-                    <pic:cNvPicPr>
-                      <a:picLocks noChangeAspect="1" noChangeArrowheads="1"/>
-                    </pic:cNvPicPr>
-                  </pic:nvPicPr>
-                  <pic:blipFill rotWithShape="1">
-                    <a:blip r:embed="rId8">
-                      <a:extLst>
-                        <a:ext uri="{28A0092B-C50C-407E-A947-70E740481C1C}">
-                          <a14:useLocalDpi xmlns:a14="http://schemas.microsoft.com/office/drawing/2010/main" val="0"/>
-                        </a:ext>
-                      </a:extLst>
-                    </a:blip>
-                    <a:srcRect l="74203" b="11217"/>
-                    <a:stretch/>
-                  </pic:blipFill>
-                  <pic:spPr bwMode="auto">
-                    <a:xfrm>
-                      <a:off x="0" y="0"/>
-                      <a:ext cx="5913956" cy="8013243"/>
-                    </a:xfrm>
-                    <a:prstGeom prst="rect">
-                      <a:avLst/>
-                    </a:prstGeom>
-                    <a:noFill/>
-                    <a:ln>
-                      <a:noFill/>
-                    </a:ln>
-                    <a:extLst>
-                      <a:ext uri="{53640926-AAD7-44D8-BBD7-CCE9431645EC}">
-                        <a14:shadowObscured xmlns:a14="http://schemas.microsoft.com/office/drawing/2010/main"/>
-                      </a:ext>
-                    </a:extLst>
-                  </pic:spPr>
-                </pic:pic>
-              </a:graphicData>
-            </a:graphic>
-          </wp:inline>
-        </w:drawing>
-      </w:r>
-    </w:p>
-    <w:p>
-      <w:pPr>
         <w:pStyle w:val="Heading1"/>
         <w:rPr>
           <w:rFonts w:cs="Arial"/>
+          <w:sz w:val="36"/>
+          <w:szCs w:val="36"/>
           <w:lang w:val="fr-CA"/>
         </w:rPr>
       </w:pPr>
@@ -2875,9 +2832,10 @@
       <w:r>
         <w:rPr>
           <w:rFonts w:cs="Arial"/>
+          <w:sz w:val="36"/>
+          <w:szCs w:val="36"/>
           <w:lang w:val="fr-CA"/>
         </w:rPr>
-        <w:lastRenderedPageBreak/>
         <w:t>Leçons apprises:</w:t>
       </w:r>
       <w:bookmarkEnd w:id="3"/>
@@ -2886,6 +2844,7 @@
       <w:pPr>
         <w:spacing w:line="480" w:lineRule="auto"/>
         <w:ind w:firstLine="720"/>
+        <w:jc w:val="both"/>
         <w:rPr>
           <w:rFonts w:ascii="Arial" w:hAnsi="Arial" w:cs="Arial"/>
           <w:sz w:val="24"/>
@@ -3061,6 +3020,8 @@
         <w:pStyle w:val="Heading1"/>
         <w:rPr>
           <w:rFonts w:cs="Arial"/>
+          <w:sz w:val="32"/>
+          <w:szCs w:val="32"/>
           <w:lang w:val="fr-CA"/>
         </w:rPr>
       </w:pPr>
@@ -3068,9 +3029,29 @@
       <w:r>
         <w:rPr>
           <w:rFonts w:cs="Arial"/>
+          <w:sz w:val="32"/>
+          <w:szCs w:val="32"/>
           <w:lang w:val="fr-CA"/>
         </w:rPr>
-        <w:t>Rôles de chacun des membres de l'équipe de chaque livrables:</w:t>
+        <w:t xml:space="preserve">Rôles de chacun des membres de l'équipe </w:t>
+      </w:r>
+      <w:r>
+        <w:rPr>
+          <w:rFonts w:cs="Arial"/>
+          <w:sz w:val="32"/>
+          <w:szCs w:val="32"/>
+          <w:lang w:val="fr-CA"/>
+        </w:rPr>
+        <w:t>pour</w:t>
+      </w:r>
+      <w:r>
+        <w:rPr>
+          <w:rFonts w:cs="Arial"/>
+          <w:sz w:val="32"/>
+          <w:szCs w:val="32"/>
+          <w:lang w:val="fr-CA"/>
+        </w:rPr>
+        <w:t xml:space="preserve"> chaque livrable:</w:t>
       </w:r>
       <w:bookmarkEnd w:id="4"/>
     </w:p>
@@ -3089,7 +3070,8 @@
         </w:trPr>
         <w:tc>
           <w:tcPr>
-            <w:tcW w:w="2500" w:type="dxa"/>
+            <w:tcW w:w="4580" w:type="dxa"/>
+            <w:gridSpan w:val="2"/>
             <w:tcBorders>
               <w:top w:val="single" w:sz="4" w:space="0" w:color="auto"/>
               <w:left w:val="single" w:sz="4" w:space="0" w:color="auto"/>
@@ -3103,35 +3085,66 @@
           </w:tcPr>
           <w:p>
             <w:pPr>
+              <w:jc w:val="center"/>
               <w:rPr>
                 <w:rFonts w:ascii="Calibri" w:eastAsia="Times New Roman" w:hAnsi="Calibri" w:cs="Calibri"/>
                 <w:spacing w:val="0"/>
                 <w:kern w:val="0"/>
                 <w:szCs w:val="22"/>
-                <w:lang w:val="en-MU" w:eastAsia="zh-CN"/>
+                <w:lang w:eastAsia="zh-CN"/>
               </w:rPr>
             </w:pPr>
-            <w:proofErr w:type="spellStart"/>
             <w:r>
               <w:rPr>
                 <w:rFonts w:ascii="Calibri" w:eastAsia="Times New Roman" w:hAnsi="Calibri" w:cs="Calibri"/>
                 <w:spacing w:val="0"/>
                 <w:kern w:val="0"/>
                 <w:szCs w:val="22"/>
-                <w:lang w:val="en-MU" w:eastAsia="zh-CN"/>
-              </w:rPr>
-              <w:t>Livrable</w:t>
+                <w:lang w:eastAsia="zh-CN"/>
+              </w:rPr>
+              <w:t>Livrable 1</w:t>
             </w:r>
-            <w:proofErr w:type="spellEnd"/>
-            <w:r>
+          </w:p>
+        </w:tc>
+      </w:tr>
+      <w:tr>
+        <w:trPr>
+          <w:trHeight w:val="288"/>
+        </w:trPr>
+        <w:tc>
+          <w:tcPr>
+            <w:tcW w:w="2500" w:type="dxa"/>
+            <w:tcBorders>
+              <w:top w:val="nil"/>
+              <w:left w:val="single" w:sz="4" w:space="0" w:color="auto"/>
+              <w:bottom w:val="single" w:sz="4" w:space="0" w:color="auto"/>
+              <w:right w:val="single" w:sz="4" w:space="0" w:color="auto"/>
+            </w:tcBorders>
+            <w:shd w:val="clear" w:color="auto" w:fill="auto"/>
+            <w:noWrap/>
+            <w:vAlign w:val="bottom"/>
+            <w:hideMark/>
+          </w:tcPr>
+          <w:p>
+            <w:pPr>
+              <w:jc w:val="center"/>
               <w:rPr>
                 <w:rFonts w:ascii="Calibri" w:eastAsia="Times New Roman" w:hAnsi="Calibri" w:cs="Calibri"/>
                 <w:spacing w:val="0"/>
                 <w:kern w:val="0"/>
                 <w:szCs w:val="22"/>
-                <w:lang w:val="en-MU" w:eastAsia="zh-CN"/>
-              </w:rPr>
-              <w:t xml:space="preserve"> 1</w:t>
+                <w:lang w:eastAsia="zh-CN"/>
+              </w:rPr>
+            </w:pPr>
+            <w:r>
+              <w:rPr>
+                <w:rFonts w:ascii="Calibri" w:eastAsia="Times New Roman" w:hAnsi="Calibri" w:cs="Calibri"/>
+                <w:spacing w:val="0"/>
+                <w:kern w:val="0"/>
+                <w:szCs w:val="22"/>
+                <w:lang w:eastAsia="zh-CN"/>
+              </w:rPr>
+              <w:t>Nom</w:t>
             </w:r>
           </w:p>
         </w:tc>
@@ -3139,7 +3152,7 @@
           <w:tcPr>
             <w:tcW w:w="2080" w:type="dxa"/>
             <w:tcBorders>
-              <w:top w:val="single" w:sz="4" w:space="0" w:color="auto"/>
+              <w:top w:val="nil"/>
               <w:left w:val="nil"/>
               <w:bottom w:val="single" w:sz="4" w:space="0" w:color="auto"/>
               <w:right w:val="single" w:sz="4" w:space="0" w:color="auto"/>
@@ -3151,12 +3164,13 @@
           </w:tcPr>
           <w:p>
             <w:pPr>
+              <w:jc w:val="center"/>
               <w:rPr>
                 <w:rFonts w:ascii="Calibri" w:eastAsia="Times New Roman" w:hAnsi="Calibri" w:cs="Calibri"/>
                 <w:spacing w:val="0"/>
                 <w:kern w:val="0"/>
                 <w:szCs w:val="22"/>
-                <w:lang w:val="en-MU" w:eastAsia="zh-CN"/>
+                <w:lang w:eastAsia="zh-CN"/>
               </w:rPr>
             </w:pPr>
             <w:r>
@@ -3165,7 +3179,161 @@
                 <w:spacing w:val="0"/>
                 <w:kern w:val="0"/>
                 <w:szCs w:val="22"/>
-                <w:lang w:val="en-MU" w:eastAsia="zh-CN"/>
+                <w:lang w:val="fr-CA" w:eastAsia="zh-CN"/>
+              </w:rPr>
+              <w:t>C</w:t>
+            </w:r>
+            <w:r>
+              <w:rPr>
+                <w:rFonts w:ascii="Calibri" w:eastAsia="Times New Roman" w:hAnsi="Calibri" w:cs="Calibri"/>
+                <w:spacing w:val="0"/>
+                <w:kern w:val="0"/>
+                <w:szCs w:val="22"/>
+                <w:lang w:eastAsia="zh-CN"/>
+              </w:rPr>
+              <w:t>ontribution</w:t>
+            </w:r>
+          </w:p>
+        </w:tc>
+      </w:tr>
+      <w:tr>
+        <w:trPr>
+          <w:trHeight w:val="288"/>
+        </w:trPr>
+        <w:tc>
+          <w:tcPr>
+            <w:tcW w:w="2500" w:type="dxa"/>
+            <w:tcBorders>
+              <w:top w:val="nil"/>
+              <w:left w:val="single" w:sz="4" w:space="0" w:color="auto"/>
+              <w:bottom w:val="single" w:sz="4" w:space="0" w:color="auto"/>
+              <w:right w:val="single" w:sz="4" w:space="0" w:color="auto"/>
+            </w:tcBorders>
+            <w:shd w:val="clear" w:color="auto" w:fill="auto"/>
+            <w:noWrap/>
+            <w:vAlign w:val="bottom"/>
+            <w:hideMark/>
+          </w:tcPr>
+          <w:p>
+            <w:pPr>
+              <w:rPr>
+                <w:rFonts w:ascii="Calibri" w:eastAsia="Times New Roman" w:hAnsi="Calibri" w:cs="Calibri"/>
+                <w:spacing w:val="0"/>
+                <w:kern w:val="0"/>
+                <w:szCs w:val="22"/>
+                <w:lang w:eastAsia="zh-CN"/>
+              </w:rPr>
+            </w:pPr>
+            <w:r>
+              <w:rPr>
+                <w:rFonts w:ascii="Calibri" w:eastAsia="Times New Roman" w:hAnsi="Calibri" w:cs="Calibri"/>
+                <w:spacing w:val="0"/>
+                <w:kern w:val="0"/>
+                <w:szCs w:val="22"/>
+                <w:lang w:eastAsia="zh-CN"/>
+              </w:rPr>
+              <w:t>William Mallette</w:t>
+            </w:r>
+          </w:p>
+        </w:tc>
+        <w:tc>
+          <w:tcPr>
+            <w:tcW w:w="2080" w:type="dxa"/>
+            <w:tcBorders>
+              <w:top w:val="nil"/>
+              <w:left w:val="nil"/>
+              <w:bottom w:val="single" w:sz="4" w:space="0" w:color="auto"/>
+              <w:right w:val="single" w:sz="4" w:space="0" w:color="auto"/>
+            </w:tcBorders>
+            <w:shd w:val="clear" w:color="auto" w:fill="auto"/>
+            <w:noWrap/>
+            <w:vAlign w:val="bottom"/>
+            <w:hideMark/>
+          </w:tcPr>
+          <w:p>
+            <w:pPr>
+              <w:rPr>
+                <w:rFonts w:ascii="Calibri" w:eastAsia="Times New Roman" w:hAnsi="Calibri" w:cs="Calibri"/>
+                <w:spacing w:val="0"/>
+                <w:kern w:val="0"/>
+                <w:szCs w:val="22"/>
+                <w:lang w:eastAsia="zh-CN"/>
+              </w:rPr>
+            </w:pPr>
+          </w:p>
+        </w:tc>
+      </w:tr>
+      <w:tr>
+        <w:trPr>
+          <w:trHeight w:val="288"/>
+        </w:trPr>
+        <w:tc>
+          <w:tcPr>
+            <w:tcW w:w="2500" w:type="dxa"/>
+            <w:tcBorders>
+              <w:top w:val="nil"/>
+              <w:left w:val="single" w:sz="4" w:space="0" w:color="auto"/>
+              <w:bottom w:val="single" w:sz="4" w:space="0" w:color="auto"/>
+              <w:right w:val="single" w:sz="4" w:space="0" w:color="auto"/>
+            </w:tcBorders>
+            <w:shd w:val="clear" w:color="auto" w:fill="auto"/>
+            <w:noWrap/>
+            <w:vAlign w:val="bottom"/>
+            <w:hideMark/>
+          </w:tcPr>
+          <w:p>
+            <w:pPr>
+              <w:rPr>
+                <w:rFonts w:ascii="Calibri" w:eastAsia="Times New Roman" w:hAnsi="Calibri" w:cs="Calibri"/>
+                <w:spacing w:val="0"/>
+                <w:kern w:val="0"/>
+                <w:szCs w:val="22"/>
+                <w:lang w:eastAsia="zh-CN"/>
+              </w:rPr>
+            </w:pPr>
+            <w:r>
+              <w:rPr>
+                <w:rFonts w:ascii="Calibri" w:eastAsia="Times New Roman" w:hAnsi="Calibri" w:cs="Calibri"/>
+                <w:spacing w:val="0"/>
+                <w:kern w:val="0"/>
+                <w:szCs w:val="22"/>
+                <w:lang w:eastAsia="zh-CN"/>
+              </w:rPr>
+              <w:t>Andy How Hok Hium</w:t>
+            </w:r>
+          </w:p>
+        </w:tc>
+        <w:tc>
+          <w:tcPr>
+            <w:tcW w:w="2080" w:type="dxa"/>
+            <w:tcBorders>
+              <w:top w:val="nil"/>
+              <w:left w:val="nil"/>
+              <w:bottom w:val="single" w:sz="4" w:space="0" w:color="auto"/>
+              <w:right w:val="single" w:sz="4" w:space="0" w:color="auto"/>
+            </w:tcBorders>
+            <w:shd w:val="clear" w:color="auto" w:fill="auto"/>
+            <w:noWrap/>
+            <w:vAlign w:val="bottom"/>
+            <w:hideMark/>
+          </w:tcPr>
+          <w:p>
+            <w:pPr>
+              <w:rPr>
+                <w:rFonts w:ascii="Calibri" w:eastAsia="Times New Roman" w:hAnsi="Calibri" w:cs="Calibri"/>
+                <w:spacing w:val="0"/>
+                <w:kern w:val="0"/>
+                <w:szCs w:val="22"/>
+                <w:lang w:eastAsia="zh-CN"/>
+              </w:rPr>
+            </w:pPr>
+            <w:r>
+              <w:rPr>
+                <w:rFonts w:ascii="Calibri" w:eastAsia="Times New Roman" w:hAnsi="Calibri" w:cs="Calibri"/>
+                <w:spacing w:val="0"/>
+                <w:kern w:val="0"/>
+                <w:szCs w:val="22"/>
+                <w:lang w:eastAsia="zh-CN"/>
               </w:rPr>
               <w:t> </w:t>
             </w:r>
@@ -3197,7 +3365,7 @@
                 <w:spacing w:val="0"/>
                 <w:kern w:val="0"/>
                 <w:szCs w:val="22"/>
-                <w:lang w:val="en-MU" w:eastAsia="zh-CN"/>
+                <w:lang w:eastAsia="zh-CN"/>
               </w:rPr>
             </w:pPr>
             <w:r>
@@ -3206,9 +3374,9 @@
                 <w:spacing w:val="0"/>
                 <w:kern w:val="0"/>
                 <w:szCs w:val="22"/>
-                <w:lang w:val="en-MU" w:eastAsia="zh-CN"/>
-              </w:rPr>
-              <w:t>Nom</w:t>
+                <w:lang w:eastAsia="zh-CN"/>
+              </w:rPr>
+              <w:t>Chenliwei Zhou</w:t>
             </w:r>
           </w:p>
         </w:tc>
@@ -3233,160 +3401,16 @@
                 <w:spacing w:val="0"/>
                 <w:kern w:val="0"/>
                 <w:szCs w:val="22"/>
-                <w:lang w:val="en-MU" w:eastAsia="zh-CN"/>
+                <w:lang w:eastAsia="zh-CN"/>
               </w:rPr>
             </w:pPr>
             <w:r>
-              <w:rPr>
-                <w:rFonts w:ascii="Calibri" w:eastAsia="Times New Roman" w:hAnsi="Calibri" w:cs="Calibri"/>
-                <w:spacing w:val="0"/>
-                <w:kern w:val="0"/>
-                <w:szCs w:val="22"/>
-                <w:lang w:val="en-MU" w:eastAsia="zh-CN"/>
-              </w:rPr>
-              <w:t>contribution</w:t>
-            </w:r>
-          </w:p>
-        </w:tc>
-      </w:tr>
-      <w:tr>
-        <w:trPr>
-          <w:trHeight w:val="288"/>
-        </w:trPr>
-        <w:tc>
-          <w:tcPr>
-            <w:tcW w:w="2500" w:type="dxa"/>
-            <w:tcBorders>
-              <w:top w:val="nil"/>
-              <w:left w:val="single" w:sz="4" w:space="0" w:color="auto"/>
-              <w:bottom w:val="single" w:sz="4" w:space="0" w:color="auto"/>
-              <w:right w:val="single" w:sz="4" w:space="0" w:color="auto"/>
-            </w:tcBorders>
-            <w:shd w:val="clear" w:color="auto" w:fill="auto"/>
-            <w:noWrap/>
-            <w:vAlign w:val="bottom"/>
-            <w:hideMark/>
-          </w:tcPr>
-          <w:p>
-            <w:pPr>
-              <w:rPr>
-                <w:rFonts w:ascii="Calibri" w:eastAsia="Times New Roman" w:hAnsi="Calibri" w:cs="Calibri"/>
-                <w:spacing w:val="0"/>
-                <w:kern w:val="0"/>
-                <w:szCs w:val="22"/>
-                <w:lang w:val="en-MU" w:eastAsia="zh-CN"/>
-              </w:rPr>
-            </w:pPr>
-            <w:r>
-              <w:rPr>
-                <w:rFonts w:ascii="Calibri" w:eastAsia="Times New Roman" w:hAnsi="Calibri" w:cs="Calibri"/>
-                <w:spacing w:val="0"/>
-                <w:kern w:val="0"/>
-                <w:szCs w:val="22"/>
-                <w:lang w:val="en-MU" w:eastAsia="zh-CN"/>
-              </w:rPr>
-              <w:t>William Mallette</w:t>
-            </w:r>
-          </w:p>
-        </w:tc>
-        <w:tc>
-          <w:tcPr>
-            <w:tcW w:w="2080" w:type="dxa"/>
-            <w:tcBorders>
-              <w:top w:val="nil"/>
-              <w:left w:val="nil"/>
-              <w:bottom w:val="single" w:sz="4" w:space="0" w:color="auto"/>
-              <w:right w:val="single" w:sz="4" w:space="0" w:color="auto"/>
-            </w:tcBorders>
-            <w:shd w:val="clear" w:color="auto" w:fill="auto"/>
-            <w:noWrap/>
-            <w:vAlign w:val="bottom"/>
-            <w:hideMark/>
-          </w:tcPr>
-          <w:p>
-            <w:pPr>
               <w:rPr>
                 <w:rFonts w:ascii="Calibri" w:eastAsia="Times New Roman" w:hAnsi="Calibri" w:cs="Calibri"/>
                 <w:spacing w:val="0"/>
                 <w:kern w:val="0"/>
                 <w:szCs w:val="22"/>
                 <w:lang w:eastAsia="zh-CN"/>
-              </w:rPr>
-            </w:pPr>
-          </w:p>
-        </w:tc>
-      </w:tr>
-      <w:tr>
-        <w:trPr>
-          <w:trHeight w:val="288"/>
-        </w:trPr>
-        <w:tc>
-          <w:tcPr>
-            <w:tcW w:w="2500" w:type="dxa"/>
-            <w:tcBorders>
-              <w:top w:val="nil"/>
-              <w:left w:val="single" w:sz="4" w:space="0" w:color="auto"/>
-              <w:bottom w:val="single" w:sz="4" w:space="0" w:color="auto"/>
-              <w:right w:val="single" w:sz="4" w:space="0" w:color="auto"/>
-            </w:tcBorders>
-            <w:shd w:val="clear" w:color="auto" w:fill="auto"/>
-            <w:noWrap/>
-            <w:vAlign w:val="bottom"/>
-            <w:hideMark/>
-          </w:tcPr>
-          <w:p>
-            <w:pPr>
-              <w:rPr>
-                <w:rFonts w:ascii="Calibri" w:eastAsia="Times New Roman" w:hAnsi="Calibri" w:cs="Calibri"/>
-                <w:spacing w:val="0"/>
-                <w:kern w:val="0"/>
-                <w:szCs w:val="22"/>
-                <w:lang w:val="en-MU" w:eastAsia="zh-CN"/>
-              </w:rPr>
-            </w:pPr>
-            <w:r>
-              <w:rPr>
-                <w:rFonts w:ascii="Calibri" w:eastAsia="Times New Roman" w:hAnsi="Calibri" w:cs="Calibri"/>
-                <w:spacing w:val="0"/>
-                <w:kern w:val="0"/>
-                <w:szCs w:val="22"/>
-                <w:lang w:val="en-MU" w:eastAsia="zh-CN"/>
-              </w:rPr>
-              <w:t>Andy How Hok Hium</w:t>
-            </w:r>
-          </w:p>
-        </w:tc>
-        <w:tc>
-          <w:tcPr>
-            <w:tcW w:w="2080" w:type="dxa"/>
-            <w:tcBorders>
-              <w:top w:val="nil"/>
-              <w:left w:val="nil"/>
-              <w:bottom w:val="single" w:sz="4" w:space="0" w:color="auto"/>
-              <w:right w:val="single" w:sz="4" w:space="0" w:color="auto"/>
-            </w:tcBorders>
-            <w:shd w:val="clear" w:color="auto" w:fill="auto"/>
-            <w:noWrap/>
-            <w:vAlign w:val="bottom"/>
-            <w:hideMark/>
-          </w:tcPr>
-          <w:p>
-            <w:pPr>
-              <w:rPr>
-                <w:rFonts w:ascii="Calibri" w:eastAsia="Times New Roman" w:hAnsi="Calibri" w:cs="Calibri"/>
-                <w:spacing w:val="0"/>
-                <w:kern w:val="0"/>
-                <w:szCs w:val="22"/>
-                <w:lang w:val="en-MU" w:eastAsia="zh-CN"/>
-              </w:rPr>
-            </w:pPr>
-            <w:r>
-              <w:rPr>
-                <w:rFonts w:ascii="Calibri" w:eastAsia="Times New Roman" w:hAnsi="Calibri" w:cs="Calibri"/>
-                <w:spacing w:val="0"/>
-                <w:kern w:val="0"/>
-                <w:szCs w:val="22"/>
-                <w:lang w:val="en-MU" w:eastAsia="zh-CN"/>
               </w:rPr>
               <w:t> </w:t>
             </w:r>
@@ -3418,30 +3442,18 @@
                 <w:spacing w:val="0"/>
                 <w:kern w:val="0"/>
                 <w:szCs w:val="22"/>
-                <w:lang w:val="en-MU" w:eastAsia="zh-CN"/>
+                <w:lang w:eastAsia="zh-CN"/>
               </w:rPr>
             </w:pPr>
-            <w:proofErr w:type="spellStart"/>
             <w:r>
               <w:rPr>
                 <w:rFonts w:ascii="Calibri" w:eastAsia="Times New Roman" w:hAnsi="Calibri" w:cs="Calibri"/>
                 <w:spacing w:val="0"/>
                 <w:kern w:val="0"/>
                 <w:szCs w:val="22"/>
-                <w:lang w:val="en-MU" w:eastAsia="zh-CN"/>
-              </w:rPr>
-              <w:t>Chenliwei</w:t>
-            </w:r>
-            <w:proofErr w:type="spellEnd"/>
-            <w:r>
-              <w:rPr>
-                <w:rFonts w:ascii="Calibri" w:eastAsia="Times New Roman" w:hAnsi="Calibri" w:cs="Calibri"/>
-                <w:spacing w:val="0"/>
-                <w:kern w:val="0"/>
-                <w:szCs w:val="22"/>
-                <w:lang w:val="en-MU" w:eastAsia="zh-CN"/>
-              </w:rPr>
-              <w:t xml:space="preserve"> Zhou</w:t>
+                <w:lang w:eastAsia="zh-CN"/>
+              </w:rPr>
+              <w:t>Javisen Katherasa Pillay</w:t>
             </w:r>
           </w:p>
         </w:tc>
@@ -3466,7 +3478,7 @@
                 <w:spacing w:val="0"/>
                 <w:kern w:val="0"/>
                 <w:szCs w:val="22"/>
-                <w:lang w:val="en-MU" w:eastAsia="zh-CN"/>
+                <w:lang w:eastAsia="zh-CN"/>
               </w:rPr>
             </w:pPr>
             <w:r>
@@ -3475,7 +3487,7 @@
                 <w:spacing w:val="0"/>
                 <w:kern w:val="0"/>
                 <w:szCs w:val="22"/>
-                <w:lang w:val="en-MU" w:eastAsia="zh-CN"/>
+                <w:lang w:eastAsia="zh-CN"/>
               </w:rPr>
               <w:t> </w:t>
             </w:r>
@@ -3507,52 +3519,18 @@
                 <w:spacing w:val="0"/>
                 <w:kern w:val="0"/>
                 <w:szCs w:val="22"/>
-                <w:lang w:val="en-MU" w:eastAsia="zh-CN"/>
+                <w:lang w:eastAsia="zh-CN"/>
               </w:rPr>
             </w:pPr>
-            <w:proofErr w:type="spellStart"/>
             <w:r>
               <w:rPr>
                 <w:rFonts w:ascii="Calibri" w:eastAsia="Times New Roman" w:hAnsi="Calibri" w:cs="Calibri"/>
                 <w:spacing w:val="0"/>
                 <w:kern w:val="0"/>
                 <w:szCs w:val="22"/>
-                <w:lang w:val="en-MU" w:eastAsia="zh-CN"/>
-              </w:rPr>
-              <w:t>Javisen</w:t>
-            </w:r>
-            <w:proofErr w:type="spellEnd"/>
-            <w:r>
-              <w:rPr>
-                <w:rFonts w:ascii="Calibri" w:eastAsia="Times New Roman" w:hAnsi="Calibri" w:cs="Calibri"/>
-                <w:spacing w:val="0"/>
-                <w:kern w:val="0"/>
-                <w:szCs w:val="22"/>
-                <w:lang w:val="en-MU" w:eastAsia="zh-CN"/>
-              </w:rPr>
-              <w:t xml:space="preserve"> </w:t>
-            </w:r>
-            <w:proofErr w:type="spellStart"/>
-            <w:r>
-              <w:rPr>
-                <w:rFonts w:ascii="Calibri" w:eastAsia="Times New Roman" w:hAnsi="Calibri" w:cs="Calibri"/>
-                <w:spacing w:val="0"/>
-                <w:kern w:val="0"/>
-                <w:szCs w:val="22"/>
-                <w:lang w:val="en-MU" w:eastAsia="zh-CN"/>
-              </w:rPr>
-              <w:t>Katherasa</w:t>
-            </w:r>
-            <w:proofErr w:type="spellEnd"/>
-            <w:r>
-              <w:rPr>
-                <w:rFonts w:ascii="Calibri" w:eastAsia="Times New Roman" w:hAnsi="Calibri" w:cs="Calibri"/>
-                <w:spacing w:val="0"/>
-                <w:kern w:val="0"/>
-                <w:szCs w:val="22"/>
-                <w:lang w:val="en-MU" w:eastAsia="zh-CN"/>
-              </w:rPr>
-              <w:t xml:space="preserve"> Pillay</w:t>
+                <w:lang w:eastAsia="zh-CN"/>
+              </w:rPr>
+              <w:t>Penghao Yuan</w:t>
             </w:r>
           </w:p>
         </w:tc>
@@ -3577,7 +3555,7 @@
                 <w:spacing w:val="0"/>
                 <w:kern w:val="0"/>
                 <w:szCs w:val="22"/>
-                <w:lang w:val="en-MU" w:eastAsia="zh-CN"/>
+                <w:lang w:eastAsia="zh-CN"/>
               </w:rPr>
             </w:pPr>
             <w:r>
@@ -3586,7 +3564,243 @@
                 <w:spacing w:val="0"/>
                 <w:kern w:val="0"/>
                 <w:szCs w:val="22"/>
-                <w:lang w:val="en-MU" w:eastAsia="zh-CN"/>
+                <w:lang w:eastAsia="zh-CN"/>
+              </w:rPr>
+              <w:t> </w:t>
+            </w:r>
+          </w:p>
+        </w:tc>
+      </w:tr>
+    </w:tbl>
+    <w:p>
+      <w:pPr>
+        <w:rPr>
+          <w:lang w:val="fr-CA" w:eastAsia="en-US"/>
+        </w:rPr>
+      </w:pPr>
+    </w:p>
+    <w:tbl>
+      <w:tblPr>
+        <w:tblW w:w="4580" w:type="dxa"/>
+        <w:tblLook w:val="04A0" w:firstRow="1" w:lastRow="0" w:firstColumn="1" w:lastColumn="0" w:noHBand="0" w:noVBand="1"/>
+      </w:tblPr>
+      <w:tblGrid>
+        <w:gridCol w:w="2500"/>
+        <w:gridCol w:w="2080"/>
+      </w:tblGrid>
+      <w:tr>
+        <w:trPr>
+          <w:trHeight w:val="288"/>
+        </w:trPr>
+        <w:tc>
+          <w:tcPr>
+            <w:tcW w:w="4580" w:type="dxa"/>
+            <w:gridSpan w:val="2"/>
+            <w:tcBorders>
+              <w:top w:val="single" w:sz="4" w:space="0" w:color="auto"/>
+              <w:left w:val="single" w:sz="4" w:space="0" w:color="auto"/>
+              <w:bottom w:val="single" w:sz="4" w:space="0" w:color="auto"/>
+              <w:right w:val="single" w:sz="4" w:space="0" w:color="auto"/>
+            </w:tcBorders>
+            <w:shd w:val="clear" w:color="auto" w:fill="auto"/>
+            <w:noWrap/>
+            <w:vAlign w:val="bottom"/>
+            <w:hideMark/>
+          </w:tcPr>
+          <w:p>
+            <w:pPr>
+              <w:jc w:val="center"/>
+              <w:rPr>
+                <w:rFonts w:ascii="Calibri" w:eastAsia="Times New Roman" w:hAnsi="Calibri" w:cs="Calibri"/>
+                <w:spacing w:val="0"/>
+                <w:kern w:val="0"/>
+                <w:szCs w:val="22"/>
+                <w:lang w:eastAsia="zh-CN"/>
+              </w:rPr>
+            </w:pPr>
+            <w:r>
+              <w:rPr>
+                <w:rFonts w:ascii="Calibri" w:eastAsia="Times New Roman" w:hAnsi="Calibri" w:cs="Calibri"/>
+                <w:spacing w:val="0"/>
+                <w:kern w:val="0"/>
+                <w:szCs w:val="22"/>
+                <w:lang w:eastAsia="zh-CN"/>
+              </w:rPr>
+              <w:t xml:space="preserve">Livrable </w:t>
+            </w:r>
+            <w:r>
+              <w:rPr>
+                <w:rFonts w:ascii="Calibri" w:eastAsia="Times New Roman" w:hAnsi="Calibri" w:cs="Calibri"/>
+                <w:spacing w:val="0"/>
+                <w:kern w:val="0"/>
+                <w:szCs w:val="22"/>
+                <w:lang w:eastAsia="zh-CN"/>
+              </w:rPr>
+              <w:t>2</w:t>
+            </w:r>
+          </w:p>
+        </w:tc>
+      </w:tr>
+      <w:tr>
+        <w:trPr>
+          <w:trHeight w:val="288"/>
+        </w:trPr>
+        <w:tc>
+          <w:tcPr>
+            <w:tcW w:w="2500" w:type="dxa"/>
+            <w:tcBorders>
+              <w:top w:val="nil"/>
+              <w:left w:val="single" w:sz="4" w:space="0" w:color="auto"/>
+              <w:bottom w:val="single" w:sz="4" w:space="0" w:color="auto"/>
+              <w:right w:val="single" w:sz="4" w:space="0" w:color="auto"/>
+            </w:tcBorders>
+            <w:shd w:val="clear" w:color="auto" w:fill="auto"/>
+            <w:noWrap/>
+            <w:vAlign w:val="bottom"/>
+            <w:hideMark/>
+          </w:tcPr>
+          <w:p>
+            <w:pPr>
+              <w:jc w:val="center"/>
+              <w:rPr>
+                <w:rFonts w:ascii="Calibri" w:eastAsia="Times New Roman" w:hAnsi="Calibri" w:cs="Calibri"/>
+                <w:spacing w:val="0"/>
+                <w:kern w:val="0"/>
+                <w:szCs w:val="22"/>
+                <w:lang w:eastAsia="zh-CN"/>
+              </w:rPr>
+            </w:pPr>
+            <w:r>
+              <w:rPr>
+                <w:rFonts w:ascii="Calibri" w:eastAsia="Times New Roman" w:hAnsi="Calibri" w:cs="Calibri"/>
+                <w:spacing w:val="0"/>
+                <w:kern w:val="0"/>
+                <w:szCs w:val="22"/>
+                <w:lang w:eastAsia="zh-CN"/>
+              </w:rPr>
+              <w:t>Nom</w:t>
+            </w:r>
+          </w:p>
+        </w:tc>
+        <w:tc>
+          <w:tcPr>
+            <w:tcW w:w="2080" w:type="dxa"/>
+            <w:tcBorders>
+              <w:top w:val="nil"/>
+              <w:left w:val="nil"/>
+              <w:bottom w:val="single" w:sz="4" w:space="0" w:color="auto"/>
+              <w:right w:val="single" w:sz="4" w:space="0" w:color="auto"/>
+            </w:tcBorders>
+            <w:shd w:val="clear" w:color="auto" w:fill="auto"/>
+            <w:noWrap/>
+            <w:vAlign w:val="bottom"/>
+            <w:hideMark/>
+          </w:tcPr>
+          <w:p>
+            <w:pPr>
+              <w:jc w:val="center"/>
+              <w:rPr>
+                <w:rFonts w:ascii="Calibri" w:eastAsia="Times New Roman" w:hAnsi="Calibri" w:cs="Calibri"/>
+                <w:spacing w:val="0"/>
+                <w:kern w:val="0"/>
+                <w:szCs w:val="22"/>
+                <w:lang w:eastAsia="zh-CN"/>
+              </w:rPr>
+            </w:pPr>
+            <w:r>
+              <w:rPr>
+                <w:rFonts w:ascii="Calibri" w:eastAsia="Times New Roman" w:hAnsi="Calibri" w:cs="Calibri"/>
+                <w:spacing w:val="0"/>
+                <w:kern w:val="0"/>
+                <w:szCs w:val="22"/>
+                <w:lang w:val="fr-CA" w:eastAsia="zh-CN"/>
+              </w:rPr>
+              <w:t>C</w:t>
+            </w:r>
+            <w:r>
+              <w:rPr>
+                <w:rFonts w:ascii="Calibri" w:eastAsia="Times New Roman" w:hAnsi="Calibri" w:cs="Calibri"/>
+                <w:spacing w:val="0"/>
+                <w:kern w:val="0"/>
+                <w:szCs w:val="22"/>
+                <w:lang w:eastAsia="zh-CN"/>
+              </w:rPr>
+              <w:t>ontribution</w:t>
+            </w:r>
+          </w:p>
+        </w:tc>
+      </w:tr>
+      <w:tr>
+        <w:trPr>
+          <w:trHeight w:val="288"/>
+        </w:trPr>
+        <w:tc>
+          <w:tcPr>
+            <w:tcW w:w="2500" w:type="dxa"/>
+            <w:tcBorders>
+              <w:top w:val="nil"/>
+              <w:left w:val="single" w:sz="4" w:space="0" w:color="auto"/>
+              <w:bottom w:val="single" w:sz="4" w:space="0" w:color="auto"/>
+              <w:right w:val="single" w:sz="4" w:space="0" w:color="auto"/>
+            </w:tcBorders>
+            <w:shd w:val="clear" w:color="auto" w:fill="auto"/>
+            <w:noWrap/>
+            <w:vAlign w:val="bottom"/>
+            <w:hideMark/>
+          </w:tcPr>
+          <w:p>
+            <w:pPr>
+              <w:rPr>
+                <w:rFonts w:ascii="Calibri" w:eastAsia="Times New Roman" w:hAnsi="Calibri" w:cs="Calibri"/>
+                <w:spacing w:val="0"/>
+                <w:kern w:val="0"/>
+                <w:szCs w:val="22"/>
+                <w:lang w:eastAsia="zh-CN"/>
+              </w:rPr>
+            </w:pPr>
+            <w:r>
+              <w:rPr>
+                <w:rFonts w:ascii="Calibri" w:eastAsia="Times New Roman" w:hAnsi="Calibri" w:cs="Calibri"/>
+                <w:spacing w:val="0"/>
+                <w:kern w:val="0"/>
+                <w:szCs w:val="22"/>
+                <w:lang w:eastAsia="zh-CN"/>
+              </w:rPr>
+              <w:t>William Mallette</w:t>
+            </w:r>
+          </w:p>
+        </w:tc>
+        <w:tc>
+          <w:tcPr>
+            <w:tcW w:w="2080" w:type="dxa"/>
+            <w:tcBorders>
+              <w:top w:val="nil"/>
+              <w:left w:val="nil"/>
+              <w:bottom w:val="single" w:sz="4" w:space="0" w:color="auto"/>
+              <w:right w:val="single" w:sz="4" w:space="0" w:color="auto"/>
+            </w:tcBorders>
+            <w:shd w:val="clear" w:color="auto" w:fill="auto"/>
+            <w:noWrap/>
+            <w:vAlign w:val="bottom"/>
+            <w:hideMark/>
+          </w:tcPr>
+          <w:p>
+            <w:pPr>
+              <w:rPr>
+                <w:rFonts w:ascii="Calibri" w:eastAsia="Times New Roman" w:hAnsi="Calibri" w:cs="Calibri"/>
+                <w:spacing w:val="0"/>
+                <w:kern w:val="0"/>
+                <w:szCs w:val="22"/>
+                <w:lang w:eastAsia="zh-CN"/>
+              </w:rPr>
+            </w:pPr>
+            <w:r>
+              <w:rPr>
+                <w:rFonts w:ascii="Calibri" w:eastAsia="Times New Roman" w:hAnsi="Calibri" w:cs="Calibri"/>
+                <w:spacing w:val="0"/>
+                <w:kern w:val="0"/>
+                <w:szCs w:val="22"/>
+                <w:lang w:eastAsia="zh-CN"/>
               </w:rPr>
               <w:t> </w:t>
             </w:r>
@@ -3618,30 +3832,18 @@
                 <w:spacing w:val="0"/>
                 <w:kern w:val="0"/>
                 <w:szCs w:val="22"/>
-                <w:lang w:val="en-MU" w:eastAsia="zh-CN"/>
+                <w:lang w:eastAsia="zh-CN"/>
               </w:rPr>
             </w:pPr>
-            <w:proofErr w:type="spellStart"/>
             <w:r>
               <w:rPr>
                 <w:rFonts w:ascii="Calibri" w:eastAsia="Times New Roman" w:hAnsi="Calibri" w:cs="Calibri"/>
                 <w:spacing w:val="0"/>
                 <w:kern w:val="0"/>
                 <w:szCs w:val="22"/>
-                <w:lang w:val="en-MU" w:eastAsia="zh-CN"/>
-              </w:rPr>
-              <w:t>Penghao</w:t>
-            </w:r>
-            <w:proofErr w:type="spellEnd"/>
-            <w:r>
-              <w:rPr>
-                <w:rFonts w:ascii="Calibri" w:eastAsia="Times New Roman" w:hAnsi="Calibri" w:cs="Calibri"/>
-                <w:spacing w:val="0"/>
-                <w:kern w:val="0"/>
-                <w:szCs w:val="22"/>
-                <w:lang w:val="en-MU" w:eastAsia="zh-CN"/>
-              </w:rPr>
-              <w:t xml:space="preserve"> Yuan</w:t>
+                <w:lang w:eastAsia="zh-CN"/>
+              </w:rPr>
+              <w:t>Andy How Hok Hium</w:t>
             </w:r>
           </w:p>
         </w:tc>
@@ -3666,132 +3868,16 @@
                 <w:spacing w:val="0"/>
                 <w:kern w:val="0"/>
                 <w:szCs w:val="22"/>
-                <w:lang w:val="en-MU" w:eastAsia="zh-CN"/>
+                <w:lang w:eastAsia="zh-CN"/>
               </w:rPr>
             </w:pPr>
             <w:r>
-              <w:rPr>
-                <w:rFonts w:ascii="Calibri" w:eastAsia="Times New Roman" w:hAnsi="Calibri" w:cs="Calibri"/>
-                <w:spacing w:val="0"/>
-                <w:kern w:val="0"/>
-                <w:szCs w:val="22"/>
-                <w:lang w:val="en-MU" w:eastAsia="zh-CN"/>
-              </w:rPr>
-              <w:t> </w:t>
-            </w:r>
-          </w:p>
-        </w:tc>
-      </w:tr>
-    </w:tbl>
-    <w:p>
-      <w:pPr>
-        <w:rPr>
-          <w:lang w:val="fr-CA" w:eastAsia="en-US"/>
-        </w:rPr>
-      </w:pPr>
-    </w:p>
-    <w:tbl>
-      <w:tblPr>
-        <w:tblW w:w="4580" w:type="dxa"/>
-        <w:tblLook w:val="04A0" w:firstRow="1" w:lastRow="0" w:firstColumn="1" w:lastColumn="0" w:noHBand="0" w:noVBand="1"/>
-      </w:tblPr>
-      <w:tblGrid>
-        <w:gridCol w:w="2500"/>
-        <w:gridCol w:w="2080"/>
-      </w:tblGrid>
-      <w:tr>
-        <w:trPr>
-          <w:trHeight w:val="288"/>
-        </w:trPr>
-        <w:tc>
-          <w:tcPr>
-            <w:tcW w:w="2500" w:type="dxa"/>
-            <w:tcBorders>
-              <w:top w:val="single" w:sz="4" w:space="0" w:color="auto"/>
-              <w:left w:val="single" w:sz="4" w:space="0" w:color="auto"/>
-              <w:bottom w:val="single" w:sz="4" w:space="0" w:color="auto"/>
-              <w:right w:val="single" w:sz="4" w:space="0" w:color="auto"/>
-            </w:tcBorders>
-            <w:shd w:val="clear" w:color="auto" w:fill="auto"/>
-            <w:noWrap/>
-            <w:vAlign w:val="bottom"/>
-            <w:hideMark/>
-          </w:tcPr>
-          <w:p>
-            <w:pPr>
               <w:rPr>
                 <w:rFonts w:ascii="Calibri" w:eastAsia="Times New Roman" w:hAnsi="Calibri" w:cs="Calibri"/>
                 <w:spacing w:val="0"/>
                 <w:kern w:val="0"/>
                 <w:szCs w:val="22"/>
                 <w:lang w:eastAsia="zh-CN"/>
-              </w:rPr>
-            </w:pPr>
-            <w:proofErr w:type="spellStart"/>
-            <w:r>
-              <w:rPr>
-                <w:rFonts w:ascii="Calibri" w:eastAsia="Times New Roman" w:hAnsi="Calibri" w:cs="Calibri"/>
-                <w:spacing w:val="0"/>
-                <w:kern w:val="0"/>
-                <w:szCs w:val="22"/>
-                <w:lang w:val="en-MU" w:eastAsia="zh-CN"/>
-              </w:rPr>
-              <w:t>Livrable</w:t>
-            </w:r>
-            <w:proofErr w:type="spellEnd"/>
-            <w:r>
-              <w:rPr>
-                <w:rFonts w:ascii="Calibri" w:eastAsia="Times New Roman" w:hAnsi="Calibri" w:cs="Calibri"/>
-                <w:spacing w:val="0"/>
-                <w:kern w:val="0"/>
-                <w:szCs w:val="22"/>
-                <w:lang w:val="en-MU" w:eastAsia="zh-CN"/>
-              </w:rPr>
-              <w:t xml:space="preserve"> </w:t>
-            </w:r>
-            <w:r>
-              <w:rPr>
-                <w:rFonts w:ascii="Calibri" w:eastAsia="Times New Roman" w:hAnsi="Calibri" w:cs="Calibri"/>
-                <w:spacing w:val="0"/>
-                <w:kern w:val="0"/>
-                <w:szCs w:val="22"/>
-                <w:lang w:eastAsia="zh-CN"/>
-              </w:rPr>
-              <w:t>2</w:t>
-            </w:r>
-          </w:p>
-        </w:tc>
-        <w:tc>
-          <w:tcPr>
-            <w:tcW w:w="2080" w:type="dxa"/>
-            <w:tcBorders>
-              <w:top w:val="single" w:sz="4" w:space="0" w:color="auto"/>
-              <w:left w:val="nil"/>
-              <w:bottom w:val="single" w:sz="4" w:space="0" w:color="auto"/>
-              <w:right w:val="single" w:sz="4" w:space="0" w:color="auto"/>
-            </w:tcBorders>
-            <w:shd w:val="clear" w:color="auto" w:fill="auto"/>
-            <w:noWrap/>
-            <w:vAlign w:val="bottom"/>
-            <w:hideMark/>
-          </w:tcPr>
-          <w:p>
-            <w:pPr>
-              <w:rPr>
-                <w:rFonts w:ascii="Calibri" w:eastAsia="Times New Roman" w:hAnsi="Calibri" w:cs="Calibri"/>
-                <w:spacing w:val="0"/>
-                <w:kern w:val="0"/>
-                <w:szCs w:val="22"/>
-                <w:lang w:val="en-MU" w:eastAsia="zh-CN"/>
-              </w:rPr>
-            </w:pPr>
-            <w:r>
-              <w:rPr>
-                <w:rFonts w:ascii="Calibri" w:eastAsia="Times New Roman" w:hAnsi="Calibri" w:cs="Calibri"/>
-                <w:spacing w:val="0"/>
-                <w:kern w:val="0"/>
-                <w:szCs w:val="22"/>
-                <w:lang w:val="en-MU" w:eastAsia="zh-CN"/>
               </w:rPr>
               <w:t> </w:t>
             </w:r>
@@ -3823,7 +3909,7 @@
                 <w:spacing w:val="0"/>
                 <w:kern w:val="0"/>
                 <w:szCs w:val="22"/>
-                <w:lang w:val="en-MU" w:eastAsia="zh-CN"/>
+                <w:lang w:eastAsia="zh-CN"/>
               </w:rPr>
             </w:pPr>
             <w:r>
@@ -3832,9 +3918,9 @@
                 <w:spacing w:val="0"/>
                 <w:kern w:val="0"/>
                 <w:szCs w:val="22"/>
-                <w:lang w:val="en-MU" w:eastAsia="zh-CN"/>
-              </w:rPr>
-              <w:t>Nom</w:t>
+                <w:lang w:eastAsia="zh-CN"/>
+              </w:rPr>
+              <w:t>Chenliwei Zhou</w:t>
             </w:r>
           </w:p>
         </w:tc>
@@ -3859,7 +3945,7 @@
                 <w:spacing w:val="0"/>
                 <w:kern w:val="0"/>
                 <w:szCs w:val="22"/>
-                <w:lang w:val="en-MU" w:eastAsia="zh-CN"/>
+                <w:lang w:eastAsia="zh-CN"/>
               </w:rPr>
             </w:pPr>
             <w:r>
@@ -3868,84 +3954,7 @@
                 <w:spacing w:val="0"/>
                 <w:kern w:val="0"/>
                 <w:szCs w:val="22"/>
-                <w:lang w:val="en-MU" w:eastAsia="zh-CN"/>
-              </w:rPr>
-              <w:t>contribution</w:t>
-            </w:r>
-          </w:p>
-        </w:tc>
-      </w:tr>
-      <w:tr>
-        <w:trPr>
-          <w:trHeight w:val="288"/>
-        </w:trPr>
-        <w:tc>
-          <w:tcPr>
-            <w:tcW w:w="2500" w:type="dxa"/>
-            <w:tcBorders>
-              <w:top w:val="nil"/>
-              <w:left w:val="single" w:sz="4" w:space="0" w:color="auto"/>
-              <w:bottom w:val="single" w:sz="4" w:space="0" w:color="auto"/>
-              <w:right w:val="single" w:sz="4" w:space="0" w:color="auto"/>
-            </w:tcBorders>
-            <w:shd w:val="clear" w:color="auto" w:fill="auto"/>
-            <w:noWrap/>
-            <w:vAlign w:val="bottom"/>
-            <w:hideMark/>
-          </w:tcPr>
-          <w:p>
-            <w:pPr>
-              <w:rPr>
-                <w:rFonts w:ascii="Calibri" w:eastAsia="Times New Roman" w:hAnsi="Calibri" w:cs="Calibri"/>
-                <w:spacing w:val="0"/>
-                <w:kern w:val="0"/>
-                <w:szCs w:val="22"/>
-                <w:lang w:val="en-MU" w:eastAsia="zh-CN"/>
-              </w:rPr>
-            </w:pPr>
-            <w:r>
-              <w:rPr>
-                <w:rFonts w:ascii="Calibri" w:eastAsia="Times New Roman" w:hAnsi="Calibri" w:cs="Calibri"/>
-                <w:spacing w:val="0"/>
-                <w:kern w:val="0"/>
-                <w:szCs w:val="22"/>
-                <w:lang w:val="en-MU" w:eastAsia="zh-CN"/>
-              </w:rPr>
-              <w:t>William Mallette</w:t>
-            </w:r>
-          </w:p>
-        </w:tc>
-        <w:tc>
-          <w:tcPr>
-            <w:tcW w:w="2080" w:type="dxa"/>
-            <w:tcBorders>
-              <w:top w:val="nil"/>
-              <w:left w:val="nil"/>
-              <w:bottom w:val="single" w:sz="4" w:space="0" w:color="auto"/>
-              <w:right w:val="single" w:sz="4" w:space="0" w:color="auto"/>
-            </w:tcBorders>
-            <w:shd w:val="clear" w:color="auto" w:fill="auto"/>
-            <w:noWrap/>
-            <w:vAlign w:val="bottom"/>
-            <w:hideMark/>
-          </w:tcPr>
-          <w:p>
-            <w:pPr>
-              <w:rPr>
-                <w:rFonts w:ascii="Calibri" w:eastAsia="Times New Roman" w:hAnsi="Calibri" w:cs="Calibri"/>
-                <w:spacing w:val="0"/>
-                <w:kern w:val="0"/>
-                <w:szCs w:val="22"/>
-                <w:lang w:val="en-MU" w:eastAsia="zh-CN"/>
-              </w:rPr>
-            </w:pPr>
-            <w:r>
-              <w:rPr>
-                <w:rFonts w:ascii="Calibri" w:eastAsia="Times New Roman" w:hAnsi="Calibri" w:cs="Calibri"/>
-                <w:spacing w:val="0"/>
-                <w:kern w:val="0"/>
-                <w:szCs w:val="22"/>
-                <w:lang w:val="en-MU" w:eastAsia="zh-CN"/>
+                <w:lang w:eastAsia="zh-CN"/>
               </w:rPr>
               <w:t> </w:t>
             </w:r>
@@ -3977,7 +3986,7 @@
                 <w:spacing w:val="0"/>
                 <w:kern w:val="0"/>
                 <w:szCs w:val="22"/>
-                <w:lang w:val="en-MU" w:eastAsia="zh-CN"/>
+                <w:lang w:eastAsia="zh-CN"/>
               </w:rPr>
             </w:pPr>
             <w:r>
@@ -3986,9 +3995,9 @@
                 <w:spacing w:val="0"/>
                 <w:kern w:val="0"/>
                 <w:szCs w:val="22"/>
-                <w:lang w:val="en-MU" w:eastAsia="zh-CN"/>
-              </w:rPr>
-              <w:t>Andy How Hok Hium</w:t>
+                <w:lang w:eastAsia="zh-CN"/>
+              </w:rPr>
+              <w:t>Javisen Katherasa Pillay</w:t>
             </w:r>
           </w:p>
         </w:tc>
@@ -4013,7 +4022,7 @@
                 <w:spacing w:val="0"/>
                 <w:kern w:val="0"/>
                 <w:szCs w:val="22"/>
-                <w:lang w:val="en-MU" w:eastAsia="zh-CN"/>
+                <w:lang w:eastAsia="zh-CN"/>
               </w:rPr>
             </w:pPr>
             <w:r>
@@ -4022,7 +4031,7 @@
                 <w:spacing w:val="0"/>
                 <w:kern w:val="0"/>
                 <w:szCs w:val="22"/>
-                <w:lang w:val="en-MU" w:eastAsia="zh-CN"/>
+                <w:lang w:eastAsia="zh-CN"/>
               </w:rPr>
               <w:t> </w:t>
             </w:r>
@@ -4054,30 +4063,18 @@
                 <w:spacing w:val="0"/>
                 <w:kern w:val="0"/>
                 <w:szCs w:val="22"/>
-                <w:lang w:val="en-MU" w:eastAsia="zh-CN"/>
+                <w:lang w:eastAsia="zh-CN"/>
               </w:rPr>
             </w:pPr>
-            <w:proofErr w:type="spellStart"/>
             <w:r>
               <w:rPr>
                 <w:rFonts w:ascii="Calibri" w:eastAsia="Times New Roman" w:hAnsi="Calibri" w:cs="Calibri"/>
                 <w:spacing w:val="0"/>
                 <w:kern w:val="0"/>
                 <w:szCs w:val="22"/>
-                <w:lang w:val="en-MU" w:eastAsia="zh-CN"/>
-              </w:rPr>
-              <w:t>Chenliwei</w:t>
-            </w:r>
-            <w:proofErr w:type="spellEnd"/>
-            <w:r>
-              <w:rPr>
-                <w:rFonts w:ascii="Calibri" w:eastAsia="Times New Roman" w:hAnsi="Calibri" w:cs="Calibri"/>
-                <w:spacing w:val="0"/>
-                <w:kern w:val="0"/>
-                <w:szCs w:val="22"/>
-                <w:lang w:val="en-MU" w:eastAsia="zh-CN"/>
-              </w:rPr>
-              <w:t xml:space="preserve"> Zhou</w:t>
+                <w:lang w:eastAsia="zh-CN"/>
+              </w:rPr>
+              <w:t>Penghao Yuan</w:t>
             </w:r>
           </w:p>
         </w:tc>
@@ -4102,7 +4099,7 @@
                 <w:spacing w:val="0"/>
                 <w:kern w:val="0"/>
                 <w:szCs w:val="22"/>
-                <w:lang w:val="en-MU" w:eastAsia="zh-CN"/>
+                <w:lang w:eastAsia="zh-CN"/>
               </w:rPr>
             </w:pPr>
             <w:r>
@@ -4111,7 +4108,263 @@
                 <w:spacing w:val="0"/>
                 <w:kern w:val="0"/>
                 <w:szCs w:val="22"/>
-                <w:lang w:val="en-MU" w:eastAsia="zh-CN"/>
+                <w:lang w:eastAsia="zh-CN"/>
+              </w:rPr>
+              <w:t> </w:t>
+            </w:r>
+          </w:p>
+        </w:tc>
+      </w:tr>
+    </w:tbl>
+    <w:p>
+      <w:pPr>
+        <w:rPr>
+          <w:lang w:val="fr-CA" w:eastAsia="en-US"/>
+        </w:rPr>
+      </w:pPr>
+    </w:p>
+    <w:p>
+      <w:pPr>
+        <w:rPr>
+          <w:lang w:val="fr-CA" w:eastAsia="en-US"/>
+        </w:rPr>
+      </w:pPr>
+      <w:r>
+        <w:rPr>
+          <w:lang w:val="fr-CA" w:eastAsia="en-US"/>
+        </w:rPr>
+        <w:br w:type="page"/>
+      </w:r>
+    </w:p>
+    <w:p>
+      <w:pPr>
+        <w:rPr>
+          <w:lang w:val="fr-CA" w:eastAsia="en-US"/>
+        </w:rPr>
+      </w:pPr>
+    </w:p>
+    <w:tbl>
+      <w:tblPr>
+        <w:tblW w:w="4580" w:type="dxa"/>
+        <w:tblLook w:val="04A0" w:firstRow="1" w:lastRow="0" w:firstColumn="1" w:lastColumn="0" w:noHBand="0" w:noVBand="1"/>
+      </w:tblPr>
+      <w:tblGrid>
+        <w:gridCol w:w="2500"/>
+        <w:gridCol w:w="2080"/>
+      </w:tblGrid>
+      <w:tr>
+        <w:trPr>
+          <w:trHeight w:val="288"/>
+        </w:trPr>
+        <w:tc>
+          <w:tcPr>
+            <w:tcW w:w="4580" w:type="dxa"/>
+            <w:gridSpan w:val="2"/>
+            <w:tcBorders>
+              <w:top w:val="single" w:sz="4" w:space="0" w:color="auto"/>
+              <w:left w:val="single" w:sz="4" w:space="0" w:color="auto"/>
+              <w:bottom w:val="single" w:sz="4" w:space="0" w:color="auto"/>
+              <w:right w:val="single" w:sz="4" w:space="0" w:color="auto"/>
+            </w:tcBorders>
+            <w:shd w:val="clear" w:color="auto" w:fill="auto"/>
+            <w:noWrap/>
+            <w:vAlign w:val="center"/>
+            <w:hideMark/>
+          </w:tcPr>
+          <w:p>
+            <w:pPr>
+              <w:jc w:val="center"/>
+              <w:rPr>
+                <w:rFonts w:ascii="Calibri" w:eastAsia="Times New Roman" w:hAnsi="Calibri" w:cs="Calibri"/>
+                <w:spacing w:val="0"/>
+                <w:kern w:val="0"/>
+                <w:szCs w:val="22"/>
+                <w:lang w:eastAsia="zh-CN"/>
+              </w:rPr>
+            </w:pPr>
+            <w:r>
+              <w:rPr>
+                <w:rFonts w:ascii="Calibri" w:eastAsia="Times New Roman" w:hAnsi="Calibri" w:cs="Calibri"/>
+                <w:spacing w:val="0"/>
+                <w:kern w:val="0"/>
+                <w:szCs w:val="22"/>
+                <w:lang w:eastAsia="zh-CN"/>
+              </w:rPr>
+              <w:t xml:space="preserve">Livrable </w:t>
+            </w:r>
+            <w:r>
+              <w:rPr>
+                <w:rFonts w:ascii="Calibri" w:eastAsia="Times New Roman" w:hAnsi="Calibri" w:cs="Calibri"/>
+                <w:spacing w:val="0"/>
+                <w:kern w:val="0"/>
+                <w:szCs w:val="22"/>
+                <w:lang w:eastAsia="zh-CN"/>
+              </w:rPr>
+              <w:t>3</w:t>
+            </w:r>
+          </w:p>
+        </w:tc>
+      </w:tr>
+      <w:tr>
+        <w:trPr>
+          <w:trHeight w:val="288"/>
+        </w:trPr>
+        <w:tc>
+          <w:tcPr>
+            <w:tcW w:w="2500" w:type="dxa"/>
+            <w:tcBorders>
+              <w:top w:val="nil"/>
+              <w:left w:val="single" w:sz="4" w:space="0" w:color="auto"/>
+              <w:bottom w:val="single" w:sz="4" w:space="0" w:color="auto"/>
+              <w:right w:val="single" w:sz="4" w:space="0" w:color="auto"/>
+            </w:tcBorders>
+            <w:shd w:val="clear" w:color="auto" w:fill="auto"/>
+            <w:noWrap/>
+            <w:vAlign w:val="center"/>
+            <w:hideMark/>
+          </w:tcPr>
+          <w:p>
+            <w:pPr>
+              <w:jc w:val="center"/>
+              <w:rPr>
+                <w:rFonts w:ascii="Calibri" w:eastAsia="Times New Roman" w:hAnsi="Calibri" w:cs="Calibri"/>
+                <w:spacing w:val="0"/>
+                <w:kern w:val="0"/>
+                <w:szCs w:val="22"/>
+                <w:lang w:eastAsia="zh-CN"/>
+              </w:rPr>
+            </w:pPr>
+            <w:r>
+              <w:rPr>
+                <w:rFonts w:ascii="Calibri" w:eastAsia="Times New Roman" w:hAnsi="Calibri" w:cs="Calibri"/>
+                <w:spacing w:val="0"/>
+                <w:kern w:val="0"/>
+                <w:szCs w:val="22"/>
+                <w:lang w:eastAsia="zh-CN"/>
+              </w:rPr>
+              <w:t>Nom</w:t>
+            </w:r>
+          </w:p>
+        </w:tc>
+        <w:tc>
+          <w:tcPr>
+            <w:tcW w:w="2080" w:type="dxa"/>
+            <w:tcBorders>
+              <w:top w:val="nil"/>
+              <w:left w:val="nil"/>
+              <w:bottom w:val="single" w:sz="4" w:space="0" w:color="auto"/>
+              <w:right w:val="single" w:sz="4" w:space="0" w:color="auto"/>
+            </w:tcBorders>
+            <w:shd w:val="clear" w:color="auto" w:fill="auto"/>
+            <w:noWrap/>
+            <w:vAlign w:val="center"/>
+            <w:hideMark/>
+          </w:tcPr>
+          <w:p>
+            <w:pPr>
+              <w:jc w:val="center"/>
+              <w:rPr>
+                <w:rFonts w:ascii="Calibri" w:eastAsia="Times New Roman" w:hAnsi="Calibri" w:cs="Calibri"/>
+                <w:spacing w:val="0"/>
+                <w:kern w:val="0"/>
+                <w:szCs w:val="22"/>
+                <w:lang w:eastAsia="zh-CN"/>
+              </w:rPr>
+            </w:pPr>
+            <w:r>
+              <w:rPr>
+                <w:rFonts w:ascii="Calibri" w:eastAsia="Times New Roman" w:hAnsi="Calibri" w:cs="Calibri"/>
+                <w:spacing w:val="0"/>
+                <w:kern w:val="0"/>
+                <w:szCs w:val="22"/>
+                <w:lang w:val="fr-CA" w:eastAsia="zh-CN"/>
+              </w:rPr>
+              <w:t>C</w:t>
+            </w:r>
+            <w:r>
+              <w:rPr>
+                <w:rFonts w:ascii="Calibri" w:eastAsia="Times New Roman" w:hAnsi="Calibri" w:cs="Calibri"/>
+                <w:spacing w:val="0"/>
+                <w:kern w:val="0"/>
+                <w:szCs w:val="22"/>
+                <w:lang w:eastAsia="zh-CN"/>
+              </w:rPr>
+              <w:t>ontribution</w:t>
+            </w:r>
+          </w:p>
+        </w:tc>
+      </w:tr>
+      <w:tr>
+        <w:trPr>
+          <w:trHeight w:val="288"/>
+        </w:trPr>
+        <w:tc>
+          <w:tcPr>
+            <w:tcW w:w="2500" w:type="dxa"/>
+            <w:tcBorders>
+              <w:top w:val="nil"/>
+              <w:left w:val="single" w:sz="4" w:space="0" w:color="auto"/>
+              <w:bottom w:val="single" w:sz="4" w:space="0" w:color="auto"/>
+              <w:right w:val="single" w:sz="4" w:space="0" w:color="auto"/>
+            </w:tcBorders>
+            <w:shd w:val="clear" w:color="auto" w:fill="auto"/>
+            <w:noWrap/>
+            <w:vAlign w:val="bottom"/>
+            <w:hideMark/>
+          </w:tcPr>
+          <w:p>
+            <w:pPr>
+              <w:rPr>
+                <w:rFonts w:ascii="Calibri" w:eastAsia="Times New Roman" w:hAnsi="Calibri" w:cs="Calibri"/>
+                <w:spacing w:val="0"/>
+                <w:kern w:val="0"/>
+                <w:szCs w:val="22"/>
+                <w:lang w:eastAsia="zh-CN"/>
+              </w:rPr>
+            </w:pPr>
+            <w:r>
+              <w:rPr>
+                <w:rFonts w:ascii="Calibri" w:eastAsia="Times New Roman" w:hAnsi="Calibri" w:cs="Calibri"/>
+                <w:spacing w:val="0"/>
+                <w:kern w:val="0"/>
+                <w:szCs w:val="22"/>
+                <w:lang w:eastAsia="zh-CN"/>
+              </w:rPr>
+              <w:t>William Mallette</w:t>
+            </w:r>
+          </w:p>
+        </w:tc>
+        <w:tc>
+          <w:tcPr>
+            <w:tcW w:w="2080" w:type="dxa"/>
+            <w:tcBorders>
+              <w:top w:val="nil"/>
+              <w:left w:val="nil"/>
+              <w:bottom w:val="single" w:sz="4" w:space="0" w:color="auto"/>
+              <w:right w:val="single" w:sz="4" w:space="0" w:color="auto"/>
+            </w:tcBorders>
+            <w:shd w:val="clear" w:color="auto" w:fill="auto"/>
+            <w:noWrap/>
+            <w:vAlign w:val="bottom"/>
+            <w:hideMark/>
+          </w:tcPr>
+          <w:p>
+            <w:pPr>
+              <w:rPr>
+                <w:rFonts w:ascii="Calibri" w:eastAsia="Times New Roman" w:hAnsi="Calibri" w:cs="Calibri"/>
+                <w:spacing w:val="0"/>
+                <w:kern w:val="0"/>
+                <w:szCs w:val="22"/>
+                <w:lang w:eastAsia="zh-CN"/>
+              </w:rPr>
+            </w:pPr>
+            <w:r>
+              <w:rPr>
+                <w:rFonts w:ascii="Calibri" w:eastAsia="Times New Roman" w:hAnsi="Calibri" w:cs="Calibri"/>
+                <w:spacing w:val="0"/>
+                <w:kern w:val="0"/>
+                <w:szCs w:val="22"/>
+                <w:lang w:eastAsia="zh-CN"/>
               </w:rPr>
               <w:t> </w:t>
             </w:r>
@@ -4143,52 +4396,18 @@
                 <w:spacing w:val="0"/>
                 <w:kern w:val="0"/>
                 <w:szCs w:val="22"/>
-                <w:lang w:val="en-MU" w:eastAsia="zh-CN"/>
+                <w:lang w:eastAsia="zh-CN"/>
               </w:rPr>
             </w:pPr>
-            <w:proofErr w:type="spellStart"/>
             <w:r>
               <w:rPr>
                 <w:rFonts w:ascii="Calibri" w:eastAsia="Times New Roman" w:hAnsi="Calibri" w:cs="Calibri"/>
                 <w:spacing w:val="0"/>
                 <w:kern w:val="0"/>
                 <w:szCs w:val="22"/>
-                <w:lang w:val="en-MU" w:eastAsia="zh-CN"/>
-              </w:rPr>
-              <w:t>Javisen</w:t>
-            </w:r>
-            <w:proofErr w:type="spellEnd"/>
-            <w:r>
-              <w:rPr>
-                <w:rFonts w:ascii="Calibri" w:eastAsia="Times New Roman" w:hAnsi="Calibri" w:cs="Calibri"/>
-                <w:spacing w:val="0"/>
-                <w:kern w:val="0"/>
-                <w:szCs w:val="22"/>
-                <w:lang w:val="en-MU" w:eastAsia="zh-CN"/>
-              </w:rPr>
-              <w:t xml:space="preserve"> </w:t>
-            </w:r>
-            <w:proofErr w:type="spellStart"/>
-            <w:r>
-              <w:rPr>
-                <w:rFonts w:ascii="Calibri" w:eastAsia="Times New Roman" w:hAnsi="Calibri" w:cs="Calibri"/>
-                <w:spacing w:val="0"/>
-                <w:kern w:val="0"/>
-                <w:szCs w:val="22"/>
-                <w:lang w:val="en-MU" w:eastAsia="zh-CN"/>
-              </w:rPr>
-              <w:t>Katherasa</w:t>
-            </w:r>
-            <w:proofErr w:type="spellEnd"/>
-            <w:r>
-              <w:rPr>
-                <w:rFonts w:ascii="Calibri" w:eastAsia="Times New Roman" w:hAnsi="Calibri" w:cs="Calibri"/>
-                <w:spacing w:val="0"/>
-                <w:kern w:val="0"/>
-                <w:szCs w:val="22"/>
-                <w:lang w:val="en-MU" w:eastAsia="zh-CN"/>
-              </w:rPr>
-              <w:t xml:space="preserve"> Pillay</w:t>
+                <w:lang w:eastAsia="zh-CN"/>
+              </w:rPr>
+              <w:t>Andy How Hok Hium</w:t>
             </w:r>
           </w:p>
         </w:tc>
@@ -4213,7 +4432,7 @@
                 <w:spacing w:val="0"/>
                 <w:kern w:val="0"/>
                 <w:szCs w:val="22"/>
-                <w:lang w:val="en-MU" w:eastAsia="zh-CN"/>
+                <w:lang w:eastAsia="zh-CN"/>
               </w:rPr>
             </w:pPr>
             <w:r>
@@ -4222,7 +4441,7 @@
                 <w:spacing w:val="0"/>
                 <w:kern w:val="0"/>
                 <w:szCs w:val="22"/>
-                <w:lang w:val="en-MU" w:eastAsia="zh-CN"/>
+                <w:lang w:eastAsia="zh-CN"/>
               </w:rPr>
               <w:t> </w:t>
             </w:r>
@@ -4254,30 +4473,18 @@
                 <w:spacing w:val="0"/>
                 <w:kern w:val="0"/>
                 <w:szCs w:val="22"/>
-                <w:lang w:val="en-MU" w:eastAsia="zh-CN"/>
+                <w:lang w:eastAsia="zh-CN"/>
               </w:rPr>
             </w:pPr>
-            <w:proofErr w:type="spellStart"/>
             <w:r>
               <w:rPr>
                 <w:rFonts w:ascii="Calibri" w:eastAsia="Times New Roman" w:hAnsi="Calibri" w:cs="Calibri"/>
                 <w:spacing w:val="0"/>
                 <w:kern w:val="0"/>
                 <w:szCs w:val="22"/>
-                <w:lang w:val="en-MU" w:eastAsia="zh-CN"/>
-              </w:rPr>
-              <w:t>Penghao</w:t>
-            </w:r>
-            <w:proofErr w:type="spellEnd"/>
-            <w:r>
-              <w:rPr>
-                <w:rFonts w:ascii="Calibri" w:eastAsia="Times New Roman" w:hAnsi="Calibri" w:cs="Calibri"/>
-                <w:spacing w:val="0"/>
-                <w:kern w:val="0"/>
-                <w:szCs w:val="22"/>
-                <w:lang w:val="en-MU" w:eastAsia="zh-CN"/>
-              </w:rPr>
-              <w:t xml:space="preserve"> Yuan</w:t>
+                <w:lang w:eastAsia="zh-CN"/>
+              </w:rPr>
+              <w:t>Chenliwei Zhou</w:t>
             </w:r>
           </w:p>
         </w:tc>
@@ -4302,132 +4509,16 @@
                 <w:spacing w:val="0"/>
                 <w:kern w:val="0"/>
                 <w:szCs w:val="22"/>
-                <w:lang w:val="en-MU" w:eastAsia="zh-CN"/>
+                <w:lang w:eastAsia="zh-CN"/>
               </w:rPr>
             </w:pPr>
             <w:r>
-              <w:rPr>
-                <w:rFonts w:ascii="Calibri" w:eastAsia="Times New Roman" w:hAnsi="Calibri" w:cs="Calibri"/>
-                <w:spacing w:val="0"/>
-                <w:kern w:val="0"/>
-                <w:szCs w:val="22"/>
-                <w:lang w:val="en-MU" w:eastAsia="zh-CN"/>
-              </w:rPr>
-              <w:t> </w:t>
-            </w:r>
-          </w:p>
-        </w:tc>
-      </w:tr>
-    </w:tbl>
-    <w:p>
-      <w:pPr>
-        <w:rPr>
-          <w:lang w:val="fr-CA" w:eastAsia="en-US"/>
-        </w:rPr>
-      </w:pPr>
-    </w:p>
-    <w:tbl>
-      <w:tblPr>
-        <w:tblW w:w="4580" w:type="dxa"/>
-        <w:tblLook w:val="04A0" w:firstRow="1" w:lastRow="0" w:firstColumn="1" w:lastColumn="0" w:noHBand="0" w:noVBand="1"/>
-      </w:tblPr>
-      <w:tblGrid>
-        <w:gridCol w:w="2500"/>
-        <w:gridCol w:w="2080"/>
-      </w:tblGrid>
-      <w:tr>
-        <w:trPr>
-          <w:trHeight w:val="288"/>
-        </w:trPr>
-        <w:tc>
-          <w:tcPr>
-            <w:tcW w:w="2500" w:type="dxa"/>
-            <w:tcBorders>
-              <w:top w:val="single" w:sz="4" w:space="0" w:color="auto"/>
-              <w:left w:val="single" w:sz="4" w:space="0" w:color="auto"/>
-              <w:bottom w:val="single" w:sz="4" w:space="0" w:color="auto"/>
-              <w:right w:val="single" w:sz="4" w:space="0" w:color="auto"/>
-            </w:tcBorders>
-            <w:shd w:val="clear" w:color="auto" w:fill="auto"/>
-            <w:noWrap/>
-            <w:vAlign w:val="bottom"/>
-            <w:hideMark/>
-          </w:tcPr>
-          <w:p>
-            <w:pPr>
               <w:rPr>
                 <w:rFonts w:ascii="Calibri" w:eastAsia="Times New Roman" w:hAnsi="Calibri" w:cs="Calibri"/>
                 <w:spacing w:val="0"/>
                 <w:kern w:val="0"/>
                 <w:szCs w:val="22"/>
                 <w:lang w:eastAsia="zh-CN"/>
-              </w:rPr>
-            </w:pPr>
-            <w:proofErr w:type="spellStart"/>
-            <w:r>
-              <w:rPr>
-                <w:rFonts w:ascii="Calibri" w:eastAsia="Times New Roman" w:hAnsi="Calibri" w:cs="Calibri"/>
-                <w:spacing w:val="0"/>
-                <w:kern w:val="0"/>
-                <w:szCs w:val="22"/>
-                <w:lang w:val="en-MU" w:eastAsia="zh-CN"/>
-              </w:rPr>
-              <w:t>Livrable</w:t>
-            </w:r>
-            <w:proofErr w:type="spellEnd"/>
-            <w:r>
-              <w:rPr>
-                <w:rFonts w:ascii="Calibri" w:eastAsia="Times New Roman" w:hAnsi="Calibri" w:cs="Calibri"/>
-                <w:spacing w:val="0"/>
-                <w:kern w:val="0"/>
-                <w:szCs w:val="22"/>
-                <w:lang w:val="en-MU" w:eastAsia="zh-CN"/>
-              </w:rPr>
-              <w:t xml:space="preserve"> </w:t>
-            </w:r>
-            <w:r>
-              <w:rPr>
-                <w:rFonts w:ascii="Calibri" w:eastAsia="Times New Roman" w:hAnsi="Calibri" w:cs="Calibri"/>
-                <w:spacing w:val="0"/>
-                <w:kern w:val="0"/>
-                <w:szCs w:val="22"/>
-                <w:lang w:eastAsia="zh-CN"/>
-              </w:rPr>
-              <w:t>3</w:t>
-            </w:r>
-          </w:p>
-        </w:tc>
-        <w:tc>
-          <w:tcPr>
-            <w:tcW w:w="2080" w:type="dxa"/>
-            <w:tcBorders>
-              <w:top w:val="single" w:sz="4" w:space="0" w:color="auto"/>
-              <w:left w:val="nil"/>
-              <w:bottom w:val="single" w:sz="4" w:space="0" w:color="auto"/>
-              <w:right w:val="single" w:sz="4" w:space="0" w:color="auto"/>
-            </w:tcBorders>
-            <w:shd w:val="clear" w:color="auto" w:fill="auto"/>
-            <w:noWrap/>
-            <w:vAlign w:val="bottom"/>
-            <w:hideMark/>
-          </w:tcPr>
-          <w:p>
-            <w:pPr>
-              <w:rPr>
-                <w:rFonts w:ascii="Calibri" w:eastAsia="Times New Roman" w:hAnsi="Calibri" w:cs="Calibri"/>
-                <w:spacing w:val="0"/>
-                <w:kern w:val="0"/>
-                <w:szCs w:val="22"/>
-                <w:lang w:val="en-MU" w:eastAsia="zh-CN"/>
-              </w:rPr>
-            </w:pPr>
-            <w:r>
-              <w:rPr>
-                <w:rFonts w:ascii="Calibri" w:eastAsia="Times New Roman" w:hAnsi="Calibri" w:cs="Calibri"/>
-                <w:spacing w:val="0"/>
-                <w:kern w:val="0"/>
-                <w:szCs w:val="22"/>
-                <w:lang w:val="en-MU" w:eastAsia="zh-CN"/>
               </w:rPr>
               <w:t> </w:t>
             </w:r>
@@ -4459,7 +4550,7 @@
                 <w:spacing w:val="0"/>
                 <w:kern w:val="0"/>
                 <w:szCs w:val="22"/>
-                <w:lang w:val="en-MU" w:eastAsia="zh-CN"/>
+                <w:lang w:eastAsia="zh-CN"/>
               </w:rPr>
             </w:pPr>
             <w:r>
@@ -4468,9 +4559,9 @@
                 <w:spacing w:val="0"/>
                 <w:kern w:val="0"/>
                 <w:szCs w:val="22"/>
-                <w:lang w:val="en-MU" w:eastAsia="zh-CN"/>
-              </w:rPr>
-              <w:t>Nom</w:t>
+                <w:lang w:eastAsia="zh-CN"/>
+              </w:rPr>
+              <w:t>Javisen Katherasa Pillay</w:t>
             </w:r>
           </w:p>
         </w:tc>
@@ -4495,7 +4586,7 @@
                 <w:spacing w:val="0"/>
                 <w:kern w:val="0"/>
                 <w:szCs w:val="22"/>
-                <w:lang w:val="en-MU" w:eastAsia="zh-CN"/>
+                <w:lang w:eastAsia="zh-CN"/>
               </w:rPr>
             </w:pPr>
             <w:r>
@@ -4504,84 +4595,7 @@
                 <w:spacing w:val="0"/>
                 <w:kern w:val="0"/>
                 <w:szCs w:val="22"/>
-                <w:lang w:val="en-MU" w:eastAsia="zh-CN"/>
-              </w:rPr>
-              <w:t>contribution</w:t>
-            </w:r>
-          </w:p>
-        </w:tc>
-      </w:tr>
-      <w:tr>
-        <w:trPr>
-          <w:trHeight w:val="288"/>
-        </w:trPr>
-        <w:tc>
-          <w:tcPr>
-            <w:tcW w:w="2500" w:type="dxa"/>
-            <w:tcBorders>
-              <w:top w:val="nil"/>
-              <w:left w:val="single" w:sz="4" w:space="0" w:color="auto"/>
-              <w:bottom w:val="single" w:sz="4" w:space="0" w:color="auto"/>
-              <w:right w:val="single" w:sz="4" w:space="0" w:color="auto"/>
-            </w:tcBorders>
-            <w:shd w:val="clear" w:color="auto" w:fill="auto"/>
-            <w:noWrap/>
-            <w:vAlign w:val="bottom"/>
-            <w:hideMark/>
-          </w:tcPr>
-          <w:p>
-            <w:pPr>
-              <w:rPr>
-                <w:rFonts w:ascii="Calibri" w:eastAsia="Times New Roman" w:hAnsi="Calibri" w:cs="Calibri"/>
-                <w:spacing w:val="0"/>
-                <w:kern w:val="0"/>
-                <w:szCs w:val="22"/>
-                <w:lang w:val="en-MU" w:eastAsia="zh-CN"/>
-              </w:rPr>
-            </w:pPr>
-            <w:r>
-              <w:rPr>
-                <w:rFonts w:ascii="Calibri" w:eastAsia="Times New Roman" w:hAnsi="Calibri" w:cs="Calibri"/>
-                <w:spacing w:val="0"/>
-                <w:kern w:val="0"/>
-                <w:szCs w:val="22"/>
-                <w:lang w:val="en-MU" w:eastAsia="zh-CN"/>
-              </w:rPr>
-              <w:t>William Mallette</w:t>
-            </w:r>
-          </w:p>
-        </w:tc>
-        <w:tc>
-          <w:tcPr>
-            <w:tcW w:w="2080" w:type="dxa"/>
-            <w:tcBorders>
-              <w:top w:val="nil"/>
-              <w:left w:val="nil"/>
-              <w:bottom w:val="single" w:sz="4" w:space="0" w:color="auto"/>
-              <w:right w:val="single" w:sz="4" w:space="0" w:color="auto"/>
-            </w:tcBorders>
-            <w:shd w:val="clear" w:color="auto" w:fill="auto"/>
-            <w:noWrap/>
-            <w:vAlign w:val="bottom"/>
-            <w:hideMark/>
-          </w:tcPr>
-          <w:p>
-            <w:pPr>
-              <w:rPr>
-                <w:rFonts w:ascii="Calibri" w:eastAsia="Times New Roman" w:hAnsi="Calibri" w:cs="Calibri"/>
-                <w:spacing w:val="0"/>
-                <w:kern w:val="0"/>
-                <w:szCs w:val="22"/>
-                <w:lang w:val="en-MU" w:eastAsia="zh-CN"/>
-              </w:rPr>
-            </w:pPr>
-            <w:r>
-              <w:rPr>
-                <w:rFonts w:ascii="Calibri" w:eastAsia="Times New Roman" w:hAnsi="Calibri" w:cs="Calibri"/>
-                <w:spacing w:val="0"/>
-                <w:kern w:val="0"/>
-                <w:szCs w:val="22"/>
-                <w:lang w:val="en-MU" w:eastAsia="zh-CN"/>
+                <w:lang w:eastAsia="zh-CN"/>
               </w:rPr>
               <w:t> </w:t>
             </w:r>
@@ -4613,7 +4627,7 @@
                 <w:spacing w:val="0"/>
                 <w:kern w:val="0"/>
                 <w:szCs w:val="22"/>
-                <w:lang w:val="en-MU" w:eastAsia="zh-CN"/>
+                <w:lang w:eastAsia="zh-CN"/>
               </w:rPr>
             </w:pPr>
             <w:r>
@@ -4622,9 +4636,9 @@
                 <w:spacing w:val="0"/>
                 <w:kern w:val="0"/>
                 <w:szCs w:val="22"/>
-                <w:lang w:val="en-MU" w:eastAsia="zh-CN"/>
-              </w:rPr>
-              <w:t>Andy How Hok Hium</w:t>
+                <w:lang w:eastAsia="zh-CN"/>
+              </w:rPr>
+              <w:t>Penghao Yuan</w:t>
             </w:r>
           </w:p>
         </w:tc>
@@ -4649,7 +4663,7 @@
                 <w:spacing w:val="0"/>
                 <w:kern w:val="0"/>
                 <w:szCs w:val="22"/>
-                <w:lang w:val="en-MU" w:eastAsia="zh-CN"/>
+                <w:lang w:eastAsia="zh-CN"/>
               </w:rPr>
             </w:pPr>
             <w:r>
@@ -4658,7 +4672,243 @@
                 <w:spacing w:val="0"/>
                 <w:kern w:val="0"/>
                 <w:szCs w:val="22"/>
-                <w:lang w:val="en-MU" w:eastAsia="zh-CN"/>
+                <w:lang w:eastAsia="zh-CN"/>
+              </w:rPr>
+              <w:t> </w:t>
+            </w:r>
+          </w:p>
+        </w:tc>
+      </w:tr>
+    </w:tbl>
+    <w:p>
+      <w:pPr>
+        <w:rPr>
+          <w:lang w:val="fr-CA" w:eastAsia="en-US"/>
+        </w:rPr>
+      </w:pPr>
+    </w:p>
+    <w:tbl>
+      <w:tblPr>
+        <w:tblW w:w="4580" w:type="dxa"/>
+        <w:tblLook w:val="04A0" w:firstRow="1" w:lastRow="0" w:firstColumn="1" w:lastColumn="0" w:noHBand="0" w:noVBand="1"/>
+      </w:tblPr>
+      <w:tblGrid>
+        <w:gridCol w:w="2500"/>
+        <w:gridCol w:w="2080"/>
+      </w:tblGrid>
+      <w:tr>
+        <w:trPr>
+          <w:trHeight w:val="288"/>
+        </w:trPr>
+        <w:tc>
+          <w:tcPr>
+            <w:tcW w:w="4580" w:type="dxa"/>
+            <w:gridSpan w:val="2"/>
+            <w:tcBorders>
+              <w:top w:val="single" w:sz="4" w:space="0" w:color="auto"/>
+              <w:left w:val="single" w:sz="4" w:space="0" w:color="auto"/>
+              <w:bottom w:val="single" w:sz="4" w:space="0" w:color="auto"/>
+              <w:right w:val="single" w:sz="4" w:space="0" w:color="auto"/>
+            </w:tcBorders>
+            <w:shd w:val="clear" w:color="auto" w:fill="auto"/>
+            <w:noWrap/>
+            <w:vAlign w:val="center"/>
+            <w:hideMark/>
+          </w:tcPr>
+          <w:p>
+            <w:pPr>
+              <w:jc w:val="center"/>
+              <w:rPr>
+                <w:rFonts w:ascii="Calibri" w:eastAsia="Times New Roman" w:hAnsi="Calibri" w:cs="Calibri"/>
+                <w:spacing w:val="0"/>
+                <w:kern w:val="0"/>
+                <w:szCs w:val="22"/>
+                <w:lang w:eastAsia="zh-CN"/>
+              </w:rPr>
+            </w:pPr>
+            <w:r>
+              <w:rPr>
+                <w:rFonts w:ascii="Calibri" w:eastAsia="Times New Roman" w:hAnsi="Calibri" w:cs="Calibri"/>
+                <w:spacing w:val="0"/>
+                <w:kern w:val="0"/>
+                <w:szCs w:val="22"/>
+                <w:lang w:eastAsia="zh-CN"/>
+              </w:rPr>
+              <w:t xml:space="preserve">Livrable </w:t>
+            </w:r>
+            <w:r>
+              <w:rPr>
+                <w:rFonts w:ascii="Calibri" w:eastAsia="Times New Roman" w:hAnsi="Calibri" w:cs="Calibri"/>
+                <w:spacing w:val="0"/>
+                <w:kern w:val="0"/>
+                <w:szCs w:val="22"/>
+                <w:lang w:eastAsia="zh-CN"/>
+              </w:rPr>
+              <w:t>4</w:t>
+            </w:r>
+          </w:p>
+        </w:tc>
+      </w:tr>
+      <w:tr>
+        <w:trPr>
+          <w:trHeight w:val="288"/>
+        </w:trPr>
+        <w:tc>
+          <w:tcPr>
+            <w:tcW w:w="2500" w:type="dxa"/>
+            <w:tcBorders>
+              <w:top w:val="nil"/>
+              <w:left w:val="single" w:sz="4" w:space="0" w:color="auto"/>
+              <w:bottom w:val="single" w:sz="4" w:space="0" w:color="auto"/>
+              <w:right w:val="single" w:sz="4" w:space="0" w:color="auto"/>
+            </w:tcBorders>
+            <w:shd w:val="clear" w:color="auto" w:fill="auto"/>
+            <w:noWrap/>
+            <w:vAlign w:val="center"/>
+            <w:hideMark/>
+          </w:tcPr>
+          <w:p>
+            <w:pPr>
+              <w:jc w:val="center"/>
+              <w:rPr>
+                <w:rFonts w:ascii="Calibri" w:eastAsia="Times New Roman" w:hAnsi="Calibri" w:cs="Calibri"/>
+                <w:spacing w:val="0"/>
+                <w:kern w:val="0"/>
+                <w:szCs w:val="22"/>
+                <w:lang w:eastAsia="zh-CN"/>
+              </w:rPr>
+            </w:pPr>
+            <w:r>
+              <w:rPr>
+                <w:rFonts w:ascii="Calibri" w:eastAsia="Times New Roman" w:hAnsi="Calibri" w:cs="Calibri"/>
+                <w:spacing w:val="0"/>
+                <w:kern w:val="0"/>
+                <w:szCs w:val="22"/>
+                <w:lang w:eastAsia="zh-CN"/>
+              </w:rPr>
+              <w:t>Nom</w:t>
+            </w:r>
+          </w:p>
+        </w:tc>
+        <w:tc>
+          <w:tcPr>
+            <w:tcW w:w="2080" w:type="dxa"/>
+            <w:tcBorders>
+              <w:top w:val="nil"/>
+              <w:left w:val="nil"/>
+              <w:bottom w:val="single" w:sz="4" w:space="0" w:color="auto"/>
+              <w:right w:val="single" w:sz="4" w:space="0" w:color="auto"/>
+            </w:tcBorders>
+            <w:shd w:val="clear" w:color="auto" w:fill="auto"/>
+            <w:noWrap/>
+            <w:vAlign w:val="center"/>
+            <w:hideMark/>
+          </w:tcPr>
+          <w:p>
+            <w:pPr>
+              <w:jc w:val="center"/>
+              <w:rPr>
+                <w:rFonts w:ascii="Calibri" w:eastAsia="Times New Roman" w:hAnsi="Calibri" w:cs="Calibri"/>
+                <w:spacing w:val="0"/>
+                <w:kern w:val="0"/>
+                <w:szCs w:val="22"/>
+                <w:lang w:eastAsia="zh-CN"/>
+              </w:rPr>
+            </w:pPr>
+            <w:r>
+              <w:rPr>
+                <w:rFonts w:ascii="Calibri" w:eastAsia="Times New Roman" w:hAnsi="Calibri" w:cs="Calibri"/>
+                <w:spacing w:val="0"/>
+                <w:kern w:val="0"/>
+                <w:szCs w:val="22"/>
+                <w:lang w:val="fr-CA" w:eastAsia="zh-CN"/>
+              </w:rPr>
+              <w:t>C</w:t>
+            </w:r>
+            <w:r>
+              <w:rPr>
+                <w:rFonts w:ascii="Calibri" w:eastAsia="Times New Roman" w:hAnsi="Calibri" w:cs="Calibri"/>
+                <w:spacing w:val="0"/>
+                <w:kern w:val="0"/>
+                <w:szCs w:val="22"/>
+                <w:lang w:eastAsia="zh-CN"/>
+              </w:rPr>
+              <w:t>ontribution</w:t>
+            </w:r>
+          </w:p>
+        </w:tc>
+      </w:tr>
+      <w:tr>
+        <w:trPr>
+          <w:trHeight w:val="288"/>
+        </w:trPr>
+        <w:tc>
+          <w:tcPr>
+            <w:tcW w:w="2500" w:type="dxa"/>
+            <w:tcBorders>
+              <w:top w:val="nil"/>
+              <w:left w:val="single" w:sz="4" w:space="0" w:color="auto"/>
+              <w:bottom w:val="single" w:sz="4" w:space="0" w:color="auto"/>
+              <w:right w:val="single" w:sz="4" w:space="0" w:color="auto"/>
+            </w:tcBorders>
+            <w:shd w:val="clear" w:color="auto" w:fill="auto"/>
+            <w:noWrap/>
+            <w:vAlign w:val="bottom"/>
+            <w:hideMark/>
+          </w:tcPr>
+          <w:p>
+            <w:pPr>
+              <w:rPr>
+                <w:rFonts w:ascii="Calibri" w:eastAsia="Times New Roman" w:hAnsi="Calibri" w:cs="Calibri"/>
+                <w:spacing w:val="0"/>
+                <w:kern w:val="0"/>
+                <w:szCs w:val="22"/>
+                <w:lang w:eastAsia="zh-CN"/>
+              </w:rPr>
+            </w:pPr>
+            <w:r>
+              <w:rPr>
+                <w:rFonts w:ascii="Calibri" w:eastAsia="Times New Roman" w:hAnsi="Calibri" w:cs="Calibri"/>
+                <w:spacing w:val="0"/>
+                <w:kern w:val="0"/>
+                <w:szCs w:val="22"/>
+                <w:lang w:eastAsia="zh-CN"/>
+              </w:rPr>
+              <w:t>William Mallette</w:t>
+            </w:r>
+          </w:p>
+        </w:tc>
+        <w:tc>
+          <w:tcPr>
+            <w:tcW w:w="2080" w:type="dxa"/>
+            <w:tcBorders>
+              <w:top w:val="nil"/>
+              <w:left w:val="nil"/>
+              <w:bottom w:val="single" w:sz="4" w:space="0" w:color="auto"/>
+              <w:right w:val="single" w:sz="4" w:space="0" w:color="auto"/>
+            </w:tcBorders>
+            <w:shd w:val="clear" w:color="auto" w:fill="auto"/>
+            <w:noWrap/>
+            <w:vAlign w:val="bottom"/>
+            <w:hideMark/>
+          </w:tcPr>
+          <w:p>
+            <w:pPr>
+              <w:rPr>
+                <w:rFonts w:ascii="Calibri" w:eastAsia="Times New Roman" w:hAnsi="Calibri" w:cs="Calibri"/>
+                <w:spacing w:val="0"/>
+                <w:kern w:val="0"/>
+                <w:szCs w:val="22"/>
+                <w:lang w:eastAsia="zh-CN"/>
+              </w:rPr>
+            </w:pPr>
+            <w:r>
+              <w:rPr>
+                <w:rFonts w:ascii="Calibri" w:eastAsia="Times New Roman" w:hAnsi="Calibri" w:cs="Calibri"/>
+                <w:spacing w:val="0"/>
+                <w:kern w:val="0"/>
+                <w:szCs w:val="22"/>
+                <w:lang w:eastAsia="zh-CN"/>
               </w:rPr>
               <w:t> </w:t>
             </w:r>
@@ -4690,30 +4940,18 @@
                 <w:spacing w:val="0"/>
                 <w:kern w:val="0"/>
                 <w:szCs w:val="22"/>
-                <w:lang w:val="en-MU" w:eastAsia="zh-CN"/>
+                <w:lang w:eastAsia="zh-CN"/>
               </w:rPr>
             </w:pPr>
-            <w:proofErr w:type="spellStart"/>
             <w:r>
               <w:rPr>
                 <w:rFonts w:ascii="Calibri" w:eastAsia="Times New Roman" w:hAnsi="Calibri" w:cs="Calibri"/>
                 <w:spacing w:val="0"/>
                 <w:kern w:val="0"/>
                 <w:szCs w:val="22"/>
-                <w:lang w:val="en-MU" w:eastAsia="zh-CN"/>
-              </w:rPr>
-              <w:t>Chenliwei</w:t>
-            </w:r>
-            <w:proofErr w:type="spellEnd"/>
-            <w:r>
-              <w:rPr>
-                <w:rFonts w:ascii="Calibri" w:eastAsia="Times New Roman" w:hAnsi="Calibri" w:cs="Calibri"/>
-                <w:spacing w:val="0"/>
-                <w:kern w:val="0"/>
-                <w:szCs w:val="22"/>
-                <w:lang w:val="en-MU" w:eastAsia="zh-CN"/>
-              </w:rPr>
-              <w:t xml:space="preserve"> Zhou</w:t>
+                <w:lang w:eastAsia="zh-CN"/>
+              </w:rPr>
+              <w:t>Andy How Hok Hium</w:t>
             </w:r>
           </w:p>
         </w:tc>
@@ -4738,7 +4976,7 @@
                 <w:spacing w:val="0"/>
                 <w:kern w:val="0"/>
                 <w:szCs w:val="22"/>
-                <w:lang w:val="en-MU" w:eastAsia="zh-CN"/>
+                <w:lang w:eastAsia="zh-CN"/>
               </w:rPr>
             </w:pPr>
             <w:r>
@@ -4747,7 +4985,7 @@
                 <w:spacing w:val="0"/>
                 <w:kern w:val="0"/>
                 <w:szCs w:val="22"/>
-                <w:lang w:val="en-MU" w:eastAsia="zh-CN"/>
+                <w:lang w:eastAsia="zh-CN"/>
               </w:rPr>
               <w:t> </w:t>
             </w:r>
@@ -4779,52 +5017,18 @@
                 <w:spacing w:val="0"/>
                 <w:kern w:val="0"/>
                 <w:szCs w:val="22"/>
-                <w:lang w:val="en-MU" w:eastAsia="zh-CN"/>
+                <w:lang w:eastAsia="zh-CN"/>
               </w:rPr>
             </w:pPr>
-            <w:proofErr w:type="spellStart"/>
             <w:r>
               <w:rPr>
                 <w:rFonts w:ascii="Calibri" w:eastAsia="Times New Roman" w:hAnsi="Calibri" w:cs="Calibri"/>
                 <w:spacing w:val="0"/>
                 <w:kern w:val="0"/>
                 <w:szCs w:val="22"/>
-                <w:lang w:val="en-MU" w:eastAsia="zh-CN"/>
-              </w:rPr>
-              <w:t>Javisen</w:t>
-            </w:r>
-            <w:proofErr w:type="spellEnd"/>
-            <w:r>
-              <w:rPr>
-                <w:rFonts w:ascii="Calibri" w:eastAsia="Times New Roman" w:hAnsi="Calibri" w:cs="Calibri"/>
-                <w:spacing w:val="0"/>
-                <w:kern w:val="0"/>
-                <w:szCs w:val="22"/>
-                <w:lang w:val="en-MU" w:eastAsia="zh-CN"/>
-              </w:rPr>
-              <w:t xml:space="preserve"> </w:t>
-            </w:r>
-            <w:proofErr w:type="spellStart"/>
-            <w:r>
-              <w:rPr>
-                <w:rFonts w:ascii="Calibri" w:eastAsia="Times New Roman" w:hAnsi="Calibri" w:cs="Calibri"/>
-                <w:spacing w:val="0"/>
-                <w:kern w:val="0"/>
-                <w:szCs w:val="22"/>
-                <w:lang w:val="en-MU" w:eastAsia="zh-CN"/>
-              </w:rPr>
-              <w:t>Katherasa</w:t>
-            </w:r>
-            <w:proofErr w:type="spellEnd"/>
-            <w:r>
-              <w:rPr>
-                <w:rFonts w:ascii="Calibri" w:eastAsia="Times New Roman" w:hAnsi="Calibri" w:cs="Calibri"/>
-                <w:spacing w:val="0"/>
-                <w:kern w:val="0"/>
-                <w:szCs w:val="22"/>
-                <w:lang w:val="en-MU" w:eastAsia="zh-CN"/>
-              </w:rPr>
-              <w:t xml:space="preserve"> Pillay</w:t>
+                <w:lang w:eastAsia="zh-CN"/>
+              </w:rPr>
+              <w:t>Chenliwei Zhou</w:t>
             </w:r>
           </w:p>
         </w:tc>
@@ -4849,7 +5053,7 @@
                 <w:spacing w:val="0"/>
                 <w:kern w:val="0"/>
                 <w:szCs w:val="22"/>
-                <w:lang w:val="en-MU" w:eastAsia="zh-CN"/>
+                <w:lang w:eastAsia="zh-CN"/>
               </w:rPr>
             </w:pPr>
             <w:r>
@@ -4858,7 +5062,7 @@
                 <w:spacing w:val="0"/>
                 <w:kern w:val="0"/>
                 <w:szCs w:val="22"/>
-                <w:lang w:val="en-MU" w:eastAsia="zh-CN"/>
+                <w:lang w:eastAsia="zh-CN"/>
               </w:rPr>
               <w:t> </w:t>
             </w:r>
@@ -4890,30 +5094,18 @@
                 <w:spacing w:val="0"/>
                 <w:kern w:val="0"/>
                 <w:szCs w:val="22"/>
-                <w:lang w:val="en-MU" w:eastAsia="zh-CN"/>
+                <w:lang w:eastAsia="zh-CN"/>
               </w:rPr>
             </w:pPr>
-            <w:proofErr w:type="spellStart"/>
             <w:r>
               <w:rPr>
                 <w:rFonts w:ascii="Calibri" w:eastAsia="Times New Roman" w:hAnsi="Calibri" w:cs="Calibri"/>
                 <w:spacing w:val="0"/>
                 <w:kern w:val="0"/>
                 <w:szCs w:val="22"/>
-                <w:lang w:val="en-MU" w:eastAsia="zh-CN"/>
-              </w:rPr>
-              <w:t>Penghao</w:t>
-            </w:r>
-            <w:proofErr w:type="spellEnd"/>
-            <w:r>
-              <w:rPr>
-                <w:rFonts w:ascii="Calibri" w:eastAsia="Times New Roman" w:hAnsi="Calibri" w:cs="Calibri"/>
-                <w:spacing w:val="0"/>
-                <w:kern w:val="0"/>
-                <w:szCs w:val="22"/>
-                <w:lang w:val="en-MU" w:eastAsia="zh-CN"/>
-              </w:rPr>
-              <w:t xml:space="preserve"> Yuan</w:t>
+                <w:lang w:eastAsia="zh-CN"/>
+              </w:rPr>
+              <w:t>Javisen Katherasa Pillay</w:t>
             </w:r>
           </w:p>
         </w:tc>
@@ -4938,132 +5130,16 @@
                 <w:spacing w:val="0"/>
                 <w:kern w:val="0"/>
                 <w:szCs w:val="22"/>
-                <w:lang w:val="en-MU" w:eastAsia="zh-CN"/>
+                <w:lang w:eastAsia="zh-CN"/>
               </w:rPr>
             </w:pPr>
             <w:r>
-              <w:rPr>
-                <w:rFonts w:ascii="Calibri" w:eastAsia="Times New Roman" w:hAnsi="Calibri" w:cs="Calibri"/>
-                <w:spacing w:val="0"/>
-                <w:kern w:val="0"/>
-                <w:szCs w:val="22"/>
-                <w:lang w:val="en-MU" w:eastAsia="zh-CN"/>
-              </w:rPr>
-              <w:t> </w:t>
-            </w:r>
-          </w:p>
-        </w:tc>
-      </w:tr>
-    </w:tbl>
-    <w:p>
-      <w:pPr>
-        <w:rPr>
-          <w:lang w:val="fr-CA" w:eastAsia="en-US"/>
-        </w:rPr>
-      </w:pPr>
-    </w:p>
-    <w:tbl>
-      <w:tblPr>
-        <w:tblW w:w="4580" w:type="dxa"/>
-        <w:tblLook w:val="04A0" w:firstRow="1" w:lastRow="0" w:firstColumn="1" w:lastColumn="0" w:noHBand="0" w:noVBand="1"/>
-      </w:tblPr>
-      <w:tblGrid>
-        <w:gridCol w:w="2500"/>
-        <w:gridCol w:w="2080"/>
-      </w:tblGrid>
-      <w:tr>
-        <w:trPr>
-          <w:trHeight w:val="288"/>
-        </w:trPr>
-        <w:tc>
-          <w:tcPr>
-            <w:tcW w:w="2500" w:type="dxa"/>
-            <w:tcBorders>
-              <w:top w:val="single" w:sz="4" w:space="0" w:color="auto"/>
-              <w:left w:val="single" w:sz="4" w:space="0" w:color="auto"/>
-              <w:bottom w:val="single" w:sz="4" w:space="0" w:color="auto"/>
-              <w:right w:val="single" w:sz="4" w:space="0" w:color="auto"/>
-            </w:tcBorders>
-            <w:shd w:val="clear" w:color="auto" w:fill="auto"/>
-            <w:noWrap/>
-            <w:vAlign w:val="bottom"/>
-            <w:hideMark/>
-          </w:tcPr>
-          <w:p>
-            <w:pPr>
               <w:rPr>
                 <w:rFonts w:ascii="Calibri" w:eastAsia="Times New Roman" w:hAnsi="Calibri" w:cs="Calibri"/>
                 <w:spacing w:val="0"/>
                 <w:kern w:val="0"/>
                 <w:szCs w:val="22"/>
                 <w:lang w:eastAsia="zh-CN"/>
-              </w:rPr>
-            </w:pPr>
-            <w:proofErr w:type="spellStart"/>
-            <w:r>
-              <w:rPr>
-                <w:rFonts w:ascii="Calibri" w:eastAsia="Times New Roman" w:hAnsi="Calibri" w:cs="Calibri"/>
-                <w:spacing w:val="0"/>
-                <w:kern w:val="0"/>
-                <w:szCs w:val="22"/>
-                <w:lang w:val="en-MU" w:eastAsia="zh-CN"/>
-              </w:rPr>
-              <w:t>Livrable</w:t>
-            </w:r>
-            <w:proofErr w:type="spellEnd"/>
-            <w:r>
-              <w:rPr>
-                <w:rFonts w:ascii="Calibri" w:eastAsia="Times New Roman" w:hAnsi="Calibri" w:cs="Calibri"/>
-                <w:spacing w:val="0"/>
-                <w:kern w:val="0"/>
-                <w:szCs w:val="22"/>
-                <w:lang w:val="en-MU" w:eastAsia="zh-CN"/>
-              </w:rPr>
-              <w:t xml:space="preserve"> </w:t>
-            </w:r>
-            <w:r>
-              <w:rPr>
-                <w:rFonts w:ascii="Calibri" w:eastAsia="Times New Roman" w:hAnsi="Calibri" w:cs="Calibri"/>
-                <w:spacing w:val="0"/>
-                <w:kern w:val="0"/>
-                <w:szCs w:val="22"/>
-                <w:lang w:eastAsia="zh-CN"/>
-              </w:rPr>
-              <w:t>4</w:t>
-            </w:r>
-          </w:p>
-        </w:tc>
-        <w:tc>
-          <w:tcPr>
-            <w:tcW w:w="2080" w:type="dxa"/>
-            <w:tcBorders>
-              <w:top w:val="single" w:sz="4" w:space="0" w:color="auto"/>
-              <w:left w:val="nil"/>
-              <w:bottom w:val="single" w:sz="4" w:space="0" w:color="auto"/>
-              <w:right w:val="single" w:sz="4" w:space="0" w:color="auto"/>
-            </w:tcBorders>
-            <w:shd w:val="clear" w:color="auto" w:fill="auto"/>
-            <w:noWrap/>
-            <w:vAlign w:val="bottom"/>
-            <w:hideMark/>
-          </w:tcPr>
-          <w:p>
-            <w:pPr>
-              <w:rPr>
-                <w:rFonts w:ascii="Calibri" w:eastAsia="Times New Roman" w:hAnsi="Calibri" w:cs="Calibri"/>
-                <w:spacing w:val="0"/>
-                <w:kern w:val="0"/>
-                <w:szCs w:val="22"/>
-                <w:lang w:val="en-MU" w:eastAsia="zh-CN"/>
-              </w:rPr>
-            </w:pPr>
-            <w:r>
-              <w:rPr>
-                <w:rFonts w:ascii="Calibri" w:eastAsia="Times New Roman" w:hAnsi="Calibri" w:cs="Calibri"/>
-                <w:spacing w:val="0"/>
-                <w:kern w:val="0"/>
-                <w:szCs w:val="22"/>
-                <w:lang w:val="en-MU" w:eastAsia="zh-CN"/>
               </w:rPr>
               <w:t> </w:t>
             </w:r>
@@ -5095,7 +5171,7 @@
                 <w:spacing w:val="0"/>
                 <w:kern w:val="0"/>
                 <w:szCs w:val="22"/>
-                <w:lang w:val="en-MU" w:eastAsia="zh-CN"/>
+                <w:lang w:eastAsia="zh-CN"/>
               </w:rPr>
             </w:pPr>
             <w:r>
@@ -5104,9 +5180,9 @@
                 <w:spacing w:val="0"/>
                 <w:kern w:val="0"/>
                 <w:szCs w:val="22"/>
-                <w:lang w:val="en-MU" w:eastAsia="zh-CN"/>
-              </w:rPr>
-              <w:t>Nom</w:t>
+                <w:lang w:eastAsia="zh-CN"/>
+              </w:rPr>
+              <w:t>Penghao Yuan</w:t>
             </w:r>
           </w:p>
         </w:tc>
@@ -5131,7 +5207,7 @@
                 <w:spacing w:val="0"/>
                 <w:kern w:val="0"/>
                 <w:szCs w:val="22"/>
-                <w:lang w:val="en-MU" w:eastAsia="zh-CN"/>
+                <w:lang w:eastAsia="zh-CN"/>
               </w:rPr>
             </w:pPr>
             <w:r>
@@ -5140,450 +5216,7 @@
                 <w:spacing w:val="0"/>
                 <w:kern w:val="0"/>
                 <w:szCs w:val="22"/>
-                <w:lang w:val="en-MU" w:eastAsia="zh-CN"/>
-              </w:rPr>
-              <w:t>contribution</w:t>
-            </w:r>
-          </w:p>
-        </w:tc>
-      </w:tr>
-      <w:tr>
-        <w:trPr>
-          <w:trHeight w:val="288"/>
-        </w:trPr>
-        <w:tc>
-          <w:tcPr>
-            <w:tcW w:w="2500" w:type="dxa"/>
-            <w:tcBorders>
-              <w:top w:val="nil"/>
-              <w:left w:val="single" w:sz="4" w:space="0" w:color="auto"/>
-              <w:bottom w:val="single" w:sz="4" w:space="0" w:color="auto"/>
-              <w:right w:val="single" w:sz="4" w:space="0" w:color="auto"/>
-            </w:tcBorders>
-            <w:shd w:val="clear" w:color="auto" w:fill="auto"/>
-            <w:noWrap/>
-            <w:vAlign w:val="bottom"/>
-            <w:hideMark/>
-          </w:tcPr>
-          <w:p>
-            <w:pPr>
-              <w:rPr>
-                <w:rFonts w:ascii="Calibri" w:eastAsia="Times New Roman" w:hAnsi="Calibri" w:cs="Calibri"/>
-                <w:spacing w:val="0"/>
-                <w:kern w:val="0"/>
-                <w:szCs w:val="22"/>
-                <w:lang w:val="en-MU" w:eastAsia="zh-CN"/>
-              </w:rPr>
-            </w:pPr>
-            <w:r>
-              <w:rPr>
-                <w:rFonts w:ascii="Calibri" w:eastAsia="Times New Roman" w:hAnsi="Calibri" w:cs="Calibri"/>
-                <w:spacing w:val="0"/>
-                <w:kern w:val="0"/>
-                <w:szCs w:val="22"/>
-                <w:lang w:val="en-MU" w:eastAsia="zh-CN"/>
-              </w:rPr>
-              <w:t>William Mallette</w:t>
-            </w:r>
-          </w:p>
-        </w:tc>
-        <w:tc>
-          <w:tcPr>
-            <w:tcW w:w="2080" w:type="dxa"/>
-            <w:tcBorders>
-              <w:top w:val="nil"/>
-              <w:left w:val="nil"/>
-              <w:bottom w:val="single" w:sz="4" w:space="0" w:color="auto"/>
-              <w:right w:val="single" w:sz="4" w:space="0" w:color="auto"/>
-            </w:tcBorders>
-            <w:shd w:val="clear" w:color="auto" w:fill="auto"/>
-            <w:noWrap/>
-            <w:vAlign w:val="bottom"/>
-            <w:hideMark/>
-          </w:tcPr>
-          <w:p>
-            <w:pPr>
-              <w:rPr>
-                <w:rFonts w:ascii="Calibri" w:eastAsia="Times New Roman" w:hAnsi="Calibri" w:cs="Calibri"/>
-                <w:spacing w:val="0"/>
-                <w:kern w:val="0"/>
-                <w:szCs w:val="22"/>
-                <w:lang w:val="en-MU" w:eastAsia="zh-CN"/>
-              </w:rPr>
-            </w:pPr>
-            <w:r>
-              <w:rPr>
-                <w:rFonts w:ascii="Calibri" w:eastAsia="Times New Roman" w:hAnsi="Calibri" w:cs="Calibri"/>
-                <w:spacing w:val="0"/>
-                <w:kern w:val="0"/>
-                <w:szCs w:val="22"/>
-                <w:lang w:val="en-MU" w:eastAsia="zh-CN"/>
-              </w:rPr>
-              <w:t> </w:t>
-            </w:r>
-          </w:p>
-        </w:tc>
-      </w:tr>
-      <w:tr>
-        <w:trPr>
-          <w:trHeight w:val="288"/>
-        </w:trPr>
-        <w:tc>
-          <w:tcPr>
-            <w:tcW w:w="2500" w:type="dxa"/>
-            <w:tcBorders>
-              <w:top w:val="nil"/>
-              <w:left w:val="single" w:sz="4" w:space="0" w:color="auto"/>
-              <w:bottom w:val="single" w:sz="4" w:space="0" w:color="auto"/>
-              <w:right w:val="single" w:sz="4" w:space="0" w:color="auto"/>
-            </w:tcBorders>
-            <w:shd w:val="clear" w:color="auto" w:fill="auto"/>
-            <w:noWrap/>
-            <w:vAlign w:val="bottom"/>
-            <w:hideMark/>
-          </w:tcPr>
-          <w:p>
-            <w:pPr>
-              <w:rPr>
-                <w:rFonts w:ascii="Calibri" w:eastAsia="Times New Roman" w:hAnsi="Calibri" w:cs="Calibri"/>
-                <w:spacing w:val="0"/>
-                <w:kern w:val="0"/>
-                <w:szCs w:val="22"/>
-                <w:lang w:val="en-MU" w:eastAsia="zh-CN"/>
-              </w:rPr>
-            </w:pPr>
-            <w:r>
-              <w:rPr>
-                <w:rFonts w:ascii="Calibri" w:eastAsia="Times New Roman" w:hAnsi="Calibri" w:cs="Calibri"/>
-                <w:spacing w:val="0"/>
-                <w:kern w:val="0"/>
-                <w:szCs w:val="22"/>
-                <w:lang w:val="en-MU" w:eastAsia="zh-CN"/>
-              </w:rPr>
-              <w:t>Andy How Hok Hium</w:t>
-            </w:r>
-          </w:p>
-        </w:tc>
-        <w:tc>
-          <w:tcPr>
-            <w:tcW w:w="2080" w:type="dxa"/>
-            <w:tcBorders>
-              <w:top w:val="nil"/>
-              <w:left w:val="nil"/>
-              <w:bottom w:val="single" w:sz="4" w:space="0" w:color="auto"/>
-              <w:right w:val="single" w:sz="4" w:space="0" w:color="auto"/>
-            </w:tcBorders>
-            <w:shd w:val="clear" w:color="auto" w:fill="auto"/>
-            <w:noWrap/>
-            <w:vAlign w:val="bottom"/>
-            <w:hideMark/>
-          </w:tcPr>
-          <w:p>
-            <w:pPr>
-              <w:rPr>
-                <w:rFonts w:ascii="Calibri" w:eastAsia="Times New Roman" w:hAnsi="Calibri" w:cs="Calibri"/>
-                <w:spacing w:val="0"/>
-                <w:kern w:val="0"/>
-                <w:szCs w:val="22"/>
-                <w:lang w:val="en-MU" w:eastAsia="zh-CN"/>
-              </w:rPr>
-            </w:pPr>
-            <w:r>
-              <w:rPr>
-                <w:rFonts w:ascii="Calibri" w:eastAsia="Times New Roman" w:hAnsi="Calibri" w:cs="Calibri"/>
-                <w:spacing w:val="0"/>
-                <w:kern w:val="0"/>
-                <w:szCs w:val="22"/>
-                <w:lang w:val="en-MU" w:eastAsia="zh-CN"/>
-              </w:rPr>
-              <w:t> </w:t>
-            </w:r>
-          </w:p>
-        </w:tc>
-      </w:tr>
-      <w:tr>
-        <w:trPr>
-          <w:trHeight w:val="288"/>
-        </w:trPr>
-        <w:tc>
-          <w:tcPr>
-            <w:tcW w:w="2500" w:type="dxa"/>
-            <w:tcBorders>
-              <w:top w:val="nil"/>
-              <w:left w:val="single" w:sz="4" w:space="0" w:color="auto"/>
-              <w:bottom w:val="single" w:sz="4" w:space="0" w:color="auto"/>
-              <w:right w:val="single" w:sz="4" w:space="0" w:color="auto"/>
-            </w:tcBorders>
-            <w:shd w:val="clear" w:color="auto" w:fill="auto"/>
-            <w:noWrap/>
-            <w:vAlign w:val="bottom"/>
-            <w:hideMark/>
-          </w:tcPr>
-          <w:p>
-            <w:pPr>
-              <w:rPr>
-                <w:rFonts w:ascii="Calibri" w:eastAsia="Times New Roman" w:hAnsi="Calibri" w:cs="Calibri"/>
-                <w:spacing w:val="0"/>
-                <w:kern w:val="0"/>
-                <w:szCs w:val="22"/>
-                <w:lang w:val="en-MU" w:eastAsia="zh-CN"/>
-              </w:rPr>
-            </w:pPr>
-            <w:proofErr w:type="spellStart"/>
-            <w:r>
-              <w:rPr>
-                <w:rFonts w:ascii="Calibri" w:eastAsia="Times New Roman" w:hAnsi="Calibri" w:cs="Calibri"/>
-                <w:spacing w:val="0"/>
-                <w:kern w:val="0"/>
-                <w:szCs w:val="22"/>
-                <w:lang w:val="en-MU" w:eastAsia="zh-CN"/>
-              </w:rPr>
-              <w:t>Chenliwei</w:t>
-            </w:r>
-            <w:proofErr w:type="spellEnd"/>
-            <w:r>
-              <w:rPr>
-                <w:rFonts w:ascii="Calibri" w:eastAsia="Times New Roman" w:hAnsi="Calibri" w:cs="Calibri"/>
-                <w:spacing w:val="0"/>
-                <w:kern w:val="0"/>
-                <w:szCs w:val="22"/>
-                <w:lang w:val="en-MU" w:eastAsia="zh-CN"/>
-              </w:rPr>
-              <w:t xml:space="preserve"> Zhou</w:t>
-            </w:r>
-          </w:p>
-        </w:tc>
-        <w:tc>
-          <w:tcPr>
-            <w:tcW w:w="2080" w:type="dxa"/>
-            <w:tcBorders>
-              <w:top w:val="nil"/>
-              <w:left w:val="nil"/>
-              <w:bottom w:val="single" w:sz="4" w:space="0" w:color="auto"/>
-              <w:right w:val="single" w:sz="4" w:space="0" w:color="auto"/>
-            </w:tcBorders>
-            <w:shd w:val="clear" w:color="auto" w:fill="auto"/>
-            <w:noWrap/>
-            <w:vAlign w:val="bottom"/>
-            <w:hideMark/>
-          </w:tcPr>
-          <w:p>
-            <w:pPr>
-              <w:rPr>
-                <w:rFonts w:ascii="Calibri" w:eastAsia="Times New Roman" w:hAnsi="Calibri" w:cs="Calibri"/>
-                <w:spacing w:val="0"/>
-                <w:kern w:val="0"/>
-                <w:szCs w:val="22"/>
-                <w:lang w:val="en-MU" w:eastAsia="zh-CN"/>
-              </w:rPr>
-            </w:pPr>
-            <w:r>
-              <w:rPr>
-                <w:rFonts w:ascii="Calibri" w:eastAsia="Times New Roman" w:hAnsi="Calibri" w:cs="Calibri"/>
-                <w:spacing w:val="0"/>
-                <w:kern w:val="0"/>
-                <w:szCs w:val="22"/>
-                <w:lang w:val="en-MU" w:eastAsia="zh-CN"/>
-              </w:rPr>
-              <w:t> </w:t>
-            </w:r>
-          </w:p>
-        </w:tc>
-      </w:tr>
-      <w:tr>
-        <w:trPr>
-          <w:trHeight w:val="288"/>
-        </w:trPr>
-        <w:tc>
-          <w:tcPr>
-            <w:tcW w:w="2500" w:type="dxa"/>
-            <w:tcBorders>
-              <w:top w:val="nil"/>
-              <w:left w:val="single" w:sz="4" w:space="0" w:color="auto"/>
-              <w:bottom w:val="single" w:sz="4" w:space="0" w:color="auto"/>
-              <w:right w:val="single" w:sz="4" w:space="0" w:color="auto"/>
-            </w:tcBorders>
-            <w:shd w:val="clear" w:color="auto" w:fill="auto"/>
-            <w:noWrap/>
-            <w:vAlign w:val="bottom"/>
-            <w:hideMark/>
-          </w:tcPr>
-          <w:p>
-            <w:pPr>
-              <w:rPr>
-                <w:rFonts w:ascii="Calibri" w:eastAsia="Times New Roman" w:hAnsi="Calibri" w:cs="Calibri"/>
-                <w:spacing w:val="0"/>
-                <w:kern w:val="0"/>
-                <w:szCs w:val="22"/>
-                <w:lang w:val="en-MU" w:eastAsia="zh-CN"/>
-              </w:rPr>
-            </w:pPr>
-            <w:proofErr w:type="spellStart"/>
-            <w:r>
-              <w:rPr>
-                <w:rFonts w:ascii="Calibri" w:eastAsia="Times New Roman" w:hAnsi="Calibri" w:cs="Calibri"/>
-                <w:spacing w:val="0"/>
-                <w:kern w:val="0"/>
-                <w:szCs w:val="22"/>
-                <w:lang w:val="en-MU" w:eastAsia="zh-CN"/>
-              </w:rPr>
-              <w:t>Javisen</w:t>
-            </w:r>
-            <w:proofErr w:type="spellEnd"/>
-            <w:r>
-              <w:rPr>
-                <w:rFonts w:ascii="Calibri" w:eastAsia="Times New Roman" w:hAnsi="Calibri" w:cs="Calibri"/>
-                <w:spacing w:val="0"/>
-                <w:kern w:val="0"/>
-                <w:szCs w:val="22"/>
-                <w:lang w:val="en-MU" w:eastAsia="zh-CN"/>
-              </w:rPr>
-              <w:t xml:space="preserve"> </w:t>
-            </w:r>
-            <w:proofErr w:type="spellStart"/>
-            <w:r>
-              <w:rPr>
-                <w:rFonts w:ascii="Calibri" w:eastAsia="Times New Roman" w:hAnsi="Calibri" w:cs="Calibri"/>
-                <w:spacing w:val="0"/>
-                <w:kern w:val="0"/>
-                <w:szCs w:val="22"/>
-                <w:lang w:val="en-MU" w:eastAsia="zh-CN"/>
-              </w:rPr>
-              <w:t>Katherasa</w:t>
-            </w:r>
-            <w:proofErr w:type="spellEnd"/>
-            <w:r>
-              <w:rPr>
-                <w:rFonts w:ascii="Calibri" w:eastAsia="Times New Roman" w:hAnsi="Calibri" w:cs="Calibri"/>
-                <w:spacing w:val="0"/>
-                <w:kern w:val="0"/>
-                <w:szCs w:val="22"/>
-                <w:lang w:val="en-MU" w:eastAsia="zh-CN"/>
-              </w:rPr>
-              <w:t xml:space="preserve"> Pillay</w:t>
-            </w:r>
-          </w:p>
-        </w:tc>
-        <w:tc>
-          <w:tcPr>
-            <w:tcW w:w="2080" w:type="dxa"/>
-            <w:tcBorders>
-              <w:top w:val="nil"/>
-              <w:left w:val="nil"/>
-              <w:bottom w:val="single" w:sz="4" w:space="0" w:color="auto"/>
-              <w:right w:val="single" w:sz="4" w:space="0" w:color="auto"/>
-            </w:tcBorders>
-            <w:shd w:val="clear" w:color="auto" w:fill="auto"/>
-            <w:noWrap/>
-            <w:vAlign w:val="bottom"/>
-            <w:hideMark/>
-          </w:tcPr>
-          <w:p>
-            <w:pPr>
-              <w:rPr>
-                <w:rFonts w:ascii="Calibri" w:eastAsia="Times New Roman" w:hAnsi="Calibri" w:cs="Calibri"/>
-                <w:spacing w:val="0"/>
-                <w:kern w:val="0"/>
-                <w:szCs w:val="22"/>
-                <w:lang w:val="en-MU" w:eastAsia="zh-CN"/>
-              </w:rPr>
-            </w:pPr>
-            <w:r>
-              <w:rPr>
-                <w:rFonts w:ascii="Calibri" w:eastAsia="Times New Roman" w:hAnsi="Calibri" w:cs="Calibri"/>
-                <w:spacing w:val="0"/>
-                <w:kern w:val="0"/>
-                <w:szCs w:val="22"/>
-                <w:lang w:val="en-MU" w:eastAsia="zh-CN"/>
-              </w:rPr>
-              <w:t> </w:t>
-            </w:r>
-          </w:p>
-        </w:tc>
-      </w:tr>
-      <w:tr>
-        <w:trPr>
-          <w:trHeight w:val="288"/>
-        </w:trPr>
-        <w:tc>
-          <w:tcPr>
-            <w:tcW w:w="2500" w:type="dxa"/>
-            <w:tcBorders>
-              <w:top w:val="nil"/>
-              <w:left w:val="single" w:sz="4" w:space="0" w:color="auto"/>
-              <w:bottom w:val="single" w:sz="4" w:space="0" w:color="auto"/>
-              <w:right w:val="single" w:sz="4" w:space="0" w:color="auto"/>
-            </w:tcBorders>
-            <w:shd w:val="clear" w:color="auto" w:fill="auto"/>
-            <w:noWrap/>
-            <w:vAlign w:val="bottom"/>
-            <w:hideMark/>
-          </w:tcPr>
-          <w:p>
-            <w:pPr>
-              <w:rPr>
-                <w:rFonts w:ascii="Calibri" w:eastAsia="Times New Roman" w:hAnsi="Calibri" w:cs="Calibri"/>
-                <w:spacing w:val="0"/>
-                <w:kern w:val="0"/>
-                <w:szCs w:val="22"/>
-                <w:lang w:val="en-MU" w:eastAsia="zh-CN"/>
-              </w:rPr>
-            </w:pPr>
-            <w:proofErr w:type="spellStart"/>
-            <w:r>
-              <w:rPr>
-                <w:rFonts w:ascii="Calibri" w:eastAsia="Times New Roman" w:hAnsi="Calibri" w:cs="Calibri"/>
-                <w:spacing w:val="0"/>
-                <w:kern w:val="0"/>
-                <w:szCs w:val="22"/>
-                <w:lang w:val="en-MU" w:eastAsia="zh-CN"/>
-              </w:rPr>
-              <w:t>Penghao</w:t>
-            </w:r>
-            <w:proofErr w:type="spellEnd"/>
-            <w:r>
-              <w:rPr>
-                <w:rFonts w:ascii="Calibri" w:eastAsia="Times New Roman" w:hAnsi="Calibri" w:cs="Calibri"/>
-                <w:spacing w:val="0"/>
-                <w:kern w:val="0"/>
-                <w:szCs w:val="22"/>
-                <w:lang w:val="en-MU" w:eastAsia="zh-CN"/>
-              </w:rPr>
-              <w:t xml:space="preserve"> Yuan</w:t>
-            </w:r>
-          </w:p>
-        </w:tc>
-        <w:tc>
-          <w:tcPr>
-            <w:tcW w:w="2080" w:type="dxa"/>
-            <w:tcBorders>
-              <w:top w:val="nil"/>
-              <w:left w:val="nil"/>
-              <w:bottom w:val="single" w:sz="4" w:space="0" w:color="auto"/>
-              <w:right w:val="single" w:sz="4" w:space="0" w:color="auto"/>
-            </w:tcBorders>
-            <w:shd w:val="clear" w:color="auto" w:fill="auto"/>
-            <w:noWrap/>
-            <w:vAlign w:val="bottom"/>
-            <w:hideMark/>
-          </w:tcPr>
-          <w:p>
-            <w:pPr>
-              <w:rPr>
-                <w:rFonts w:ascii="Calibri" w:eastAsia="Times New Roman" w:hAnsi="Calibri" w:cs="Calibri"/>
-                <w:spacing w:val="0"/>
-                <w:kern w:val="0"/>
-                <w:szCs w:val="22"/>
-                <w:lang w:val="en-MU" w:eastAsia="zh-CN"/>
-              </w:rPr>
-            </w:pPr>
-            <w:r>
-              <w:rPr>
-                <w:rFonts w:ascii="Calibri" w:eastAsia="Times New Roman" w:hAnsi="Calibri" w:cs="Calibri"/>
-                <w:spacing w:val="0"/>
-                <w:kern w:val="0"/>
-                <w:szCs w:val="22"/>
-                <w:lang w:val="en-MU" w:eastAsia="zh-CN"/>
+                <w:lang w:eastAsia="zh-CN"/>
               </w:rPr>
               <w:t> </w:t>
             </w:r>
@@ -5698,12 +5331,6 @@
       <w:bookmarkEnd w:id="1"/>
     </w:p>
     <w:sectPr>
-      <w:headerReference w:type="even" r:id="rId9"/>
-      <w:headerReference w:type="default" r:id="rId10"/>
-      <w:footerReference w:type="even" r:id="rId11"/>
-      <w:footerReference w:type="default" r:id="rId12"/>
-      <w:headerReference w:type="first" r:id="rId13"/>
-      <w:footerReference w:type="first" r:id="rId14"/>
       <w:pgSz w:w="12240" w:h="15840"/>
       <w:pgMar w:top="1809" w:right="2126" w:bottom="1080" w:left="1440" w:header="426" w:footer="425" w:gutter="0"/>
       <w:cols w:space="708"/>
@@ -5715,7 +5342,7 @@
 </file>
 
 <file path=word/endnotes.xml><?xml version="1.0" encoding="utf-8"?>
-<w:endnotes xmlns:wpc="http://schemas.microsoft.com/office/word/2010/wordprocessingCanvas" xmlns:cx="http://schemas.microsoft.com/office/drawing/2014/chartex" xmlns:cx1="http://schemas.microsoft.com/office/drawing/2015/9/8/chartex" xmlns:cx2="http://schemas.microsoft.com/office/drawing/2015/10/21/chartex" xmlns:cx3="http://schemas.microsoft.com/office/drawing/2016/5/9/chartex" xmlns:cx4="http://schemas.microsoft.com/office/drawing/2016/5/10/chartex" xmlns:cx5="http://schemas.microsoft.com/office/drawing/2016/5/11/chartex" xmlns:cx6="http://schemas.microsoft.com/office/drawing/2016/5/12/chartex" xmlns:cx7="http://schemas.microsoft.com/office/drawing/2016/5/13/chartex" xmlns:cx8="http://schemas.microsoft.com/office/drawing/2016/5/14/chartex" xmlns:mc="http://schemas.openxmlformats.org/markup-compatibility/2006" xmlns:aink="http://schemas.microsoft.com/office/drawing/2016/ink" xmlns:am3d="http://schemas.microsoft.com/office/drawing/2017/model3d" xmlns:o="urn:schemas-microsoft-com:office:office" xmlns:r="http://schemas.openxmlformats.org/officeDocument/2006/relationships" xmlns:m="http://schemas.openxmlformats.org/officeDocument/2006/math" xmlns:v="urn:schemas-microsoft-com:vml" xmlns:wp14="http://schemas.microsoft.com/office/word/2010/wordprocessingDrawing" xmlns:wp="http://schemas.openxmlformats.org/drawingml/2006/wordprocessingDrawing" xmlns:w10="urn:schemas-microsoft-com:office:word" xmlns:w="http://schemas.openxmlformats.org/wordprocessingml/2006/main" xmlns:w14="http://schemas.microsoft.com/office/word/2010/wordml" xmlns:w15="http://schemas.microsoft.com/office/word/2012/wordml" xmlns:w16cex="http://schemas.microsoft.com/office/word/2018/wordml/cex" xmlns:w16cid="http://schemas.microsoft.com/office/word/2016/wordml/cid" xmlns:w16="http://schemas.microsoft.com/office/word/2018/wordml" xmlns:w16sdtdh="http://schemas.microsoft.com/office/word/2020/wordml/sdtdatahash" xmlns:w16se="http://schemas.microsoft.com/office/word/2015/wordml/symex" xmlns:wpg="http://schemas.microsoft.com/office/word/2010/wordprocessingGroup" xmlns:wpi="http://schemas.microsoft.com/office/word/2010/wordprocessingInk" xmlns:wne="http://schemas.microsoft.com/office/word/2006/wordml" xmlns:wps="http://schemas.microsoft.com/office/word/2010/wordprocessingShape" mc:Ignorable="w14 w15 w16se w16cid w16 w16cex w16sdtdh wp14">
+<w:endnotes xmlns:wpc="http://schemas.microsoft.com/office/word/2010/wordprocessingCanvas" xmlns:cx="http://schemas.microsoft.com/office/drawing/2014/chartex" xmlns:cx1="http://schemas.microsoft.com/office/drawing/2015/9/8/chartex" xmlns:cx2="http://schemas.microsoft.com/office/drawing/2015/10/21/chartex" xmlns:cx3="http://schemas.microsoft.com/office/drawing/2016/5/9/chartex" xmlns:cx4="http://schemas.microsoft.com/office/drawing/2016/5/10/chartex" xmlns:cx5="http://schemas.microsoft.com/office/drawing/2016/5/11/chartex" xmlns:cx6="http://schemas.microsoft.com/office/drawing/2016/5/12/chartex" xmlns:cx7="http://schemas.microsoft.com/office/drawing/2016/5/13/chartex" xmlns:cx8="http://schemas.microsoft.com/office/drawing/2016/5/14/chartex" xmlns:mc="http://schemas.openxmlformats.org/markup-compatibility/2006" xmlns:aink="http://schemas.microsoft.com/office/drawing/2016/ink" xmlns:am3d="http://schemas.microsoft.com/office/drawing/2017/model3d" xmlns:o="urn:schemas-microsoft-com:office:office" xmlns:oel="http://schemas.microsoft.com/office/2019/extlst" xmlns:r="http://schemas.openxmlformats.org/officeDocument/2006/relationships" xmlns:m="http://schemas.openxmlformats.org/officeDocument/2006/math" xmlns:v="urn:schemas-microsoft-com:vml" xmlns:wp14="http://schemas.microsoft.com/office/word/2010/wordprocessingDrawing" xmlns:wp="http://schemas.openxmlformats.org/drawingml/2006/wordprocessingDrawing" xmlns:w10="urn:schemas-microsoft-com:office:word" xmlns:w="http://schemas.openxmlformats.org/wordprocessingml/2006/main" xmlns:w14="http://schemas.microsoft.com/office/word/2010/wordml" xmlns:w15="http://schemas.microsoft.com/office/word/2012/wordml" xmlns:w16cex="http://schemas.microsoft.com/office/word/2018/wordml/cex" xmlns:w16cid="http://schemas.microsoft.com/office/word/2016/wordml/cid" xmlns:w16="http://schemas.microsoft.com/office/word/2018/wordml" xmlns:w16sdtdh="http://schemas.microsoft.com/office/word/2020/wordml/sdtdatahash" xmlns:w16se="http://schemas.microsoft.com/office/word/2015/wordml/symex" xmlns:wpg="http://schemas.microsoft.com/office/word/2010/wordprocessingGroup" xmlns:wpi="http://schemas.microsoft.com/office/word/2010/wordprocessingInk" xmlns:wne="http://schemas.microsoft.com/office/word/2006/wordml" xmlns:wps="http://schemas.microsoft.com/office/word/2010/wordprocessingShape" mc:Ignorable="w14 w15 w16se w16cid w16 w16cex w16sdtdh wp14">
   <w:endnote w:type="separator" w:id="-1">
     <w:p>
       <w:r>
@@ -5734,7 +5361,7 @@
 </file>
 
 <file path=word/footer1.xml><?xml version="1.0" encoding="utf-8"?>
-<w:ftr xmlns:wpc="http://schemas.microsoft.com/office/word/2010/wordprocessingCanvas" xmlns:cx="http://schemas.microsoft.com/office/drawing/2014/chartex" xmlns:cx1="http://schemas.microsoft.com/office/drawing/2015/9/8/chartex" xmlns:cx2="http://schemas.microsoft.com/office/drawing/2015/10/21/chartex" xmlns:cx3="http://schemas.microsoft.com/office/drawing/2016/5/9/chartex" xmlns:cx4="http://schemas.microsoft.com/office/drawing/2016/5/10/chartex" xmlns:cx5="http://schemas.microsoft.com/office/drawing/2016/5/11/chartex" xmlns:cx6="http://schemas.microsoft.com/office/drawing/2016/5/12/chartex" xmlns:cx7="http://schemas.microsoft.com/office/drawing/2016/5/13/chartex" xmlns:cx8="http://schemas.microsoft.com/office/drawing/2016/5/14/chartex" xmlns:mc="http://schemas.openxmlformats.org/markup-compatibility/2006" xmlns:aink="http://schemas.microsoft.com/office/drawing/2016/ink" xmlns:am3d="http://schemas.microsoft.com/office/drawing/2017/model3d" xmlns:o="urn:schemas-microsoft-com:office:office" xmlns:r="http://schemas.openxmlformats.org/officeDocument/2006/relationships" xmlns:m="http://schemas.openxmlformats.org/officeDocument/2006/math" xmlns:v="urn:schemas-microsoft-com:vml" xmlns:wp14="http://schemas.microsoft.com/office/word/2010/wordprocessingDrawing" xmlns:wp="http://schemas.openxmlformats.org/drawingml/2006/wordprocessingDrawing" xmlns:w10="urn:schemas-microsoft-com:office:word" xmlns:w="http://schemas.openxmlformats.org/wordprocessingml/2006/main" xmlns:w14="http://schemas.microsoft.com/office/word/2010/wordml" xmlns:w15="http://schemas.microsoft.com/office/word/2012/wordml" xmlns:w16cex="http://schemas.microsoft.com/office/word/2018/wordml/cex" xmlns:w16cid="http://schemas.microsoft.com/office/word/2016/wordml/cid" xmlns:w16="http://schemas.microsoft.com/office/word/2018/wordml" xmlns:w16sdtdh="http://schemas.microsoft.com/office/word/2020/wordml/sdtdatahash" xmlns:w16se="http://schemas.microsoft.com/office/word/2015/wordml/symex" xmlns:wpg="http://schemas.microsoft.com/office/word/2010/wordprocessingGroup" xmlns:wpi="http://schemas.microsoft.com/office/word/2010/wordprocessingInk" xmlns:wne="http://schemas.microsoft.com/office/word/2006/wordml" xmlns:wps="http://schemas.microsoft.com/office/word/2010/wordprocessingShape" mc:Ignorable="w14 w15 w16se w16cid w16 w16cex w16sdtdh wp14">
+<w:ftr xmlns:wpc="http://schemas.microsoft.com/office/word/2010/wordprocessingCanvas" xmlns:cx="http://schemas.microsoft.com/office/drawing/2014/chartex" xmlns:cx1="http://schemas.microsoft.com/office/drawing/2015/9/8/chartex" xmlns:cx2="http://schemas.microsoft.com/office/drawing/2015/10/21/chartex" xmlns:cx3="http://schemas.microsoft.com/office/drawing/2016/5/9/chartex" xmlns:cx4="http://schemas.microsoft.com/office/drawing/2016/5/10/chartex" xmlns:cx5="http://schemas.microsoft.com/office/drawing/2016/5/11/chartex" xmlns:cx6="http://schemas.microsoft.com/office/drawing/2016/5/12/chartex" xmlns:cx7="http://schemas.microsoft.com/office/drawing/2016/5/13/chartex" xmlns:cx8="http://schemas.microsoft.com/office/drawing/2016/5/14/chartex" xmlns:mc="http://schemas.openxmlformats.org/markup-compatibility/2006" xmlns:aink="http://schemas.microsoft.com/office/drawing/2016/ink" xmlns:am3d="http://schemas.microsoft.com/office/drawing/2017/model3d" xmlns:o="urn:schemas-microsoft-com:office:office" xmlns:oel="http://schemas.microsoft.com/office/2019/extlst" xmlns:r="http://schemas.openxmlformats.org/officeDocument/2006/relationships" xmlns:m="http://schemas.openxmlformats.org/officeDocument/2006/math" xmlns:v="urn:schemas-microsoft-com:vml" xmlns:wp14="http://schemas.microsoft.com/office/word/2010/wordprocessingDrawing" xmlns:wp="http://schemas.openxmlformats.org/drawingml/2006/wordprocessingDrawing" xmlns:w10="urn:schemas-microsoft-com:office:word" xmlns:w="http://schemas.openxmlformats.org/wordprocessingml/2006/main" xmlns:w14="http://schemas.microsoft.com/office/word/2010/wordml" xmlns:w15="http://schemas.microsoft.com/office/word/2012/wordml" xmlns:w16cex="http://schemas.microsoft.com/office/word/2018/wordml/cex" xmlns:w16cid="http://schemas.microsoft.com/office/word/2016/wordml/cid" xmlns:w16="http://schemas.microsoft.com/office/word/2018/wordml" xmlns:w16sdtdh="http://schemas.microsoft.com/office/word/2020/wordml/sdtdatahash" xmlns:w16se="http://schemas.microsoft.com/office/word/2015/wordml/symex" xmlns:wpg="http://schemas.microsoft.com/office/word/2010/wordprocessingGroup" xmlns:wpi="http://schemas.microsoft.com/office/word/2010/wordprocessingInk" xmlns:wne="http://schemas.microsoft.com/office/word/2006/wordml" xmlns:wps="http://schemas.microsoft.com/office/word/2010/wordprocessingShape" mc:Ignorable="w14 w15 w16se w16cid w16 w16cex w16sdtdh wp14">
   <w:p>
     <w:pPr>
       <w:pStyle w:val="Footer"/>
@@ -5939,7 +5566,7 @@
                   <v:stroke joinstyle="miter"/>
                   <v:path gradientshapeok="t" o:connecttype="rect"/>
                 </v:shapetype>
-                <v:shape id="Text Box 1" o:spid="_x0000_s1031" type="#_x0000_t202" style="position:absolute;margin-left:323pt;margin-top:10.6pt;width:180pt;height:26.35pt;z-index:251661312;visibility:visible;mso-wrap-style:square;mso-width-percent:0;mso-height-percent:0;mso-wrap-distance-left:9pt;mso-wrap-distance-top:0;mso-wrap-distance-right:9pt;mso-wrap-distance-bottom:0;mso-position-horizontal:absolute;mso-position-horizontal-relative:text;mso-position-vertical:absolute;mso-position-vertical-relative:text;mso-width-percent:0;mso-height-percent:0;mso-width-relative:page;mso-height-relative:page;v-text-anchor:top" o:gfxdata="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" filled="f" stroked="f" strokeweight=".5pt">
+                <v:shape id="Text Box 1" o:spid="_x0000_s1031" type="#_x0000_t202" style="position:absolute;margin-left:323pt;margin-top:10.6pt;width:180pt;height:26.35pt;z-index:251661312;visibility:visible;mso-wrap-style:square;mso-width-percent:0;mso-height-percent:0;mso-wrap-distance-left:9pt;mso-wrap-distance-top:0;mso-wrap-distance-right:9pt;mso-wrap-distance-bottom:0;mso-position-horizontal:absolute;mso-position-horizontal-relative:text;mso-position-vertical:absolute;mso-position-vertical-relative:text;mso-width-percent:0;mso-height-percent:0;mso-width-relative:page;mso-height-relative:page;v-text-anchor:top" o:gfxdata="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" filled="f" stroked="f" strokeweight=".5pt">
                   <v:textbox>
                     <w:txbxContent>
                       <w:p>
@@ -6072,7 +5699,7 @@
 </file>
 
 <file path=word/footer2.xml><?xml version="1.0" encoding="utf-8"?>
-<w:ftr xmlns:wpc="http://schemas.microsoft.com/office/word/2010/wordprocessingCanvas" xmlns:cx="http://schemas.microsoft.com/office/drawing/2014/chartex" xmlns:cx1="http://schemas.microsoft.com/office/drawing/2015/9/8/chartex" xmlns:cx2="http://schemas.microsoft.com/office/drawing/2015/10/21/chartex" xmlns:cx3="http://schemas.microsoft.com/office/drawing/2016/5/9/chartex" xmlns:cx4="http://schemas.microsoft.com/office/drawing/2016/5/10/chartex" xmlns:cx5="http://schemas.microsoft.com/office/drawing/2016/5/11/chartex" xmlns:cx6="http://schemas.microsoft.com/office/drawing/2016/5/12/chartex" xmlns:cx7="http://schemas.microsoft.com/office/drawing/2016/5/13/chartex" xmlns:cx8="http://schemas.microsoft.com/office/drawing/2016/5/14/chartex" xmlns:mc="http://schemas.openxmlformats.org/markup-compatibility/2006" xmlns:aink="http://schemas.microsoft.com/office/drawing/2016/ink" xmlns:am3d="http://schemas.microsoft.com/office/drawing/2017/model3d" xmlns:o="urn:schemas-microsoft-com:office:office" xmlns:r="http://schemas.openxmlformats.org/officeDocument/2006/relationships" xmlns:m="http://schemas.openxmlformats.org/officeDocument/2006/math" xmlns:v="urn:schemas-microsoft-com:vml" xmlns:wp14="http://schemas.microsoft.com/office/word/2010/wordprocessingDrawing" xmlns:wp="http://schemas.openxmlformats.org/drawingml/2006/wordprocessingDrawing" xmlns:w10="urn:schemas-microsoft-com:office:word" xmlns:w="http://schemas.openxmlformats.org/wordprocessingml/2006/main" xmlns:w14="http://schemas.microsoft.com/office/word/2010/wordml" xmlns:w15="http://schemas.microsoft.com/office/word/2012/wordml" xmlns:w16cex="http://schemas.microsoft.com/office/word/2018/wordml/cex" xmlns:w16cid="http://schemas.microsoft.com/office/word/2016/wordml/cid" xmlns:w16="http://schemas.microsoft.com/office/word/2018/wordml" xmlns:w16sdtdh="http://schemas.microsoft.com/office/word/2020/wordml/sdtdatahash" xmlns:w16se="http://schemas.microsoft.com/office/word/2015/wordml/symex" xmlns:wpg="http://schemas.microsoft.com/office/word/2010/wordprocessingGroup" xmlns:wpi="http://schemas.microsoft.com/office/word/2010/wordprocessingInk" xmlns:wne="http://schemas.microsoft.com/office/word/2006/wordml" xmlns:wps="http://schemas.microsoft.com/office/word/2010/wordprocessingShape" mc:Ignorable="w14 w15 w16se w16cid w16 w16cex w16sdtdh wp14">
+<w:ftr xmlns:wpc="http://schemas.microsoft.com/office/word/2010/wordprocessingCanvas" xmlns:cx="http://schemas.microsoft.com/office/drawing/2014/chartex" xmlns:cx1="http://schemas.microsoft.com/office/drawing/2015/9/8/chartex" xmlns:cx2="http://schemas.microsoft.com/office/drawing/2015/10/21/chartex" xmlns:cx3="http://schemas.microsoft.com/office/drawing/2016/5/9/chartex" xmlns:cx4="http://schemas.microsoft.com/office/drawing/2016/5/10/chartex" xmlns:cx5="http://schemas.microsoft.com/office/drawing/2016/5/11/chartex" xmlns:cx6="http://schemas.microsoft.com/office/drawing/2016/5/12/chartex" xmlns:cx7="http://schemas.microsoft.com/office/drawing/2016/5/13/chartex" xmlns:cx8="http://schemas.microsoft.com/office/drawing/2016/5/14/chartex" xmlns:mc="http://schemas.openxmlformats.org/markup-compatibility/2006" xmlns:aink="http://schemas.microsoft.com/office/drawing/2016/ink" xmlns:am3d="http://schemas.microsoft.com/office/drawing/2017/model3d" xmlns:o="urn:schemas-microsoft-com:office:office" xmlns:oel="http://schemas.microsoft.com/office/2019/extlst" xmlns:r="http://schemas.openxmlformats.org/officeDocument/2006/relationships" xmlns:m="http://schemas.openxmlformats.org/officeDocument/2006/math" xmlns:v="urn:schemas-microsoft-com:vml" xmlns:wp14="http://schemas.microsoft.com/office/word/2010/wordprocessingDrawing" xmlns:wp="http://schemas.openxmlformats.org/drawingml/2006/wordprocessingDrawing" xmlns:w10="urn:schemas-microsoft-com:office:word" xmlns:w="http://schemas.openxmlformats.org/wordprocessingml/2006/main" xmlns:w14="http://schemas.microsoft.com/office/word/2010/wordml" xmlns:w15="http://schemas.microsoft.com/office/word/2012/wordml" xmlns:w16cex="http://schemas.microsoft.com/office/word/2018/wordml/cex" xmlns:w16cid="http://schemas.microsoft.com/office/word/2016/wordml/cid" xmlns:w16="http://schemas.microsoft.com/office/word/2018/wordml" xmlns:w16sdtdh="http://schemas.microsoft.com/office/word/2020/wordml/sdtdatahash" xmlns:w16se="http://schemas.microsoft.com/office/word/2015/wordml/symex" xmlns:wpg="http://schemas.microsoft.com/office/word/2010/wordprocessingGroup" xmlns:wpi="http://schemas.microsoft.com/office/word/2010/wordprocessingInk" xmlns:wne="http://schemas.microsoft.com/office/word/2006/wordml" xmlns:wps="http://schemas.microsoft.com/office/word/2010/wordprocessingShape" mc:Ignorable="w14 w15 w16se w16cid w16 w16cex w16sdtdh wp14">
   <w:p>
     <w:pPr>
       <w:pStyle w:val="Footer"/>
@@ -6134,7 +5761,7 @@
                       <a:effectLst/>
                       <a:extLst>
                         <a:ext uri="{C572A759-6A51-4108-AA02-DFA0A04FC94B}">
-                          <ma14:wrappingTextBoxFlag xmlns:oel="http://schemas.microsoft.com/office/2019/extlst" xmlns:ma14="http://schemas.microsoft.com/office/mac/drawingml/2011/main" xmlns:w="http://schemas.openxmlformats.org/wordprocessingml/2006/main" xmlns:w10="urn:schemas-microsoft-com:office:word" xmlns:v="urn:schemas-microsoft-com:vml" xmlns:o="urn:schemas-microsoft-com:office:office" xmlns:mv="urn:schemas-microsoft-com:mac:vml" xmlns:mo="http://schemas.microsoft.com/office/mac/office/2008/main" xmlns=""/>
+                          <ma14:wrappingTextBoxFlag xmlns="" xmlns:mo="http://schemas.microsoft.com/office/mac/office/2008/main" xmlns:mv="urn:schemas-microsoft-com:mac:vml" xmlns:o="urn:schemas-microsoft-com:office:office" xmlns:v="urn:schemas-microsoft-com:vml" xmlns:w10="urn:schemas-microsoft-com:office:word" xmlns:w="http://schemas.openxmlformats.org/wordprocessingml/2006/main" xmlns:ma14="http://schemas.microsoft.com/office/mac/drawingml/2011/main"/>
                         </a:ext>
                       </a:extLst>
                     </wps:spPr>
@@ -6305,7 +5932,7 @@
               <v:stroke joinstyle="miter"/>
               <v:path gradientshapeok="t" o:connecttype="rect"/>
             </v:shapetype>
-            <v:shape id="Text Box 4" o:spid="_x0000_s1032" type="#_x0000_t202" style="position:absolute;left:0;text-align:left;margin-left:-21pt;margin-top:-3.5pt;width:423pt;height:22pt;z-index:251662336;visibility:visible;mso-wrap-style:square;mso-width-percent:0;mso-height-percent:0;mso-wrap-distance-left:9pt;mso-wrap-distance-top:0;mso-wrap-distance-right:9pt;mso-wrap-distance-bottom:0;mso-position-horizontal:absolute;mso-position-horizontal-relative:text;mso-position-vertical:absolute;mso-position-vertical-relative:text;mso-width-percent:0;mso-height-percent:0;mso-width-relative:margin;mso-height-relative:margin;v-text-anchor:top" o:gfxdata="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" filled="f" stroked="f">
+            <v:shape id="Text Box 4" o:spid="_x0000_s1032" type="#_x0000_t202" style="position:absolute;left:0;text-align:left;margin-left:-21pt;margin-top:-3.5pt;width:423pt;height:22pt;z-index:251662336;visibility:visible;mso-wrap-style:square;mso-width-percent:0;mso-height-percent:0;mso-wrap-distance-left:9pt;mso-wrap-distance-top:0;mso-wrap-distance-right:9pt;mso-wrap-distance-bottom:0;mso-position-horizontal:absolute;mso-position-horizontal-relative:text;mso-position-vertical:absolute;mso-position-vertical-relative:text;mso-width-percent:0;mso-height-percent:0;mso-width-relative:margin;mso-height-relative:margin;v-text-anchor:top" o:gfxdata="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" filled="f" stroked="f">
               <v:textbox>
                 <w:txbxContent>
                   <w:p>
@@ -6555,7 +6182,7 @@
 </file>
 
 <file path=word/footer3.xml><?xml version="1.0" encoding="utf-8"?>
-<w:ftr xmlns:wpc="http://schemas.microsoft.com/office/word/2010/wordprocessingCanvas" xmlns:cx="http://schemas.microsoft.com/office/drawing/2014/chartex" xmlns:cx1="http://schemas.microsoft.com/office/drawing/2015/9/8/chartex" xmlns:cx2="http://schemas.microsoft.com/office/drawing/2015/10/21/chartex" xmlns:cx3="http://schemas.microsoft.com/office/drawing/2016/5/9/chartex" xmlns:cx4="http://schemas.microsoft.com/office/drawing/2016/5/10/chartex" xmlns:cx5="http://schemas.microsoft.com/office/drawing/2016/5/11/chartex" xmlns:cx6="http://schemas.microsoft.com/office/drawing/2016/5/12/chartex" xmlns:cx7="http://schemas.microsoft.com/office/drawing/2016/5/13/chartex" xmlns:cx8="http://schemas.microsoft.com/office/drawing/2016/5/14/chartex" xmlns:mc="http://schemas.openxmlformats.org/markup-compatibility/2006" xmlns:aink="http://schemas.microsoft.com/office/drawing/2016/ink" xmlns:am3d="http://schemas.microsoft.com/office/drawing/2017/model3d" xmlns:o="urn:schemas-microsoft-com:office:office" xmlns:r="http://schemas.openxmlformats.org/officeDocument/2006/relationships" xmlns:m="http://schemas.openxmlformats.org/officeDocument/2006/math" xmlns:v="urn:schemas-microsoft-com:vml" xmlns:wp14="http://schemas.microsoft.com/office/word/2010/wordprocessingDrawing" xmlns:wp="http://schemas.openxmlformats.org/drawingml/2006/wordprocessingDrawing" xmlns:w10="urn:schemas-microsoft-com:office:word" xmlns:w="http://schemas.openxmlformats.org/wordprocessingml/2006/main" xmlns:w14="http://schemas.microsoft.com/office/word/2010/wordml" xmlns:w15="http://schemas.microsoft.com/office/word/2012/wordml" xmlns:w16cex="http://schemas.microsoft.com/office/word/2018/wordml/cex" xmlns:w16cid="http://schemas.microsoft.com/office/word/2016/wordml/cid" xmlns:w16="http://schemas.microsoft.com/office/word/2018/wordml" xmlns:w16sdtdh="http://schemas.microsoft.com/office/word/2020/wordml/sdtdatahash" xmlns:w16se="http://schemas.microsoft.com/office/word/2015/wordml/symex" xmlns:wpg="http://schemas.microsoft.com/office/word/2010/wordprocessingGroup" xmlns:wpi="http://schemas.microsoft.com/office/word/2010/wordprocessingInk" xmlns:wne="http://schemas.microsoft.com/office/word/2006/wordml" xmlns:wps="http://schemas.microsoft.com/office/word/2010/wordprocessingShape" mc:Ignorable="w14 w15 w16se w16cid w16 w16cex w16sdtdh wp14">
+<w:ftr xmlns:wpc="http://schemas.microsoft.com/office/word/2010/wordprocessingCanvas" xmlns:cx="http://schemas.microsoft.com/office/drawing/2014/chartex" xmlns:cx1="http://schemas.microsoft.com/office/drawing/2015/9/8/chartex" xmlns:cx2="http://schemas.microsoft.com/office/drawing/2015/10/21/chartex" xmlns:cx3="http://schemas.microsoft.com/office/drawing/2016/5/9/chartex" xmlns:cx4="http://schemas.microsoft.com/office/drawing/2016/5/10/chartex" xmlns:cx5="http://schemas.microsoft.com/office/drawing/2016/5/11/chartex" xmlns:cx6="http://schemas.microsoft.com/office/drawing/2016/5/12/chartex" xmlns:cx7="http://schemas.microsoft.com/office/drawing/2016/5/13/chartex" xmlns:cx8="http://schemas.microsoft.com/office/drawing/2016/5/14/chartex" xmlns:mc="http://schemas.openxmlformats.org/markup-compatibility/2006" xmlns:aink="http://schemas.microsoft.com/office/drawing/2016/ink" xmlns:am3d="http://schemas.microsoft.com/office/drawing/2017/model3d" xmlns:o="urn:schemas-microsoft-com:office:office" xmlns:oel="http://schemas.microsoft.com/office/2019/extlst" xmlns:r="http://schemas.openxmlformats.org/officeDocument/2006/relationships" xmlns:m="http://schemas.openxmlformats.org/officeDocument/2006/math" xmlns:v="urn:schemas-microsoft-com:vml" xmlns:wp14="http://schemas.microsoft.com/office/word/2010/wordprocessingDrawing" xmlns:wp="http://schemas.openxmlformats.org/drawingml/2006/wordprocessingDrawing" xmlns:w10="urn:schemas-microsoft-com:office:word" xmlns:w="http://schemas.openxmlformats.org/wordprocessingml/2006/main" xmlns:w14="http://schemas.microsoft.com/office/word/2010/wordml" xmlns:w15="http://schemas.microsoft.com/office/word/2012/wordml" xmlns:w16cex="http://schemas.microsoft.com/office/word/2018/wordml/cex" xmlns:w16cid="http://schemas.microsoft.com/office/word/2016/wordml/cid" xmlns:w16="http://schemas.microsoft.com/office/word/2018/wordml" xmlns:w16sdtdh="http://schemas.microsoft.com/office/word/2020/wordml/sdtdatahash" xmlns:w16se="http://schemas.microsoft.com/office/word/2015/wordml/symex" xmlns:wpg="http://schemas.microsoft.com/office/word/2010/wordprocessingGroup" xmlns:wpi="http://schemas.microsoft.com/office/word/2010/wordprocessingInk" xmlns:wne="http://schemas.microsoft.com/office/word/2006/wordml" xmlns:wps="http://schemas.microsoft.com/office/word/2010/wordprocessingShape" mc:Ignorable="w14 w15 w16se w16cid w16 w16cex w16sdtdh wp14">
   <w:p>
     <w:pPr>
       <w:pStyle w:val="Footer"/>
@@ -6691,7 +6318,7 @@
               <v:stroke joinstyle="miter"/>
               <v:path gradientshapeok="t" o:connecttype="rect"/>
             </v:shapetype>
-            <v:shape id="Text Box 5" o:spid="_x0000_s1033" type="#_x0000_t202" style="position:absolute;margin-left:-53.8pt;margin-top:-69.05pt;width:475.5pt;height:80.25pt;z-index:251666432;visibility:visible;mso-wrap-style:square;mso-width-percent:0;mso-height-percent:0;mso-wrap-distance-left:9pt;mso-wrap-distance-top:0;mso-wrap-distance-right:9pt;mso-wrap-distance-bottom:0;mso-position-horizontal:absolute;mso-position-horizontal-relative:margin;mso-position-vertical:absolute;mso-position-vertical-relative:text;mso-width-percent:0;mso-height-percent:0;mso-width-relative:page;mso-height-relative:page;v-text-anchor:bottom" o:gfxdata="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" filled="f" stroked="f">
+            <v:shape id="Text Box 5" o:spid="_x0000_s1033" type="#_x0000_t202" style="position:absolute;margin-left:-53.8pt;margin-top:-69.05pt;width:475.5pt;height:80.25pt;z-index:251666432;visibility:visible;mso-wrap-style:square;mso-width-percent:0;mso-height-percent:0;mso-wrap-distance-left:9pt;mso-wrap-distance-top:0;mso-wrap-distance-right:9pt;mso-wrap-distance-bottom:0;mso-position-horizontal:absolute;mso-position-horizontal-relative:margin;mso-position-vertical:absolute;mso-position-vertical-relative:text;mso-width-percent:0;mso-height-percent:0;mso-width-relative:page;mso-height-relative:page;v-text-anchor:bottom" o:gfxdata="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" filled="f" stroked="f">
               <v:textbox>
                 <w:txbxContent>
                   <w:p>
@@ -6766,7 +6393,7 @@
 </file>
 
 <file path=word/footnotes.xml><?xml version="1.0" encoding="utf-8"?>
-<w:footnotes xmlns:wpc="http://schemas.microsoft.com/office/word/2010/wordprocessingCanvas" xmlns:cx="http://schemas.microsoft.com/office/drawing/2014/chartex" xmlns:cx1="http://schemas.microsoft.com/office/drawing/2015/9/8/chartex" xmlns:cx2="http://schemas.microsoft.com/office/drawing/2015/10/21/chartex" xmlns:cx3="http://schemas.microsoft.com/office/drawing/2016/5/9/chartex" xmlns:cx4="http://schemas.microsoft.com/office/drawing/2016/5/10/chartex" xmlns:cx5="http://schemas.microsoft.com/office/drawing/2016/5/11/chartex" xmlns:cx6="http://schemas.microsoft.com/office/drawing/2016/5/12/chartex" xmlns:cx7="http://schemas.microsoft.com/office/drawing/2016/5/13/chartex" xmlns:cx8="http://schemas.microsoft.com/office/drawing/2016/5/14/chartex" xmlns:mc="http://schemas.openxmlformats.org/markup-compatibility/2006" xmlns:aink="http://schemas.microsoft.com/office/drawing/2016/ink" xmlns:am3d="http://schemas.microsoft.com/office/drawing/2017/model3d" xmlns:o="urn:schemas-microsoft-com:office:office" xmlns:r="http://schemas.openxmlformats.org/officeDocument/2006/relationships" xmlns:m="http://schemas.openxmlformats.org/officeDocument/2006/math" xmlns:v="urn:schemas-microsoft-com:vml" xmlns:wp14="http://schemas.microsoft.com/office/word/2010/wordprocessingDrawing" xmlns:wp="http://schemas.openxmlformats.org/drawingml/2006/wordprocessingDrawing" xmlns:w10="urn:schemas-microsoft-com:office:word" xmlns:w="http://schemas.openxmlformats.org/wordprocessingml/2006/main" xmlns:w14="http://schemas.microsoft.com/office/word/2010/wordml" xmlns:w15="http://schemas.microsoft.com/office/word/2012/wordml" xmlns:w16cex="http://schemas.microsoft.com/office/word/2018/wordml/cex" xmlns:w16cid="http://schemas.microsoft.com/office/word/2016/wordml/cid" xmlns:w16="http://schemas.microsoft.com/office/word/2018/wordml" xmlns:w16sdtdh="http://schemas.microsoft.com/office/word/2020/wordml/sdtdatahash" xmlns:w16se="http://schemas.microsoft.com/office/word/2015/wordml/symex" xmlns:wpg="http://schemas.microsoft.com/office/word/2010/wordprocessingGroup" xmlns:wpi="http://schemas.microsoft.com/office/word/2010/wordprocessingInk" xmlns:wne="http://schemas.microsoft.com/office/word/2006/wordml" xmlns:wps="http://schemas.microsoft.com/office/word/2010/wordprocessingShape" mc:Ignorable="w14 w15 w16se w16cid w16 w16cex w16sdtdh wp14">
+<w:footnotes xmlns:wpc="http://schemas.microsoft.com/office/word/2010/wordprocessingCanvas" xmlns:cx="http://schemas.microsoft.com/office/drawing/2014/chartex" xmlns:cx1="http://schemas.microsoft.com/office/drawing/2015/9/8/chartex" xmlns:cx2="http://schemas.microsoft.com/office/drawing/2015/10/21/chartex" xmlns:cx3="http://schemas.microsoft.com/office/drawing/2016/5/9/chartex" xmlns:cx4="http://schemas.microsoft.com/office/drawing/2016/5/10/chartex" xmlns:cx5="http://schemas.microsoft.com/office/drawing/2016/5/11/chartex" xmlns:cx6="http://schemas.microsoft.com/office/drawing/2016/5/12/chartex" xmlns:cx7="http://schemas.microsoft.com/office/drawing/2016/5/13/chartex" xmlns:cx8="http://schemas.microsoft.com/office/drawing/2016/5/14/chartex" xmlns:mc="http://schemas.openxmlformats.org/markup-compatibility/2006" xmlns:aink="http://schemas.microsoft.com/office/drawing/2016/ink" xmlns:am3d="http://schemas.microsoft.com/office/drawing/2017/model3d" xmlns:o="urn:schemas-microsoft-com:office:office" xmlns:oel="http://schemas.microsoft.com/office/2019/extlst" xmlns:r="http://schemas.openxmlformats.org/officeDocument/2006/relationships" xmlns:m="http://schemas.openxmlformats.org/officeDocument/2006/math" xmlns:v="urn:schemas-microsoft-com:vml" xmlns:wp14="http://schemas.microsoft.com/office/word/2010/wordprocessingDrawing" xmlns:wp="http://schemas.openxmlformats.org/drawingml/2006/wordprocessingDrawing" xmlns:w10="urn:schemas-microsoft-com:office:word" xmlns:w="http://schemas.openxmlformats.org/wordprocessingml/2006/main" xmlns:w14="http://schemas.microsoft.com/office/word/2010/wordml" xmlns:w15="http://schemas.microsoft.com/office/word/2012/wordml" xmlns:w16cex="http://schemas.microsoft.com/office/word/2018/wordml/cex" xmlns:w16cid="http://schemas.microsoft.com/office/word/2016/wordml/cid" xmlns:w16="http://schemas.microsoft.com/office/word/2018/wordml" xmlns:w16sdtdh="http://schemas.microsoft.com/office/word/2020/wordml/sdtdatahash" xmlns:w16se="http://schemas.microsoft.com/office/word/2015/wordml/symex" xmlns:wpg="http://schemas.microsoft.com/office/word/2010/wordprocessingGroup" xmlns:wpi="http://schemas.microsoft.com/office/word/2010/wordprocessingInk" xmlns:wne="http://schemas.microsoft.com/office/word/2006/wordml" xmlns:wps="http://schemas.microsoft.com/office/word/2010/wordprocessingShape" mc:Ignorable="w14 w15 w16se w16cid w16 w16cex w16sdtdh wp14">
   <w:footnote w:type="separator" w:id="-1">
     <w:p>
       <w:r>
@@ -6785,7 +6412,7 @@
 </file>
 
 <file path=word/header1.xml><?xml version="1.0" encoding="utf-8"?>
-<w:hdr xmlns:wpc="http://schemas.microsoft.com/office/word/2010/wordprocessingCanvas" xmlns:cx="http://schemas.microsoft.com/office/drawing/2014/chartex" xmlns:cx1="http://schemas.microsoft.com/office/drawing/2015/9/8/chartex" xmlns:cx2="http://schemas.microsoft.com/office/drawing/2015/10/21/chartex" xmlns:cx3="http://schemas.microsoft.com/office/drawing/2016/5/9/chartex" xmlns:cx4="http://schemas.microsoft.com/office/drawing/2016/5/10/chartex" xmlns:cx5="http://schemas.microsoft.com/office/drawing/2016/5/11/chartex" xmlns:cx6="http://schemas.microsoft.com/office/drawing/2016/5/12/chartex" xmlns:cx7="http://schemas.microsoft.com/office/drawing/2016/5/13/chartex" xmlns:cx8="http://schemas.microsoft.com/office/drawing/2016/5/14/chartex" xmlns:mc="http://schemas.openxmlformats.org/markup-compatibility/2006" xmlns:aink="http://schemas.microsoft.com/office/drawing/2016/ink" xmlns:am3d="http://schemas.microsoft.com/office/drawing/2017/model3d" xmlns:o="urn:schemas-microsoft-com:office:office" xmlns:r="http://schemas.openxmlformats.org/officeDocument/2006/relationships" xmlns:m="http://schemas.openxmlformats.org/officeDocument/2006/math" xmlns:v="urn:schemas-microsoft-com:vml" xmlns:wp14="http://schemas.microsoft.com/office/word/2010/wordprocessingDrawing" xmlns:wp="http://schemas.openxmlformats.org/drawingml/2006/wordprocessingDrawing" xmlns:w10="urn:schemas-microsoft-com:office:word" xmlns:w="http://schemas.openxmlformats.org/wordprocessingml/2006/main" xmlns:w14="http://schemas.microsoft.com/office/word/2010/wordml" xmlns:w15="http://schemas.microsoft.com/office/word/2012/wordml" xmlns:w16cex="http://schemas.microsoft.com/office/word/2018/wordml/cex" xmlns:w16cid="http://schemas.microsoft.com/office/word/2016/wordml/cid" xmlns:w16="http://schemas.microsoft.com/office/word/2018/wordml" xmlns:w16sdtdh="http://schemas.microsoft.com/office/word/2020/wordml/sdtdatahash" xmlns:w16se="http://schemas.microsoft.com/office/word/2015/wordml/symex" xmlns:wpg="http://schemas.microsoft.com/office/word/2010/wordprocessingGroup" xmlns:wpi="http://schemas.microsoft.com/office/word/2010/wordprocessingInk" xmlns:wne="http://schemas.microsoft.com/office/word/2006/wordml" xmlns:wps="http://schemas.microsoft.com/office/word/2010/wordprocessingShape" mc:Ignorable="w14 w15 w16se w16cid w16 w16cex w16sdtdh wp14">
+<w:hdr xmlns:wpc="http://schemas.microsoft.com/office/word/2010/wordprocessingCanvas" xmlns:cx="http://schemas.microsoft.com/office/drawing/2014/chartex" xmlns:cx1="http://schemas.microsoft.com/office/drawing/2015/9/8/chartex" xmlns:cx2="http://schemas.microsoft.com/office/drawing/2015/10/21/chartex" xmlns:cx3="http://schemas.microsoft.com/office/drawing/2016/5/9/chartex" xmlns:cx4="http://schemas.microsoft.com/office/drawing/2016/5/10/chartex" xmlns:cx5="http://schemas.microsoft.com/office/drawing/2016/5/11/chartex" xmlns:cx6="http://schemas.microsoft.com/office/drawing/2016/5/12/chartex" xmlns:cx7="http://schemas.microsoft.com/office/drawing/2016/5/13/chartex" xmlns:cx8="http://schemas.microsoft.com/office/drawing/2016/5/14/chartex" xmlns:mc="http://schemas.openxmlformats.org/markup-compatibility/2006" xmlns:aink="http://schemas.microsoft.com/office/drawing/2016/ink" xmlns:am3d="http://schemas.microsoft.com/office/drawing/2017/model3d" xmlns:o="urn:schemas-microsoft-com:office:office" xmlns:oel="http://schemas.microsoft.com/office/2019/extlst" xmlns:r="http://schemas.openxmlformats.org/officeDocument/2006/relationships" xmlns:m="http://schemas.openxmlformats.org/officeDocument/2006/math" xmlns:v="urn:schemas-microsoft-com:vml" xmlns:wp14="http://schemas.microsoft.com/office/word/2010/wordprocessingDrawing" xmlns:wp="http://schemas.openxmlformats.org/drawingml/2006/wordprocessingDrawing" xmlns:w10="urn:schemas-microsoft-com:office:word" xmlns:w="http://schemas.openxmlformats.org/wordprocessingml/2006/main" xmlns:w14="http://schemas.microsoft.com/office/word/2010/wordml" xmlns:w15="http://schemas.microsoft.com/office/word/2012/wordml" xmlns:w16cex="http://schemas.microsoft.com/office/word/2018/wordml/cex" xmlns:w16cid="http://schemas.microsoft.com/office/word/2016/wordml/cid" xmlns:w16="http://schemas.microsoft.com/office/word/2018/wordml" xmlns:w16sdtdh="http://schemas.microsoft.com/office/word/2020/wordml/sdtdatahash" xmlns:w16se="http://schemas.microsoft.com/office/word/2015/wordml/symex" xmlns:wpg="http://schemas.microsoft.com/office/word/2010/wordprocessingGroup" xmlns:wpi="http://schemas.microsoft.com/office/word/2010/wordprocessingInk" xmlns:wne="http://schemas.microsoft.com/office/word/2006/wordml" xmlns:wps="http://schemas.microsoft.com/office/word/2010/wordprocessingShape" mc:Ignorable="w14 w15 w16se w16cid w16 w16cex w16sdtdh wp14">
   <w:p>
     <w:pPr>
       <w:pStyle w:val="Header"/>
@@ -6804,7 +6431,7 @@
         <wp:inline distT="0" distB="0" distL="0" distR="0" wp14:anchorId="519D056E" wp14:editId="0FE622D5">
           <wp:extent cx="2743200" cy="129600"/>
           <wp:effectExtent l="0" t="0" r="0" b="0"/>
-          <wp:docPr id="24" name="Picture 24" descr="Université d'Ottawa | University of Ottawa" title="Université d'Ottawa | University of Ottawa"/>
+          <wp:docPr id="289736739" name="Picture 289736739" descr="Université d'Ottawa | University of Ottawa" title="Université d'Ottawa | University of Ottawa"/>
           <wp:cNvGraphicFramePr>
             <a:graphicFrameLocks xmlns:a="http://schemas.openxmlformats.org/drawingml/2006/main" noChangeAspect="1"/>
           </wp:cNvGraphicFramePr>
@@ -6847,7 +6474,7 @@
 </file>
 
 <file path=word/header2.xml><?xml version="1.0" encoding="utf-8"?>
-<w:hdr xmlns:wpc="http://schemas.microsoft.com/office/word/2010/wordprocessingCanvas" xmlns:cx="http://schemas.microsoft.com/office/drawing/2014/chartex" xmlns:cx1="http://schemas.microsoft.com/office/drawing/2015/9/8/chartex" xmlns:cx2="http://schemas.microsoft.com/office/drawing/2015/10/21/chartex" xmlns:cx3="http://schemas.microsoft.com/office/drawing/2016/5/9/chartex" xmlns:cx4="http://schemas.microsoft.com/office/drawing/2016/5/10/chartex" xmlns:cx5="http://schemas.microsoft.com/office/drawing/2016/5/11/chartex" xmlns:cx6="http://schemas.microsoft.com/office/drawing/2016/5/12/chartex" xmlns:cx7="http://schemas.microsoft.com/office/drawing/2016/5/13/chartex" xmlns:cx8="http://schemas.microsoft.com/office/drawing/2016/5/14/chartex" xmlns:mc="http://schemas.openxmlformats.org/markup-compatibility/2006" xmlns:aink="http://schemas.microsoft.com/office/drawing/2016/ink" xmlns:am3d="http://schemas.microsoft.com/office/drawing/2017/model3d" xmlns:o="urn:schemas-microsoft-com:office:office" xmlns:r="http://schemas.openxmlformats.org/officeDocument/2006/relationships" xmlns:m="http://schemas.openxmlformats.org/officeDocument/2006/math" xmlns:v="urn:schemas-microsoft-com:vml" xmlns:wp14="http://schemas.microsoft.com/office/word/2010/wordprocessingDrawing" xmlns:wp="http://schemas.openxmlformats.org/drawingml/2006/wordprocessingDrawing" xmlns:w10="urn:schemas-microsoft-com:office:word" xmlns:w="http://schemas.openxmlformats.org/wordprocessingml/2006/main" xmlns:w14="http://schemas.microsoft.com/office/word/2010/wordml" xmlns:w15="http://schemas.microsoft.com/office/word/2012/wordml" xmlns:w16cex="http://schemas.microsoft.com/office/word/2018/wordml/cex" xmlns:w16cid="http://schemas.microsoft.com/office/word/2016/wordml/cid" xmlns:w16="http://schemas.microsoft.com/office/word/2018/wordml" xmlns:w16sdtdh="http://schemas.microsoft.com/office/word/2020/wordml/sdtdatahash" xmlns:w16se="http://schemas.microsoft.com/office/word/2015/wordml/symex" xmlns:wpg="http://schemas.microsoft.com/office/word/2010/wordprocessingGroup" xmlns:wpi="http://schemas.microsoft.com/office/word/2010/wordprocessingInk" xmlns:wne="http://schemas.microsoft.com/office/word/2006/wordml" xmlns:wps="http://schemas.microsoft.com/office/word/2010/wordprocessingShape" mc:Ignorable="w14 w15 w16se w16cid w16 w16cex w16sdtdh wp14">
+<w:hdr xmlns:wpc="http://schemas.microsoft.com/office/word/2010/wordprocessingCanvas" xmlns:cx="http://schemas.microsoft.com/office/drawing/2014/chartex" xmlns:cx1="http://schemas.microsoft.com/office/drawing/2015/9/8/chartex" xmlns:cx2="http://schemas.microsoft.com/office/drawing/2015/10/21/chartex" xmlns:cx3="http://schemas.microsoft.com/office/drawing/2016/5/9/chartex" xmlns:cx4="http://schemas.microsoft.com/office/drawing/2016/5/10/chartex" xmlns:cx5="http://schemas.microsoft.com/office/drawing/2016/5/11/chartex" xmlns:cx6="http://schemas.microsoft.com/office/drawing/2016/5/12/chartex" xmlns:cx7="http://schemas.microsoft.com/office/drawing/2016/5/13/chartex" xmlns:cx8="http://schemas.microsoft.com/office/drawing/2016/5/14/chartex" xmlns:mc="http://schemas.openxmlformats.org/markup-compatibility/2006" xmlns:aink="http://schemas.microsoft.com/office/drawing/2016/ink" xmlns:am3d="http://schemas.microsoft.com/office/drawing/2017/model3d" xmlns:o="urn:schemas-microsoft-com:office:office" xmlns:oel="http://schemas.microsoft.com/office/2019/extlst" xmlns:r="http://schemas.openxmlformats.org/officeDocument/2006/relationships" xmlns:m="http://schemas.openxmlformats.org/officeDocument/2006/math" xmlns:v="urn:schemas-microsoft-com:vml" xmlns:wp14="http://schemas.microsoft.com/office/word/2010/wordprocessingDrawing" xmlns:wp="http://schemas.openxmlformats.org/drawingml/2006/wordprocessingDrawing" xmlns:w10="urn:schemas-microsoft-com:office:word" xmlns:w="http://schemas.openxmlformats.org/wordprocessingml/2006/main" xmlns:w14="http://schemas.microsoft.com/office/word/2010/wordml" xmlns:w15="http://schemas.microsoft.com/office/word/2012/wordml" xmlns:w16cex="http://schemas.microsoft.com/office/word/2018/wordml/cex" xmlns:w16cid="http://schemas.microsoft.com/office/word/2016/wordml/cid" xmlns:w16="http://schemas.microsoft.com/office/word/2018/wordml" xmlns:w16sdtdh="http://schemas.microsoft.com/office/word/2020/wordml/sdtdatahash" xmlns:w16se="http://schemas.microsoft.com/office/word/2015/wordml/symex" xmlns:wpg="http://schemas.microsoft.com/office/word/2010/wordprocessingGroup" xmlns:wpi="http://schemas.microsoft.com/office/word/2010/wordprocessingInk" xmlns:wne="http://schemas.microsoft.com/office/word/2006/wordml" xmlns:wps="http://schemas.microsoft.com/office/word/2010/wordprocessingShape" mc:Ignorable="w14 w15 w16se w16cid w16 w16cex w16sdtdh wp14">
   <w:p>
     <w:pPr>
       <w:pStyle w:val="Header"/>
@@ -6866,7 +6493,7 @@
         <wp:inline distT="0" distB="0" distL="0" distR="0" wp14:anchorId="0AD2FF01" wp14:editId="5B8D70A0">
           <wp:extent cx="2743200" cy="129600"/>
           <wp:effectExtent l="0" t="0" r="0" b="0"/>
-          <wp:docPr id="25" name="Picture 25" descr="Université d'Ottawa | University of Ottawa" title="Université d'Ottawa | University of Ottawa"/>
+          <wp:docPr id="216882334" name="Picture 216882334" descr="Université d'Ottawa | University of Ottawa" title="Université d'Ottawa | University of Ottawa"/>
           <wp:cNvGraphicFramePr>
             <a:graphicFrameLocks xmlns:a="http://schemas.openxmlformats.org/drawingml/2006/main" noChangeAspect="1"/>
           </wp:cNvGraphicFramePr>
@@ -6909,7 +6536,7 @@
 </file>
 
 <file path=word/header3.xml><?xml version="1.0" encoding="utf-8"?>
-<w:hdr xmlns:wpc="http://schemas.microsoft.com/office/word/2010/wordprocessingCanvas" xmlns:cx="http://schemas.microsoft.com/office/drawing/2014/chartex" xmlns:cx1="http://schemas.microsoft.com/office/drawing/2015/9/8/chartex" xmlns:cx2="http://schemas.microsoft.com/office/drawing/2015/10/21/chartex" xmlns:cx3="http://schemas.microsoft.com/office/drawing/2016/5/9/chartex" xmlns:cx4="http://schemas.microsoft.com/office/drawing/2016/5/10/chartex" xmlns:cx5="http://schemas.microsoft.com/office/drawing/2016/5/11/chartex" xmlns:cx6="http://schemas.microsoft.com/office/drawing/2016/5/12/chartex" xmlns:cx7="http://schemas.microsoft.com/office/drawing/2016/5/13/chartex" xmlns:cx8="http://schemas.microsoft.com/office/drawing/2016/5/14/chartex" xmlns:mc="http://schemas.openxmlformats.org/markup-compatibility/2006" xmlns:aink="http://schemas.microsoft.com/office/drawing/2016/ink" xmlns:am3d="http://schemas.microsoft.com/office/drawing/2017/model3d" xmlns:o="urn:schemas-microsoft-com:office:office" xmlns:r="http://schemas.openxmlformats.org/officeDocument/2006/relationships" xmlns:m="http://schemas.openxmlformats.org/officeDocument/2006/math" xmlns:v="urn:schemas-microsoft-com:vml" xmlns:wp14="http://schemas.microsoft.com/office/word/2010/wordprocessingDrawing" xmlns:wp="http://schemas.openxmlformats.org/drawingml/2006/wordprocessingDrawing" xmlns:w10="urn:schemas-microsoft-com:office:word" xmlns:w="http://schemas.openxmlformats.org/wordprocessingml/2006/main" xmlns:w14="http://schemas.microsoft.com/office/word/2010/wordml" xmlns:w15="http://schemas.microsoft.com/office/word/2012/wordml" xmlns:w16cex="http://schemas.microsoft.com/office/word/2018/wordml/cex" xmlns:w16cid="http://schemas.microsoft.com/office/word/2016/wordml/cid" xmlns:w16="http://schemas.microsoft.com/office/word/2018/wordml" xmlns:w16sdtdh="http://schemas.microsoft.com/office/word/2020/wordml/sdtdatahash" xmlns:w16se="http://schemas.microsoft.com/office/word/2015/wordml/symex" xmlns:wpg="http://schemas.microsoft.com/office/word/2010/wordprocessingGroup" xmlns:wpi="http://schemas.microsoft.com/office/word/2010/wordprocessingInk" xmlns:wne="http://schemas.microsoft.com/office/word/2006/wordml" xmlns:wps="http://schemas.microsoft.com/office/word/2010/wordprocessingShape" mc:Ignorable="w14 w15 w16se w16cid w16 w16cex w16sdtdh wp14">
+<w:hdr xmlns:wpc="http://schemas.microsoft.com/office/word/2010/wordprocessingCanvas" xmlns:cx="http://schemas.microsoft.com/office/drawing/2014/chartex" xmlns:cx1="http://schemas.microsoft.com/office/drawing/2015/9/8/chartex" xmlns:cx2="http://schemas.microsoft.com/office/drawing/2015/10/21/chartex" xmlns:cx3="http://schemas.microsoft.com/office/drawing/2016/5/9/chartex" xmlns:cx4="http://schemas.microsoft.com/office/drawing/2016/5/10/chartex" xmlns:cx5="http://schemas.microsoft.com/office/drawing/2016/5/11/chartex" xmlns:cx6="http://schemas.microsoft.com/office/drawing/2016/5/12/chartex" xmlns:cx7="http://schemas.microsoft.com/office/drawing/2016/5/13/chartex" xmlns:cx8="http://schemas.microsoft.com/office/drawing/2016/5/14/chartex" xmlns:mc="http://schemas.openxmlformats.org/markup-compatibility/2006" xmlns:aink="http://schemas.microsoft.com/office/drawing/2016/ink" xmlns:am3d="http://schemas.microsoft.com/office/drawing/2017/model3d" xmlns:o="urn:schemas-microsoft-com:office:office" xmlns:oel="http://schemas.microsoft.com/office/2019/extlst" xmlns:r="http://schemas.openxmlformats.org/officeDocument/2006/relationships" xmlns:m="http://schemas.openxmlformats.org/officeDocument/2006/math" xmlns:v="urn:schemas-microsoft-com:vml" xmlns:wp14="http://schemas.microsoft.com/office/word/2010/wordprocessingDrawing" xmlns:wp="http://schemas.openxmlformats.org/drawingml/2006/wordprocessingDrawing" xmlns:w10="urn:schemas-microsoft-com:office:word" xmlns:w="http://schemas.openxmlformats.org/wordprocessingml/2006/main" xmlns:w14="http://schemas.microsoft.com/office/word/2010/wordml" xmlns:w15="http://schemas.microsoft.com/office/word/2012/wordml" xmlns:w16cex="http://schemas.microsoft.com/office/word/2018/wordml/cex" xmlns:w16cid="http://schemas.microsoft.com/office/word/2016/wordml/cid" xmlns:w16="http://schemas.microsoft.com/office/word/2018/wordml" xmlns:w16sdtdh="http://schemas.microsoft.com/office/word/2020/wordml/sdtdatahash" xmlns:w16se="http://schemas.microsoft.com/office/word/2015/wordml/symex" xmlns:wpg="http://schemas.microsoft.com/office/word/2010/wordprocessingGroup" xmlns:wpi="http://schemas.microsoft.com/office/word/2010/wordprocessingInk" xmlns:wne="http://schemas.microsoft.com/office/word/2006/wordml" xmlns:wps="http://schemas.microsoft.com/office/word/2010/wordprocessingShape" mc:Ignorable="w14 w15 w16se w16cid w16 w16cex w16sdtdh wp14">
   <w:p>
     <w:pPr>
       <w:pStyle w:val="Header"/>
@@ -6935,7 +6562,7 @@
           <wp:extent cx="7758660" cy="10040620"/>
           <wp:effectExtent l="0" t="0" r="0" b="0"/>
           <wp:wrapNone/>
-          <wp:docPr id="26" name="Picture 26"/>
+          <wp:docPr id="2033615250" name="Picture 2033615250"/>
           <wp:cNvGraphicFramePr>
             <a:graphicFrameLocks xmlns:a="http://schemas.openxmlformats.org/drawingml/2006/main" noChangeAspect="1"/>
           </wp:cNvGraphicFramePr>
@@ -6988,7 +6615,7 @@
 </file>
 
 <file path=word/numbering.xml><?xml version="1.0" encoding="utf-8"?>
-<w:numbering xmlns:wpc="http://schemas.microsoft.com/office/word/2010/wordprocessingCanvas" xmlns:cx="http://schemas.microsoft.com/office/drawing/2014/chartex" xmlns:cx1="http://schemas.microsoft.com/office/drawing/2015/9/8/chartex" xmlns:cx2="http://schemas.microsoft.com/office/drawing/2015/10/21/chartex" xmlns:cx3="http://schemas.microsoft.com/office/drawing/2016/5/9/chartex" xmlns:cx4="http://schemas.microsoft.com/office/drawing/2016/5/10/chartex" xmlns:cx5="http://schemas.microsoft.com/office/drawing/2016/5/11/chartex" xmlns:cx6="http://schemas.microsoft.com/office/drawing/2016/5/12/chartex" xmlns:cx7="http://schemas.microsoft.com/office/drawing/2016/5/13/chartex" xmlns:cx8="http://schemas.microsoft.com/office/drawing/2016/5/14/chartex" xmlns:mc="http://schemas.openxmlformats.org/markup-compatibility/2006" xmlns:aink="http://schemas.microsoft.com/office/drawing/2016/ink" xmlns:am3d="http://schemas.microsoft.com/office/drawing/2017/model3d" xmlns:o="urn:schemas-microsoft-com:office:office" xmlns:r="http://schemas.openxmlformats.org/officeDocument/2006/relationships" xmlns:m="http://schemas.openxmlformats.org/officeDocument/2006/math" xmlns:v="urn:schemas-microsoft-com:vml" xmlns:wp14="http://schemas.microsoft.com/office/word/2010/wordprocessingDrawing" xmlns:wp="http://schemas.openxmlformats.org/drawingml/2006/wordprocessingDrawing" xmlns:w10="urn:schemas-microsoft-com:office:word" xmlns:w="http://schemas.openxmlformats.org/wordprocessingml/2006/main" xmlns:w14="http://schemas.microsoft.com/office/word/2010/wordml" xmlns:w15="http://schemas.microsoft.com/office/word/2012/wordml" xmlns:w16cex="http://schemas.microsoft.com/office/word/2018/wordml/cex" xmlns:w16cid="http://schemas.microsoft.com/office/word/2016/wordml/cid" xmlns:w16="http://schemas.microsoft.com/office/word/2018/wordml" xmlns:w16sdtdh="http://schemas.microsoft.com/office/word/2020/wordml/sdtdatahash" xmlns:w16se="http://schemas.microsoft.com/office/word/2015/wordml/symex" xmlns:wpg="http://schemas.microsoft.com/office/word/2010/wordprocessingGroup" xmlns:wpi="http://schemas.microsoft.com/office/word/2010/wordprocessingInk" xmlns:wne="http://schemas.microsoft.com/office/word/2006/wordml" xmlns:wps="http://schemas.microsoft.com/office/word/2010/wordprocessingShape" mc:Ignorable="w14 w15 w16se w16cid w16 w16cex w16sdtdh wp14">
+<w:numbering xmlns:wpc="http://schemas.microsoft.com/office/word/2010/wordprocessingCanvas" xmlns:cx="http://schemas.microsoft.com/office/drawing/2014/chartex" xmlns:cx1="http://schemas.microsoft.com/office/drawing/2015/9/8/chartex" xmlns:cx2="http://schemas.microsoft.com/office/drawing/2015/10/21/chartex" xmlns:cx3="http://schemas.microsoft.com/office/drawing/2016/5/9/chartex" xmlns:cx4="http://schemas.microsoft.com/office/drawing/2016/5/10/chartex" xmlns:cx5="http://schemas.microsoft.com/office/drawing/2016/5/11/chartex" xmlns:cx6="http://schemas.microsoft.com/office/drawing/2016/5/12/chartex" xmlns:cx7="http://schemas.microsoft.com/office/drawing/2016/5/13/chartex" xmlns:cx8="http://schemas.microsoft.com/office/drawing/2016/5/14/chartex" xmlns:mc="http://schemas.openxmlformats.org/markup-compatibility/2006" xmlns:aink="http://schemas.microsoft.com/office/drawing/2016/ink" xmlns:am3d="http://schemas.microsoft.com/office/drawing/2017/model3d" xmlns:o="urn:schemas-microsoft-com:office:office" xmlns:oel="http://schemas.microsoft.com/office/2019/extlst" xmlns:r="http://schemas.openxmlformats.org/officeDocument/2006/relationships" xmlns:m="http://schemas.openxmlformats.org/officeDocument/2006/math" xmlns:v="urn:schemas-microsoft-com:vml" xmlns:wp14="http://schemas.microsoft.com/office/word/2010/wordprocessingDrawing" xmlns:wp="http://schemas.openxmlformats.org/drawingml/2006/wordprocessingDrawing" xmlns:w10="urn:schemas-microsoft-com:office:word" xmlns:w="http://schemas.openxmlformats.org/wordprocessingml/2006/main" xmlns:w14="http://schemas.microsoft.com/office/word/2010/wordml" xmlns:w15="http://schemas.microsoft.com/office/word/2012/wordml" xmlns:w16cex="http://schemas.microsoft.com/office/word/2018/wordml/cex" xmlns:w16cid="http://schemas.microsoft.com/office/word/2016/wordml/cid" xmlns:w16="http://schemas.microsoft.com/office/word/2018/wordml" xmlns:w16sdtdh="http://schemas.microsoft.com/office/word/2020/wordml/sdtdatahash" xmlns:w16se="http://schemas.microsoft.com/office/word/2015/wordml/symex" xmlns:wpg="http://schemas.microsoft.com/office/word/2010/wordprocessingGroup" xmlns:wpi="http://schemas.microsoft.com/office/word/2010/wordprocessingInk" xmlns:wne="http://schemas.microsoft.com/office/word/2006/wordml" xmlns:wps="http://schemas.microsoft.com/office/word/2010/wordprocessingShape" mc:Ignorable="w14 w15 w16se w16cid w16 w16cex w16sdtdh wp14">
   <w:abstractNum w:abstractNumId="0" w15:restartNumberingAfterBreak="0">
     <w:nsid w:val="05FA7DBF"/>
     <w:multiLevelType w:val="hybridMultilevel"/>
@@ -11416,133 +11043,133 @@
       </w:pPr>
     </w:lvl>
   </w:abstractNum>
-  <w:num w:numId="1">
+  <w:num w:numId="1" w16cid:durableId="1714646951">
     <w:abstractNumId w:val="23"/>
   </w:num>
-  <w:num w:numId="2">
+  <w:num w:numId="2" w16cid:durableId="793333150">
     <w:abstractNumId w:val="33"/>
   </w:num>
-  <w:num w:numId="3">
+  <w:num w:numId="3" w16cid:durableId="641422514">
     <w:abstractNumId w:val="0"/>
   </w:num>
-  <w:num w:numId="4">
+  <w:num w:numId="4" w16cid:durableId="43870380">
     <w:abstractNumId w:val="16"/>
   </w:num>
-  <w:num w:numId="5">
+  <w:num w:numId="5" w16cid:durableId="692534590">
     <w:abstractNumId w:val="5"/>
   </w:num>
-  <w:num w:numId="6">
+  <w:num w:numId="6" w16cid:durableId="1378240531">
     <w:abstractNumId w:val="31"/>
   </w:num>
-  <w:num w:numId="7">
+  <w:num w:numId="7" w16cid:durableId="2131629239">
     <w:abstractNumId w:val="4"/>
   </w:num>
-  <w:num w:numId="8">
+  <w:num w:numId="8" w16cid:durableId="888491668">
     <w:abstractNumId w:val="24"/>
   </w:num>
-  <w:num w:numId="9">
+  <w:num w:numId="9" w16cid:durableId="627587675">
     <w:abstractNumId w:val="7"/>
   </w:num>
-  <w:num w:numId="10">
+  <w:num w:numId="10" w16cid:durableId="1787701468">
     <w:abstractNumId w:val="37"/>
   </w:num>
-  <w:num w:numId="11">
+  <w:num w:numId="11" w16cid:durableId="508495414">
     <w:abstractNumId w:val="2"/>
   </w:num>
-  <w:num w:numId="12">
+  <w:num w:numId="12" w16cid:durableId="1038581345">
     <w:abstractNumId w:val="34"/>
   </w:num>
-  <w:num w:numId="13">
+  <w:num w:numId="13" w16cid:durableId="1624000628">
     <w:abstractNumId w:val="26"/>
   </w:num>
-  <w:num w:numId="14">
+  <w:num w:numId="14" w16cid:durableId="1323195845">
     <w:abstractNumId w:val="25"/>
   </w:num>
-  <w:num w:numId="15">
+  <w:num w:numId="15" w16cid:durableId="902720071">
     <w:abstractNumId w:val="19"/>
   </w:num>
-  <w:num w:numId="16">
+  <w:num w:numId="16" w16cid:durableId="1502700718">
     <w:abstractNumId w:val="38"/>
   </w:num>
-  <w:num w:numId="17">
+  <w:num w:numId="17" w16cid:durableId="342170965">
     <w:abstractNumId w:val="15"/>
   </w:num>
-  <w:num w:numId="18">
+  <w:num w:numId="18" w16cid:durableId="2090344462">
     <w:abstractNumId w:val="6"/>
   </w:num>
-  <w:num w:numId="19">
+  <w:num w:numId="19" w16cid:durableId="1085686409">
     <w:abstractNumId w:val="8"/>
   </w:num>
-  <w:num w:numId="20">
+  <w:num w:numId="20" w16cid:durableId="438985897">
     <w:abstractNumId w:val="18"/>
   </w:num>
-  <w:num w:numId="21">
+  <w:num w:numId="21" w16cid:durableId="1945533459">
     <w:abstractNumId w:val="12"/>
   </w:num>
-  <w:num w:numId="22">
+  <w:num w:numId="22" w16cid:durableId="1087389133">
     <w:abstractNumId w:val="28"/>
   </w:num>
-  <w:num w:numId="23">
+  <w:num w:numId="23" w16cid:durableId="784160729">
     <w:abstractNumId w:val="30"/>
   </w:num>
-  <w:num w:numId="24">
+  <w:num w:numId="24" w16cid:durableId="433213858">
     <w:abstractNumId w:val="9"/>
   </w:num>
-  <w:num w:numId="25">
+  <w:num w:numId="25" w16cid:durableId="515774766">
     <w:abstractNumId w:val="36"/>
   </w:num>
-  <w:num w:numId="26">
+  <w:num w:numId="26" w16cid:durableId="2147120811">
     <w:abstractNumId w:val="35"/>
   </w:num>
-  <w:num w:numId="27">
+  <w:num w:numId="27" w16cid:durableId="613561281">
     <w:abstractNumId w:val="3"/>
   </w:num>
-  <w:num w:numId="28">
+  <w:num w:numId="28" w16cid:durableId="1361055559">
     <w:abstractNumId w:val="17"/>
   </w:num>
-  <w:num w:numId="29">
+  <w:num w:numId="29" w16cid:durableId="1921595976">
     <w:abstractNumId w:val="14"/>
   </w:num>
-  <w:num w:numId="30">
+  <w:num w:numId="30" w16cid:durableId="794635405">
     <w:abstractNumId w:val="32"/>
   </w:num>
-  <w:num w:numId="31">
+  <w:num w:numId="31" w16cid:durableId="246350326">
     <w:abstractNumId w:val="11"/>
   </w:num>
-  <w:num w:numId="32">
+  <w:num w:numId="32" w16cid:durableId="1741833027">
     <w:abstractNumId w:val="22"/>
   </w:num>
-  <w:num w:numId="33">
+  <w:num w:numId="33" w16cid:durableId="1984701457">
     <w:abstractNumId w:val="1"/>
   </w:num>
-  <w:num w:numId="34">
+  <w:num w:numId="34" w16cid:durableId="2084638546">
     <w:abstractNumId w:val="13"/>
   </w:num>
-  <w:num w:numId="35">
+  <w:num w:numId="35" w16cid:durableId="1630358974">
     <w:abstractNumId w:val="27"/>
   </w:num>
-  <w:num w:numId="36">
+  <w:num w:numId="36" w16cid:durableId="1126462644">
     <w:abstractNumId w:val="10"/>
   </w:num>
-  <w:num w:numId="37">
+  <w:num w:numId="37" w16cid:durableId="2042167819">
     <w:abstractNumId w:val="29"/>
   </w:num>
-  <w:num w:numId="38">
+  <w:num w:numId="38" w16cid:durableId="1188367887">
     <w:abstractNumId w:val="39"/>
   </w:num>
-  <w:num w:numId="39">
+  <w:num w:numId="39" w16cid:durableId="1187790831">
     <w:abstractNumId w:val="40"/>
   </w:num>
-  <w:num w:numId="40">
+  <w:num w:numId="40" w16cid:durableId="281881473">
     <w:abstractNumId w:val="20"/>
   </w:num>
-  <w:num w:numId="41">
+  <w:num w:numId="41" w16cid:durableId="973100111">
     <w:abstractNumId w:val="21"/>
   </w:num>
-  <w:num w:numId="42">
+  <w:num w:numId="42" w16cid:durableId="652833948">
     <w:abstractNumId w:val="21"/>
   </w:num>
-  <w:num w:numId="43">
+  <w:num w:numId="43" w16cid:durableId="2121872336">
     <w:abstractNumId w:val="21"/>
   </w:num>
 </w:numbering>

</xml_diff>

<commit_message>
added app screenshots on report
</commit_message>
<xml_diff>
--- a/SEG2505_PROJET_G12.docx
+++ b/SEG2505_PROJET_G12.docx
@@ -1,6 +1,6 @@
 
 <file path=word/document.xml><?xml version="1.0" encoding="utf-8"?>
-<w:document xmlns:wpc="http://schemas.microsoft.com/office/word/2010/wordprocessingCanvas" xmlns:cx="http://schemas.microsoft.com/office/drawing/2014/chartex" xmlns:cx1="http://schemas.microsoft.com/office/drawing/2015/9/8/chartex" xmlns:cx2="http://schemas.microsoft.com/office/drawing/2015/10/21/chartex" xmlns:cx3="http://schemas.microsoft.com/office/drawing/2016/5/9/chartex" xmlns:cx4="http://schemas.microsoft.com/office/drawing/2016/5/10/chartex" xmlns:cx5="http://schemas.microsoft.com/office/drawing/2016/5/11/chartex" xmlns:cx6="http://schemas.microsoft.com/office/drawing/2016/5/12/chartex" xmlns:cx7="http://schemas.microsoft.com/office/drawing/2016/5/13/chartex" xmlns:cx8="http://schemas.microsoft.com/office/drawing/2016/5/14/chartex" xmlns:mc="http://schemas.openxmlformats.org/markup-compatibility/2006" xmlns:aink="http://schemas.microsoft.com/office/drawing/2016/ink" xmlns:am3d="http://schemas.microsoft.com/office/drawing/2017/model3d" xmlns:o="urn:schemas-microsoft-com:office:office" xmlns:oel="http://schemas.microsoft.com/office/2019/extlst" xmlns:r="http://schemas.openxmlformats.org/officeDocument/2006/relationships" xmlns:m="http://schemas.openxmlformats.org/officeDocument/2006/math" xmlns:v="urn:schemas-microsoft-com:vml" xmlns:wp14="http://schemas.microsoft.com/office/word/2010/wordprocessingDrawing" xmlns:wp="http://schemas.openxmlformats.org/drawingml/2006/wordprocessingDrawing" xmlns:w10="urn:schemas-microsoft-com:office:word" xmlns:w="http://schemas.openxmlformats.org/wordprocessingml/2006/main" xmlns:w14="http://schemas.microsoft.com/office/word/2010/wordml" xmlns:w15="http://schemas.microsoft.com/office/word/2012/wordml" xmlns:w16cex="http://schemas.microsoft.com/office/word/2018/wordml/cex" xmlns:w16cid="http://schemas.microsoft.com/office/word/2016/wordml/cid" xmlns:w16="http://schemas.microsoft.com/office/word/2018/wordml" xmlns:w16sdtdh="http://schemas.microsoft.com/office/word/2020/wordml/sdtdatahash" xmlns:w16se="http://schemas.microsoft.com/office/word/2015/wordml/symex" xmlns:wpg="http://schemas.microsoft.com/office/word/2010/wordprocessingGroup" xmlns:wpi="http://schemas.microsoft.com/office/word/2010/wordprocessingInk" xmlns:wne="http://schemas.microsoft.com/office/word/2006/wordml" xmlns:wps="http://schemas.microsoft.com/office/word/2010/wordprocessingShape" mc:Ignorable="w14 w15 w16se w16cid w16 w16cex w16sdtdh wp14">
+<w:document xmlns:wpc="http://schemas.microsoft.com/office/word/2010/wordprocessingCanvas" xmlns:cx="http://schemas.microsoft.com/office/drawing/2014/chartex" xmlns:cx1="http://schemas.microsoft.com/office/drawing/2015/9/8/chartex" xmlns:cx2="http://schemas.microsoft.com/office/drawing/2015/10/21/chartex" xmlns:cx3="http://schemas.microsoft.com/office/drawing/2016/5/9/chartex" xmlns:cx4="http://schemas.microsoft.com/office/drawing/2016/5/10/chartex" xmlns:cx5="http://schemas.microsoft.com/office/drawing/2016/5/11/chartex" xmlns:cx6="http://schemas.microsoft.com/office/drawing/2016/5/12/chartex" xmlns:cx7="http://schemas.microsoft.com/office/drawing/2016/5/13/chartex" xmlns:cx8="http://schemas.microsoft.com/office/drawing/2016/5/14/chartex" xmlns:mc="http://schemas.openxmlformats.org/markup-compatibility/2006" xmlns:aink="http://schemas.microsoft.com/office/drawing/2016/ink" xmlns:am3d="http://schemas.microsoft.com/office/drawing/2017/model3d" xmlns:o="urn:schemas-microsoft-com:office:office" xmlns:r="http://schemas.openxmlformats.org/officeDocument/2006/relationships" xmlns:m="http://schemas.openxmlformats.org/officeDocument/2006/math" xmlns:v="urn:schemas-microsoft-com:vml" xmlns:wp14="http://schemas.microsoft.com/office/word/2010/wordprocessingDrawing" xmlns:wp="http://schemas.openxmlformats.org/drawingml/2006/wordprocessingDrawing" xmlns:w10="urn:schemas-microsoft-com:office:word" xmlns:w="http://schemas.openxmlformats.org/wordprocessingml/2006/main" xmlns:w14="http://schemas.microsoft.com/office/word/2010/wordml" xmlns:w15="http://schemas.microsoft.com/office/word/2012/wordml" xmlns:w16cex="http://schemas.microsoft.com/office/word/2018/wordml/cex" xmlns:w16cid="http://schemas.microsoft.com/office/word/2016/wordml/cid" xmlns:w16="http://schemas.microsoft.com/office/word/2018/wordml" xmlns:w16sdtdh="http://schemas.microsoft.com/office/word/2020/wordml/sdtdatahash" xmlns:w16se="http://schemas.microsoft.com/office/word/2015/wordml/symex" xmlns:wpg="http://schemas.microsoft.com/office/word/2010/wordprocessingGroup" xmlns:wpi="http://schemas.microsoft.com/office/word/2010/wordprocessingInk" xmlns:wne="http://schemas.microsoft.com/office/word/2006/wordml" xmlns:wps="http://schemas.microsoft.com/office/word/2010/wordprocessingShape" mc:Ignorable="w14 w15 w16se w16cid w16 w16cex w16sdtdh wp14">
   <w:body>
     <w:p>
       <w:pPr>
@@ -31,7 +31,7 @@
           <w:lang w:val="fr-CA"/>
         </w:rPr>
       </w:pPr>
-      <w:bookmarkStart w:id="0" w:name="_Toc152673565"/>
+      <w:bookmarkStart w:id="0" w:name="_Toc152753066"/>
       <w:r>
         <w:rPr>
           <w:noProof/>
@@ -227,7 +227,7 @@
           </mc:Choice>
           <mc:Fallback>
             <w:pict>
-              <v:group w14:anchorId="6C85A1E3" id="Group 11" o:spid="_x0000_s1026" style="position:absolute;left:0;text-align:left;margin-left:9pt;margin-top:61.9pt;width:459pt;height:152.25pt;z-index:251655168;mso-width-relative:margin;mso-height-relative:margin" coordorigin="-464" coordsize="62463,24955" o:gfxdata="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">
+              <v:group w14:anchorId="6C85A1E3" id="Group 11" o:spid="_x0000_s1026" style="position:absolute;left:0;text-align:left;margin-left:9pt;margin-top:61.9pt;width:459pt;height:152.25pt;z-index:251655168;mso-width-relative:margin;mso-height-relative:margin" coordorigin="-464" coordsize="62463,24955" o:gfxdata="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">
                 <v:rect id="Rectangle 27" o:spid="_x0000_s1027" style="position:absolute;left:-464;width:62463;height:24955;visibility:visible;mso-wrap-style:square;v-text-anchor:top" o:gfxdata="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" fillcolor="#3b3734" stroked="f" strokeweight="2pt"/>
                 <v:rect id="Rectangle 14" o:spid="_x0000_s1028" style="position:absolute;width:781;height:12236;visibility:visible;mso-wrap-style:square;v-text-anchor:top" o:gfxdata="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" fillcolor="#8f001a" stroked="f" strokeweight="2pt"/>
                 <v:rect id="Rectangle 17" o:spid="_x0000_s1029" style="position:absolute;top:12960;width:781;height:3213;visibility:visible;mso-wrap-style:square;v-text-anchor:top" o:gfxdata="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" fillcolor="#8f001a" stroked="f" strokeweight="2pt">
@@ -292,7 +292,7 @@
                         <a:effectLst/>
                         <a:extLst>
                           <a:ext uri="{C572A759-6A51-4108-AA02-DFA0A04FC94B}">
-                            <ma14:wrappingTextBoxFlag xmlns="" xmlns:mo="http://schemas.microsoft.com/office/mac/office/2008/main" xmlns:mv="urn:schemas-microsoft-com:mac:vml" xmlns:o="urn:schemas-microsoft-com:office:office" xmlns:v="urn:schemas-microsoft-com:vml" xmlns:w10="urn:schemas-microsoft-com:office:word" xmlns:w="http://schemas.openxmlformats.org/wordprocessingml/2006/main" xmlns:ma14="http://schemas.microsoft.com/office/mac/drawingml/2011/main"/>
+                            <ma14:wrappingTextBoxFlag xmlns:ma14="http://schemas.microsoft.com/office/mac/drawingml/2011/main" xmlns:w="http://schemas.openxmlformats.org/wordprocessingml/2006/main" xmlns:w10="urn:schemas-microsoft-com:office:word" xmlns:v="urn:schemas-microsoft-com:vml" xmlns:o="urn:schemas-microsoft-com:office:office" xmlns:mv="urn:schemas-microsoft-com:mac:vml" xmlns:mo="http://schemas.microsoft.com/office/mac/office/2008/main" xmlns="" xmlns:oel="http://schemas.microsoft.com/office/2019/extlst"/>
                           </a:ext>
                         </a:extLst>
                       </wps:spPr>
@@ -885,7 +885,7 @@
                 <v:stroke joinstyle="miter"/>
                 <v:path gradientshapeok="t" o:connecttype="rect"/>
               </v:shapetype>
-              <v:shape id="Text Box 8" o:spid="_x0000_s1030" type="#_x0000_t202" style="position:absolute;left:0;text-align:left;margin-left:17.25pt;margin-top:63.4pt;width:450.75pt;height:165.75pt;z-index:251675648;visibility:visible;mso-wrap-style:square;mso-width-percent:0;mso-height-percent:0;mso-wrap-distance-left:9pt;mso-wrap-distance-top:0;mso-wrap-distance-right:9pt;mso-wrap-distance-bottom:0;mso-position-horizontal:absolute;mso-position-horizontal-relative:text;mso-position-vertical:absolute;mso-position-vertical-relative:text;mso-width-percent:0;mso-height-percent:0;mso-width-relative:margin;mso-height-relative:margin;v-text-anchor:top" o:gfxdata="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" filled="f" stroked="f">
+              <v:shape id="Text Box 8" o:spid="_x0000_s1030" type="#_x0000_t202" style="position:absolute;left:0;text-align:left;margin-left:17.25pt;margin-top:63.4pt;width:450.75pt;height:165.75pt;z-index:251675648;visibility:visible;mso-wrap-style:square;mso-width-percent:0;mso-height-percent:0;mso-wrap-distance-left:9pt;mso-wrap-distance-top:0;mso-wrap-distance-right:9pt;mso-wrap-distance-bottom:0;mso-position-horizontal:absolute;mso-position-horizontal-relative:text;mso-position-vertical:absolute;mso-position-vertical-relative:text;mso-width-percent:0;mso-height-percent:0;mso-width-relative:margin;mso-height-relative:margin;v-text-anchor:top" o:gfxdata="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" filled="f" stroked="f">
                 <v:textbox>
                   <w:txbxContent>
                     <w:tbl>
@@ -1492,21 +1492,8 @@
         <w:pStyle w:val="BodyText"/>
       </w:pPr>
       <w:r>
-        <w:t xml:space="preserve">Andy How </w:t>
+        <w:t>Andy How Hok Hium</w:t>
       </w:r>
-      <w:proofErr w:type="spellStart"/>
-      <w:r>
-        <w:t>Hok</w:t>
-      </w:r>
-      <w:proofErr w:type="spellEnd"/>
-      <w:r>
-        <w:t xml:space="preserve"> </w:t>
-      </w:r>
-      <w:proofErr w:type="spellStart"/>
-      <w:r>
-        <w:t>Hium</w:t>
-      </w:r>
-      <w:proofErr w:type="spellEnd"/>
     </w:p>
     <w:p>
       <w:pPr>
@@ -1653,7 +1640,7 @@
               <w:spacing w:val="0"/>
               <w:kern w:val="0"/>
               <w:szCs w:val="22"/>
-              <w:lang w:val="fr-CA" w:eastAsia="zh-CN"/>
+              <w:lang w:val="en-MU" w:eastAsia="zh-CN"/>
             </w:rPr>
           </w:pPr>
           <w:r>
@@ -1674,12 +1661,11 @@
             </w:rPr>
             <w:fldChar w:fldCharType="separate"/>
           </w:r>
-          <w:hyperlink w:anchor="_Toc152673565" w:history="1">
+          <w:hyperlink w:anchor="_Toc152753066" w:history="1">
             <w:r>
               <w:rPr>
                 <w:noProof/>
                 <w:webHidden/>
-                <w:lang w:val="fr-CA"/>
               </w:rPr>
               <w:tab/>
             </w:r>
@@ -1687,7 +1673,6 @@
               <w:rPr>
                 <w:noProof/>
                 <w:webHidden/>
-                <w:lang w:val="fr-CA"/>
               </w:rPr>
               <w:fldChar w:fldCharType="begin"/>
             </w:r>
@@ -1695,22 +1680,19 @@
               <w:rPr>
                 <w:noProof/>
                 <w:webHidden/>
-                <w:lang w:val="fr-CA"/>
-              </w:rPr>
-              <w:instrText xml:space="preserve"> PAGEREF _Toc152673565 \h </w:instrText>
+              </w:rPr>
+              <w:instrText xml:space="preserve"> PAGEREF _Toc152753066 \h </w:instrText>
             </w:r>
             <w:r>
               <w:rPr>
                 <w:noProof/>
                 <w:webHidden/>
-                <w:lang w:val="fr-CA"/>
               </w:rPr>
             </w:r>
             <w:r>
               <w:rPr>
                 <w:noProof/>
                 <w:webHidden/>
-                <w:lang w:val="fr-CA"/>
               </w:rPr>
               <w:fldChar w:fldCharType="separate"/>
             </w:r>
@@ -1718,7 +1700,6 @@
               <w:rPr>
                 <w:noProof/>
                 <w:webHidden/>
-                <w:lang w:val="fr-CA"/>
               </w:rPr>
               <w:t>1</w:t>
             </w:r>
@@ -1726,7 +1707,6 @@
               <w:rPr>
                 <w:noProof/>
                 <w:webHidden/>
-                <w:lang w:val="fr-CA"/>
               </w:rPr>
               <w:fldChar w:fldCharType="end"/>
             </w:r>
@@ -1741,16 +1721,16 @@
               <w:color w:val="auto"/>
               <w:spacing w:val="0"/>
               <w:kern w:val="0"/>
-              <w:lang w:val="fr-CA" w:eastAsia="zh-CN"/>
+              <w:szCs w:val="22"/>
+              <w:lang w:val="en-MU" w:eastAsia="zh-CN"/>
             </w:rPr>
           </w:pPr>
-          <w:hyperlink w:anchor="_Toc152673566" w:history="1">
+          <w:hyperlink w:anchor="_Toc152753067" w:history="1">
             <w:r>
               <w:rPr>
                 <w:rStyle w:val="Hyperlink"/>
+                <w:rFonts w:cs="Arial"/>
                 <w:noProof/>
-                <w:sz w:val="24"/>
-                <w:szCs w:val="24"/>
                 <w:lang w:val="fr-CA"/>
               </w:rPr>
               <w:t>Introduction:</w:t>
@@ -1759,7 +1739,6 @@
               <w:rPr>
                 <w:noProof/>
                 <w:webHidden/>
-                <w:lang w:val="fr-CA"/>
               </w:rPr>
               <w:tab/>
             </w:r>
@@ -1767,89 +1746,6 @@
               <w:rPr>
                 <w:noProof/>
                 <w:webHidden/>
-                <w:lang w:val="fr-CA"/>
-              </w:rPr>
-              <w:t>3</w:t>
-            </w:r>
-          </w:hyperlink>
-        </w:p>
-        <w:p>
-          <w:pPr>
-            <w:pStyle w:val="TOC1"/>
-            <w:rPr>
-              <w:rFonts w:asciiTheme="minorHAnsi" w:hAnsiTheme="minorHAnsi"/>
-              <w:noProof/>
-              <w:color w:val="auto"/>
-              <w:spacing w:val="0"/>
-              <w:kern w:val="0"/>
-              <w:lang w:val="fr-CA" w:eastAsia="zh-CN"/>
-            </w:rPr>
-          </w:pPr>
-          <w:hyperlink w:anchor="_Toc152673567" w:history="1">
-            <w:r>
-              <w:rPr>
-                <w:rStyle w:val="Hyperlink"/>
-                <w:noProof/>
-                <w:sz w:val="24"/>
-                <w:szCs w:val="24"/>
-                <w:lang w:val="fr-CA"/>
-              </w:rPr>
-              <w:t>Diagrammes et classes UML:</w:t>
-            </w:r>
-            <w:r>
-              <w:rPr>
-                <w:noProof/>
-                <w:webHidden/>
-                <w:lang w:val="fr-CA"/>
-              </w:rPr>
-              <w:tab/>
-            </w:r>
-            <w:r>
-              <w:rPr>
-                <w:noProof/>
-                <w:webHidden/>
-                <w:lang w:val="fr-CA"/>
-              </w:rPr>
-              <w:t>4</w:t>
-            </w:r>
-          </w:hyperlink>
-        </w:p>
-        <w:p>
-          <w:pPr>
-            <w:pStyle w:val="TOC1"/>
-            <w:rPr>
-              <w:rFonts w:asciiTheme="minorHAnsi" w:hAnsiTheme="minorHAnsi"/>
-              <w:noProof/>
-              <w:color w:val="auto"/>
-              <w:spacing w:val="0"/>
-              <w:kern w:val="0"/>
-              <w:lang w:val="fr-CA" w:eastAsia="zh-CN"/>
-            </w:rPr>
-          </w:pPr>
-          <w:hyperlink w:anchor="_Toc152673568" w:history="1">
-            <w:r>
-              <w:rPr>
-                <w:rStyle w:val="Hyperlink"/>
-                <w:noProof/>
-                <w:sz w:val="24"/>
-                <w:szCs w:val="24"/>
-                <w:lang w:val="fr-CA"/>
-              </w:rPr>
-              <w:t>Leçons apprises:</w:t>
-            </w:r>
-            <w:r>
-              <w:rPr>
-                <w:noProof/>
-                <w:webHidden/>
-                <w:lang w:val="fr-CA"/>
-              </w:rPr>
-              <w:tab/>
-            </w:r>
-            <w:r>
-              <w:rPr>
-                <w:noProof/>
-                <w:webHidden/>
-                <w:lang w:val="fr-CA"/>
               </w:rPr>
               <w:fldChar w:fldCharType="begin"/>
             </w:r>
@@ -1857,22 +1753,19 @@
               <w:rPr>
                 <w:noProof/>
                 <w:webHidden/>
-                <w:lang w:val="fr-CA"/>
-              </w:rPr>
-              <w:instrText xml:space="preserve"> PAGEREF _Toc152673568 \h </w:instrText>
+              </w:rPr>
+              <w:instrText xml:space="preserve"> PAGEREF _Toc152753067 \h </w:instrText>
             </w:r>
             <w:r>
               <w:rPr>
                 <w:noProof/>
                 <w:webHidden/>
-                <w:lang w:val="fr-CA"/>
               </w:rPr>
             </w:r>
             <w:r>
               <w:rPr>
                 <w:noProof/>
                 <w:webHidden/>
-                <w:lang w:val="fr-CA"/>
               </w:rPr>
               <w:fldChar w:fldCharType="separate"/>
             </w:r>
@@ -1880,15 +1773,13 @@
               <w:rPr>
                 <w:noProof/>
                 <w:webHidden/>
-                <w:lang w:val="fr-CA"/>
-              </w:rPr>
-              <w:t>10</w:t>
+              </w:rPr>
+              <w:t>3</w:t>
             </w:r>
             <w:r>
               <w:rPr>
                 <w:noProof/>
                 <w:webHidden/>
-                <w:lang w:val="fr-CA"/>
               </w:rPr>
               <w:fldChar w:fldCharType="end"/>
             </w:r>
@@ -1903,25 +1794,24 @@
               <w:color w:val="auto"/>
               <w:spacing w:val="0"/>
               <w:kern w:val="0"/>
-              <w:lang w:val="fr-CA" w:eastAsia="zh-CN"/>
+              <w:szCs w:val="22"/>
+              <w:lang w:val="en-MU" w:eastAsia="zh-CN"/>
             </w:rPr>
           </w:pPr>
-          <w:hyperlink w:anchor="_Toc152673569" w:history="1">
+          <w:hyperlink w:anchor="_Toc152753068" w:history="1">
             <w:r>
               <w:rPr>
                 <w:rStyle w:val="Hyperlink"/>
+                <w:rFonts w:cs="Arial"/>
                 <w:noProof/>
-                <w:sz w:val="24"/>
-                <w:szCs w:val="24"/>
                 <w:lang w:val="fr-CA"/>
               </w:rPr>
-              <w:t>Rôles de chacun des membres de l'équipe de chaque livrables:</w:t>
+              <w:t>Diagrammes des classes UML:</w:t>
             </w:r>
             <w:r>
               <w:rPr>
                 <w:noProof/>
                 <w:webHidden/>
-                <w:lang w:val="fr-CA"/>
               </w:rPr>
               <w:tab/>
             </w:r>
@@ -1929,7 +1819,6 @@
               <w:rPr>
                 <w:noProof/>
                 <w:webHidden/>
-                <w:lang w:val="fr-CA"/>
               </w:rPr>
               <w:fldChar w:fldCharType="begin"/>
             </w:r>
@@ -1937,22 +1826,19 @@
               <w:rPr>
                 <w:noProof/>
                 <w:webHidden/>
-                <w:lang w:val="fr-CA"/>
-              </w:rPr>
-              <w:instrText xml:space="preserve"> PAGEREF _Toc152673569 \h </w:instrText>
+              </w:rPr>
+              <w:instrText xml:space="preserve"> PAGEREF _Toc152753068 \h </w:instrText>
             </w:r>
             <w:r>
               <w:rPr>
                 <w:noProof/>
                 <w:webHidden/>
-                <w:lang w:val="fr-CA"/>
               </w:rPr>
             </w:r>
             <w:r>
               <w:rPr>
                 <w:noProof/>
                 <w:webHidden/>
-                <w:lang w:val="fr-CA"/>
               </w:rPr>
               <w:fldChar w:fldCharType="separate"/>
             </w:r>
@@ -1960,15 +1846,13 @@
               <w:rPr>
                 <w:noProof/>
                 <w:webHidden/>
-                <w:lang w:val="fr-CA"/>
-              </w:rPr>
-              <w:t>10</w:t>
+              </w:rPr>
+              <w:t>4</w:t>
             </w:r>
             <w:r>
               <w:rPr>
                 <w:noProof/>
                 <w:webHidden/>
-                <w:lang w:val="fr-CA"/>
               </w:rPr>
               <w:fldChar w:fldCharType="end"/>
             </w:r>
@@ -1983,45 +1867,24 @@
               <w:color w:val="auto"/>
               <w:spacing w:val="0"/>
               <w:kern w:val="0"/>
-              <w:lang w:val="fr-CA" w:eastAsia="zh-CN"/>
+              <w:szCs w:val="22"/>
+              <w:lang w:val="en-MU" w:eastAsia="zh-CN"/>
             </w:rPr>
           </w:pPr>
-          <w:hyperlink w:anchor="_Toc152673570" w:history="1">
+          <w:hyperlink w:anchor="_Toc152753069" w:history="1">
             <w:r>
               <w:rPr>
                 <w:rStyle w:val="Hyperlink"/>
+                <w:rFonts w:cs="Arial"/>
                 <w:noProof/>
-                <w:sz w:val="24"/>
-                <w:szCs w:val="24"/>
                 <w:lang w:val="fr-CA"/>
               </w:rPr>
-              <w:t>Captures d'écreans de notres a</w:t>
+              <w:t>Leçons apprises:</w:t>
             </w:r>
             <w:r>
               <w:rPr>
-                <w:rStyle w:val="Hyperlink"/>
-                <w:noProof/>
-                <w:sz w:val="24"/>
-                <w:szCs w:val="24"/>
-                <w:lang w:val="fr-CA"/>
-              </w:rPr>
-              <w:t>pp</w:t>
-            </w:r>
-            <w:r>
-              <w:rPr>
-                <w:rStyle w:val="Hyperlink"/>
-                <w:noProof/>
-                <w:sz w:val="24"/>
-                <w:szCs w:val="24"/>
-                <w:lang w:val="fr-CA"/>
-              </w:rPr>
-              <w:t>lications:</w:t>
-            </w:r>
-            <w:r>
-              <w:rPr>
                 <w:noProof/>
                 <w:webHidden/>
-                <w:lang w:val="fr-CA"/>
               </w:rPr>
               <w:tab/>
             </w:r>
@@ -2029,7 +1892,6 @@
               <w:rPr>
                 <w:noProof/>
                 <w:webHidden/>
-                <w:lang w:val="fr-CA"/>
               </w:rPr>
               <w:fldChar w:fldCharType="begin"/>
             </w:r>
@@ -2037,22 +1899,19 @@
               <w:rPr>
                 <w:noProof/>
                 <w:webHidden/>
-                <w:lang w:val="fr-CA"/>
-              </w:rPr>
-              <w:instrText xml:space="preserve"> PAGEREF _Toc152673570 \h </w:instrText>
+              </w:rPr>
+              <w:instrText xml:space="preserve"> PAGEREF _Toc152753069 \h </w:instrText>
             </w:r>
             <w:r>
               <w:rPr>
                 <w:noProof/>
                 <w:webHidden/>
-                <w:lang w:val="fr-CA"/>
               </w:rPr>
             </w:r>
             <w:r>
               <w:rPr>
                 <w:noProof/>
                 <w:webHidden/>
-                <w:lang w:val="fr-CA"/>
               </w:rPr>
               <w:fldChar w:fldCharType="separate"/>
             </w:r>
@@ -2060,15 +1919,159 @@
               <w:rPr>
                 <w:noProof/>
                 <w:webHidden/>
-                <w:lang w:val="fr-CA"/>
-              </w:rPr>
-              <w:t>10</w:t>
+              </w:rPr>
+              <w:t>5</w:t>
             </w:r>
             <w:r>
               <w:rPr>
                 <w:noProof/>
                 <w:webHidden/>
+              </w:rPr>
+              <w:fldChar w:fldCharType="end"/>
+            </w:r>
+          </w:hyperlink>
+        </w:p>
+        <w:p>
+          <w:pPr>
+            <w:pStyle w:val="TOC1"/>
+            <w:rPr>
+              <w:rFonts w:asciiTheme="minorHAnsi" w:hAnsiTheme="minorHAnsi"/>
+              <w:noProof/>
+              <w:color w:val="auto"/>
+              <w:spacing w:val="0"/>
+              <w:kern w:val="0"/>
+              <w:szCs w:val="22"/>
+              <w:lang w:val="en-MU" w:eastAsia="zh-CN"/>
+            </w:rPr>
+          </w:pPr>
+          <w:hyperlink w:anchor="_Toc152753070" w:history="1">
+            <w:r>
+              <w:rPr>
+                <w:rStyle w:val="Hyperlink"/>
+                <w:rFonts w:cs="Arial"/>
+                <w:noProof/>
                 <w:lang w:val="fr-CA"/>
+              </w:rPr>
+              <w:t>Rôles de chacun des membres de l'équipe pour chaque livrable:</w:t>
+            </w:r>
+            <w:r>
+              <w:rPr>
+                <w:noProof/>
+                <w:webHidden/>
+              </w:rPr>
+              <w:tab/>
+            </w:r>
+            <w:r>
+              <w:rPr>
+                <w:noProof/>
+                <w:webHidden/>
+              </w:rPr>
+              <w:fldChar w:fldCharType="begin"/>
+            </w:r>
+            <w:r>
+              <w:rPr>
+                <w:noProof/>
+                <w:webHidden/>
+              </w:rPr>
+              <w:instrText xml:space="preserve"> PAGEREF _Toc152753070 \h </w:instrText>
+            </w:r>
+            <w:r>
+              <w:rPr>
+                <w:noProof/>
+                <w:webHidden/>
+              </w:rPr>
+            </w:r>
+            <w:r>
+              <w:rPr>
+                <w:noProof/>
+                <w:webHidden/>
+              </w:rPr>
+              <w:fldChar w:fldCharType="separate"/>
+            </w:r>
+            <w:r>
+              <w:rPr>
+                <w:noProof/>
+                <w:webHidden/>
+              </w:rPr>
+              <w:t>5</w:t>
+            </w:r>
+            <w:r>
+              <w:rPr>
+                <w:noProof/>
+                <w:webHidden/>
+              </w:rPr>
+              <w:fldChar w:fldCharType="end"/>
+            </w:r>
+          </w:hyperlink>
+        </w:p>
+        <w:p>
+          <w:pPr>
+            <w:pStyle w:val="TOC1"/>
+            <w:rPr>
+              <w:rFonts w:asciiTheme="minorHAnsi" w:hAnsiTheme="minorHAnsi"/>
+              <w:noProof/>
+              <w:color w:val="auto"/>
+              <w:spacing w:val="0"/>
+              <w:kern w:val="0"/>
+              <w:szCs w:val="22"/>
+              <w:lang w:val="en-MU" w:eastAsia="zh-CN"/>
+            </w:rPr>
+          </w:pPr>
+          <w:hyperlink w:anchor="_Toc152753071" w:history="1">
+            <w:r>
+              <w:rPr>
+                <w:rStyle w:val="Hyperlink"/>
+                <w:rFonts w:cs="Arial"/>
+                <w:noProof/>
+                <w:lang w:val="fr-CA"/>
+              </w:rPr>
+              <w:t>Captures d'écrans de notre application:</w:t>
+            </w:r>
+            <w:r>
+              <w:rPr>
+                <w:noProof/>
+                <w:webHidden/>
+              </w:rPr>
+              <w:tab/>
+            </w:r>
+            <w:r>
+              <w:rPr>
+                <w:noProof/>
+                <w:webHidden/>
+              </w:rPr>
+              <w:fldChar w:fldCharType="begin"/>
+            </w:r>
+            <w:r>
+              <w:rPr>
+                <w:noProof/>
+                <w:webHidden/>
+              </w:rPr>
+              <w:instrText xml:space="preserve"> PAGEREF _Toc152753071 \h </w:instrText>
+            </w:r>
+            <w:r>
+              <w:rPr>
+                <w:noProof/>
+                <w:webHidden/>
+              </w:rPr>
+            </w:r>
+            <w:r>
+              <w:rPr>
+                <w:noProof/>
+                <w:webHidden/>
+              </w:rPr>
+              <w:fldChar w:fldCharType="separate"/>
+            </w:r>
+            <w:r>
+              <w:rPr>
+                <w:noProof/>
+                <w:webHidden/>
+              </w:rPr>
+              <w:t>6</w:t>
+            </w:r>
+            <w:r>
+              <w:rPr>
+                <w:noProof/>
+                <w:webHidden/>
               </w:rPr>
               <w:fldChar w:fldCharType="end"/>
             </w:r>
@@ -2093,7 +2096,6 @@
         </w:p>
       </w:sdtContent>
     </w:sdt>
-    <w:bookmarkStart w:id="1" w:name="_Toc152673566" w:displacedByCustomXml="prev"/>
     <w:p>
       <w:pPr>
         <w:rPr>
@@ -2124,6 +2126,7 @@
           <w:lang w:val="fr-CA"/>
         </w:rPr>
       </w:pPr>
+      <w:bookmarkStart w:id="1" w:name="_Toc152753067"/>
       <w:r>
         <w:rPr>
           <w:rFonts w:cs="Arial"/>
@@ -2131,8 +2134,10 @@
           <w:szCs w:val="36"/>
           <w:lang w:val="fr-CA"/>
         </w:rPr>
+        <w:lastRenderedPageBreak/>
         <w:t>Introduction:</w:t>
       </w:r>
+      <w:bookmarkEnd w:id="1"/>
     </w:p>
     <w:p>
       <w:pPr>
@@ -2553,27 +2558,7 @@
           <w:szCs w:val="24"/>
           <w:lang w:val="fr-CA" w:eastAsia="en-US"/>
         </w:rPr>
-        <w:t xml:space="preserve">. Lorsqu’une demande a été soumis, le client sera </w:t>
-      </w:r>
-      <w:proofErr w:type="gramStart"/>
-      <w:r>
-        <w:rPr>
-          <w:rFonts w:ascii="Arial" w:hAnsi="Arial" w:cs="Arial"/>
-          <w:sz w:val="24"/>
-          <w:szCs w:val="24"/>
-          <w:lang w:val="fr-CA" w:eastAsia="en-US"/>
-        </w:rPr>
-        <w:t>demandée</w:t>
-      </w:r>
-      <w:proofErr w:type="gramEnd"/>
-      <w:r>
-        <w:rPr>
-          <w:rFonts w:ascii="Arial" w:hAnsi="Arial" w:cs="Arial"/>
-          <w:sz w:val="24"/>
-          <w:szCs w:val="24"/>
-          <w:lang w:val="fr-CA" w:eastAsia="en-US"/>
-        </w:rPr>
-        <w:t xml:space="preserve"> d’évaluer leur expérience avec la succursale, et la prochaine fois qu’il </w:t>
+        <w:t xml:space="preserve">. Lorsqu’une demande a été soumis, le client sera demandée d’évaluer leur expérience avec la succursale, et la prochaine fois qu’il </w:t>
       </w:r>
       <w:r>
         <w:rPr>
@@ -2700,7 +2685,7 @@
           <w:lang w:val="fr-CA"/>
         </w:rPr>
       </w:pPr>
-      <w:bookmarkStart w:id="2" w:name="_Toc152673567"/>
+      <w:bookmarkStart w:id="2" w:name="_Toc152753068"/>
       <w:r>
         <w:rPr>
           <w:rFonts w:cs="Arial"/>
@@ -2828,7 +2813,7 @@
           <w:lang w:val="fr-CA"/>
         </w:rPr>
       </w:pPr>
-      <w:bookmarkStart w:id="3" w:name="_Toc152673568"/>
+      <w:bookmarkStart w:id="3" w:name="_Toc152753069"/>
       <w:r>
         <w:rPr>
           <w:rFonts w:cs="Arial"/>
@@ -2836,6 +2821,7 @@
           <w:szCs w:val="36"/>
           <w:lang w:val="fr-CA"/>
         </w:rPr>
+        <w:lastRenderedPageBreak/>
         <w:t>Leçons apprises:</w:t>
       </w:r>
       <w:bookmarkEnd w:id="3"/>
@@ -3025,7 +3011,7 @@
           <w:lang w:val="fr-CA"/>
         </w:rPr>
       </w:pPr>
-      <w:bookmarkStart w:id="4" w:name="_Toc152673569"/>
+      <w:bookmarkStart w:id="4" w:name="_Toc152753070"/>
       <w:r>
         <w:rPr>
           <w:rFonts w:cs="Arial"/>
@@ -3881,6 +3867,28 @@
               </w:rPr>
               <w:t> </w:t>
             </w:r>
+            <w:r>
+              <w:rPr>
+                <w:rFonts w:ascii="Calibri" w:eastAsia="Times New Roman" w:hAnsi="Calibri" w:cs="Calibri"/>
+                <w:spacing w:val="0"/>
+                <w:kern w:val="0"/>
+                <w:szCs w:val="22"/>
+                <w:lang w:eastAsia="zh-CN"/>
+              </w:rPr>
+              <w:t xml:space="preserve">Test </w:t>
+            </w:r>
+            <w:proofErr w:type="spellStart"/>
+            <w:r>
+              <w:rPr>
+                <w:rFonts w:ascii="Calibri" w:eastAsia="Times New Roman" w:hAnsi="Calibri" w:cs="Calibri"/>
+                <w:spacing w:val="0"/>
+                <w:kern w:val="0"/>
+                <w:szCs w:val="22"/>
+                <w:lang w:eastAsia="zh-CN"/>
+              </w:rPr>
+              <w:t>unitaire</w:t>
+            </w:r>
+            <w:proofErr w:type="spellEnd"/>
           </w:p>
         </w:tc>
       </w:tr>
@@ -4989,6 +4997,16 @@
               </w:rPr>
               <w:t> </w:t>
             </w:r>
+            <w:r>
+              <w:rPr>
+                <w:rFonts w:ascii="Calibri" w:eastAsia="Times New Roman" w:hAnsi="Calibri" w:cs="Calibri"/>
+                <w:spacing w:val="0"/>
+                <w:kern w:val="0"/>
+                <w:szCs w:val="22"/>
+                <w:lang w:eastAsia="zh-CN"/>
+              </w:rPr>
+              <w:t>Redaction rapport</w:t>
+            </w:r>
           </w:p>
         </w:tc>
       </w:tr>
@@ -5248,7 +5266,7 @@
           <w:lang w:val="fr-CA"/>
         </w:rPr>
       </w:pPr>
-      <w:bookmarkStart w:id="5" w:name="_Toc152673570"/>
+      <w:bookmarkStart w:id="5" w:name="_Toc152753071"/>
       <w:r>
         <w:rPr>
           <w:rFonts w:cs="Arial"/>
@@ -5313,8 +5331,446 @@
           <w:lang w:val="fr-CA"/>
         </w:rPr>
       </w:pPr>
+      <w:r>
+        <w:rPr>
+          <w:rFonts w:ascii="Arial" w:hAnsi="Arial" w:cs="Arial"/>
+          <w:noProof/>
+          <w:lang w:val="fr-CA"/>
+        </w:rPr>
+        <w:drawing>
+          <wp:inline distT="0" distB="0" distL="0" distR="0" wp14:anchorId="706C31C3" wp14:editId="7FE551FC">
+            <wp:extent cx="1363954" cy="2992755"/>
+            <wp:effectExtent l="0" t="0" r="8255" b="0"/>
+            <wp:docPr id="2" name="Picture 2"/>
+            <wp:cNvGraphicFramePr>
+              <a:graphicFrameLocks xmlns:a="http://schemas.openxmlformats.org/drawingml/2006/main" noChangeAspect="1"/>
+            </wp:cNvGraphicFramePr>
+            <a:graphic xmlns:a="http://schemas.openxmlformats.org/drawingml/2006/main">
+              <a:graphicData uri="http://schemas.openxmlformats.org/drawingml/2006/picture">
+                <pic:pic xmlns:pic="http://schemas.openxmlformats.org/drawingml/2006/picture">
+                  <pic:nvPicPr>
+                    <pic:cNvPr id="0" name="Picture 1"/>
+                    <pic:cNvPicPr>
+                      <a:picLocks noChangeAspect="1" noChangeArrowheads="1"/>
+                    </pic:cNvPicPr>
+                  </pic:nvPicPr>
+                  <pic:blipFill>
+                    <a:blip r:embed="rId15">
+                      <a:extLst>
+                        <a:ext uri="{28A0092B-C50C-407E-A947-70E740481C1C}">
+                          <a14:useLocalDpi xmlns:a14="http://schemas.microsoft.com/office/drawing/2010/main" val="0"/>
+                        </a:ext>
+                      </a:extLst>
+                    </a:blip>
+                    <a:srcRect/>
+                    <a:stretch>
+                      <a:fillRect/>
+                    </a:stretch>
+                  </pic:blipFill>
+                  <pic:spPr bwMode="auto">
+                    <a:xfrm>
+                      <a:off x="0" y="0"/>
+                      <a:ext cx="1388208" cy="3045972"/>
+                    </a:xfrm>
+                    <a:prstGeom prst="rect">
+                      <a:avLst/>
+                    </a:prstGeom>
+                    <a:noFill/>
+                    <a:ln>
+                      <a:noFill/>
+                    </a:ln>
+                  </pic:spPr>
+                </pic:pic>
+              </a:graphicData>
+            </a:graphic>
+          </wp:inline>
+        </w:drawing>
+      </w:r>
+      <w:r>
+        <w:rPr>
+          <w:noProof/>
+        </w:rPr>
+        <w:drawing>
+          <wp:inline distT="0" distB="0" distL="0" distR="0" wp14:anchorId="4DA97C9C" wp14:editId="19556716">
+            <wp:extent cx="1372522" cy="2982595"/>
+            <wp:effectExtent l="0" t="0" r="0" b="8255"/>
+            <wp:docPr id="7" name="Picture 7"/>
+            <wp:cNvGraphicFramePr>
+              <a:graphicFrameLocks xmlns:a="http://schemas.openxmlformats.org/drawingml/2006/main" noChangeAspect="1"/>
+            </wp:cNvGraphicFramePr>
+            <a:graphic xmlns:a="http://schemas.openxmlformats.org/drawingml/2006/main">
+              <a:graphicData uri="http://schemas.openxmlformats.org/drawingml/2006/picture">
+                <pic:pic xmlns:pic="http://schemas.openxmlformats.org/drawingml/2006/picture">
+                  <pic:nvPicPr>
+                    <pic:cNvPr id="0" name="Picture 7"/>
+                    <pic:cNvPicPr>
+                      <a:picLocks noChangeAspect="1" noChangeArrowheads="1"/>
+                    </pic:cNvPicPr>
+                  </pic:nvPicPr>
+                  <pic:blipFill>
+                    <a:blip r:embed="rId16">
+                      <a:extLst>
+                        <a:ext uri="{28A0092B-C50C-407E-A947-70E740481C1C}">
+                          <a14:useLocalDpi xmlns:a14="http://schemas.microsoft.com/office/drawing/2010/main" val="0"/>
+                        </a:ext>
+                      </a:extLst>
+                    </a:blip>
+                    <a:srcRect/>
+                    <a:stretch>
+                      <a:fillRect/>
+                    </a:stretch>
+                  </pic:blipFill>
+                  <pic:spPr bwMode="auto">
+                    <a:xfrm>
+                      <a:off x="0" y="0"/>
+                      <a:ext cx="1395810" cy="3033201"/>
+                    </a:xfrm>
+                    <a:prstGeom prst="rect">
+                      <a:avLst/>
+                    </a:prstGeom>
+                    <a:noFill/>
+                    <a:ln>
+                      <a:noFill/>
+                    </a:ln>
+                  </pic:spPr>
+                </pic:pic>
+              </a:graphicData>
+            </a:graphic>
+          </wp:inline>
+        </w:drawing>
+      </w:r>
+      <w:r>
+        <w:rPr>
+          <w:rFonts w:ascii="Arial" w:hAnsi="Arial" w:cs="Arial"/>
+          <w:noProof/>
+          <w:lang w:val="fr-CA"/>
+        </w:rPr>
+        <w:drawing>
+          <wp:inline distT="0" distB="0" distL="0" distR="0" wp14:anchorId="7947697C" wp14:editId="34834D1E">
+            <wp:extent cx="1358900" cy="2991347"/>
+            <wp:effectExtent l="0" t="0" r="0" b="0"/>
+            <wp:docPr id="13" name="Picture 13"/>
+            <wp:cNvGraphicFramePr>
+              <a:graphicFrameLocks xmlns:a="http://schemas.openxmlformats.org/drawingml/2006/main" noChangeAspect="1"/>
+            </wp:cNvGraphicFramePr>
+            <a:graphic xmlns:a="http://schemas.openxmlformats.org/drawingml/2006/main">
+              <a:graphicData uri="http://schemas.openxmlformats.org/drawingml/2006/picture">
+                <pic:pic xmlns:pic="http://schemas.openxmlformats.org/drawingml/2006/picture">
+                  <pic:nvPicPr>
+                    <pic:cNvPr id="0" name="Picture 15"/>
+                    <pic:cNvPicPr>
+                      <a:picLocks noChangeAspect="1" noChangeArrowheads="1"/>
+                    </pic:cNvPicPr>
+                  </pic:nvPicPr>
+                  <pic:blipFill>
+                    <a:blip r:embed="rId17">
+                      <a:extLst>
+                        <a:ext uri="{28A0092B-C50C-407E-A947-70E740481C1C}">
+                          <a14:useLocalDpi xmlns:a14="http://schemas.microsoft.com/office/drawing/2010/main" val="0"/>
+                        </a:ext>
+                      </a:extLst>
+                    </a:blip>
+                    <a:srcRect/>
+                    <a:stretch>
+                      <a:fillRect/>
+                    </a:stretch>
+                  </pic:blipFill>
+                  <pic:spPr bwMode="auto">
+                    <a:xfrm>
+                      <a:off x="0" y="0"/>
+                      <a:ext cx="1373271" cy="3022982"/>
+                    </a:xfrm>
+                    <a:prstGeom prst="rect">
+                      <a:avLst/>
+                    </a:prstGeom>
+                    <a:noFill/>
+                    <a:ln>
+                      <a:noFill/>
+                    </a:ln>
+                  </pic:spPr>
+                </pic:pic>
+              </a:graphicData>
+            </a:graphic>
+          </wp:inline>
+        </w:drawing>
+      </w:r>
+      <w:r>
+        <w:rPr>
+          <w:noProof/>
+        </w:rPr>
+        <w:drawing>
+          <wp:inline distT="0" distB="0" distL="0" distR="0" wp14:anchorId="0F9479A7" wp14:editId="43AD1277">
+            <wp:extent cx="1377950" cy="2994393"/>
+            <wp:effectExtent l="0" t="0" r="0" b="0"/>
+            <wp:docPr id="12" name="Picture 12"/>
+            <wp:cNvGraphicFramePr>
+              <a:graphicFrameLocks xmlns:a="http://schemas.openxmlformats.org/drawingml/2006/main" noChangeAspect="1"/>
+            </wp:cNvGraphicFramePr>
+            <a:graphic xmlns:a="http://schemas.openxmlformats.org/drawingml/2006/main">
+              <a:graphicData uri="http://schemas.openxmlformats.org/drawingml/2006/picture">
+                <pic:pic xmlns:pic="http://schemas.openxmlformats.org/drawingml/2006/picture">
+                  <pic:nvPicPr>
+                    <pic:cNvPr id="0" name="Picture 13"/>
+                    <pic:cNvPicPr>
+                      <a:picLocks noChangeAspect="1" noChangeArrowheads="1"/>
+                    </pic:cNvPicPr>
+                  </pic:nvPicPr>
+                  <pic:blipFill>
+                    <a:blip r:embed="rId18">
+                      <a:extLst>
+                        <a:ext uri="{28A0092B-C50C-407E-A947-70E740481C1C}">
+                          <a14:useLocalDpi xmlns:a14="http://schemas.microsoft.com/office/drawing/2010/main" val="0"/>
+                        </a:ext>
+                      </a:extLst>
+                    </a:blip>
+                    <a:srcRect/>
+                    <a:stretch>
+                      <a:fillRect/>
+                    </a:stretch>
+                  </pic:blipFill>
+                  <pic:spPr bwMode="auto">
+                    <a:xfrm>
+                      <a:off x="0" y="0"/>
+                      <a:ext cx="1397176" cy="3036172"/>
+                    </a:xfrm>
+                    <a:prstGeom prst="rect">
+                      <a:avLst/>
+                    </a:prstGeom>
+                    <a:noFill/>
+                    <a:ln>
+                      <a:noFill/>
+                    </a:ln>
+                  </pic:spPr>
+                </pic:pic>
+              </a:graphicData>
+            </a:graphic>
+          </wp:inline>
+        </w:drawing>
+      </w:r>
     </w:p>
     <w:p>
+      <w:r>
+        <w:lastRenderedPageBreak/>
+        <w:t> </w:t>
+      </w:r>
+      <w:r>
+        <w:rPr>
+          <w:rFonts w:ascii="Arial" w:hAnsi="Arial" w:cs="Arial"/>
+          <w:noProof/>
+          <w:lang w:val="fr-CA"/>
+        </w:rPr>
+        <w:drawing>
+          <wp:inline distT="0" distB="0" distL="0" distR="0" wp14:anchorId="3E7257FB" wp14:editId="65E9B9C3">
+            <wp:extent cx="1346200" cy="2945349"/>
+            <wp:effectExtent l="0" t="0" r="6350" b="7620"/>
+            <wp:docPr id="14" name="Picture 14"/>
+            <wp:cNvGraphicFramePr>
+              <a:graphicFrameLocks xmlns:a="http://schemas.openxmlformats.org/drawingml/2006/main" noChangeAspect="1"/>
+            </wp:cNvGraphicFramePr>
+            <a:graphic xmlns:a="http://schemas.openxmlformats.org/drawingml/2006/main">
+              <a:graphicData uri="http://schemas.openxmlformats.org/drawingml/2006/picture">
+                <pic:pic xmlns:pic="http://schemas.openxmlformats.org/drawingml/2006/picture">
+                  <pic:nvPicPr>
+                    <pic:cNvPr id="0" name="Picture 17"/>
+                    <pic:cNvPicPr>
+                      <a:picLocks noChangeAspect="1" noChangeArrowheads="1"/>
+                    </pic:cNvPicPr>
+                  </pic:nvPicPr>
+                  <pic:blipFill>
+                    <a:blip r:embed="rId19">
+                      <a:extLst>
+                        <a:ext uri="{28A0092B-C50C-407E-A947-70E740481C1C}">
+                          <a14:useLocalDpi xmlns:a14="http://schemas.microsoft.com/office/drawing/2010/main" val="0"/>
+                        </a:ext>
+                      </a:extLst>
+                    </a:blip>
+                    <a:srcRect/>
+                    <a:stretch>
+                      <a:fillRect/>
+                    </a:stretch>
+                  </pic:blipFill>
+                  <pic:spPr bwMode="auto">
+                    <a:xfrm>
+                      <a:off x="0" y="0"/>
+                      <a:ext cx="1361047" cy="2977833"/>
+                    </a:xfrm>
+                    <a:prstGeom prst="rect">
+                      <a:avLst/>
+                    </a:prstGeom>
+                    <a:noFill/>
+                    <a:ln>
+                      <a:noFill/>
+                    </a:ln>
+                  </pic:spPr>
+                </pic:pic>
+              </a:graphicData>
+            </a:graphic>
+          </wp:inline>
+        </w:drawing>
+      </w:r>
+      <w:r>
+        <w:rPr>
+          <w:rFonts w:ascii="Arial" w:hAnsi="Arial" w:cs="Arial"/>
+          <w:noProof/>
+          <w:lang w:val="fr-CA"/>
+        </w:rPr>
+        <w:drawing>
+          <wp:inline distT="0" distB="0" distL="0" distR="0" wp14:anchorId="46DCBB5E" wp14:editId="7B5661E5">
+            <wp:extent cx="1352550" cy="2949849"/>
+            <wp:effectExtent l="0" t="0" r="0" b="3175"/>
+            <wp:docPr id="16" name="Picture 16"/>
+            <wp:cNvGraphicFramePr>
+              <a:graphicFrameLocks xmlns:a="http://schemas.openxmlformats.org/drawingml/2006/main" noChangeAspect="1"/>
+            </wp:cNvGraphicFramePr>
+            <a:graphic xmlns:a="http://schemas.openxmlformats.org/drawingml/2006/main">
+              <a:graphicData uri="http://schemas.openxmlformats.org/drawingml/2006/picture">
+                <pic:pic xmlns:pic="http://schemas.openxmlformats.org/drawingml/2006/picture">
+                  <pic:nvPicPr>
+                    <pic:cNvPr id="0" name="Picture 19"/>
+                    <pic:cNvPicPr>
+                      <a:picLocks noChangeAspect="1" noChangeArrowheads="1"/>
+                    </pic:cNvPicPr>
+                  </pic:nvPicPr>
+                  <pic:blipFill>
+                    <a:blip r:embed="rId20">
+                      <a:extLst>
+                        <a:ext uri="{28A0092B-C50C-407E-A947-70E740481C1C}">
+                          <a14:useLocalDpi xmlns:a14="http://schemas.microsoft.com/office/drawing/2010/main" val="0"/>
+                        </a:ext>
+                      </a:extLst>
+                    </a:blip>
+                    <a:srcRect/>
+                    <a:stretch>
+                      <a:fillRect/>
+                    </a:stretch>
+                  </pic:blipFill>
+                  <pic:spPr bwMode="auto">
+                    <a:xfrm>
+                      <a:off x="0" y="0"/>
+                      <a:ext cx="1398598" cy="3050277"/>
+                    </a:xfrm>
+                    <a:prstGeom prst="rect">
+                      <a:avLst/>
+                    </a:prstGeom>
+                    <a:noFill/>
+                    <a:ln>
+                      <a:noFill/>
+                    </a:ln>
+                  </pic:spPr>
+                </pic:pic>
+              </a:graphicData>
+            </a:graphic>
+          </wp:inline>
+        </w:drawing>
+      </w:r>
+      <w:r>
+        <w:rPr>
+          <w:noProof/>
+        </w:rPr>
+        <w:drawing>
+          <wp:inline distT="0" distB="0" distL="0" distR="0" wp14:anchorId="245544EB" wp14:editId="6419CF1B">
+            <wp:extent cx="1365250" cy="2973213"/>
+            <wp:effectExtent l="0" t="0" r="6350" b="0"/>
+            <wp:docPr id="17" name="Picture 17"/>
+            <wp:cNvGraphicFramePr>
+              <a:graphicFrameLocks xmlns:a="http://schemas.openxmlformats.org/drawingml/2006/main" noChangeAspect="1"/>
+            </wp:cNvGraphicFramePr>
+            <a:graphic xmlns:a="http://schemas.openxmlformats.org/drawingml/2006/main">
+              <a:graphicData uri="http://schemas.openxmlformats.org/drawingml/2006/picture">
+                <pic:pic xmlns:pic="http://schemas.openxmlformats.org/drawingml/2006/picture">
+                  <pic:nvPicPr>
+                    <pic:cNvPr id="0" name="Picture 21"/>
+                    <pic:cNvPicPr>
+                      <a:picLocks noChangeAspect="1" noChangeArrowheads="1"/>
+                    </pic:cNvPicPr>
+                  </pic:nvPicPr>
+                  <pic:blipFill>
+                    <a:blip r:embed="rId21">
+                      <a:extLst>
+                        <a:ext uri="{28A0092B-C50C-407E-A947-70E740481C1C}">
+                          <a14:useLocalDpi xmlns:a14="http://schemas.microsoft.com/office/drawing/2010/main" val="0"/>
+                        </a:ext>
+                      </a:extLst>
+                    </a:blip>
+                    <a:srcRect/>
+                    <a:stretch>
+                      <a:fillRect/>
+                    </a:stretch>
+                  </pic:blipFill>
+                  <pic:spPr bwMode="auto">
+                    <a:xfrm>
+                      <a:off x="0" y="0"/>
+                      <a:ext cx="1383711" cy="3013417"/>
+                    </a:xfrm>
+                    <a:prstGeom prst="rect">
+                      <a:avLst/>
+                    </a:prstGeom>
+                    <a:noFill/>
+                    <a:ln>
+                      <a:noFill/>
+                    </a:ln>
+                  </pic:spPr>
+                </pic:pic>
+              </a:graphicData>
+            </a:graphic>
+          </wp:inline>
+        </w:drawing>
+      </w:r>
+      <w:r>
+        <w:rPr>
+          <w:noProof/>
+        </w:rPr>
+        <w:drawing>
+          <wp:inline distT="0" distB="0" distL="0" distR="0" wp14:anchorId="489675F9" wp14:editId="2EAA7000">
+            <wp:extent cx="1346200" cy="2959914"/>
+            <wp:effectExtent l="0" t="0" r="6350" b="0"/>
+            <wp:docPr id="19" name="Picture 19"/>
+            <wp:cNvGraphicFramePr>
+              <a:graphicFrameLocks xmlns:a="http://schemas.openxmlformats.org/drawingml/2006/main" noChangeAspect="1"/>
+            </wp:cNvGraphicFramePr>
+            <a:graphic xmlns:a="http://schemas.openxmlformats.org/drawingml/2006/main">
+              <a:graphicData uri="http://schemas.openxmlformats.org/drawingml/2006/picture">
+                <pic:pic xmlns:pic="http://schemas.openxmlformats.org/drawingml/2006/picture">
+                  <pic:nvPicPr>
+                    <pic:cNvPr id="0" name="Picture 23"/>
+                    <pic:cNvPicPr>
+                      <a:picLocks noChangeAspect="1" noChangeArrowheads="1"/>
+                    </pic:cNvPicPr>
+                  </pic:nvPicPr>
+                  <pic:blipFill>
+                    <a:blip r:embed="rId22">
+                      <a:extLst>
+                        <a:ext uri="{28A0092B-C50C-407E-A947-70E740481C1C}">
+                          <a14:useLocalDpi xmlns:a14="http://schemas.microsoft.com/office/drawing/2010/main" val="0"/>
+                        </a:ext>
+                      </a:extLst>
+                    </a:blip>
+                    <a:srcRect/>
+                    <a:stretch>
+                      <a:fillRect/>
+                    </a:stretch>
+                  </pic:blipFill>
+                  <pic:spPr bwMode="auto">
+                    <a:xfrm>
+                      <a:off x="0" y="0"/>
+                      <a:ext cx="1359121" cy="2988325"/>
+                    </a:xfrm>
+                    <a:prstGeom prst="rect">
+                      <a:avLst/>
+                    </a:prstGeom>
+                    <a:noFill/>
+                    <a:ln>
+                      <a:noFill/>
+                    </a:ln>
+                  </pic:spPr>
+                </pic:pic>
+              </a:graphicData>
+            </a:graphic>
+          </wp:inline>
+        </w:drawing>
+      </w:r>
+    </w:p>
+    <w:p>
       <w:pPr>
         <w:rPr>
           <w:rFonts w:ascii="Arial" w:hAnsi="Arial" w:cs="Arial"/>
@@ -5322,13 +5778,223 @@
         </w:rPr>
       </w:pPr>
       <w:r>
-        <w:rPr>
-          <w:rFonts w:ascii="Arial" w:hAnsi="Arial" w:cs="Arial"/>
-          <w:lang w:val="fr-CA"/>
-        </w:rPr>
-        <w:br w:type="page"/>
+        <w:t> </w:t>
       </w:r>
-      <w:bookmarkEnd w:id="1"/>
+      <w:r>
+        <w:rPr>
+          <w:noProof/>
+        </w:rPr>
+        <w:drawing>
+          <wp:inline distT="0" distB="0" distL="0" distR="0" wp14:anchorId="5B1D3201" wp14:editId="4EF8CDB8">
+            <wp:extent cx="1358595" cy="2940050"/>
+            <wp:effectExtent l="0" t="0" r="0" b="0"/>
+            <wp:docPr id="20" name="Picture 20"/>
+            <wp:cNvGraphicFramePr>
+              <a:graphicFrameLocks xmlns:a="http://schemas.openxmlformats.org/drawingml/2006/main" noChangeAspect="1"/>
+            </wp:cNvGraphicFramePr>
+            <a:graphic xmlns:a="http://schemas.openxmlformats.org/drawingml/2006/main">
+              <a:graphicData uri="http://schemas.openxmlformats.org/drawingml/2006/picture">
+                <pic:pic xmlns:pic="http://schemas.openxmlformats.org/drawingml/2006/picture">
+                  <pic:nvPicPr>
+                    <pic:cNvPr id="0" name="Picture 25"/>
+                    <pic:cNvPicPr>
+                      <a:picLocks noChangeAspect="1" noChangeArrowheads="1"/>
+                    </pic:cNvPicPr>
+                  </pic:nvPicPr>
+                  <pic:blipFill>
+                    <a:blip r:embed="rId23">
+                      <a:extLst>
+                        <a:ext uri="{28A0092B-C50C-407E-A947-70E740481C1C}">
+                          <a14:useLocalDpi xmlns:a14="http://schemas.microsoft.com/office/drawing/2010/main" val="0"/>
+                        </a:ext>
+                      </a:extLst>
+                    </a:blip>
+                    <a:srcRect/>
+                    <a:stretch>
+                      <a:fillRect/>
+                    </a:stretch>
+                  </pic:blipFill>
+                  <pic:spPr bwMode="auto">
+                    <a:xfrm>
+                      <a:off x="0" y="0"/>
+                      <a:ext cx="1371063" cy="2967031"/>
+                    </a:xfrm>
+                    <a:prstGeom prst="rect">
+                      <a:avLst/>
+                    </a:prstGeom>
+                    <a:noFill/>
+                    <a:ln>
+                      <a:noFill/>
+                    </a:ln>
+                  </pic:spPr>
+                </pic:pic>
+              </a:graphicData>
+            </a:graphic>
+          </wp:inline>
+        </w:drawing>
+      </w:r>
+      <w:r>
+        <w:rPr>
+          <w:noProof/>
+        </w:rPr>
+        <w:drawing>
+          <wp:inline distT="0" distB="0" distL="0" distR="0" wp14:anchorId="496E1876" wp14:editId="517EF25C">
+            <wp:extent cx="1325613" cy="2914650"/>
+            <wp:effectExtent l="0" t="0" r="8255" b="0"/>
+            <wp:docPr id="21" name="Picture 21"/>
+            <wp:cNvGraphicFramePr>
+              <a:graphicFrameLocks xmlns:a="http://schemas.openxmlformats.org/drawingml/2006/main" noChangeAspect="1"/>
+            </wp:cNvGraphicFramePr>
+            <a:graphic xmlns:a="http://schemas.openxmlformats.org/drawingml/2006/main">
+              <a:graphicData uri="http://schemas.openxmlformats.org/drawingml/2006/picture">
+                <pic:pic xmlns:pic="http://schemas.openxmlformats.org/drawingml/2006/picture">
+                  <pic:nvPicPr>
+                    <pic:cNvPr id="0" name="Picture 27"/>
+                    <pic:cNvPicPr>
+                      <a:picLocks noChangeAspect="1" noChangeArrowheads="1"/>
+                    </pic:cNvPicPr>
+                  </pic:nvPicPr>
+                  <pic:blipFill>
+                    <a:blip r:embed="rId24">
+                      <a:extLst>
+                        <a:ext uri="{28A0092B-C50C-407E-A947-70E740481C1C}">
+                          <a14:useLocalDpi xmlns:a14="http://schemas.microsoft.com/office/drawing/2010/main" val="0"/>
+                        </a:ext>
+                      </a:extLst>
+                    </a:blip>
+                    <a:srcRect/>
+                    <a:stretch>
+                      <a:fillRect/>
+                    </a:stretch>
+                  </pic:blipFill>
+                  <pic:spPr bwMode="auto">
+                    <a:xfrm>
+                      <a:off x="0" y="0"/>
+                      <a:ext cx="1342903" cy="2952665"/>
+                    </a:xfrm>
+                    <a:prstGeom prst="rect">
+                      <a:avLst/>
+                    </a:prstGeom>
+                    <a:noFill/>
+                    <a:ln>
+                      <a:noFill/>
+                    </a:ln>
+                  </pic:spPr>
+                </pic:pic>
+              </a:graphicData>
+            </a:graphic>
+          </wp:inline>
+        </w:drawing>
+      </w:r>
+      <w:r>
+        <w:rPr>
+          <w:noProof/>
+        </w:rPr>
+        <w:drawing>
+          <wp:inline distT="0" distB="0" distL="0" distR="0" wp14:anchorId="797EAD4E" wp14:editId="4B7513DA">
+            <wp:extent cx="1385596" cy="2933700"/>
+            <wp:effectExtent l="0" t="0" r="5080" b="0"/>
+            <wp:docPr id="22" name="Picture 22"/>
+            <wp:cNvGraphicFramePr>
+              <a:graphicFrameLocks xmlns:a="http://schemas.openxmlformats.org/drawingml/2006/main" noChangeAspect="1"/>
+            </wp:cNvGraphicFramePr>
+            <a:graphic xmlns:a="http://schemas.openxmlformats.org/drawingml/2006/main">
+              <a:graphicData uri="http://schemas.openxmlformats.org/drawingml/2006/picture">
+                <pic:pic xmlns:pic="http://schemas.openxmlformats.org/drawingml/2006/picture">
+                  <pic:nvPicPr>
+                    <pic:cNvPr id="0" name="Picture 29"/>
+                    <pic:cNvPicPr>
+                      <a:picLocks noChangeAspect="1" noChangeArrowheads="1"/>
+                    </pic:cNvPicPr>
+                  </pic:nvPicPr>
+                  <pic:blipFill>
+                    <a:blip r:embed="rId25">
+                      <a:extLst>
+                        <a:ext uri="{28A0092B-C50C-407E-A947-70E740481C1C}">
+                          <a14:useLocalDpi xmlns:a14="http://schemas.microsoft.com/office/drawing/2010/main" val="0"/>
+                        </a:ext>
+                      </a:extLst>
+                    </a:blip>
+                    <a:srcRect/>
+                    <a:stretch>
+                      <a:fillRect/>
+                    </a:stretch>
+                  </pic:blipFill>
+                  <pic:spPr bwMode="auto">
+                    <a:xfrm>
+                      <a:off x="0" y="0"/>
+                      <a:ext cx="1401335" cy="2967025"/>
+                    </a:xfrm>
+                    <a:prstGeom prst="rect">
+                      <a:avLst/>
+                    </a:prstGeom>
+                    <a:noFill/>
+                    <a:ln>
+                      <a:noFill/>
+                    </a:ln>
+                  </pic:spPr>
+                </pic:pic>
+              </a:graphicData>
+            </a:graphic>
+          </wp:inline>
+        </w:drawing>
+      </w:r>
+      <w:r>
+        <w:t> </w:t>
+      </w:r>
+      <w:r>
+        <w:rPr>
+          <w:noProof/>
+        </w:rPr>
+        <w:drawing>
+          <wp:inline distT="0" distB="0" distL="0" distR="0" wp14:anchorId="73D694AA" wp14:editId="4E75AA12">
+            <wp:extent cx="1355855" cy="2952750"/>
+            <wp:effectExtent l="0" t="0" r="0" b="0"/>
+            <wp:docPr id="24" name="Picture 24"/>
+            <wp:cNvGraphicFramePr>
+              <a:graphicFrameLocks xmlns:a="http://schemas.openxmlformats.org/drawingml/2006/main" noChangeAspect="1"/>
+            </wp:cNvGraphicFramePr>
+            <a:graphic xmlns:a="http://schemas.openxmlformats.org/drawingml/2006/main">
+              <a:graphicData uri="http://schemas.openxmlformats.org/drawingml/2006/picture">
+                <pic:pic xmlns:pic="http://schemas.openxmlformats.org/drawingml/2006/picture">
+                  <pic:nvPicPr>
+                    <pic:cNvPr id="0" name="Picture 33"/>
+                    <pic:cNvPicPr>
+                      <a:picLocks noChangeAspect="1" noChangeArrowheads="1"/>
+                    </pic:cNvPicPr>
+                  </pic:nvPicPr>
+                  <pic:blipFill>
+                    <a:blip r:embed="rId26">
+                      <a:extLst>
+                        <a:ext uri="{28A0092B-C50C-407E-A947-70E740481C1C}">
+                          <a14:useLocalDpi xmlns:a14="http://schemas.microsoft.com/office/drawing/2010/main" val="0"/>
+                        </a:ext>
+                      </a:extLst>
+                    </a:blip>
+                    <a:srcRect/>
+                    <a:stretch>
+                      <a:fillRect/>
+                    </a:stretch>
+                  </pic:blipFill>
+                  <pic:spPr bwMode="auto">
+                    <a:xfrm>
+                      <a:off x="0" y="0"/>
+                      <a:ext cx="1362895" cy="2968081"/>
+                    </a:xfrm>
+                    <a:prstGeom prst="rect">
+                      <a:avLst/>
+                    </a:prstGeom>
+                    <a:noFill/>
+                    <a:ln>
+                      <a:noFill/>
+                    </a:ln>
+                  </pic:spPr>
+                </pic:pic>
+              </a:graphicData>
+            </a:graphic>
+          </wp:inline>
+        </w:drawing>
+      </w:r>
     </w:p>
     <w:sectPr>
       <w:pgSz w:w="12240" w:h="15840"/>
@@ -5342,7 +6008,7 @@
 </file>
 
 <file path=word/endnotes.xml><?xml version="1.0" encoding="utf-8"?>
-<w:endnotes xmlns:wpc="http://schemas.microsoft.com/office/word/2010/wordprocessingCanvas" xmlns:cx="http://schemas.microsoft.com/office/drawing/2014/chartex" xmlns:cx1="http://schemas.microsoft.com/office/drawing/2015/9/8/chartex" xmlns:cx2="http://schemas.microsoft.com/office/drawing/2015/10/21/chartex" xmlns:cx3="http://schemas.microsoft.com/office/drawing/2016/5/9/chartex" xmlns:cx4="http://schemas.microsoft.com/office/drawing/2016/5/10/chartex" xmlns:cx5="http://schemas.microsoft.com/office/drawing/2016/5/11/chartex" xmlns:cx6="http://schemas.microsoft.com/office/drawing/2016/5/12/chartex" xmlns:cx7="http://schemas.microsoft.com/office/drawing/2016/5/13/chartex" xmlns:cx8="http://schemas.microsoft.com/office/drawing/2016/5/14/chartex" xmlns:mc="http://schemas.openxmlformats.org/markup-compatibility/2006" xmlns:aink="http://schemas.microsoft.com/office/drawing/2016/ink" xmlns:am3d="http://schemas.microsoft.com/office/drawing/2017/model3d" xmlns:o="urn:schemas-microsoft-com:office:office" xmlns:oel="http://schemas.microsoft.com/office/2019/extlst" xmlns:r="http://schemas.openxmlformats.org/officeDocument/2006/relationships" xmlns:m="http://schemas.openxmlformats.org/officeDocument/2006/math" xmlns:v="urn:schemas-microsoft-com:vml" xmlns:wp14="http://schemas.microsoft.com/office/word/2010/wordprocessingDrawing" xmlns:wp="http://schemas.openxmlformats.org/drawingml/2006/wordprocessingDrawing" xmlns:w10="urn:schemas-microsoft-com:office:word" xmlns:w="http://schemas.openxmlformats.org/wordprocessingml/2006/main" xmlns:w14="http://schemas.microsoft.com/office/word/2010/wordml" xmlns:w15="http://schemas.microsoft.com/office/word/2012/wordml" xmlns:w16cex="http://schemas.microsoft.com/office/word/2018/wordml/cex" xmlns:w16cid="http://schemas.microsoft.com/office/word/2016/wordml/cid" xmlns:w16="http://schemas.microsoft.com/office/word/2018/wordml" xmlns:w16sdtdh="http://schemas.microsoft.com/office/word/2020/wordml/sdtdatahash" xmlns:w16se="http://schemas.microsoft.com/office/word/2015/wordml/symex" xmlns:wpg="http://schemas.microsoft.com/office/word/2010/wordprocessingGroup" xmlns:wpi="http://schemas.microsoft.com/office/word/2010/wordprocessingInk" xmlns:wne="http://schemas.microsoft.com/office/word/2006/wordml" xmlns:wps="http://schemas.microsoft.com/office/word/2010/wordprocessingShape" mc:Ignorable="w14 w15 w16se w16cid w16 w16cex w16sdtdh wp14">
+<w:endnotes xmlns:wpc="http://schemas.microsoft.com/office/word/2010/wordprocessingCanvas" xmlns:cx="http://schemas.microsoft.com/office/drawing/2014/chartex" xmlns:cx1="http://schemas.microsoft.com/office/drawing/2015/9/8/chartex" xmlns:cx2="http://schemas.microsoft.com/office/drawing/2015/10/21/chartex" xmlns:cx3="http://schemas.microsoft.com/office/drawing/2016/5/9/chartex" xmlns:cx4="http://schemas.microsoft.com/office/drawing/2016/5/10/chartex" xmlns:cx5="http://schemas.microsoft.com/office/drawing/2016/5/11/chartex" xmlns:cx6="http://schemas.microsoft.com/office/drawing/2016/5/12/chartex" xmlns:cx7="http://schemas.microsoft.com/office/drawing/2016/5/13/chartex" xmlns:cx8="http://schemas.microsoft.com/office/drawing/2016/5/14/chartex" xmlns:mc="http://schemas.openxmlformats.org/markup-compatibility/2006" xmlns:aink="http://schemas.microsoft.com/office/drawing/2016/ink" xmlns:am3d="http://schemas.microsoft.com/office/drawing/2017/model3d" xmlns:o="urn:schemas-microsoft-com:office:office" xmlns:r="http://schemas.openxmlformats.org/officeDocument/2006/relationships" xmlns:m="http://schemas.openxmlformats.org/officeDocument/2006/math" xmlns:v="urn:schemas-microsoft-com:vml" xmlns:wp14="http://schemas.microsoft.com/office/word/2010/wordprocessingDrawing" xmlns:wp="http://schemas.openxmlformats.org/drawingml/2006/wordprocessingDrawing" xmlns:w10="urn:schemas-microsoft-com:office:word" xmlns:w="http://schemas.openxmlformats.org/wordprocessingml/2006/main" xmlns:w14="http://schemas.microsoft.com/office/word/2010/wordml" xmlns:w15="http://schemas.microsoft.com/office/word/2012/wordml" xmlns:w16cex="http://schemas.microsoft.com/office/word/2018/wordml/cex" xmlns:w16cid="http://schemas.microsoft.com/office/word/2016/wordml/cid" xmlns:w16="http://schemas.microsoft.com/office/word/2018/wordml" xmlns:w16sdtdh="http://schemas.microsoft.com/office/word/2020/wordml/sdtdatahash" xmlns:w16se="http://schemas.microsoft.com/office/word/2015/wordml/symex" xmlns:wpg="http://schemas.microsoft.com/office/word/2010/wordprocessingGroup" xmlns:wpi="http://schemas.microsoft.com/office/word/2010/wordprocessingInk" xmlns:wne="http://schemas.microsoft.com/office/word/2006/wordml" xmlns:wps="http://schemas.microsoft.com/office/word/2010/wordprocessingShape" mc:Ignorable="w14 w15 w16se w16cid w16 w16cex w16sdtdh wp14">
   <w:endnote w:type="separator" w:id="-1">
     <w:p>
       <w:r>
@@ -5361,7 +6027,7 @@
 </file>
 
 <file path=word/footer1.xml><?xml version="1.0" encoding="utf-8"?>
-<w:ftr xmlns:wpc="http://schemas.microsoft.com/office/word/2010/wordprocessingCanvas" xmlns:cx="http://schemas.microsoft.com/office/drawing/2014/chartex" xmlns:cx1="http://schemas.microsoft.com/office/drawing/2015/9/8/chartex" xmlns:cx2="http://schemas.microsoft.com/office/drawing/2015/10/21/chartex" xmlns:cx3="http://schemas.microsoft.com/office/drawing/2016/5/9/chartex" xmlns:cx4="http://schemas.microsoft.com/office/drawing/2016/5/10/chartex" xmlns:cx5="http://schemas.microsoft.com/office/drawing/2016/5/11/chartex" xmlns:cx6="http://schemas.microsoft.com/office/drawing/2016/5/12/chartex" xmlns:cx7="http://schemas.microsoft.com/office/drawing/2016/5/13/chartex" xmlns:cx8="http://schemas.microsoft.com/office/drawing/2016/5/14/chartex" xmlns:mc="http://schemas.openxmlformats.org/markup-compatibility/2006" xmlns:aink="http://schemas.microsoft.com/office/drawing/2016/ink" xmlns:am3d="http://schemas.microsoft.com/office/drawing/2017/model3d" xmlns:o="urn:schemas-microsoft-com:office:office" xmlns:oel="http://schemas.microsoft.com/office/2019/extlst" xmlns:r="http://schemas.openxmlformats.org/officeDocument/2006/relationships" xmlns:m="http://schemas.openxmlformats.org/officeDocument/2006/math" xmlns:v="urn:schemas-microsoft-com:vml" xmlns:wp14="http://schemas.microsoft.com/office/word/2010/wordprocessingDrawing" xmlns:wp="http://schemas.openxmlformats.org/drawingml/2006/wordprocessingDrawing" xmlns:w10="urn:schemas-microsoft-com:office:word" xmlns:w="http://schemas.openxmlformats.org/wordprocessingml/2006/main" xmlns:w14="http://schemas.microsoft.com/office/word/2010/wordml" xmlns:w15="http://schemas.microsoft.com/office/word/2012/wordml" xmlns:w16cex="http://schemas.microsoft.com/office/word/2018/wordml/cex" xmlns:w16cid="http://schemas.microsoft.com/office/word/2016/wordml/cid" xmlns:w16="http://schemas.microsoft.com/office/word/2018/wordml" xmlns:w16sdtdh="http://schemas.microsoft.com/office/word/2020/wordml/sdtdatahash" xmlns:w16se="http://schemas.microsoft.com/office/word/2015/wordml/symex" xmlns:wpg="http://schemas.microsoft.com/office/word/2010/wordprocessingGroup" xmlns:wpi="http://schemas.microsoft.com/office/word/2010/wordprocessingInk" xmlns:wne="http://schemas.microsoft.com/office/word/2006/wordml" xmlns:wps="http://schemas.microsoft.com/office/word/2010/wordprocessingShape" mc:Ignorable="w14 w15 w16se w16cid w16 w16cex w16sdtdh wp14">
+<w:ftr xmlns:wpc="http://schemas.microsoft.com/office/word/2010/wordprocessingCanvas" xmlns:cx="http://schemas.microsoft.com/office/drawing/2014/chartex" xmlns:cx1="http://schemas.microsoft.com/office/drawing/2015/9/8/chartex" xmlns:cx2="http://schemas.microsoft.com/office/drawing/2015/10/21/chartex" xmlns:cx3="http://schemas.microsoft.com/office/drawing/2016/5/9/chartex" xmlns:cx4="http://schemas.microsoft.com/office/drawing/2016/5/10/chartex" xmlns:cx5="http://schemas.microsoft.com/office/drawing/2016/5/11/chartex" xmlns:cx6="http://schemas.microsoft.com/office/drawing/2016/5/12/chartex" xmlns:cx7="http://schemas.microsoft.com/office/drawing/2016/5/13/chartex" xmlns:cx8="http://schemas.microsoft.com/office/drawing/2016/5/14/chartex" xmlns:mc="http://schemas.openxmlformats.org/markup-compatibility/2006" xmlns:aink="http://schemas.microsoft.com/office/drawing/2016/ink" xmlns:am3d="http://schemas.microsoft.com/office/drawing/2017/model3d" xmlns:o="urn:schemas-microsoft-com:office:office" xmlns:r="http://schemas.openxmlformats.org/officeDocument/2006/relationships" xmlns:m="http://schemas.openxmlformats.org/officeDocument/2006/math" xmlns:v="urn:schemas-microsoft-com:vml" xmlns:wp14="http://schemas.microsoft.com/office/word/2010/wordprocessingDrawing" xmlns:wp="http://schemas.openxmlformats.org/drawingml/2006/wordprocessingDrawing" xmlns:w10="urn:schemas-microsoft-com:office:word" xmlns:w="http://schemas.openxmlformats.org/wordprocessingml/2006/main" xmlns:w14="http://schemas.microsoft.com/office/word/2010/wordml" xmlns:w15="http://schemas.microsoft.com/office/word/2012/wordml" xmlns:w16cex="http://schemas.microsoft.com/office/word/2018/wordml/cex" xmlns:w16cid="http://schemas.microsoft.com/office/word/2016/wordml/cid" xmlns:w16="http://schemas.microsoft.com/office/word/2018/wordml" xmlns:w16sdtdh="http://schemas.microsoft.com/office/word/2020/wordml/sdtdatahash" xmlns:w16se="http://schemas.microsoft.com/office/word/2015/wordml/symex" xmlns:wpg="http://schemas.microsoft.com/office/word/2010/wordprocessingGroup" xmlns:wpi="http://schemas.microsoft.com/office/word/2010/wordprocessingInk" xmlns:wne="http://schemas.microsoft.com/office/word/2006/wordml" xmlns:wps="http://schemas.microsoft.com/office/word/2010/wordprocessingShape" mc:Ignorable="w14 w15 w16se w16cid w16 w16cex w16sdtdh wp14">
   <w:p>
     <w:pPr>
       <w:pStyle w:val="Footer"/>
@@ -5566,7 +6232,7 @@
                   <v:stroke joinstyle="miter"/>
                   <v:path gradientshapeok="t" o:connecttype="rect"/>
                 </v:shapetype>
-                <v:shape id="Text Box 1" o:spid="_x0000_s1031" type="#_x0000_t202" style="position:absolute;margin-left:323pt;margin-top:10.6pt;width:180pt;height:26.35pt;z-index:251661312;visibility:visible;mso-wrap-style:square;mso-width-percent:0;mso-height-percent:0;mso-wrap-distance-left:9pt;mso-wrap-distance-top:0;mso-wrap-distance-right:9pt;mso-wrap-distance-bottom:0;mso-position-horizontal:absolute;mso-position-horizontal-relative:text;mso-position-vertical:absolute;mso-position-vertical-relative:text;mso-width-percent:0;mso-height-percent:0;mso-width-relative:page;mso-height-relative:page;v-text-anchor:top" o:gfxdata="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" filled="f" stroked="f" strokeweight=".5pt">
+                <v:shape id="Text Box 1" o:spid="_x0000_s1031" type="#_x0000_t202" style="position:absolute;margin-left:323pt;margin-top:10.6pt;width:180pt;height:26.35pt;z-index:251661312;visibility:visible;mso-wrap-style:square;mso-width-percent:0;mso-height-percent:0;mso-wrap-distance-left:9pt;mso-wrap-distance-top:0;mso-wrap-distance-right:9pt;mso-wrap-distance-bottom:0;mso-position-horizontal:absolute;mso-position-horizontal-relative:text;mso-position-vertical:absolute;mso-position-vertical-relative:text;mso-width-percent:0;mso-height-percent:0;mso-width-relative:page;mso-height-relative:page;v-text-anchor:top" o:gfxdata="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" filled="f" stroked="f" strokeweight=".5pt">
                   <v:textbox>
                     <w:txbxContent>
                       <w:p>
@@ -5699,7 +6365,7 @@
 </file>
 
 <file path=word/footer2.xml><?xml version="1.0" encoding="utf-8"?>
-<w:ftr xmlns:wpc="http://schemas.microsoft.com/office/word/2010/wordprocessingCanvas" xmlns:cx="http://schemas.microsoft.com/office/drawing/2014/chartex" xmlns:cx1="http://schemas.microsoft.com/office/drawing/2015/9/8/chartex" xmlns:cx2="http://schemas.microsoft.com/office/drawing/2015/10/21/chartex" xmlns:cx3="http://schemas.microsoft.com/office/drawing/2016/5/9/chartex" xmlns:cx4="http://schemas.microsoft.com/office/drawing/2016/5/10/chartex" xmlns:cx5="http://schemas.microsoft.com/office/drawing/2016/5/11/chartex" xmlns:cx6="http://schemas.microsoft.com/office/drawing/2016/5/12/chartex" xmlns:cx7="http://schemas.microsoft.com/office/drawing/2016/5/13/chartex" xmlns:cx8="http://schemas.microsoft.com/office/drawing/2016/5/14/chartex" xmlns:mc="http://schemas.openxmlformats.org/markup-compatibility/2006" xmlns:aink="http://schemas.microsoft.com/office/drawing/2016/ink" xmlns:am3d="http://schemas.microsoft.com/office/drawing/2017/model3d" xmlns:o="urn:schemas-microsoft-com:office:office" xmlns:oel="http://schemas.microsoft.com/office/2019/extlst" xmlns:r="http://schemas.openxmlformats.org/officeDocument/2006/relationships" xmlns:m="http://schemas.openxmlformats.org/officeDocument/2006/math" xmlns:v="urn:schemas-microsoft-com:vml" xmlns:wp14="http://schemas.microsoft.com/office/word/2010/wordprocessingDrawing" xmlns:wp="http://schemas.openxmlformats.org/drawingml/2006/wordprocessingDrawing" xmlns:w10="urn:schemas-microsoft-com:office:word" xmlns:w="http://schemas.openxmlformats.org/wordprocessingml/2006/main" xmlns:w14="http://schemas.microsoft.com/office/word/2010/wordml" xmlns:w15="http://schemas.microsoft.com/office/word/2012/wordml" xmlns:w16cex="http://schemas.microsoft.com/office/word/2018/wordml/cex" xmlns:w16cid="http://schemas.microsoft.com/office/word/2016/wordml/cid" xmlns:w16="http://schemas.microsoft.com/office/word/2018/wordml" xmlns:w16sdtdh="http://schemas.microsoft.com/office/word/2020/wordml/sdtdatahash" xmlns:w16se="http://schemas.microsoft.com/office/word/2015/wordml/symex" xmlns:wpg="http://schemas.microsoft.com/office/word/2010/wordprocessingGroup" xmlns:wpi="http://schemas.microsoft.com/office/word/2010/wordprocessingInk" xmlns:wne="http://schemas.microsoft.com/office/word/2006/wordml" xmlns:wps="http://schemas.microsoft.com/office/word/2010/wordprocessingShape" mc:Ignorable="w14 w15 w16se w16cid w16 w16cex w16sdtdh wp14">
+<w:ftr xmlns:wpc="http://schemas.microsoft.com/office/word/2010/wordprocessingCanvas" xmlns:cx="http://schemas.microsoft.com/office/drawing/2014/chartex" xmlns:cx1="http://schemas.microsoft.com/office/drawing/2015/9/8/chartex" xmlns:cx2="http://schemas.microsoft.com/office/drawing/2015/10/21/chartex" xmlns:cx3="http://schemas.microsoft.com/office/drawing/2016/5/9/chartex" xmlns:cx4="http://schemas.microsoft.com/office/drawing/2016/5/10/chartex" xmlns:cx5="http://schemas.microsoft.com/office/drawing/2016/5/11/chartex" xmlns:cx6="http://schemas.microsoft.com/office/drawing/2016/5/12/chartex" xmlns:cx7="http://schemas.microsoft.com/office/drawing/2016/5/13/chartex" xmlns:cx8="http://schemas.microsoft.com/office/drawing/2016/5/14/chartex" xmlns:mc="http://schemas.openxmlformats.org/markup-compatibility/2006" xmlns:aink="http://schemas.microsoft.com/office/drawing/2016/ink" xmlns:am3d="http://schemas.microsoft.com/office/drawing/2017/model3d" xmlns:o="urn:schemas-microsoft-com:office:office" xmlns:r="http://schemas.openxmlformats.org/officeDocument/2006/relationships" xmlns:m="http://schemas.openxmlformats.org/officeDocument/2006/math" xmlns:v="urn:schemas-microsoft-com:vml" xmlns:wp14="http://schemas.microsoft.com/office/word/2010/wordprocessingDrawing" xmlns:wp="http://schemas.openxmlformats.org/drawingml/2006/wordprocessingDrawing" xmlns:w10="urn:schemas-microsoft-com:office:word" xmlns:w="http://schemas.openxmlformats.org/wordprocessingml/2006/main" xmlns:w14="http://schemas.microsoft.com/office/word/2010/wordml" xmlns:w15="http://schemas.microsoft.com/office/word/2012/wordml" xmlns:w16cex="http://schemas.microsoft.com/office/word/2018/wordml/cex" xmlns:w16cid="http://schemas.microsoft.com/office/word/2016/wordml/cid" xmlns:w16="http://schemas.microsoft.com/office/word/2018/wordml" xmlns:w16sdtdh="http://schemas.microsoft.com/office/word/2020/wordml/sdtdatahash" xmlns:w16se="http://schemas.microsoft.com/office/word/2015/wordml/symex" xmlns:wpg="http://schemas.microsoft.com/office/word/2010/wordprocessingGroup" xmlns:wpi="http://schemas.microsoft.com/office/word/2010/wordprocessingInk" xmlns:wne="http://schemas.microsoft.com/office/word/2006/wordml" xmlns:wps="http://schemas.microsoft.com/office/word/2010/wordprocessingShape" mc:Ignorable="w14 w15 w16se w16cid w16 w16cex w16sdtdh wp14">
   <w:p>
     <w:pPr>
       <w:pStyle w:val="Footer"/>
@@ -5761,7 +6427,7 @@
                       <a:effectLst/>
                       <a:extLst>
                         <a:ext uri="{C572A759-6A51-4108-AA02-DFA0A04FC94B}">
-                          <ma14:wrappingTextBoxFlag xmlns="" xmlns:mo="http://schemas.microsoft.com/office/mac/office/2008/main" xmlns:mv="urn:schemas-microsoft-com:mac:vml" xmlns:o="urn:schemas-microsoft-com:office:office" xmlns:v="urn:schemas-microsoft-com:vml" xmlns:w10="urn:schemas-microsoft-com:office:word" xmlns:w="http://schemas.openxmlformats.org/wordprocessingml/2006/main" xmlns:ma14="http://schemas.microsoft.com/office/mac/drawingml/2011/main"/>
+                          <ma14:wrappingTextBoxFlag xmlns:ma14="http://schemas.microsoft.com/office/mac/drawingml/2011/main" xmlns:w="http://schemas.openxmlformats.org/wordprocessingml/2006/main" xmlns:w10="urn:schemas-microsoft-com:office:word" xmlns:v="urn:schemas-microsoft-com:vml" xmlns:o="urn:schemas-microsoft-com:office:office" xmlns:mv="urn:schemas-microsoft-com:mac:vml" xmlns:mo="http://schemas.microsoft.com/office/mac/office/2008/main" xmlns="" xmlns:oel="http://schemas.microsoft.com/office/2019/extlst"/>
                         </a:ext>
                       </a:extLst>
                     </wps:spPr>
@@ -5932,7 +6598,7 @@
               <v:stroke joinstyle="miter"/>
               <v:path gradientshapeok="t" o:connecttype="rect"/>
             </v:shapetype>
-            <v:shape id="Text Box 4" o:spid="_x0000_s1032" type="#_x0000_t202" style="position:absolute;left:0;text-align:left;margin-left:-21pt;margin-top:-3.5pt;width:423pt;height:22pt;z-index:251662336;visibility:visible;mso-wrap-style:square;mso-width-percent:0;mso-height-percent:0;mso-wrap-distance-left:9pt;mso-wrap-distance-top:0;mso-wrap-distance-right:9pt;mso-wrap-distance-bottom:0;mso-position-horizontal:absolute;mso-position-horizontal-relative:text;mso-position-vertical:absolute;mso-position-vertical-relative:text;mso-width-percent:0;mso-height-percent:0;mso-width-relative:margin;mso-height-relative:margin;v-text-anchor:top" o:gfxdata="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" filled="f" stroked="f">
+            <v:shape id="Text Box 4" o:spid="_x0000_s1032" type="#_x0000_t202" style="position:absolute;left:0;text-align:left;margin-left:-21pt;margin-top:-3.5pt;width:423pt;height:22pt;z-index:251662336;visibility:visible;mso-wrap-style:square;mso-width-percent:0;mso-height-percent:0;mso-wrap-distance-left:9pt;mso-wrap-distance-top:0;mso-wrap-distance-right:9pt;mso-wrap-distance-bottom:0;mso-position-horizontal:absolute;mso-position-horizontal-relative:text;mso-position-vertical:absolute;mso-position-vertical-relative:text;mso-width-percent:0;mso-height-percent:0;mso-width-relative:margin;mso-height-relative:margin;v-text-anchor:top" o:gfxdata="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" filled="f" stroked="f">
               <v:textbox>
                 <w:txbxContent>
                   <w:p>
@@ -6182,7 +6848,7 @@
 </file>
 
 <file path=word/footer3.xml><?xml version="1.0" encoding="utf-8"?>
-<w:ftr xmlns:wpc="http://schemas.microsoft.com/office/word/2010/wordprocessingCanvas" xmlns:cx="http://schemas.microsoft.com/office/drawing/2014/chartex" xmlns:cx1="http://schemas.microsoft.com/office/drawing/2015/9/8/chartex" xmlns:cx2="http://schemas.microsoft.com/office/drawing/2015/10/21/chartex" xmlns:cx3="http://schemas.microsoft.com/office/drawing/2016/5/9/chartex" xmlns:cx4="http://schemas.microsoft.com/office/drawing/2016/5/10/chartex" xmlns:cx5="http://schemas.microsoft.com/office/drawing/2016/5/11/chartex" xmlns:cx6="http://schemas.microsoft.com/office/drawing/2016/5/12/chartex" xmlns:cx7="http://schemas.microsoft.com/office/drawing/2016/5/13/chartex" xmlns:cx8="http://schemas.microsoft.com/office/drawing/2016/5/14/chartex" xmlns:mc="http://schemas.openxmlformats.org/markup-compatibility/2006" xmlns:aink="http://schemas.microsoft.com/office/drawing/2016/ink" xmlns:am3d="http://schemas.microsoft.com/office/drawing/2017/model3d" xmlns:o="urn:schemas-microsoft-com:office:office" xmlns:oel="http://schemas.microsoft.com/office/2019/extlst" xmlns:r="http://schemas.openxmlformats.org/officeDocument/2006/relationships" xmlns:m="http://schemas.openxmlformats.org/officeDocument/2006/math" xmlns:v="urn:schemas-microsoft-com:vml" xmlns:wp14="http://schemas.microsoft.com/office/word/2010/wordprocessingDrawing" xmlns:wp="http://schemas.openxmlformats.org/drawingml/2006/wordprocessingDrawing" xmlns:w10="urn:schemas-microsoft-com:office:word" xmlns:w="http://schemas.openxmlformats.org/wordprocessingml/2006/main" xmlns:w14="http://schemas.microsoft.com/office/word/2010/wordml" xmlns:w15="http://schemas.microsoft.com/office/word/2012/wordml" xmlns:w16cex="http://schemas.microsoft.com/office/word/2018/wordml/cex" xmlns:w16cid="http://schemas.microsoft.com/office/word/2016/wordml/cid" xmlns:w16="http://schemas.microsoft.com/office/word/2018/wordml" xmlns:w16sdtdh="http://schemas.microsoft.com/office/word/2020/wordml/sdtdatahash" xmlns:w16se="http://schemas.microsoft.com/office/word/2015/wordml/symex" xmlns:wpg="http://schemas.microsoft.com/office/word/2010/wordprocessingGroup" xmlns:wpi="http://schemas.microsoft.com/office/word/2010/wordprocessingInk" xmlns:wne="http://schemas.microsoft.com/office/word/2006/wordml" xmlns:wps="http://schemas.microsoft.com/office/word/2010/wordprocessingShape" mc:Ignorable="w14 w15 w16se w16cid w16 w16cex w16sdtdh wp14">
+<w:ftr xmlns:wpc="http://schemas.microsoft.com/office/word/2010/wordprocessingCanvas" xmlns:cx="http://schemas.microsoft.com/office/drawing/2014/chartex" xmlns:cx1="http://schemas.microsoft.com/office/drawing/2015/9/8/chartex" xmlns:cx2="http://schemas.microsoft.com/office/drawing/2015/10/21/chartex" xmlns:cx3="http://schemas.microsoft.com/office/drawing/2016/5/9/chartex" xmlns:cx4="http://schemas.microsoft.com/office/drawing/2016/5/10/chartex" xmlns:cx5="http://schemas.microsoft.com/office/drawing/2016/5/11/chartex" xmlns:cx6="http://schemas.microsoft.com/office/drawing/2016/5/12/chartex" xmlns:cx7="http://schemas.microsoft.com/office/drawing/2016/5/13/chartex" xmlns:cx8="http://schemas.microsoft.com/office/drawing/2016/5/14/chartex" xmlns:mc="http://schemas.openxmlformats.org/markup-compatibility/2006" xmlns:aink="http://schemas.microsoft.com/office/drawing/2016/ink" xmlns:am3d="http://schemas.microsoft.com/office/drawing/2017/model3d" xmlns:o="urn:schemas-microsoft-com:office:office" xmlns:r="http://schemas.openxmlformats.org/officeDocument/2006/relationships" xmlns:m="http://schemas.openxmlformats.org/officeDocument/2006/math" xmlns:v="urn:schemas-microsoft-com:vml" xmlns:wp14="http://schemas.microsoft.com/office/word/2010/wordprocessingDrawing" xmlns:wp="http://schemas.openxmlformats.org/drawingml/2006/wordprocessingDrawing" xmlns:w10="urn:schemas-microsoft-com:office:word" xmlns:w="http://schemas.openxmlformats.org/wordprocessingml/2006/main" xmlns:w14="http://schemas.microsoft.com/office/word/2010/wordml" xmlns:w15="http://schemas.microsoft.com/office/word/2012/wordml" xmlns:w16cex="http://schemas.microsoft.com/office/word/2018/wordml/cex" xmlns:w16cid="http://schemas.microsoft.com/office/word/2016/wordml/cid" xmlns:w16="http://schemas.microsoft.com/office/word/2018/wordml" xmlns:w16sdtdh="http://schemas.microsoft.com/office/word/2020/wordml/sdtdatahash" xmlns:w16se="http://schemas.microsoft.com/office/word/2015/wordml/symex" xmlns:wpg="http://schemas.microsoft.com/office/word/2010/wordprocessingGroup" xmlns:wpi="http://schemas.microsoft.com/office/word/2010/wordprocessingInk" xmlns:wne="http://schemas.microsoft.com/office/word/2006/wordml" xmlns:wps="http://schemas.microsoft.com/office/word/2010/wordprocessingShape" mc:Ignorable="w14 w15 w16se w16cid w16 w16cex w16sdtdh wp14">
   <w:p>
     <w:pPr>
       <w:pStyle w:val="Footer"/>
@@ -6318,7 +6984,7 @@
               <v:stroke joinstyle="miter"/>
               <v:path gradientshapeok="t" o:connecttype="rect"/>
             </v:shapetype>
-            <v:shape id="Text Box 5" o:spid="_x0000_s1033" type="#_x0000_t202" style="position:absolute;margin-left:-53.8pt;margin-top:-69.05pt;width:475.5pt;height:80.25pt;z-index:251666432;visibility:visible;mso-wrap-style:square;mso-width-percent:0;mso-height-percent:0;mso-wrap-distance-left:9pt;mso-wrap-distance-top:0;mso-wrap-distance-right:9pt;mso-wrap-distance-bottom:0;mso-position-horizontal:absolute;mso-position-horizontal-relative:margin;mso-position-vertical:absolute;mso-position-vertical-relative:text;mso-width-percent:0;mso-height-percent:0;mso-width-relative:page;mso-height-relative:page;v-text-anchor:bottom" o:gfxdata="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" filled="f" stroked="f">
+            <v:shape id="Text Box 5" o:spid="_x0000_s1033" type="#_x0000_t202" style="position:absolute;margin-left:-53.8pt;margin-top:-69.05pt;width:475.5pt;height:80.25pt;z-index:251666432;visibility:visible;mso-wrap-style:square;mso-width-percent:0;mso-height-percent:0;mso-wrap-distance-left:9pt;mso-wrap-distance-top:0;mso-wrap-distance-right:9pt;mso-wrap-distance-bottom:0;mso-position-horizontal:absolute;mso-position-horizontal-relative:margin;mso-position-vertical:absolute;mso-position-vertical-relative:text;mso-width-percent:0;mso-height-percent:0;mso-width-relative:page;mso-height-relative:page;v-text-anchor:bottom" o:gfxdata="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" filled="f" stroked="f">
               <v:textbox>
                 <w:txbxContent>
                   <w:p>
@@ -6393,7 +7059,7 @@
 </file>
 
 <file path=word/footnotes.xml><?xml version="1.0" encoding="utf-8"?>
-<w:footnotes xmlns:wpc="http://schemas.microsoft.com/office/word/2010/wordprocessingCanvas" xmlns:cx="http://schemas.microsoft.com/office/drawing/2014/chartex" xmlns:cx1="http://schemas.microsoft.com/office/drawing/2015/9/8/chartex" xmlns:cx2="http://schemas.microsoft.com/office/drawing/2015/10/21/chartex" xmlns:cx3="http://schemas.microsoft.com/office/drawing/2016/5/9/chartex" xmlns:cx4="http://schemas.microsoft.com/office/drawing/2016/5/10/chartex" xmlns:cx5="http://schemas.microsoft.com/office/drawing/2016/5/11/chartex" xmlns:cx6="http://schemas.microsoft.com/office/drawing/2016/5/12/chartex" xmlns:cx7="http://schemas.microsoft.com/office/drawing/2016/5/13/chartex" xmlns:cx8="http://schemas.microsoft.com/office/drawing/2016/5/14/chartex" xmlns:mc="http://schemas.openxmlformats.org/markup-compatibility/2006" xmlns:aink="http://schemas.microsoft.com/office/drawing/2016/ink" xmlns:am3d="http://schemas.microsoft.com/office/drawing/2017/model3d" xmlns:o="urn:schemas-microsoft-com:office:office" xmlns:oel="http://schemas.microsoft.com/office/2019/extlst" xmlns:r="http://schemas.openxmlformats.org/officeDocument/2006/relationships" xmlns:m="http://schemas.openxmlformats.org/officeDocument/2006/math" xmlns:v="urn:schemas-microsoft-com:vml" xmlns:wp14="http://schemas.microsoft.com/office/word/2010/wordprocessingDrawing" xmlns:wp="http://schemas.openxmlformats.org/drawingml/2006/wordprocessingDrawing" xmlns:w10="urn:schemas-microsoft-com:office:word" xmlns:w="http://schemas.openxmlformats.org/wordprocessingml/2006/main" xmlns:w14="http://schemas.microsoft.com/office/word/2010/wordml" xmlns:w15="http://schemas.microsoft.com/office/word/2012/wordml" xmlns:w16cex="http://schemas.microsoft.com/office/word/2018/wordml/cex" xmlns:w16cid="http://schemas.microsoft.com/office/word/2016/wordml/cid" xmlns:w16="http://schemas.microsoft.com/office/word/2018/wordml" xmlns:w16sdtdh="http://schemas.microsoft.com/office/word/2020/wordml/sdtdatahash" xmlns:w16se="http://schemas.microsoft.com/office/word/2015/wordml/symex" xmlns:wpg="http://schemas.microsoft.com/office/word/2010/wordprocessingGroup" xmlns:wpi="http://schemas.microsoft.com/office/word/2010/wordprocessingInk" xmlns:wne="http://schemas.microsoft.com/office/word/2006/wordml" xmlns:wps="http://schemas.microsoft.com/office/word/2010/wordprocessingShape" mc:Ignorable="w14 w15 w16se w16cid w16 w16cex w16sdtdh wp14">
+<w:footnotes xmlns:wpc="http://schemas.microsoft.com/office/word/2010/wordprocessingCanvas" xmlns:cx="http://schemas.microsoft.com/office/drawing/2014/chartex" xmlns:cx1="http://schemas.microsoft.com/office/drawing/2015/9/8/chartex" xmlns:cx2="http://schemas.microsoft.com/office/drawing/2015/10/21/chartex" xmlns:cx3="http://schemas.microsoft.com/office/drawing/2016/5/9/chartex" xmlns:cx4="http://schemas.microsoft.com/office/drawing/2016/5/10/chartex" xmlns:cx5="http://schemas.microsoft.com/office/drawing/2016/5/11/chartex" xmlns:cx6="http://schemas.microsoft.com/office/drawing/2016/5/12/chartex" xmlns:cx7="http://schemas.microsoft.com/office/drawing/2016/5/13/chartex" xmlns:cx8="http://schemas.microsoft.com/office/drawing/2016/5/14/chartex" xmlns:mc="http://schemas.openxmlformats.org/markup-compatibility/2006" xmlns:aink="http://schemas.microsoft.com/office/drawing/2016/ink" xmlns:am3d="http://schemas.microsoft.com/office/drawing/2017/model3d" xmlns:o="urn:schemas-microsoft-com:office:office" xmlns:r="http://schemas.openxmlformats.org/officeDocument/2006/relationships" xmlns:m="http://schemas.openxmlformats.org/officeDocument/2006/math" xmlns:v="urn:schemas-microsoft-com:vml" xmlns:wp14="http://schemas.microsoft.com/office/word/2010/wordprocessingDrawing" xmlns:wp="http://schemas.openxmlformats.org/drawingml/2006/wordprocessingDrawing" xmlns:w10="urn:schemas-microsoft-com:office:word" xmlns:w="http://schemas.openxmlformats.org/wordprocessingml/2006/main" xmlns:w14="http://schemas.microsoft.com/office/word/2010/wordml" xmlns:w15="http://schemas.microsoft.com/office/word/2012/wordml" xmlns:w16cex="http://schemas.microsoft.com/office/word/2018/wordml/cex" xmlns:w16cid="http://schemas.microsoft.com/office/word/2016/wordml/cid" xmlns:w16="http://schemas.microsoft.com/office/word/2018/wordml" xmlns:w16sdtdh="http://schemas.microsoft.com/office/word/2020/wordml/sdtdatahash" xmlns:w16se="http://schemas.microsoft.com/office/word/2015/wordml/symex" xmlns:wpg="http://schemas.microsoft.com/office/word/2010/wordprocessingGroup" xmlns:wpi="http://schemas.microsoft.com/office/word/2010/wordprocessingInk" xmlns:wne="http://schemas.microsoft.com/office/word/2006/wordml" xmlns:wps="http://schemas.microsoft.com/office/word/2010/wordprocessingShape" mc:Ignorable="w14 w15 w16se w16cid w16 w16cex w16sdtdh wp14">
   <w:footnote w:type="separator" w:id="-1">
     <w:p>
       <w:r>
@@ -6412,7 +7078,7 @@
 </file>
 
 <file path=word/header1.xml><?xml version="1.0" encoding="utf-8"?>
-<w:hdr xmlns:wpc="http://schemas.microsoft.com/office/word/2010/wordprocessingCanvas" xmlns:cx="http://schemas.microsoft.com/office/drawing/2014/chartex" xmlns:cx1="http://schemas.microsoft.com/office/drawing/2015/9/8/chartex" xmlns:cx2="http://schemas.microsoft.com/office/drawing/2015/10/21/chartex" xmlns:cx3="http://schemas.microsoft.com/office/drawing/2016/5/9/chartex" xmlns:cx4="http://schemas.microsoft.com/office/drawing/2016/5/10/chartex" xmlns:cx5="http://schemas.microsoft.com/office/drawing/2016/5/11/chartex" xmlns:cx6="http://schemas.microsoft.com/office/drawing/2016/5/12/chartex" xmlns:cx7="http://schemas.microsoft.com/office/drawing/2016/5/13/chartex" xmlns:cx8="http://schemas.microsoft.com/office/drawing/2016/5/14/chartex" xmlns:mc="http://schemas.openxmlformats.org/markup-compatibility/2006" xmlns:aink="http://schemas.microsoft.com/office/drawing/2016/ink" xmlns:am3d="http://schemas.microsoft.com/office/drawing/2017/model3d" xmlns:o="urn:schemas-microsoft-com:office:office" xmlns:oel="http://schemas.microsoft.com/office/2019/extlst" xmlns:r="http://schemas.openxmlformats.org/officeDocument/2006/relationships" xmlns:m="http://schemas.openxmlformats.org/officeDocument/2006/math" xmlns:v="urn:schemas-microsoft-com:vml" xmlns:wp14="http://schemas.microsoft.com/office/word/2010/wordprocessingDrawing" xmlns:wp="http://schemas.openxmlformats.org/drawingml/2006/wordprocessingDrawing" xmlns:w10="urn:schemas-microsoft-com:office:word" xmlns:w="http://schemas.openxmlformats.org/wordprocessingml/2006/main" xmlns:w14="http://schemas.microsoft.com/office/word/2010/wordml" xmlns:w15="http://schemas.microsoft.com/office/word/2012/wordml" xmlns:w16cex="http://schemas.microsoft.com/office/word/2018/wordml/cex" xmlns:w16cid="http://schemas.microsoft.com/office/word/2016/wordml/cid" xmlns:w16="http://schemas.microsoft.com/office/word/2018/wordml" xmlns:w16sdtdh="http://schemas.microsoft.com/office/word/2020/wordml/sdtdatahash" xmlns:w16se="http://schemas.microsoft.com/office/word/2015/wordml/symex" xmlns:wpg="http://schemas.microsoft.com/office/word/2010/wordprocessingGroup" xmlns:wpi="http://schemas.microsoft.com/office/word/2010/wordprocessingInk" xmlns:wne="http://schemas.microsoft.com/office/word/2006/wordml" xmlns:wps="http://schemas.microsoft.com/office/word/2010/wordprocessingShape" mc:Ignorable="w14 w15 w16se w16cid w16 w16cex w16sdtdh wp14">
+<w:hdr xmlns:wpc="http://schemas.microsoft.com/office/word/2010/wordprocessingCanvas" xmlns:cx="http://schemas.microsoft.com/office/drawing/2014/chartex" xmlns:cx1="http://schemas.microsoft.com/office/drawing/2015/9/8/chartex" xmlns:cx2="http://schemas.microsoft.com/office/drawing/2015/10/21/chartex" xmlns:cx3="http://schemas.microsoft.com/office/drawing/2016/5/9/chartex" xmlns:cx4="http://schemas.microsoft.com/office/drawing/2016/5/10/chartex" xmlns:cx5="http://schemas.microsoft.com/office/drawing/2016/5/11/chartex" xmlns:cx6="http://schemas.microsoft.com/office/drawing/2016/5/12/chartex" xmlns:cx7="http://schemas.microsoft.com/office/drawing/2016/5/13/chartex" xmlns:cx8="http://schemas.microsoft.com/office/drawing/2016/5/14/chartex" xmlns:mc="http://schemas.openxmlformats.org/markup-compatibility/2006" xmlns:aink="http://schemas.microsoft.com/office/drawing/2016/ink" xmlns:am3d="http://schemas.microsoft.com/office/drawing/2017/model3d" xmlns:o="urn:schemas-microsoft-com:office:office" xmlns:r="http://schemas.openxmlformats.org/officeDocument/2006/relationships" xmlns:m="http://schemas.openxmlformats.org/officeDocument/2006/math" xmlns:v="urn:schemas-microsoft-com:vml" xmlns:wp14="http://schemas.microsoft.com/office/word/2010/wordprocessingDrawing" xmlns:wp="http://schemas.openxmlformats.org/drawingml/2006/wordprocessingDrawing" xmlns:w10="urn:schemas-microsoft-com:office:word" xmlns:w="http://schemas.openxmlformats.org/wordprocessingml/2006/main" xmlns:w14="http://schemas.microsoft.com/office/word/2010/wordml" xmlns:w15="http://schemas.microsoft.com/office/word/2012/wordml" xmlns:w16cex="http://schemas.microsoft.com/office/word/2018/wordml/cex" xmlns:w16cid="http://schemas.microsoft.com/office/word/2016/wordml/cid" xmlns:w16="http://schemas.microsoft.com/office/word/2018/wordml" xmlns:w16sdtdh="http://schemas.microsoft.com/office/word/2020/wordml/sdtdatahash" xmlns:w16se="http://schemas.microsoft.com/office/word/2015/wordml/symex" xmlns:wpg="http://schemas.microsoft.com/office/word/2010/wordprocessingGroup" xmlns:wpi="http://schemas.microsoft.com/office/word/2010/wordprocessingInk" xmlns:wne="http://schemas.microsoft.com/office/word/2006/wordml" xmlns:wps="http://schemas.microsoft.com/office/word/2010/wordprocessingShape" mc:Ignorable="w14 w15 w16se w16cid w16 w16cex w16sdtdh wp14">
   <w:p>
     <w:pPr>
       <w:pStyle w:val="Header"/>
@@ -6474,7 +7140,7 @@
 </file>
 
 <file path=word/header2.xml><?xml version="1.0" encoding="utf-8"?>
-<w:hdr xmlns:wpc="http://schemas.microsoft.com/office/word/2010/wordprocessingCanvas" xmlns:cx="http://schemas.microsoft.com/office/drawing/2014/chartex" xmlns:cx1="http://schemas.microsoft.com/office/drawing/2015/9/8/chartex" xmlns:cx2="http://schemas.microsoft.com/office/drawing/2015/10/21/chartex" xmlns:cx3="http://schemas.microsoft.com/office/drawing/2016/5/9/chartex" xmlns:cx4="http://schemas.microsoft.com/office/drawing/2016/5/10/chartex" xmlns:cx5="http://schemas.microsoft.com/office/drawing/2016/5/11/chartex" xmlns:cx6="http://schemas.microsoft.com/office/drawing/2016/5/12/chartex" xmlns:cx7="http://schemas.microsoft.com/office/drawing/2016/5/13/chartex" xmlns:cx8="http://schemas.microsoft.com/office/drawing/2016/5/14/chartex" xmlns:mc="http://schemas.openxmlformats.org/markup-compatibility/2006" xmlns:aink="http://schemas.microsoft.com/office/drawing/2016/ink" xmlns:am3d="http://schemas.microsoft.com/office/drawing/2017/model3d" xmlns:o="urn:schemas-microsoft-com:office:office" xmlns:oel="http://schemas.microsoft.com/office/2019/extlst" xmlns:r="http://schemas.openxmlformats.org/officeDocument/2006/relationships" xmlns:m="http://schemas.openxmlformats.org/officeDocument/2006/math" xmlns:v="urn:schemas-microsoft-com:vml" xmlns:wp14="http://schemas.microsoft.com/office/word/2010/wordprocessingDrawing" xmlns:wp="http://schemas.openxmlformats.org/drawingml/2006/wordprocessingDrawing" xmlns:w10="urn:schemas-microsoft-com:office:word" xmlns:w="http://schemas.openxmlformats.org/wordprocessingml/2006/main" xmlns:w14="http://schemas.microsoft.com/office/word/2010/wordml" xmlns:w15="http://schemas.microsoft.com/office/word/2012/wordml" xmlns:w16cex="http://schemas.microsoft.com/office/word/2018/wordml/cex" xmlns:w16cid="http://schemas.microsoft.com/office/word/2016/wordml/cid" xmlns:w16="http://schemas.microsoft.com/office/word/2018/wordml" xmlns:w16sdtdh="http://schemas.microsoft.com/office/word/2020/wordml/sdtdatahash" xmlns:w16se="http://schemas.microsoft.com/office/word/2015/wordml/symex" xmlns:wpg="http://schemas.microsoft.com/office/word/2010/wordprocessingGroup" xmlns:wpi="http://schemas.microsoft.com/office/word/2010/wordprocessingInk" xmlns:wne="http://schemas.microsoft.com/office/word/2006/wordml" xmlns:wps="http://schemas.microsoft.com/office/word/2010/wordprocessingShape" mc:Ignorable="w14 w15 w16se w16cid w16 w16cex w16sdtdh wp14">
+<w:hdr xmlns:wpc="http://schemas.microsoft.com/office/word/2010/wordprocessingCanvas" xmlns:cx="http://schemas.microsoft.com/office/drawing/2014/chartex" xmlns:cx1="http://schemas.microsoft.com/office/drawing/2015/9/8/chartex" xmlns:cx2="http://schemas.microsoft.com/office/drawing/2015/10/21/chartex" xmlns:cx3="http://schemas.microsoft.com/office/drawing/2016/5/9/chartex" xmlns:cx4="http://schemas.microsoft.com/office/drawing/2016/5/10/chartex" xmlns:cx5="http://schemas.microsoft.com/office/drawing/2016/5/11/chartex" xmlns:cx6="http://schemas.microsoft.com/office/drawing/2016/5/12/chartex" xmlns:cx7="http://schemas.microsoft.com/office/drawing/2016/5/13/chartex" xmlns:cx8="http://schemas.microsoft.com/office/drawing/2016/5/14/chartex" xmlns:mc="http://schemas.openxmlformats.org/markup-compatibility/2006" xmlns:aink="http://schemas.microsoft.com/office/drawing/2016/ink" xmlns:am3d="http://schemas.microsoft.com/office/drawing/2017/model3d" xmlns:o="urn:schemas-microsoft-com:office:office" xmlns:r="http://schemas.openxmlformats.org/officeDocument/2006/relationships" xmlns:m="http://schemas.openxmlformats.org/officeDocument/2006/math" xmlns:v="urn:schemas-microsoft-com:vml" xmlns:wp14="http://schemas.microsoft.com/office/word/2010/wordprocessingDrawing" xmlns:wp="http://schemas.openxmlformats.org/drawingml/2006/wordprocessingDrawing" xmlns:w10="urn:schemas-microsoft-com:office:word" xmlns:w="http://schemas.openxmlformats.org/wordprocessingml/2006/main" xmlns:w14="http://schemas.microsoft.com/office/word/2010/wordml" xmlns:w15="http://schemas.microsoft.com/office/word/2012/wordml" xmlns:w16cex="http://schemas.microsoft.com/office/word/2018/wordml/cex" xmlns:w16cid="http://schemas.microsoft.com/office/word/2016/wordml/cid" xmlns:w16="http://schemas.microsoft.com/office/word/2018/wordml" xmlns:w16sdtdh="http://schemas.microsoft.com/office/word/2020/wordml/sdtdatahash" xmlns:w16se="http://schemas.microsoft.com/office/word/2015/wordml/symex" xmlns:wpg="http://schemas.microsoft.com/office/word/2010/wordprocessingGroup" xmlns:wpi="http://schemas.microsoft.com/office/word/2010/wordprocessingInk" xmlns:wne="http://schemas.microsoft.com/office/word/2006/wordml" xmlns:wps="http://schemas.microsoft.com/office/word/2010/wordprocessingShape" mc:Ignorable="w14 w15 w16se w16cid w16 w16cex w16sdtdh wp14">
   <w:p>
     <w:pPr>
       <w:pStyle w:val="Header"/>
@@ -6536,7 +7202,7 @@
 </file>
 
 <file path=word/header3.xml><?xml version="1.0" encoding="utf-8"?>
-<w:hdr xmlns:wpc="http://schemas.microsoft.com/office/word/2010/wordprocessingCanvas" xmlns:cx="http://schemas.microsoft.com/office/drawing/2014/chartex" xmlns:cx1="http://schemas.microsoft.com/office/drawing/2015/9/8/chartex" xmlns:cx2="http://schemas.microsoft.com/office/drawing/2015/10/21/chartex" xmlns:cx3="http://schemas.microsoft.com/office/drawing/2016/5/9/chartex" xmlns:cx4="http://schemas.microsoft.com/office/drawing/2016/5/10/chartex" xmlns:cx5="http://schemas.microsoft.com/office/drawing/2016/5/11/chartex" xmlns:cx6="http://schemas.microsoft.com/office/drawing/2016/5/12/chartex" xmlns:cx7="http://schemas.microsoft.com/office/drawing/2016/5/13/chartex" xmlns:cx8="http://schemas.microsoft.com/office/drawing/2016/5/14/chartex" xmlns:mc="http://schemas.openxmlformats.org/markup-compatibility/2006" xmlns:aink="http://schemas.microsoft.com/office/drawing/2016/ink" xmlns:am3d="http://schemas.microsoft.com/office/drawing/2017/model3d" xmlns:o="urn:schemas-microsoft-com:office:office" xmlns:oel="http://schemas.microsoft.com/office/2019/extlst" xmlns:r="http://schemas.openxmlformats.org/officeDocument/2006/relationships" xmlns:m="http://schemas.openxmlformats.org/officeDocument/2006/math" xmlns:v="urn:schemas-microsoft-com:vml" xmlns:wp14="http://schemas.microsoft.com/office/word/2010/wordprocessingDrawing" xmlns:wp="http://schemas.openxmlformats.org/drawingml/2006/wordprocessingDrawing" xmlns:w10="urn:schemas-microsoft-com:office:word" xmlns:w="http://schemas.openxmlformats.org/wordprocessingml/2006/main" xmlns:w14="http://schemas.microsoft.com/office/word/2010/wordml" xmlns:w15="http://schemas.microsoft.com/office/word/2012/wordml" xmlns:w16cex="http://schemas.microsoft.com/office/word/2018/wordml/cex" xmlns:w16cid="http://schemas.microsoft.com/office/word/2016/wordml/cid" xmlns:w16="http://schemas.microsoft.com/office/word/2018/wordml" xmlns:w16sdtdh="http://schemas.microsoft.com/office/word/2020/wordml/sdtdatahash" xmlns:w16se="http://schemas.microsoft.com/office/word/2015/wordml/symex" xmlns:wpg="http://schemas.microsoft.com/office/word/2010/wordprocessingGroup" xmlns:wpi="http://schemas.microsoft.com/office/word/2010/wordprocessingInk" xmlns:wne="http://schemas.microsoft.com/office/word/2006/wordml" xmlns:wps="http://schemas.microsoft.com/office/word/2010/wordprocessingShape" mc:Ignorable="w14 w15 w16se w16cid w16 w16cex w16sdtdh wp14">
+<w:hdr xmlns:wpc="http://schemas.microsoft.com/office/word/2010/wordprocessingCanvas" xmlns:cx="http://schemas.microsoft.com/office/drawing/2014/chartex" xmlns:cx1="http://schemas.microsoft.com/office/drawing/2015/9/8/chartex" xmlns:cx2="http://schemas.microsoft.com/office/drawing/2015/10/21/chartex" xmlns:cx3="http://schemas.microsoft.com/office/drawing/2016/5/9/chartex" xmlns:cx4="http://schemas.microsoft.com/office/drawing/2016/5/10/chartex" xmlns:cx5="http://schemas.microsoft.com/office/drawing/2016/5/11/chartex" xmlns:cx6="http://schemas.microsoft.com/office/drawing/2016/5/12/chartex" xmlns:cx7="http://schemas.microsoft.com/office/drawing/2016/5/13/chartex" xmlns:cx8="http://schemas.microsoft.com/office/drawing/2016/5/14/chartex" xmlns:mc="http://schemas.openxmlformats.org/markup-compatibility/2006" xmlns:aink="http://schemas.microsoft.com/office/drawing/2016/ink" xmlns:am3d="http://schemas.microsoft.com/office/drawing/2017/model3d" xmlns:o="urn:schemas-microsoft-com:office:office" xmlns:r="http://schemas.openxmlformats.org/officeDocument/2006/relationships" xmlns:m="http://schemas.openxmlformats.org/officeDocument/2006/math" xmlns:v="urn:schemas-microsoft-com:vml" xmlns:wp14="http://schemas.microsoft.com/office/word/2010/wordprocessingDrawing" xmlns:wp="http://schemas.openxmlformats.org/drawingml/2006/wordprocessingDrawing" xmlns:w10="urn:schemas-microsoft-com:office:word" xmlns:w="http://schemas.openxmlformats.org/wordprocessingml/2006/main" xmlns:w14="http://schemas.microsoft.com/office/word/2010/wordml" xmlns:w15="http://schemas.microsoft.com/office/word/2012/wordml" xmlns:w16cex="http://schemas.microsoft.com/office/word/2018/wordml/cex" xmlns:w16cid="http://schemas.microsoft.com/office/word/2016/wordml/cid" xmlns:w16="http://schemas.microsoft.com/office/word/2018/wordml" xmlns:w16sdtdh="http://schemas.microsoft.com/office/word/2020/wordml/sdtdatahash" xmlns:w16se="http://schemas.microsoft.com/office/word/2015/wordml/symex" xmlns:wpg="http://schemas.microsoft.com/office/word/2010/wordprocessingGroup" xmlns:wpi="http://schemas.microsoft.com/office/word/2010/wordprocessingInk" xmlns:wne="http://schemas.microsoft.com/office/word/2006/wordml" xmlns:wps="http://schemas.microsoft.com/office/word/2010/wordprocessingShape" mc:Ignorable="w14 w15 w16se w16cid w16 w16cex w16sdtdh wp14">
   <w:p>
     <w:pPr>
       <w:pStyle w:val="Header"/>
@@ -6615,7 +7281,7 @@
 </file>
 
 <file path=word/numbering.xml><?xml version="1.0" encoding="utf-8"?>
-<w:numbering xmlns:wpc="http://schemas.microsoft.com/office/word/2010/wordprocessingCanvas" xmlns:cx="http://schemas.microsoft.com/office/drawing/2014/chartex" xmlns:cx1="http://schemas.microsoft.com/office/drawing/2015/9/8/chartex" xmlns:cx2="http://schemas.microsoft.com/office/drawing/2015/10/21/chartex" xmlns:cx3="http://schemas.microsoft.com/office/drawing/2016/5/9/chartex" xmlns:cx4="http://schemas.microsoft.com/office/drawing/2016/5/10/chartex" xmlns:cx5="http://schemas.microsoft.com/office/drawing/2016/5/11/chartex" xmlns:cx6="http://schemas.microsoft.com/office/drawing/2016/5/12/chartex" xmlns:cx7="http://schemas.microsoft.com/office/drawing/2016/5/13/chartex" xmlns:cx8="http://schemas.microsoft.com/office/drawing/2016/5/14/chartex" xmlns:mc="http://schemas.openxmlformats.org/markup-compatibility/2006" xmlns:aink="http://schemas.microsoft.com/office/drawing/2016/ink" xmlns:am3d="http://schemas.microsoft.com/office/drawing/2017/model3d" xmlns:o="urn:schemas-microsoft-com:office:office" xmlns:oel="http://schemas.microsoft.com/office/2019/extlst" xmlns:r="http://schemas.openxmlformats.org/officeDocument/2006/relationships" xmlns:m="http://schemas.openxmlformats.org/officeDocument/2006/math" xmlns:v="urn:schemas-microsoft-com:vml" xmlns:wp14="http://schemas.microsoft.com/office/word/2010/wordprocessingDrawing" xmlns:wp="http://schemas.openxmlformats.org/drawingml/2006/wordprocessingDrawing" xmlns:w10="urn:schemas-microsoft-com:office:word" xmlns:w="http://schemas.openxmlformats.org/wordprocessingml/2006/main" xmlns:w14="http://schemas.microsoft.com/office/word/2010/wordml" xmlns:w15="http://schemas.microsoft.com/office/word/2012/wordml" xmlns:w16cex="http://schemas.microsoft.com/office/word/2018/wordml/cex" xmlns:w16cid="http://schemas.microsoft.com/office/word/2016/wordml/cid" xmlns:w16="http://schemas.microsoft.com/office/word/2018/wordml" xmlns:w16sdtdh="http://schemas.microsoft.com/office/word/2020/wordml/sdtdatahash" xmlns:w16se="http://schemas.microsoft.com/office/word/2015/wordml/symex" xmlns:wpg="http://schemas.microsoft.com/office/word/2010/wordprocessingGroup" xmlns:wpi="http://schemas.microsoft.com/office/word/2010/wordprocessingInk" xmlns:wne="http://schemas.microsoft.com/office/word/2006/wordml" xmlns:wps="http://schemas.microsoft.com/office/word/2010/wordprocessingShape" mc:Ignorable="w14 w15 w16se w16cid w16 w16cex w16sdtdh wp14">
+<w:numbering xmlns:wpc="http://schemas.microsoft.com/office/word/2010/wordprocessingCanvas" xmlns:cx="http://schemas.microsoft.com/office/drawing/2014/chartex" xmlns:cx1="http://schemas.microsoft.com/office/drawing/2015/9/8/chartex" xmlns:cx2="http://schemas.microsoft.com/office/drawing/2015/10/21/chartex" xmlns:cx3="http://schemas.microsoft.com/office/drawing/2016/5/9/chartex" xmlns:cx4="http://schemas.microsoft.com/office/drawing/2016/5/10/chartex" xmlns:cx5="http://schemas.microsoft.com/office/drawing/2016/5/11/chartex" xmlns:cx6="http://schemas.microsoft.com/office/drawing/2016/5/12/chartex" xmlns:cx7="http://schemas.microsoft.com/office/drawing/2016/5/13/chartex" xmlns:cx8="http://schemas.microsoft.com/office/drawing/2016/5/14/chartex" xmlns:mc="http://schemas.openxmlformats.org/markup-compatibility/2006" xmlns:aink="http://schemas.microsoft.com/office/drawing/2016/ink" xmlns:am3d="http://schemas.microsoft.com/office/drawing/2017/model3d" xmlns:o="urn:schemas-microsoft-com:office:office" xmlns:r="http://schemas.openxmlformats.org/officeDocument/2006/relationships" xmlns:m="http://schemas.openxmlformats.org/officeDocument/2006/math" xmlns:v="urn:schemas-microsoft-com:vml" xmlns:wp14="http://schemas.microsoft.com/office/word/2010/wordprocessingDrawing" xmlns:wp="http://schemas.openxmlformats.org/drawingml/2006/wordprocessingDrawing" xmlns:w10="urn:schemas-microsoft-com:office:word" xmlns:w="http://schemas.openxmlformats.org/wordprocessingml/2006/main" xmlns:w14="http://schemas.microsoft.com/office/word/2010/wordml" xmlns:w15="http://schemas.microsoft.com/office/word/2012/wordml" xmlns:w16cex="http://schemas.microsoft.com/office/word/2018/wordml/cex" xmlns:w16cid="http://schemas.microsoft.com/office/word/2016/wordml/cid" xmlns:w16="http://schemas.microsoft.com/office/word/2018/wordml" xmlns:w16sdtdh="http://schemas.microsoft.com/office/word/2020/wordml/sdtdatahash" xmlns:w16se="http://schemas.microsoft.com/office/word/2015/wordml/symex" xmlns:wpg="http://schemas.microsoft.com/office/word/2010/wordprocessingGroup" xmlns:wpi="http://schemas.microsoft.com/office/word/2010/wordprocessingInk" xmlns:wne="http://schemas.microsoft.com/office/word/2006/wordml" xmlns:wps="http://schemas.microsoft.com/office/word/2010/wordprocessingShape" mc:Ignorable="w14 w15 w16se w16cid w16 w16cex w16sdtdh wp14">
   <w:abstractNum w:abstractNumId="0" w15:restartNumberingAfterBreak="0">
     <w:nsid w:val="05FA7DBF"/>
     <w:multiLevelType w:val="hybridMultilevel"/>
@@ -11043,133 +11709,133 @@
       </w:pPr>
     </w:lvl>
   </w:abstractNum>
-  <w:num w:numId="1" w16cid:durableId="1714646951">
+  <w:num w:numId="1">
     <w:abstractNumId w:val="23"/>
   </w:num>
-  <w:num w:numId="2" w16cid:durableId="793333150">
+  <w:num w:numId="2">
     <w:abstractNumId w:val="33"/>
   </w:num>
-  <w:num w:numId="3" w16cid:durableId="641422514">
+  <w:num w:numId="3">
     <w:abstractNumId w:val="0"/>
   </w:num>
-  <w:num w:numId="4" w16cid:durableId="43870380">
+  <w:num w:numId="4">
     <w:abstractNumId w:val="16"/>
   </w:num>
-  <w:num w:numId="5" w16cid:durableId="692534590">
+  <w:num w:numId="5">
     <w:abstractNumId w:val="5"/>
   </w:num>
-  <w:num w:numId="6" w16cid:durableId="1378240531">
+  <w:num w:numId="6">
     <w:abstractNumId w:val="31"/>
   </w:num>
-  <w:num w:numId="7" w16cid:durableId="2131629239">
+  <w:num w:numId="7">
     <w:abstractNumId w:val="4"/>
   </w:num>
-  <w:num w:numId="8" w16cid:durableId="888491668">
+  <w:num w:numId="8">
     <w:abstractNumId w:val="24"/>
   </w:num>
-  <w:num w:numId="9" w16cid:durableId="627587675">
+  <w:num w:numId="9">
     <w:abstractNumId w:val="7"/>
   </w:num>
-  <w:num w:numId="10" w16cid:durableId="1787701468">
+  <w:num w:numId="10">
     <w:abstractNumId w:val="37"/>
   </w:num>
-  <w:num w:numId="11" w16cid:durableId="508495414">
+  <w:num w:numId="11">
     <w:abstractNumId w:val="2"/>
   </w:num>
-  <w:num w:numId="12" w16cid:durableId="1038581345">
+  <w:num w:numId="12">
     <w:abstractNumId w:val="34"/>
   </w:num>
-  <w:num w:numId="13" w16cid:durableId="1624000628">
+  <w:num w:numId="13">
     <w:abstractNumId w:val="26"/>
   </w:num>
-  <w:num w:numId="14" w16cid:durableId="1323195845">
+  <w:num w:numId="14">
     <w:abstractNumId w:val="25"/>
   </w:num>
-  <w:num w:numId="15" w16cid:durableId="902720071">
+  <w:num w:numId="15">
     <w:abstractNumId w:val="19"/>
   </w:num>
-  <w:num w:numId="16" w16cid:durableId="1502700718">
+  <w:num w:numId="16">
     <w:abstractNumId w:val="38"/>
   </w:num>
-  <w:num w:numId="17" w16cid:durableId="342170965">
+  <w:num w:numId="17">
     <w:abstractNumId w:val="15"/>
   </w:num>
-  <w:num w:numId="18" w16cid:durableId="2090344462">
+  <w:num w:numId="18">
     <w:abstractNumId w:val="6"/>
   </w:num>
-  <w:num w:numId="19" w16cid:durableId="1085686409">
+  <w:num w:numId="19">
     <w:abstractNumId w:val="8"/>
   </w:num>
-  <w:num w:numId="20" w16cid:durableId="438985897">
+  <w:num w:numId="20">
     <w:abstractNumId w:val="18"/>
   </w:num>
-  <w:num w:numId="21" w16cid:durableId="1945533459">
+  <w:num w:numId="21">
     <w:abstractNumId w:val="12"/>
   </w:num>
-  <w:num w:numId="22" w16cid:durableId="1087389133">
+  <w:num w:numId="22">
     <w:abstractNumId w:val="28"/>
   </w:num>
-  <w:num w:numId="23" w16cid:durableId="784160729">
+  <w:num w:numId="23">
     <w:abstractNumId w:val="30"/>
   </w:num>
-  <w:num w:numId="24" w16cid:durableId="433213858">
+  <w:num w:numId="24">
     <w:abstractNumId w:val="9"/>
   </w:num>
-  <w:num w:numId="25" w16cid:durableId="515774766">
+  <w:num w:numId="25">
     <w:abstractNumId w:val="36"/>
   </w:num>
-  <w:num w:numId="26" w16cid:durableId="2147120811">
+  <w:num w:numId="26">
     <w:abstractNumId w:val="35"/>
   </w:num>
-  <w:num w:numId="27" w16cid:durableId="613561281">
+  <w:num w:numId="27">
     <w:abstractNumId w:val="3"/>
   </w:num>
-  <w:num w:numId="28" w16cid:durableId="1361055559">
+  <w:num w:numId="28">
     <w:abstractNumId w:val="17"/>
   </w:num>
-  <w:num w:numId="29" w16cid:durableId="1921595976">
+  <w:num w:numId="29">
     <w:abstractNumId w:val="14"/>
   </w:num>
-  <w:num w:numId="30" w16cid:durableId="794635405">
+  <w:num w:numId="30">
     <w:abstractNumId w:val="32"/>
   </w:num>
-  <w:num w:numId="31" w16cid:durableId="246350326">
+  <w:num w:numId="31">
     <w:abstractNumId w:val="11"/>
   </w:num>
-  <w:num w:numId="32" w16cid:durableId="1741833027">
+  <w:num w:numId="32">
     <w:abstractNumId w:val="22"/>
   </w:num>
-  <w:num w:numId="33" w16cid:durableId="1984701457">
+  <w:num w:numId="33">
     <w:abstractNumId w:val="1"/>
   </w:num>
-  <w:num w:numId="34" w16cid:durableId="2084638546">
+  <w:num w:numId="34">
     <w:abstractNumId w:val="13"/>
   </w:num>
-  <w:num w:numId="35" w16cid:durableId="1630358974">
+  <w:num w:numId="35">
     <w:abstractNumId w:val="27"/>
   </w:num>
-  <w:num w:numId="36" w16cid:durableId="1126462644">
+  <w:num w:numId="36">
     <w:abstractNumId w:val="10"/>
   </w:num>
-  <w:num w:numId="37" w16cid:durableId="2042167819">
+  <w:num w:numId="37">
     <w:abstractNumId w:val="29"/>
   </w:num>
-  <w:num w:numId="38" w16cid:durableId="1188367887">
+  <w:num w:numId="38">
     <w:abstractNumId w:val="39"/>
   </w:num>
-  <w:num w:numId="39" w16cid:durableId="1187790831">
+  <w:num w:numId="39">
     <w:abstractNumId w:val="40"/>
   </w:num>
-  <w:num w:numId="40" w16cid:durableId="281881473">
+  <w:num w:numId="40">
     <w:abstractNumId w:val="20"/>
   </w:num>
-  <w:num w:numId="41" w16cid:durableId="973100111">
+  <w:num w:numId="41">
     <w:abstractNumId w:val="21"/>
   </w:num>
-  <w:num w:numId="42" w16cid:durableId="652833948">
+  <w:num w:numId="42">
     <w:abstractNumId w:val="21"/>
   </w:num>
-  <w:num w:numId="43" w16cid:durableId="2121872336">
+  <w:num w:numId="43">
     <w:abstractNumId w:val="21"/>
   </w:num>
 </w:numbering>

</xml_diff>

<commit_message>
Add contributions to report
</commit_message>
<xml_diff>
--- a/SEG2505_PROJET_G12.docx
+++ b/SEG2505_PROJET_G12.docx
@@ -1,6 +1,6 @@
 
 <file path=word/document.xml><?xml version="1.0" encoding="utf-8"?>
-<w:document xmlns:wpc="http://schemas.microsoft.com/office/word/2010/wordprocessingCanvas" xmlns:cx="http://schemas.microsoft.com/office/drawing/2014/chartex" xmlns:cx1="http://schemas.microsoft.com/office/drawing/2015/9/8/chartex" xmlns:cx2="http://schemas.microsoft.com/office/drawing/2015/10/21/chartex" xmlns:cx3="http://schemas.microsoft.com/office/drawing/2016/5/9/chartex" xmlns:cx4="http://schemas.microsoft.com/office/drawing/2016/5/10/chartex" xmlns:cx5="http://schemas.microsoft.com/office/drawing/2016/5/11/chartex" xmlns:cx6="http://schemas.microsoft.com/office/drawing/2016/5/12/chartex" xmlns:cx7="http://schemas.microsoft.com/office/drawing/2016/5/13/chartex" xmlns:cx8="http://schemas.microsoft.com/office/drawing/2016/5/14/chartex" xmlns:mc="http://schemas.openxmlformats.org/markup-compatibility/2006" xmlns:aink="http://schemas.microsoft.com/office/drawing/2016/ink" xmlns:am3d="http://schemas.microsoft.com/office/drawing/2017/model3d" xmlns:o="urn:schemas-microsoft-com:office:office" xmlns:r="http://schemas.openxmlformats.org/officeDocument/2006/relationships" xmlns:m="http://schemas.openxmlformats.org/officeDocument/2006/math" xmlns:v="urn:schemas-microsoft-com:vml" xmlns:wp14="http://schemas.microsoft.com/office/word/2010/wordprocessingDrawing" xmlns:wp="http://schemas.openxmlformats.org/drawingml/2006/wordprocessingDrawing" xmlns:w10="urn:schemas-microsoft-com:office:word" xmlns:w="http://schemas.openxmlformats.org/wordprocessingml/2006/main" xmlns:w14="http://schemas.microsoft.com/office/word/2010/wordml" xmlns:w15="http://schemas.microsoft.com/office/word/2012/wordml" xmlns:w16cex="http://schemas.microsoft.com/office/word/2018/wordml/cex" xmlns:w16cid="http://schemas.microsoft.com/office/word/2016/wordml/cid" xmlns:w16="http://schemas.microsoft.com/office/word/2018/wordml" xmlns:w16sdtdh="http://schemas.microsoft.com/office/word/2020/wordml/sdtdatahash" xmlns:w16se="http://schemas.microsoft.com/office/word/2015/wordml/symex" xmlns:wpg="http://schemas.microsoft.com/office/word/2010/wordprocessingGroup" xmlns:wpi="http://schemas.microsoft.com/office/word/2010/wordprocessingInk" xmlns:wne="http://schemas.microsoft.com/office/word/2006/wordml" xmlns:wps="http://schemas.microsoft.com/office/word/2010/wordprocessingShape" mc:Ignorable="w14 w15 w16se w16cid w16 w16cex w16sdtdh wp14">
+<w:document xmlns:wpc="http://schemas.microsoft.com/office/word/2010/wordprocessingCanvas" xmlns:cx="http://schemas.microsoft.com/office/drawing/2014/chartex" xmlns:cx1="http://schemas.microsoft.com/office/drawing/2015/9/8/chartex" xmlns:cx2="http://schemas.microsoft.com/office/drawing/2015/10/21/chartex" xmlns:cx3="http://schemas.microsoft.com/office/drawing/2016/5/9/chartex" xmlns:cx4="http://schemas.microsoft.com/office/drawing/2016/5/10/chartex" xmlns:cx5="http://schemas.microsoft.com/office/drawing/2016/5/11/chartex" xmlns:cx6="http://schemas.microsoft.com/office/drawing/2016/5/12/chartex" xmlns:cx7="http://schemas.microsoft.com/office/drawing/2016/5/13/chartex" xmlns:cx8="http://schemas.microsoft.com/office/drawing/2016/5/14/chartex" xmlns:mc="http://schemas.openxmlformats.org/markup-compatibility/2006" xmlns:aink="http://schemas.microsoft.com/office/drawing/2016/ink" xmlns:am3d="http://schemas.microsoft.com/office/drawing/2017/model3d" xmlns:o="urn:schemas-microsoft-com:office:office" xmlns:oel="http://schemas.microsoft.com/office/2019/extlst" xmlns:r="http://schemas.openxmlformats.org/officeDocument/2006/relationships" xmlns:m="http://schemas.openxmlformats.org/officeDocument/2006/math" xmlns:v="urn:schemas-microsoft-com:vml" xmlns:wp14="http://schemas.microsoft.com/office/word/2010/wordprocessingDrawing" xmlns:wp="http://schemas.openxmlformats.org/drawingml/2006/wordprocessingDrawing" xmlns:w10="urn:schemas-microsoft-com:office:word" xmlns:w="http://schemas.openxmlformats.org/wordprocessingml/2006/main" xmlns:w14="http://schemas.microsoft.com/office/word/2010/wordml" xmlns:w15="http://schemas.microsoft.com/office/word/2012/wordml" xmlns:w16cex="http://schemas.microsoft.com/office/word/2018/wordml/cex" xmlns:w16cid="http://schemas.microsoft.com/office/word/2016/wordml/cid" xmlns:w16="http://schemas.microsoft.com/office/word/2018/wordml" xmlns:w16sdtdh="http://schemas.microsoft.com/office/word/2020/wordml/sdtdatahash" xmlns:w16se="http://schemas.microsoft.com/office/word/2015/wordml/symex" xmlns:wpg="http://schemas.microsoft.com/office/word/2010/wordprocessingGroup" xmlns:wpi="http://schemas.microsoft.com/office/word/2010/wordprocessingInk" xmlns:wne="http://schemas.microsoft.com/office/word/2006/wordml" xmlns:wps="http://schemas.microsoft.com/office/word/2010/wordprocessingShape" mc:Ignorable="w14 w15 w16se w16cid w16 w16cex w16sdtdh wp14">
   <w:body>
     <w:p>
       <w:pPr>
@@ -227,7 +227,7 @@
           </mc:Choice>
           <mc:Fallback>
             <w:pict>
-              <v:group w14:anchorId="6C85A1E3" id="Group 11" o:spid="_x0000_s1026" style="position:absolute;left:0;text-align:left;margin-left:9pt;margin-top:61.9pt;width:459pt;height:152.25pt;z-index:251655168;mso-width-relative:margin;mso-height-relative:margin" coordorigin="-464" coordsize="62463,24955" o:gfxdata="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">
+              <v:group w14:anchorId="6C85A1E3" id="Group 11" o:spid="_x0000_s1026" style="position:absolute;left:0;text-align:left;margin-left:9pt;margin-top:61.9pt;width:459pt;height:152.25pt;z-index:251655168;mso-width-relative:margin;mso-height-relative:margin" coordorigin="-464" coordsize="62463,24955" o:gfxdata="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">
                 <v:rect id="Rectangle 27" o:spid="_x0000_s1027" style="position:absolute;left:-464;width:62463;height:24955;visibility:visible;mso-wrap-style:square;v-text-anchor:top" o:gfxdata="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" fillcolor="#3b3734" stroked="f" strokeweight="2pt"/>
                 <v:rect id="Rectangle 14" o:spid="_x0000_s1028" style="position:absolute;width:781;height:12236;visibility:visible;mso-wrap-style:square;v-text-anchor:top" o:gfxdata="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" fillcolor="#8f001a" stroked="f" strokeweight="2pt"/>
                 <v:rect id="Rectangle 17" o:spid="_x0000_s1029" style="position:absolute;top:12960;width:781;height:3213;visibility:visible;mso-wrap-style:square;v-text-anchor:top" o:gfxdata="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" fillcolor="#8f001a" stroked="f" strokeweight="2pt">
@@ -292,7 +292,7 @@
                         <a:effectLst/>
                         <a:extLst>
                           <a:ext uri="{C572A759-6A51-4108-AA02-DFA0A04FC94B}">
-                            <ma14:wrappingTextBoxFlag xmlns:ma14="http://schemas.microsoft.com/office/mac/drawingml/2011/main" xmlns:w="http://schemas.openxmlformats.org/wordprocessingml/2006/main" xmlns:w10="urn:schemas-microsoft-com:office:word" xmlns:v="urn:schemas-microsoft-com:vml" xmlns:o="urn:schemas-microsoft-com:office:office" xmlns:mv="urn:schemas-microsoft-com:mac:vml" xmlns:mo="http://schemas.microsoft.com/office/mac/office/2008/main" xmlns="" xmlns:oel="http://schemas.microsoft.com/office/2019/extlst"/>
+                            <ma14:wrappingTextBoxFlag xmlns="" xmlns:mo="http://schemas.microsoft.com/office/mac/office/2008/main" xmlns:mv="urn:schemas-microsoft-com:mac:vml" xmlns:o="urn:schemas-microsoft-com:office:office" xmlns:v="urn:schemas-microsoft-com:vml" xmlns:w10="urn:schemas-microsoft-com:office:word" xmlns:w="http://schemas.openxmlformats.org/wordprocessingml/2006/main" xmlns:ma14="http://schemas.microsoft.com/office/mac/drawingml/2011/main"/>
                           </a:ext>
                         </a:extLst>
                       </wps:spPr>
@@ -885,7 +885,7 @@
                 <v:stroke joinstyle="miter"/>
                 <v:path gradientshapeok="t" o:connecttype="rect"/>
               </v:shapetype>
-              <v:shape id="Text Box 8" o:spid="_x0000_s1030" type="#_x0000_t202" style="position:absolute;left:0;text-align:left;margin-left:17.25pt;margin-top:63.4pt;width:450.75pt;height:165.75pt;z-index:251675648;visibility:visible;mso-wrap-style:square;mso-width-percent:0;mso-height-percent:0;mso-wrap-distance-left:9pt;mso-wrap-distance-top:0;mso-wrap-distance-right:9pt;mso-wrap-distance-bottom:0;mso-position-horizontal:absolute;mso-position-horizontal-relative:text;mso-position-vertical:absolute;mso-position-vertical-relative:text;mso-width-percent:0;mso-height-percent:0;mso-width-relative:margin;mso-height-relative:margin;v-text-anchor:top" o:gfxdata="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" filled="f" stroked="f">
+              <v:shape id="Text Box 8" o:spid="_x0000_s1030" type="#_x0000_t202" style="position:absolute;left:0;text-align:left;margin-left:17.25pt;margin-top:63.4pt;width:450.75pt;height:165.75pt;z-index:251675648;visibility:visible;mso-wrap-style:square;mso-width-percent:0;mso-height-percent:0;mso-wrap-distance-left:9pt;mso-wrap-distance-top:0;mso-wrap-distance-right:9pt;mso-wrap-distance-bottom:0;mso-position-horizontal:absolute;mso-position-horizontal-relative:text;mso-position-vertical:absolute;mso-position-vertical-relative:text;mso-width-percent:0;mso-height-percent:0;mso-width-relative:margin;mso-height-relative:margin;v-text-anchor:top" o:gfxdata="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" filled="f" stroked="f">
                 <v:textbox>
                   <w:txbxContent>
                     <w:tbl>
@@ -1492,8 +1492,21 @@
         <w:pStyle w:val="BodyText"/>
       </w:pPr>
       <w:r>
-        <w:t>Andy How Hok Hium</w:t>
-      </w:r>
+        <w:t xml:space="preserve">Andy How </w:t>
+      </w:r>
+      <w:proofErr w:type="spellStart"/>
+      <w:r>
+        <w:t>Hok</w:t>
+      </w:r>
+      <w:proofErr w:type="spellEnd"/>
+      <w:r>
+        <w:t xml:space="preserve"> </w:t>
+      </w:r>
+      <w:proofErr w:type="spellStart"/>
+      <w:r>
+        <w:t>Hium</w:t>
+      </w:r>
+      <w:proofErr w:type="spellEnd"/>
     </w:p>
     <w:p>
       <w:pPr>
@@ -1640,7 +1653,7 @@
               <w:spacing w:val="0"/>
               <w:kern w:val="0"/>
               <w:szCs w:val="22"/>
-              <w:lang w:val="en-MU" w:eastAsia="zh-CN"/>
+              <w:lang w:val="fr-CA" w:eastAsia="zh-CN"/>
             </w:rPr>
           </w:pPr>
           <w:r>
@@ -1666,6 +1679,7 @@
               <w:rPr>
                 <w:noProof/>
                 <w:webHidden/>
+                <w:lang w:val="fr-CA"/>
               </w:rPr>
               <w:tab/>
             </w:r>
@@ -1673,6 +1687,7 @@
               <w:rPr>
                 <w:noProof/>
                 <w:webHidden/>
+                <w:lang w:val="fr-CA"/>
               </w:rPr>
               <w:fldChar w:fldCharType="begin"/>
             </w:r>
@@ -1680,6 +1695,7 @@
               <w:rPr>
                 <w:noProof/>
                 <w:webHidden/>
+                <w:lang w:val="fr-CA"/>
               </w:rPr>
               <w:instrText xml:space="preserve"> PAGEREF _Toc152753066 \h </w:instrText>
             </w:r>
@@ -1687,12 +1703,14 @@
               <w:rPr>
                 <w:noProof/>
                 <w:webHidden/>
+                <w:lang w:val="fr-CA"/>
               </w:rPr>
             </w:r>
             <w:r>
               <w:rPr>
                 <w:noProof/>
                 <w:webHidden/>
+                <w:lang w:val="fr-CA"/>
               </w:rPr>
               <w:fldChar w:fldCharType="separate"/>
             </w:r>
@@ -1700,6 +1718,7 @@
               <w:rPr>
                 <w:noProof/>
                 <w:webHidden/>
+                <w:lang w:val="fr-CA"/>
               </w:rPr>
               <w:t>1</w:t>
             </w:r>
@@ -1707,6 +1726,7 @@
               <w:rPr>
                 <w:noProof/>
                 <w:webHidden/>
+                <w:lang w:val="fr-CA"/>
               </w:rPr>
               <w:fldChar w:fldCharType="end"/>
             </w:r>
@@ -1722,7 +1742,7 @@
               <w:spacing w:val="0"/>
               <w:kern w:val="0"/>
               <w:szCs w:val="22"/>
-              <w:lang w:val="en-MU" w:eastAsia="zh-CN"/>
+              <w:lang w:val="fr-CA" w:eastAsia="zh-CN"/>
             </w:rPr>
           </w:pPr>
           <w:hyperlink w:anchor="_Toc152753067" w:history="1">
@@ -1739,6 +1759,7 @@
               <w:rPr>
                 <w:noProof/>
                 <w:webHidden/>
+                <w:lang w:val="fr-CA"/>
               </w:rPr>
               <w:tab/>
             </w:r>
@@ -1746,6 +1767,7 @@
               <w:rPr>
                 <w:noProof/>
                 <w:webHidden/>
+                <w:lang w:val="fr-CA"/>
               </w:rPr>
               <w:fldChar w:fldCharType="begin"/>
             </w:r>
@@ -1753,6 +1775,7 @@
               <w:rPr>
                 <w:noProof/>
                 <w:webHidden/>
+                <w:lang w:val="fr-CA"/>
               </w:rPr>
               <w:instrText xml:space="preserve"> PAGEREF _Toc152753067 \h </w:instrText>
             </w:r>
@@ -1760,12 +1783,14 @@
               <w:rPr>
                 <w:noProof/>
                 <w:webHidden/>
+                <w:lang w:val="fr-CA"/>
               </w:rPr>
             </w:r>
             <w:r>
               <w:rPr>
                 <w:noProof/>
                 <w:webHidden/>
+                <w:lang w:val="fr-CA"/>
               </w:rPr>
               <w:fldChar w:fldCharType="separate"/>
             </w:r>
@@ -1773,6 +1798,7 @@
               <w:rPr>
                 <w:noProof/>
                 <w:webHidden/>
+                <w:lang w:val="fr-CA"/>
               </w:rPr>
               <w:t>3</w:t>
             </w:r>
@@ -1780,6 +1806,7 @@
               <w:rPr>
                 <w:noProof/>
                 <w:webHidden/>
+                <w:lang w:val="fr-CA"/>
               </w:rPr>
               <w:fldChar w:fldCharType="end"/>
             </w:r>
@@ -1795,7 +1822,7 @@
               <w:spacing w:val="0"/>
               <w:kern w:val="0"/>
               <w:szCs w:val="22"/>
-              <w:lang w:val="en-MU" w:eastAsia="zh-CN"/>
+              <w:lang w:val="fr-CA" w:eastAsia="zh-CN"/>
             </w:rPr>
           </w:pPr>
           <w:hyperlink w:anchor="_Toc152753068" w:history="1">
@@ -1812,6 +1839,7 @@
               <w:rPr>
                 <w:noProof/>
                 <w:webHidden/>
+                <w:lang w:val="fr-CA"/>
               </w:rPr>
               <w:tab/>
             </w:r>
@@ -1819,6 +1847,7 @@
               <w:rPr>
                 <w:noProof/>
                 <w:webHidden/>
+                <w:lang w:val="fr-CA"/>
               </w:rPr>
               <w:fldChar w:fldCharType="begin"/>
             </w:r>
@@ -1826,6 +1855,7 @@
               <w:rPr>
                 <w:noProof/>
                 <w:webHidden/>
+                <w:lang w:val="fr-CA"/>
               </w:rPr>
               <w:instrText xml:space="preserve"> PAGEREF _Toc152753068 \h </w:instrText>
             </w:r>
@@ -1833,12 +1863,14 @@
               <w:rPr>
                 <w:noProof/>
                 <w:webHidden/>
+                <w:lang w:val="fr-CA"/>
               </w:rPr>
             </w:r>
             <w:r>
               <w:rPr>
                 <w:noProof/>
                 <w:webHidden/>
+                <w:lang w:val="fr-CA"/>
               </w:rPr>
               <w:fldChar w:fldCharType="separate"/>
             </w:r>
@@ -1846,6 +1878,7 @@
               <w:rPr>
                 <w:noProof/>
                 <w:webHidden/>
+                <w:lang w:val="fr-CA"/>
               </w:rPr>
               <w:t>4</w:t>
             </w:r>
@@ -1853,6 +1886,7 @@
               <w:rPr>
                 <w:noProof/>
                 <w:webHidden/>
+                <w:lang w:val="fr-CA"/>
               </w:rPr>
               <w:fldChar w:fldCharType="end"/>
             </w:r>
@@ -1868,7 +1902,7 @@
               <w:spacing w:val="0"/>
               <w:kern w:val="0"/>
               <w:szCs w:val="22"/>
-              <w:lang w:val="en-MU" w:eastAsia="zh-CN"/>
+              <w:lang w:val="fr-CA" w:eastAsia="zh-CN"/>
             </w:rPr>
           </w:pPr>
           <w:hyperlink w:anchor="_Toc152753069" w:history="1">
@@ -1885,6 +1919,7 @@
               <w:rPr>
                 <w:noProof/>
                 <w:webHidden/>
+                <w:lang w:val="fr-CA"/>
               </w:rPr>
               <w:tab/>
             </w:r>
@@ -1892,6 +1927,7 @@
               <w:rPr>
                 <w:noProof/>
                 <w:webHidden/>
+                <w:lang w:val="fr-CA"/>
               </w:rPr>
               <w:fldChar w:fldCharType="begin"/>
             </w:r>
@@ -1899,6 +1935,7 @@
               <w:rPr>
                 <w:noProof/>
                 <w:webHidden/>
+                <w:lang w:val="fr-CA"/>
               </w:rPr>
               <w:instrText xml:space="preserve"> PAGEREF _Toc152753069 \h </w:instrText>
             </w:r>
@@ -1906,12 +1943,14 @@
               <w:rPr>
                 <w:noProof/>
                 <w:webHidden/>
+                <w:lang w:val="fr-CA"/>
               </w:rPr>
             </w:r>
             <w:r>
               <w:rPr>
                 <w:noProof/>
                 <w:webHidden/>
+                <w:lang w:val="fr-CA"/>
               </w:rPr>
               <w:fldChar w:fldCharType="separate"/>
             </w:r>
@@ -1919,6 +1958,7 @@
               <w:rPr>
                 <w:noProof/>
                 <w:webHidden/>
+                <w:lang w:val="fr-CA"/>
               </w:rPr>
               <w:t>5</w:t>
             </w:r>
@@ -1926,6 +1966,7 @@
               <w:rPr>
                 <w:noProof/>
                 <w:webHidden/>
+                <w:lang w:val="fr-CA"/>
               </w:rPr>
               <w:fldChar w:fldCharType="end"/>
             </w:r>
@@ -1941,7 +1982,7 @@
               <w:spacing w:val="0"/>
               <w:kern w:val="0"/>
               <w:szCs w:val="22"/>
-              <w:lang w:val="en-MU" w:eastAsia="zh-CN"/>
+              <w:lang w:val="fr-CA" w:eastAsia="zh-CN"/>
             </w:rPr>
           </w:pPr>
           <w:hyperlink w:anchor="_Toc152753070" w:history="1">
@@ -1958,6 +1999,7 @@
               <w:rPr>
                 <w:noProof/>
                 <w:webHidden/>
+                <w:lang w:val="fr-CA"/>
               </w:rPr>
               <w:tab/>
             </w:r>
@@ -1965,6 +2007,7 @@
               <w:rPr>
                 <w:noProof/>
                 <w:webHidden/>
+                <w:lang w:val="fr-CA"/>
               </w:rPr>
               <w:fldChar w:fldCharType="begin"/>
             </w:r>
@@ -1972,6 +2015,7 @@
               <w:rPr>
                 <w:noProof/>
                 <w:webHidden/>
+                <w:lang w:val="fr-CA"/>
               </w:rPr>
               <w:instrText xml:space="preserve"> PAGEREF _Toc152753070 \h </w:instrText>
             </w:r>
@@ -1979,12 +2023,14 @@
               <w:rPr>
                 <w:noProof/>
                 <w:webHidden/>
+                <w:lang w:val="fr-CA"/>
               </w:rPr>
             </w:r>
             <w:r>
               <w:rPr>
                 <w:noProof/>
                 <w:webHidden/>
+                <w:lang w:val="fr-CA"/>
               </w:rPr>
               <w:fldChar w:fldCharType="separate"/>
             </w:r>
@@ -1992,6 +2038,7 @@
               <w:rPr>
                 <w:noProof/>
                 <w:webHidden/>
+                <w:lang w:val="fr-CA"/>
               </w:rPr>
               <w:t>5</w:t>
             </w:r>
@@ -1999,6 +2046,7 @@
               <w:rPr>
                 <w:noProof/>
                 <w:webHidden/>
+                <w:lang w:val="fr-CA"/>
               </w:rPr>
               <w:fldChar w:fldCharType="end"/>
             </w:r>
@@ -2014,7 +2062,7 @@
               <w:spacing w:val="0"/>
               <w:kern w:val="0"/>
               <w:szCs w:val="22"/>
-              <w:lang w:val="en-MU" w:eastAsia="zh-CN"/>
+              <w:lang w:val="fr-CA" w:eastAsia="zh-CN"/>
             </w:rPr>
           </w:pPr>
           <w:hyperlink w:anchor="_Toc152753071" w:history="1">
@@ -2031,6 +2079,7 @@
               <w:rPr>
                 <w:noProof/>
                 <w:webHidden/>
+                <w:lang w:val="fr-CA"/>
               </w:rPr>
               <w:tab/>
             </w:r>
@@ -2038,6 +2087,7 @@
               <w:rPr>
                 <w:noProof/>
                 <w:webHidden/>
+                <w:lang w:val="fr-CA"/>
               </w:rPr>
               <w:fldChar w:fldCharType="begin"/>
             </w:r>
@@ -2045,6 +2095,7 @@
               <w:rPr>
                 <w:noProof/>
                 <w:webHidden/>
+                <w:lang w:val="fr-CA"/>
               </w:rPr>
               <w:instrText xml:space="preserve"> PAGEREF _Toc152753071 \h </w:instrText>
             </w:r>
@@ -2052,12 +2103,14 @@
               <w:rPr>
                 <w:noProof/>
                 <w:webHidden/>
+                <w:lang w:val="fr-CA"/>
               </w:rPr>
             </w:r>
             <w:r>
               <w:rPr>
                 <w:noProof/>
                 <w:webHidden/>
+                <w:lang w:val="fr-CA"/>
               </w:rPr>
               <w:fldChar w:fldCharType="separate"/>
             </w:r>
@@ -2065,6 +2118,7 @@
               <w:rPr>
                 <w:noProof/>
                 <w:webHidden/>
+                <w:lang w:val="fr-CA"/>
               </w:rPr>
               <w:t>6</w:t>
             </w:r>
@@ -2072,6 +2126,7 @@
               <w:rPr>
                 <w:noProof/>
                 <w:webHidden/>
+                <w:lang w:val="fr-CA"/>
               </w:rPr>
               <w:fldChar w:fldCharType="end"/>
             </w:r>
@@ -2558,7 +2613,25 @@
           <w:szCs w:val="24"/>
           <w:lang w:val="fr-CA" w:eastAsia="en-US"/>
         </w:rPr>
-        <w:t xml:space="preserve">. Lorsqu’une demande a été soumis, le client sera demandée d’évaluer leur expérience avec la succursale, et la prochaine fois qu’il </w:t>
+        <w:t xml:space="preserve">. Lorsqu’une demande a été soumis, le client sera </w:t>
+      </w:r>
+      <w:r>
+        <w:rPr>
+          <w:rFonts w:ascii="Arial" w:hAnsi="Arial" w:cs="Arial"/>
+          <w:sz w:val="24"/>
+          <w:szCs w:val="24"/>
+          <w:lang w:val="fr-CA" w:eastAsia="en-US"/>
+        </w:rPr>
+        <w:t>demandé</w:t>
+      </w:r>
+      <w:r>
+        <w:rPr>
+          <w:rFonts w:ascii="Arial" w:hAnsi="Arial" w:cs="Arial"/>
+          <w:sz w:val="24"/>
+          <w:szCs w:val="24"/>
+          <w:lang w:val="fr-CA" w:eastAsia="en-US"/>
+        </w:rPr>
+        <w:t xml:space="preserve"> d’évaluer leur expérience avec la succursale, et la prochaine fois qu’il </w:t>
       </w:r>
       <w:r>
         <w:rPr>
@@ -2863,7 +2936,7 @@
           <w:szCs w:val="24"/>
           <w:lang w:val="fr-CA" w:eastAsia="en-US"/>
         </w:rPr>
-        <w:t xml:space="preserve"> comment faire des diagrammes UML, ou faires des tests unitaires pour tester l</w:t>
+        <w:t xml:space="preserve"> comment faire des diagrammes UML</w:t>
       </w:r>
       <w:r>
         <w:rPr>
@@ -2872,7 +2945,7 @@
           <w:szCs w:val="24"/>
           <w:lang w:val="fr-CA" w:eastAsia="en-US"/>
         </w:rPr>
-        <w:t>es</w:t>
+        <w:t xml:space="preserve"> de façon efficace</w:t>
       </w:r>
       <w:r>
         <w:rPr>
@@ -2881,7 +2954,7 @@
           <w:szCs w:val="24"/>
           <w:lang w:val="fr-CA" w:eastAsia="en-US"/>
         </w:rPr>
-        <w:t xml:space="preserve"> </w:t>
+        <w:t>, ou faires des tests unitaires pour tester l</w:t>
       </w:r>
       <w:r>
         <w:rPr>
@@ -2890,7 +2963,7 @@
           <w:szCs w:val="24"/>
           <w:lang w:val="fr-CA" w:eastAsia="en-US"/>
         </w:rPr>
-        <w:t>fonctionnalités</w:t>
+        <w:t>es</w:t>
       </w:r>
       <w:r>
         <w:rPr>
@@ -2908,7 +2981,7 @@
           <w:szCs w:val="24"/>
           <w:lang w:val="fr-CA" w:eastAsia="en-US"/>
         </w:rPr>
-        <w:t>de</w:t>
+        <w:t>fonctionnalités</w:t>
       </w:r>
       <w:r>
         <w:rPr>
@@ -2917,7 +2990,7 @@
           <w:szCs w:val="24"/>
           <w:lang w:val="fr-CA" w:eastAsia="en-US"/>
         </w:rPr>
-        <w:t xml:space="preserve"> nos </w:t>
+        <w:t xml:space="preserve"> </w:t>
       </w:r>
       <w:r>
         <w:rPr>
@@ -2926,7 +2999,7 @@
           <w:szCs w:val="24"/>
           <w:lang w:val="fr-CA" w:eastAsia="en-US"/>
         </w:rPr>
-        <w:t>méthodes</w:t>
+        <w:t>de</w:t>
       </w:r>
       <w:r>
         <w:rPr>
@@ -2935,7 +3008,7 @@
           <w:szCs w:val="24"/>
           <w:lang w:val="fr-CA" w:eastAsia="en-US"/>
         </w:rPr>
-        <w:t xml:space="preserve">. Mais le plus Important est que nous avons appris </w:t>
+        <w:t xml:space="preserve"> nos </w:t>
       </w:r>
       <w:r>
         <w:rPr>
@@ -2944,7 +3017,7 @@
           <w:szCs w:val="24"/>
           <w:lang w:val="fr-CA" w:eastAsia="en-US"/>
         </w:rPr>
-        <w:t>à</w:t>
+        <w:t>méthodes</w:t>
       </w:r>
       <w:r>
         <w:rPr>
@@ -2953,7 +3026,7 @@
           <w:szCs w:val="24"/>
           <w:lang w:val="fr-CA" w:eastAsia="en-US"/>
         </w:rPr>
-        <w:t xml:space="preserve"> utiliser Android Studio pendant ce semestre, ce qui est un outil qui pourrait </w:t>
+        <w:t xml:space="preserve">. Mais le plus Important est que nous avons appris </w:t>
       </w:r>
       <w:r>
         <w:rPr>
@@ -2962,7 +3035,7 @@
           <w:szCs w:val="24"/>
           <w:lang w:val="fr-CA" w:eastAsia="en-US"/>
         </w:rPr>
-        <w:t>être</w:t>
+        <w:t>à</w:t>
       </w:r>
       <w:r>
         <w:rPr>
@@ -2971,7 +3044,7 @@
           <w:szCs w:val="24"/>
           <w:lang w:val="fr-CA" w:eastAsia="en-US"/>
         </w:rPr>
-        <w:t xml:space="preserve"> essentiel dans </w:t>
+        <w:t xml:space="preserve"> utiliser Android Studio </w:t>
       </w:r>
       <w:r>
         <w:rPr>
@@ -2980,7 +3053,7 @@
           <w:szCs w:val="24"/>
           <w:lang w:val="fr-CA" w:eastAsia="en-US"/>
         </w:rPr>
-        <w:t>le futur</w:t>
+        <w:t xml:space="preserve">et </w:t>
       </w:r>
       <w:r>
         <w:rPr>
@@ -2989,6 +3062,116 @@
           <w:szCs w:val="24"/>
           <w:lang w:val="fr-CA" w:eastAsia="en-US"/>
         </w:rPr>
+        <w:t xml:space="preserve">nous nous sommes familiarisés avec des bases de données asynchrones tel que </w:t>
+      </w:r>
+      <w:proofErr w:type="spellStart"/>
+      <w:r>
+        <w:rPr>
+          <w:rFonts w:ascii="Arial" w:hAnsi="Arial" w:cs="Arial"/>
+          <w:sz w:val="24"/>
+          <w:szCs w:val="24"/>
+          <w:lang w:val="fr-CA" w:eastAsia="en-US"/>
+        </w:rPr>
+        <w:t>Firebase</w:t>
+      </w:r>
+      <w:proofErr w:type="spellEnd"/>
+      <w:r>
+        <w:rPr>
+          <w:rFonts w:ascii="Arial" w:hAnsi="Arial" w:cs="Arial"/>
+          <w:sz w:val="24"/>
+          <w:szCs w:val="24"/>
+          <w:lang w:val="fr-CA" w:eastAsia="en-US"/>
+        </w:rPr>
+        <w:t xml:space="preserve"> </w:t>
+      </w:r>
+      <w:r>
+        <w:rPr>
+          <w:rFonts w:ascii="Arial" w:hAnsi="Arial" w:cs="Arial"/>
+          <w:sz w:val="24"/>
+          <w:szCs w:val="24"/>
+          <w:lang w:val="fr-CA" w:eastAsia="en-US"/>
+        </w:rPr>
+        <w:t xml:space="preserve">pendant ce semestre, </w:t>
+      </w:r>
+      <w:r>
+        <w:rPr>
+          <w:rFonts w:ascii="Arial" w:hAnsi="Arial" w:cs="Arial"/>
+          <w:sz w:val="24"/>
+          <w:szCs w:val="24"/>
+          <w:lang w:val="fr-CA" w:eastAsia="en-US"/>
+        </w:rPr>
+        <w:t xml:space="preserve">qui sont tous les deux des </w:t>
+      </w:r>
+      <w:r>
+        <w:rPr>
+          <w:rFonts w:ascii="Arial" w:hAnsi="Arial" w:cs="Arial"/>
+          <w:sz w:val="24"/>
+          <w:szCs w:val="24"/>
+          <w:lang w:val="fr-CA" w:eastAsia="en-US"/>
+        </w:rPr>
+        <w:t>outil</w:t>
+      </w:r>
+      <w:r>
+        <w:rPr>
+          <w:rFonts w:ascii="Arial" w:hAnsi="Arial" w:cs="Arial"/>
+          <w:sz w:val="24"/>
+          <w:szCs w:val="24"/>
+          <w:lang w:val="fr-CA" w:eastAsia="en-US"/>
+        </w:rPr>
+        <w:t>s</w:t>
+      </w:r>
+      <w:r>
+        <w:rPr>
+          <w:rFonts w:ascii="Arial" w:hAnsi="Arial" w:cs="Arial"/>
+          <w:sz w:val="24"/>
+          <w:szCs w:val="24"/>
+          <w:lang w:val="fr-CA" w:eastAsia="en-US"/>
+        </w:rPr>
+        <w:t xml:space="preserve"> qui pourrait </w:t>
+      </w:r>
+      <w:r>
+        <w:rPr>
+          <w:rFonts w:ascii="Arial" w:hAnsi="Arial" w:cs="Arial"/>
+          <w:sz w:val="24"/>
+          <w:szCs w:val="24"/>
+          <w:lang w:val="fr-CA" w:eastAsia="en-US"/>
+        </w:rPr>
+        <w:t>être</w:t>
+      </w:r>
+      <w:r>
+        <w:rPr>
+          <w:rFonts w:ascii="Arial" w:hAnsi="Arial" w:cs="Arial"/>
+          <w:sz w:val="24"/>
+          <w:szCs w:val="24"/>
+          <w:lang w:val="fr-CA" w:eastAsia="en-US"/>
+        </w:rPr>
+        <w:t xml:space="preserve"> essentiel dans </w:t>
+      </w:r>
+      <w:r>
+        <w:rPr>
+          <w:rFonts w:ascii="Arial" w:hAnsi="Arial" w:cs="Arial"/>
+          <w:sz w:val="24"/>
+          <w:szCs w:val="24"/>
+          <w:lang w:val="fr-CA" w:eastAsia="en-US"/>
+        </w:rPr>
+        <w:t>le futur</w:t>
+      </w:r>
+      <w:r>
+        <w:rPr>
+          <w:rFonts w:ascii="Arial" w:hAnsi="Arial" w:cs="Arial"/>
+          <w:sz w:val="24"/>
+          <w:szCs w:val="24"/>
+          <w:lang w:val="fr-CA" w:eastAsia="en-US"/>
+        </w:rPr>
+        <w:t xml:space="preserve"> dans nos carrières académiques et professionnelles</w:t>
+      </w:r>
+      <w:r>
+        <w:rPr>
+          <w:rFonts w:ascii="Arial" w:hAnsi="Arial" w:cs="Arial"/>
+          <w:sz w:val="24"/>
+          <w:szCs w:val="24"/>
+          <w:lang w:val="fr-CA" w:eastAsia="en-US"/>
+        </w:rPr>
         <w:t>.</w:t>
       </w:r>
     </w:p>
@@ -3003,24 +3186,37 @@
     </w:p>
     <w:p>
       <w:pPr>
-        <w:pStyle w:val="Heading1"/>
+        <w:rPr>
+          <w:rFonts w:ascii="Arial" w:eastAsia="MS Gothic" w:hAnsi="Arial" w:cs="Arial"/>
+          <w:color w:val="auto"/>
+          <w:spacing w:val="0"/>
+          <w:kern w:val="2"/>
+          <w:sz w:val="32"/>
+          <w:szCs w:val="32"/>
+          <w:lang w:val="fr-CA" w:eastAsia="en-US"/>
+        </w:rPr>
+      </w:pPr>
+      <w:bookmarkStart w:id="4" w:name="_Toc152753070"/>
+      <w:r>
         <w:rPr>
           <w:rFonts w:cs="Arial"/>
           <w:sz w:val="32"/>
           <w:szCs w:val="32"/>
           <w:lang w:val="fr-CA"/>
         </w:rPr>
-      </w:pPr>
-      <w:bookmarkStart w:id="4" w:name="_Toc152753070"/>
-      <w:r>
+        <w:br w:type="page"/>
+      </w:r>
+    </w:p>
+    <w:p>
+      <w:pPr>
+        <w:pStyle w:val="Heading1"/>
         <w:rPr>
           <w:rFonts w:cs="Arial"/>
           <w:sz w:val="32"/>
           <w:szCs w:val="32"/>
           <w:lang w:val="fr-CA"/>
         </w:rPr>
-        <w:t xml:space="preserve">Rôles de chacun des membres de l'équipe </w:t>
-      </w:r>
+      </w:pPr>
       <w:r>
         <w:rPr>
           <w:rFonts w:cs="Arial"/>
@@ -3028,7 +3224,8 @@
           <w:szCs w:val="32"/>
           <w:lang w:val="fr-CA"/>
         </w:rPr>
-        <w:t>pour</w:t>
+        <w:lastRenderedPageBreak/>
+        <w:t xml:space="preserve">Rôles de chacun des membres de l'équipe </w:t>
       </w:r>
       <w:r>
         <w:rPr>
@@ -3037,18 +3234,28 @@
           <w:szCs w:val="32"/>
           <w:lang w:val="fr-CA"/>
         </w:rPr>
+        <w:t>pour</w:t>
+      </w:r>
+      <w:r>
+        <w:rPr>
+          <w:rFonts w:cs="Arial"/>
+          <w:sz w:val="32"/>
+          <w:szCs w:val="32"/>
+          <w:lang w:val="fr-CA"/>
+        </w:rPr>
         <w:t xml:space="preserve"> chaque livrable:</w:t>
       </w:r>
       <w:bookmarkEnd w:id="4"/>
     </w:p>
     <w:tbl>
       <w:tblPr>
-        <w:tblW w:w="4580" w:type="dxa"/>
+        <w:tblW w:w="7015" w:type="dxa"/>
         <w:tblLook w:val="04A0" w:firstRow="1" w:lastRow="0" w:firstColumn="1" w:lastColumn="0" w:noHBand="0" w:noVBand="1"/>
       </w:tblPr>
       <w:tblGrid>
         <w:gridCol w:w="2500"/>
         <w:gridCol w:w="2080"/>
+        <w:gridCol w:w="2435"/>
       </w:tblGrid>
       <w:tr>
         <w:trPr>
@@ -3056,8 +3263,7 @@
         </w:trPr>
         <w:tc>
           <w:tcPr>
-            <w:tcW w:w="4580" w:type="dxa"/>
-            <w:gridSpan w:val="2"/>
+            <w:tcW w:w="2500" w:type="dxa"/>
             <w:tcBorders>
               <w:top w:val="single" w:sz="4" w:space="0" w:color="auto"/>
               <w:left w:val="single" w:sz="4" w:space="0" w:color="auto"/>
@@ -3077,18 +3283,76 @@
                 <w:spacing w:val="0"/>
                 <w:kern w:val="0"/>
                 <w:szCs w:val="22"/>
-                <w:lang w:eastAsia="zh-CN"/>
+                <w:lang w:val="fr-CA" w:eastAsia="zh-CN"/>
               </w:rPr>
             </w:pPr>
-            <w:r>
+          </w:p>
+        </w:tc>
+        <w:tc>
+          <w:tcPr>
+            <w:tcW w:w="2080" w:type="dxa"/>
+            <w:tcBorders>
+              <w:top w:val="single" w:sz="4" w:space="0" w:color="auto"/>
+              <w:left w:val="single" w:sz="4" w:space="0" w:color="auto"/>
+              <w:bottom w:val="single" w:sz="4" w:space="0" w:color="auto"/>
+              <w:right w:val="single" w:sz="4" w:space="0" w:color="auto"/>
+            </w:tcBorders>
+            <w:shd w:val="clear" w:color="auto" w:fill="auto"/>
+            <w:vAlign w:val="bottom"/>
+          </w:tcPr>
+          <w:p>
+            <w:pPr>
+              <w:jc w:val="center"/>
               <w:rPr>
                 <w:rFonts w:ascii="Calibri" w:eastAsia="Times New Roman" w:hAnsi="Calibri" w:cs="Calibri"/>
                 <w:spacing w:val="0"/>
                 <w:kern w:val="0"/>
                 <w:szCs w:val="22"/>
-                <w:lang w:eastAsia="zh-CN"/>
+                <w:lang w:val="fr-CA" w:eastAsia="zh-CN"/>
+              </w:rPr>
+            </w:pPr>
+            <w:r>
+              <w:rPr>
+                <w:rFonts w:ascii="Calibri" w:eastAsia="Times New Roman" w:hAnsi="Calibri" w:cs="Calibri"/>
+                <w:spacing w:val="0"/>
+                <w:kern w:val="0"/>
+                <w:szCs w:val="22"/>
+                <w:lang w:val="fr-CA" w:eastAsia="zh-CN"/>
               </w:rPr>
               <w:t>Livrable 1</w:t>
+            </w:r>
+          </w:p>
+        </w:tc>
+        <w:tc>
+          <w:tcPr>
+            <w:tcW w:w="2435" w:type="dxa"/>
+            <w:tcBorders>
+              <w:top w:val="single" w:sz="4" w:space="0" w:color="auto"/>
+              <w:left w:val="single" w:sz="4" w:space="0" w:color="auto"/>
+              <w:bottom w:val="single" w:sz="4" w:space="0" w:color="auto"/>
+              <w:right w:val="single" w:sz="4" w:space="0" w:color="auto"/>
+            </w:tcBorders>
+          </w:tcPr>
+          <w:p>
+            <w:pPr>
+              <w:jc w:val="center"/>
+              <w:rPr>
+                <w:rFonts w:ascii="Calibri" w:eastAsia="Times New Roman" w:hAnsi="Calibri" w:cs="Calibri"/>
+                <w:spacing w:val="0"/>
+                <w:kern w:val="0"/>
+                <w:szCs w:val="22"/>
+                <w:lang w:val="fr-CA" w:eastAsia="zh-CN"/>
+              </w:rPr>
+            </w:pPr>
+            <w:r>
+              <w:rPr>
+                <w:rFonts w:ascii="Calibri" w:eastAsia="Times New Roman" w:hAnsi="Calibri" w:cs="Calibri"/>
+                <w:spacing w:val="0"/>
+                <w:kern w:val="0"/>
+                <w:szCs w:val="22"/>
+                <w:lang w:val="fr-CA" w:eastAsia="zh-CN"/>
+              </w:rPr>
+              <w:t>Livrable 2</w:t>
             </w:r>
           </w:p>
         </w:tc>
@@ -3119,7 +3383,7 @@
                 <w:spacing w:val="0"/>
                 <w:kern w:val="0"/>
                 <w:szCs w:val="22"/>
-                <w:lang w:eastAsia="zh-CN"/>
+                <w:lang w:val="fr-CA" w:eastAsia="zh-CN"/>
               </w:rPr>
             </w:pPr>
             <w:r>
@@ -3128,7 +3392,7 @@
                 <w:spacing w:val="0"/>
                 <w:kern w:val="0"/>
                 <w:szCs w:val="22"/>
-                <w:lang w:eastAsia="zh-CN"/>
+                <w:lang w:val="fr-CA" w:eastAsia="zh-CN"/>
               </w:rPr>
               <w:t>Nom</w:t>
             </w:r>
@@ -3156,7 +3420,7 @@
                 <w:spacing w:val="0"/>
                 <w:kern w:val="0"/>
                 <w:szCs w:val="22"/>
-                <w:lang w:eastAsia="zh-CN"/>
+                <w:lang w:val="fr-CA" w:eastAsia="zh-CN"/>
               </w:rPr>
             </w:pPr>
             <w:r>
@@ -3167,533 +3431,23 @@
                 <w:szCs w:val="22"/>
                 <w:lang w:val="fr-CA" w:eastAsia="zh-CN"/>
               </w:rPr>
-              <w:t>C</w:t>
-            </w:r>
-            <w:r>
-              <w:rPr>
-                <w:rFonts w:ascii="Calibri" w:eastAsia="Times New Roman" w:hAnsi="Calibri" w:cs="Calibri"/>
-                <w:spacing w:val="0"/>
-                <w:kern w:val="0"/>
-                <w:szCs w:val="22"/>
-                <w:lang w:eastAsia="zh-CN"/>
-              </w:rPr>
-              <w:t>ontribution</w:t>
-            </w:r>
-          </w:p>
-        </w:tc>
-      </w:tr>
-      <w:tr>
-        <w:trPr>
-          <w:trHeight w:val="288"/>
-        </w:trPr>
-        <w:tc>
-          <w:tcPr>
-            <w:tcW w:w="2500" w:type="dxa"/>
-            <w:tcBorders>
-              <w:top w:val="nil"/>
-              <w:left w:val="single" w:sz="4" w:space="0" w:color="auto"/>
-              <w:bottom w:val="single" w:sz="4" w:space="0" w:color="auto"/>
-              <w:right w:val="single" w:sz="4" w:space="0" w:color="auto"/>
-            </w:tcBorders>
-            <w:shd w:val="clear" w:color="auto" w:fill="auto"/>
-            <w:noWrap/>
-            <w:vAlign w:val="bottom"/>
-            <w:hideMark/>
-          </w:tcPr>
-          <w:p>
-            <w:pPr>
-              <w:rPr>
-                <w:rFonts w:ascii="Calibri" w:eastAsia="Times New Roman" w:hAnsi="Calibri" w:cs="Calibri"/>
-                <w:spacing w:val="0"/>
-                <w:kern w:val="0"/>
-                <w:szCs w:val="22"/>
-                <w:lang w:eastAsia="zh-CN"/>
-              </w:rPr>
-            </w:pPr>
-            <w:r>
-              <w:rPr>
-                <w:rFonts w:ascii="Calibri" w:eastAsia="Times New Roman" w:hAnsi="Calibri" w:cs="Calibri"/>
-                <w:spacing w:val="0"/>
-                <w:kern w:val="0"/>
-                <w:szCs w:val="22"/>
-                <w:lang w:eastAsia="zh-CN"/>
-              </w:rPr>
-              <w:t>William Mallette</w:t>
+              <w:t>Contribution</w:t>
             </w:r>
           </w:p>
         </w:tc>
         <w:tc>
           <w:tcPr>
-            <w:tcW w:w="2080" w:type="dxa"/>
+            <w:tcW w:w="2435" w:type="dxa"/>
             <w:tcBorders>
               <w:top w:val="nil"/>
               <w:left w:val="nil"/>
               <w:bottom w:val="single" w:sz="4" w:space="0" w:color="auto"/>
               <w:right w:val="single" w:sz="4" w:space="0" w:color="auto"/>
             </w:tcBorders>
-            <w:shd w:val="clear" w:color="auto" w:fill="auto"/>
-            <w:noWrap/>
-            <w:vAlign w:val="bottom"/>
-            <w:hideMark/>
-          </w:tcPr>
-          <w:p>
-            <w:pPr>
-              <w:rPr>
-                <w:rFonts w:ascii="Calibri" w:eastAsia="Times New Roman" w:hAnsi="Calibri" w:cs="Calibri"/>
-                <w:spacing w:val="0"/>
-                <w:kern w:val="0"/>
-                <w:szCs w:val="22"/>
-                <w:lang w:eastAsia="zh-CN"/>
-              </w:rPr>
-            </w:pPr>
-          </w:p>
-        </w:tc>
-      </w:tr>
-      <w:tr>
-        <w:trPr>
-          <w:trHeight w:val="288"/>
-        </w:trPr>
-        <w:tc>
-          <w:tcPr>
-            <w:tcW w:w="2500" w:type="dxa"/>
-            <w:tcBorders>
-              <w:top w:val="nil"/>
-              <w:left w:val="single" w:sz="4" w:space="0" w:color="auto"/>
-              <w:bottom w:val="single" w:sz="4" w:space="0" w:color="auto"/>
-              <w:right w:val="single" w:sz="4" w:space="0" w:color="auto"/>
-            </w:tcBorders>
-            <w:shd w:val="clear" w:color="auto" w:fill="auto"/>
-            <w:noWrap/>
-            <w:vAlign w:val="bottom"/>
-            <w:hideMark/>
-          </w:tcPr>
-          <w:p>
-            <w:pPr>
-              <w:rPr>
-                <w:rFonts w:ascii="Calibri" w:eastAsia="Times New Roman" w:hAnsi="Calibri" w:cs="Calibri"/>
-                <w:spacing w:val="0"/>
-                <w:kern w:val="0"/>
-                <w:szCs w:val="22"/>
-                <w:lang w:eastAsia="zh-CN"/>
-              </w:rPr>
-            </w:pPr>
-            <w:r>
-              <w:rPr>
-                <w:rFonts w:ascii="Calibri" w:eastAsia="Times New Roman" w:hAnsi="Calibri" w:cs="Calibri"/>
-                <w:spacing w:val="0"/>
-                <w:kern w:val="0"/>
-                <w:szCs w:val="22"/>
-                <w:lang w:eastAsia="zh-CN"/>
-              </w:rPr>
-              <w:t>Andy How Hok Hium</w:t>
-            </w:r>
-          </w:p>
-        </w:tc>
-        <w:tc>
-          <w:tcPr>
-            <w:tcW w:w="2080" w:type="dxa"/>
-            <w:tcBorders>
-              <w:top w:val="nil"/>
-              <w:left w:val="nil"/>
-              <w:bottom w:val="single" w:sz="4" w:space="0" w:color="auto"/>
-              <w:right w:val="single" w:sz="4" w:space="0" w:color="auto"/>
-            </w:tcBorders>
-            <w:shd w:val="clear" w:color="auto" w:fill="auto"/>
-            <w:noWrap/>
-            <w:vAlign w:val="bottom"/>
-            <w:hideMark/>
-          </w:tcPr>
-          <w:p>
-            <w:pPr>
-              <w:rPr>
-                <w:rFonts w:ascii="Calibri" w:eastAsia="Times New Roman" w:hAnsi="Calibri" w:cs="Calibri"/>
-                <w:spacing w:val="0"/>
-                <w:kern w:val="0"/>
-                <w:szCs w:val="22"/>
-                <w:lang w:eastAsia="zh-CN"/>
-              </w:rPr>
-            </w:pPr>
-            <w:r>
-              <w:rPr>
-                <w:rFonts w:ascii="Calibri" w:eastAsia="Times New Roman" w:hAnsi="Calibri" w:cs="Calibri"/>
-                <w:spacing w:val="0"/>
-                <w:kern w:val="0"/>
-                <w:szCs w:val="22"/>
-                <w:lang w:eastAsia="zh-CN"/>
-              </w:rPr>
-              <w:t> </w:t>
-            </w:r>
-          </w:p>
-        </w:tc>
-      </w:tr>
-      <w:tr>
-        <w:trPr>
-          <w:trHeight w:val="288"/>
-        </w:trPr>
-        <w:tc>
-          <w:tcPr>
-            <w:tcW w:w="2500" w:type="dxa"/>
-            <w:tcBorders>
-              <w:top w:val="nil"/>
-              <w:left w:val="single" w:sz="4" w:space="0" w:color="auto"/>
-              <w:bottom w:val="single" w:sz="4" w:space="0" w:color="auto"/>
-              <w:right w:val="single" w:sz="4" w:space="0" w:color="auto"/>
-            </w:tcBorders>
-            <w:shd w:val="clear" w:color="auto" w:fill="auto"/>
-            <w:noWrap/>
-            <w:vAlign w:val="bottom"/>
-            <w:hideMark/>
-          </w:tcPr>
-          <w:p>
-            <w:pPr>
-              <w:rPr>
-                <w:rFonts w:ascii="Calibri" w:eastAsia="Times New Roman" w:hAnsi="Calibri" w:cs="Calibri"/>
-                <w:spacing w:val="0"/>
-                <w:kern w:val="0"/>
-                <w:szCs w:val="22"/>
-                <w:lang w:eastAsia="zh-CN"/>
-              </w:rPr>
-            </w:pPr>
-            <w:r>
-              <w:rPr>
-                <w:rFonts w:ascii="Calibri" w:eastAsia="Times New Roman" w:hAnsi="Calibri" w:cs="Calibri"/>
-                <w:spacing w:val="0"/>
-                <w:kern w:val="0"/>
-                <w:szCs w:val="22"/>
-                <w:lang w:eastAsia="zh-CN"/>
-              </w:rPr>
-              <w:t>Chenliwei Zhou</w:t>
-            </w:r>
-          </w:p>
-        </w:tc>
-        <w:tc>
-          <w:tcPr>
-            <w:tcW w:w="2080" w:type="dxa"/>
-            <w:tcBorders>
-              <w:top w:val="nil"/>
-              <w:left w:val="nil"/>
-              <w:bottom w:val="single" w:sz="4" w:space="0" w:color="auto"/>
-              <w:right w:val="single" w:sz="4" w:space="0" w:color="auto"/>
-            </w:tcBorders>
-            <w:shd w:val="clear" w:color="auto" w:fill="auto"/>
-            <w:noWrap/>
-            <w:vAlign w:val="bottom"/>
-            <w:hideMark/>
-          </w:tcPr>
-          <w:p>
-            <w:pPr>
-              <w:rPr>
-                <w:rFonts w:ascii="Calibri" w:eastAsia="Times New Roman" w:hAnsi="Calibri" w:cs="Calibri"/>
-                <w:spacing w:val="0"/>
-                <w:kern w:val="0"/>
-                <w:szCs w:val="22"/>
-                <w:lang w:eastAsia="zh-CN"/>
-              </w:rPr>
-            </w:pPr>
-            <w:r>
-              <w:rPr>
-                <w:rFonts w:ascii="Calibri" w:eastAsia="Times New Roman" w:hAnsi="Calibri" w:cs="Calibri"/>
-                <w:spacing w:val="0"/>
-                <w:kern w:val="0"/>
-                <w:szCs w:val="22"/>
-                <w:lang w:eastAsia="zh-CN"/>
-              </w:rPr>
-              <w:t> </w:t>
-            </w:r>
-          </w:p>
-        </w:tc>
-      </w:tr>
-      <w:tr>
-        <w:trPr>
-          <w:trHeight w:val="288"/>
-        </w:trPr>
-        <w:tc>
-          <w:tcPr>
-            <w:tcW w:w="2500" w:type="dxa"/>
-            <w:tcBorders>
-              <w:top w:val="nil"/>
-              <w:left w:val="single" w:sz="4" w:space="0" w:color="auto"/>
-              <w:bottom w:val="single" w:sz="4" w:space="0" w:color="auto"/>
-              <w:right w:val="single" w:sz="4" w:space="0" w:color="auto"/>
-            </w:tcBorders>
-            <w:shd w:val="clear" w:color="auto" w:fill="auto"/>
-            <w:noWrap/>
-            <w:vAlign w:val="bottom"/>
-            <w:hideMark/>
-          </w:tcPr>
-          <w:p>
-            <w:pPr>
-              <w:rPr>
-                <w:rFonts w:ascii="Calibri" w:eastAsia="Times New Roman" w:hAnsi="Calibri" w:cs="Calibri"/>
-                <w:spacing w:val="0"/>
-                <w:kern w:val="0"/>
-                <w:szCs w:val="22"/>
-                <w:lang w:eastAsia="zh-CN"/>
-              </w:rPr>
-            </w:pPr>
-            <w:r>
-              <w:rPr>
-                <w:rFonts w:ascii="Calibri" w:eastAsia="Times New Roman" w:hAnsi="Calibri" w:cs="Calibri"/>
-                <w:spacing w:val="0"/>
-                <w:kern w:val="0"/>
-                <w:szCs w:val="22"/>
-                <w:lang w:eastAsia="zh-CN"/>
-              </w:rPr>
-              <w:t>Javisen Katherasa Pillay</w:t>
-            </w:r>
-          </w:p>
-        </w:tc>
-        <w:tc>
-          <w:tcPr>
-            <w:tcW w:w="2080" w:type="dxa"/>
-            <w:tcBorders>
-              <w:top w:val="nil"/>
-              <w:left w:val="nil"/>
-              <w:bottom w:val="single" w:sz="4" w:space="0" w:color="auto"/>
-              <w:right w:val="single" w:sz="4" w:space="0" w:color="auto"/>
-            </w:tcBorders>
-            <w:shd w:val="clear" w:color="auto" w:fill="auto"/>
-            <w:noWrap/>
-            <w:vAlign w:val="bottom"/>
-            <w:hideMark/>
-          </w:tcPr>
-          <w:p>
-            <w:pPr>
-              <w:rPr>
-                <w:rFonts w:ascii="Calibri" w:eastAsia="Times New Roman" w:hAnsi="Calibri" w:cs="Calibri"/>
-                <w:spacing w:val="0"/>
-                <w:kern w:val="0"/>
-                <w:szCs w:val="22"/>
-                <w:lang w:eastAsia="zh-CN"/>
-              </w:rPr>
-            </w:pPr>
-            <w:r>
-              <w:rPr>
-                <w:rFonts w:ascii="Calibri" w:eastAsia="Times New Roman" w:hAnsi="Calibri" w:cs="Calibri"/>
-                <w:spacing w:val="0"/>
-                <w:kern w:val="0"/>
-                <w:szCs w:val="22"/>
-                <w:lang w:eastAsia="zh-CN"/>
-              </w:rPr>
-              <w:t> </w:t>
-            </w:r>
-          </w:p>
-        </w:tc>
-      </w:tr>
-      <w:tr>
-        <w:trPr>
-          <w:trHeight w:val="288"/>
-        </w:trPr>
-        <w:tc>
-          <w:tcPr>
-            <w:tcW w:w="2500" w:type="dxa"/>
-            <w:tcBorders>
-              <w:top w:val="nil"/>
-              <w:left w:val="single" w:sz="4" w:space="0" w:color="auto"/>
-              <w:bottom w:val="single" w:sz="4" w:space="0" w:color="auto"/>
-              <w:right w:val="single" w:sz="4" w:space="0" w:color="auto"/>
-            </w:tcBorders>
-            <w:shd w:val="clear" w:color="auto" w:fill="auto"/>
-            <w:noWrap/>
-            <w:vAlign w:val="bottom"/>
-            <w:hideMark/>
-          </w:tcPr>
-          <w:p>
-            <w:pPr>
-              <w:rPr>
-                <w:rFonts w:ascii="Calibri" w:eastAsia="Times New Roman" w:hAnsi="Calibri" w:cs="Calibri"/>
-                <w:spacing w:val="0"/>
-                <w:kern w:val="0"/>
-                <w:szCs w:val="22"/>
-                <w:lang w:eastAsia="zh-CN"/>
-              </w:rPr>
-            </w:pPr>
-            <w:r>
-              <w:rPr>
-                <w:rFonts w:ascii="Calibri" w:eastAsia="Times New Roman" w:hAnsi="Calibri" w:cs="Calibri"/>
-                <w:spacing w:val="0"/>
-                <w:kern w:val="0"/>
-                <w:szCs w:val="22"/>
-                <w:lang w:eastAsia="zh-CN"/>
-              </w:rPr>
-              <w:t>Penghao Yuan</w:t>
-            </w:r>
-          </w:p>
-        </w:tc>
-        <w:tc>
-          <w:tcPr>
-            <w:tcW w:w="2080" w:type="dxa"/>
-            <w:tcBorders>
-              <w:top w:val="nil"/>
-              <w:left w:val="nil"/>
-              <w:bottom w:val="single" w:sz="4" w:space="0" w:color="auto"/>
-              <w:right w:val="single" w:sz="4" w:space="0" w:color="auto"/>
-            </w:tcBorders>
-            <w:shd w:val="clear" w:color="auto" w:fill="auto"/>
-            <w:noWrap/>
-            <w:vAlign w:val="bottom"/>
-            <w:hideMark/>
-          </w:tcPr>
-          <w:p>
-            <w:pPr>
-              <w:rPr>
-                <w:rFonts w:ascii="Calibri" w:eastAsia="Times New Roman" w:hAnsi="Calibri" w:cs="Calibri"/>
-                <w:spacing w:val="0"/>
-                <w:kern w:val="0"/>
-                <w:szCs w:val="22"/>
-                <w:lang w:eastAsia="zh-CN"/>
-              </w:rPr>
-            </w:pPr>
-            <w:r>
-              <w:rPr>
-                <w:rFonts w:ascii="Calibri" w:eastAsia="Times New Roman" w:hAnsi="Calibri" w:cs="Calibri"/>
-                <w:spacing w:val="0"/>
-                <w:kern w:val="0"/>
-                <w:szCs w:val="22"/>
-                <w:lang w:eastAsia="zh-CN"/>
-              </w:rPr>
-              <w:t> </w:t>
-            </w:r>
-          </w:p>
-        </w:tc>
-      </w:tr>
-    </w:tbl>
-    <w:p>
-      <w:pPr>
-        <w:rPr>
-          <w:lang w:val="fr-CA" w:eastAsia="en-US"/>
-        </w:rPr>
-      </w:pPr>
-    </w:p>
-    <w:tbl>
-      <w:tblPr>
-        <w:tblW w:w="4580" w:type="dxa"/>
-        <w:tblLook w:val="04A0" w:firstRow="1" w:lastRow="0" w:firstColumn="1" w:lastColumn="0" w:noHBand="0" w:noVBand="1"/>
-      </w:tblPr>
-      <w:tblGrid>
-        <w:gridCol w:w="2500"/>
-        <w:gridCol w:w="2080"/>
-      </w:tblGrid>
-      <w:tr>
-        <w:trPr>
-          <w:trHeight w:val="288"/>
-        </w:trPr>
-        <w:tc>
-          <w:tcPr>
-            <w:tcW w:w="4580" w:type="dxa"/>
-            <w:gridSpan w:val="2"/>
-            <w:tcBorders>
-              <w:top w:val="single" w:sz="4" w:space="0" w:color="auto"/>
-              <w:left w:val="single" w:sz="4" w:space="0" w:color="auto"/>
-              <w:bottom w:val="single" w:sz="4" w:space="0" w:color="auto"/>
-              <w:right w:val="single" w:sz="4" w:space="0" w:color="auto"/>
-            </w:tcBorders>
-            <w:shd w:val="clear" w:color="auto" w:fill="auto"/>
-            <w:noWrap/>
-            <w:vAlign w:val="bottom"/>
-            <w:hideMark/>
           </w:tcPr>
           <w:p>
             <w:pPr>
               <w:jc w:val="center"/>
-              <w:rPr>
-                <w:rFonts w:ascii="Calibri" w:eastAsia="Times New Roman" w:hAnsi="Calibri" w:cs="Calibri"/>
-                <w:spacing w:val="0"/>
-                <w:kern w:val="0"/>
-                <w:szCs w:val="22"/>
-                <w:lang w:eastAsia="zh-CN"/>
-              </w:rPr>
-            </w:pPr>
-            <w:r>
-              <w:rPr>
-                <w:rFonts w:ascii="Calibri" w:eastAsia="Times New Roman" w:hAnsi="Calibri" w:cs="Calibri"/>
-                <w:spacing w:val="0"/>
-                <w:kern w:val="0"/>
-                <w:szCs w:val="22"/>
-                <w:lang w:eastAsia="zh-CN"/>
-              </w:rPr>
-              <w:t xml:space="preserve">Livrable </w:t>
-            </w:r>
-            <w:r>
-              <w:rPr>
-                <w:rFonts w:ascii="Calibri" w:eastAsia="Times New Roman" w:hAnsi="Calibri" w:cs="Calibri"/>
-                <w:spacing w:val="0"/>
-                <w:kern w:val="0"/>
-                <w:szCs w:val="22"/>
-                <w:lang w:eastAsia="zh-CN"/>
-              </w:rPr>
-              <w:t>2</w:t>
-            </w:r>
-          </w:p>
-        </w:tc>
-      </w:tr>
-      <w:tr>
-        <w:trPr>
-          <w:trHeight w:val="288"/>
-        </w:trPr>
-        <w:tc>
-          <w:tcPr>
-            <w:tcW w:w="2500" w:type="dxa"/>
-            <w:tcBorders>
-              <w:top w:val="nil"/>
-              <w:left w:val="single" w:sz="4" w:space="0" w:color="auto"/>
-              <w:bottom w:val="single" w:sz="4" w:space="0" w:color="auto"/>
-              <w:right w:val="single" w:sz="4" w:space="0" w:color="auto"/>
-            </w:tcBorders>
-            <w:shd w:val="clear" w:color="auto" w:fill="auto"/>
-            <w:noWrap/>
-            <w:vAlign w:val="bottom"/>
-            <w:hideMark/>
-          </w:tcPr>
-          <w:p>
-            <w:pPr>
-              <w:jc w:val="center"/>
-              <w:rPr>
-                <w:rFonts w:ascii="Calibri" w:eastAsia="Times New Roman" w:hAnsi="Calibri" w:cs="Calibri"/>
-                <w:spacing w:val="0"/>
-                <w:kern w:val="0"/>
-                <w:szCs w:val="22"/>
-                <w:lang w:eastAsia="zh-CN"/>
-              </w:rPr>
-            </w:pPr>
-            <w:r>
-              <w:rPr>
-                <w:rFonts w:ascii="Calibri" w:eastAsia="Times New Roman" w:hAnsi="Calibri" w:cs="Calibri"/>
-                <w:spacing w:val="0"/>
-                <w:kern w:val="0"/>
-                <w:szCs w:val="22"/>
-                <w:lang w:eastAsia="zh-CN"/>
-              </w:rPr>
-              <w:t>Nom</w:t>
-            </w:r>
-          </w:p>
-        </w:tc>
-        <w:tc>
-          <w:tcPr>
-            <w:tcW w:w="2080" w:type="dxa"/>
-            <w:tcBorders>
-              <w:top w:val="nil"/>
-              <w:left w:val="nil"/>
-              <w:bottom w:val="single" w:sz="4" w:space="0" w:color="auto"/>
-              <w:right w:val="single" w:sz="4" w:space="0" w:color="auto"/>
-            </w:tcBorders>
-            <w:shd w:val="clear" w:color="auto" w:fill="auto"/>
-            <w:noWrap/>
-            <w:vAlign w:val="bottom"/>
-            <w:hideMark/>
-          </w:tcPr>
-          <w:p>
-            <w:pPr>
-              <w:jc w:val="center"/>
-              <w:rPr>
-                <w:rFonts w:ascii="Calibri" w:eastAsia="Times New Roman" w:hAnsi="Calibri" w:cs="Calibri"/>
-                <w:spacing w:val="0"/>
-                <w:kern w:val="0"/>
-                <w:szCs w:val="22"/>
-                <w:lang w:eastAsia="zh-CN"/>
-              </w:rPr>
-            </w:pPr>
-            <w:r>
               <w:rPr>
                 <w:rFonts w:ascii="Calibri" w:eastAsia="Times New Roman" w:hAnsi="Calibri" w:cs="Calibri"/>
                 <w:spacing w:val="0"/>
@@ -3701,514 +3455,16 @@
                 <w:szCs w:val="22"/>
                 <w:lang w:val="fr-CA" w:eastAsia="zh-CN"/>
               </w:rPr>
-              <w:t>C</w:t>
-            </w:r>
+            </w:pPr>
             <w:r>
               <w:rPr>
                 <w:rFonts w:ascii="Calibri" w:eastAsia="Times New Roman" w:hAnsi="Calibri" w:cs="Calibri"/>
                 <w:spacing w:val="0"/>
                 <w:kern w:val="0"/>
                 <w:szCs w:val="22"/>
-                <w:lang w:eastAsia="zh-CN"/>
-              </w:rPr>
-              <w:t>ontribution</w:t>
-            </w:r>
-          </w:p>
-        </w:tc>
-      </w:tr>
-      <w:tr>
-        <w:trPr>
-          <w:trHeight w:val="288"/>
-        </w:trPr>
-        <w:tc>
-          <w:tcPr>
-            <w:tcW w:w="2500" w:type="dxa"/>
-            <w:tcBorders>
-              <w:top w:val="nil"/>
-              <w:left w:val="single" w:sz="4" w:space="0" w:color="auto"/>
-              <w:bottom w:val="single" w:sz="4" w:space="0" w:color="auto"/>
-              <w:right w:val="single" w:sz="4" w:space="0" w:color="auto"/>
-            </w:tcBorders>
-            <w:shd w:val="clear" w:color="auto" w:fill="auto"/>
-            <w:noWrap/>
-            <w:vAlign w:val="bottom"/>
-            <w:hideMark/>
-          </w:tcPr>
-          <w:p>
-            <w:pPr>
-              <w:rPr>
-                <w:rFonts w:ascii="Calibri" w:eastAsia="Times New Roman" w:hAnsi="Calibri" w:cs="Calibri"/>
-                <w:spacing w:val="0"/>
-                <w:kern w:val="0"/>
-                <w:szCs w:val="22"/>
-                <w:lang w:eastAsia="zh-CN"/>
-              </w:rPr>
-            </w:pPr>
-            <w:r>
-              <w:rPr>
-                <w:rFonts w:ascii="Calibri" w:eastAsia="Times New Roman" w:hAnsi="Calibri" w:cs="Calibri"/>
-                <w:spacing w:val="0"/>
-                <w:kern w:val="0"/>
-                <w:szCs w:val="22"/>
-                <w:lang w:eastAsia="zh-CN"/>
-              </w:rPr>
-              <w:t>William Mallette</w:t>
-            </w:r>
-          </w:p>
-        </w:tc>
-        <w:tc>
-          <w:tcPr>
-            <w:tcW w:w="2080" w:type="dxa"/>
-            <w:tcBorders>
-              <w:top w:val="nil"/>
-              <w:left w:val="nil"/>
-              <w:bottom w:val="single" w:sz="4" w:space="0" w:color="auto"/>
-              <w:right w:val="single" w:sz="4" w:space="0" w:color="auto"/>
-            </w:tcBorders>
-            <w:shd w:val="clear" w:color="auto" w:fill="auto"/>
-            <w:noWrap/>
-            <w:vAlign w:val="bottom"/>
-            <w:hideMark/>
-          </w:tcPr>
-          <w:p>
-            <w:pPr>
-              <w:rPr>
-                <w:rFonts w:ascii="Calibri" w:eastAsia="Times New Roman" w:hAnsi="Calibri" w:cs="Calibri"/>
-                <w:spacing w:val="0"/>
-                <w:kern w:val="0"/>
-                <w:szCs w:val="22"/>
-                <w:lang w:eastAsia="zh-CN"/>
-              </w:rPr>
-            </w:pPr>
-            <w:r>
-              <w:rPr>
-                <w:rFonts w:ascii="Calibri" w:eastAsia="Times New Roman" w:hAnsi="Calibri" w:cs="Calibri"/>
-                <w:spacing w:val="0"/>
-                <w:kern w:val="0"/>
-                <w:szCs w:val="22"/>
-                <w:lang w:eastAsia="zh-CN"/>
-              </w:rPr>
-              <w:t> </w:t>
-            </w:r>
-          </w:p>
-        </w:tc>
-      </w:tr>
-      <w:tr>
-        <w:trPr>
-          <w:trHeight w:val="288"/>
-        </w:trPr>
-        <w:tc>
-          <w:tcPr>
-            <w:tcW w:w="2500" w:type="dxa"/>
-            <w:tcBorders>
-              <w:top w:val="nil"/>
-              <w:left w:val="single" w:sz="4" w:space="0" w:color="auto"/>
-              <w:bottom w:val="single" w:sz="4" w:space="0" w:color="auto"/>
-              <w:right w:val="single" w:sz="4" w:space="0" w:color="auto"/>
-            </w:tcBorders>
-            <w:shd w:val="clear" w:color="auto" w:fill="auto"/>
-            <w:noWrap/>
-            <w:vAlign w:val="bottom"/>
-            <w:hideMark/>
-          </w:tcPr>
-          <w:p>
-            <w:pPr>
-              <w:rPr>
-                <w:rFonts w:ascii="Calibri" w:eastAsia="Times New Roman" w:hAnsi="Calibri" w:cs="Calibri"/>
-                <w:spacing w:val="0"/>
-                <w:kern w:val="0"/>
-                <w:szCs w:val="22"/>
-                <w:lang w:eastAsia="zh-CN"/>
-              </w:rPr>
-            </w:pPr>
-            <w:r>
-              <w:rPr>
-                <w:rFonts w:ascii="Calibri" w:eastAsia="Times New Roman" w:hAnsi="Calibri" w:cs="Calibri"/>
-                <w:spacing w:val="0"/>
-                <w:kern w:val="0"/>
-                <w:szCs w:val="22"/>
-                <w:lang w:eastAsia="zh-CN"/>
-              </w:rPr>
-              <w:t>Andy How Hok Hium</w:t>
-            </w:r>
-          </w:p>
-        </w:tc>
-        <w:tc>
-          <w:tcPr>
-            <w:tcW w:w="2080" w:type="dxa"/>
-            <w:tcBorders>
-              <w:top w:val="nil"/>
-              <w:left w:val="nil"/>
-              <w:bottom w:val="single" w:sz="4" w:space="0" w:color="auto"/>
-              <w:right w:val="single" w:sz="4" w:space="0" w:color="auto"/>
-            </w:tcBorders>
-            <w:shd w:val="clear" w:color="auto" w:fill="auto"/>
-            <w:noWrap/>
-            <w:vAlign w:val="bottom"/>
-            <w:hideMark/>
-          </w:tcPr>
-          <w:p>
-            <w:pPr>
-              <w:rPr>
-                <w:rFonts w:ascii="Calibri" w:eastAsia="Times New Roman" w:hAnsi="Calibri" w:cs="Calibri"/>
-                <w:spacing w:val="0"/>
-                <w:kern w:val="0"/>
-                <w:szCs w:val="22"/>
-                <w:lang w:eastAsia="zh-CN"/>
-              </w:rPr>
-            </w:pPr>
-            <w:r>
-              <w:rPr>
-                <w:rFonts w:ascii="Calibri" w:eastAsia="Times New Roman" w:hAnsi="Calibri" w:cs="Calibri"/>
-                <w:spacing w:val="0"/>
-                <w:kern w:val="0"/>
-                <w:szCs w:val="22"/>
-                <w:lang w:eastAsia="zh-CN"/>
-              </w:rPr>
-              <w:t> </w:t>
-            </w:r>
-            <w:r>
-              <w:rPr>
-                <w:rFonts w:ascii="Calibri" w:eastAsia="Times New Roman" w:hAnsi="Calibri" w:cs="Calibri"/>
-                <w:spacing w:val="0"/>
-                <w:kern w:val="0"/>
-                <w:szCs w:val="22"/>
-                <w:lang w:eastAsia="zh-CN"/>
-              </w:rPr>
-              <w:t xml:space="preserve">Test </w:t>
-            </w:r>
-            <w:proofErr w:type="spellStart"/>
-            <w:r>
-              <w:rPr>
-                <w:rFonts w:ascii="Calibri" w:eastAsia="Times New Roman" w:hAnsi="Calibri" w:cs="Calibri"/>
-                <w:spacing w:val="0"/>
-                <w:kern w:val="0"/>
-                <w:szCs w:val="22"/>
-                <w:lang w:eastAsia="zh-CN"/>
-              </w:rPr>
-              <w:t>unitaire</w:t>
-            </w:r>
-            <w:proofErr w:type="spellEnd"/>
-          </w:p>
-        </w:tc>
-      </w:tr>
-      <w:tr>
-        <w:trPr>
-          <w:trHeight w:val="288"/>
-        </w:trPr>
-        <w:tc>
-          <w:tcPr>
-            <w:tcW w:w="2500" w:type="dxa"/>
-            <w:tcBorders>
-              <w:top w:val="nil"/>
-              <w:left w:val="single" w:sz="4" w:space="0" w:color="auto"/>
-              <w:bottom w:val="single" w:sz="4" w:space="0" w:color="auto"/>
-              <w:right w:val="single" w:sz="4" w:space="0" w:color="auto"/>
-            </w:tcBorders>
-            <w:shd w:val="clear" w:color="auto" w:fill="auto"/>
-            <w:noWrap/>
-            <w:vAlign w:val="bottom"/>
-            <w:hideMark/>
-          </w:tcPr>
-          <w:p>
-            <w:pPr>
-              <w:rPr>
-                <w:rFonts w:ascii="Calibri" w:eastAsia="Times New Roman" w:hAnsi="Calibri" w:cs="Calibri"/>
-                <w:spacing w:val="0"/>
-                <w:kern w:val="0"/>
-                <w:szCs w:val="22"/>
-                <w:lang w:eastAsia="zh-CN"/>
-              </w:rPr>
-            </w:pPr>
-            <w:r>
-              <w:rPr>
-                <w:rFonts w:ascii="Calibri" w:eastAsia="Times New Roman" w:hAnsi="Calibri" w:cs="Calibri"/>
-                <w:spacing w:val="0"/>
-                <w:kern w:val="0"/>
-                <w:szCs w:val="22"/>
-                <w:lang w:eastAsia="zh-CN"/>
-              </w:rPr>
-              <w:t>Chenliwei Zhou</w:t>
-            </w:r>
-          </w:p>
-        </w:tc>
-        <w:tc>
-          <w:tcPr>
-            <w:tcW w:w="2080" w:type="dxa"/>
-            <w:tcBorders>
-              <w:top w:val="nil"/>
-              <w:left w:val="nil"/>
-              <w:bottom w:val="single" w:sz="4" w:space="0" w:color="auto"/>
-              <w:right w:val="single" w:sz="4" w:space="0" w:color="auto"/>
-            </w:tcBorders>
-            <w:shd w:val="clear" w:color="auto" w:fill="auto"/>
-            <w:noWrap/>
-            <w:vAlign w:val="bottom"/>
-            <w:hideMark/>
-          </w:tcPr>
-          <w:p>
-            <w:pPr>
-              <w:rPr>
-                <w:rFonts w:ascii="Calibri" w:eastAsia="Times New Roman" w:hAnsi="Calibri" w:cs="Calibri"/>
-                <w:spacing w:val="0"/>
-                <w:kern w:val="0"/>
-                <w:szCs w:val="22"/>
-                <w:lang w:eastAsia="zh-CN"/>
-              </w:rPr>
-            </w:pPr>
-            <w:r>
-              <w:rPr>
-                <w:rFonts w:ascii="Calibri" w:eastAsia="Times New Roman" w:hAnsi="Calibri" w:cs="Calibri"/>
-                <w:spacing w:val="0"/>
-                <w:kern w:val="0"/>
-                <w:szCs w:val="22"/>
-                <w:lang w:eastAsia="zh-CN"/>
-              </w:rPr>
-              <w:t> </w:t>
-            </w:r>
-          </w:p>
-        </w:tc>
-      </w:tr>
-      <w:tr>
-        <w:trPr>
-          <w:trHeight w:val="288"/>
-        </w:trPr>
-        <w:tc>
-          <w:tcPr>
-            <w:tcW w:w="2500" w:type="dxa"/>
-            <w:tcBorders>
-              <w:top w:val="nil"/>
-              <w:left w:val="single" w:sz="4" w:space="0" w:color="auto"/>
-              <w:bottom w:val="single" w:sz="4" w:space="0" w:color="auto"/>
-              <w:right w:val="single" w:sz="4" w:space="0" w:color="auto"/>
-            </w:tcBorders>
-            <w:shd w:val="clear" w:color="auto" w:fill="auto"/>
-            <w:noWrap/>
-            <w:vAlign w:val="bottom"/>
-            <w:hideMark/>
-          </w:tcPr>
-          <w:p>
-            <w:pPr>
-              <w:rPr>
-                <w:rFonts w:ascii="Calibri" w:eastAsia="Times New Roman" w:hAnsi="Calibri" w:cs="Calibri"/>
-                <w:spacing w:val="0"/>
-                <w:kern w:val="0"/>
-                <w:szCs w:val="22"/>
-                <w:lang w:eastAsia="zh-CN"/>
-              </w:rPr>
-            </w:pPr>
-            <w:r>
-              <w:rPr>
-                <w:rFonts w:ascii="Calibri" w:eastAsia="Times New Roman" w:hAnsi="Calibri" w:cs="Calibri"/>
-                <w:spacing w:val="0"/>
-                <w:kern w:val="0"/>
-                <w:szCs w:val="22"/>
-                <w:lang w:eastAsia="zh-CN"/>
-              </w:rPr>
-              <w:t>Javisen Katherasa Pillay</w:t>
-            </w:r>
-          </w:p>
-        </w:tc>
-        <w:tc>
-          <w:tcPr>
-            <w:tcW w:w="2080" w:type="dxa"/>
-            <w:tcBorders>
-              <w:top w:val="nil"/>
-              <w:left w:val="nil"/>
-              <w:bottom w:val="single" w:sz="4" w:space="0" w:color="auto"/>
-              <w:right w:val="single" w:sz="4" w:space="0" w:color="auto"/>
-            </w:tcBorders>
-            <w:shd w:val="clear" w:color="auto" w:fill="auto"/>
-            <w:noWrap/>
-            <w:vAlign w:val="bottom"/>
-            <w:hideMark/>
-          </w:tcPr>
-          <w:p>
-            <w:pPr>
-              <w:rPr>
-                <w:rFonts w:ascii="Calibri" w:eastAsia="Times New Roman" w:hAnsi="Calibri" w:cs="Calibri"/>
-                <w:spacing w:val="0"/>
-                <w:kern w:val="0"/>
-                <w:szCs w:val="22"/>
-                <w:lang w:eastAsia="zh-CN"/>
-              </w:rPr>
-            </w:pPr>
-            <w:r>
-              <w:rPr>
-                <w:rFonts w:ascii="Calibri" w:eastAsia="Times New Roman" w:hAnsi="Calibri" w:cs="Calibri"/>
-                <w:spacing w:val="0"/>
-                <w:kern w:val="0"/>
-                <w:szCs w:val="22"/>
-                <w:lang w:eastAsia="zh-CN"/>
-              </w:rPr>
-              <w:t> </w:t>
-            </w:r>
-          </w:p>
-        </w:tc>
-      </w:tr>
-      <w:tr>
-        <w:trPr>
-          <w:trHeight w:val="288"/>
-        </w:trPr>
-        <w:tc>
-          <w:tcPr>
-            <w:tcW w:w="2500" w:type="dxa"/>
-            <w:tcBorders>
-              <w:top w:val="nil"/>
-              <w:left w:val="single" w:sz="4" w:space="0" w:color="auto"/>
-              <w:bottom w:val="single" w:sz="4" w:space="0" w:color="auto"/>
-              <w:right w:val="single" w:sz="4" w:space="0" w:color="auto"/>
-            </w:tcBorders>
-            <w:shd w:val="clear" w:color="auto" w:fill="auto"/>
-            <w:noWrap/>
-            <w:vAlign w:val="bottom"/>
-            <w:hideMark/>
-          </w:tcPr>
-          <w:p>
-            <w:pPr>
-              <w:rPr>
-                <w:rFonts w:ascii="Calibri" w:eastAsia="Times New Roman" w:hAnsi="Calibri" w:cs="Calibri"/>
-                <w:spacing w:val="0"/>
-                <w:kern w:val="0"/>
-                <w:szCs w:val="22"/>
-                <w:lang w:eastAsia="zh-CN"/>
-              </w:rPr>
-            </w:pPr>
-            <w:r>
-              <w:rPr>
-                <w:rFonts w:ascii="Calibri" w:eastAsia="Times New Roman" w:hAnsi="Calibri" w:cs="Calibri"/>
-                <w:spacing w:val="0"/>
-                <w:kern w:val="0"/>
-                <w:szCs w:val="22"/>
-                <w:lang w:eastAsia="zh-CN"/>
-              </w:rPr>
-              <w:t>Penghao Yuan</w:t>
-            </w:r>
-          </w:p>
-        </w:tc>
-        <w:tc>
-          <w:tcPr>
-            <w:tcW w:w="2080" w:type="dxa"/>
-            <w:tcBorders>
-              <w:top w:val="nil"/>
-              <w:left w:val="nil"/>
-              <w:bottom w:val="single" w:sz="4" w:space="0" w:color="auto"/>
-              <w:right w:val="single" w:sz="4" w:space="0" w:color="auto"/>
-            </w:tcBorders>
-            <w:shd w:val="clear" w:color="auto" w:fill="auto"/>
-            <w:noWrap/>
-            <w:vAlign w:val="bottom"/>
-            <w:hideMark/>
-          </w:tcPr>
-          <w:p>
-            <w:pPr>
-              <w:rPr>
-                <w:rFonts w:ascii="Calibri" w:eastAsia="Times New Roman" w:hAnsi="Calibri" w:cs="Calibri"/>
-                <w:spacing w:val="0"/>
-                <w:kern w:val="0"/>
-                <w:szCs w:val="22"/>
-                <w:lang w:eastAsia="zh-CN"/>
-              </w:rPr>
-            </w:pPr>
-            <w:r>
-              <w:rPr>
-                <w:rFonts w:ascii="Calibri" w:eastAsia="Times New Roman" w:hAnsi="Calibri" w:cs="Calibri"/>
-                <w:spacing w:val="0"/>
-                <w:kern w:val="0"/>
-                <w:szCs w:val="22"/>
-                <w:lang w:eastAsia="zh-CN"/>
-              </w:rPr>
-              <w:t> </w:t>
-            </w:r>
-          </w:p>
-        </w:tc>
-      </w:tr>
-    </w:tbl>
-    <w:p>
-      <w:pPr>
-        <w:rPr>
-          <w:lang w:val="fr-CA" w:eastAsia="en-US"/>
-        </w:rPr>
-      </w:pPr>
-    </w:p>
-    <w:p>
-      <w:pPr>
-        <w:rPr>
-          <w:lang w:val="fr-CA" w:eastAsia="en-US"/>
-        </w:rPr>
-      </w:pPr>
-      <w:r>
-        <w:rPr>
-          <w:lang w:val="fr-CA" w:eastAsia="en-US"/>
-        </w:rPr>
-        <w:br w:type="page"/>
-      </w:r>
-    </w:p>
-    <w:p>
-      <w:pPr>
-        <w:rPr>
-          <w:lang w:val="fr-CA" w:eastAsia="en-US"/>
-        </w:rPr>
-      </w:pPr>
-    </w:p>
-    <w:tbl>
-      <w:tblPr>
-        <w:tblW w:w="4580" w:type="dxa"/>
-        <w:tblLook w:val="04A0" w:firstRow="1" w:lastRow="0" w:firstColumn="1" w:lastColumn="0" w:noHBand="0" w:noVBand="1"/>
-      </w:tblPr>
-      <w:tblGrid>
-        <w:gridCol w:w="2500"/>
-        <w:gridCol w:w="2080"/>
-      </w:tblGrid>
-      <w:tr>
-        <w:trPr>
-          <w:trHeight w:val="288"/>
-        </w:trPr>
-        <w:tc>
-          <w:tcPr>
-            <w:tcW w:w="4580" w:type="dxa"/>
-            <w:gridSpan w:val="2"/>
-            <w:tcBorders>
-              <w:top w:val="single" w:sz="4" w:space="0" w:color="auto"/>
-              <w:left w:val="single" w:sz="4" w:space="0" w:color="auto"/>
-              <w:bottom w:val="single" w:sz="4" w:space="0" w:color="auto"/>
-              <w:right w:val="single" w:sz="4" w:space="0" w:color="auto"/>
-            </w:tcBorders>
-            <w:shd w:val="clear" w:color="auto" w:fill="auto"/>
-            <w:noWrap/>
-            <w:vAlign w:val="center"/>
-            <w:hideMark/>
-          </w:tcPr>
-          <w:p>
-            <w:pPr>
-              <w:jc w:val="center"/>
-              <w:rPr>
-                <w:rFonts w:ascii="Calibri" w:eastAsia="Times New Roman" w:hAnsi="Calibri" w:cs="Calibri"/>
-                <w:spacing w:val="0"/>
-                <w:kern w:val="0"/>
-                <w:szCs w:val="22"/>
-                <w:lang w:eastAsia="zh-CN"/>
-              </w:rPr>
-            </w:pPr>
-            <w:r>
-              <w:rPr>
-                <w:rFonts w:ascii="Calibri" w:eastAsia="Times New Roman" w:hAnsi="Calibri" w:cs="Calibri"/>
-                <w:spacing w:val="0"/>
-                <w:kern w:val="0"/>
-                <w:szCs w:val="22"/>
-                <w:lang w:eastAsia="zh-CN"/>
-              </w:rPr>
-              <w:t xml:space="preserve">Livrable </w:t>
-            </w:r>
-            <w:r>
-              <w:rPr>
-                <w:rFonts w:ascii="Calibri" w:eastAsia="Times New Roman" w:hAnsi="Calibri" w:cs="Calibri"/>
-                <w:spacing w:val="0"/>
-                <w:kern w:val="0"/>
-                <w:szCs w:val="22"/>
-                <w:lang w:eastAsia="zh-CN"/>
-              </w:rPr>
-              <w:t>3</w:t>
+                <w:lang w:val="fr-CA" w:eastAsia="zh-CN"/>
+              </w:rPr>
+              <w:t>Contribution</w:t>
             </w:r>
           </w:p>
         </w:tc>
@@ -4233,13 +3489,12 @@
           </w:tcPr>
           <w:p>
             <w:pPr>
-              <w:jc w:val="center"/>
               <w:rPr>
                 <w:rFonts w:ascii="Calibri" w:eastAsia="Times New Roman" w:hAnsi="Calibri" w:cs="Calibri"/>
                 <w:spacing w:val="0"/>
                 <w:kern w:val="0"/>
                 <w:szCs w:val="22"/>
-                <w:lang w:eastAsia="zh-CN"/>
+                <w:lang w:val="fr-CA" w:eastAsia="zh-CN"/>
               </w:rPr>
             </w:pPr>
             <w:r>
@@ -4248,9 +3503,9 @@
                 <w:spacing w:val="0"/>
                 <w:kern w:val="0"/>
                 <w:szCs w:val="22"/>
-                <w:lang w:eastAsia="zh-CN"/>
-              </w:rPr>
-              <w:t>Nom</w:t>
+                <w:lang w:val="fr-CA" w:eastAsia="zh-CN"/>
+              </w:rPr>
+              <w:t>William Mallette</w:t>
             </w:r>
           </w:p>
         </w:tc>
@@ -4265,21 +3520,10 @@
             </w:tcBorders>
             <w:shd w:val="clear" w:color="auto" w:fill="auto"/>
             <w:noWrap/>
-            <w:vAlign w:val="center"/>
             <w:hideMark/>
           </w:tcPr>
           <w:p>
             <w:pPr>
-              <w:jc w:val="center"/>
-              <w:rPr>
-                <w:rFonts w:ascii="Calibri" w:eastAsia="Times New Roman" w:hAnsi="Calibri" w:cs="Calibri"/>
-                <w:spacing w:val="0"/>
-                <w:kern w:val="0"/>
-                <w:szCs w:val="22"/>
-                <w:lang w:eastAsia="zh-CN"/>
-              </w:rPr>
-            </w:pPr>
-            <w:r>
               <w:rPr>
                 <w:rFonts w:ascii="Calibri" w:eastAsia="Times New Roman" w:hAnsi="Calibri" w:cs="Calibri"/>
                 <w:spacing w:val="0"/>
@@ -4287,17 +3531,102 @@
                 <w:szCs w:val="22"/>
                 <w:lang w:val="fr-CA" w:eastAsia="zh-CN"/>
               </w:rPr>
-              <w:t>C</w:t>
-            </w:r>
+            </w:pPr>
             <w:r>
               <w:rPr>
                 <w:rFonts w:ascii="Calibri" w:eastAsia="Times New Roman" w:hAnsi="Calibri" w:cs="Calibri"/>
                 <w:spacing w:val="0"/>
                 <w:kern w:val="0"/>
                 <w:szCs w:val="22"/>
-                <w:lang w:eastAsia="zh-CN"/>
-              </w:rPr>
-              <w:t>ontribution</w:t>
+                <w:lang w:val="fr-CA" w:eastAsia="zh-CN"/>
+              </w:rPr>
+              <w:t xml:space="preserve">L’ajout du compatibilité </w:t>
+            </w:r>
+            <w:proofErr w:type="spellStart"/>
+            <w:r>
+              <w:rPr>
+                <w:rFonts w:ascii="Calibri" w:eastAsia="Times New Roman" w:hAnsi="Calibri" w:cs="Calibri"/>
+                <w:spacing w:val="0"/>
+                <w:kern w:val="0"/>
+                <w:szCs w:val="22"/>
+                <w:lang w:val="fr-CA" w:eastAsia="zh-CN"/>
+              </w:rPr>
+              <w:t>Firebase</w:t>
+            </w:r>
+            <w:proofErr w:type="spellEnd"/>
+            <w:r>
+              <w:rPr>
+                <w:rFonts w:ascii="Calibri" w:eastAsia="Times New Roman" w:hAnsi="Calibri" w:cs="Calibri"/>
+                <w:spacing w:val="0"/>
+                <w:kern w:val="0"/>
+                <w:szCs w:val="22"/>
+                <w:lang w:val="fr-CA" w:eastAsia="zh-CN"/>
+              </w:rPr>
+              <w:br/>
+              <w:t xml:space="preserve">Implémentation des activités et des systèmes </w:t>
+            </w:r>
+            <w:r>
+              <w:rPr>
+                <w:rFonts w:ascii="Calibri" w:eastAsia="Times New Roman" w:hAnsi="Calibri" w:cs="Calibri"/>
+                <w:spacing w:val="0"/>
+                <w:kern w:val="0"/>
+                <w:szCs w:val="22"/>
+                <w:lang w:val="fr-CA" w:eastAsia="zh-CN"/>
+              </w:rPr>
+              <w:t>de validation</w:t>
+            </w:r>
+          </w:p>
+        </w:tc>
+        <w:tc>
+          <w:tcPr>
+            <w:tcW w:w="2435" w:type="dxa"/>
+            <w:tcBorders>
+              <w:top w:val="nil"/>
+              <w:left w:val="nil"/>
+              <w:bottom w:val="single" w:sz="4" w:space="0" w:color="auto"/>
+              <w:right w:val="single" w:sz="4" w:space="0" w:color="auto"/>
+            </w:tcBorders>
+          </w:tcPr>
+          <w:p>
+            <w:pPr>
+              <w:rPr>
+                <w:rFonts w:ascii="Calibri" w:eastAsia="Times New Roman" w:hAnsi="Calibri" w:cs="Calibri"/>
+                <w:spacing w:val="0"/>
+                <w:kern w:val="0"/>
+                <w:szCs w:val="22"/>
+                <w:lang w:val="fr-CA" w:eastAsia="zh-CN"/>
+              </w:rPr>
+            </w:pPr>
+            <w:r>
+              <w:rPr>
+                <w:rFonts w:ascii="Calibri" w:eastAsia="Times New Roman" w:hAnsi="Calibri" w:cs="Calibri"/>
+                <w:spacing w:val="0"/>
+                <w:kern w:val="0"/>
+                <w:szCs w:val="22"/>
+                <w:lang w:val="fr-CA" w:eastAsia="zh-CN"/>
+              </w:rPr>
+              <w:t xml:space="preserve">Capacité de supprimer des comptes </w:t>
+            </w:r>
+          </w:p>
+          <w:p>
+            <w:pPr>
+              <w:rPr>
+                <w:rFonts w:ascii="Calibri" w:eastAsia="Times New Roman" w:hAnsi="Calibri" w:cs="Calibri"/>
+                <w:spacing w:val="0"/>
+                <w:kern w:val="0"/>
+                <w:szCs w:val="22"/>
+                <w:lang w:val="fr-CA" w:eastAsia="zh-CN"/>
+              </w:rPr>
+            </w:pPr>
+            <w:r>
+              <w:rPr>
+                <w:rFonts w:ascii="Calibri" w:eastAsia="Times New Roman" w:hAnsi="Calibri" w:cs="Calibri"/>
+                <w:spacing w:val="0"/>
+                <w:kern w:val="0"/>
+                <w:szCs w:val="22"/>
+                <w:lang w:val="fr-CA" w:eastAsia="zh-CN"/>
+              </w:rPr>
+              <w:t>Capacité de créer et modifier des services globaux</w:t>
             </w:r>
           </w:p>
         </w:tc>
@@ -4317,7 +3646,7 @@
             </w:tcBorders>
             <w:shd w:val="clear" w:color="auto" w:fill="auto"/>
             <w:noWrap/>
-            <w:vAlign w:val="bottom"/>
+            <w:vAlign w:val="center"/>
             <w:hideMark/>
           </w:tcPr>
           <w:p>
@@ -4327,7 +3656,7 @@
                 <w:spacing w:val="0"/>
                 <w:kern w:val="0"/>
                 <w:szCs w:val="22"/>
-                <w:lang w:eastAsia="zh-CN"/>
+                <w:lang w:val="fr-CA" w:eastAsia="zh-CN"/>
               </w:rPr>
             </w:pPr>
             <w:r>
@@ -4336,10 +3665,44 @@
                 <w:spacing w:val="0"/>
                 <w:kern w:val="0"/>
                 <w:szCs w:val="22"/>
-                <w:lang w:eastAsia="zh-CN"/>
-              </w:rPr>
-              <w:t>William Mallette</w:t>
+                <w:lang w:val="fr-CA" w:eastAsia="zh-CN"/>
+              </w:rPr>
+              <w:t xml:space="preserve">Andy How </w:t>
             </w:r>
+            <w:proofErr w:type="spellStart"/>
+            <w:r>
+              <w:rPr>
+                <w:rFonts w:ascii="Calibri" w:eastAsia="Times New Roman" w:hAnsi="Calibri" w:cs="Calibri"/>
+                <w:spacing w:val="0"/>
+                <w:kern w:val="0"/>
+                <w:szCs w:val="22"/>
+                <w:lang w:val="fr-CA" w:eastAsia="zh-CN"/>
+              </w:rPr>
+              <w:t>Hok</w:t>
+            </w:r>
+            <w:proofErr w:type="spellEnd"/>
+            <w:r>
+              <w:rPr>
+                <w:rFonts w:ascii="Calibri" w:eastAsia="Times New Roman" w:hAnsi="Calibri" w:cs="Calibri"/>
+                <w:spacing w:val="0"/>
+                <w:kern w:val="0"/>
+                <w:szCs w:val="22"/>
+                <w:lang w:val="fr-CA" w:eastAsia="zh-CN"/>
+              </w:rPr>
+              <w:t xml:space="preserve"> </w:t>
+            </w:r>
+            <w:proofErr w:type="spellStart"/>
+            <w:r>
+              <w:rPr>
+                <w:rFonts w:ascii="Calibri" w:eastAsia="Times New Roman" w:hAnsi="Calibri" w:cs="Calibri"/>
+                <w:spacing w:val="0"/>
+                <w:kern w:val="0"/>
+                <w:szCs w:val="22"/>
+                <w:lang w:val="fr-CA" w:eastAsia="zh-CN"/>
+              </w:rPr>
+              <w:t>Hium</w:t>
+            </w:r>
+            <w:proofErr w:type="spellEnd"/>
           </w:p>
         </w:tc>
         <w:tc>
@@ -4353,7 +3716,6 @@
             </w:tcBorders>
             <w:shd w:val="clear" w:color="auto" w:fill="auto"/>
             <w:noWrap/>
-            <w:vAlign w:val="bottom"/>
             <w:hideMark/>
           </w:tcPr>
           <w:p>
@@ -4363,7 +3725,7 @@
                 <w:spacing w:val="0"/>
                 <w:kern w:val="0"/>
                 <w:szCs w:val="22"/>
-                <w:lang w:eastAsia="zh-CN"/>
+                <w:lang w:val="fr-CA" w:eastAsia="zh-CN"/>
               </w:rPr>
             </w:pPr>
             <w:r>
@@ -4372,9 +3734,41 @@
                 <w:spacing w:val="0"/>
                 <w:kern w:val="0"/>
                 <w:szCs w:val="22"/>
-                <w:lang w:eastAsia="zh-CN"/>
+                <w:lang w:val="fr-CA" w:eastAsia="zh-CN"/>
               </w:rPr>
               <w:t> </w:t>
+            </w:r>
+          </w:p>
+        </w:tc>
+        <w:tc>
+          <w:tcPr>
+            <w:tcW w:w="2435" w:type="dxa"/>
+            <w:tcBorders>
+              <w:top w:val="nil"/>
+              <w:left w:val="nil"/>
+              <w:bottom w:val="single" w:sz="4" w:space="0" w:color="auto"/>
+              <w:right w:val="single" w:sz="4" w:space="0" w:color="auto"/>
+            </w:tcBorders>
+          </w:tcPr>
+          <w:p>
+            <w:pPr>
+              <w:rPr>
+                <w:rFonts w:ascii="Calibri" w:eastAsia="Times New Roman" w:hAnsi="Calibri" w:cs="Calibri"/>
+                <w:spacing w:val="0"/>
+                <w:kern w:val="0"/>
+                <w:szCs w:val="22"/>
+                <w:lang w:val="fr-CA" w:eastAsia="zh-CN"/>
+              </w:rPr>
+            </w:pPr>
+            <w:r>
+              <w:rPr>
+                <w:rFonts w:ascii="Calibri" w:eastAsia="Times New Roman" w:hAnsi="Calibri" w:cs="Calibri"/>
+                <w:spacing w:val="0"/>
+                <w:kern w:val="0"/>
+                <w:szCs w:val="22"/>
+                <w:lang w:val="fr-CA" w:eastAsia="zh-CN"/>
+              </w:rPr>
+              <w:t>Test unitaire</w:t>
             </w:r>
           </w:p>
         </w:tc>
@@ -4394,7 +3788,7 @@
             </w:tcBorders>
             <w:shd w:val="clear" w:color="auto" w:fill="auto"/>
             <w:noWrap/>
-            <w:vAlign w:val="bottom"/>
+            <w:vAlign w:val="center"/>
             <w:hideMark/>
           </w:tcPr>
           <w:p>
@@ -4404,18 +3798,30 @@
                 <w:spacing w:val="0"/>
                 <w:kern w:val="0"/>
                 <w:szCs w:val="22"/>
-                <w:lang w:eastAsia="zh-CN"/>
+                <w:lang w:val="fr-CA" w:eastAsia="zh-CN"/>
               </w:rPr>
             </w:pPr>
+            <w:proofErr w:type="spellStart"/>
             <w:r>
               <w:rPr>
                 <w:rFonts w:ascii="Calibri" w:eastAsia="Times New Roman" w:hAnsi="Calibri" w:cs="Calibri"/>
                 <w:spacing w:val="0"/>
                 <w:kern w:val="0"/>
                 <w:szCs w:val="22"/>
-                <w:lang w:eastAsia="zh-CN"/>
-              </w:rPr>
-              <w:t>Andy How Hok Hium</w:t>
+                <w:lang w:val="fr-CA" w:eastAsia="zh-CN"/>
+              </w:rPr>
+              <w:t>Chenliwei</w:t>
+            </w:r>
+            <w:proofErr w:type="spellEnd"/>
+            <w:r>
+              <w:rPr>
+                <w:rFonts w:ascii="Calibri" w:eastAsia="Times New Roman" w:hAnsi="Calibri" w:cs="Calibri"/>
+                <w:spacing w:val="0"/>
+                <w:kern w:val="0"/>
+                <w:szCs w:val="22"/>
+                <w:lang w:val="fr-CA" w:eastAsia="zh-CN"/>
+              </w:rPr>
+              <w:t xml:space="preserve"> Zhou</w:t>
             </w:r>
           </w:p>
         </w:tc>
@@ -4430,7 +3836,6 @@
             </w:tcBorders>
             <w:shd w:val="clear" w:color="auto" w:fill="auto"/>
             <w:noWrap/>
-            <w:vAlign w:val="bottom"/>
             <w:hideMark/>
           </w:tcPr>
           <w:p>
@@ -4440,7 +3845,7 @@
                 <w:spacing w:val="0"/>
                 <w:kern w:val="0"/>
                 <w:szCs w:val="22"/>
-                <w:lang w:eastAsia="zh-CN"/>
+                <w:lang w:val="fr-CA" w:eastAsia="zh-CN"/>
               </w:rPr>
             </w:pPr>
             <w:r>
@@ -4449,10 +3854,32 @@
                 <w:spacing w:val="0"/>
                 <w:kern w:val="0"/>
                 <w:szCs w:val="22"/>
-                <w:lang w:eastAsia="zh-CN"/>
+                <w:lang w:val="fr-CA" w:eastAsia="zh-CN"/>
               </w:rPr>
               <w:t> </w:t>
             </w:r>
+          </w:p>
+        </w:tc>
+        <w:tc>
+          <w:tcPr>
+            <w:tcW w:w="2435" w:type="dxa"/>
+            <w:tcBorders>
+              <w:top w:val="nil"/>
+              <w:left w:val="nil"/>
+              <w:bottom w:val="single" w:sz="4" w:space="0" w:color="auto"/>
+              <w:right w:val="single" w:sz="4" w:space="0" w:color="auto"/>
+            </w:tcBorders>
+          </w:tcPr>
+          <w:p>
+            <w:pPr>
+              <w:rPr>
+                <w:rFonts w:ascii="Calibri" w:eastAsia="Times New Roman" w:hAnsi="Calibri" w:cs="Calibri"/>
+                <w:spacing w:val="0"/>
+                <w:kern w:val="0"/>
+                <w:szCs w:val="22"/>
+                <w:lang w:val="fr-CA" w:eastAsia="zh-CN"/>
+              </w:rPr>
+            </w:pPr>
           </w:p>
         </w:tc>
       </w:tr>
@@ -4471,7 +3898,7 @@
             </w:tcBorders>
             <w:shd w:val="clear" w:color="auto" w:fill="auto"/>
             <w:noWrap/>
-            <w:vAlign w:val="bottom"/>
+            <w:vAlign w:val="center"/>
             <w:hideMark/>
           </w:tcPr>
           <w:p>
@@ -4481,19 +3908,65 @@
                 <w:spacing w:val="0"/>
                 <w:kern w:val="0"/>
                 <w:szCs w:val="22"/>
-                <w:lang w:eastAsia="zh-CN"/>
+                <w:lang w:val="fr-CA" w:eastAsia="zh-CN"/>
               </w:rPr>
             </w:pPr>
+            <w:proofErr w:type="spellStart"/>
             <w:r>
               <w:rPr>
                 <w:rFonts w:ascii="Calibri" w:eastAsia="Times New Roman" w:hAnsi="Calibri" w:cs="Calibri"/>
                 <w:spacing w:val="0"/>
                 <w:kern w:val="0"/>
                 <w:szCs w:val="22"/>
-                <w:lang w:eastAsia="zh-CN"/>
-              </w:rPr>
-              <w:t>Chenliwei Zhou</w:t>
+                <w:lang w:val="fr-CA" w:eastAsia="zh-CN"/>
+              </w:rPr>
+              <w:t>Javisen</w:t>
             </w:r>
+            <w:proofErr w:type="spellEnd"/>
+            <w:r>
+              <w:rPr>
+                <w:rFonts w:ascii="Calibri" w:eastAsia="Times New Roman" w:hAnsi="Calibri" w:cs="Calibri"/>
+                <w:spacing w:val="0"/>
+                <w:kern w:val="0"/>
+                <w:szCs w:val="22"/>
+                <w:lang w:val="fr-CA" w:eastAsia="zh-CN"/>
+              </w:rPr>
+              <w:t xml:space="preserve"> </w:t>
+            </w:r>
+            <w:proofErr w:type="spellStart"/>
+            <w:r>
+              <w:rPr>
+                <w:rFonts w:ascii="Calibri" w:eastAsia="Times New Roman" w:hAnsi="Calibri" w:cs="Calibri"/>
+                <w:spacing w:val="0"/>
+                <w:kern w:val="0"/>
+                <w:szCs w:val="22"/>
+                <w:lang w:val="fr-CA" w:eastAsia="zh-CN"/>
+              </w:rPr>
+              <w:t>Katherasa</w:t>
+            </w:r>
+            <w:proofErr w:type="spellEnd"/>
+            <w:r>
+              <w:rPr>
+                <w:rFonts w:ascii="Calibri" w:eastAsia="Times New Roman" w:hAnsi="Calibri" w:cs="Calibri"/>
+                <w:spacing w:val="0"/>
+                <w:kern w:val="0"/>
+                <w:szCs w:val="22"/>
+                <w:lang w:val="fr-CA" w:eastAsia="zh-CN"/>
+              </w:rPr>
+              <w:t xml:space="preserve"> </w:t>
+            </w:r>
+            <w:proofErr w:type="spellStart"/>
+            <w:r>
+              <w:rPr>
+                <w:rFonts w:ascii="Calibri" w:eastAsia="Times New Roman" w:hAnsi="Calibri" w:cs="Calibri"/>
+                <w:spacing w:val="0"/>
+                <w:kern w:val="0"/>
+                <w:szCs w:val="22"/>
+                <w:lang w:val="fr-CA" w:eastAsia="zh-CN"/>
+              </w:rPr>
+              <w:t>Pillay</w:t>
+            </w:r>
+            <w:proofErr w:type="spellEnd"/>
           </w:p>
         </w:tc>
         <w:tc>
@@ -4507,7 +3980,6 @@
             </w:tcBorders>
             <w:shd w:val="clear" w:color="auto" w:fill="auto"/>
             <w:noWrap/>
-            <w:vAlign w:val="bottom"/>
             <w:hideMark/>
           </w:tcPr>
           <w:p>
@@ -4517,7 +3989,7 @@
                 <w:spacing w:val="0"/>
                 <w:kern w:val="0"/>
                 <w:szCs w:val="22"/>
-                <w:lang w:eastAsia="zh-CN"/>
+                <w:lang w:val="fr-CA" w:eastAsia="zh-CN"/>
               </w:rPr>
             </w:pPr>
             <w:r>
@@ -4526,10 +3998,32 @@
                 <w:spacing w:val="0"/>
                 <w:kern w:val="0"/>
                 <w:szCs w:val="22"/>
-                <w:lang w:eastAsia="zh-CN"/>
+                <w:lang w:val="fr-CA" w:eastAsia="zh-CN"/>
               </w:rPr>
               <w:t> </w:t>
             </w:r>
+          </w:p>
+        </w:tc>
+        <w:tc>
+          <w:tcPr>
+            <w:tcW w:w="2435" w:type="dxa"/>
+            <w:tcBorders>
+              <w:top w:val="nil"/>
+              <w:left w:val="nil"/>
+              <w:bottom w:val="single" w:sz="4" w:space="0" w:color="auto"/>
+              <w:right w:val="single" w:sz="4" w:space="0" w:color="auto"/>
+            </w:tcBorders>
+          </w:tcPr>
+          <w:p>
+            <w:pPr>
+              <w:rPr>
+                <w:rFonts w:ascii="Calibri" w:eastAsia="Times New Roman" w:hAnsi="Calibri" w:cs="Calibri"/>
+                <w:spacing w:val="0"/>
+                <w:kern w:val="0"/>
+                <w:szCs w:val="22"/>
+                <w:lang w:val="fr-CA" w:eastAsia="zh-CN"/>
+              </w:rPr>
+            </w:pPr>
           </w:p>
         </w:tc>
       </w:tr>
@@ -4548,7 +4042,7 @@
             </w:tcBorders>
             <w:shd w:val="clear" w:color="auto" w:fill="auto"/>
             <w:noWrap/>
-            <w:vAlign w:val="bottom"/>
+            <w:vAlign w:val="center"/>
             <w:hideMark/>
           </w:tcPr>
           <w:p>
@@ -4558,18 +4052,30 @@
                 <w:spacing w:val="0"/>
                 <w:kern w:val="0"/>
                 <w:szCs w:val="22"/>
-                <w:lang w:eastAsia="zh-CN"/>
+                <w:lang w:val="fr-CA" w:eastAsia="zh-CN"/>
               </w:rPr>
             </w:pPr>
+            <w:proofErr w:type="spellStart"/>
             <w:r>
               <w:rPr>
                 <w:rFonts w:ascii="Calibri" w:eastAsia="Times New Roman" w:hAnsi="Calibri" w:cs="Calibri"/>
                 <w:spacing w:val="0"/>
                 <w:kern w:val="0"/>
                 <w:szCs w:val="22"/>
-                <w:lang w:eastAsia="zh-CN"/>
-              </w:rPr>
-              <w:t>Javisen Katherasa Pillay</w:t>
+                <w:lang w:val="fr-CA" w:eastAsia="zh-CN"/>
+              </w:rPr>
+              <w:t>Penghao</w:t>
+            </w:r>
+            <w:proofErr w:type="spellEnd"/>
+            <w:r>
+              <w:rPr>
+                <w:rFonts w:ascii="Calibri" w:eastAsia="Times New Roman" w:hAnsi="Calibri" w:cs="Calibri"/>
+                <w:spacing w:val="0"/>
+                <w:kern w:val="0"/>
+                <w:szCs w:val="22"/>
+                <w:lang w:val="fr-CA" w:eastAsia="zh-CN"/>
+              </w:rPr>
+              <w:t xml:space="preserve"> Yuan</w:t>
             </w:r>
           </w:p>
         </w:tc>
@@ -4584,7 +4090,6 @@
             </w:tcBorders>
             <w:shd w:val="clear" w:color="auto" w:fill="auto"/>
             <w:noWrap/>
-            <w:vAlign w:val="bottom"/>
             <w:hideMark/>
           </w:tcPr>
           <w:p>
@@ -4594,7 +4099,7 @@
                 <w:spacing w:val="0"/>
                 <w:kern w:val="0"/>
                 <w:szCs w:val="22"/>
-                <w:lang w:eastAsia="zh-CN"/>
+                <w:lang w:val="fr-CA" w:eastAsia="zh-CN"/>
               </w:rPr>
             </w:pPr>
             <w:r>
@@ -4603,66 +4108,21 @@
                 <w:spacing w:val="0"/>
                 <w:kern w:val="0"/>
                 <w:szCs w:val="22"/>
-                <w:lang w:eastAsia="zh-CN"/>
+                <w:lang w:val="fr-CA" w:eastAsia="zh-CN"/>
               </w:rPr>
               <w:t> </w:t>
-            </w:r>
-          </w:p>
-        </w:tc>
-      </w:tr>
-      <w:tr>
-        <w:trPr>
-          <w:trHeight w:val="288"/>
-        </w:trPr>
-        <w:tc>
-          <w:tcPr>
-            <w:tcW w:w="2500" w:type="dxa"/>
-            <w:tcBorders>
-              <w:top w:val="nil"/>
-              <w:left w:val="single" w:sz="4" w:space="0" w:color="auto"/>
-              <w:bottom w:val="single" w:sz="4" w:space="0" w:color="auto"/>
-              <w:right w:val="single" w:sz="4" w:space="0" w:color="auto"/>
-            </w:tcBorders>
-            <w:shd w:val="clear" w:color="auto" w:fill="auto"/>
-            <w:noWrap/>
-            <w:vAlign w:val="bottom"/>
-            <w:hideMark/>
-          </w:tcPr>
-          <w:p>
-            <w:pPr>
-              <w:rPr>
-                <w:rFonts w:ascii="Calibri" w:eastAsia="Times New Roman" w:hAnsi="Calibri" w:cs="Calibri"/>
-                <w:spacing w:val="0"/>
-                <w:kern w:val="0"/>
-                <w:szCs w:val="22"/>
-                <w:lang w:eastAsia="zh-CN"/>
-              </w:rPr>
-            </w:pPr>
-            <w:r>
-              <w:rPr>
-                <w:rFonts w:ascii="Calibri" w:eastAsia="Times New Roman" w:hAnsi="Calibri" w:cs="Calibri"/>
-                <w:spacing w:val="0"/>
-                <w:kern w:val="0"/>
-                <w:szCs w:val="22"/>
-                <w:lang w:eastAsia="zh-CN"/>
-              </w:rPr>
-              <w:t>Penghao Yuan</w:t>
             </w:r>
           </w:p>
         </w:tc>
         <w:tc>
           <w:tcPr>
-            <w:tcW w:w="2080" w:type="dxa"/>
+            <w:tcW w:w="2435" w:type="dxa"/>
             <w:tcBorders>
               <w:top w:val="nil"/>
               <w:left w:val="nil"/>
               <w:bottom w:val="single" w:sz="4" w:space="0" w:color="auto"/>
               <w:right w:val="single" w:sz="4" w:space="0" w:color="auto"/>
             </w:tcBorders>
-            <w:shd w:val="clear" w:color="auto" w:fill="auto"/>
-            <w:noWrap/>
-            <w:vAlign w:val="bottom"/>
-            <w:hideMark/>
           </w:tcPr>
           <w:p>
             <w:pPr>
@@ -4671,19 +4131,9 @@
                 <w:spacing w:val="0"/>
                 <w:kern w:val="0"/>
                 <w:szCs w:val="22"/>
-                <w:lang w:eastAsia="zh-CN"/>
+                <w:lang w:val="fr-CA" w:eastAsia="zh-CN"/>
               </w:rPr>
             </w:pPr>
-            <w:r>
-              <w:rPr>
-                <w:rFonts w:ascii="Calibri" w:eastAsia="Times New Roman" w:hAnsi="Calibri" w:cs="Calibri"/>
-                <w:spacing w:val="0"/>
-                <w:kern w:val="0"/>
-                <w:szCs w:val="22"/>
-                <w:lang w:eastAsia="zh-CN"/>
-              </w:rPr>
-              <w:t> </w:t>
-            </w:r>
           </w:p>
         </w:tc>
       </w:tr>
@@ -4695,13 +4145,21 @@
         </w:rPr>
       </w:pPr>
     </w:p>
+    <w:p>
+      <w:pPr>
+        <w:rPr>
+          <w:lang w:val="fr-CA" w:eastAsia="en-US"/>
+        </w:rPr>
+      </w:pPr>
+    </w:p>
     <w:tbl>
       <w:tblPr>
-        <w:tblW w:w="4580" w:type="dxa"/>
+        <w:tblW w:w="6660" w:type="dxa"/>
         <w:tblLook w:val="04A0" w:firstRow="1" w:lastRow="0" w:firstColumn="1" w:lastColumn="0" w:noHBand="0" w:noVBand="1"/>
       </w:tblPr>
       <w:tblGrid>
         <w:gridCol w:w="2500"/>
+        <w:gridCol w:w="2080"/>
         <w:gridCol w:w="2080"/>
       </w:tblGrid>
       <w:tr>
@@ -4710,8 +4168,7 @@
         </w:trPr>
         <w:tc>
           <w:tcPr>
-            <w:tcW w:w="4580" w:type="dxa"/>
-            <w:gridSpan w:val="2"/>
+            <w:tcW w:w="2500" w:type="dxa"/>
             <w:tcBorders>
               <w:top w:val="single" w:sz="4" w:space="0" w:color="auto"/>
               <w:left w:val="single" w:sz="4" w:space="0" w:color="auto"/>
@@ -4731,26 +4188,84 @@
                 <w:spacing w:val="0"/>
                 <w:kern w:val="0"/>
                 <w:szCs w:val="22"/>
-                <w:lang w:eastAsia="zh-CN"/>
+                <w:lang w:val="fr-CA" w:eastAsia="zh-CN"/>
               </w:rPr>
             </w:pPr>
-            <w:r>
+          </w:p>
+        </w:tc>
+        <w:tc>
+          <w:tcPr>
+            <w:tcW w:w="2080" w:type="dxa"/>
+            <w:tcBorders>
+              <w:top w:val="single" w:sz="4" w:space="0" w:color="auto"/>
+              <w:left w:val="single" w:sz="4" w:space="0" w:color="auto"/>
+              <w:bottom w:val="single" w:sz="4" w:space="0" w:color="auto"/>
+              <w:right w:val="single" w:sz="4" w:space="0" w:color="auto"/>
+            </w:tcBorders>
+            <w:shd w:val="clear" w:color="auto" w:fill="auto"/>
+            <w:vAlign w:val="center"/>
+          </w:tcPr>
+          <w:p>
+            <w:pPr>
+              <w:jc w:val="center"/>
               <w:rPr>
                 <w:rFonts w:ascii="Calibri" w:eastAsia="Times New Roman" w:hAnsi="Calibri" w:cs="Calibri"/>
                 <w:spacing w:val="0"/>
                 <w:kern w:val="0"/>
                 <w:szCs w:val="22"/>
-                <w:lang w:eastAsia="zh-CN"/>
-              </w:rPr>
-              <w:t xml:space="preserve">Livrable </w:t>
-            </w:r>
+                <w:lang w:val="fr-CA" w:eastAsia="zh-CN"/>
+              </w:rPr>
+            </w:pPr>
             <w:r>
               <w:rPr>
                 <w:rFonts w:ascii="Calibri" w:eastAsia="Times New Roman" w:hAnsi="Calibri" w:cs="Calibri"/>
                 <w:spacing w:val="0"/>
                 <w:kern w:val="0"/>
                 <w:szCs w:val="22"/>
-                <w:lang w:eastAsia="zh-CN"/>
+                <w:lang w:val="fr-CA" w:eastAsia="zh-CN"/>
+              </w:rPr>
+              <w:t>Livrable 3</w:t>
+            </w:r>
+          </w:p>
+        </w:tc>
+        <w:tc>
+          <w:tcPr>
+            <w:tcW w:w="2080" w:type="dxa"/>
+            <w:tcBorders>
+              <w:top w:val="single" w:sz="4" w:space="0" w:color="auto"/>
+              <w:left w:val="single" w:sz="4" w:space="0" w:color="auto"/>
+              <w:bottom w:val="single" w:sz="4" w:space="0" w:color="auto"/>
+              <w:right w:val="single" w:sz="4" w:space="0" w:color="auto"/>
+            </w:tcBorders>
+          </w:tcPr>
+          <w:p>
+            <w:pPr>
+              <w:jc w:val="center"/>
+              <w:rPr>
+                <w:rFonts w:ascii="Calibri" w:eastAsia="Times New Roman" w:hAnsi="Calibri" w:cs="Calibri"/>
+                <w:spacing w:val="0"/>
+                <w:kern w:val="0"/>
+                <w:szCs w:val="22"/>
+                <w:lang w:val="fr-CA" w:eastAsia="zh-CN"/>
+              </w:rPr>
+            </w:pPr>
+            <w:r>
+              <w:rPr>
+                <w:rFonts w:ascii="Calibri" w:eastAsia="Times New Roman" w:hAnsi="Calibri" w:cs="Calibri"/>
+                <w:spacing w:val="0"/>
+                <w:kern w:val="0"/>
+                <w:szCs w:val="22"/>
+                <w:lang w:val="fr-CA" w:eastAsia="zh-CN"/>
+              </w:rPr>
+              <w:t xml:space="preserve">Livrable </w:t>
+            </w:r>
+            <w:r>
+              <w:rPr>
+                <w:rFonts w:ascii="Calibri" w:eastAsia="Times New Roman" w:hAnsi="Calibri" w:cs="Calibri"/>
+                <w:spacing w:val="0"/>
+                <w:kern w:val="0"/>
+                <w:szCs w:val="22"/>
+                <w:lang w:val="fr-CA" w:eastAsia="zh-CN"/>
               </w:rPr>
               <w:t>4</w:t>
             </w:r>
@@ -4783,7 +4298,7 @@
                 <w:spacing w:val="0"/>
                 <w:kern w:val="0"/>
                 <w:szCs w:val="22"/>
-                <w:lang w:eastAsia="zh-CN"/>
+                <w:lang w:val="fr-CA" w:eastAsia="zh-CN"/>
               </w:rPr>
             </w:pPr>
             <w:r>
@@ -4792,7 +4307,7 @@
                 <w:spacing w:val="0"/>
                 <w:kern w:val="0"/>
                 <w:szCs w:val="22"/>
-                <w:lang w:eastAsia="zh-CN"/>
+                <w:lang w:val="fr-CA" w:eastAsia="zh-CN"/>
               </w:rPr>
               <w:t>Nom</w:t>
             </w:r>
@@ -4820,7 +4335,7 @@
                 <w:spacing w:val="0"/>
                 <w:kern w:val="0"/>
                 <w:szCs w:val="22"/>
-                <w:lang w:eastAsia="zh-CN"/>
+                <w:lang w:val="fr-CA" w:eastAsia="zh-CN"/>
               </w:rPr>
             </w:pPr>
             <w:r>
@@ -4831,17 +4346,41 @@
                 <w:szCs w:val="22"/>
                 <w:lang w:val="fr-CA" w:eastAsia="zh-CN"/>
               </w:rPr>
-              <w:t>C</w:t>
+              <w:t>Contribution</w:t>
             </w:r>
-            <w:r>
+          </w:p>
+        </w:tc>
+        <w:tc>
+          <w:tcPr>
+            <w:tcW w:w="2080" w:type="dxa"/>
+            <w:tcBorders>
+              <w:top w:val="nil"/>
+              <w:left w:val="nil"/>
+              <w:bottom w:val="single" w:sz="4" w:space="0" w:color="auto"/>
+              <w:right w:val="single" w:sz="4" w:space="0" w:color="auto"/>
+            </w:tcBorders>
+            <w:vAlign w:val="center"/>
+          </w:tcPr>
+          <w:p>
+            <w:pPr>
+              <w:jc w:val="center"/>
               <w:rPr>
                 <w:rFonts w:ascii="Calibri" w:eastAsia="Times New Roman" w:hAnsi="Calibri" w:cs="Calibri"/>
                 <w:spacing w:val="0"/>
                 <w:kern w:val="0"/>
                 <w:szCs w:val="22"/>
-                <w:lang w:eastAsia="zh-CN"/>
-              </w:rPr>
-              <w:t>ontribution</w:t>
+                <w:lang w:val="fr-CA" w:eastAsia="zh-CN"/>
+              </w:rPr>
+            </w:pPr>
+            <w:r>
+              <w:rPr>
+                <w:rFonts w:ascii="Calibri" w:eastAsia="Times New Roman" w:hAnsi="Calibri" w:cs="Calibri"/>
+                <w:spacing w:val="0"/>
+                <w:kern w:val="0"/>
+                <w:szCs w:val="22"/>
+                <w:lang w:val="fr-CA" w:eastAsia="zh-CN"/>
+              </w:rPr>
+              <w:t>Contribution</w:t>
             </w:r>
           </w:p>
         </w:tc>
@@ -4861,7 +4400,7 @@
             </w:tcBorders>
             <w:shd w:val="clear" w:color="auto" w:fill="auto"/>
             <w:noWrap/>
-            <w:vAlign w:val="bottom"/>
+            <w:vAlign w:val="center"/>
             <w:hideMark/>
           </w:tcPr>
           <w:p>
@@ -4871,7 +4410,7 @@
                 <w:spacing w:val="0"/>
                 <w:kern w:val="0"/>
                 <w:szCs w:val="22"/>
-                <w:lang w:eastAsia="zh-CN"/>
+                <w:lang w:val="fr-CA" w:eastAsia="zh-CN"/>
               </w:rPr>
             </w:pPr>
             <w:r>
@@ -4880,7 +4419,7 @@
                 <w:spacing w:val="0"/>
                 <w:kern w:val="0"/>
                 <w:szCs w:val="22"/>
-                <w:lang w:eastAsia="zh-CN"/>
+                <w:lang w:val="fr-CA" w:eastAsia="zh-CN"/>
               </w:rPr>
               <w:t>William Mallette</w:t>
             </w:r>
@@ -4897,7 +4436,6 @@
             </w:tcBorders>
             <w:shd w:val="clear" w:color="auto" w:fill="auto"/>
             <w:noWrap/>
-            <w:vAlign w:val="bottom"/>
             <w:hideMark/>
           </w:tcPr>
           <w:p>
@@ -4907,7 +4445,7 @@
                 <w:spacing w:val="0"/>
                 <w:kern w:val="0"/>
                 <w:szCs w:val="22"/>
-                <w:lang w:eastAsia="zh-CN"/>
+                <w:lang w:val="fr-CA" w:eastAsia="zh-CN"/>
               </w:rPr>
             </w:pPr>
             <w:r>
@@ -4916,9 +4454,209 @@
                 <w:spacing w:val="0"/>
                 <w:kern w:val="0"/>
                 <w:szCs w:val="22"/>
-                <w:lang w:eastAsia="zh-CN"/>
-              </w:rPr>
-              <w:t> </w:t>
+                <w:lang w:val="fr-CA" w:eastAsia="zh-CN"/>
+              </w:rPr>
+              <w:t>Capacité de modifier le profil de la succursale</w:t>
+            </w:r>
+          </w:p>
+          <w:p>
+            <w:pPr>
+              <w:rPr>
+                <w:rFonts w:ascii="Calibri" w:eastAsia="Times New Roman" w:hAnsi="Calibri" w:cs="Calibri"/>
+                <w:spacing w:val="0"/>
+                <w:kern w:val="0"/>
+                <w:szCs w:val="22"/>
+                <w:lang w:val="fr-CA" w:eastAsia="zh-CN"/>
+              </w:rPr>
+            </w:pPr>
+            <w:r>
+              <w:rPr>
+                <w:rFonts w:ascii="Calibri" w:eastAsia="Times New Roman" w:hAnsi="Calibri" w:cs="Calibri"/>
+                <w:spacing w:val="0"/>
+                <w:kern w:val="0"/>
+                <w:szCs w:val="22"/>
+                <w:lang w:val="fr-CA" w:eastAsia="zh-CN"/>
+              </w:rPr>
+              <w:t xml:space="preserve">Capacité d’approuver ou rejeter des </w:t>
+            </w:r>
+            <w:r>
+              <w:rPr>
+                <w:rFonts w:ascii="Calibri" w:eastAsia="Times New Roman" w:hAnsi="Calibri" w:cs="Calibri"/>
+                <w:spacing w:val="0"/>
+                <w:kern w:val="0"/>
+                <w:szCs w:val="22"/>
+                <w:lang w:val="fr-CA" w:eastAsia="zh-CN"/>
+              </w:rPr>
+              <w:t>demandes de service</w:t>
+            </w:r>
+            <w:r>
+              <w:rPr>
+                <w:rFonts w:ascii="Calibri" w:eastAsia="Times New Roman" w:hAnsi="Calibri" w:cs="Calibri"/>
+                <w:spacing w:val="0"/>
+                <w:kern w:val="0"/>
+                <w:szCs w:val="22"/>
+                <w:lang w:val="fr-CA" w:eastAsia="zh-CN"/>
+              </w:rPr>
+              <w:br/>
+              <w:t xml:space="preserve">Introduction du </w:t>
+            </w:r>
+            <w:proofErr w:type="spellStart"/>
+            <w:r>
+              <w:rPr>
+                <w:rFonts w:ascii="Calibri" w:eastAsia="Times New Roman" w:hAnsi="Calibri" w:cs="Calibri"/>
+                <w:spacing w:val="0"/>
+                <w:kern w:val="0"/>
+                <w:szCs w:val="22"/>
+                <w:lang w:val="fr-CA" w:eastAsia="zh-CN"/>
+              </w:rPr>
+              <w:t>PlantUML</w:t>
+            </w:r>
+            <w:proofErr w:type="spellEnd"/>
+            <w:r>
+              <w:rPr>
+                <w:rFonts w:ascii="Calibri" w:eastAsia="Times New Roman" w:hAnsi="Calibri" w:cs="Calibri"/>
+                <w:spacing w:val="0"/>
+                <w:kern w:val="0"/>
+                <w:szCs w:val="22"/>
+                <w:lang w:val="fr-CA" w:eastAsia="zh-CN"/>
+              </w:rPr>
+              <w:t xml:space="preserve"> pour faciliter la création des diagrammes</w:t>
+            </w:r>
+          </w:p>
+        </w:tc>
+        <w:tc>
+          <w:tcPr>
+            <w:tcW w:w="2080" w:type="dxa"/>
+            <w:tcBorders>
+              <w:top w:val="nil"/>
+              <w:left w:val="nil"/>
+              <w:bottom w:val="single" w:sz="4" w:space="0" w:color="auto"/>
+              <w:right w:val="single" w:sz="4" w:space="0" w:color="auto"/>
+            </w:tcBorders>
+          </w:tcPr>
+          <w:p>
+            <w:pPr>
+              <w:rPr>
+                <w:rFonts w:ascii="Calibri" w:eastAsia="Times New Roman" w:hAnsi="Calibri" w:cs="Calibri"/>
+                <w:spacing w:val="0"/>
+                <w:kern w:val="0"/>
+                <w:szCs w:val="22"/>
+                <w:lang w:val="fr-CA" w:eastAsia="zh-CN"/>
+              </w:rPr>
+            </w:pPr>
+            <w:r>
+              <w:rPr>
+                <w:rFonts w:ascii="Calibri" w:eastAsia="Times New Roman" w:hAnsi="Calibri" w:cs="Calibri"/>
+                <w:spacing w:val="0"/>
+                <w:kern w:val="0"/>
+                <w:szCs w:val="22"/>
+                <w:lang w:val="fr-CA" w:eastAsia="zh-CN"/>
+              </w:rPr>
+              <w:t xml:space="preserve">Création et optimisation de </w:t>
+            </w:r>
+            <w:proofErr w:type="spellStart"/>
+            <w:r>
+              <w:rPr>
+                <w:rFonts w:ascii="Calibri" w:eastAsia="Times New Roman" w:hAnsi="Calibri" w:cs="Calibri"/>
+                <w:spacing w:val="0"/>
+                <w:kern w:val="0"/>
+                <w:szCs w:val="22"/>
+                <w:lang w:val="fr-CA" w:eastAsia="zh-CN"/>
+              </w:rPr>
+              <w:t>CompleteBranch</w:t>
+            </w:r>
+            <w:proofErr w:type="spellEnd"/>
+            <w:r>
+              <w:rPr>
+                <w:rFonts w:ascii="Calibri" w:eastAsia="Times New Roman" w:hAnsi="Calibri" w:cs="Calibri"/>
+                <w:spacing w:val="0"/>
+                <w:kern w:val="0"/>
+                <w:szCs w:val="22"/>
+                <w:lang w:val="fr-CA" w:eastAsia="zh-CN"/>
+              </w:rPr>
+              <w:t xml:space="preserve"> pour faciliter la recherche des succursales</w:t>
+            </w:r>
+          </w:p>
+          <w:p>
+            <w:pPr>
+              <w:rPr>
+                <w:rFonts w:ascii="Calibri" w:eastAsia="Times New Roman" w:hAnsi="Calibri" w:cs="Calibri"/>
+                <w:spacing w:val="0"/>
+                <w:kern w:val="0"/>
+                <w:szCs w:val="22"/>
+                <w:lang w:val="fr-CA" w:eastAsia="zh-CN"/>
+              </w:rPr>
+            </w:pPr>
+            <w:r>
+              <w:rPr>
+                <w:rFonts w:ascii="Calibri" w:eastAsia="Times New Roman" w:hAnsi="Calibri" w:cs="Calibri"/>
+                <w:spacing w:val="0"/>
+                <w:kern w:val="0"/>
+                <w:szCs w:val="22"/>
+                <w:lang w:val="fr-CA" w:eastAsia="zh-CN"/>
+              </w:rPr>
+              <w:t xml:space="preserve">Capacité de remplir </w:t>
+            </w:r>
+            <w:r>
+              <w:rPr>
+                <w:rFonts w:ascii="Calibri" w:eastAsia="Times New Roman" w:hAnsi="Calibri" w:cs="Calibri"/>
+                <w:spacing w:val="0"/>
+                <w:kern w:val="0"/>
+                <w:szCs w:val="22"/>
+                <w:lang w:val="fr-CA" w:eastAsia="zh-CN"/>
+              </w:rPr>
+              <w:t xml:space="preserve">les demandes de </w:t>
+            </w:r>
+            <w:r>
+              <w:rPr>
+                <w:rFonts w:ascii="Calibri" w:eastAsia="Times New Roman" w:hAnsi="Calibri" w:cs="Calibri"/>
+                <w:spacing w:val="0"/>
+                <w:kern w:val="0"/>
+                <w:szCs w:val="22"/>
+                <w:lang w:val="fr-CA" w:eastAsia="zh-CN"/>
+              </w:rPr>
+              <w:t>service</w:t>
+            </w:r>
+            <w:r>
+              <w:rPr>
+                <w:rFonts w:ascii="Calibri" w:eastAsia="Times New Roman" w:hAnsi="Calibri" w:cs="Calibri"/>
+                <w:spacing w:val="0"/>
+                <w:kern w:val="0"/>
+                <w:szCs w:val="22"/>
+                <w:lang w:val="fr-CA" w:eastAsia="zh-CN"/>
+              </w:rPr>
+              <w:br/>
+            </w:r>
+            <w:r>
+              <w:rPr>
+                <w:rFonts w:ascii="Calibri" w:eastAsia="Times New Roman" w:hAnsi="Calibri" w:cs="Calibri"/>
+                <w:spacing w:val="0"/>
+                <w:kern w:val="0"/>
+                <w:szCs w:val="22"/>
+                <w:lang w:val="fr-CA" w:eastAsia="zh-CN"/>
+              </w:rPr>
+              <w:t xml:space="preserve">Perfection </w:t>
+            </w:r>
+            <w:r>
+              <w:rPr>
+                <w:rFonts w:ascii="Calibri" w:eastAsia="Times New Roman" w:hAnsi="Calibri" w:cs="Calibri"/>
+                <w:spacing w:val="0"/>
+                <w:kern w:val="0"/>
+                <w:szCs w:val="22"/>
+                <w:lang w:val="fr-CA" w:eastAsia="zh-CN"/>
+              </w:rPr>
+              <w:t>des algorithmes de recherche</w:t>
+            </w:r>
+            <w:r>
+              <w:rPr>
+                <w:rFonts w:ascii="Calibri" w:eastAsia="Times New Roman" w:hAnsi="Calibri" w:cs="Calibri"/>
+                <w:spacing w:val="0"/>
+                <w:kern w:val="0"/>
+                <w:szCs w:val="22"/>
+                <w:lang w:val="fr-CA" w:eastAsia="zh-CN"/>
+              </w:rPr>
+              <w:br/>
+              <w:t>Édition de la présentation et du rapport</w:t>
             </w:r>
           </w:p>
         </w:tc>
@@ -4938,7 +4676,7 @@
             </w:tcBorders>
             <w:shd w:val="clear" w:color="auto" w:fill="auto"/>
             <w:noWrap/>
-            <w:vAlign w:val="bottom"/>
+            <w:vAlign w:val="center"/>
             <w:hideMark/>
           </w:tcPr>
           <w:p>
@@ -4948,7 +4686,7 @@
                 <w:spacing w:val="0"/>
                 <w:kern w:val="0"/>
                 <w:szCs w:val="22"/>
-                <w:lang w:eastAsia="zh-CN"/>
+                <w:lang w:val="fr-CA" w:eastAsia="zh-CN"/>
               </w:rPr>
             </w:pPr>
             <w:r>
@@ -4957,10 +4695,44 @@
                 <w:spacing w:val="0"/>
                 <w:kern w:val="0"/>
                 <w:szCs w:val="22"/>
-                <w:lang w:eastAsia="zh-CN"/>
-              </w:rPr>
-              <w:t>Andy How Hok Hium</w:t>
+                <w:lang w:val="fr-CA" w:eastAsia="zh-CN"/>
+              </w:rPr>
+              <w:t xml:space="preserve">Andy How </w:t>
             </w:r>
+            <w:proofErr w:type="spellStart"/>
+            <w:r>
+              <w:rPr>
+                <w:rFonts w:ascii="Calibri" w:eastAsia="Times New Roman" w:hAnsi="Calibri" w:cs="Calibri"/>
+                <w:spacing w:val="0"/>
+                <w:kern w:val="0"/>
+                <w:szCs w:val="22"/>
+                <w:lang w:val="fr-CA" w:eastAsia="zh-CN"/>
+              </w:rPr>
+              <w:t>Hok</w:t>
+            </w:r>
+            <w:proofErr w:type="spellEnd"/>
+            <w:r>
+              <w:rPr>
+                <w:rFonts w:ascii="Calibri" w:eastAsia="Times New Roman" w:hAnsi="Calibri" w:cs="Calibri"/>
+                <w:spacing w:val="0"/>
+                <w:kern w:val="0"/>
+                <w:szCs w:val="22"/>
+                <w:lang w:val="fr-CA" w:eastAsia="zh-CN"/>
+              </w:rPr>
+              <w:t xml:space="preserve"> </w:t>
+            </w:r>
+            <w:proofErr w:type="spellStart"/>
+            <w:r>
+              <w:rPr>
+                <w:rFonts w:ascii="Calibri" w:eastAsia="Times New Roman" w:hAnsi="Calibri" w:cs="Calibri"/>
+                <w:spacing w:val="0"/>
+                <w:kern w:val="0"/>
+                <w:szCs w:val="22"/>
+                <w:lang w:val="fr-CA" w:eastAsia="zh-CN"/>
+              </w:rPr>
+              <w:t>Hium</w:t>
+            </w:r>
+            <w:proofErr w:type="spellEnd"/>
           </w:p>
         </w:tc>
         <w:tc>
@@ -4974,7 +4746,6 @@
             </w:tcBorders>
             <w:shd w:val="clear" w:color="auto" w:fill="auto"/>
             <w:noWrap/>
-            <w:vAlign w:val="bottom"/>
             <w:hideMark/>
           </w:tcPr>
           <w:p>
@@ -4984,7 +4755,7 @@
                 <w:spacing w:val="0"/>
                 <w:kern w:val="0"/>
                 <w:szCs w:val="22"/>
-                <w:lang w:eastAsia="zh-CN"/>
+                <w:lang w:val="fr-CA" w:eastAsia="zh-CN"/>
               </w:rPr>
             </w:pPr>
             <w:r>
@@ -4993,19 +4764,53 @@
                 <w:spacing w:val="0"/>
                 <w:kern w:val="0"/>
                 <w:szCs w:val="22"/>
-                <w:lang w:eastAsia="zh-CN"/>
+                <w:lang w:val="fr-CA" w:eastAsia="zh-CN"/>
               </w:rPr>
               <w:t> </w:t>
             </w:r>
-            <w:r>
+          </w:p>
+        </w:tc>
+        <w:tc>
+          <w:tcPr>
+            <w:tcW w:w="2080" w:type="dxa"/>
+            <w:tcBorders>
+              <w:top w:val="nil"/>
+              <w:left w:val="nil"/>
+              <w:bottom w:val="single" w:sz="4" w:space="0" w:color="auto"/>
+              <w:right w:val="single" w:sz="4" w:space="0" w:color="auto"/>
+            </w:tcBorders>
+          </w:tcPr>
+          <w:p>
+            <w:pPr>
               <w:rPr>
                 <w:rFonts w:ascii="Calibri" w:eastAsia="Times New Roman" w:hAnsi="Calibri" w:cs="Calibri"/>
                 <w:spacing w:val="0"/>
                 <w:kern w:val="0"/>
                 <w:szCs w:val="22"/>
-                <w:lang w:eastAsia="zh-CN"/>
-              </w:rPr>
-              <w:t>Redaction rapport</w:t>
+                <w:lang w:val="fr-CA" w:eastAsia="zh-CN"/>
+              </w:rPr>
+            </w:pPr>
+            <w:proofErr w:type="spellStart"/>
+            <w:r>
+              <w:rPr>
+                <w:rFonts w:ascii="Calibri" w:eastAsia="Times New Roman" w:hAnsi="Calibri" w:cs="Calibri"/>
+                <w:spacing w:val="0"/>
+                <w:kern w:val="0"/>
+                <w:szCs w:val="22"/>
+                <w:lang w:val="fr-CA" w:eastAsia="zh-CN"/>
+              </w:rPr>
+              <w:t>Redaction</w:t>
+            </w:r>
+            <w:proofErr w:type="spellEnd"/>
+            <w:r>
+              <w:rPr>
+                <w:rFonts w:ascii="Calibri" w:eastAsia="Times New Roman" w:hAnsi="Calibri" w:cs="Calibri"/>
+                <w:spacing w:val="0"/>
+                <w:kern w:val="0"/>
+                <w:szCs w:val="22"/>
+                <w:lang w:val="fr-CA" w:eastAsia="zh-CN"/>
+              </w:rPr>
+              <w:t xml:space="preserve"> rapport</w:t>
             </w:r>
           </w:p>
         </w:tc>
@@ -5025,7 +4830,7 @@
             </w:tcBorders>
             <w:shd w:val="clear" w:color="auto" w:fill="auto"/>
             <w:noWrap/>
-            <w:vAlign w:val="bottom"/>
+            <w:vAlign w:val="center"/>
             <w:hideMark/>
           </w:tcPr>
           <w:p>
@@ -5035,18 +4840,30 @@
                 <w:spacing w:val="0"/>
                 <w:kern w:val="0"/>
                 <w:szCs w:val="22"/>
-                <w:lang w:eastAsia="zh-CN"/>
+                <w:lang w:val="fr-CA" w:eastAsia="zh-CN"/>
               </w:rPr>
             </w:pPr>
+            <w:proofErr w:type="spellStart"/>
             <w:r>
               <w:rPr>
                 <w:rFonts w:ascii="Calibri" w:eastAsia="Times New Roman" w:hAnsi="Calibri" w:cs="Calibri"/>
                 <w:spacing w:val="0"/>
                 <w:kern w:val="0"/>
                 <w:szCs w:val="22"/>
-                <w:lang w:eastAsia="zh-CN"/>
-              </w:rPr>
-              <w:t>Chenliwei Zhou</w:t>
+                <w:lang w:val="fr-CA" w:eastAsia="zh-CN"/>
+              </w:rPr>
+              <w:t>Chenliwei</w:t>
+            </w:r>
+            <w:proofErr w:type="spellEnd"/>
+            <w:r>
+              <w:rPr>
+                <w:rFonts w:ascii="Calibri" w:eastAsia="Times New Roman" w:hAnsi="Calibri" w:cs="Calibri"/>
+                <w:spacing w:val="0"/>
+                <w:kern w:val="0"/>
+                <w:szCs w:val="22"/>
+                <w:lang w:val="fr-CA" w:eastAsia="zh-CN"/>
+              </w:rPr>
+              <w:t xml:space="preserve"> Zhou</w:t>
             </w:r>
           </w:p>
         </w:tc>
@@ -5061,7 +4878,6 @@
             </w:tcBorders>
             <w:shd w:val="clear" w:color="auto" w:fill="auto"/>
             <w:noWrap/>
-            <w:vAlign w:val="bottom"/>
             <w:hideMark/>
           </w:tcPr>
           <w:p>
@@ -5071,7 +4887,7 @@
                 <w:spacing w:val="0"/>
                 <w:kern w:val="0"/>
                 <w:szCs w:val="22"/>
-                <w:lang w:eastAsia="zh-CN"/>
+                <w:lang w:val="fr-CA" w:eastAsia="zh-CN"/>
               </w:rPr>
             </w:pPr>
             <w:r>
@@ -5080,10 +4896,32 @@
                 <w:spacing w:val="0"/>
                 <w:kern w:val="0"/>
                 <w:szCs w:val="22"/>
-                <w:lang w:eastAsia="zh-CN"/>
+                <w:lang w:val="fr-CA" w:eastAsia="zh-CN"/>
               </w:rPr>
               <w:t> </w:t>
             </w:r>
+          </w:p>
+        </w:tc>
+        <w:tc>
+          <w:tcPr>
+            <w:tcW w:w="2080" w:type="dxa"/>
+            <w:tcBorders>
+              <w:top w:val="nil"/>
+              <w:left w:val="nil"/>
+              <w:bottom w:val="single" w:sz="4" w:space="0" w:color="auto"/>
+              <w:right w:val="single" w:sz="4" w:space="0" w:color="auto"/>
+            </w:tcBorders>
+          </w:tcPr>
+          <w:p>
+            <w:pPr>
+              <w:rPr>
+                <w:rFonts w:ascii="Calibri" w:eastAsia="Times New Roman" w:hAnsi="Calibri" w:cs="Calibri"/>
+                <w:spacing w:val="0"/>
+                <w:kern w:val="0"/>
+                <w:szCs w:val="22"/>
+                <w:lang w:val="fr-CA" w:eastAsia="zh-CN"/>
+              </w:rPr>
+            </w:pPr>
           </w:p>
         </w:tc>
       </w:tr>
@@ -5102,7 +4940,7 @@
             </w:tcBorders>
             <w:shd w:val="clear" w:color="auto" w:fill="auto"/>
             <w:noWrap/>
-            <w:vAlign w:val="bottom"/>
+            <w:vAlign w:val="center"/>
             <w:hideMark/>
           </w:tcPr>
           <w:p>
@@ -5112,19 +4950,65 @@
                 <w:spacing w:val="0"/>
                 <w:kern w:val="0"/>
                 <w:szCs w:val="22"/>
-                <w:lang w:eastAsia="zh-CN"/>
+                <w:lang w:val="fr-CA" w:eastAsia="zh-CN"/>
               </w:rPr>
             </w:pPr>
+            <w:proofErr w:type="spellStart"/>
             <w:r>
               <w:rPr>
                 <w:rFonts w:ascii="Calibri" w:eastAsia="Times New Roman" w:hAnsi="Calibri" w:cs="Calibri"/>
                 <w:spacing w:val="0"/>
                 <w:kern w:val="0"/>
                 <w:szCs w:val="22"/>
-                <w:lang w:eastAsia="zh-CN"/>
-              </w:rPr>
-              <w:t>Javisen Katherasa Pillay</w:t>
+                <w:lang w:val="fr-CA" w:eastAsia="zh-CN"/>
+              </w:rPr>
+              <w:t>Javisen</w:t>
             </w:r>
+            <w:proofErr w:type="spellEnd"/>
+            <w:r>
+              <w:rPr>
+                <w:rFonts w:ascii="Calibri" w:eastAsia="Times New Roman" w:hAnsi="Calibri" w:cs="Calibri"/>
+                <w:spacing w:val="0"/>
+                <w:kern w:val="0"/>
+                <w:szCs w:val="22"/>
+                <w:lang w:val="fr-CA" w:eastAsia="zh-CN"/>
+              </w:rPr>
+              <w:t xml:space="preserve"> </w:t>
+            </w:r>
+            <w:proofErr w:type="spellStart"/>
+            <w:r>
+              <w:rPr>
+                <w:rFonts w:ascii="Calibri" w:eastAsia="Times New Roman" w:hAnsi="Calibri" w:cs="Calibri"/>
+                <w:spacing w:val="0"/>
+                <w:kern w:val="0"/>
+                <w:szCs w:val="22"/>
+                <w:lang w:val="fr-CA" w:eastAsia="zh-CN"/>
+              </w:rPr>
+              <w:t>Katherasa</w:t>
+            </w:r>
+            <w:proofErr w:type="spellEnd"/>
+            <w:r>
+              <w:rPr>
+                <w:rFonts w:ascii="Calibri" w:eastAsia="Times New Roman" w:hAnsi="Calibri" w:cs="Calibri"/>
+                <w:spacing w:val="0"/>
+                <w:kern w:val="0"/>
+                <w:szCs w:val="22"/>
+                <w:lang w:val="fr-CA" w:eastAsia="zh-CN"/>
+              </w:rPr>
+              <w:t xml:space="preserve"> </w:t>
+            </w:r>
+            <w:proofErr w:type="spellStart"/>
+            <w:r>
+              <w:rPr>
+                <w:rFonts w:ascii="Calibri" w:eastAsia="Times New Roman" w:hAnsi="Calibri" w:cs="Calibri"/>
+                <w:spacing w:val="0"/>
+                <w:kern w:val="0"/>
+                <w:szCs w:val="22"/>
+                <w:lang w:val="fr-CA" w:eastAsia="zh-CN"/>
+              </w:rPr>
+              <w:t>Pillay</w:t>
+            </w:r>
+            <w:proofErr w:type="spellEnd"/>
           </w:p>
         </w:tc>
         <w:tc>
@@ -5138,7 +5022,6 @@
             </w:tcBorders>
             <w:shd w:val="clear" w:color="auto" w:fill="auto"/>
             <w:noWrap/>
-            <w:vAlign w:val="bottom"/>
             <w:hideMark/>
           </w:tcPr>
           <w:p>
@@ -5148,7 +5031,7 @@
                 <w:spacing w:val="0"/>
                 <w:kern w:val="0"/>
                 <w:szCs w:val="22"/>
-                <w:lang w:eastAsia="zh-CN"/>
+                <w:lang w:val="fr-CA" w:eastAsia="zh-CN"/>
               </w:rPr>
             </w:pPr>
             <w:r>
@@ -5157,10 +5040,32 @@
                 <w:spacing w:val="0"/>
                 <w:kern w:val="0"/>
                 <w:szCs w:val="22"/>
-                <w:lang w:eastAsia="zh-CN"/>
+                <w:lang w:val="fr-CA" w:eastAsia="zh-CN"/>
               </w:rPr>
               <w:t> </w:t>
             </w:r>
+          </w:p>
+        </w:tc>
+        <w:tc>
+          <w:tcPr>
+            <w:tcW w:w="2080" w:type="dxa"/>
+            <w:tcBorders>
+              <w:top w:val="nil"/>
+              <w:left w:val="nil"/>
+              <w:bottom w:val="single" w:sz="4" w:space="0" w:color="auto"/>
+              <w:right w:val="single" w:sz="4" w:space="0" w:color="auto"/>
+            </w:tcBorders>
+          </w:tcPr>
+          <w:p>
+            <w:pPr>
+              <w:rPr>
+                <w:rFonts w:ascii="Calibri" w:eastAsia="Times New Roman" w:hAnsi="Calibri" w:cs="Calibri"/>
+                <w:spacing w:val="0"/>
+                <w:kern w:val="0"/>
+                <w:szCs w:val="22"/>
+                <w:lang w:val="fr-CA" w:eastAsia="zh-CN"/>
+              </w:rPr>
+            </w:pPr>
           </w:p>
         </w:tc>
       </w:tr>
@@ -5179,7 +5084,7 @@
             </w:tcBorders>
             <w:shd w:val="clear" w:color="auto" w:fill="auto"/>
             <w:noWrap/>
-            <w:vAlign w:val="bottom"/>
+            <w:vAlign w:val="center"/>
             <w:hideMark/>
           </w:tcPr>
           <w:p>
@@ -5189,18 +5094,30 @@
                 <w:spacing w:val="0"/>
                 <w:kern w:val="0"/>
                 <w:szCs w:val="22"/>
-                <w:lang w:eastAsia="zh-CN"/>
+                <w:lang w:val="fr-CA" w:eastAsia="zh-CN"/>
               </w:rPr>
             </w:pPr>
+            <w:proofErr w:type="spellStart"/>
             <w:r>
               <w:rPr>
                 <w:rFonts w:ascii="Calibri" w:eastAsia="Times New Roman" w:hAnsi="Calibri" w:cs="Calibri"/>
                 <w:spacing w:val="0"/>
                 <w:kern w:val="0"/>
                 <w:szCs w:val="22"/>
-                <w:lang w:eastAsia="zh-CN"/>
-              </w:rPr>
-              <w:t>Penghao Yuan</w:t>
+                <w:lang w:val="fr-CA" w:eastAsia="zh-CN"/>
+              </w:rPr>
+              <w:t>Penghao</w:t>
+            </w:r>
+            <w:proofErr w:type="spellEnd"/>
+            <w:r>
+              <w:rPr>
+                <w:rFonts w:ascii="Calibri" w:eastAsia="Times New Roman" w:hAnsi="Calibri" w:cs="Calibri"/>
+                <w:spacing w:val="0"/>
+                <w:kern w:val="0"/>
+                <w:szCs w:val="22"/>
+                <w:lang w:val="fr-CA" w:eastAsia="zh-CN"/>
+              </w:rPr>
+              <w:t xml:space="preserve"> Yuan</w:t>
             </w:r>
           </w:p>
         </w:tc>
@@ -5215,7 +5132,6 @@
             </w:tcBorders>
             <w:shd w:val="clear" w:color="auto" w:fill="auto"/>
             <w:noWrap/>
-            <w:vAlign w:val="bottom"/>
             <w:hideMark/>
           </w:tcPr>
           <w:p>
@@ -5225,7 +5141,7 @@
                 <w:spacing w:val="0"/>
                 <w:kern w:val="0"/>
                 <w:szCs w:val="22"/>
-                <w:lang w:eastAsia="zh-CN"/>
+                <w:lang w:val="fr-CA" w:eastAsia="zh-CN"/>
               </w:rPr>
             </w:pPr>
             <w:r>
@@ -5234,10 +5150,32 @@
                 <w:spacing w:val="0"/>
                 <w:kern w:val="0"/>
                 <w:szCs w:val="22"/>
-                <w:lang w:eastAsia="zh-CN"/>
+                <w:lang w:val="fr-CA" w:eastAsia="zh-CN"/>
               </w:rPr>
               <w:t> </w:t>
             </w:r>
+          </w:p>
+        </w:tc>
+        <w:tc>
+          <w:tcPr>
+            <w:tcW w:w="2080" w:type="dxa"/>
+            <w:tcBorders>
+              <w:top w:val="nil"/>
+              <w:left w:val="nil"/>
+              <w:bottom w:val="single" w:sz="4" w:space="0" w:color="auto"/>
+              <w:right w:val="single" w:sz="4" w:space="0" w:color="auto"/>
+            </w:tcBorders>
+          </w:tcPr>
+          <w:p>
+            <w:pPr>
+              <w:rPr>
+                <w:rFonts w:ascii="Calibri" w:eastAsia="Times New Roman" w:hAnsi="Calibri" w:cs="Calibri"/>
+                <w:spacing w:val="0"/>
+                <w:kern w:val="0"/>
+                <w:szCs w:val="22"/>
+                <w:lang w:val="fr-CA" w:eastAsia="zh-CN"/>
+              </w:rPr>
+            </w:pPr>
           </w:p>
         </w:tc>
       </w:tr>
@@ -5251,18 +5189,38 @@
     </w:p>
     <w:p>
       <w:pPr>
-        <w:pStyle w:val="Heading1"/>
+        <w:rPr>
+          <w:lang w:val="fr-CA" w:eastAsia="en-US"/>
+        </w:rPr>
+      </w:pPr>
+    </w:p>
+    <w:p>
+      <w:pPr>
+        <w:rPr>
+          <w:rFonts w:ascii="Arial" w:eastAsia="MS Gothic" w:hAnsi="Arial" w:cs="Arial"/>
+          <w:color w:val="auto"/>
+          <w:spacing w:val="0"/>
+          <w:kern w:val="2"/>
+          <w:sz w:val="56"/>
+          <w:szCs w:val="56"/>
+          <w:lang w:val="fr-CA" w:eastAsia="en-US"/>
+        </w:rPr>
+      </w:pPr>
+      <w:r>
         <w:rPr>
           <w:rFonts w:cs="Arial"/>
           <w:lang w:val="fr-CA"/>
         </w:rPr>
-      </w:pPr>
+        <w:br w:type="page"/>
+      </w:r>
     </w:p>
     <w:p>
       <w:pPr>
         <w:pStyle w:val="Heading1"/>
         <w:rPr>
           <w:rFonts w:cs="Arial"/>
+          <w:sz w:val="32"/>
+          <w:szCs w:val="32"/>
           <w:lang w:val="fr-CA"/>
         </w:rPr>
       </w:pPr>
@@ -5270,13 +5228,18 @@
       <w:r>
         <w:rPr>
           <w:rFonts w:cs="Arial"/>
+          <w:sz w:val="32"/>
+          <w:szCs w:val="32"/>
           <w:lang w:val="fr-CA"/>
         </w:rPr>
+        <w:lastRenderedPageBreak/>
         <w:t>Captures d'</w:t>
       </w:r>
       <w:r>
         <w:rPr>
           <w:rFonts w:cs="Arial"/>
+          <w:sz w:val="32"/>
+          <w:szCs w:val="32"/>
           <w:lang w:val="fr-CA"/>
         </w:rPr>
         <w:t>écrans</w:t>
@@ -5284,6 +5247,8 @@
       <w:r>
         <w:rPr>
           <w:rFonts w:cs="Arial"/>
+          <w:sz w:val="32"/>
+          <w:szCs w:val="32"/>
           <w:lang w:val="fr-CA"/>
         </w:rPr>
         <w:t xml:space="preserve"> de </w:t>
@@ -5291,6 +5256,8 @@
       <w:r>
         <w:rPr>
           <w:rFonts w:cs="Arial"/>
+          <w:sz w:val="32"/>
+          <w:szCs w:val="32"/>
           <w:lang w:val="fr-CA"/>
         </w:rPr>
         <w:t>notre application</w:t>
@@ -5298,6 +5265,8 @@
       <w:r>
         <w:rPr>
           <w:rFonts w:cs="Arial"/>
+          <w:sz w:val="32"/>
+          <w:szCs w:val="32"/>
           <w:lang w:val="fr-CA"/>
         </w:rPr>
         <w:t>:</w:t>
@@ -5389,6 +5358,7 @@
       <w:r>
         <w:rPr>
           <w:noProof/>
+          <w:lang w:val="fr-CA"/>
         </w:rPr>
         <w:drawing>
           <wp:inline distT="0" distB="0" distL="0" distR="0" wp14:anchorId="4DA97C9C" wp14:editId="19556716">
@@ -5497,6 +5467,7 @@
       <w:r>
         <w:rPr>
           <w:noProof/>
+          <w:lang w:val="fr-CA"/>
         </w:rPr>
         <w:drawing>
           <wp:inline distT="0" distB="0" distL="0" distR="0" wp14:anchorId="0F9479A7" wp14:editId="43AD1277">
@@ -5549,8 +5520,15 @@
       </w:r>
     </w:p>
     <w:p>
-      <w:r>
-        <w:lastRenderedPageBreak/>
+      <w:pPr>
+        <w:rPr>
+          <w:lang w:val="fr-CA"/>
+        </w:rPr>
+      </w:pPr>
+      <w:r>
+        <w:rPr>
+          <w:lang w:val="fr-CA"/>
+        </w:rPr>
         <w:t> </w:t>
       </w:r>
       <w:r>
@@ -5666,6 +5644,7 @@
       <w:r>
         <w:rPr>
           <w:noProof/>
+          <w:lang w:val="fr-CA"/>
         </w:rPr>
         <w:drawing>
           <wp:inline distT="0" distB="0" distL="0" distR="0" wp14:anchorId="245544EB" wp14:editId="6419CF1B">
@@ -5719,6 +5698,7 @@
       <w:r>
         <w:rPr>
           <w:noProof/>
+          <w:lang w:val="fr-CA"/>
         </w:rPr>
         <w:drawing>
           <wp:inline distT="0" distB="0" distL="0" distR="0" wp14:anchorId="489675F9" wp14:editId="2EAA7000">
@@ -5778,11 +5758,16 @@
         </w:rPr>
       </w:pPr>
       <w:r>
+        <w:rPr>
+          <w:lang w:val="fr-CA"/>
+        </w:rPr>
+        <w:lastRenderedPageBreak/>
         <w:t> </w:t>
       </w:r>
       <w:r>
         <w:rPr>
           <w:noProof/>
+          <w:lang w:val="fr-CA"/>
         </w:rPr>
         <w:drawing>
           <wp:inline distT="0" distB="0" distL="0" distR="0" wp14:anchorId="5B1D3201" wp14:editId="4EF8CDB8">
@@ -5836,6 +5821,7 @@
       <w:r>
         <w:rPr>
           <w:noProof/>
+          <w:lang w:val="fr-CA"/>
         </w:rPr>
         <w:drawing>
           <wp:inline distT="0" distB="0" distL="0" distR="0" wp14:anchorId="496E1876" wp14:editId="517EF25C">
@@ -5889,6 +5875,7 @@
       <w:r>
         <w:rPr>
           <w:noProof/>
+          <w:lang w:val="fr-CA"/>
         </w:rPr>
         <w:drawing>
           <wp:inline distT="0" distB="0" distL="0" distR="0" wp14:anchorId="797EAD4E" wp14:editId="4B7513DA">
@@ -5940,11 +5927,15 @@
         </w:drawing>
       </w:r>
       <w:r>
+        <w:rPr>
+          <w:lang w:val="fr-CA"/>
+        </w:rPr>
         <w:t> </w:t>
       </w:r>
       <w:r>
         <w:rPr>
           <w:noProof/>
+          <w:lang w:val="fr-CA"/>
         </w:rPr>
         <w:drawing>
           <wp:inline distT="0" distB="0" distL="0" distR="0" wp14:anchorId="73D694AA" wp14:editId="4E75AA12">
@@ -6008,7 +5999,7 @@
 </file>
 
 <file path=word/endnotes.xml><?xml version="1.0" encoding="utf-8"?>
-<w:endnotes xmlns:wpc="http://schemas.microsoft.com/office/word/2010/wordprocessingCanvas" xmlns:cx="http://schemas.microsoft.com/office/drawing/2014/chartex" xmlns:cx1="http://schemas.microsoft.com/office/drawing/2015/9/8/chartex" xmlns:cx2="http://schemas.microsoft.com/office/drawing/2015/10/21/chartex" xmlns:cx3="http://schemas.microsoft.com/office/drawing/2016/5/9/chartex" xmlns:cx4="http://schemas.microsoft.com/office/drawing/2016/5/10/chartex" xmlns:cx5="http://schemas.microsoft.com/office/drawing/2016/5/11/chartex" xmlns:cx6="http://schemas.microsoft.com/office/drawing/2016/5/12/chartex" xmlns:cx7="http://schemas.microsoft.com/office/drawing/2016/5/13/chartex" xmlns:cx8="http://schemas.microsoft.com/office/drawing/2016/5/14/chartex" xmlns:mc="http://schemas.openxmlformats.org/markup-compatibility/2006" xmlns:aink="http://schemas.microsoft.com/office/drawing/2016/ink" xmlns:am3d="http://schemas.microsoft.com/office/drawing/2017/model3d" xmlns:o="urn:schemas-microsoft-com:office:office" xmlns:r="http://schemas.openxmlformats.org/officeDocument/2006/relationships" xmlns:m="http://schemas.openxmlformats.org/officeDocument/2006/math" xmlns:v="urn:schemas-microsoft-com:vml" xmlns:wp14="http://schemas.microsoft.com/office/word/2010/wordprocessingDrawing" xmlns:wp="http://schemas.openxmlformats.org/drawingml/2006/wordprocessingDrawing" xmlns:w10="urn:schemas-microsoft-com:office:word" xmlns:w="http://schemas.openxmlformats.org/wordprocessingml/2006/main" xmlns:w14="http://schemas.microsoft.com/office/word/2010/wordml" xmlns:w15="http://schemas.microsoft.com/office/word/2012/wordml" xmlns:w16cex="http://schemas.microsoft.com/office/word/2018/wordml/cex" xmlns:w16cid="http://schemas.microsoft.com/office/word/2016/wordml/cid" xmlns:w16="http://schemas.microsoft.com/office/word/2018/wordml" xmlns:w16sdtdh="http://schemas.microsoft.com/office/word/2020/wordml/sdtdatahash" xmlns:w16se="http://schemas.microsoft.com/office/word/2015/wordml/symex" xmlns:wpg="http://schemas.microsoft.com/office/word/2010/wordprocessingGroup" xmlns:wpi="http://schemas.microsoft.com/office/word/2010/wordprocessingInk" xmlns:wne="http://schemas.microsoft.com/office/word/2006/wordml" xmlns:wps="http://schemas.microsoft.com/office/word/2010/wordprocessingShape" mc:Ignorable="w14 w15 w16se w16cid w16 w16cex w16sdtdh wp14">
+<w:endnotes xmlns:wpc="http://schemas.microsoft.com/office/word/2010/wordprocessingCanvas" xmlns:cx="http://schemas.microsoft.com/office/drawing/2014/chartex" xmlns:cx1="http://schemas.microsoft.com/office/drawing/2015/9/8/chartex" xmlns:cx2="http://schemas.microsoft.com/office/drawing/2015/10/21/chartex" xmlns:cx3="http://schemas.microsoft.com/office/drawing/2016/5/9/chartex" xmlns:cx4="http://schemas.microsoft.com/office/drawing/2016/5/10/chartex" xmlns:cx5="http://schemas.microsoft.com/office/drawing/2016/5/11/chartex" xmlns:cx6="http://schemas.microsoft.com/office/drawing/2016/5/12/chartex" xmlns:cx7="http://schemas.microsoft.com/office/drawing/2016/5/13/chartex" xmlns:cx8="http://schemas.microsoft.com/office/drawing/2016/5/14/chartex" xmlns:mc="http://schemas.openxmlformats.org/markup-compatibility/2006" xmlns:aink="http://schemas.microsoft.com/office/drawing/2016/ink" xmlns:am3d="http://schemas.microsoft.com/office/drawing/2017/model3d" xmlns:o="urn:schemas-microsoft-com:office:office" xmlns:oel="http://schemas.microsoft.com/office/2019/extlst" xmlns:r="http://schemas.openxmlformats.org/officeDocument/2006/relationships" xmlns:m="http://schemas.openxmlformats.org/officeDocument/2006/math" xmlns:v="urn:schemas-microsoft-com:vml" xmlns:wp14="http://schemas.microsoft.com/office/word/2010/wordprocessingDrawing" xmlns:wp="http://schemas.openxmlformats.org/drawingml/2006/wordprocessingDrawing" xmlns:w10="urn:schemas-microsoft-com:office:word" xmlns:w="http://schemas.openxmlformats.org/wordprocessingml/2006/main" xmlns:w14="http://schemas.microsoft.com/office/word/2010/wordml" xmlns:w15="http://schemas.microsoft.com/office/word/2012/wordml" xmlns:w16cex="http://schemas.microsoft.com/office/word/2018/wordml/cex" xmlns:w16cid="http://schemas.microsoft.com/office/word/2016/wordml/cid" xmlns:w16="http://schemas.microsoft.com/office/word/2018/wordml" xmlns:w16sdtdh="http://schemas.microsoft.com/office/word/2020/wordml/sdtdatahash" xmlns:w16se="http://schemas.microsoft.com/office/word/2015/wordml/symex" xmlns:wpg="http://schemas.microsoft.com/office/word/2010/wordprocessingGroup" xmlns:wpi="http://schemas.microsoft.com/office/word/2010/wordprocessingInk" xmlns:wne="http://schemas.microsoft.com/office/word/2006/wordml" xmlns:wps="http://schemas.microsoft.com/office/word/2010/wordprocessingShape" mc:Ignorable="w14 w15 w16se w16cid w16 w16cex w16sdtdh wp14">
   <w:endnote w:type="separator" w:id="-1">
     <w:p>
       <w:r>
@@ -6027,7 +6018,7 @@
 </file>
 
 <file path=word/footer1.xml><?xml version="1.0" encoding="utf-8"?>
-<w:ftr xmlns:wpc="http://schemas.microsoft.com/office/word/2010/wordprocessingCanvas" xmlns:cx="http://schemas.microsoft.com/office/drawing/2014/chartex" xmlns:cx1="http://schemas.microsoft.com/office/drawing/2015/9/8/chartex" xmlns:cx2="http://schemas.microsoft.com/office/drawing/2015/10/21/chartex" xmlns:cx3="http://schemas.microsoft.com/office/drawing/2016/5/9/chartex" xmlns:cx4="http://schemas.microsoft.com/office/drawing/2016/5/10/chartex" xmlns:cx5="http://schemas.microsoft.com/office/drawing/2016/5/11/chartex" xmlns:cx6="http://schemas.microsoft.com/office/drawing/2016/5/12/chartex" xmlns:cx7="http://schemas.microsoft.com/office/drawing/2016/5/13/chartex" xmlns:cx8="http://schemas.microsoft.com/office/drawing/2016/5/14/chartex" xmlns:mc="http://schemas.openxmlformats.org/markup-compatibility/2006" xmlns:aink="http://schemas.microsoft.com/office/drawing/2016/ink" xmlns:am3d="http://schemas.microsoft.com/office/drawing/2017/model3d" xmlns:o="urn:schemas-microsoft-com:office:office" xmlns:r="http://schemas.openxmlformats.org/officeDocument/2006/relationships" xmlns:m="http://schemas.openxmlformats.org/officeDocument/2006/math" xmlns:v="urn:schemas-microsoft-com:vml" xmlns:wp14="http://schemas.microsoft.com/office/word/2010/wordprocessingDrawing" xmlns:wp="http://schemas.openxmlformats.org/drawingml/2006/wordprocessingDrawing" xmlns:w10="urn:schemas-microsoft-com:office:word" xmlns:w="http://schemas.openxmlformats.org/wordprocessingml/2006/main" xmlns:w14="http://schemas.microsoft.com/office/word/2010/wordml" xmlns:w15="http://schemas.microsoft.com/office/word/2012/wordml" xmlns:w16cex="http://schemas.microsoft.com/office/word/2018/wordml/cex" xmlns:w16cid="http://schemas.microsoft.com/office/word/2016/wordml/cid" xmlns:w16="http://schemas.microsoft.com/office/word/2018/wordml" xmlns:w16sdtdh="http://schemas.microsoft.com/office/word/2020/wordml/sdtdatahash" xmlns:w16se="http://schemas.microsoft.com/office/word/2015/wordml/symex" xmlns:wpg="http://schemas.microsoft.com/office/word/2010/wordprocessingGroup" xmlns:wpi="http://schemas.microsoft.com/office/word/2010/wordprocessingInk" xmlns:wne="http://schemas.microsoft.com/office/word/2006/wordml" xmlns:wps="http://schemas.microsoft.com/office/word/2010/wordprocessingShape" mc:Ignorable="w14 w15 w16se w16cid w16 w16cex w16sdtdh wp14">
+<w:ftr xmlns:wpc="http://schemas.microsoft.com/office/word/2010/wordprocessingCanvas" xmlns:cx="http://schemas.microsoft.com/office/drawing/2014/chartex" xmlns:cx1="http://schemas.microsoft.com/office/drawing/2015/9/8/chartex" xmlns:cx2="http://schemas.microsoft.com/office/drawing/2015/10/21/chartex" xmlns:cx3="http://schemas.microsoft.com/office/drawing/2016/5/9/chartex" xmlns:cx4="http://schemas.microsoft.com/office/drawing/2016/5/10/chartex" xmlns:cx5="http://schemas.microsoft.com/office/drawing/2016/5/11/chartex" xmlns:cx6="http://schemas.microsoft.com/office/drawing/2016/5/12/chartex" xmlns:cx7="http://schemas.microsoft.com/office/drawing/2016/5/13/chartex" xmlns:cx8="http://schemas.microsoft.com/office/drawing/2016/5/14/chartex" xmlns:mc="http://schemas.openxmlformats.org/markup-compatibility/2006" xmlns:aink="http://schemas.microsoft.com/office/drawing/2016/ink" xmlns:am3d="http://schemas.microsoft.com/office/drawing/2017/model3d" xmlns:o="urn:schemas-microsoft-com:office:office" xmlns:oel="http://schemas.microsoft.com/office/2019/extlst" xmlns:r="http://schemas.openxmlformats.org/officeDocument/2006/relationships" xmlns:m="http://schemas.openxmlformats.org/officeDocument/2006/math" xmlns:v="urn:schemas-microsoft-com:vml" xmlns:wp14="http://schemas.microsoft.com/office/word/2010/wordprocessingDrawing" xmlns:wp="http://schemas.openxmlformats.org/drawingml/2006/wordprocessingDrawing" xmlns:w10="urn:schemas-microsoft-com:office:word" xmlns:w="http://schemas.openxmlformats.org/wordprocessingml/2006/main" xmlns:w14="http://schemas.microsoft.com/office/word/2010/wordml" xmlns:w15="http://schemas.microsoft.com/office/word/2012/wordml" xmlns:w16cex="http://schemas.microsoft.com/office/word/2018/wordml/cex" xmlns:w16cid="http://schemas.microsoft.com/office/word/2016/wordml/cid" xmlns:w16="http://schemas.microsoft.com/office/word/2018/wordml" xmlns:w16sdtdh="http://schemas.microsoft.com/office/word/2020/wordml/sdtdatahash" xmlns:w16se="http://schemas.microsoft.com/office/word/2015/wordml/symex" xmlns:wpg="http://schemas.microsoft.com/office/word/2010/wordprocessingGroup" xmlns:wpi="http://schemas.microsoft.com/office/word/2010/wordprocessingInk" xmlns:wne="http://schemas.microsoft.com/office/word/2006/wordml" xmlns:wps="http://schemas.microsoft.com/office/word/2010/wordprocessingShape" mc:Ignorable="w14 w15 w16se w16cid w16 w16cex w16sdtdh wp14">
   <w:p>
     <w:pPr>
       <w:pStyle w:val="Footer"/>
@@ -6232,7 +6223,7 @@
                   <v:stroke joinstyle="miter"/>
                   <v:path gradientshapeok="t" o:connecttype="rect"/>
                 </v:shapetype>
-                <v:shape id="Text Box 1" o:spid="_x0000_s1031" type="#_x0000_t202" style="position:absolute;margin-left:323pt;margin-top:10.6pt;width:180pt;height:26.35pt;z-index:251661312;visibility:visible;mso-wrap-style:square;mso-width-percent:0;mso-height-percent:0;mso-wrap-distance-left:9pt;mso-wrap-distance-top:0;mso-wrap-distance-right:9pt;mso-wrap-distance-bottom:0;mso-position-horizontal:absolute;mso-position-horizontal-relative:text;mso-position-vertical:absolute;mso-position-vertical-relative:text;mso-width-percent:0;mso-height-percent:0;mso-width-relative:page;mso-height-relative:page;v-text-anchor:top" o:gfxdata="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" filled="f" stroked="f" strokeweight=".5pt">
+                <v:shape id="Text Box 1" o:spid="_x0000_s1031" type="#_x0000_t202" style="position:absolute;margin-left:323pt;margin-top:10.6pt;width:180pt;height:26.35pt;z-index:251661312;visibility:visible;mso-wrap-style:square;mso-width-percent:0;mso-height-percent:0;mso-wrap-distance-left:9pt;mso-wrap-distance-top:0;mso-wrap-distance-right:9pt;mso-wrap-distance-bottom:0;mso-position-horizontal:absolute;mso-position-horizontal-relative:text;mso-position-vertical:absolute;mso-position-vertical-relative:text;mso-width-percent:0;mso-height-percent:0;mso-width-relative:page;mso-height-relative:page;v-text-anchor:top" o:gfxdata="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" filled="f" stroked="f" strokeweight=".5pt">
                   <v:textbox>
                     <w:txbxContent>
                       <w:p>
@@ -6365,7 +6356,7 @@
 </file>
 
 <file path=word/footer2.xml><?xml version="1.0" encoding="utf-8"?>
-<w:ftr xmlns:wpc="http://schemas.microsoft.com/office/word/2010/wordprocessingCanvas" xmlns:cx="http://schemas.microsoft.com/office/drawing/2014/chartex" xmlns:cx1="http://schemas.microsoft.com/office/drawing/2015/9/8/chartex" xmlns:cx2="http://schemas.microsoft.com/office/drawing/2015/10/21/chartex" xmlns:cx3="http://schemas.microsoft.com/office/drawing/2016/5/9/chartex" xmlns:cx4="http://schemas.microsoft.com/office/drawing/2016/5/10/chartex" xmlns:cx5="http://schemas.microsoft.com/office/drawing/2016/5/11/chartex" xmlns:cx6="http://schemas.microsoft.com/office/drawing/2016/5/12/chartex" xmlns:cx7="http://schemas.microsoft.com/office/drawing/2016/5/13/chartex" xmlns:cx8="http://schemas.microsoft.com/office/drawing/2016/5/14/chartex" xmlns:mc="http://schemas.openxmlformats.org/markup-compatibility/2006" xmlns:aink="http://schemas.microsoft.com/office/drawing/2016/ink" xmlns:am3d="http://schemas.microsoft.com/office/drawing/2017/model3d" xmlns:o="urn:schemas-microsoft-com:office:office" xmlns:r="http://schemas.openxmlformats.org/officeDocument/2006/relationships" xmlns:m="http://schemas.openxmlformats.org/officeDocument/2006/math" xmlns:v="urn:schemas-microsoft-com:vml" xmlns:wp14="http://schemas.microsoft.com/office/word/2010/wordprocessingDrawing" xmlns:wp="http://schemas.openxmlformats.org/drawingml/2006/wordprocessingDrawing" xmlns:w10="urn:schemas-microsoft-com:office:word" xmlns:w="http://schemas.openxmlformats.org/wordprocessingml/2006/main" xmlns:w14="http://schemas.microsoft.com/office/word/2010/wordml" xmlns:w15="http://schemas.microsoft.com/office/word/2012/wordml" xmlns:w16cex="http://schemas.microsoft.com/office/word/2018/wordml/cex" xmlns:w16cid="http://schemas.microsoft.com/office/word/2016/wordml/cid" xmlns:w16="http://schemas.microsoft.com/office/word/2018/wordml" xmlns:w16sdtdh="http://schemas.microsoft.com/office/word/2020/wordml/sdtdatahash" xmlns:w16se="http://schemas.microsoft.com/office/word/2015/wordml/symex" xmlns:wpg="http://schemas.microsoft.com/office/word/2010/wordprocessingGroup" xmlns:wpi="http://schemas.microsoft.com/office/word/2010/wordprocessingInk" xmlns:wne="http://schemas.microsoft.com/office/word/2006/wordml" xmlns:wps="http://schemas.microsoft.com/office/word/2010/wordprocessingShape" mc:Ignorable="w14 w15 w16se w16cid w16 w16cex w16sdtdh wp14">
+<w:ftr xmlns:wpc="http://schemas.microsoft.com/office/word/2010/wordprocessingCanvas" xmlns:cx="http://schemas.microsoft.com/office/drawing/2014/chartex" xmlns:cx1="http://schemas.microsoft.com/office/drawing/2015/9/8/chartex" xmlns:cx2="http://schemas.microsoft.com/office/drawing/2015/10/21/chartex" xmlns:cx3="http://schemas.microsoft.com/office/drawing/2016/5/9/chartex" xmlns:cx4="http://schemas.microsoft.com/office/drawing/2016/5/10/chartex" xmlns:cx5="http://schemas.microsoft.com/office/drawing/2016/5/11/chartex" xmlns:cx6="http://schemas.microsoft.com/office/drawing/2016/5/12/chartex" xmlns:cx7="http://schemas.microsoft.com/office/drawing/2016/5/13/chartex" xmlns:cx8="http://schemas.microsoft.com/office/drawing/2016/5/14/chartex" xmlns:mc="http://schemas.openxmlformats.org/markup-compatibility/2006" xmlns:aink="http://schemas.microsoft.com/office/drawing/2016/ink" xmlns:am3d="http://schemas.microsoft.com/office/drawing/2017/model3d" xmlns:o="urn:schemas-microsoft-com:office:office" xmlns:oel="http://schemas.microsoft.com/office/2019/extlst" xmlns:r="http://schemas.openxmlformats.org/officeDocument/2006/relationships" xmlns:m="http://schemas.openxmlformats.org/officeDocument/2006/math" xmlns:v="urn:schemas-microsoft-com:vml" xmlns:wp14="http://schemas.microsoft.com/office/word/2010/wordprocessingDrawing" xmlns:wp="http://schemas.openxmlformats.org/drawingml/2006/wordprocessingDrawing" xmlns:w10="urn:schemas-microsoft-com:office:word" xmlns:w="http://schemas.openxmlformats.org/wordprocessingml/2006/main" xmlns:w14="http://schemas.microsoft.com/office/word/2010/wordml" xmlns:w15="http://schemas.microsoft.com/office/word/2012/wordml" xmlns:w16cex="http://schemas.microsoft.com/office/word/2018/wordml/cex" xmlns:w16cid="http://schemas.microsoft.com/office/word/2016/wordml/cid" xmlns:w16="http://schemas.microsoft.com/office/word/2018/wordml" xmlns:w16sdtdh="http://schemas.microsoft.com/office/word/2020/wordml/sdtdatahash" xmlns:w16se="http://schemas.microsoft.com/office/word/2015/wordml/symex" xmlns:wpg="http://schemas.microsoft.com/office/word/2010/wordprocessingGroup" xmlns:wpi="http://schemas.microsoft.com/office/word/2010/wordprocessingInk" xmlns:wne="http://schemas.microsoft.com/office/word/2006/wordml" xmlns:wps="http://schemas.microsoft.com/office/word/2010/wordprocessingShape" mc:Ignorable="w14 w15 w16se w16cid w16 w16cex w16sdtdh wp14">
   <w:p>
     <w:pPr>
       <w:pStyle w:val="Footer"/>
@@ -6427,7 +6418,7 @@
                       <a:effectLst/>
                       <a:extLst>
                         <a:ext uri="{C572A759-6A51-4108-AA02-DFA0A04FC94B}">
-                          <ma14:wrappingTextBoxFlag xmlns:ma14="http://schemas.microsoft.com/office/mac/drawingml/2011/main" xmlns:w="http://schemas.openxmlformats.org/wordprocessingml/2006/main" xmlns:w10="urn:schemas-microsoft-com:office:word" xmlns:v="urn:schemas-microsoft-com:vml" xmlns:o="urn:schemas-microsoft-com:office:office" xmlns:mv="urn:schemas-microsoft-com:mac:vml" xmlns:mo="http://schemas.microsoft.com/office/mac/office/2008/main" xmlns="" xmlns:oel="http://schemas.microsoft.com/office/2019/extlst"/>
+                          <ma14:wrappingTextBoxFlag xmlns="" xmlns:mo="http://schemas.microsoft.com/office/mac/office/2008/main" xmlns:mv="urn:schemas-microsoft-com:mac:vml" xmlns:o="urn:schemas-microsoft-com:office:office" xmlns:v="urn:schemas-microsoft-com:vml" xmlns:w10="urn:schemas-microsoft-com:office:word" xmlns:w="http://schemas.openxmlformats.org/wordprocessingml/2006/main" xmlns:ma14="http://schemas.microsoft.com/office/mac/drawingml/2011/main"/>
                         </a:ext>
                       </a:extLst>
                     </wps:spPr>
@@ -6598,7 +6589,7 @@
               <v:stroke joinstyle="miter"/>
               <v:path gradientshapeok="t" o:connecttype="rect"/>
             </v:shapetype>
-            <v:shape id="Text Box 4" o:spid="_x0000_s1032" type="#_x0000_t202" style="position:absolute;left:0;text-align:left;margin-left:-21pt;margin-top:-3.5pt;width:423pt;height:22pt;z-index:251662336;visibility:visible;mso-wrap-style:square;mso-width-percent:0;mso-height-percent:0;mso-wrap-distance-left:9pt;mso-wrap-distance-top:0;mso-wrap-distance-right:9pt;mso-wrap-distance-bottom:0;mso-position-horizontal:absolute;mso-position-horizontal-relative:text;mso-position-vertical:absolute;mso-position-vertical-relative:text;mso-width-percent:0;mso-height-percent:0;mso-width-relative:margin;mso-height-relative:margin;v-text-anchor:top" o:gfxdata="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" filled="f" stroked="f">
+            <v:shape id="Text Box 4" o:spid="_x0000_s1032" type="#_x0000_t202" style="position:absolute;left:0;text-align:left;margin-left:-21pt;margin-top:-3.5pt;width:423pt;height:22pt;z-index:251662336;visibility:visible;mso-wrap-style:square;mso-width-percent:0;mso-height-percent:0;mso-wrap-distance-left:9pt;mso-wrap-distance-top:0;mso-wrap-distance-right:9pt;mso-wrap-distance-bottom:0;mso-position-horizontal:absolute;mso-position-horizontal-relative:text;mso-position-vertical:absolute;mso-position-vertical-relative:text;mso-width-percent:0;mso-height-percent:0;mso-width-relative:margin;mso-height-relative:margin;v-text-anchor:top" o:gfxdata="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" filled="f" stroked="f">
               <v:textbox>
                 <w:txbxContent>
                   <w:p>
@@ -6848,7 +6839,7 @@
 </file>
 
 <file path=word/footer3.xml><?xml version="1.0" encoding="utf-8"?>
-<w:ftr xmlns:wpc="http://schemas.microsoft.com/office/word/2010/wordprocessingCanvas" xmlns:cx="http://schemas.microsoft.com/office/drawing/2014/chartex" xmlns:cx1="http://schemas.microsoft.com/office/drawing/2015/9/8/chartex" xmlns:cx2="http://schemas.microsoft.com/office/drawing/2015/10/21/chartex" xmlns:cx3="http://schemas.microsoft.com/office/drawing/2016/5/9/chartex" xmlns:cx4="http://schemas.microsoft.com/office/drawing/2016/5/10/chartex" xmlns:cx5="http://schemas.microsoft.com/office/drawing/2016/5/11/chartex" xmlns:cx6="http://schemas.microsoft.com/office/drawing/2016/5/12/chartex" xmlns:cx7="http://schemas.microsoft.com/office/drawing/2016/5/13/chartex" xmlns:cx8="http://schemas.microsoft.com/office/drawing/2016/5/14/chartex" xmlns:mc="http://schemas.openxmlformats.org/markup-compatibility/2006" xmlns:aink="http://schemas.microsoft.com/office/drawing/2016/ink" xmlns:am3d="http://schemas.microsoft.com/office/drawing/2017/model3d" xmlns:o="urn:schemas-microsoft-com:office:office" xmlns:r="http://schemas.openxmlformats.org/officeDocument/2006/relationships" xmlns:m="http://schemas.openxmlformats.org/officeDocument/2006/math" xmlns:v="urn:schemas-microsoft-com:vml" xmlns:wp14="http://schemas.microsoft.com/office/word/2010/wordprocessingDrawing" xmlns:wp="http://schemas.openxmlformats.org/drawingml/2006/wordprocessingDrawing" xmlns:w10="urn:schemas-microsoft-com:office:word" xmlns:w="http://schemas.openxmlformats.org/wordprocessingml/2006/main" xmlns:w14="http://schemas.microsoft.com/office/word/2010/wordml" xmlns:w15="http://schemas.microsoft.com/office/word/2012/wordml" xmlns:w16cex="http://schemas.microsoft.com/office/word/2018/wordml/cex" xmlns:w16cid="http://schemas.microsoft.com/office/word/2016/wordml/cid" xmlns:w16="http://schemas.microsoft.com/office/word/2018/wordml" xmlns:w16sdtdh="http://schemas.microsoft.com/office/word/2020/wordml/sdtdatahash" xmlns:w16se="http://schemas.microsoft.com/office/word/2015/wordml/symex" xmlns:wpg="http://schemas.microsoft.com/office/word/2010/wordprocessingGroup" xmlns:wpi="http://schemas.microsoft.com/office/word/2010/wordprocessingInk" xmlns:wne="http://schemas.microsoft.com/office/word/2006/wordml" xmlns:wps="http://schemas.microsoft.com/office/word/2010/wordprocessingShape" mc:Ignorable="w14 w15 w16se w16cid w16 w16cex w16sdtdh wp14">
+<w:ftr xmlns:wpc="http://schemas.microsoft.com/office/word/2010/wordprocessingCanvas" xmlns:cx="http://schemas.microsoft.com/office/drawing/2014/chartex" xmlns:cx1="http://schemas.microsoft.com/office/drawing/2015/9/8/chartex" xmlns:cx2="http://schemas.microsoft.com/office/drawing/2015/10/21/chartex" xmlns:cx3="http://schemas.microsoft.com/office/drawing/2016/5/9/chartex" xmlns:cx4="http://schemas.microsoft.com/office/drawing/2016/5/10/chartex" xmlns:cx5="http://schemas.microsoft.com/office/drawing/2016/5/11/chartex" xmlns:cx6="http://schemas.microsoft.com/office/drawing/2016/5/12/chartex" xmlns:cx7="http://schemas.microsoft.com/office/drawing/2016/5/13/chartex" xmlns:cx8="http://schemas.microsoft.com/office/drawing/2016/5/14/chartex" xmlns:mc="http://schemas.openxmlformats.org/markup-compatibility/2006" xmlns:aink="http://schemas.microsoft.com/office/drawing/2016/ink" xmlns:am3d="http://schemas.microsoft.com/office/drawing/2017/model3d" xmlns:o="urn:schemas-microsoft-com:office:office" xmlns:oel="http://schemas.microsoft.com/office/2019/extlst" xmlns:r="http://schemas.openxmlformats.org/officeDocument/2006/relationships" xmlns:m="http://schemas.openxmlformats.org/officeDocument/2006/math" xmlns:v="urn:schemas-microsoft-com:vml" xmlns:wp14="http://schemas.microsoft.com/office/word/2010/wordprocessingDrawing" xmlns:wp="http://schemas.openxmlformats.org/drawingml/2006/wordprocessingDrawing" xmlns:w10="urn:schemas-microsoft-com:office:word" xmlns:w="http://schemas.openxmlformats.org/wordprocessingml/2006/main" xmlns:w14="http://schemas.microsoft.com/office/word/2010/wordml" xmlns:w15="http://schemas.microsoft.com/office/word/2012/wordml" xmlns:w16cex="http://schemas.microsoft.com/office/word/2018/wordml/cex" xmlns:w16cid="http://schemas.microsoft.com/office/word/2016/wordml/cid" xmlns:w16="http://schemas.microsoft.com/office/word/2018/wordml" xmlns:w16sdtdh="http://schemas.microsoft.com/office/word/2020/wordml/sdtdatahash" xmlns:w16se="http://schemas.microsoft.com/office/word/2015/wordml/symex" xmlns:wpg="http://schemas.microsoft.com/office/word/2010/wordprocessingGroup" xmlns:wpi="http://schemas.microsoft.com/office/word/2010/wordprocessingInk" xmlns:wne="http://schemas.microsoft.com/office/word/2006/wordml" xmlns:wps="http://schemas.microsoft.com/office/word/2010/wordprocessingShape" mc:Ignorable="w14 w15 w16se w16cid w16 w16cex w16sdtdh wp14">
   <w:p>
     <w:pPr>
       <w:pStyle w:val="Footer"/>
@@ -6984,7 +6975,7 @@
               <v:stroke joinstyle="miter"/>
               <v:path gradientshapeok="t" o:connecttype="rect"/>
             </v:shapetype>
-            <v:shape id="Text Box 5" o:spid="_x0000_s1033" type="#_x0000_t202" style="position:absolute;margin-left:-53.8pt;margin-top:-69.05pt;width:475.5pt;height:80.25pt;z-index:251666432;visibility:visible;mso-wrap-style:square;mso-width-percent:0;mso-height-percent:0;mso-wrap-distance-left:9pt;mso-wrap-distance-top:0;mso-wrap-distance-right:9pt;mso-wrap-distance-bottom:0;mso-position-horizontal:absolute;mso-position-horizontal-relative:margin;mso-position-vertical:absolute;mso-position-vertical-relative:text;mso-width-percent:0;mso-height-percent:0;mso-width-relative:page;mso-height-relative:page;v-text-anchor:bottom" o:gfxdata="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" filled="f" stroked="f">
+            <v:shape id="Text Box 5" o:spid="_x0000_s1033" type="#_x0000_t202" style="position:absolute;margin-left:-53.8pt;margin-top:-69.05pt;width:475.5pt;height:80.25pt;z-index:251666432;visibility:visible;mso-wrap-style:square;mso-width-percent:0;mso-height-percent:0;mso-wrap-distance-left:9pt;mso-wrap-distance-top:0;mso-wrap-distance-right:9pt;mso-wrap-distance-bottom:0;mso-position-horizontal:absolute;mso-position-horizontal-relative:margin;mso-position-vertical:absolute;mso-position-vertical-relative:text;mso-width-percent:0;mso-height-percent:0;mso-width-relative:page;mso-height-relative:page;v-text-anchor:bottom" o:gfxdata="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" filled="f" stroked="f">
               <v:textbox>
                 <w:txbxContent>
                   <w:p>
@@ -7059,7 +7050,7 @@
 </file>
 
 <file path=word/footnotes.xml><?xml version="1.0" encoding="utf-8"?>
-<w:footnotes xmlns:wpc="http://schemas.microsoft.com/office/word/2010/wordprocessingCanvas" xmlns:cx="http://schemas.microsoft.com/office/drawing/2014/chartex" xmlns:cx1="http://schemas.microsoft.com/office/drawing/2015/9/8/chartex" xmlns:cx2="http://schemas.microsoft.com/office/drawing/2015/10/21/chartex" xmlns:cx3="http://schemas.microsoft.com/office/drawing/2016/5/9/chartex" xmlns:cx4="http://schemas.microsoft.com/office/drawing/2016/5/10/chartex" xmlns:cx5="http://schemas.microsoft.com/office/drawing/2016/5/11/chartex" xmlns:cx6="http://schemas.microsoft.com/office/drawing/2016/5/12/chartex" xmlns:cx7="http://schemas.microsoft.com/office/drawing/2016/5/13/chartex" xmlns:cx8="http://schemas.microsoft.com/office/drawing/2016/5/14/chartex" xmlns:mc="http://schemas.openxmlformats.org/markup-compatibility/2006" xmlns:aink="http://schemas.microsoft.com/office/drawing/2016/ink" xmlns:am3d="http://schemas.microsoft.com/office/drawing/2017/model3d" xmlns:o="urn:schemas-microsoft-com:office:office" xmlns:r="http://schemas.openxmlformats.org/officeDocument/2006/relationships" xmlns:m="http://schemas.openxmlformats.org/officeDocument/2006/math" xmlns:v="urn:schemas-microsoft-com:vml" xmlns:wp14="http://schemas.microsoft.com/office/word/2010/wordprocessingDrawing" xmlns:wp="http://schemas.openxmlformats.org/drawingml/2006/wordprocessingDrawing" xmlns:w10="urn:schemas-microsoft-com:office:word" xmlns:w="http://schemas.openxmlformats.org/wordprocessingml/2006/main" xmlns:w14="http://schemas.microsoft.com/office/word/2010/wordml" xmlns:w15="http://schemas.microsoft.com/office/word/2012/wordml" xmlns:w16cex="http://schemas.microsoft.com/office/word/2018/wordml/cex" xmlns:w16cid="http://schemas.microsoft.com/office/word/2016/wordml/cid" xmlns:w16="http://schemas.microsoft.com/office/word/2018/wordml" xmlns:w16sdtdh="http://schemas.microsoft.com/office/word/2020/wordml/sdtdatahash" xmlns:w16se="http://schemas.microsoft.com/office/word/2015/wordml/symex" xmlns:wpg="http://schemas.microsoft.com/office/word/2010/wordprocessingGroup" xmlns:wpi="http://schemas.microsoft.com/office/word/2010/wordprocessingInk" xmlns:wne="http://schemas.microsoft.com/office/word/2006/wordml" xmlns:wps="http://schemas.microsoft.com/office/word/2010/wordprocessingShape" mc:Ignorable="w14 w15 w16se w16cid w16 w16cex w16sdtdh wp14">
+<w:footnotes xmlns:wpc="http://schemas.microsoft.com/office/word/2010/wordprocessingCanvas" xmlns:cx="http://schemas.microsoft.com/office/drawing/2014/chartex" xmlns:cx1="http://schemas.microsoft.com/office/drawing/2015/9/8/chartex" xmlns:cx2="http://schemas.microsoft.com/office/drawing/2015/10/21/chartex" xmlns:cx3="http://schemas.microsoft.com/office/drawing/2016/5/9/chartex" xmlns:cx4="http://schemas.microsoft.com/office/drawing/2016/5/10/chartex" xmlns:cx5="http://schemas.microsoft.com/office/drawing/2016/5/11/chartex" xmlns:cx6="http://schemas.microsoft.com/office/drawing/2016/5/12/chartex" xmlns:cx7="http://schemas.microsoft.com/office/drawing/2016/5/13/chartex" xmlns:cx8="http://schemas.microsoft.com/office/drawing/2016/5/14/chartex" xmlns:mc="http://schemas.openxmlformats.org/markup-compatibility/2006" xmlns:aink="http://schemas.microsoft.com/office/drawing/2016/ink" xmlns:am3d="http://schemas.microsoft.com/office/drawing/2017/model3d" xmlns:o="urn:schemas-microsoft-com:office:office" xmlns:oel="http://schemas.microsoft.com/office/2019/extlst" xmlns:r="http://schemas.openxmlformats.org/officeDocument/2006/relationships" xmlns:m="http://schemas.openxmlformats.org/officeDocument/2006/math" xmlns:v="urn:schemas-microsoft-com:vml" xmlns:wp14="http://schemas.microsoft.com/office/word/2010/wordprocessingDrawing" xmlns:wp="http://schemas.openxmlformats.org/drawingml/2006/wordprocessingDrawing" xmlns:w10="urn:schemas-microsoft-com:office:word" xmlns:w="http://schemas.openxmlformats.org/wordprocessingml/2006/main" xmlns:w14="http://schemas.microsoft.com/office/word/2010/wordml" xmlns:w15="http://schemas.microsoft.com/office/word/2012/wordml" xmlns:w16cex="http://schemas.microsoft.com/office/word/2018/wordml/cex" xmlns:w16cid="http://schemas.microsoft.com/office/word/2016/wordml/cid" xmlns:w16="http://schemas.microsoft.com/office/word/2018/wordml" xmlns:w16sdtdh="http://schemas.microsoft.com/office/word/2020/wordml/sdtdatahash" xmlns:w16se="http://schemas.microsoft.com/office/word/2015/wordml/symex" xmlns:wpg="http://schemas.microsoft.com/office/word/2010/wordprocessingGroup" xmlns:wpi="http://schemas.microsoft.com/office/word/2010/wordprocessingInk" xmlns:wne="http://schemas.microsoft.com/office/word/2006/wordml" xmlns:wps="http://schemas.microsoft.com/office/word/2010/wordprocessingShape" mc:Ignorable="w14 w15 w16se w16cid w16 w16cex w16sdtdh wp14">
   <w:footnote w:type="separator" w:id="-1">
     <w:p>
       <w:r>
@@ -7078,7 +7069,7 @@
 </file>
 
 <file path=word/header1.xml><?xml version="1.0" encoding="utf-8"?>
-<w:hdr xmlns:wpc="http://schemas.microsoft.com/office/word/2010/wordprocessingCanvas" xmlns:cx="http://schemas.microsoft.com/office/drawing/2014/chartex" xmlns:cx1="http://schemas.microsoft.com/office/drawing/2015/9/8/chartex" xmlns:cx2="http://schemas.microsoft.com/office/drawing/2015/10/21/chartex" xmlns:cx3="http://schemas.microsoft.com/office/drawing/2016/5/9/chartex" xmlns:cx4="http://schemas.microsoft.com/office/drawing/2016/5/10/chartex" xmlns:cx5="http://schemas.microsoft.com/office/drawing/2016/5/11/chartex" xmlns:cx6="http://schemas.microsoft.com/office/drawing/2016/5/12/chartex" xmlns:cx7="http://schemas.microsoft.com/office/drawing/2016/5/13/chartex" xmlns:cx8="http://schemas.microsoft.com/office/drawing/2016/5/14/chartex" xmlns:mc="http://schemas.openxmlformats.org/markup-compatibility/2006" xmlns:aink="http://schemas.microsoft.com/office/drawing/2016/ink" xmlns:am3d="http://schemas.microsoft.com/office/drawing/2017/model3d" xmlns:o="urn:schemas-microsoft-com:office:office" xmlns:r="http://schemas.openxmlformats.org/officeDocument/2006/relationships" xmlns:m="http://schemas.openxmlformats.org/officeDocument/2006/math" xmlns:v="urn:schemas-microsoft-com:vml" xmlns:wp14="http://schemas.microsoft.com/office/word/2010/wordprocessingDrawing" xmlns:wp="http://schemas.openxmlformats.org/drawingml/2006/wordprocessingDrawing" xmlns:w10="urn:schemas-microsoft-com:office:word" xmlns:w="http://schemas.openxmlformats.org/wordprocessingml/2006/main" xmlns:w14="http://schemas.microsoft.com/office/word/2010/wordml" xmlns:w15="http://schemas.microsoft.com/office/word/2012/wordml" xmlns:w16cex="http://schemas.microsoft.com/office/word/2018/wordml/cex" xmlns:w16cid="http://schemas.microsoft.com/office/word/2016/wordml/cid" xmlns:w16="http://schemas.microsoft.com/office/word/2018/wordml" xmlns:w16sdtdh="http://schemas.microsoft.com/office/word/2020/wordml/sdtdatahash" xmlns:w16se="http://schemas.microsoft.com/office/word/2015/wordml/symex" xmlns:wpg="http://schemas.microsoft.com/office/word/2010/wordprocessingGroup" xmlns:wpi="http://schemas.microsoft.com/office/word/2010/wordprocessingInk" xmlns:wne="http://schemas.microsoft.com/office/word/2006/wordml" xmlns:wps="http://schemas.microsoft.com/office/word/2010/wordprocessingShape" mc:Ignorable="w14 w15 w16se w16cid w16 w16cex w16sdtdh wp14">
+<w:hdr xmlns:wpc="http://schemas.microsoft.com/office/word/2010/wordprocessingCanvas" xmlns:cx="http://schemas.microsoft.com/office/drawing/2014/chartex" xmlns:cx1="http://schemas.microsoft.com/office/drawing/2015/9/8/chartex" xmlns:cx2="http://schemas.microsoft.com/office/drawing/2015/10/21/chartex" xmlns:cx3="http://schemas.microsoft.com/office/drawing/2016/5/9/chartex" xmlns:cx4="http://schemas.microsoft.com/office/drawing/2016/5/10/chartex" xmlns:cx5="http://schemas.microsoft.com/office/drawing/2016/5/11/chartex" xmlns:cx6="http://schemas.microsoft.com/office/drawing/2016/5/12/chartex" xmlns:cx7="http://schemas.microsoft.com/office/drawing/2016/5/13/chartex" xmlns:cx8="http://schemas.microsoft.com/office/drawing/2016/5/14/chartex" xmlns:mc="http://schemas.openxmlformats.org/markup-compatibility/2006" xmlns:aink="http://schemas.microsoft.com/office/drawing/2016/ink" xmlns:am3d="http://schemas.microsoft.com/office/drawing/2017/model3d" xmlns:o="urn:schemas-microsoft-com:office:office" xmlns:oel="http://schemas.microsoft.com/office/2019/extlst" xmlns:r="http://schemas.openxmlformats.org/officeDocument/2006/relationships" xmlns:m="http://schemas.openxmlformats.org/officeDocument/2006/math" xmlns:v="urn:schemas-microsoft-com:vml" xmlns:wp14="http://schemas.microsoft.com/office/word/2010/wordprocessingDrawing" xmlns:wp="http://schemas.openxmlformats.org/drawingml/2006/wordprocessingDrawing" xmlns:w10="urn:schemas-microsoft-com:office:word" xmlns:w="http://schemas.openxmlformats.org/wordprocessingml/2006/main" xmlns:w14="http://schemas.microsoft.com/office/word/2010/wordml" xmlns:w15="http://schemas.microsoft.com/office/word/2012/wordml" xmlns:w16cex="http://schemas.microsoft.com/office/word/2018/wordml/cex" xmlns:w16cid="http://schemas.microsoft.com/office/word/2016/wordml/cid" xmlns:w16="http://schemas.microsoft.com/office/word/2018/wordml" xmlns:w16sdtdh="http://schemas.microsoft.com/office/word/2020/wordml/sdtdatahash" xmlns:w16se="http://schemas.microsoft.com/office/word/2015/wordml/symex" xmlns:wpg="http://schemas.microsoft.com/office/word/2010/wordprocessingGroup" xmlns:wpi="http://schemas.microsoft.com/office/word/2010/wordprocessingInk" xmlns:wne="http://schemas.microsoft.com/office/word/2006/wordml" xmlns:wps="http://schemas.microsoft.com/office/word/2010/wordprocessingShape" mc:Ignorable="w14 w15 w16se w16cid w16 w16cex w16sdtdh wp14">
   <w:p>
     <w:pPr>
       <w:pStyle w:val="Header"/>
@@ -7140,7 +7131,7 @@
 </file>
 
 <file path=word/header2.xml><?xml version="1.0" encoding="utf-8"?>
-<w:hdr xmlns:wpc="http://schemas.microsoft.com/office/word/2010/wordprocessingCanvas" xmlns:cx="http://schemas.microsoft.com/office/drawing/2014/chartex" xmlns:cx1="http://schemas.microsoft.com/office/drawing/2015/9/8/chartex" xmlns:cx2="http://schemas.microsoft.com/office/drawing/2015/10/21/chartex" xmlns:cx3="http://schemas.microsoft.com/office/drawing/2016/5/9/chartex" xmlns:cx4="http://schemas.microsoft.com/office/drawing/2016/5/10/chartex" xmlns:cx5="http://schemas.microsoft.com/office/drawing/2016/5/11/chartex" xmlns:cx6="http://schemas.microsoft.com/office/drawing/2016/5/12/chartex" xmlns:cx7="http://schemas.microsoft.com/office/drawing/2016/5/13/chartex" xmlns:cx8="http://schemas.microsoft.com/office/drawing/2016/5/14/chartex" xmlns:mc="http://schemas.openxmlformats.org/markup-compatibility/2006" xmlns:aink="http://schemas.microsoft.com/office/drawing/2016/ink" xmlns:am3d="http://schemas.microsoft.com/office/drawing/2017/model3d" xmlns:o="urn:schemas-microsoft-com:office:office" xmlns:r="http://schemas.openxmlformats.org/officeDocument/2006/relationships" xmlns:m="http://schemas.openxmlformats.org/officeDocument/2006/math" xmlns:v="urn:schemas-microsoft-com:vml" xmlns:wp14="http://schemas.microsoft.com/office/word/2010/wordprocessingDrawing" xmlns:wp="http://schemas.openxmlformats.org/drawingml/2006/wordprocessingDrawing" xmlns:w10="urn:schemas-microsoft-com:office:word" xmlns:w="http://schemas.openxmlformats.org/wordprocessingml/2006/main" xmlns:w14="http://schemas.microsoft.com/office/word/2010/wordml" xmlns:w15="http://schemas.microsoft.com/office/word/2012/wordml" xmlns:w16cex="http://schemas.microsoft.com/office/word/2018/wordml/cex" xmlns:w16cid="http://schemas.microsoft.com/office/word/2016/wordml/cid" xmlns:w16="http://schemas.microsoft.com/office/word/2018/wordml" xmlns:w16sdtdh="http://schemas.microsoft.com/office/word/2020/wordml/sdtdatahash" xmlns:w16se="http://schemas.microsoft.com/office/word/2015/wordml/symex" xmlns:wpg="http://schemas.microsoft.com/office/word/2010/wordprocessingGroup" xmlns:wpi="http://schemas.microsoft.com/office/word/2010/wordprocessingInk" xmlns:wne="http://schemas.microsoft.com/office/word/2006/wordml" xmlns:wps="http://schemas.microsoft.com/office/word/2010/wordprocessingShape" mc:Ignorable="w14 w15 w16se w16cid w16 w16cex w16sdtdh wp14">
+<w:hdr xmlns:wpc="http://schemas.microsoft.com/office/word/2010/wordprocessingCanvas" xmlns:cx="http://schemas.microsoft.com/office/drawing/2014/chartex" xmlns:cx1="http://schemas.microsoft.com/office/drawing/2015/9/8/chartex" xmlns:cx2="http://schemas.microsoft.com/office/drawing/2015/10/21/chartex" xmlns:cx3="http://schemas.microsoft.com/office/drawing/2016/5/9/chartex" xmlns:cx4="http://schemas.microsoft.com/office/drawing/2016/5/10/chartex" xmlns:cx5="http://schemas.microsoft.com/office/drawing/2016/5/11/chartex" xmlns:cx6="http://schemas.microsoft.com/office/drawing/2016/5/12/chartex" xmlns:cx7="http://schemas.microsoft.com/office/drawing/2016/5/13/chartex" xmlns:cx8="http://schemas.microsoft.com/office/drawing/2016/5/14/chartex" xmlns:mc="http://schemas.openxmlformats.org/markup-compatibility/2006" xmlns:aink="http://schemas.microsoft.com/office/drawing/2016/ink" xmlns:am3d="http://schemas.microsoft.com/office/drawing/2017/model3d" xmlns:o="urn:schemas-microsoft-com:office:office" xmlns:oel="http://schemas.microsoft.com/office/2019/extlst" xmlns:r="http://schemas.openxmlformats.org/officeDocument/2006/relationships" xmlns:m="http://schemas.openxmlformats.org/officeDocument/2006/math" xmlns:v="urn:schemas-microsoft-com:vml" xmlns:wp14="http://schemas.microsoft.com/office/word/2010/wordprocessingDrawing" xmlns:wp="http://schemas.openxmlformats.org/drawingml/2006/wordprocessingDrawing" xmlns:w10="urn:schemas-microsoft-com:office:word" xmlns:w="http://schemas.openxmlformats.org/wordprocessingml/2006/main" xmlns:w14="http://schemas.microsoft.com/office/word/2010/wordml" xmlns:w15="http://schemas.microsoft.com/office/word/2012/wordml" xmlns:w16cex="http://schemas.microsoft.com/office/word/2018/wordml/cex" xmlns:w16cid="http://schemas.microsoft.com/office/word/2016/wordml/cid" xmlns:w16="http://schemas.microsoft.com/office/word/2018/wordml" xmlns:w16sdtdh="http://schemas.microsoft.com/office/word/2020/wordml/sdtdatahash" xmlns:w16se="http://schemas.microsoft.com/office/word/2015/wordml/symex" xmlns:wpg="http://schemas.microsoft.com/office/word/2010/wordprocessingGroup" xmlns:wpi="http://schemas.microsoft.com/office/word/2010/wordprocessingInk" xmlns:wne="http://schemas.microsoft.com/office/word/2006/wordml" xmlns:wps="http://schemas.microsoft.com/office/word/2010/wordprocessingShape" mc:Ignorable="w14 w15 w16se w16cid w16 w16cex w16sdtdh wp14">
   <w:p>
     <w:pPr>
       <w:pStyle w:val="Header"/>
@@ -7202,7 +7193,7 @@
 </file>
 
 <file path=word/header3.xml><?xml version="1.0" encoding="utf-8"?>
-<w:hdr xmlns:wpc="http://schemas.microsoft.com/office/word/2010/wordprocessingCanvas" xmlns:cx="http://schemas.microsoft.com/office/drawing/2014/chartex" xmlns:cx1="http://schemas.microsoft.com/office/drawing/2015/9/8/chartex" xmlns:cx2="http://schemas.microsoft.com/office/drawing/2015/10/21/chartex" xmlns:cx3="http://schemas.microsoft.com/office/drawing/2016/5/9/chartex" xmlns:cx4="http://schemas.microsoft.com/office/drawing/2016/5/10/chartex" xmlns:cx5="http://schemas.microsoft.com/office/drawing/2016/5/11/chartex" xmlns:cx6="http://schemas.microsoft.com/office/drawing/2016/5/12/chartex" xmlns:cx7="http://schemas.microsoft.com/office/drawing/2016/5/13/chartex" xmlns:cx8="http://schemas.microsoft.com/office/drawing/2016/5/14/chartex" xmlns:mc="http://schemas.openxmlformats.org/markup-compatibility/2006" xmlns:aink="http://schemas.microsoft.com/office/drawing/2016/ink" xmlns:am3d="http://schemas.microsoft.com/office/drawing/2017/model3d" xmlns:o="urn:schemas-microsoft-com:office:office" xmlns:r="http://schemas.openxmlformats.org/officeDocument/2006/relationships" xmlns:m="http://schemas.openxmlformats.org/officeDocument/2006/math" xmlns:v="urn:schemas-microsoft-com:vml" xmlns:wp14="http://schemas.microsoft.com/office/word/2010/wordprocessingDrawing" xmlns:wp="http://schemas.openxmlformats.org/drawingml/2006/wordprocessingDrawing" xmlns:w10="urn:schemas-microsoft-com:office:word" xmlns:w="http://schemas.openxmlformats.org/wordprocessingml/2006/main" xmlns:w14="http://schemas.microsoft.com/office/word/2010/wordml" xmlns:w15="http://schemas.microsoft.com/office/word/2012/wordml" xmlns:w16cex="http://schemas.microsoft.com/office/word/2018/wordml/cex" xmlns:w16cid="http://schemas.microsoft.com/office/word/2016/wordml/cid" xmlns:w16="http://schemas.microsoft.com/office/word/2018/wordml" xmlns:w16sdtdh="http://schemas.microsoft.com/office/word/2020/wordml/sdtdatahash" xmlns:w16se="http://schemas.microsoft.com/office/word/2015/wordml/symex" xmlns:wpg="http://schemas.microsoft.com/office/word/2010/wordprocessingGroup" xmlns:wpi="http://schemas.microsoft.com/office/word/2010/wordprocessingInk" xmlns:wne="http://schemas.microsoft.com/office/word/2006/wordml" xmlns:wps="http://schemas.microsoft.com/office/word/2010/wordprocessingShape" mc:Ignorable="w14 w15 w16se w16cid w16 w16cex w16sdtdh wp14">
+<w:hdr xmlns:wpc="http://schemas.microsoft.com/office/word/2010/wordprocessingCanvas" xmlns:cx="http://schemas.microsoft.com/office/drawing/2014/chartex" xmlns:cx1="http://schemas.microsoft.com/office/drawing/2015/9/8/chartex" xmlns:cx2="http://schemas.microsoft.com/office/drawing/2015/10/21/chartex" xmlns:cx3="http://schemas.microsoft.com/office/drawing/2016/5/9/chartex" xmlns:cx4="http://schemas.microsoft.com/office/drawing/2016/5/10/chartex" xmlns:cx5="http://schemas.microsoft.com/office/drawing/2016/5/11/chartex" xmlns:cx6="http://schemas.microsoft.com/office/drawing/2016/5/12/chartex" xmlns:cx7="http://schemas.microsoft.com/office/drawing/2016/5/13/chartex" xmlns:cx8="http://schemas.microsoft.com/office/drawing/2016/5/14/chartex" xmlns:mc="http://schemas.openxmlformats.org/markup-compatibility/2006" xmlns:aink="http://schemas.microsoft.com/office/drawing/2016/ink" xmlns:am3d="http://schemas.microsoft.com/office/drawing/2017/model3d" xmlns:o="urn:schemas-microsoft-com:office:office" xmlns:oel="http://schemas.microsoft.com/office/2019/extlst" xmlns:r="http://schemas.openxmlformats.org/officeDocument/2006/relationships" xmlns:m="http://schemas.openxmlformats.org/officeDocument/2006/math" xmlns:v="urn:schemas-microsoft-com:vml" xmlns:wp14="http://schemas.microsoft.com/office/word/2010/wordprocessingDrawing" xmlns:wp="http://schemas.openxmlformats.org/drawingml/2006/wordprocessingDrawing" xmlns:w10="urn:schemas-microsoft-com:office:word" xmlns:w="http://schemas.openxmlformats.org/wordprocessingml/2006/main" xmlns:w14="http://schemas.microsoft.com/office/word/2010/wordml" xmlns:w15="http://schemas.microsoft.com/office/word/2012/wordml" xmlns:w16cex="http://schemas.microsoft.com/office/word/2018/wordml/cex" xmlns:w16cid="http://schemas.microsoft.com/office/word/2016/wordml/cid" xmlns:w16="http://schemas.microsoft.com/office/word/2018/wordml" xmlns:w16sdtdh="http://schemas.microsoft.com/office/word/2020/wordml/sdtdatahash" xmlns:w16se="http://schemas.microsoft.com/office/word/2015/wordml/symex" xmlns:wpg="http://schemas.microsoft.com/office/word/2010/wordprocessingGroup" xmlns:wpi="http://schemas.microsoft.com/office/word/2010/wordprocessingInk" xmlns:wne="http://schemas.microsoft.com/office/word/2006/wordml" xmlns:wps="http://schemas.microsoft.com/office/word/2010/wordprocessingShape" mc:Ignorable="w14 w15 w16se w16cid w16 w16cex w16sdtdh wp14">
   <w:p>
     <w:pPr>
       <w:pStyle w:val="Header"/>
@@ -7281,7 +7272,7 @@
 </file>
 
 <file path=word/numbering.xml><?xml version="1.0" encoding="utf-8"?>
-<w:numbering xmlns:wpc="http://schemas.microsoft.com/office/word/2010/wordprocessingCanvas" xmlns:cx="http://schemas.microsoft.com/office/drawing/2014/chartex" xmlns:cx1="http://schemas.microsoft.com/office/drawing/2015/9/8/chartex" xmlns:cx2="http://schemas.microsoft.com/office/drawing/2015/10/21/chartex" xmlns:cx3="http://schemas.microsoft.com/office/drawing/2016/5/9/chartex" xmlns:cx4="http://schemas.microsoft.com/office/drawing/2016/5/10/chartex" xmlns:cx5="http://schemas.microsoft.com/office/drawing/2016/5/11/chartex" xmlns:cx6="http://schemas.microsoft.com/office/drawing/2016/5/12/chartex" xmlns:cx7="http://schemas.microsoft.com/office/drawing/2016/5/13/chartex" xmlns:cx8="http://schemas.microsoft.com/office/drawing/2016/5/14/chartex" xmlns:mc="http://schemas.openxmlformats.org/markup-compatibility/2006" xmlns:aink="http://schemas.microsoft.com/office/drawing/2016/ink" xmlns:am3d="http://schemas.microsoft.com/office/drawing/2017/model3d" xmlns:o="urn:schemas-microsoft-com:office:office" xmlns:r="http://schemas.openxmlformats.org/officeDocument/2006/relationships" xmlns:m="http://schemas.openxmlformats.org/officeDocument/2006/math" xmlns:v="urn:schemas-microsoft-com:vml" xmlns:wp14="http://schemas.microsoft.com/office/word/2010/wordprocessingDrawing" xmlns:wp="http://schemas.openxmlformats.org/drawingml/2006/wordprocessingDrawing" xmlns:w10="urn:schemas-microsoft-com:office:word" xmlns:w="http://schemas.openxmlformats.org/wordprocessingml/2006/main" xmlns:w14="http://schemas.microsoft.com/office/word/2010/wordml" xmlns:w15="http://schemas.microsoft.com/office/word/2012/wordml" xmlns:w16cex="http://schemas.microsoft.com/office/word/2018/wordml/cex" xmlns:w16cid="http://schemas.microsoft.com/office/word/2016/wordml/cid" xmlns:w16="http://schemas.microsoft.com/office/word/2018/wordml" xmlns:w16sdtdh="http://schemas.microsoft.com/office/word/2020/wordml/sdtdatahash" xmlns:w16se="http://schemas.microsoft.com/office/word/2015/wordml/symex" xmlns:wpg="http://schemas.microsoft.com/office/word/2010/wordprocessingGroup" xmlns:wpi="http://schemas.microsoft.com/office/word/2010/wordprocessingInk" xmlns:wne="http://schemas.microsoft.com/office/word/2006/wordml" xmlns:wps="http://schemas.microsoft.com/office/word/2010/wordprocessingShape" mc:Ignorable="w14 w15 w16se w16cid w16 w16cex w16sdtdh wp14">
+<w:numbering xmlns:wpc="http://schemas.microsoft.com/office/word/2010/wordprocessingCanvas" xmlns:cx="http://schemas.microsoft.com/office/drawing/2014/chartex" xmlns:cx1="http://schemas.microsoft.com/office/drawing/2015/9/8/chartex" xmlns:cx2="http://schemas.microsoft.com/office/drawing/2015/10/21/chartex" xmlns:cx3="http://schemas.microsoft.com/office/drawing/2016/5/9/chartex" xmlns:cx4="http://schemas.microsoft.com/office/drawing/2016/5/10/chartex" xmlns:cx5="http://schemas.microsoft.com/office/drawing/2016/5/11/chartex" xmlns:cx6="http://schemas.microsoft.com/office/drawing/2016/5/12/chartex" xmlns:cx7="http://schemas.microsoft.com/office/drawing/2016/5/13/chartex" xmlns:cx8="http://schemas.microsoft.com/office/drawing/2016/5/14/chartex" xmlns:mc="http://schemas.openxmlformats.org/markup-compatibility/2006" xmlns:aink="http://schemas.microsoft.com/office/drawing/2016/ink" xmlns:am3d="http://schemas.microsoft.com/office/drawing/2017/model3d" xmlns:o="urn:schemas-microsoft-com:office:office" xmlns:oel="http://schemas.microsoft.com/office/2019/extlst" xmlns:r="http://schemas.openxmlformats.org/officeDocument/2006/relationships" xmlns:m="http://schemas.openxmlformats.org/officeDocument/2006/math" xmlns:v="urn:schemas-microsoft-com:vml" xmlns:wp14="http://schemas.microsoft.com/office/word/2010/wordprocessingDrawing" xmlns:wp="http://schemas.openxmlformats.org/drawingml/2006/wordprocessingDrawing" xmlns:w10="urn:schemas-microsoft-com:office:word" xmlns:w="http://schemas.openxmlformats.org/wordprocessingml/2006/main" xmlns:w14="http://schemas.microsoft.com/office/word/2010/wordml" xmlns:w15="http://schemas.microsoft.com/office/word/2012/wordml" xmlns:w16cex="http://schemas.microsoft.com/office/word/2018/wordml/cex" xmlns:w16cid="http://schemas.microsoft.com/office/word/2016/wordml/cid" xmlns:w16="http://schemas.microsoft.com/office/word/2018/wordml" xmlns:w16sdtdh="http://schemas.microsoft.com/office/word/2020/wordml/sdtdatahash" xmlns:w16se="http://schemas.microsoft.com/office/word/2015/wordml/symex" xmlns:wpg="http://schemas.microsoft.com/office/word/2010/wordprocessingGroup" xmlns:wpi="http://schemas.microsoft.com/office/word/2010/wordprocessingInk" xmlns:wne="http://schemas.microsoft.com/office/word/2006/wordml" xmlns:wps="http://schemas.microsoft.com/office/word/2010/wordprocessingShape" mc:Ignorable="w14 w15 w16se w16cid w16 w16cex w16sdtdh wp14">
   <w:abstractNum w:abstractNumId="0" w15:restartNumberingAfterBreak="0">
     <w:nsid w:val="05FA7DBF"/>
     <w:multiLevelType w:val="hybridMultilevel"/>
@@ -11709,133 +11700,133 @@
       </w:pPr>
     </w:lvl>
   </w:abstractNum>
-  <w:num w:numId="1">
+  <w:num w:numId="1" w16cid:durableId="322852156">
     <w:abstractNumId w:val="23"/>
   </w:num>
-  <w:num w:numId="2">
+  <w:num w:numId="2" w16cid:durableId="1115758028">
     <w:abstractNumId w:val="33"/>
   </w:num>
-  <w:num w:numId="3">
+  <w:num w:numId="3" w16cid:durableId="417555715">
     <w:abstractNumId w:val="0"/>
   </w:num>
-  <w:num w:numId="4">
+  <w:num w:numId="4" w16cid:durableId="1133447429">
     <w:abstractNumId w:val="16"/>
   </w:num>
-  <w:num w:numId="5">
+  <w:num w:numId="5" w16cid:durableId="707879942">
     <w:abstractNumId w:val="5"/>
   </w:num>
-  <w:num w:numId="6">
+  <w:num w:numId="6" w16cid:durableId="1444183687">
     <w:abstractNumId w:val="31"/>
   </w:num>
-  <w:num w:numId="7">
+  <w:num w:numId="7" w16cid:durableId="793908349">
     <w:abstractNumId w:val="4"/>
   </w:num>
-  <w:num w:numId="8">
+  <w:num w:numId="8" w16cid:durableId="36055152">
     <w:abstractNumId w:val="24"/>
   </w:num>
-  <w:num w:numId="9">
+  <w:num w:numId="9" w16cid:durableId="486435688">
     <w:abstractNumId w:val="7"/>
   </w:num>
-  <w:num w:numId="10">
+  <w:num w:numId="10" w16cid:durableId="1917780745">
     <w:abstractNumId w:val="37"/>
   </w:num>
-  <w:num w:numId="11">
+  <w:num w:numId="11" w16cid:durableId="1678190536">
     <w:abstractNumId w:val="2"/>
   </w:num>
-  <w:num w:numId="12">
+  <w:num w:numId="12" w16cid:durableId="978344733">
     <w:abstractNumId w:val="34"/>
   </w:num>
-  <w:num w:numId="13">
+  <w:num w:numId="13" w16cid:durableId="468209000">
     <w:abstractNumId w:val="26"/>
   </w:num>
-  <w:num w:numId="14">
+  <w:num w:numId="14" w16cid:durableId="2014717516">
     <w:abstractNumId w:val="25"/>
   </w:num>
-  <w:num w:numId="15">
+  <w:num w:numId="15" w16cid:durableId="479074758">
     <w:abstractNumId w:val="19"/>
   </w:num>
-  <w:num w:numId="16">
+  <w:num w:numId="16" w16cid:durableId="1225991441">
     <w:abstractNumId w:val="38"/>
   </w:num>
-  <w:num w:numId="17">
+  <w:num w:numId="17" w16cid:durableId="1561550144">
     <w:abstractNumId w:val="15"/>
   </w:num>
-  <w:num w:numId="18">
+  <w:num w:numId="18" w16cid:durableId="2043435391">
     <w:abstractNumId w:val="6"/>
   </w:num>
-  <w:num w:numId="19">
+  <w:num w:numId="19" w16cid:durableId="571739751">
     <w:abstractNumId w:val="8"/>
   </w:num>
-  <w:num w:numId="20">
+  <w:num w:numId="20" w16cid:durableId="1053702001">
     <w:abstractNumId w:val="18"/>
   </w:num>
-  <w:num w:numId="21">
+  <w:num w:numId="21" w16cid:durableId="1425490900">
     <w:abstractNumId w:val="12"/>
   </w:num>
-  <w:num w:numId="22">
+  <w:num w:numId="22" w16cid:durableId="1254557090">
     <w:abstractNumId w:val="28"/>
   </w:num>
-  <w:num w:numId="23">
+  <w:num w:numId="23" w16cid:durableId="1351685129">
     <w:abstractNumId w:val="30"/>
   </w:num>
-  <w:num w:numId="24">
+  <w:num w:numId="24" w16cid:durableId="1467817355">
     <w:abstractNumId w:val="9"/>
   </w:num>
-  <w:num w:numId="25">
+  <w:num w:numId="25" w16cid:durableId="1845513011">
     <w:abstractNumId w:val="36"/>
   </w:num>
-  <w:num w:numId="26">
+  <w:num w:numId="26" w16cid:durableId="581648447">
     <w:abstractNumId w:val="35"/>
   </w:num>
-  <w:num w:numId="27">
+  <w:num w:numId="27" w16cid:durableId="290943971">
     <w:abstractNumId w:val="3"/>
   </w:num>
-  <w:num w:numId="28">
+  <w:num w:numId="28" w16cid:durableId="267859672">
     <w:abstractNumId w:val="17"/>
   </w:num>
-  <w:num w:numId="29">
+  <w:num w:numId="29" w16cid:durableId="1118377778">
     <w:abstractNumId w:val="14"/>
   </w:num>
-  <w:num w:numId="30">
+  <w:num w:numId="30" w16cid:durableId="78872031">
     <w:abstractNumId w:val="32"/>
   </w:num>
-  <w:num w:numId="31">
+  <w:num w:numId="31" w16cid:durableId="1647667689">
     <w:abstractNumId w:val="11"/>
   </w:num>
-  <w:num w:numId="32">
+  <w:num w:numId="32" w16cid:durableId="1192916026">
     <w:abstractNumId w:val="22"/>
   </w:num>
-  <w:num w:numId="33">
+  <w:num w:numId="33" w16cid:durableId="83957557">
     <w:abstractNumId w:val="1"/>
   </w:num>
-  <w:num w:numId="34">
+  <w:num w:numId="34" w16cid:durableId="1424301356">
     <w:abstractNumId w:val="13"/>
   </w:num>
-  <w:num w:numId="35">
+  <w:num w:numId="35" w16cid:durableId="1794249763">
     <w:abstractNumId w:val="27"/>
   </w:num>
-  <w:num w:numId="36">
+  <w:num w:numId="36" w16cid:durableId="1479690824">
     <w:abstractNumId w:val="10"/>
   </w:num>
-  <w:num w:numId="37">
+  <w:num w:numId="37" w16cid:durableId="132020720">
     <w:abstractNumId w:val="29"/>
   </w:num>
-  <w:num w:numId="38">
+  <w:num w:numId="38" w16cid:durableId="702094796">
     <w:abstractNumId w:val="39"/>
   </w:num>
-  <w:num w:numId="39">
+  <w:num w:numId="39" w16cid:durableId="716054816">
     <w:abstractNumId w:val="40"/>
   </w:num>
-  <w:num w:numId="40">
+  <w:num w:numId="40" w16cid:durableId="849753341">
     <w:abstractNumId w:val="20"/>
   </w:num>
-  <w:num w:numId="41">
+  <w:num w:numId="41" w16cid:durableId="769089495">
     <w:abstractNumId w:val="21"/>
   </w:num>
-  <w:num w:numId="42">
+  <w:num w:numId="42" w16cid:durableId="776752049">
     <w:abstractNumId w:val="21"/>
   </w:num>
-  <w:num w:numId="43">
+  <w:num w:numId="43" w16cid:durableId="68816749">
     <w:abstractNumId w:val="21"/>
   </w:num>
 </w:numbering>
@@ -12226,7 +12217,7 @@
   <w:style w:type="paragraph" w:default="1" w:styleId="Normal">
     <w:name w:val="Normal"/>
     <w:qFormat/>
-    <w:rsid w:val="002270CA"/>
+    <w:rsid w:val="00570153"/>
     <w:rPr>
       <w:rFonts w:ascii="MyriadPro-Regular" w:hAnsi="MyriadPro-Regular"/>
       <w:color w:val="000000"/>

</xml_diff>